<commit_message>
Finished cleaning up yok yee's code
</commit_message>
<xml_diff>
--- a/pages/report_fs/preview.docx
+++ b/pages/report_fs/preview.docx
@@ -5828,6 +5828,30 @@
       </w:r>
     </w:p>
     <w:p>
+      <w:pPr/>
+      <w:r>
+        <w:rPr>
+          <w:rStyle w:val="ArialBlack11"/>
+        </w:rPr>
+        <w:t xml:space="preserve">
+          NOTES TO THE FINANCIAL STATEMENTS
+          <w:br/>
+          FOR THE FINANCIAL YEAR ENDED 31 DECEMBER 2016
+        </w:t>
+      </w:r>
+    </w:p>
+    <w:p>
+      <w:pPr/>
+      <w:r>
+        <w:pict>
+          <v:shape id="_x0000_s1003" type="#_x0000_t32" style="width:460pt; height:0pt; margin-left:0pt; margin-top:0pt; mso-position-horizontal:left; mso-position-vertical:top; mso-position-horizontal-relative:char; mso-position-vertical-relative:line;">
+            <w10:wrap type="inline"/>
+            <v:stroke weight="0.5pt"/>
+          </v:shape>
+        </w:pict>
+      </w:r>
+    </w:p>
+    <w:p>
       <w:pPr>
         <w:sectPr>
           <w:pgSz w:orient="portrait" w:w="11905.511811024" w:h="16837.795275591"/>
@@ -7632,6 +7656,24 @@
       </w:tr>
     </w:tbl>
     <w:p>
+      <w:pPr>
+        <w:sectPr>
+          <w:pgSz w:orient="portrait" w:w="11905.511811024" w:h="16837.795275591"/>
+          <w:pgMar w:top="1440" w:right="1440" w:bottom="1440" w:left="1440" w:header="720" w:footer="720" w:gutter="0"/>
+          <w:cols w:num="1" w:space="720"/>
+        </w:sectPr>
+      </w:pPr>
+    </w:p>
+    <w:p>
+      <w:pPr/>
+      <w:r>
+        <w:rPr>
+          <w:rStyle w:val="ArialBlack11"/>
+        </w:rPr>
+        <w:t xml:space="preserve">VSIG PTE. LTD.</w:t>
+      </w:r>
+    </w:p>
+    <w:p>
       <w:pPr/>
       <w:r>
         <w:rPr>
@@ -7666,7 +7708,7 @@
         <w:rPr>
           <w:rStyle w:val="Arial11"/>
         </w:rPr>
-        <w:t xml:space="preserve">OTHER INCOME</w:t>
+        <w:t xml:space="preserve">TRADE AND OTHER PAYABLES </w:t>
       </w:r>
     </w:p>
     <w:p>
@@ -7680,7 +7722,7 @@
         <w:rPr>
           <w:rStyle w:val="Arial11"/>
         </w:rPr>
-        <w:t xml:space="preserve">PROFIT BEFORE INCOME TAX</w:t>
+        <w:t xml:space="preserve">BORROWINGS </w:t>
       </w:r>
     </w:p>
     <w:p>
@@ -7694,21 +7736,7 @@
         <w:rPr>
           <w:rStyle w:val="Arial11"/>
         </w:rPr>
-        <w:t xml:space="preserve">FINANCE EXPENSE</w:t>
-      </w:r>
-    </w:p>
-    <w:p>
-      <w:pPr>
-        <w:numPr>
-          <w:ilvl w:val="0"/>
-          <w:numId w:val="7"/>
-        </w:numPr>
-      </w:pPr>
-      <w:r>
-        <w:rPr>
-          <w:rStyle w:val="Arial11"/>
-        </w:rPr>
-        <w:t xml:space="preserve">EMPLOYEE COMPENSATION</w:t>
+        <w:t xml:space="preserve">SHARE CAPITAL </w:t>
       </w:r>
     </w:p>
     <w:p>
@@ -7764,7 +7792,129 @@
         <w:rPr>
           <w:rStyle w:val="Arial11"/>
         </w:rPr>
-        <w:t xml:space="preserve">INCOME TAXES</w:t>
+        <w:t xml:space="preserve">FINANCIAL RISK MANAGEMENT </w:t>
+      </w:r>
+    </w:p>
+    <w:p>
+      <w:pPr>
+        <w:pStyle w:val="justifiedParagraph"/>
+      </w:pPr>
+      <w:r>
+        <w:rPr>
+          <w:rStyle w:val="Arial11"/>
+        </w:rPr>
+        <w:t xml:space="preserve">The Company’s activities expose it to a variety of financial risks. The Company’s overall business strategies, tolerance risk and general risk management philosophy are determined by directors in accordance with prevailing economic and operating conditions.</w:t>
+      </w:r>
+    </w:p>
+    <w:p>
+      <w:pPr/>
+      <w:r>
+        <w:rPr>
+          <w:u w:val="single"/>
+        </w:rPr>
+        <w:t xml:space="preserve">Currency risk</w:t>
+      </w:r>
+    </w:p>
+    <w:p>
+      <w:pPr>
+        <w:pStyle w:val="justifiedParagraph"/>
+      </w:pPr>
+      <w:r>
+        <w:rPr>
+          <w:rStyle w:val="Arial11"/>
+        </w:rPr>
+        <w:t xml:space="preserve">The Company’s exposure to foreign exchange risk is minimal as transactions are predominantly denominated in , being the functional currency of the Company.</w:t>
+      </w:r>
+    </w:p>
+    <w:p>
+      <w:pPr/>
+      <w:r>
+        <w:rPr>
+          <w:u w:val="single"/>
+        </w:rPr>
+        <w:t xml:space="preserve">Interest rate risk</w:t>
+      </w:r>
+    </w:p>
+    <w:p>
+      <w:pPr>
+        <w:pStyle w:val="justifiedParagraph"/>
+      </w:pPr>
+      <w:r>
+        <w:rPr>
+          <w:rStyle w:val="Arial11"/>
+        </w:rPr>
+        <w:t xml:space="preserve">Cash flow interest rate risk is the risk that the future cash flows of a financial instrument will fluctuate because of changes in market interest rates. Fair value interest rate risk is the risk that the fair value of a financial instrument will fluctuate due to changes in market interest rates. As the Company has no significant interest bearing assets or liabilities, the Company’s income and operating cash flows are substantially independent of changes in market interest rates.</w:t>
+      </w:r>
+    </w:p>
+    <w:p>
+      <w:pPr/>
+      <w:r>
+        <w:rPr>
+          <w:u w:val="single"/>
+        </w:rPr>
+        <w:t xml:space="preserve">Liquidity risk</w:t>
+      </w:r>
+    </w:p>
+    <w:p>
+      <w:pPr>
+        <w:pStyle w:val="justifiedParagraph"/>
+      </w:pPr>
+      <w:r>
+        <w:rPr>
+          <w:rStyle w:val="Arial11"/>
+        </w:rPr>
+        <w:t xml:space="preserve">Prudent liquidity management implies maintaining sufficient cash and the availability of funding through an adequate amount of committed credit facilities. The Company maintains sufficient cash balances to provide flexibility in meeting its day to day funding requirements. Cash and cash equivalents are placed with credit worthy institutions.</w:t>
+      </w:r>
+    </w:p>
+    <w:p>
+      <w:pPr>
+        <w:pStyle w:val="justifiedParagraph"/>
+      </w:pPr>
+      <w:r>
+        <w:rPr>
+          <w:rStyle w:val="Arial11"/>
+        </w:rPr>
+        <w:t xml:space="preserve">The Company’s financial liabilities are due less than 1 year based on the remaining period from the reporting date to the contractual maturity date.  Balances due within 12 months equal their carrying balances as the impact of discounting is not significant.</w:t>
+      </w:r>
+    </w:p>
+    <w:p>
+      <w:pPr/>
+      <w:r>
+        <w:rPr>
+          <w:u w:val="single"/>
+        </w:rPr>
+        <w:t xml:space="preserve">Fair value measurements</w:t>
+      </w:r>
+    </w:p>
+    <w:p>
+      <w:pPr>
+        <w:pStyle w:val="justifiedParagraph"/>
+      </w:pPr>
+      <w:r>
+        <w:rPr>
+          <w:rStyle w:val="Arial11"/>
+        </w:rPr>
+        <w:t xml:space="preserve">The Company does not have any financial instruments as at end of the financial year which are measured at fair value. The carrying values of other receivables and other payables are assumed to approximate their fair values.</w:t>
+      </w:r>
+    </w:p>
+    <w:p>
+      <w:pPr/>
+      <w:r>
+        <w:rPr>
+          <w:u w:val="single"/>
+        </w:rPr>
+        <w:t xml:space="preserve">Credit risk</w:t>
+      </w:r>
+    </w:p>
+    <w:p>
+      <w:pPr>
+        <w:pStyle w:val="justifiedParagraph"/>
+      </w:pPr>
+      <w:r>
+        <w:rPr>
+          <w:rStyle w:val="Arial11"/>
+        </w:rPr>
+        <w:t xml:space="preserve">Credit risk is the risk that companies and other parties will be unable to meet their obligations to the Company resulting in financial loss to the Company. The Company manages such risks by dealing with a diverse of credit-worthy counterparties to mitigate any significant concentration of credit risk. Credit policy includes assessing and evaluation of existing and new customers' credit reliability and monitoring of receivable collections. The Company places its cash and cash equivalents with creditworthy institutions.</w:t>
       </w:r>
     </w:p>
     <w:p>
@@ -7811,6 +7961,142 @@
     </w:p>
     <w:p>
       <w:pPr>
+        <w:pStyle w:val="justifiedParagraph"/>
+        <w:numPr>
+          <w:ilvl w:val="0"/>
+          <w:numId w:val="6"/>
+        </w:numPr>
+      </w:pPr>
+      <w:r>
+        <w:rPr>
+          <w:rStyle w:val="Arial11"/>
+        </w:rPr>
+        <w:t xml:space="preserve">FINANCIAL RISK MANAGEMENT (CONT’D)</w:t>
+      </w:r>
+    </w:p>
+    <w:p>
+      <w:pPr/>
+      <w:r>
+        <w:rPr>
+          <w:u w:val="single"/>
+        </w:rPr>
+        <w:t xml:space="preserve">Credit risk (Cont’d)</w:t>
+      </w:r>
+    </w:p>
+    <w:p>
+      <w:pPr>
+        <w:pStyle w:val="justifiedParagraph"/>
+      </w:pPr>
+      <w:r>
+        <w:rPr>
+          <w:rStyle w:val="Arial11"/>
+        </w:rPr>
+        <w:t xml:space="preserve">The maximum exposure to credit risk in the event that the counterparties fail to perform the obligations as at the end of the financial period in relation to each class of financial assets is the carrying amount of these assets in the statement of financial position.</w:t>
+      </w:r>
+    </w:p>
+    <w:p>
+      <w:pPr>
+        <w:pStyle w:val="justifiedParagraph"/>
+      </w:pPr>
+      <w:r>
+        <w:rPr>
+          <w:rStyle w:val="Arial11"/>
+        </w:rPr>
+        <w:t xml:space="preserve">The credit risk for receivables based on the information provided to key management is as follows:</w:t>
+      </w:r>
+    </w:p>
+    <w:p>
+      <w:pPr>
+        <w:pStyle w:val="justifiedParagraph"/>
+        <w:numPr>
+          <w:ilvl w:val="1"/>
+          <w:numId w:val="6"/>
+        </w:numPr>
+      </w:pPr>
+      <w:r>
+        <w:rPr>
+          <w:rStyle w:val="Arial11"/>
+        </w:rPr>
+        <w:t xml:space="preserve">Financial assets that are neither past due nor impaired</w:t>
+      </w:r>
+    </w:p>
+    <w:p>
+      <w:pPr>
+        <w:pStyle w:val="justifiedParagraph"/>
+      </w:pPr>
+      <w:r>
+        <w:rPr>
+          <w:rStyle w:val="Arial11"/>
+        </w:rPr>
+        <w:t xml:space="preserve">Bank deposits that are neither past due nor impaired are mainly deposits with banks with high credit-ratings assigned by international credit-rating agencies. Other receivables that are neither past due nor impaired are substantially companies with a good collection track record with the Company.</w:t>
+      </w:r>
+    </w:p>
+    <w:p>
+      <w:pPr>
+        <w:pStyle w:val="justifiedParagraph"/>
+        <w:numPr>
+          <w:ilvl w:val="1"/>
+          <w:numId w:val="6"/>
+        </w:numPr>
+      </w:pPr>
+      <w:r>
+        <w:rPr>
+          <w:rStyle w:val="Arial11"/>
+        </w:rPr>
+        <w:t xml:space="preserve">Financial assets that are past due and/or impaired</w:t>
+      </w:r>
+    </w:p>
+    <w:p>
+      <w:pPr>
+        <w:pStyle w:val="justifiedParagraph"/>
+      </w:pPr>
+      <w:r>
+        <w:rPr>
+          <w:rStyle w:val="Arial11"/>
+        </w:rPr>
+        <w:t xml:space="preserve">There is no other class of financial assets that is past due and/or impaired.</w:t>
+      </w:r>
+    </w:p>
+    <w:p>
+      <w:pPr/>
+      <w:r>
+        <w:rPr>
+          <w:u w:val="single"/>
+        </w:rPr>
+        <w:t xml:space="preserve">Capital risk</w:t>
+      </w:r>
+    </w:p>
+    <w:p>
+      <w:pPr>
+        <w:pStyle w:val="justifiedParagraph"/>
+      </w:pPr>
+      <w:r>
+        <w:rPr>
+          <w:rStyle w:val="Arial11"/>
+        </w:rPr>
+        <w:t xml:space="preserve">The Company’s objectives when managing capital are:</w:t>
+      </w:r>
+    </w:p>
+    <w:p>
+      <w:pPr/>
+      <w:r>
+        <w:rPr>
+          <w:rStyle w:val="Arial11"/>
+        </w:rPr>
+        <w:t xml:space="preserve">The capital structure of the Company consists primarily of equity, comprising issued share capital.</w:t>
+      </w:r>
+    </w:p>
+    <w:p>
+      <w:pPr/>
+      <w:r>
+        <w:rPr>
+          <w:rStyle w:val="Arial11"/>
+        </w:rPr>
+        <w:t xml:space="preserve">The Company manages its capital structure and makes adjustment to it in light of changes in economic conditions. It may maintain or adjust its capital structure through the payment of dividends, return of capital or issue of new shares.</w:t>
+      </w:r>
+    </w:p>
+    <w:p>
+      <w:pPr>
         <w:numPr>
           <w:ilvl w:val="0"/>
           <w:numId w:val="7"/>
@@ -7820,21 +8106,25 @@
         <w:rPr>
           <w:rStyle w:val="Arial11"/>
         </w:rPr>
-        <w:t xml:space="preserve">TRADE AND OTHER RECEIVABLES</w:t>
-      </w:r>
-    </w:p>
-    <w:p>
-      <w:pPr>
-        <w:numPr>
-          <w:ilvl w:val="0"/>
-          <w:numId w:val="7"/>
-        </w:numPr>
-      </w:pPr>
-      <w:r>
-        <w:rPr>
-          <w:rStyle w:val="Arial11"/>
-        </w:rPr>
-        <w:t xml:space="preserve">PLANT AND EQUIPMENT </w:t>
+        <w:t xml:space="preserve">RELATED PARTY TRANSACTIONS </w:t>
+      </w:r>
+    </w:p>
+    <w:p>
+      <w:pPr/>
+      <w:r>
+        <w:rPr>
+          <w:rStyle w:val="Arial11"/>
+        </w:rPr>
+        <w:t xml:space="preserve">Related parties comprise mainly of companies which are controlled or significantly influenced by the Company’s key management personnel and their close family members.</w:t>
+      </w:r>
+    </w:p>
+    <w:p>
+      <w:pPr/>
+      <w:r>
+        <w:rPr>
+          <w:rStyle w:val="Arial11"/>
+        </w:rPr>
+        <w:t xml:space="preserve">Key management personnel of the Company are those persons having the authority and responsibility for planning, directing and controlling activities of the Company.  The directors and executive officers of the Company are considered as key management personnel of the Company.</w:t>
       </w:r>
     </w:p>
     <w:p>
@@ -7881,6 +8171,50 @@
     </w:p>
     <w:p>
       <w:pPr>
+        <w:pStyle w:val="justifiedParagraph"/>
+        <w:numPr>
+          <w:ilvl w:val="0"/>
+          <w:numId w:val="6"/>
+        </w:numPr>
+      </w:pPr>
+      <w:r>
+        <w:rPr>
+          <w:rStyle w:val="Arial11"/>
+        </w:rPr>
+        <w:t xml:space="preserve">RELATED PARTY TRANSACTIONS (CONT’D)</w:t>
+      </w:r>
+    </w:p>
+    <w:p>
+      <w:pPr>
+        <w:pStyle w:val="justifiedParagraph"/>
+      </w:pPr>
+      <w:r>
+        <w:rPr>
+          <w:rStyle w:val="Arial11"/>
+        </w:rPr>
+        <w:t xml:space="preserve">The inter-company balances are unsecured and interest-free, unless stated otherwise, and are subject to the normal credit terms of the respective parties and are repayable on demand.</w:t>
+      </w:r>
+    </w:p>
+    <w:p>
+      <w:pPr/>
+      <w:r>
+        <w:rPr>
+          <w:u w:val="single"/>
+        </w:rPr>
+        <w:t xml:space="preserve">Key management personnel compensation</w:t>
+      </w:r>
+    </w:p>
+    <w:p>
+      <w:pPr/>
+      <w:r>
+        <w:rPr>
+          <w:rStyle w:val="Arial11"/>
+        </w:rPr>
+        <w:t xml:space="preserve">Director’s remuneration</w:t>
+      </w:r>
+    </w:p>
+    <w:p>
+      <w:pPr>
         <w:numPr>
           <w:ilvl w:val="0"/>
           <w:numId w:val="7"/>
@@ -7890,7 +8224,25 @@
         <w:rPr>
           <w:rStyle w:val="Arial11"/>
         </w:rPr>
-        <w:t xml:space="preserve">TRADE AND OTHER PAYABLES </w:t>
+        <w:t xml:space="preserve">NEW OR REVISED ACCOUNTING STANDARDS AND INTERPRETATIONS</w:t>
+      </w:r>
+    </w:p>
+    <w:p>
+      <w:pPr/>
+      <w:r>
+        <w:rPr>
+          <w:rStyle w:val="Arial11"/>
+        </w:rPr>
+        <w:t xml:space="preserve">Certain new standards, amendments and interpretations to existing standards have been published and are mandatory for the Company’s accounting periods beginning on or after 1 January 2017  or later periods and which the Company has not early adopted.</w:t>
+      </w:r>
+    </w:p>
+    <w:p>
+      <w:pPr/>
+      <w:r>
+        <w:rPr>
+          <w:rStyle w:val="Arial11"/>
+        </w:rPr>
+        <w:t xml:space="preserve">The management anticipates that the adoption of the new amendments to FRS in the future periods will not have a material impact on the financial statements of the Company and of the Company in the period of their initial adoption.</w:t>
       </w:r>
     </w:p>
     <w:p>
@@ -7904,7 +8256,18 @@
         <w:rPr>
           <w:rStyle w:val="Arial11"/>
         </w:rPr>
-        <w:t xml:space="preserve">BORROWINGS </w:t>
+        <w:t xml:space="preserve">COMPARATIVE FIGURES </w:t>
+      </w:r>
+    </w:p>
+    <w:p>
+      <w:pPr>
+        <w:pStyle w:val="justifiedParagraph"/>
+      </w:pPr>
+      <w:r>
+        <w:rPr>
+          <w:rStyle w:val="Arial11"/>
+        </w:rPr>
+        <w:t xml:space="preserve">The management anticipates that the adoption of the new amendments to FRS in the future periods will not have a material impact on the financial statements of the Company and of the Company in the period of their initial adoption.</w:t>
       </w:r>
     </w:p>
     <w:p>
@@ -7918,7 +8281,29 @@
         <w:rPr>
           <w:rStyle w:val="Arial11"/>
         </w:rPr>
-        <w:t xml:space="preserve">SHARE CAPITAL </w:t>
+        <w:t xml:space="preserve">COMPARATIVE FIGURES </w:t>
+      </w:r>
+    </w:p>
+    <w:p>
+      <w:pPr>
+        <w:pStyle w:val="justifiedParagraph"/>
+      </w:pPr>
+      <w:r>
+        <w:rPr>
+          <w:rStyle w:val="Arial11"/>
+        </w:rPr>
+        <w:t xml:space="preserve">The financial statements cover the financial period since incorporation on 1 July 2014 to 31 December 2015. This being the first set of financial statements,there are no comparative.</w:t>
+      </w:r>
+    </w:p>
+    <w:p>
+      <w:pPr>
+        <w:pStyle w:val="justifiedParagraph"/>
+      </w:pPr>
+      <w:r>
+        <w:rPr>
+          <w:rStyle w:val="Arial11"/>
+        </w:rPr>
+        <w:t xml:space="preserve">End of unaudited financial statements</w:t>
       </w:r>
     </w:p>
     <w:p>
@@ -7931,7 +8316,10 @@
       </w:pPr>
     </w:p>
     <w:p>
-      <w:pPr/>
+      <w:pPr>
+        <w:jc w:val="center"/>
+        <w:spacing w:after="0"/>
+      </w:pPr>
       <w:r>
         <w:rPr>
           <w:rStyle w:val="ArialBlack11"/>
@@ -7940,13 +8328,16 @@
       </w:r>
     </w:p>
     <w:p>
-      <w:pPr/>
+      <w:pPr>
+        <w:jc w:val="center"/>
+        <w:spacing w:after="0"/>
+      </w:pPr>
       <w:r>
         <w:rPr>
           <w:rStyle w:val="ArialBlack11"/>
         </w:rPr>
         <w:t xml:space="preserve">
-          NOTES TO THE FINANCIAL STATEMENTS
+          DETAILED INCOME STATEMENT
           <w:br/>
           FOR THE FINANCIAL YEAR ENDED 31 DECEMBER 2016
         </w:t>
@@ -7963,142 +8354,790 @@
         </w:pict>
       </w:r>
     </w:p>
-    <w:p>
-      <w:pPr>
-        <w:numPr>
-          <w:ilvl w:val="0"/>
-          <w:numId w:val="7"/>
-        </w:numPr>
-      </w:pPr>
-      <w:r>
-        <w:rPr>
-          <w:rStyle w:val="Arial11"/>
-        </w:rPr>
-        <w:t xml:space="preserve">FINANCIAL RISK MANAGEMENT </w:t>
-      </w:r>
-    </w:p>
-    <w:p>
-      <w:pPr>
-        <w:pStyle w:val="justifiedParagraph"/>
-      </w:pPr>
-      <w:r>
-        <w:rPr>
-          <w:rStyle w:val="Arial11"/>
-        </w:rPr>
-        <w:t xml:space="preserve">The Company’s activities expose it to a variety of financial risks. The Company’s overall business strategies, tolerance risk and general risk management philosophy are determined by directors in accordance with prevailing economic and operating conditions.</w:t>
-      </w:r>
-    </w:p>
-    <w:p>
-      <w:pPr/>
-      <w:r>
-        <w:rPr>
-          <w:u w:val="single"/>
-        </w:rPr>
-        <w:t xml:space="preserve">Currency risk</w:t>
-      </w:r>
-    </w:p>
-    <w:p>
-      <w:pPr>
-        <w:pStyle w:val="justifiedParagraph"/>
-      </w:pPr>
-      <w:r>
-        <w:rPr>
-          <w:rStyle w:val="Arial11"/>
-        </w:rPr>
-        <w:t xml:space="preserve">The Company’s exposure to foreign exchange risk is minimal as transactions are predominantly denominated in , being the functional currency of the Company.</w:t>
-      </w:r>
-    </w:p>
-    <w:p>
-      <w:pPr/>
-      <w:r>
-        <w:rPr>
-          <w:u w:val="single"/>
-        </w:rPr>
-        <w:t xml:space="preserve">Interest rate risk</w:t>
-      </w:r>
-    </w:p>
-    <w:p>
-      <w:pPr>
-        <w:pStyle w:val="justifiedParagraph"/>
-      </w:pPr>
-      <w:r>
-        <w:rPr>
-          <w:rStyle w:val="Arial11"/>
-        </w:rPr>
-        <w:t xml:space="preserve">Cash flow interest rate risk is the risk that the future cash flows of a financial instrument will fluctuate because of changes in market interest rates. Fair value interest rate risk is the risk that the fair value of a financial instrument will fluctuate due to changes in market interest rates. As the Company has no significant interest bearing assets or liabilities, the Company’s income and operating cash flows are substantially independent of changes in market interest rates.</w:t>
-      </w:r>
-    </w:p>
-    <w:p>
-      <w:pPr/>
-      <w:r>
-        <w:rPr>
-          <w:u w:val="single"/>
-        </w:rPr>
-        <w:t xml:space="preserve">Liquidity risk</w:t>
-      </w:r>
-    </w:p>
-    <w:p>
-      <w:pPr>
-        <w:pStyle w:val="justifiedParagraph"/>
-      </w:pPr>
-      <w:r>
-        <w:rPr>
-          <w:rStyle w:val="Arial11"/>
-        </w:rPr>
-        <w:t xml:space="preserve">Prudent liquidity management implies maintaining sufficient cash and the availability of funding through an adequate amount of committed credit facilities. The Company maintains sufficient cash balances to provide flexibility in meeting its day to day funding requirements. Cash and cash equivalents are placed with credit worthy institutions.</w:t>
-      </w:r>
-    </w:p>
-    <w:p>
-      <w:pPr>
-        <w:pStyle w:val="justifiedParagraph"/>
-      </w:pPr>
-      <w:r>
-        <w:rPr>
-          <w:rStyle w:val="Arial11"/>
-        </w:rPr>
-        <w:t xml:space="preserve">The Company’s financial liabilities are due less than 1 year based on the remaining period from the reporting date to the contractual maturity date.  Balances due within 12 months equal their carrying balances as the impact of discounting is not significant.</w:t>
-      </w:r>
-    </w:p>
-    <w:p>
-      <w:pPr/>
-      <w:r>
-        <w:rPr>
-          <w:u w:val="single"/>
-        </w:rPr>
-        <w:t xml:space="preserve">Fair value measurements</w:t>
-      </w:r>
-    </w:p>
-    <w:p>
-      <w:pPr>
-        <w:pStyle w:val="justifiedParagraph"/>
-      </w:pPr>
-      <w:r>
-        <w:rPr>
-          <w:rStyle w:val="Arial11"/>
-        </w:rPr>
-        <w:t xml:space="preserve">The Company does not have any financial instruments as at end of the financial year which are measured at fair value. The carrying values of other receivables and other payables are assumed to approximate their fair values.</w:t>
-      </w:r>
-    </w:p>
-    <w:p>
-      <w:pPr/>
-      <w:r>
-        <w:rPr>
-          <w:u w:val="single"/>
-        </w:rPr>
-        <w:t xml:space="preserve">Credit risk</w:t>
-      </w:r>
-    </w:p>
-    <w:p>
-      <w:pPr>
-        <w:pStyle w:val="justifiedParagraph"/>
-      </w:pPr>
-      <w:r>
-        <w:rPr>
-          <w:rStyle w:val="Arial11"/>
-        </w:rPr>
-        <w:t xml:space="preserve">Credit risk is the risk that companies and other parties will be unable to meet their obligations to the Company resulting in financial loss to the Company. The Company manages such risks by dealing with a diverse of credit-worthy counterparties to mitigate any significant concentration of credit risk. Credit policy includes assessing and evaluation of existing and new customers' credit reliability and monitoring of receivable collections. The Company places its cash and cash equivalents with creditworthy institutions.</w:t>
-      </w:r>
-    </w:p>
+    <w:tbl>
+      <w:tblGrid>
+        <w:gridCol w:w="8750" w:type="dxa"/>
+        <w:gridCol w:w="1750" w:type="dxa"/>
+        <w:gridCol w:w="1750" w:type="dxa"/>
+      </w:tblGrid>
+      <w:tr>
+        <w:trPr/>
+        <w:tc>
+          <w:tcPr>
+            <w:tcW w:w="8750" w:type="dxa"/>
+          </w:tcPr>
+          <w:p>
+            <w:pPr>
+              <w:spacing w:after="0"/>
+            </w:pPr>
+            <w:r>
+              <w:rPr>
+                <w:rStyle w:val="Arial11"/>
+              </w:rPr>
+              <w:t xml:space="preserve"/>
+            </w:r>
+          </w:p>
+        </w:tc>
+        <w:tc>
+          <w:tcPr>
+            <w:tcW w:w="1750" w:type="dxa"/>
+          </w:tcPr>
+          <w:p>
+            <w:pPr/>
+            <w:r>
+              <w:rPr/>
+              <w:t xml:space="preserve">01.01.2016</w:t>
+            </w:r>
+          </w:p>
+          <w:p>
+            <w:pPr>
+              <w:jc w:val="center"/>
+              <w:spacing w:after="0"/>
+            </w:pPr>
+            <w:r>
+              <w:rPr>
+                <w:rStyle w:val="Arial11"/>
+              </w:rPr>
+              <w:t xml:space="preserve">to</w:t>
+            </w:r>
+          </w:p>
+          <w:p>
+            <w:pPr/>
+            <w:r>
+              <w:rPr>
+                <w:rStyle w:val="TableUnderline"/>
+              </w:rPr>
+              <w:t xml:space="preserve">31.12.2016</w:t>
+            </w:r>
+          </w:p>
+          <w:p>
+            <w:pPr>
+              <w:jc w:val="center"/>
+              <w:spacing w:after="0"/>
+            </w:pPr>
+            <w:r>
+              <w:rPr>
+                <w:rStyle w:val="Arial11"/>
+              </w:rPr>
+              <w:t xml:space="preserve">$</w:t>
+            </w:r>
+          </w:p>
+        </w:tc>
+        <w:tc>
+          <w:tcPr>
+            <w:tcW w:w="1750" w:type="dxa"/>
+          </w:tcPr>
+          <w:p>
+            <w:pPr/>
+            <w:r>
+              <w:rPr/>
+              <w:t xml:space="preserve">19.07.2018</w:t>
+            </w:r>
+          </w:p>
+          <w:p>
+            <w:pPr>
+              <w:jc w:val="center"/>
+              <w:spacing w:after="0"/>
+            </w:pPr>
+            <w:r>
+              <w:rPr>
+                <w:rStyle w:val="Arial11"/>
+              </w:rPr>
+              <w:t xml:space="preserve">to</w:t>
+            </w:r>
+          </w:p>
+          <w:p>
+            <w:pPr/>
+            <w:r>
+              <w:rPr>
+                <w:rStyle w:val="TableUnderline"/>
+              </w:rPr>
+              <w:t xml:space="preserve">31.12.2015</w:t>
+            </w:r>
+          </w:p>
+          <w:p>
+            <w:pPr>
+              <w:jc w:val="center"/>
+              <w:spacing w:after="0"/>
+            </w:pPr>
+            <w:r>
+              <w:rPr>
+                <w:rStyle w:val="Arial11"/>
+              </w:rPr>
+              <w:t xml:space="preserve">$</w:t>
+            </w:r>
+          </w:p>
+        </w:tc>
+      </w:tr>
+      <w:tr>
+        <w:trPr/>
+        <w:tc>
+          <w:tcPr>
+            <w:tcW w:w="8750" w:type="dxa"/>
+          </w:tcPr>
+          <w:p>
+            <w:pPr/>
+            <w:r>
+              <w:rPr>
+                <w:rStyle w:val="Arial11"/>
+              </w:rPr>
+              <w:t xml:space="preserve">Revenue</w:t>
+            </w:r>
+          </w:p>
+        </w:tc>
+        <w:tc>
+          <w:tcPr>
+            <w:tcW w:w="1750" w:type="dxa"/>
+          </w:tcPr>
+          <w:p>
+            <w:pPr>
+              <w:jc w:val="center"/>
+              <w:spacing w:after="0"/>
+            </w:pPr>
+            <w:r>
+              <w:rPr>
+                <w:rStyle w:val="Arial11"/>
+              </w:rPr>
+              <w:t xml:space="preserve">2,168,614</w:t>
+            </w:r>
+          </w:p>
+        </w:tc>
+        <w:tc>
+          <w:tcPr>
+            <w:tcW w:w="1750" w:type="dxa"/>
+          </w:tcPr>
+          <w:p>
+            <w:pPr>
+              <w:jc w:val="center"/>
+              <w:spacing w:after="0"/>
+            </w:pPr>
+            <w:r>
+              <w:rPr>
+                <w:rStyle w:val="Arial11"/>
+              </w:rPr>
+              <w:t xml:space="preserve">3,121,988</w:t>
+            </w:r>
+          </w:p>
+        </w:tc>
+      </w:tr>
+      <w:tr>
+        <w:trPr/>
+        <w:tc>
+          <w:tcPr>
+            <w:tcW w:w="8750" w:type="dxa"/>
+          </w:tcPr>
+          <w:p>
+            <w:pPr>
+              <w:spacing w:after="0"/>
+            </w:pPr>
+            <w:r>
+              <w:rPr>
+                <w:rStyle w:val="Arial11"/>
+              </w:rPr>
+              <w:t xml:space="preserve">Less: Cost of sales</w:t>
+            </w:r>
+          </w:p>
+        </w:tc>
+        <w:tc>
+          <w:tcPr>
+            <w:tcW w:w="1750" w:type="dxa"/>
+            <w:tcBorders>
+              <w:bottom w:val="single" w:sz="1" w:color="000000"/>
+            </w:tcBorders>
+          </w:tcPr>
+          <w:p>
+            <w:pPr>
+              <w:jc w:val="center"/>
+              <w:spacing w:after="0"/>
+            </w:pPr>
+            <w:r>
+              <w:rPr>
+                <w:rStyle w:val="Arial11"/>
+              </w:rPr>
+              <w:t xml:space="preserve">1,338,882</w:t>
+            </w:r>
+          </w:p>
+        </w:tc>
+        <w:tc>
+          <w:tcPr>
+            <w:tcW w:w="1750" w:type="dxa"/>
+            <w:tcBorders>
+              <w:bottom w:val="single" w:sz="1" w:color="000000"/>
+            </w:tcBorders>
+          </w:tcPr>
+          <w:p>
+            <w:pPr>
+              <w:jc w:val="center"/>
+              <w:spacing w:after="0"/>
+            </w:pPr>
+            <w:r>
+              <w:rPr>
+                <w:rStyle w:val="Arial11"/>
+              </w:rPr>
+              <w:t xml:space="preserve">1,978,616</w:t>
+            </w:r>
+          </w:p>
+        </w:tc>
+      </w:tr>
+      <w:tr>
+        <w:trPr/>
+        <w:tc>
+          <w:tcPr>
+            <w:tcW w:w="8750" w:type="dxa"/>
+          </w:tcPr>
+          <w:p>
+            <w:pPr/>
+            <w:r>
+              <w:rPr>
+                <w:rStyle w:val="ArialBlack11"/>
+              </w:rPr>
+              <w:t xml:space="preserve">Gross profit</w:t>
+            </w:r>
+          </w:p>
+        </w:tc>
+        <w:tc>
+          <w:tcPr>
+            <w:tcW w:w="1750" w:type="dxa"/>
+          </w:tcPr>
+          <w:p>
+            <w:pPr>
+              <w:jc w:val="center"/>
+              <w:spacing w:after="0"/>
+            </w:pPr>
+            <w:r>
+              <w:rPr>
+                <w:rStyle w:val="Arial11"/>
+              </w:rPr>
+              <w:t xml:space="preserve">829,732</w:t>
+            </w:r>
+          </w:p>
+        </w:tc>
+        <w:tc>
+          <w:tcPr>
+            <w:tcW w:w="1750" w:type="dxa"/>
+          </w:tcPr>
+          <w:p>
+            <w:pPr>
+              <w:jc w:val="center"/>
+              <w:spacing w:after="0"/>
+            </w:pPr>
+            <w:r>
+              <w:rPr>
+                <w:rStyle w:val="Arial11"/>
+              </w:rPr>
+              <w:t xml:space="preserve">1,143,372</w:t>
+            </w:r>
+          </w:p>
+        </w:tc>
+      </w:tr>
+      <w:tr>
+        <w:trPr/>
+        <w:tc>
+          <w:tcPr>
+            <w:tcW w:w="8750" w:type="dxa"/>
+          </w:tcPr>
+          <w:p/>
+        </w:tc>
+      </w:tr>
+      <w:tr>
+        <w:trPr/>
+        <w:tc>
+          <w:tcPr>
+            <w:tcW w:w="8750" w:type="dxa"/>
+          </w:tcPr>
+          <w:p>
+            <w:pPr>
+              <w:spacing w:after="0"/>
+            </w:pPr>
+            <w:r>
+              <w:rPr>
+                <w:rStyle w:val="Arial11Underline"/>
+              </w:rPr>
+              <w:t xml:space="preserve">Add: Other income</w:t>
+            </w:r>
+          </w:p>
+        </w:tc>
+      </w:tr>
+      <w:tr>
+        <w:trPr/>
+        <w:tc>
+          <w:tcPr>
+            <w:tcW w:w="8750" w:type="dxa"/>
+          </w:tcPr>
+          <w:p>
+            <w:pPr>
+              <w:spacing w:after="0"/>
+            </w:pPr>
+            <w:r>
+              <w:rPr>
+                <w:rStyle w:val="Arial11"/>
+              </w:rPr>
+              <w:t xml:space="preserve">Exchange gain - trade</w:t>
+            </w:r>
+          </w:p>
+        </w:tc>
+        <w:tc>
+          <w:tcPr>
+            <w:tcW w:w="1750" w:type="dxa"/>
+            <w:tcBorders>
+              <w:top w:val="single" w:sz="1" w:color="#000000"/>
+              <w:left w:val="single" w:sz="1" w:color="#000000"/>
+            </w:tcBorders>
+          </w:tcPr>
+          <w:p>
+            <w:pPr>
+              <w:jc w:val="center"/>
+              <w:spacing w:after="0"/>
+            </w:pPr>
+            <w:r>
+              <w:rPr>
+                <w:rStyle w:val="Arial11"/>
+              </w:rPr>
+              <w:t xml:space="preserve">-</w:t>
+            </w:r>
+          </w:p>
+        </w:tc>
+        <w:tc>
+          <w:tcPr>
+            <w:tcW w:w="1750" w:type="dxa"/>
+            <w:tcBorders>
+              <w:top w:val="single" w:sz="1" w:color="#000000"/>
+              <w:right w:val="single" w:sz="1" w:color="#000000"/>
+            </w:tcBorders>
+          </w:tcPr>
+          <w:p>
+            <w:pPr>
+              <w:jc w:val="center"/>
+              <w:spacing w:after="0"/>
+            </w:pPr>
+            <w:r>
+              <w:rPr>
+                <w:rStyle w:val="Arial11"/>
+              </w:rPr>
+              <w:t xml:space="preserve">51,495</w:t>
+            </w:r>
+          </w:p>
+        </w:tc>
+      </w:tr>
+      <w:tr>
+        <w:trPr/>
+        <w:tc>
+          <w:tcPr>
+            <w:tcW w:w="8750" w:type="dxa"/>
+          </w:tcPr>
+          <w:p>
+            <w:pPr>
+              <w:spacing w:after="0"/>
+            </w:pPr>
+            <w:r>
+              <w:rPr>
+                <w:rStyle w:val="Arial11"/>
+              </w:rPr>
+              <w:t xml:space="preserve">Exchange gain - non-trade</w:t>
+            </w:r>
+          </w:p>
+        </w:tc>
+        <w:tc>
+          <w:tcPr>
+            <w:tcW w:w="1750" w:type="dxa"/>
+            <w:tcBorders>
+              <w:left w:val="single" w:sz="1" w:color="#000000"/>
+              <w:bottom w:val="single" w:sz="1" w:color="#000000"/>
+            </w:tcBorders>
+          </w:tcPr>
+          <w:p>
+            <w:pPr>
+              <w:jc w:val="center"/>
+              <w:spacing w:after="0"/>
+            </w:pPr>
+            <w:r>
+              <w:rPr>
+                <w:rStyle w:val="Arial11"/>
+              </w:rPr>
+              <w:t xml:space="preserve">62,733</w:t>
+            </w:r>
+          </w:p>
+        </w:tc>
+        <w:tc>
+          <w:tcPr>
+            <w:tcW w:w="1750" w:type="dxa"/>
+            <w:tcBorders>
+              <w:right w:val="single" w:sz="1" w:color="#000000"/>
+              <w:bottom w:val="single" w:sz="1" w:color="#000000"/>
+            </w:tcBorders>
+          </w:tcPr>
+          <w:p>
+            <w:pPr>
+              <w:jc w:val="center"/>
+              <w:spacing w:after="0"/>
+            </w:pPr>
+            <w:r>
+              <w:rPr>
+                <w:rStyle w:val="Arial11"/>
+              </w:rPr>
+              <w:t xml:space="preserve">54,684</w:t>
+            </w:r>
+          </w:p>
+        </w:tc>
+      </w:tr>
+      <w:tr>
+        <w:trPr/>
+        <w:tc>
+          <w:tcPr>
+            <w:tcW w:w="8750" w:type="dxa"/>
+          </w:tcPr>
+          <w:p/>
+        </w:tc>
+        <w:tc>
+          <w:tcPr>
+            <w:tcW w:w="1750" w:type="dxa"/>
+          </w:tcPr>
+          <w:p>
+            <w:pPr>
+              <w:jc w:val="center"/>
+              <w:spacing w:after="0"/>
+            </w:pPr>
+            <w:r>
+              <w:rPr>
+                <w:rStyle w:val="Arial11"/>
+              </w:rPr>
+              <w:t xml:space="preserve">62,733</w:t>
+            </w:r>
+          </w:p>
+        </w:tc>
+        <w:tc>
+          <w:tcPr>
+            <w:tcW w:w="1750" w:type="dxa"/>
+          </w:tcPr>
+          <w:p>
+            <w:pPr>
+              <w:jc w:val="center"/>
+              <w:spacing w:after="0"/>
+            </w:pPr>
+            <w:r>
+              <w:rPr>
+                <w:rStyle w:val="Arial11"/>
+              </w:rPr>
+              <w:t xml:space="preserve">106,179</w:t>
+            </w:r>
+          </w:p>
+        </w:tc>
+      </w:tr>
+      <w:tr>
+        <w:trPr/>
+        <w:tc>
+          <w:tcPr>
+            <w:tcW w:w="8750" w:type="dxa"/>
+          </w:tcPr>
+          <w:p>
+            <w:pPr/>
+            <w:r>
+              <w:rPr/>
+              <w:t xml:space="preserve">Less: Expenses</w:t>
+            </w:r>
+          </w:p>
+        </w:tc>
+      </w:tr>
+      <w:tr>
+        <w:trPr/>
+        <w:tc>
+          <w:tcPr>
+            <w:tcW w:w="8750" w:type="dxa"/>
+          </w:tcPr>
+          <w:p>
+            <w:pPr/>
+            <w:r>
+              <w:rPr>
+                <w:rStyle w:val="Arial11"/>
+              </w:rPr>
+              <w:t xml:space="preserve">Administrative expenses </w:t>
+            </w:r>
+            <w:r>
+              <w:rPr>
+                <w:rStyle w:val="Arial11Italic"/>
+              </w:rPr>
+              <w:t xml:space="preserve">(Appendix II)</w:t>
+            </w:r>
+          </w:p>
+        </w:tc>
+        <w:tc>
+          <w:tcPr>
+            <w:tcW w:w="1750" w:type="dxa"/>
+            <w:tcBorders>
+              <w:top w:val="single" w:sz="1" w:color="#000000"/>
+              <w:left w:val="single" w:sz="1" w:color="#000000"/>
+            </w:tcBorders>
+          </w:tcPr>
+          <w:p>
+            <w:pPr>
+              <w:jc w:val="center"/>
+              <w:spacing w:after="0"/>
+            </w:pPr>
+            <w:r>
+              <w:rPr>
+                <w:rStyle w:val="Arial11"/>
+              </w:rPr>
+              <w:t xml:space="preserve">237,327</w:t>
+            </w:r>
+          </w:p>
+        </w:tc>
+        <w:tc>
+          <w:tcPr>
+            <w:tcW w:w="1750" w:type="dxa"/>
+            <w:tcBorders>
+              <w:top w:val="single" w:sz="1" w:color="#000000"/>
+              <w:right w:val="single" w:sz="1" w:color="#000000"/>
+            </w:tcBorders>
+          </w:tcPr>
+          <w:p>
+            <w:pPr>
+              <w:jc w:val="center"/>
+              <w:spacing w:after="0"/>
+            </w:pPr>
+            <w:r>
+              <w:rPr>
+                <w:rStyle w:val="Arial11"/>
+              </w:rPr>
+              <w:t xml:space="preserve">283,742</w:t>
+            </w:r>
+          </w:p>
+        </w:tc>
+      </w:tr>
+      <w:tr>
+        <w:trPr/>
+        <w:tc>
+          <w:tcPr>
+            <w:tcW w:w="8750" w:type="dxa"/>
+          </w:tcPr>
+          <w:p>
+            <w:pPr/>
+            <w:r>
+              <w:rPr>
+                <w:rStyle w:val="Arial11"/>
+              </w:rPr>
+              <w:t xml:space="preserve">Distribution and marketing expenses </w:t>
+            </w:r>
+            <w:r>
+              <w:rPr>
+                <w:rStyle w:val="Arial11Italic"/>
+              </w:rPr>
+              <w:t xml:space="preserve">(Appendix II)</w:t>
+            </w:r>
+          </w:p>
+        </w:tc>
+        <w:tc>
+          <w:tcPr>
+            <w:tcW w:w="1750" w:type="dxa"/>
+            <w:tcBorders>
+              <w:left w:val="single" w:sz="1" w:color="#000000"/>
+            </w:tcBorders>
+          </w:tcPr>
+          <w:p>
+            <w:pPr>
+              <w:jc w:val="center"/>
+              <w:spacing w:after="0"/>
+            </w:pPr>
+            <w:r>
+              <w:rPr>
+                <w:rStyle w:val="Arial11"/>
+              </w:rPr>
+              <w:t xml:space="preserve">1,049</w:t>
+            </w:r>
+          </w:p>
+        </w:tc>
+        <w:tc>
+          <w:tcPr>
+            <w:tcW w:w="1750" w:type="dxa"/>
+            <w:tcBorders>
+              <w:right w:val="single" w:sz="1" w:color="#000000"/>
+            </w:tcBorders>
+          </w:tcPr>
+          <w:p>
+            <w:pPr>
+              <w:jc w:val="center"/>
+              <w:spacing w:after="0"/>
+            </w:pPr>
+            <w:r>
+              <w:rPr>
+                <w:rStyle w:val="Arial11"/>
+              </w:rPr>
+              <w:t xml:space="preserve">412</w:t>
+            </w:r>
+          </w:p>
+        </w:tc>
+      </w:tr>
+      <w:tr>
+        <w:trPr/>
+        <w:tc>
+          <w:tcPr>
+            <w:tcW w:w="8750" w:type="dxa"/>
+          </w:tcPr>
+          <w:p>
+            <w:pPr/>
+            <w:r>
+              <w:rPr>
+                <w:rStyle w:val="Arial11"/>
+              </w:rPr>
+              <w:t xml:space="preserve">Finance Expenses </w:t>
+            </w:r>
+            <w:r>
+              <w:rPr>
+                <w:rStyle w:val="Arial11Italic"/>
+              </w:rPr>
+              <w:t xml:space="preserve">(Appendix II)</w:t>
+            </w:r>
+          </w:p>
+        </w:tc>
+        <w:tc>
+          <w:tcPr>
+            <w:tcW w:w="1750" w:type="dxa"/>
+            <w:tcBorders>
+              <w:left w:val="single" w:sz="1" w:color="#000000"/>
+              <w:bottom w:val="single" w:sz="1" w:color="#000000"/>
+            </w:tcBorders>
+          </w:tcPr>
+          <w:p>
+            <w:pPr>
+              <w:jc w:val="center"/>
+              <w:spacing w:after="0"/>
+            </w:pPr>
+            <w:r>
+              <w:rPr>
+                <w:rStyle w:val="Arial11"/>
+              </w:rPr>
+              <w:t xml:space="preserve">191</w:t>
+            </w:r>
+          </w:p>
+        </w:tc>
+        <w:tc>
+          <w:tcPr>
+            <w:tcW w:w="1750" w:type="dxa"/>
+            <w:tcBorders>
+              <w:right w:val="single" w:sz="1" w:color="#000000"/>
+              <w:bottom w:val="single" w:sz="1" w:color="#000000"/>
+            </w:tcBorders>
+          </w:tcPr>
+          <w:p>
+            <w:pPr>
+              <w:jc w:val="center"/>
+              <w:spacing w:after="0"/>
+            </w:pPr>
+            <w:r>
+              <w:rPr>
+                <w:rStyle w:val="Arial11"/>
+              </w:rPr>
+              <w:t xml:space="preserve">-</w:t>
+            </w:r>
+          </w:p>
+        </w:tc>
+      </w:tr>
+      <w:tr>
+        <w:trPr/>
+        <w:tc>
+          <w:tcPr>
+            <w:tcW w:w="8750" w:type="dxa"/>
+          </w:tcPr>
+          <w:p/>
+        </w:tc>
+        <w:tc>
+          <w:tcPr>
+            <w:tcW w:w="1750" w:type="dxa"/>
+            <w:tcBorders>
+              <w:bottom w:val="single" w:sz="1" w:color="000000"/>
+            </w:tcBorders>
+          </w:tcPr>
+          <w:p>
+            <w:pPr>
+              <w:jc w:val="center"/>
+              <w:spacing w:after="0"/>
+            </w:pPr>
+            <w:r>
+              <w:rPr>
+                <w:rStyle w:val="Arial11"/>
+              </w:rPr>
+              <w:t xml:space="preserve">(238,567)</w:t>
+            </w:r>
+          </w:p>
+        </w:tc>
+        <w:tc>
+          <w:tcPr>
+            <w:tcW w:w="1750" w:type="dxa"/>
+            <w:tcBorders>
+              <w:bottom w:val="single" w:sz="1" w:color="000000"/>
+            </w:tcBorders>
+          </w:tcPr>
+          <w:p>
+            <w:pPr>
+              <w:jc w:val="center"/>
+              <w:spacing w:after="0"/>
+            </w:pPr>
+            <w:r>
+              <w:rPr>
+                <w:rStyle w:val="Arial11"/>
+              </w:rPr>
+              <w:t xml:space="preserve">(284,154)</w:t>
+            </w:r>
+          </w:p>
+        </w:tc>
+      </w:tr>
+      <w:tr>
+        <w:trPr/>
+        <w:tc>
+          <w:tcPr>
+            <w:tcW w:w="8750" w:type="dxa"/>
+          </w:tcPr>
+          <w:p>
+            <w:pPr/>
+            <w:r>
+              <w:rPr>
+                <w:rStyle w:val="ArialBlack11"/>
+              </w:rPr>
+              <w:t xml:space="preserve">Profit before income tax</w:t>
+            </w:r>
+          </w:p>
+        </w:tc>
+        <w:tc>
+          <w:tcPr>
+            <w:tcW w:w="1750" w:type="dxa"/>
+            <w:tcBorders>
+              <w:bottom w:val="single" w:sz="18" w:color="#000000"/>
+            </w:tcBorders>
+          </w:tcPr>
+          <w:p>
+            <w:pPr>
+              <w:jc w:val="center"/>
+              <w:spacing w:after="0"/>
+            </w:pPr>
+            <w:r>
+              <w:rPr>
+                <w:rStyle w:val="Arial11"/>
+              </w:rPr>
+              <w:t xml:space="preserve">653,898</w:t>
+            </w:r>
+          </w:p>
+        </w:tc>
+        <w:tc>
+          <w:tcPr>
+            <w:tcW w:w="1750" w:type="dxa"/>
+            <w:tcBorders>
+              <w:bottom w:val="single" w:sz="18" w:color="#000000"/>
+            </w:tcBorders>
+          </w:tcPr>
+          <w:p>
+            <w:pPr>
+              <w:jc w:val="center"/>
+              <w:spacing w:after="0"/>
+            </w:pPr>
+            <w:r>
+              <w:rPr>
+                <w:rStyle w:val="Arial11"/>
+              </w:rPr>
+              <w:t xml:space="preserve">965,397</w:t>
+            </w:r>
+          </w:p>
+        </w:tc>
+      </w:tr>
+    </w:tbl>
     <w:p>
       <w:pPr>
         <w:sectPr>
@@ -8109,7 +9148,10 @@
       </w:pPr>
     </w:p>
     <w:p>
-      <w:pPr/>
+      <w:pPr>
+        <w:jc w:val="center"/>
+        <w:spacing w:after="0"/>
+      </w:pPr>
       <w:r>
         <w:rPr>
           <w:rStyle w:val="ArialBlack11"/>
@@ -8118,13 +9160,16 @@
       </w:r>
     </w:p>
     <w:p>
-      <w:pPr/>
+      <w:pPr>
+        <w:jc w:val="center"/>
+        <w:spacing w:after="0"/>
+      </w:pPr>
       <w:r>
         <w:rPr>
           <w:rStyle w:val="ArialBlack11"/>
         </w:rPr>
         <w:t xml:space="preserve">
-          NOTES TO THE FINANCIAL STATEMENTS
+          DETAILED INCOME STATEMENT
           <w:br/>
           FOR THE FINANCIAL YEAR ENDED 31 DECEMBER 2016
         </w:t>
@@ -8141,401 +9186,6 @@
         </w:pict>
       </w:r>
     </w:p>
-    <w:p>
-      <w:pPr>
-        <w:pStyle w:val="justifiedParagraph"/>
-        <w:numPr>
-          <w:ilvl w:val="0"/>
-          <w:numId w:val="6"/>
-        </w:numPr>
-      </w:pPr>
-      <w:r>
-        <w:rPr>
-          <w:rStyle w:val="Arial11"/>
-        </w:rPr>
-        <w:t xml:space="preserve">FINANCIAL RISK MANAGEMENT (CONT’D)</w:t>
-      </w:r>
-    </w:p>
-    <w:p>
-      <w:pPr/>
-      <w:r>
-        <w:rPr>
-          <w:u w:val="single"/>
-        </w:rPr>
-        <w:t xml:space="preserve">Credit risk (Cont’d)</w:t>
-      </w:r>
-    </w:p>
-    <w:p>
-      <w:pPr>
-        <w:pStyle w:val="justifiedParagraph"/>
-      </w:pPr>
-      <w:r>
-        <w:rPr>
-          <w:rStyle w:val="Arial11"/>
-        </w:rPr>
-        <w:t xml:space="preserve">The maximum exposure to credit risk in the event that the counterparties fail to perform the obligations as at the end of the financial period in relation to each class of financial assets is the carrying amount of these assets in the statement of financial position.</w:t>
-      </w:r>
-    </w:p>
-    <w:p>
-      <w:pPr>
-        <w:pStyle w:val="justifiedParagraph"/>
-      </w:pPr>
-      <w:r>
-        <w:rPr>
-          <w:rStyle w:val="Arial11"/>
-        </w:rPr>
-        <w:t xml:space="preserve">The credit risk for receivables based on the information provided to key management is as follows:</w:t>
-      </w:r>
-    </w:p>
-    <w:p>
-      <w:pPr>
-        <w:pStyle w:val="justifiedParagraph"/>
-        <w:numPr>
-          <w:ilvl w:val="1"/>
-          <w:numId w:val="6"/>
-        </w:numPr>
-      </w:pPr>
-      <w:r>
-        <w:rPr>
-          <w:rStyle w:val="Arial11"/>
-        </w:rPr>
-        <w:t xml:space="preserve">Financial assets that are neither past due nor impaired</w:t>
-      </w:r>
-    </w:p>
-    <w:p>
-      <w:pPr>
-        <w:pStyle w:val="justifiedParagraph"/>
-      </w:pPr>
-      <w:r>
-        <w:rPr>
-          <w:rStyle w:val="Arial11"/>
-        </w:rPr>
-        <w:t xml:space="preserve">Bank deposits that are neither past due nor impaired are mainly deposits with banks with high credit-ratings assigned by international credit-rating agencies. Other receivables that are neither past due nor impaired are substantially companies with a good collection track record with the Company.</w:t>
-      </w:r>
-    </w:p>
-    <w:p>
-      <w:pPr>
-        <w:pStyle w:val="justifiedParagraph"/>
-        <w:numPr>
-          <w:ilvl w:val="1"/>
-          <w:numId w:val="6"/>
-        </w:numPr>
-      </w:pPr>
-      <w:r>
-        <w:rPr>
-          <w:rStyle w:val="Arial11"/>
-        </w:rPr>
-        <w:t xml:space="preserve">Financial assets that are past due and/or impaired</w:t>
-      </w:r>
-    </w:p>
-    <w:p>
-      <w:pPr>
-        <w:pStyle w:val="justifiedParagraph"/>
-      </w:pPr>
-      <w:r>
-        <w:rPr>
-          <w:rStyle w:val="Arial11"/>
-        </w:rPr>
-        <w:t xml:space="preserve">There is no other class of financial assets that is past due and/or impaired.</w:t>
-      </w:r>
-    </w:p>
-    <w:p>
-      <w:pPr/>
-      <w:r>
-        <w:rPr>
-          <w:u w:val="single"/>
-        </w:rPr>
-        <w:t xml:space="preserve">Capital risk</w:t>
-      </w:r>
-    </w:p>
-    <w:p>
-      <w:pPr>
-        <w:pStyle w:val="justifiedParagraph"/>
-      </w:pPr>
-      <w:r>
-        <w:rPr>
-          <w:rStyle w:val="Arial11"/>
-        </w:rPr>
-        <w:t xml:space="preserve">The Company’s objectives when managing capital are:</w:t>
-      </w:r>
-    </w:p>
-    <w:p>
-      <w:pPr/>
-      <w:r>
-        <w:rPr>
-          <w:rStyle w:val="Arial11"/>
-        </w:rPr>
-        <w:t xml:space="preserve">The capital structure of the Company consists primarily of equity, comprising issued share capital.</w:t>
-      </w:r>
-    </w:p>
-    <w:p>
-      <w:pPr/>
-      <w:r>
-        <w:rPr>
-          <w:rStyle w:val="Arial11"/>
-        </w:rPr>
-        <w:t xml:space="preserve">The Company manages its capital structure and makes adjustment to it in light of changes in economic conditions. It may maintain or adjust its capital structure through the payment of dividends, return of capital or issue of new shares.</w:t>
-      </w:r>
-    </w:p>
-    <w:p>
-      <w:pPr>
-        <w:numPr>
-          <w:ilvl w:val="0"/>
-          <w:numId w:val="7"/>
-        </w:numPr>
-      </w:pPr>
-      <w:r>
-        <w:rPr>
-          <w:rStyle w:val="Arial11"/>
-        </w:rPr>
-        <w:t xml:space="preserve">RELATED PARTY TRANSACTIONS </w:t>
-      </w:r>
-    </w:p>
-    <w:p>
-      <w:pPr/>
-      <w:r>
-        <w:rPr>
-          <w:rStyle w:val="Arial11"/>
-        </w:rPr>
-        <w:t xml:space="preserve">Related parties comprise mainly of companies which are controlled or significantly influenced by the Company’s key management personnel and their close family members.</w:t>
-      </w:r>
-    </w:p>
-    <w:p>
-      <w:pPr/>
-      <w:r>
-        <w:rPr>
-          <w:rStyle w:val="Arial11"/>
-        </w:rPr>
-        <w:t xml:space="preserve">Key management personnel of the Company are those persons having the authority and responsibility for planning, directing and controlling activities of the Company.  The directors and executive officers of the Company are considered as key management personnel of the Company.</w:t>
-      </w:r>
-    </w:p>
-    <w:p>
-      <w:pPr>
-        <w:sectPr>
-          <w:pgSz w:orient="portrait" w:w="11905.511811024" w:h="16837.795275591"/>
-          <w:pgMar w:top="1440" w:right="1440" w:bottom="1440" w:left="1440" w:header="720" w:footer="720" w:gutter="0"/>
-          <w:cols w:num="1" w:space="720"/>
-        </w:sectPr>
-      </w:pPr>
-    </w:p>
-    <w:p>
-      <w:pPr/>
-      <w:r>
-        <w:rPr>
-          <w:rStyle w:val="ArialBlack11"/>
-        </w:rPr>
-        <w:t xml:space="preserve">VSIG PTE. LTD.</w:t>
-      </w:r>
-    </w:p>
-    <w:p>
-      <w:pPr/>
-      <w:r>
-        <w:rPr>
-          <w:rStyle w:val="ArialBlack11"/>
-        </w:rPr>
-        <w:t xml:space="preserve">
-          NOTES TO THE FINANCIAL STATEMENTS
-          <w:br/>
-          FOR THE FINANCIAL YEAR ENDED 31 DECEMBER 2016
-        </w:t>
-      </w:r>
-    </w:p>
-    <w:p>
-      <w:pPr/>
-      <w:r>
-        <w:pict>
-          <v:shape id="_x0000_s1003" type="#_x0000_t32" style="width:460pt; height:0pt; margin-left:0pt; margin-top:0pt; mso-position-horizontal:left; mso-position-vertical:top; mso-position-horizontal-relative:char; mso-position-vertical-relative:line;">
-            <w10:wrap type="inline"/>
-            <v:stroke weight="0.5pt"/>
-          </v:shape>
-        </w:pict>
-      </w:r>
-    </w:p>
-    <w:p>
-      <w:pPr>
-        <w:pStyle w:val="justifiedParagraph"/>
-        <w:numPr>
-          <w:ilvl w:val="0"/>
-          <w:numId w:val="6"/>
-        </w:numPr>
-      </w:pPr>
-      <w:r>
-        <w:rPr>
-          <w:rStyle w:val="Arial11"/>
-        </w:rPr>
-        <w:t xml:space="preserve">RELATED PARTY TRANSACTIONS (CONT’D)</w:t>
-      </w:r>
-    </w:p>
-    <w:p>
-      <w:pPr>
-        <w:pStyle w:val="justifiedParagraph"/>
-      </w:pPr>
-      <w:r>
-        <w:rPr>
-          <w:rStyle w:val="Arial11"/>
-        </w:rPr>
-        <w:t xml:space="preserve">The inter-company balances are unsecured and interest-free, unless stated otherwise, and are subject to the normal credit terms of the respective parties and are repayable on demand.</w:t>
-      </w:r>
-    </w:p>
-    <w:p>
-      <w:pPr/>
-      <w:r>
-        <w:rPr>
-          <w:u w:val="single"/>
-        </w:rPr>
-        <w:t xml:space="preserve">Key management personnel compensation</w:t>
-      </w:r>
-    </w:p>
-    <w:p>
-      <w:pPr/>
-      <w:r>
-        <w:rPr>
-          <w:rStyle w:val="Arial11"/>
-        </w:rPr>
-        <w:t xml:space="preserve">Director’s remuneration</w:t>
-      </w:r>
-    </w:p>
-    <w:p>
-      <w:pPr>
-        <w:numPr>
-          <w:ilvl w:val="0"/>
-          <w:numId w:val="7"/>
-        </w:numPr>
-      </w:pPr>
-      <w:r>
-        <w:rPr>
-          <w:rStyle w:val="Arial11"/>
-        </w:rPr>
-        <w:t xml:space="preserve">NEW OR REVISED ACCOUNTING STANDARDS AND INTERPRETATIONS</w:t>
-      </w:r>
-    </w:p>
-    <w:p>
-      <w:pPr/>
-      <w:r>
-        <w:rPr>
-          <w:rStyle w:val="Arial11"/>
-        </w:rPr>
-        <w:t xml:space="preserve">Certain new standards, amendments and interpretations to existing standards have been published and are mandatory for the Company’s accounting periods beginning on or after 1 January 2017  or later periods and which the Company has not early adopted.</w:t>
-      </w:r>
-    </w:p>
-    <w:p>
-      <w:pPr/>
-      <w:r>
-        <w:rPr>
-          <w:rStyle w:val="Arial11"/>
-        </w:rPr>
-        <w:t xml:space="preserve">The management anticipates that the adoption of the new amendments to FRS in the future periods will not have a material impact on the financial statements of the Company and of the Company in the period of their initial adoption.</w:t>
-      </w:r>
-    </w:p>
-    <w:p>
-      <w:pPr>
-        <w:numPr>
-          <w:ilvl w:val="0"/>
-          <w:numId w:val="7"/>
-        </w:numPr>
-      </w:pPr>
-      <w:r>
-        <w:rPr>
-          <w:rStyle w:val="Arial11"/>
-        </w:rPr>
-        <w:t xml:space="preserve">COMPARATIVE FIGURES </w:t>
-      </w:r>
-    </w:p>
-    <w:p>
-      <w:pPr>
-        <w:pStyle w:val="justifiedParagraph"/>
-      </w:pPr>
-      <w:r>
-        <w:rPr>
-          <w:rStyle w:val="Arial11"/>
-        </w:rPr>
-        <w:t xml:space="preserve">The management anticipates that the adoption of the new amendments to FRS in the future periods will not have a material impact on the financial statements of the Company and of the Company in the period of their initial adoption.</w:t>
-      </w:r>
-    </w:p>
-    <w:p>
-      <w:pPr>
-        <w:numPr>
-          <w:ilvl w:val="0"/>
-          <w:numId w:val="7"/>
-        </w:numPr>
-      </w:pPr>
-      <w:r>
-        <w:rPr>
-          <w:rStyle w:val="Arial11"/>
-        </w:rPr>
-        <w:t xml:space="preserve">COMPARATIVE FIGURES </w:t>
-      </w:r>
-    </w:p>
-    <w:p>
-      <w:pPr>
-        <w:pStyle w:val="justifiedParagraph"/>
-      </w:pPr>
-      <w:r>
-        <w:rPr>
-          <w:rStyle w:val="Arial11"/>
-        </w:rPr>
-        <w:t xml:space="preserve">The financial statements cover the financial period since incorporation on 1 July 2014 to 31 December 2015. This being the first set of financial statements,there are no comparative.</w:t>
-      </w:r>
-    </w:p>
-    <w:p>
-      <w:pPr>
-        <w:pStyle w:val="justifiedParagraph"/>
-      </w:pPr>
-      <w:r>
-        <w:rPr>
-          <w:rStyle w:val="Arial11"/>
-        </w:rPr>
-        <w:t xml:space="preserve">End of unaudited financial statements</w:t>
-      </w:r>
-    </w:p>
-    <w:p>
-      <w:pPr>
-        <w:sectPr>
-          <w:pgSz w:orient="portrait" w:w="11905.511811024" w:h="16837.795275591"/>
-          <w:pgMar w:top="1440" w:right="1440" w:bottom="1440" w:left="1440" w:header="720" w:footer="720" w:gutter="0"/>
-          <w:cols w:num="1" w:space="720"/>
-        </w:sectPr>
-      </w:pPr>
-    </w:p>
-    <w:p>
-      <w:pPr>
-        <w:jc w:val="center"/>
-        <w:spacing w:after="0"/>
-      </w:pPr>
-      <w:r>
-        <w:rPr>
-          <w:rStyle w:val="ArialBlack11"/>
-        </w:rPr>
-        <w:t xml:space="preserve">VSIG PTE. LTD.</w:t>
-      </w:r>
-    </w:p>
-    <w:p>
-      <w:pPr>
-        <w:jc w:val="center"/>
-        <w:spacing w:after="0"/>
-      </w:pPr>
-      <w:r>
-        <w:rPr>
-          <w:rStyle w:val="ArialBlack11"/>
-        </w:rPr>
-        <w:t xml:space="preserve">
-          DETAILED INCOME STATEMENT
-          <w:br/>
-          FOR THE FINANCIAL YEAR ENDED 31 DECEMBER 2016
-        </w:t>
-      </w:r>
-    </w:p>
-    <w:p>
-      <w:pPr/>
-      <w:r>
-        <w:pict>
-          <v:shape id="_x0000_s1003" type="#_x0000_t32" style="width:460pt; height:0pt; margin-left:0pt; margin-top:0pt; mso-position-horizontal:left; mso-position-vertical:top; mso-position-horizontal-relative:char; mso-position-vertical-relative:line;">
-            <w10:wrap type="inline"/>
-            <v:stroke weight="0.5pt"/>
-          </v:shape>
-        </w:pict>
-      </w:r>
-    </w:p>
     <w:tbl>
       <w:tblGrid>
         <w:gridCol w:w="8750" w:type="dxa"/>
@@ -8661,862 +9311,6 @@
             <w:pPr/>
             <w:r>
               <w:rPr>
-                <w:rStyle w:val="Arial11"/>
-              </w:rPr>
-              <w:t xml:space="preserve">Revenue</w:t>
-            </w:r>
-          </w:p>
-        </w:tc>
-        <w:tc>
-          <w:tcPr>
-            <w:tcW w:w="1750" w:type="dxa"/>
-          </w:tcPr>
-          <w:p>
-            <w:pPr>
-              <w:jc w:val="center"/>
-              <w:spacing w:after="0"/>
-            </w:pPr>
-            <w:r>
-              <w:rPr>
-                <w:rStyle w:val="Arial11"/>
-              </w:rPr>
-              <w:t xml:space="preserve">2,168,614</w:t>
-            </w:r>
-          </w:p>
-        </w:tc>
-        <w:tc>
-          <w:tcPr>
-            <w:tcW w:w="1750" w:type="dxa"/>
-          </w:tcPr>
-          <w:p>
-            <w:pPr>
-              <w:jc w:val="center"/>
-              <w:spacing w:after="0"/>
-            </w:pPr>
-            <w:r>
-              <w:rPr>
-                <w:rStyle w:val="Arial11"/>
-              </w:rPr>
-              <w:t xml:space="preserve">3,121,988</w:t>
-            </w:r>
-          </w:p>
-        </w:tc>
-      </w:tr>
-      <w:tr>
-        <w:trPr/>
-        <w:tc>
-          <w:tcPr>
-            <w:tcW w:w="8750" w:type="dxa"/>
-          </w:tcPr>
-          <w:p>
-            <w:pPr>
-              <w:spacing w:after="0"/>
-            </w:pPr>
-            <w:r>
-              <w:rPr>
-                <w:rStyle w:val="Arial11"/>
-              </w:rPr>
-              <w:t xml:space="preserve">Less: Cost of sales</w:t>
-            </w:r>
-          </w:p>
-        </w:tc>
-        <w:tc>
-          <w:tcPr>
-            <w:tcW w:w="1750" w:type="dxa"/>
-            <w:tcBorders>
-              <w:bottom w:val="single" w:sz="1" w:color="000000"/>
-            </w:tcBorders>
-          </w:tcPr>
-          <w:p>
-            <w:pPr>
-              <w:jc w:val="center"/>
-              <w:spacing w:after="0"/>
-            </w:pPr>
-            <w:r>
-              <w:rPr>
-                <w:rStyle w:val="Arial11"/>
-              </w:rPr>
-              <w:t xml:space="preserve">1,338,882</w:t>
-            </w:r>
-          </w:p>
-        </w:tc>
-        <w:tc>
-          <w:tcPr>
-            <w:tcW w:w="1750" w:type="dxa"/>
-            <w:tcBorders>
-              <w:bottom w:val="single" w:sz="1" w:color="000000"/>
-            </w:tcBorders>
-          </w:tcPr>
-          <w:p>
-            <w:pPr>
-              <w:jc w:val="center"/>
-              <w:spacing w:after="0"/>
-            </w:pPr>
-            <w:r>
-              <w:rPr>
-                <w:rStyle w:val="Arial11"/>
-              </w:rPr>
-              <w:t xml:space="preserve">1,978,616</w:t>
-            </w:r>
-          </w:p>
-        </w:tc>
-      </w:tr>
-      <w:tr>
-        <w:trPr/>
-        <w:tc>
-          <w:tcPr>
-            <w:tcW w:w="8750" w:type="dxa"/>
-          </w:tcPr>
-          <w:p>
-            <w:pPr/>
-            <w:r>
-              <w:rPr>
-                <w:rStyle w:val="ArialBlack11"/>
-              </w:rPr>
-              <w:t xml:space="preserve">Gross profit</w:t>
-            </w:r>
-          </w:p>
-        </w:tc>
-        <w:tc>
-          <w:tcPr>
-            <w:tcW w:w="1750" w:type="dxa"/>
-          </w:tcPr>
-          <w:p>
-            <w:pPr>
-              <w:jc w:val="center"/>
-              <w:spacing w:after="0"/>
-            </w:pPr>
-            <w:r>
-              <w:rPr>
-                <w:rStyle w:val="Arial11"/>
-              </w:rPr>
-              <w:t xml:space="preserve">829,732</w:t>
-            </w:r>
-          </w:p>
-        </w:tc>
-        <w:tc>
-          <w:tcPr>
-            <w:tcW w:w="1750" w:type="dxa"/>
-          </w:tcPr>
-          <w:p>
-            <w:pPr>
-              <w:jc w:val="center"/>
-              <w:spacing w:after="0"/>
-            </w:pPr>
-            <w:r>
-              <w:rPr>
-                <w:rStyle w:val="Arial11"/>
-              </w:rPr>
-              <w:t xml:space="preserve">1,143,372</w:t>
-            </w:r>
-          </w:p>
-        </w:tc>
-      </w:tr>
-      <w:tr>
-        <w:trPr/>
-        <w:tc>
-          <w:tcPr>
-            <w:tcW w:w="8750" w:type="dxa"/>
-          </w:tcPr>
-          <w:p/>
-        </w:tc>
-      </w:tr>
-      <w:tr>
-        <w:trPr/>
-        <w:tc>
-          <w:tcPr>
-            <w:tcW w:w="8750" w:type="dxa"/>
-          </w:tcPr>
-          <w:p>
-            <w:pPr>
-              <w:spacing w:after="0"/>
-            </w:pPr>
-            <w:r>
-              <w:rPr>
-                <w:rStyle w:val="Arial11Underline"/>
-              </w:rPr>
-              <w:t xml:space="preserve">Add: Other income</w:t>
-            </w:r>
-          </w:p>
-        </w:tc>
-      </w:tr>
-      <w:tr>
-        <w:trPr/>
-        <w:tc>
-          <w:tcPr>
-            <w:tcW w:w="8750" w:type="dxa"/>
-          </w:tcPr>
-          <w:p>
-            <w:pPr>
-              <w:spacing w:after="0"/>
-            </w:pPr>
-            <w:r>
-              <w:rPr>
-                <w:rStyle w:val="Arial11"/>
-              </w:rPr>
-              <w:t xml:space="preserve">Exchange gain - trade</w:t>
-            </w:r>
-          </w:p>
-        </w:tc>
-        <w:tc>
-          <w:tcPr>
-            <w:tcW w:w="1750" w:type="dxa"/>
-            <w:tcBorders>
-              <w:top w:val="single" w:sz="1" w:color="#000000"/>
-              <w:left w:val="single" w:sz="1" w:color="#000000"/>
-            </w:tcBorders>
-          </w:tcPr>
-          <w:p>
-            <w:pPr>
-              <w:jc w:val="center"/>
-              <w:spacing w:after="0"/>
-            </w:pPr>
-            <w:r>
-              <w:rPr>
-                <w:rStyle w:val="Arial11"/>
-              </w:rPr>
-              <w:t xml:space="preserve">-</w:t>
-            </w:r>
-          </w:p>
-        </w:tc>
-        <w:tc>
-          <w:tcPr>
-            <w:tcW w:w="1750" w:type="dxa"/>
-            <w:tcBorders>
-              <w:top w:val="single" w:sz="1" w:color="#000000"/>
-              <w:right w:val="single" w:sz="1" w:color="#000000"/>
-            </w:tcBorders>
-          </w:tcPr>
-          <w:p>
-            <w:pPr>
-              <w:jc w:val="center"/>
-              <w:spacing w:after="0"/>
-            </w:pPr>
-            <w:r>
-              <w:rPr>
-                <w:rStyle w:val="Arial11"/>
-              </w:rPr>
-              <w:t xml:space="preserve">51,495</w:t>
-            </w:r>
-          </w:p>
-        </w:tc>
-      </w:tr>
-      <w:tr>
-        <w:trPr/>
-        <w:tc>
-          <w:tcPr>
-            <w:tcW w:w="8750" w:type="dxa"/>
-          </w:tcPr>
-          <w:p>
-            <w:pPr>
-              <w:spacing w:after="0"/>
-            </w:pPr>
-            <w:r>
-              <w:rPr>
-                <w:rStyle w:val="Arial11"/>
-              </w:rPr>
-              <w:t xml:space="preserve">Exchange gain - non-trade</w:t>
-            </w:r>
-          </w:p>
-        </w:tc>
-        <w:tc>
-          <w:tcPr>
-            <w:tcW w:w="1750" w:type="dxa"/>
-            <w:tcBorders>
-              <w:left w:val="single" w:sz="1" w:color="#000000"/>
-              <w:bottom w:val="single" w:sz="1" w:color="#000000"/>
-            </w:tcBorders>
-          </w:tcPr>
-          <w:p>
-            <w:pPr>
-              <w:jc w:val="center"/>
-              <w:spacing w:after="0"/>
-            </w:pPr>
-            <w:r>
-              <w:rPr>
-                <w:rStyle w:val="Arial11"/>
-              </w:rPr>
-              <w:t xml:space="preserve">62,733</w:t>
-            </w:r>
-          </w:p>
-        </w:tc>
-        <w:tc>
-          <w:tcPr>
-            <w:tcW w:w="1750" w:type="dxa"/>
-            <w:tcBorders>
-              <w:right w:val="single" w:sz="1" w:color="#000000"/>
-              <w:bottom w:val="single" w:sz="1" w:color="#000000"/>
-            </w:tcBorders>
-          </w:tcPr>
-          <w:p>
-            <w:pPr>
-              <w:jc w:val="center"/>
-              <w:spacing w:after="0"/>
-            </w:pPr>
-            <w:r>
-              <w:rPr>
-                <w:rStyle w:val="Arial11"/>
-              </w:rPr>
-              <w:t xml:space="preserve">54,684</w:t>
-            </w:r>
-          </w:p>
-        </w:tc>
-      </w:tr>
-      <w:tr>
-        <w:trPr/>
-        <w:tc>
-          <w:tcPr>
-            <w:tcW w:w="8750" w:type="dxa"/>
-          </w:tcPr>
-          <w:p/>
-        </w:tc>
-        <w:tc>
-          <w:tcPr>
-            <w:tcW w:w="1750" w:type="dxa"/>
-          </w:tcPr>
-          <w:p>
-            <w:pPr>
-              <w:jc w:val="center"/>
-              <w:spacing w:after="0"/>
-            </w:pPr>
-            <w:r>
-              <w:rPr>
-                <w:rStyle w:val="Arial11"/>
-              </w:rPr>
-              <w:t xml:space="preserve">62,733</w:t>
-            </w:r>
-          </w:p>
-        </w:tc>
-        <w:tc>
-          <w:tcPr>
-            <w:tcW w:w="1750" w:type="dxa"/>
-          </w:tcPr>
-          <w:p>
-            <w:pPr>
-              <w:jc w:val="center"/>
-              <w:spacing w:after="0"/>
-            </w:pPr>
-            <w:r>
-              <w:rPr>
-                <w:rStyle w:val="Arial11"/>
-              </w:rPr>
-              <w:t xml:space="preserve">106,179</w:t>
-            </w:r>
-          </w:p>
-        </w:tc>
-      </w:tr>
-      <w:tr>
-        <w:trPr/>
-        <w:tc>
-          <w:tcPr>
-            <w:tcW w:w="8750" w:type="dxa"/>
-          </w:tcPr>
-          <w:p>
-            <w:pPr/>
-            <w:r>
-              <w:rPr/>
-              <w:t xml:space="preserve">Less: Expenses</w:t>
-            </w:r>
-          </w:p>
-        </w:tc>
-      </w:tr>
-      <w:tr>
-        <w:trPr/>
-        <w:tc>
-          <w:tcPr>
-            <w:tcW w:w="8750" w:type="dxa"/>
-          </w:tcPr>
-          <w:p>
-            <w:pPr/>
-            <w:r>
-              <w:rPr>
-                <w:rStyle w:val="Arial11"/>
-              </w:rPr>
-              <w:t xml:space="preserve">Administrative expenses </w:t>
-            </w:r>
-            <w:r>
-              <w:rPr>
-                <w:rStyle w:val="Arial11Italic"/>
-              </w:rPr>
-              <w:t xml:space="preserve">(Appendix II)</w:t>
-            </w:r>
-          </w:p>
-        </w:tc>
-        <w:tc>
-          <w:tcPr>
-            <w:tcW w:w="1750" w:type="dxa"/>
-            <w:tcBorders>
-              <w:top w:val="single" w:sz="1" w:color="#000000"/>
-              <w:left w:val="single" w:sz="1" w:color="#000000"/>
-            </w:tcBorders>
-          </w:tcPr>
-          <w:p>
-            <w:pPr>
-              <w:jc w:val="center"/>
-              <w:spacing w:after="0"/>
-            </w:pPr>
-            <w:r>
-              <w:rPr>
-                <w:rStyle w:val="Arial11"/>
-              </w:rPr>
-              <w:t xml:space="preserve">237,327</w:t>
-            </w:r>
-          </w:p>
-        </w:tc>
-        <w:tc>
-          <w:tcPr>
-            <w:tcW w:w="1750" w:type="dxa"/>
-            <w:tcBorders>
-              <w:top w:val="single" w:sz="1" w:color="#000000"/>
-              <w:right w:val="single" w:sz="1" w:color="#000000"/>
-            </w:tcBorders>
-          </w:tcPr>
-          <w:p>
-            <w:pPr>
-              <w:jc w:val="center"/>
-              <w:spacing w:after="0"/>
-            </w:pPr>
-            <w:r>
-              <w:rPr>
-                <w:rStyle w:val="Arial11"/>
-              </w:rPr>
-              <w:t xml:space="preserve">283,742</w:t>
-            </w:r>
-          </w:p>
-        </w:tc>
-      </w:tr>
-      <w:tr>
-        <w:trPr/>
-        <w:tc>
-          <w:tcPr>
-            <w:tcW w:w="8750" w:type="dxa"/>
-          </w:tcPr>
-          <w:p>
-            <w:pPr/>
-            <w:r>
-              <w:rPr>
-                <w:rStyle w:val="Arial11"/>
-              </w:rPr>
-              <w:t xml:space="preserve">Distribution and marketing expenses </w:t>
-            </w:r>
-            <w:r>
-              <w:rPr>
-                <w:rStyle w:val="Arial11Italic"/>
-              </w:rPr>
-              <w:t xml:space="preserve">(Appendix II)</w:t>
-            </w:r>
-          </w:p>
-        </w:tc>
-        <w:tc>
-          <w:tcPr>
-            <w:tcW w:w="1750" w:type="dxa"/>
-            <w:tcBorders>
-              <w:left w:val="single" w:sz="1" w:color="#000000"/>
-            </w:tcBorders>
-          </w:tcPr>
-          <w:p>
-            <w:pPr>
-              <w:jc w:val="center"/>
-              <w:spacing w:after="0"/>
-            </w:pPr>
-            <w:r>
-              <w:rPr>
-                <w:rStyle w:val="Arial11"/>
-              </w:rPr>
-              <w:t xml:space="preserve">1,049</w:t>
-            </w:r>
-          </w:p>
-        </w:tc>
-        <w:tc>
-          <w:tcPr>
-            <w:tcW w:w="1750" w:type="dxa"/>
-            <w:tcBorders>
-              <w:right w:val="single" w:sz="1" w:color="#000000"/>
-            </w:tcBorders>
-          </w:tcPr>
-          <w:p>
-            <w:pPr>
-              <w:jc w:val="center"/>
-              <w:spacing w:after="0"/>
-            </w:pPr>
-            <w:r>
-              <w:rPr>
-                <w:rStyle w:val="Arial11"/>
-              </w:rPr>
-              <w:t xml:space="preserve">412</w:t>
-            </w:r>
-          </w:p>
-        </w:tc>
-      </w:tr>
-      <w:tr>
-        <w:trPr/>
-        <w:tc>
-          <w:tcPr>
-            <w:tcW w:w="8750" w:type="dxa"/>
-          </w:tcPr>
-          <w:p>
-            <w:pPr/>
-            <w:r>
-              <w:rPr>
-                <w:rStyle w:val="Arial11"/>
-              </w:rPr>
-              <w:t xml:space="preserve">Finance Expenses </w:t>
-            </w:r>
-            <w:r>
-              <w:rPr>
-                <w:rStyle w:val="Arial11Italic"/>
-              </w:rPr>
-              <w:t xml:space="preserve">(Appendix II)</w:t>
-            </w:r>
-          </w:p>
-        </w:tc>
-        <w:tc>
-          <w:tcPr>
-            <w:tcW w:w="1750" w:type="dxa"/>
-            <w:tcBorders>
-              <w:left w:val="single" w:sz="1" w:color="#000000"/>
-              <w:bottom w:val="single" w:sz="1" w:color="#000000"/>
-            </w:tcBorders>
-          </w:tcPr>
-          <w:p>
-            <w:pPr>
-              <w:jc w:val="center"/>
-              <w:spacing w:after="0"/>
-            </w:pPr>
-            <w:r>
-              <w:rPr>
-                <w:rStyle w:val="Arial11"/>
-              </w:rPr>
-              <w:t xml:space="preserve">191</w:t>
-            </w:r>
-          </w:p>
-        </w:tc>
-        <w:tc>
-          <w:tcPr>
-            <w:tcW w:w="1750" w:type="dxa"/>
-            <w:tcBorders>
-              <w:right w:val="single" w:sz="1" w:color="#000000"/>
-              <w:bottom w:val="single" w:sz="1" w:color="#000000"/>
-            </w:tcBorders>
-          </w:tcPr>
-          <w:p>
-            <w:pPr>
-              <w:jc w:val="center"/>
-              <w:spacing w:after="0"/>
-            </w:pPr>
-            <w:r>
-              <w:rPr>
-                <w:rStyle w:val="Arial11"/>
-              </w:rPr>
-              <w:t xml:space="preserve">-</w:t>
-            </w:r>
-          </w:p>
-        </w:tc>
-      </w:tr>
-      <w:tr>
-        <w:trPr/>
-        <w:tc>
-          <w:tcPr>
-            <w:tcW w:w="8750" w:type="dxa"/>
-          </w:tcPr>
-          <w:p/>
-        </w:tc>
-        <w:tc>
-          <w:tcPr>
-            <w:tcW w:w="1750" w:type="dxa"/>
-            <w:tcBorders>
-              <w:bottom w:val="single" w:sz="1" w:color="000000"/>
-            </w:tcBorders>
-          </w:tcPr>
-          <w:p>
-            <w:pPr>
-              <w:jc w:val="center"/>
-              <w:spacing w:after="0"/>
-            </w:pPr>
-            <w:r>
-              <w:rPr>
-                <w:rStyle w:val="Arial11"/>
-              </w:rPr>
-              <w:t xml:space="preserve">(238,567)</w:t>
-            </w:r>
-          </w:p>
-        </w:tc>
-        <w:tc>
-          <w:tcPr>
-            <w:tcW w:w="1750" w:type="dxa"/>
-            <w:tcBorders>
-              <w:bottom w:val="single" w:sz="1" w:color="000000"/>
-            </w:tcBorders>
-          </w:tcPr>
-          <w:p>
-            <w:pPr>
-              <w:jc w:val="center"/>
-              <w:spacing w:after="0"/>
-            </w:pPr>
-            <w:r>
-              <w:rPr>
-                <w:rStyle w:val="Arial11"/>
-              </w:rPr>
-              <w:t xml:space="preserve">(284,154)</w:t>
-            </w:r>
-          </w:p>
-        </w:tc>
-      </w:tr>
-      <w:tr>
-        <w:trPr/>
-        <w:tc>
-          <w:tcPr>
-            <w:tcW w:w="8750" w:type="dxa"/>
-          </w:tcPr>
-          <w:p>
-            <w:pPr/>
-            <w:r>
-              <w:rPr>
-                <w:rStyle w:val="ArialBlack11"/>
-              </w:rPr>
-              <w:t xml:space="preserve">Profit before income tax</w:t>
-            </w:r>
-          </w:p>
-        </w:tc>
-        <w:tc>
-          <w:tcPr>
-            <w:tcW w:w="1750" w:type="dxa"/>
-            <w:tcBorders>
-              <w:bottom w:val="single" w:sz="18" w:color="#000000"/>
-            </w:tcBorders>
-          </w:tcPr>
-          <w:p>
-            <w:pPr>
-              <w:jc w:val="center"/>
-              <w:spacing w:after="0"/>
-            </w:pPr>
-            <w:r>
-              <w:rPr>
-                <w:rStyle w:val="Arial11"/>
-              </w:rPr>
-              <w:t xml:space="preserve">653,898</w:t>
-            </w:r>
-          </w:p>
-        </w:tc>
-        <w:tc>
-          <w:tcPr>
-            <w:tcW w:w="1750" w:type="dxa"/>
-            <w:tcBorders>
-              <w:bottom w:val="single" w:sz="18" w:color="#000000"/>
-            </w:tcBorders>
-          </w:tcPr>
-          <w:p>
-            <w:pPr>
-              <w:jc w:val="center"/>
-              <w:spacing w:after="0"/>
-            </w:pPr>
-            <w:r>
-              <w:rPr>
-                <w:rStyle w:val="Arial11"/>
-              </w:rPr>
-              <w:t xml:space="preserve">965,397</w:t>
-            </w:r>
-          </w:p>
-        </w:tc>
-      </w:tr>
-    </w:tbl>
-    <w:p>
-      <w:pPr/>
-      <w:r>
-        <w:rPr>
-          <w:rStyle w:val="ArialBlack11"/>
-        </w:rPr>
-        <w:t xml:space="preserve">
-          DETAILED INCOME STATEMENT
-          <w:br/>
-          FOR THE FINANCIAL YEAR ENDED 31 DECEMBER 2016
-        </w:t>
-      </w:r>
-    </w:p>
-    <w:p>
-      <w:pPr/>
-      <w:r>
-        <w:pict>
-          <v:shape id="_x0000_s1006" type="#_x0000_t32" style="width:460pt; height:0pt; margin-left:0pt; margin-top:0pt; mso-position-horizontal:left; mso-position-vertical:top; mso-position-horizontal-relative:char; mso-position-vertical-relative:line;">
-            <w10:wrap type="inline"/>
-            <v:stroke weight="0.5pt"/>
-          </v:shape>
-        </w:pict>
-      </w:r>
-    </w:p>
-    <w:p>
-      <w:pPr>
-        <w:sectPr>
-          <w:pgSz w:orient="portrait" w:w="11905.511811024" w:h="16837.795275591"/>
-          <w:pgMar w:top="1440" w:right="1440" w:bottom="1440" w:left="1440" w:header="720" w:footer="720" w:gutter="0"/>
-          <w:cols w:num="1" w:space="720"/>
-        </w:sectPr>
-      </w:pPr>
-    </w:p>
-    <w:p>
-      <w:pPr>
-        <w:jc w:val="center"/>
-        <w:spacing w:after="0"/>
-      </w:pPr>
-      <w:r>
-        <w:rPr>
-          <w:rStyle w:val="ArialBlack11"/>
-        </w:rPr>
-        <w:t xml:space="preserve">VSIG PTE. LTD.</w:t>
-      </w:r>
-    </w:p>
-    <w:p>
-      <w:pPr>
-        <w:jc w:val="center"/>
-        <w:spacing w:after="0"/>
-      </w:pPr>
-      <w:r>
-        <w:rPr>
-          <w:rStyle w:val="ArialBlack11"/>
-        </w:rPr>
-        <w:t xml:space="preserve">
-          DETAILED INCOME STATEMENT
-          <w:br/>
-          FOR THE FINANCIAL YEAR ENDED 31 DECEMBER 2016
-        </w:t>
-      </w:r>
-    </w:p>
-    <w:p>
-      <w:pPr/>
-      <w:r>
-        <w:pict>
-          <v:shape id="_x0000_s1003" type="#_x0000_t32" style="width:460pt; height:0pt; margin-left:0pt; margin-top:0pt; mso-position-horizontal:left; mso-position-vertical:top; mso-position-horizontal-relative:char; mso-position-vertical-relative:line;">
-            <w10:wrap type="inline"/>
-            <v:stroke weight="0.5pt"/>
-          </v:shape>
-        </w:pict>
-      </w:r>
-    </w:p>
-    <w:tbl>
-      <w:tblGrid>
-        <w:gridCol w:w="8750" w:type="dxa"/>
-        <w:gridCol w:w="1750" w:type="dxa"/>
-        <w:gridCol w:w="1750" w:type="dxa"/>
-      </w:tblGrid>
-      <w:tr>
-        <w:trPr/>
-        <w:tc>
-          <w:tcPr>
-            <w:tcW w:w="8750" w:type="dxa"/>
-          </w:tcPr>
-          <w:p>
-            <w:pPr>
-              <w:spacing w:after="0"/>
-            </w:pPr>
-            <w:r>
-              <w:rPr>
-                <w:rStyle w:val="Arial11"/>
-              </w:rPr>
-              <w:t xml:space="preserve"/>
-            </w:r>
-          </w:p>
-        </w:tc>
-        <w:tc>
-          <w:tcPr>
-            <w:tcW w:w="1750" w:type="dxa"/>
-          </w:tcPr>
-          <w:p>
-            <w:pPr/>
-            <w:r>
-              <w:rPr/>
-              <w:t xml:space="preserve">01.01.2016</w:t>
-            </w:r>
-          </w:p>
-          <w:p>
-            <w:pPr>
-              <w:jc w:val="center"/>
-              <w:spacing w:after="0"/>
-            </w:pPr>
-            <w:r>
-              <w:rPr>
-                <w:rStyle w:val="Arial11"/>
-              </w:rPr>
-              <w:t xml:space="preserve">to</w:t>
-            </w:r>
-          </w:p>
-          <w:p>
-            <w:pPr/>
-            <w:r>
-              <w:rPr>
-                <w:rStyle w:val="TableUnderline"/>
-              </w:rPr>
-              <w:t xml:space="preserve">31.12.2016</w:t>
-            </w:r>
-          </w:p>
-          <w:p>
-            <w:pPr>
-              <w:jc w:val="center"/>
-              <w:spacing w:after="0"/>
-            </w:pPr>
-            <w:r>
-              <w:rPr>
-                <w:rStyle w:val="Arial11"/>
-              </w:rPr>
-              <w:t xml:space="preserve">$</w:t>
-            </w:r>
-          </w:p>
-        </w:tc>
-        <w:tc>
-          <w:tcPr>
-            <w:tcW w:w="1750" w:type="dxa"/>
-          </w:tcPr>
-          <w:p>
-            <w:pPr/>
-            <w:r>
-              <w:rPr/>
-              <w:t xml:space="preserve">19.07.2018</w:t>
-            </w:r>
-          </w:p>
-          <w:p>
-            <w:pPr>
-              <w:jc w:val="center"/>
-              <w:spacing w:after="0"/>
-            </w:pPr>
-            <w:r>
-              <w:rPr>
-                <w:rStyle w:val="Arial11"/>
-              </w:rPr>
-              <w:t xml:space="preserve">to</w:t>
-            </w:r>
-          </w:p>
-          <w:p>
-            <w:pPr/>
-            <w:r>
-              <w:rPr>
-                <w:rStyle w:val="TableUnderline"/>
-              </w:rPr>
-              <w:t xml:space="preserve">31.12.2015</w:t>
-            </w:r>
-          </w:p>
-          <w:p>
-            <w:pPr>
-              <w:jc w:val="center"/>
-              <w:spacing w:after="0"/>
-            </w:pPr>
-            <w:r>
-              <w:rPr>
-                <w:rStyle w:val="Arial11"/>
-              </w:rPr>
-              <w:t xml:space="preserve">$</w:t>
-            </w:r>
-          </w:p>
-        </w:tc>
-      </w:tr>
-      <w:tr>
-        <w:trPr/>
-        <w:tc>
-          <w:tcPr>
-            <w:tcW w:w="8750" w:type="dxa"/>
-          </w:tcPr>
-          <w:p>
-            <w:pPr/>
-            <w:r>
-              <w:rPr>
                 <w:rStyle w:val="TableUnderline"/>
               </w:rPr>
               <w:t xml:space="preserve">Administrative expenses</w:t>
@@ -11476,30 +11270,6 @@
         </w:tc>
       </w:tr>
     </w:tbl>
-    <w:p>
-      <w:pPr/>
-      <w:r>
-        <w:rPr>
-          <w:rStyle w:val="ArialBlack11"/>
-        </w:rPr>
-        <w:t xml:space="preserve">
-          DETAILED INCOME STATEMENT
-          <w:br/>
-          FOR THE FINANCIAL YEAR ENDED 31 DECEMBER 2016
-        </w:t>
-      </w:r>
-    </w:p>
-    <w:p>
-      <w:pPr/>
-      <w:r>
-        <w:pict>
-          <v:shape id="_x0000_s1006" type="#_x0000_t32" style="width:460pt; height:0pt; margin-left:0pt; margin-top:0pt; mso-position-horizontal:left; mso-position-vertical:top; mso-position-horizontal-relative:char; mso-position-vertical-relative:line;">
-            <w10:wrap type="inline"/>
-            <v:stroke weight="0.5pt"/>
-          </v:shape>
-        </w:pict>
-      </w:r>
-    </w:p>
     <w:sectPr>
       <w:pgSz w:orient="portrait" w:w="11905.511811024" w:h="16837.795275591"/>
       <w:pgMar w:top="1440" w:right="1440" w:bottom="1440" w:left="1440" w:header="720" w:footer="720" w:gutter="0"/>
@@ -11516,7 +11286,7 @@
 <file path=word/numbering.xml><?xml version="1.0" encoding="utf-8"?>
 <w:numbering xmlns:ve="http://schemas.openxmlformats.org/markup-compatibility/2006" xmlns:o="urn:schemas-microsoft-com:office:office" xmlns:r="http://schemas.openxmlformats.org/officeDocument/2006/relationships" xmlns:m="http://schemas.openxmlformats.org/officeDocument/2006/math" xmlns:v="urn:schemas-microsoft-com:vml" xmlns:wp="http://schemas.openxmlformats.org/drawingml/2006/wordprocessingDrawing" xmlns:w10="urn:schemas-microsoft-com:office:word" xmlns:w="http://schemas.openxmlformats.org/wordprocessingml/2006/main" xmlns:wne="http://schemas.microsoft.com/office/word/2006/wordml">
   <w:abstractNum w:abstractNumId="6">
-    <w:nsid w:val="A7A5710A"/>
+    <w:nsid w:val="FE72D523"/>
     <w:multiLevelType w:val="multilevel"/>
     <w:lvl w:ilvl="0">
       <w:start w:val="1"/>
@@ -11610,7 +11380,7 @@
     </w:lvl>
   </w:abstractNum>
   <w:abstractNum w:abstractNumId="7">
-    <w:nsid w:val="CFEE3979"/>
+    <w:nsid w:val="EE09F288"/>
     <w:multiLevelType w:val="multilevel"/>
     <w:lvl w:ilvl="0">
       <w:start w:val="1"/>
@@ -11659,7 +11429,7 @@
     </w:lvl>
   </w:abstractNum>
   <w:abstractNum w:abstractNumId="8">
-    <w:nsid w:val="B56D56A5"/>
+    <w:nsid w:val="A087C8B6"/>
     <w:multiLevelType w:val="multilevel"/>
     <w:lvl w:ilvl="0">
       <w:start w:val="1"/>

</xml_diff>

<commit_message>
FS notes with numbering, but the level is wrong
- FS notes listing is wrong. need to change.
</commit_message>
<xml_diff>
--- a/pages/report_fs/preview.docx
+++ b/pages/report_fs/preview.docx
@@ -77,7 +77,7 @@
           <w:rStyle w:val="ArialBlack11"/>
         </w:rPr>
         <w:t xml:space="preserve">
-          DIRECTORS' STATEMENT
+          DIRECTOR'S STATEMENT
           <w:br/>
           FOR THE FINANCIAL YEAR ENDED 31 DECEMBER 2016
         </w:t>
@@ -102,7 +102,7 @@
         <w:rPr>
           <w:rStyle w:val="Arial11"/>
         </w:rPr>
-        <w:t xml:space="preserve">The directors present this statement to the member together with the unaudited financial statements of VSIG PTE. LTD. (“the Company”) for the financial year ended 31 December 2016.</w:t>
+        <w:t xml:space="preserve">The director present this statement to the member together with the unaudited financial statements of VSIG PTE. LTD. (“the Company”) for the financial year ended 31 December 2016.</w:t>
       </w:r>
     </w:p>
     <w:p>
@@ -116,7 +116,7 @@
         <w:rPr>
           <w:rStyle w:val="Arial11"/>
         </w:rPr>
-        <w:t xml:space="preserve">OPINION OF THE DIRECTORS</w:t>
+        <w:t xml:space="preserve">OPINION OF THE DIRECTOR</w:t>
       </w:r>
     </w:p>
     <w:p>
@@ -158,7 +158,7 @@
         <w:rPr>
           <w:rStyle w:val="Arial11"/>
         </w:rPr>
-        <w:t xml:space="preserve">DIRECTORS</w:t>
+        <w:t xml:space="preserve">DIRECTOR</w:t>
       </w:r>
     </w:p>
     <w:p>
@@ -169,18 +169,14 @@
         <w:rPr>
           <w:rStyle w:val="Arial11"/>
         </w:rPr>
-        <w:t xml:space="preserve">The directors of the Company in office at the date of this statement are as follows:</w:t>
-      </w:r>
-    </w:p>
-    <w:p>
-      <w:pPr>
-        <w:pStyle w:val="justifiedParagraph"/>
-      </w:pPr>
-      <w:r>
-        <w:rPr>
-          <w:rStyle w:val="Arial11"/>
-        </w:rPr>
-        <w:t xml:space="preserve">lala   appointed on 11 July 2018</w:t>
+        <w:t xml:space="preserve">The director of the Company in office at the date of this statement are as follows:</w:t>
+      </w:r>
+    </w:p>
+    <w:p>
+      <w:pPr/>
+      <w:r>
+        <w:rPr/>
+        <w:t xml:space="preserve"/>
       </w:r>
     </w:p>
     <w:p>
@@ -195,7 +191,7 @@
         <w:rPr>
           <w:rStyle w:val="Arial11"/>
         </w:rPr>
-        <w:t xml:space="preserve">ARRANGEMENTS TO ENABLE DIRECTORS TO ACQUIRE SHARES AND DEBENTURES</w:t>
+        <w:t xml:space="preserve">ARRANGEMENTS TO ENABLE DIRECTOR TO ACQUIRE SHARES AND DEBENTURES</w:t>
       </w:r>
     </w:p>
     <w:p>
@@ -204,7 +200,7 @@
         <w:rPr>
           <w:rStyle w:val="Arial11"/>
         </w:rPr>
-        <w:t xml:space="preserve">Neither at the end of nor at any time during the financial year was the Company a party to any arrangement whose object was to enable the directors of the Company to acquire benefits by means of the acquisition of shares in, or debentures of, the Company or any other body corporate.</w:t>
+        <w:t xml:space="preserve">Neither at the end of nor at any time during the financial year was the Company a party to any arrangement whose object was to enable the director of the Company to acquire benefits by means of the acquisition of shares in, or debentures of, the Company or any other body corporate.</w:t>
       </w:r>
     </w:p>
     <w:p>
@@ -219,7 +215,7 @@
         <w:rPr>
           <w:rStyle w:val="Arial11"/>
         </w:rPr>
-        <w:t xml:space="preserve">DIRECTORS' INTERESTS IN SHARES OR DEBENTURES</w:t>
+        <w:t xml:space="preserve">DIRECTOR'S INTERESTS IN SHARES OR DEBENTURES</w:t>
       </w:r>
     </w:p>
     <w:p>
@@ -228,7 +224,7 @@
         <w:rPr>
           <w:rStyle w:val="Arial11"/>
         </w:rPr>
-        <w:t xml:space="preserve">According to the register of directors’ shareholdings, none of the directors holding office at the end of the financial year had any interest in the shares or debentures of the Company or its related corporations, except as follows: </w:t>
+        <w:t xml:space="preserve">According to the register of director’s shareholdings, none of the director holding office at the end of the financial year had any interest in the shares or debentures of the Company or its related corporations, except as follows: </w:t>
       </w:r>
     </w:p>
     <w:p>
@@ -259,7 +255,6 @@
         </w:rPr>
         <w:t xml:space="preserve">
           <w:br/>
-          lala
         </w:t>
       </w:r>
     </w:p>
@@ -288,7 +283,7 @@
           <w:rStyle w:val="ArialBlack11"/>
         </w:rPr>
         <w:t xml:space="preserve">
-          DIRECTORS' STATEMENT
+          DIRECTOR'S STATEMENT
           <w:br/>
           FOR THE FINANCIAL YEAR ENDED 31 DECEMBER 2016
         </w:t>
@@ -413,6 +408,7 @@
       </w:r>
     </w:p>
     <w:p/>
+    <w:p/>
     <w:p>
       <w:pPr>
         <w:pStyle w:val="justifiedParagraph"/>
@@ -421,20 +417,7 @@
         <w:rPr>
           <w:rStyle w:val="Arial11"/>
         </w:rPr>
-        <w:t xml:space="preserve">On behalf of the directors</w:t>
-      </w:r>
-    </w:p>
-    <w:p/>
-    <w:p>
-      <w:pPr>
-        <w:pStyle w:val="justifiedParagraph"/>
-      </w:pPr>
-      <w:r>
-        <w:rPr>
-          <w:rStyle w:val="Arial11"/>
-        </w:rPr>
         <w:t xml:space="preserve">
-          lala
           <w:br/>
           Director
         </w:t>
@@ -448,7 +431,7 @@
         <w:rPr>
           <w:rStyle w:val="Arial11"/>
         </w:rPr>
-        <w:t xml:space="preserve">Singapore, July 28 2018</w:t>
+        <w:t xml:space="preserve">Singapore, January 01 1970</w:t>
       </w:r>
     </w:p>
     <w:p>
@@ -578,7 +561,7 @@
             <w:pPr/>
             <w:r>
               <w:rPr/>
-              <w:t xml:space="preserve">05.07.2018</w:t>
+              <w:t xml:space="preserve">27.07.2018</w:t>
             </w:r>
           </w:p>
           <w:p>
@@ -2568,7 +2551,7 @@
             <w:pPr/>
             <w:r>
               <w:rPr/>
-              <w:t xml:space="preserve">Balance as at 05 July 2018</w:t>
+              <w:t xml:space="preserve">Balance as at 27 July 2018</w:t>
             </w:r>
           </w:p>
         </w:tc>
@@ -3104,7 +3087,7 @@
               <w:rPr>
                 <w:rStyle w:val="Arial11"/>
               </w:rPr>
-              <w:t xml:space="preserve">05.07.2018</w:t>
+              <w:t xml:space="preserve">27.07.2018</w:t>
             </w:r>
           </w:p>
           <w:p>
@@ -4312,7 +4295,7 @@
         <w:rPr>
           <w:rStyle w:val="Arial11"/>
         </w:rPr>
-        <w:t xml:space="preserve">The Company’s principal activities are those to carry-on the businesses of aaa</w:t>
+        <w:t xml:space="preserve">The Company’s principal activities are those to carry-on the businesses of </w:t>
       </w:r>
     </w:p>
     <w:p>
@@ -4323,7 +4306,7 @@
         <w:rPr>
           <w:rStyle w:val="Arial11"/>
         </w:rPr>
-        <w:t xml:space="preserve">The Company’s registered office is at sss</w:t>
+        <w:t xml:space="preserve">The Company’s registered office is at </w:t>
       </w:r>
     </w:p>
     <w:p>
@@ -4423,7 +4406,7 @@
         <w:rPr>
           <w:rStyle w:val="Arial11"/>
         </w:rPr>
-        <w:t xml:space="preserve">On July 11 2018 the Company adopted the new or amended FRS and Interpretations to FRS (“INT FRS”) that are mandatory for application for the financial year. The adoption of these new or amended FRS and INT FRS did not result insubstantial changes of the Company’s accounting policies and had no material effect on the amounts reported for the current or prior financial period.</w:t>
+        <w:t xml:space="preserve">On January 01 1970 the Company adopted the new or amended FRS and Interpretations to FRS (“INT FRS”) that are mandatory for application for the financial year. The adoption of these new or amended FRS and INT FRS did not result insubstantial changes of the Company’s accounting policies and had no material effect on the amounts reported for the current or prior financial period.</w:t>
       </w:r>
     </w:p>
     <w:p>
@@ -5912,6 +5895,20 @@
         </w:pict>
       </w:r>
     </w:p>
+    <w:p>
+      <w:pPr>
+        <w:numPr>
+          <w:ilvl w:val="1"/>
+          <w:numId w:val="8"/>
+        </w:numPr>
+      </w:pPr>
+      <w:r>
+        <w:rPr>
+          <w:rStyle w:val="Arial11"/>
+        </w:rPr>
+        <w:t xml:space="preserve">OTHER INCOME</w:t>
+      </w:r>
+    </w:p>
     <w:tbl>
       <w:tblGrid>
         <w:gridCol w:w="5250" w:type="dxa"/>
@@ -5939,21 +5936,6 @@
           <w:tcPr>
             <w:tcW w:w="5250" w:type="dxa"/>
           </w:tcPr>
-          <w:p>
-            <w:pPr/>
-            <w:r>
-              <w:rPr/>
-              <w:t xml:space="preserve">OTHER INCOME</w:t>
-            </w:r>
-          </w:p>
-        </w:tc>
-      </w:tr>
-      <w:tr>
-        <w:trPr/>
-        <w:tc>
-          <w:tcPr>
-            <w:tcW w:w="5250" w:type="dxa"/>
-          </w:tcPr>
           <w:p/>
         </w:tc>
         <w:tc>
@@ -6057,24 +6039,7 @@
             <w:pPr/>
             <w:r>
               <w:rPr/>
-              <w:t xml:space="preserve">Hoiio Deposit</w:t>
-            </w:r>
-          </w:p>
-        </w:tc>
-        <w:tc>
-          <w:tcPr>
-            <w:tcW w:w="1750" w:type="dxa"/>
-          </w:tcPr>
-          <w:p>
-            <w:pPr>
-              <w:jc w:val="center"/>
-              <w:spacing w:after="0"/>
-            </w:pPr>
-            <w:r>
-              <w:rPr>
-                <w:rStyle w:val="Arial11"/>
-              </w:rPr>
-              <w:t xml:space="preserve">15</w:t>
+              <w:t xml:space="preserve">Telephone Charges</w:t>
             </w:r>
           </w:p>
         </w:tc>
@@ -6095,52 +6060,20 @@
             </w:r>
           </w:p>
         </w:tc>
-      </w:tr>
-      <w:tr>
-        <w:trPr/>
-        <w:tc>
-          <w:tcPr>
-            <w:tcW w:w="5250" w:type="dxa"/>
-          </w:tcPr>
-          <w:p>
-            <w:pPr/>
-            <w:r>
-              <w:rPr/>
-              <w:t xml:space="preserve">OCBC - USD</w:t>
-            </w:r>
-          </w:p>
-        </w:tc>
-        <w:tc>
-          <w:tcPr>
-            <w:tcW w:w="1750" w:type="dxa"/>
-          </w:tcPr>
-          <w:p>
-            <w:pPr>
-              <w:jc w:val="center"/>
-              <w:spacing w:after="0"/>
-            </w:pPr>
-            <w:r>
-              <w:rPr>
-                <w:rStyle w:val="Arial11"/>
-              </w:rPr>
-              <w:t xml:space="preserve">978,750</w:t>
-            </w:r>
-          </w:p>
-        </w:tc>
-        <w:tc>
-          <w:tcPr>
-            <w:tcW w:w="1750" w:type="dxa"/>
-          </w:tcPr>
-          <w:p>
-            <w:pPr>
-              <w:jc w:val="center"/>
-              <w:spacing w:after="0"/>
-            </w:pPr>
-            <w:r>
-              <w:rPr>
-                <w:rStyle w:val="Arial11"/>
-              </w:rPr>
-              <w:t xml:space="preserve">-</w:t>
+        <w:tc>
+          <w:tcPr>
+            <w:tcW w:w="1750" w:type="dxa"/>
+          </w:tcPr>
+          <w:p>
+            <w:pPr>
+              <w:jc w:val="center"/>
+              <w:spacing w:after="0"/>
+            </w:pPr>
+            <w:r>
+              <w:rPr>
+                <w:rStyle w:val="Arial11"/>
+              </w:rPr>
+              <w:t xml:space="preserve">412</w:t>
             </w:r>
           </w:p>
         </w:tc>
@@ -6170,7 +6103,7 @@
               <w:rPr>
                 <w:rStyle w:val="Arial11"/>
               </w:rPr>
-              <w:t xml:space="preserve">978,764</w:t>
+              <w:t xml:space="preserve">-</w:t>
             </w:r>
           </w:p>
         </w:tc>
@@ -6191,7 +6124,251 @@
               <w:rPr>
                 <w:rStyle w:val="Arial11"/>
               </w:rPr>
+              <w:t xml:space="preserve">412</w:t>
+            </w:r>
+          </w:p>
+        </w:tc>
+      </w:tr>
+      <w:tr>
+        <w:trPr/>
+        <w:tc>
+          <w:tcPr>
+            <w:tcW w:w="5250" w:type="dxa"/>
+          </w:tcPr>
+          <w:p/>
+        </w:tc>
+      </w:tr>
+    </w:tbl>
+    <w:p>
+      <w:pPr>
+        <w:numPr>
+          <w:ilvl w:val="1"/>
+          <w:numId w:val="8"/>
+        </w:numPr>
+      </w:pPr>
+      <w:r>
+        <w:rPr>
+          <w:rStyle w:val="Arial11"/>
+        </w:rPr>
+        <w:t xml:space="preserve">FINANCE EXPENSE</w:t>
+      </w:r>
+    </w:p>
+    <w:tbl>
+      <w:tblGrid>
+        <w:gridCol w:w="5250" w:type="dxa"/>
+        <w:gridCol w:w="1750" w:type="dxa"/>
+        <w:gridCol w:w="1750" w:type="dxa"/>
+      </w:tblGrid>
+      <w:tr>
+        <w:trPr/>
+        <w:tc>
+          <w:tcPr>
+            <w:tcW w:w="5250" w:type="dxa"/>
+          </w:tcPr>
+          <w:p/>
+        </w:tc>
+        <w:tc>
+          <w:tcPr>
+            <w:tcW w:w="1750" w:type="dxa"/>
+          </w:tcPr>
+          <w:p/>
+        </w:tc>
+      </w:tr>
+      <w:tr>
+        <w:trPr/>
+        <w:tc>
+          <w:tcPr>
+            <w:tcW w:w="5250" w:type="dxa"/>
+          </w:tcPr>
+          <w:p/>
+        </w:tc>
+        <w:tc>
+          <w:tcPr>
+            <w:tcW w:w="1750" w:type="dxa"/>
+          </w:tcPr>
+          <w:p>
+            <w:pPr/>
+            <w:r>
+              <w:rPr/>
+              <w:t xml:space="preserve">01.01.2016</w:t>
+            </w:r>
+          </w:p>
+          <w:p>
+            <w:pPr>
+              <w:jc w:val="center"/>
+              <w:spacing w:after="0"/>
+            </w:pPr>
+            <w:r>
+              <w:rPr>
+                <w:rStyle w:val="Arial11"/>
+              </w:rPr>
+              <w:t xml:space="preserve">to</w:t>
+            </w:r>
+          </w:p>
+          <w:p>
+            <w:pPr/>
+            <w:r>
+              <w:rPr>
+                <w:rStyle w:val="TableUnderline"/>
+              </w:rPr>
+              <w:t xml:space="preserve">31.12.2016</w:t>
+            </w:r>
+          </w:p>
+          <w:p>
+            <w:pPr>
+              <w:jc w:val="center"/>
+              <w:spacing w:after="0"/>
+            </w:pPr>
+            <w:r>
+              <w:rPr>
+                <w:rStyle w:val="Arial11"/>
+              </w:rPr>
+              <w:t xml:space="preserve">$</w:t>
+            </w:r>
+          </w:p>
+        </w:tc>
+        <w:tc>
+          <w:tcPr>
+            <w:tcW w:w="1750" w:type="dxa"/>
+          </w:tcPr>
+          <w:p>
+            <w:pPr/>
+            <w:r>
+              <w:rPr/>
+              <w:t xml:space="preserve">01.01.2015</w:t>
+            </w:r>
+          </w:p>
+          <w:p>
+            <w:pPr>
+              <w:jc w:val="center"/>
+              <w:spacing w:after="0"/>
+            </w:pPr>
+            <w:r>
+              <w:rPr>
+                <w:rStyle w:val="Arial11"/>
+              </w:rPr>
+              <w:t xml:space="preserve">to</w:t>
+            </w:r>
+          </w:p>
+          <w:p>
+            <w:pPr/>
+            <w:r>
+              <w:rPr>
+                <w:rStyle w:val="TableUnderline"/>
+              </w:rPr>
+              <w:t xml:space="preserve">31.12.2015</w:t>
+            </w:r>
+          </w:p>
+          <w:p>
+            <w:pPr>
+              <w:jc w:val="center"/>
+              <w:spacing w:after="0"/>
+            </w:pPr>
+            <w:r>
+              <w:rPr>
+                <w:rStyle w:val="Arial11"/>
+              </w:rPr>
+              <w:t xml:space="preserve">$</w:t>
+            </w:r>
+          </w:p>
+        </w:tc>
+      </w:tr>
+      <w:tr>
+        <w:trPr/>
+        <w:tc>
+          <w:tcPr>
+            <w:tcW w:w="5250" w:type="dxa"/>
+          </w:tcPr>
+          <w:p>
+            <w:pPr/>
+            <w:r>
+              <w:rPr/>
+              <w:t xml:space="preserve">Unrealised Exchange Difference</w:t>
+            </w:r>
+          </w:p>
+        </w:tc>
+        <w:tc>
+          <w:tcPr>
+            <w:tcW w:w="1750" w:type="dxa"/>
+          </w:tcPr>
+          <w:p>
+            <w:pPr>
+              <w:jc w:val="center"/>
+              <w:spacing w:after="0"/>
+            </w:pPr>
+            <w:r>
+              <w:rPr>
+                <w:rStyle w:val="Arial11"/>
+              </w:rPr>
               <w:t xml:space="preserve">-</w:t>
+            </w:r>
+          </w:p>
+        </w:tc>
+        <w:tc>
+          <w:tcPr>
+            <w:tcW w:w="1750" w:type="dxa"/>
+          </w:tcPr>
+          <w:p>
+            <w:pPr>
+              <w:jc w:val="center"/>
+              <w:spacing w:after="0"/>
+            </w:pPr>
+            <w:r>
+              <w:rPr>
+                <w:rStyle w:val="Arial11"/>
+              </w:rPr>
+              <w:t xml:space="preserve">54,685</w:t>
+            </w:r>
+          </w:p>
+        </w:tc>
+      </w:tr>
+      <w:tr>
+        <w:trPr/>
+        <w:tc>
+          <w:tcPr>
+            <w:tcW w:w="5250" w:type="dxa"/>
+          </w:tcPr>
+          <w:p/>
+        </w:tc>
+        <w:tc>
+          <w:tcPr>
+            <w:tcW w:w="1750" w:type="dxa"/>
+            <w:tcBorders>
+              <w:top w:val="single" w:sz="1" w:color="#000000"/>
+              <w:bottom w:val="single" w:sz="18" w:color="#000000"/>
+            </w:tcBorders>
+          </w:tcPr>
+          <w:p>
+            <w:pPr>
+              <w:jc w:val="center"/>
+              <w:spacing w:after="0"/>
+            </w:pPr>
+            <w:r>
+              <w:rPr>
+                <w:rStyle w:val="Arial11"/>
+              </w:rPr>
+              <w:t xml:space="preserve">-</w:t>
+            </w:r>
+          </w:p>
+        </w:tc>
+        <w:tc>
+          <w:tcPr>
+            <w:tcW w:w="1750" w:type="dxa"/>
+            <w:tcBorders>
+              <w:top w:val="single" w:sz="1" w:color="#000000"/>
+              <w:bottom w:val="single" w:sz="18" w:color="#000000"/>
+            </w:tcBorders>
+          </w:tcPr>
+          <w:p>
+            <w:pPr>
+              <w:jc w:val="center"/>
+              <w:spacing w:after="0"/>
+            </w:pPr>
+            <w:r>
+              <w:rPr>
+                <w:rStyle w:val="Arial11"/>
+              </w:rPr>
+              <w:t xml:space="preserve">55,097</w:t>
             </w:r>
           </w:p>
         </w:tc>
@@ -6330,55 +6507,6 @@
             <w:r>
               <w:rPr/>
               <w:t xml:space="preserve">This is determined after charging:</w:t>
-            </w:r>
-          </w:p>
-        </w:tc>
-      </w:tr>
-      <w:tr>
-        <w:trPr/>
-        <w:tc>
-          <w:tcPr>
-            <w:tcW w:w="7000" w:type="dxa"/>
-          </w:tcPr>
-          <w:p>
-            <w:pPr/>
-            <w:r>
-              <w:rPr/>
-              <w:t xml:space="preserve">Unrealised exchange difference</w:t>
-            </w:r>
-          </w:p>
-        </w:tc>
-        <w:tc>
-          <w:tcPr>
-            <w:tcW w:w="1750" w:type="dxa"/>
-          </w:tcPr>
-          <w:p>
-            <w:pPr>
-              <w:jc w:val="center"/>
-              <w:spacing w:after="0"/>
-            </w:pPr>
-            <w:r>
-              <w:rPr>
-                <w:rStyle w:val="Arial11"/>
-              </w:rPr>
-              <w:t xml:space="preserve">-</w:t>
-            </w:r>
-          </w:p>
-        </w:tc>
-        <w:tc>
-          <w:tcPr>
-            <w:tcW w:w="1750" w:type="dxa"/>
-          </w:tcPr>
-          <w:p>
-            <w:pPr>
-              <w:jc w:val="center"/>
-              <w:spacing w:after="0"/>
-            </w:pPr>
-            <w:r>
-              <w:rPr>
-                <w:rStyle w:val="Arial11"/>
-              </w:rPr>
-              <w:t xml:space="preserve">54,685</w:t>
             </w:r>
           </w:p>
         </w:tc>
@@ -8043,7 +8171,7 @@
         <w:rPr>
           <w:rStyle w:val="Arial11"/>
         </w:rPr>
-        <w:t xml:space="preserve">The Company’s exposure to foreign exchange risk is minimal as transactions are predominantly denominated in Singapore Dollar, being the functional currency of the Company.</w:t>
+        <w:t xml:space="preserve">The Company’s exposure to foreign exchange risk is minimal as transactions are predominantly denominated in , being the functional currency of the Company.</w:t>
       </w:r>
     </w:p>
     <w:p>
@@ -8651,7 +8779,7 @@
             <w:pPr/>
             <w:r>
               <w:rPr/>
-              <w:t xml:space="preserve">05.07.2018</w:t>
+              <w:t xml:space="preserve">27.07.2018</w:t>
             </w:r>
           </w:p>
           <w:p>
@@ -9483,7 +9611,7 @@
             <w:pPr/>
             <w:r>
               <w:rPr/>
-              <w:t xml:space="preserve">05.07.2018</w:t>
+              <w:t xml:space="preserve">27.07.2018</w:t>
             </w:r>
           </w:p>
           <w:p>
@@ -11506,7 +11634,7 @@
 <file path=word/numbering.xml><?xml version="1.0" encoding="utf-8"?>
 <w:numbering xmlns:ve="http://schemas.openxmlformats.org/markup-compatibility/2006" xmlns:o="urn:schemas-microsoft-com:office:office" xmlns:r="http://schemas.openxmlformats.org/officeDocument/2006/relationships" xmlns:m="http://schemas.openxmlformats.org/officeDocument/2006/math" xmlns:v="urn:schemas-microsoft-com:vml" xmlns:wp="http://schemas.openxmlformats.org/drawingml/2006/wordprocessingDrawing" xmlns:w10="urn:schemas-microsoft-com:office:word" xmlns:w="http://schemas.openxmlformats.org/wordprocessingml/2006/main" xmlns:wne="http://schemas.microsoft.com/office/word/2006/wordml">
   <w:abstractNum w:abstractNumId="6">
-    <w:nsid w:val="8CB11130"/>
+    <w:nsid w:val="3F6E6C98"/>
     <w:multiLevelType w:val="multilevel"/>
     <w:lvl w:ilvl="0">
       <w:start w:val="1"/>
@@ -11600,7 +11728,7 @@
     </w:lvl>
   </w:abstractNum>
   <w:abstractNum w:abstractNumId="7">
-    <w:nsid w:val="92518B77"/>
+    <w:nsid w:val="15315650"/>
     <w:multiLevelType w:val="multilevel"/>
     <w:lvl w:ilvl="0">
       <w:start w:val="1"/>
@@ -11649,7 +11777,7 @@
     </w:lvl>
   </w:abstractNum>
   <w:abstractNum w:abstractNumId="8">
-    <w:nsid w:val="D2303817"/>
+    <w:nsid w:val="73ED386C"/>
     <w:multiLevelType w:val="multilevel"/>
     <w:lvl w:ilvl="0">
       <w:start w:val="1"/>

</xml_diff>

<commit_message>
Revert "Merge branch 'master' of https://github.com/kwanlamyu/team6itp3e"
This reverts commit cfb12e0196dd9cf6def2bd07077fc05a40b18938, reversing
changes made to 749c4a0e24ee19a337286fc26214b3cab41302c1.
</commit_message>
<xml_diff>
--- a/pages/report_fs/preview.docx
+++ b/pages/report_fs/preview.docx
@@ -77,7 +77,7 @@
           <w:rStyle w:val="ArialBlack11"/>
         </w:rPr>
         <w:t xml:space="preserve">
-          DIRECTOR'S STATEMENT
+          DIRECTORS' STATEMENT
           <w:br/>
           FOR THE FINANCIAL YEAR ENDED 31 DECEMBER 2016
         </w:t>
@@ -102,7 +102,7 @@
         <w:rPr>
           <w:rStyle w:val="Arial11"/>
         </w:rPr>
-        <w:t xml:space="preserve">The director present this statement to the member together with the unaudited financial statements of VSIG PTE. LTD. (“the Company”) for the financial year ended 31 December 2016.</w:t>
+        <w:t xml:space="preserve">The directors present this statement to the member together with the unaudited financial statements of VSIG PTE. LTD. (“the Company”) for the financial year ended 31 December 2016.</w:t>
       </w:r>
     </w:p>
     <w:p>
@@ -116,7 +116,7 @@
         <w:rPr>
           <w:rStyle w:val="Arial11"/>
         </w:rPr>
-        <w:t xml:space="preserve">OPINION OF THE DIRECTOR</w:t>
+        <w:t xml:space="preserve">OPINION OF THE DIRECTORS</w:t>
       </w:r>
     </w:p>
     <w:p>
@@ -158,7 +158,7 @@
         <w:rPr>
           <w:rStyle w:val="Arial11"/>
         </w:rPr>
-        <w:t xml:space="preserve">DIRECTOR</w:t>
+        <w:t xml:space="preserve">DIRECTORS</w:t>
       </w:r>
     </w:p>
     <w:p>
@@ -169,14 +169,18 @@
         <w:rPr>
           <w:rStyle w:val="Arial11"/>
         </w:rPr>
-        <w:t xml:space="preserve">The director of the Company in office at the date of this statement are as follows:</w:t>
-      </w:r>
-    </w:p>
-    <w:p>
-      <w:pPr/>
-      <w:r>
-        <w:rPr/>
-        <w:t xml:space="preserve"/>
+        <w:t xml:space="preserve">The directors of the Company in office at the date of this statement are as follows:</w:t>
+      </w:r>
+    </w:p>
+    <w:p>
+      <w:pPr>
+        <w:pStyle w:val="justifiedParagraph"/>
+      </w:pPr>
+      <w:r>
+        <w:rPr>
+          <w:rStyle w:val="Arial11"/>
+        </w:rPr>
+        <w:t xml:space="preserve">lala   appointed on 11 July 2018</w:t>
       </w:r>
     </w:p>
     <w:p>
@@ -191,7 +195,7 @@
         <w:rPr>
           <w:rStyle w:val="Arial11"/>
         </w:rPr>
-        <w:t xml:space="preserve">ARRANGEMENTS TO ENABLE DIRECTOR TO ACQUIRE SHARES AND DEBENTURES</w:t>
+        <w:t xml:space="preserve">ARRANGEMENTS TO ENABLE DIRECTORS TO ACQUIRE SHARES AND DEBENTURES</w:t>
       </w:r>
     </w:p>
     <w:p>
@@ -200,7 +204,7 @@
         <w:rPr>
           <w:rStyle w:val="Arial11"/>
         </w:rPr>
-        <w:t xml:space="preserve">Neither at the end of nor at any time during the financial year was the Company a party to any arrangement whose object was to enable the director of the Company to acquire benefits by means of the acquisition of shares in, or debentures of, the Company or any other body corporate.</w:t>
+        <w:t xml:space="preserve">Neither at the end of nor at any time during the financial year was the Company a party to any arrangement whose object was to enable the directors of the Company to acquire benefits by means of the acquisition of shares in, or debentures of, the Company or any other body corporate.</w:t>
       </w:r>
     </w:p>
     <w:p>
@@ -215,7 +219,7 @@
         <w:rPr>
           <w:rStyle w:val="Arial11"/>
         </w:rPr>
-        <w:t xml:space="preserve">DIRECTOR'S INTERESTS IN SHARES OR DEBENTURES</w:t>
+        <w:t xml:space="preserve">DIRECTORS' INTERESTS IN SHARES OR DEBENTURES</w:t>
       </w:r>
     </w:p>
     <w:p>
@@ -224,7 +228,7 @@
         <w:rPr>
           <w:rStyle w:val="Arial11"/>
         </w:rPr>
-        <w:t xml:space="preserve">According to the register of director’s shareholdings, none of the director holding office at the end of the financial year had any interest in the shares or debentures of the Company or its related corporations, except as follows: </w:t>
+        <w:t xml:space="preserve">According to the register of directors’ shareholdings, none of the directors holding office at the end of the financial year had any interest in the shares or debentures of the Company or its related corporations, except as follows: </w:t>
       </w:r>
     </w:p>
     <w:p>
@@ -255,6 +259,7 @@
         </w:rPr>
         <w:t xml:space="preserve">
           <w:br/>
+          lala
         </w:t>
       </w:r>
     </w:p>
@@ -283,7 +288,7 @@
           <w:rStyle w:val="ArialBlack11"/>
         </w:rPr>
         <w:t xml:space="preserve">
-          DIRECTOR'S STATEMENT
+          DIRECTORS' STATEMENT
           <w:br/>
           FOR THE FINANCIAL YEAR ENDED 31 DECEMBER 2016
         </w:t>
@@ -408,6 +413,17 @@
       </w:r>
     </w:p>
     <w:p/>
+    <w:p>
+      <w:pPr>
+        <w:pStyle w:val="justifiedParagraph"/>
+      </w:pPr>
+      <w:r>
+        <w:rPr>
+          <w:rStyle w:val="Arial11"/>
+        </w:rPr>
+        <w:t xml:space="preserve">On behalf of the directors</w:t>
+      </w:r>
+    </w:p>
     <w:p/>
     <w:p>
       <w:pPr>
@@ -418,6 +434,7 @@
           <w:rStyle w:val="Arial11"/>
         </w:rPr>
         <w:t xml:space="preserve">
+          lala
           <w:br/>
           Director
         </w:t>
@@ -431,7 +448,7 @@
         <w:rPr>
           <w:rStyle w:val="Arial11"/>
         </w:rPr>
-        <w:t xml:space="preserve">Singapore, January 01 1970</w:t>
+        <w:t xml:space="preserve">Singapore, July 28 2018</w:t>
       </w:r>
     </w:p>
     <w:p>
@@ -561,7 +578,7 @@
             <w:pPr/>
             <w:r>
               <w:rPr/>
-              <w:t xml:space="preserve">27.07.2018</w:t>
+              <w:t xml:space="preserve">05.07.2018</w:t>
             </w:r>
           </w:p>
           <w:p>
@@ -2551,7 +2568,7 @@
             <w:pPr/>
             <w:r>
               <w:rPr/>
-              <w:t xml:space="preserve">Balance as at 27 July 2018</w:t>
+              <w:t xml:space="preserve">Balance as at 05 July 2018</w:t>
             </w:r>
           </w:p>
         </w:tc>
@@ -3087,7 +3104,7 @@
               <w:rPr>
                 <w:rStyle w:val="Arial11"/>
               </w:rPr>
-              <w:t xml:space="preserve">27.07.2018</w:t>
+              <w:t xml:space="preserve">05.07.2018</w:t>
             </w:r>
           </w:p>
           <w:p>
@@ -4295,7 +4312,7 @@
         <w:rPr>
           <w:rStyle w:val="Arial11"/>
         </w:rPr>
-        <w:t xml:space="preserve">The Company’s principal activities are those to carry-on the businesses of </w:t>
+        <w:t xml:space="preserve">The Company’s principal activities are those to carry-on the businesses of aaa</w:t>
       </w:r>
     </w:p>
     <w:p>
@@ -4306,7 +4323,7 @@
         <w:rPr>
           <w:rStyle w:val="Arial11"/>
         </w:rPr>
-        <w:t xml:space="preserve">The Company’s registered office is at </w:t>
+        <w:t xml:space="preserve">The Company’s registered office is at sss</w:t>
       </w:r>
     </w:p>
     <w:p>
@@ -4406,7 +4423,7 @@
         <w:rPr>
           <w:rStyle w:val="Arial11"/>
         </w:rPr>
-        <w:t xml:space="preserve">On January 01 1970 the Company adopted the new or amended FRS and Interpretations to FRS (“INT FRS”) that are mandatory for application for the financial year. The adoption of these new or amended FRS and INT FRS did not result insubstantial changes of the Company’s accounting policies and had no material effect on the amounts reported for the current or prior financial period.</w:t>
+        <w:t xml:space="preserve">On July 11 2018 the Company adopted the new or amended FRS and Interpretations to FRS (“INT FRS”) that are mandatory for application for the financial year. The adoption of these new or amended FRS and INT FRS did not result insubstantial changes of the Company’s accounting policies and had no material effect on the amounts reported for the current or prior financial period.</w:t>
       </w:r>
     </w:p>
     <w:p>
@@ -5895,20 +5912,6 @@
         </w:pict>
       </w:r>
     </w:p>
-    <w:p>
-      <w:pPr>
-        <w:numPr>
-          <w:ilvl w:val="1"/>
-          <w:numId w:val="8"/>
-        </w:numPr>
-      </w:pPr>
-      <w:r>
-        <w:rPr>
-          <w:rStyle w:val="Arial11"/>
-        </w:rPr>
-        <w:t xml:space="preserve">OTHER INCOME</w:t>
-      </w:r>
-    </w:p>
     <w:tbl>
       <w:tblGrid>
         <w:gridCol w:w="5250" w:type="dxa"/>
@@ -5936,6 +5939,21 @@
           <w:tcPr>
             <w:tcW w:w="5250" w:type="dxa"/>
           </w:tcPr>
+          <w:p>
+            <w:pPr/>
+            <w:r>
+              <w:rPr/>
+              <w:t xml:space="preserve">OTHER INCOME</w:t>
+            </w:r>
+          </w:p>
+        </w:tc>
+      </w:tr>
+      <w:tr>
+        <w:trPr/>
+        <w:tc>
+          <w:tcPr>
+            <w:tcW w:w="5250" w:type="dxa"/>
+          </w:tcPr>
           <w:p/>
         </w:tc>
         <w:tc>
@@ -6039,7 +6057,24 @@
             <w:pPr/>
             <w:r>
               <w:rPr/>
-              <w:t xml:space="preserve">Telephone Charges</w:t>
+              <w:t xml:space="preserve">Hoiio Deposit</w:t>
+            </w:r>
+          </w:p>
+        </w:tc>
+        <w:tc>
+          <w:tcPr>
+            <w:tcW w:w="1750" w:type="dxa"/>
+          </w:tcPr>
+          <w:p>
+            <w:pPr>
+              <w:jc w:val="center"/>
+              <w:spacing w:after="0"/>
+            </w:pPr>
+            <w:r>
+              <w:rPr>
+                <w:rStyle w:val="Arial11"/>
+              </w:rPr>
+              <w:t xml:space="preserve">15</w:t>
             </w:r>
           </w:p>
         </w:tc>
@@ -6060,20 +6095,52 @@
             </w:r>
           </w:p>
         </w:tc>
-        <w:tc>
-          <w:tcPr>
-            <w:tcW w:w="1750" w:type="dxa"/>
-          </w:tcPr>
-          <w:p>
-            <w:pPr>
-              <w:jc w:val="center"/>
-              <w:spacing w:after="0"/>
-            </w:pPr>
-            <w:r>
-              <w:rPr>
-                <w:rStyle w:val="Arial11"/>
-              </w:rPr>
-              <w:t xml:space="preserve">412</w:t>
+      </w:tr>
+      <w:tr>
+        <w:trPr/>
+        <w:tc>
+          <w:tcPr>
+            <w:tcW w:w="5250" w:type="dxa"/>
+          </w:tcPr>
+          <w:p>
+            <w:pPr/>
+            <w:r>
+              <w:rPr/>
+              <w:t xml:space="preserve">OCBC - USD</w:t>
+            </w:r>
+          </w:p>
+        </w:tc>
+        <w:tc>
+          <w:tcPr>
+            <w:tcW w:w="1750" w:type="dxa"/>
+          </w:tcPr>
+          <w:p>
+            <w:pPr>
+              <w:jc w:val="center"/>
+              <w:spacing w:after="0"/>
+            </w:pPr>
+            <w:r>
+              <w:rPr>
+                <w:rStyle w:val="Arial11"/>
+              </w:rPr>
+              <w:t xml:space="preserve">978,750</w:t>
+            </w:r>
+          </w:p>
+        </w:tc>
+        <w:tc>
+          <w:tcPr>
+            <w:tcW w:w="1750" w:type="dxa"/>
+          </w:tcPr>
+          <w:p>
+            <w:pPr>
+              <w:jc w:val="center"/>
+              <w:spacing w:after="0"/>
+            </w:pPr>
+            <w:r>
+              <w:rPr>
+                <w:rStyle w:val="Arial11"/>
+              </w:rPr>
+              <w:t xml:space="preserve">-</w:t>
             </w:r>
           </w:p>
         </w:tc>
@@ -6103,7 +6170,7 @@
               <w:rPr>
                 <w:rStyle w:val="Arial11"/>
               </w:rPr>
-              <w:t xml:space="preserve">-</w:t>
+              <w:t xml:space="preserve">978,764</w:t>
             </w:r>
           </w:p>
         </w:tc>
@@ -6124,7 +6191,7 @@
               <w:rPr>
                 <w:rStyle w:val="Arial11"/>
               </w:rPr>
-              <w:t xml:space="preserve">412</w:t>
+              <w:t xml:space="preserve">-</w:t>
             </w:r>
           </w:p>
         </w:tc>
@@ -6138,47 +6205,26 @@
           <w:p/>
         </w:tc>
       </w:tr>
-    </w:tbl>
-    <w:p>
-      <w:pPr>
-        <w:numPr>
-          <w:ilvl w:val="1"/>
-          <w:numId w:val="8"/>
-        </w:numPr>
-      </w:pPr>
-      <w:r>
-        <w:rPr>
-          <w:rStyle w:val="Arial11"/>
-        </w:rPr>
-        <w:t xml:space="preserve">FINANCE EXPENSE</w:t>
-      </w:r>
-    </w:p>
-    <w:tbl>
-      <w:tblGrid>
-        <w:gridCol w:w="5250" w:type="dxa"/>
-        <w:gridCol w:w="1750" w:type="dxa"/>
-        <w:gridCol w:w="1750" w:type="dxa"/>
-      </w:tblGrid>
-      <w:tr>
-        <w:trPr/>
-        <w:tc>
-          <w:tcPr>
-            <w:tcW w:w="5250" w:type="dxa"/>
-          </w:tcPr>
-          <w:p/>
-        </w:tc>
-        <w:tc>
-          <w:tcPr>
-            <w:tcW w:w="1750" w:type="dxa"/>
-          </w:tcPr>
-          <w:p/>
-        </w:tc>
-      </w:tr>
-      <w:tr>
-        <w:trPr/>
-        <w:tc>
-          <w:tcPr>
-            <w:tcW w:w="5250" w:type="dxa"/>
+      <w:tr>
+        <w:trPr/>
+        <w:tc>
+          <w:tcPr>
+            <w:tcW w:w="7000" w:type="dxa"/>
+          </w:tcPr>
+          <w:p>
+            <w:pPr/>
+            <w:r>
+              <w:rPr/>
+              <w:t xml:space="preserve">PROFIT BEFORE INCOME TAX</w:t>
+            </w:r>
+          </w:p>
+        </w:tc>
+      </w:tr>
+      <w:tr>
+        <w:trPr/>
+        <w:tc>
+          <w:tcPr>
+            <w:tcW w:w="7000" w:type="dxa"/>
           </w:tcPr>
           <w:p/>
         </w:tc>
@@ -6277,229 +6323,6 @@
         <w:trPr/>
         <w:tc>
           <w:tcPr>
-            <w:tcW w:w="5250" w:type="dxa"/>
-          </w:tcPr>
-          <w:p>
-            <w:pPr/>
-            <w:r>
-              <w:rPr/>
-              <w:t xml:space="preserve">Unrealised Exchange Difference</w:t>
-            </w:r>
-          </w:p>
-        </w:tc>
-        <w:tc>
-          <w:tcPr>
-            <w:tcW w:w="1750" w:type="dxa"/>
-          </w:tcPr>
-          <w:p>
-            <w:pPr>
-              <w:jc w:val="center"/>
-              <w:spacing w:after="0"/>
-            </w:pPr>
-            <w:r>
-              <w:rPr>
-                <w:rStyle w:val="Arial11"/>
-              </w:rPr>
-              <w:t xml:space="preserve">-</w:t>
-            </w:r>
-          </w:p>
-        </w:tc>
-        <w:tc>
-          <w:tcPr>
-            <w:tcW w:w="1750" w:type="dxa"/>
-          </w:tcPr>
-          <w:p>
-            <w:pPr>
-              <w:jc w:val="center"/>
-              <w:spacing w:after="0"/>
-            </w:pPr>
-            <w:r>
-              <w:rPr>
-                <w:rStyle w:val="Arial11"/>
-              </w:rPr>
-              <w:t xml:space="preserve">54,685</w:t>
-            </w:r>
-          </w:p>
-        </w:tc>
-      </w:tr>
-      <w:tr>
-        <w:trPr/>
-        <w:tc>
-          <w:tcPr>
-            <w:tcW w:w="5250" w:type="dxa"/>
-          </w:tcPr>
-          <w:p/>
-        </w:tc>
-        <w:tc>
-          <w:tcPr>
-            <w:tcW w:w="1750" w:type="dxa"/>
-            <w:tcBorders>
-              <w:top w:val="single" w:sz="1" w:color="#000000"/>
-              <w:bottom w:val="single" w:sz="18" w:color="#000000"/>
-            </w:tcBorders>
-          </w:tcPr>
-          <w:p>
-            <w:pPr>
-              <w:jc w:val="center"/>
-              <w:spacing w:after="0"/>
-            </w:pPr>
-            <w:r>
-              <w:rPr>
-                <w:rStyle w:val="Arial11"/>
-              </w:rPr>
-              <w:t xml:space="preserve">-</w:t>
-            </w:r>
-          </w:p>
-        </w:tc>
-        <w:tc>
-          <w:tcPr>
-            <w:tcW w:w="1750" w:type="dxa"/>
-            <w:tcBorders>
-              <w:top w:val="single" w:sz="1" w:color="#000000"/>
-              <w:bottom w:val="single" w:sz="18" w:color="#000000"/>
-            </w:tcBorders>
-          </w:tcPr>
-          <w:p>
-            <w:pPr>
-              <w:jc w:val="center"/>
-              <w:spacing w:after="0"/>
-            </w:pPr>
-            <w:r>
-              <w:rPr>
-                <w:rStyle w:val="Arial11"/>
-              </w:rPr>
-              <w:t xml:space="preserve">55,097</w:t>
-            </w:r>
-          </w:p>
-        </w:tc>
-      </w:tr>
-      <w:tr>
-        <w:trPr/>
-        <w:tc>
-          <w:tcPr>
-            <w:tcW w:w="5250" w:type="dxa"/>
-          </w:tcPr>
-          <w:p/>
-        </w:tc>
-      </w:tr>
-      <w:tr>
-        <w:trPr/>
-        <w:tc>
-          <w:tcPr>
-            <w:tcW w:w="7000" w:type="dxa"/>
-          </w:tcPr>
-          <w:p>
-            <w:pPr/>
-            <w:r>
-              <w:rPr/>
-              <w:t xml:space="preserve">PROFIT BEFORE INCOME TAX</w:t>
-            </w:r>
-          </w:p>
-        </w:tc>
-      </w:tr>
-      <w:tr>
-        <w:trPr/>
-        <w:tc>
-          <w:tcPr>
-            <w:tcW w:w="7000" w:type="dxa"/>
-          </w:tcPr>
-          <w:p/>
-        </w:tc>
-        <w:tc>
-          <w:tcPr>
-            <w:tcW w:w="1750" w:type="dxa"/>
-          </w:tcPr>
-          <w:p>
-            <w:pPr/>
-            <w:r>
-              <w:rPr/>
-              <w:t xml:space="preserve">01.01.2016</w:t>
-            </w:r>
-          </w:p>
-          <w:p>
-            <w:pPr>
-              <w:jc w:val="center"/>
-              <w:spacing w:after="0"/>
-            </w:pPr>
-            <w:r>
-              <w:rPr>
-                <w:rStyle w:val="Arial11"/>
-              </w:rPr>
-              <w:t xml:space="preserve">to</w:t>
-            </w:r>
-          </w:p>
-          <w:p>
-            <w:pPr/>
-            <w:r>
-              <w:rPr>
-                <w:rStyle w:val="TableUnderline"/>
-              </w:rPr>
-              <w:t xml:space="preserve">31.12.2016</w:t>
-            </w:r>
-          </w:p>
-          <w:p>
-            <w:pPr>
-              <w:jc w:val="center"/>
-              <w:spacing w:after="0"/>
-            </w:pPr>
-            <w:r>
-              <w:rPr>
-                <w:rStyle w:val="Arial11"/>
-              </w:rPr>
-              <w:t xml:space="preserve">$</w:t>
-            </w:r>
-          </w:p>
-        </w:tc>
-        <w:tc>
-          <w:tcPr>
-            <w:tcW w:w="1750" w:type="dxa"/>
-          </w:tcPr>
-          <w:p>
-            <w:pPr/>
-            <w:r>
-              <w:rPr/>
-              <w:t xml:space="preserve">01.01.2015</w:t>
-            </w:r>
-          </w:p>
-          <w:p>
-            <w:pPr>
-              <w:jc w:val="center"/>
-              <w:spacing w:after="0"/>
-            </w:pPr>
-            <w:r>
-              <w:rPr>
-                <w:rStyle w:val="Arial11"/>
-              </w:rPr>
-              <w:t xml:space="preserve">to</w:t>
-            </w:r>
-          </w:p>
-          <w:p>
-            <w:pPr/>
-            <w:r>
-              <w:rPr>
-                <w:rStyle w:val="TableUnderline"/>
-              </w:rPr>
-              <w:t xml:space="preserve">31.12.2015</w:t>
-            </w:r>
-          </w:p>
-          <w:p>
-            <w:pPr>
-              <w:jc w:val="center"/>
-              <w:spacing w:after="0"/>
-            </w:pPr>
-            <w:r>
-              <w:rPr>
-                <w:rStyle w:val="Arial11"/>
-              </w:rPr>
-              <w:t xml:space="preserve">$</w:t>
-            </w:r>
-          </w:p>
-        </w:tc>
-      </w:tr>
-      <w:tr>
-        <w:trPr/>
-        <w:tc>
-          <w:tcPr>
             <w:tcW w:w="7000" w:type="dxa"/>
           </w:tcPr>
           <w:p>
@@ -6507,6 +6330,55 @@
             <w:r>
               <w:rPr/>
               <w:t xml:space="preserve">This is determined after charging:</w:t>
+            </w:r>
+          </w:p>
+        </w:tc>
+      </w:tr>
+      <w:tr>
+        <w:trPr/>
+        <w:tc>
+          <w:tcPr>
+            <w:tcW w:w="7000" w:type="dxa"/>
+          </w:tcPr>
+          <w:p>
+            <w:pPr/>
+            <w:r>
+              <w:rPr/>
+              <w:t xml:space="preserve">Unrealised exchange difference</w:t>
+            </w:r>
+          </w:p>
+        </w:tc>
+        <w:tc>
+          <w:tcPr>
+            <w:tcW w:w="1750" w:type="dxa"/>
+          </w:tcPr>
+          <w:p>
+            <w:pPr>
+              <w:jc w:val="center"/>
+              <w:spacing w:after="0"/>
+            </w:pPr>
+            <w:r>
+              <w:rPr>
+                <w:rStyle w:val="Arial11"/>
+              </w:rPr>
+              <w:t xml:space="preserve">-</w:t>
+            </w:r>
+          </w:p>
+        </w:tc>
+        <w:tc>
+          <w:tcPr>
+            <w:tcW w:w="1750" w:type="dxa"/>
+          </w:tcPr>
+          <w:p>
+            <w:pPr>
+              <w:jc w:val="center"/>
+              <w:spacing w:after="0"/>
+            </w:pPr>
+            <w:r>
+              <w:rPr>
+                <w:rStyle w:val="Arial11"/>
+              </w:rPr>
+              <w:t xml:space="preserve">54,685</w:t>
             </w:r>
           </w:p>
         </w:tc>
@@ -8171,7 +8043,7 @@
         <w:rPr>
           <w:rStyle w:val="Arial11"/>
         </w:rPr>
-        <w:t xml:space="preserve">The Company’s exposure to foreign exchange risk is minimal as transactions are predominantly denominated in , being the functional currency of the Company.</w:t>
+        <w:t xml:space="preserve">The Company’s exposure to foreign exchange risk is minimal as transactions are predominantly denominated in Singapore Dollar, being the functional currency of the Company.</w:t>
       </w:r>
     </w:p>
     <w:p>
@@ -8779,7 +8651,7 @@
             <w:pPr/>
             <w:r>
               <w:rPr/>
-              <w:t xml:space="preserve">27.07.2018</w:t>
+              <w:t xml:space="preserve">05.07.2018</w:t>
             </w:r>
           </w:p>
           <w:p>
@@ -9611,7 +9483,7 @@
             <w:pPr/>
             <w:r>
               <w:rPr/>
-              <w:t xml:space="preserve">27.07.2018</w:t>
+              <w:t xml:space="preserve">05.07.2018</w:t>
             </w:r>
           </w:p>
           <w:p>
@@ -11634,7 +11506,7 @@
 <file path=word/numbering.xml><?xml version="1.0" encoding="utf-8"?>
 <w:numbering xmlns:ve="http://schemas.openxmlformats.org/markup-compatibility/2006" xmlns:o="urn:schemas-microsoft-com:office:office" xmlns:r="http://schemas.openxmlformats.org/officeDocument/2006/relationships" xmlns:m="http://schemas.openxmlformats.org/officeDocument/2006/math" xmlns:v="urn:schemas-microsoft-com:vml" xmlns:wp="http://schemas.openxmlformats.org/drawingml/2006/wordprocessingDrawing" xmlns:w10="urn:schemas-microsoft-com:office:word" xmlns:w="http://schemas.openxmlformats.org/wordprocessingml/2006/main" xmlns:wne="http://schemas.microsoft.com/office/word/2006/wordml">
   <w:abstractNum w:abstractNumId="6">
-    <w:nsid w:val="3F6E6C98"/>
+    <w:nsid w:val="8CB11130"/>
     <w:multiLevelType w:val="multilevel"/>
     <w:lvl w:ilvl="0">
       <w:start w:val="1"/>
@@ -11728,7 +11600,7 @@
     </w:lvl>
   </w:abstractNum>
   <w:abstractNum w:abstractNumId="7">
-    <w:nsid w:val="15315650"/>
+    <w:nsid w:val="92518B77"/>
     <w:multiLevelType w:val="multilevel"/>
     <w:lvl w:ilvl="0">
       <w:start w:val="1"/>
@@ -11777,7 +11649,7 @@
     </w:lvl>
   </w:abstractNum>
   <w:abstractNum w:abstractNumId="8">
-    <w:nsid w:val="73ED386C"/>
+    <w:nsid w:val="D2303817"/>
     <w:multiLevelType w:val="multilevel"/>
     <w:lvl w:ilvl="0">
       <w:start w:val="1"/>

</xml_diff>

<commit_message>
Added own style for notes listing
</commit_message>
<xml_diff>
--- a/pages/report_fs/preview.docx
+++ b/pages/report_fs/preview.docx
@@ -255,6 +255,7 @@
         </w:rPr>
         <w:t xml:space="preserve">
           <w:br/>
+          sfsdf
         </w:t>
       </w:r>
     </w:p>
@@ -418,6 +419,7 @@
           <w:rStyle w:val="Arial11"/>
         </w:rPr>
         <w:t xml:space="preserve">
+          sfsdf
           <w:br/>
           Director
         </w:t>
@@ -561,7 +563,7 @@
             <w:pPr/>
             <w:r>
               <w:rPr/>
-              <w:t xml:space="preserve">27.07.2018</w:t>
+              <w:t xml:space="preserve">11.07.2018</w:t>
             </w:r>
           </w:p>
           <w:p>
@@ -799,7 +801,7 @@
               <w:rPr>
                 <w:rStyle w:val="Arial11"/>
               </w:rPr>
-              <w:t xml:space="preserve">7</w:t>
+              <w:t xml:space="preserve">11</w:t>
             </w:r>
           </w:p>
         </w:tc>
@@ -1108,7 +1110,7 @@
               <w:rPr>
                 <w:rStyle w:val="Arial11"/>
               </w:rPr>
-              <w:t xml:space="preserve">4</w:t>
+              <w:t xml:space="preserve">5</w:t>
             </w:r>
           </w:p>
         </w:tc>
@@ -1461,7 +1463,18 @@
           <w:tcPr>
             <w:tcW w:w="1750" w:type="dxa"/>
           </w:tcPr>
-          <w:p/>
+          <w:p>
+            <w:pPr>
+              <w:jc w:val="center"/>
+              <w:spacing w:after="0"/>
+            </w:pPr>
+            <w:r>
+              <w:rPr>
+                <w:rStyle w:val="Arial11"/>
+              </w:rPr>
+              <w:t xml:space="preserve">6</w:t>
+            </w:r>
+          </w:p>
         </w:tc>
         <w:tc>
           <w:tcPr>
@@ -1597,7 +1610,7 @@
               <w:rPr>
                 <w:rStyle w:val="Arial11"/>
               </w:rPr>
-              <w:t xml:space="preserve">5</w:t>
+              <w:t xml:space="preserve">7</w:t>
             </w:r>
           </w:p>
         </w:tc>
@@ -1757,7 +1770,18 @@
           <w:tcPr>
             <w:tcW w:w="1750" w:type="dxa"/>
           </w:tcPr>
-          <w:p/>
+          <w:p>
+            <w:pPr>
+              <w:jc w:val="center"/>
+              <w:spacing w:after="0"/>
+            </w:pPr>
+            <w:r>
+              <w:rPr>
+                <w:rStyle w:val="Arial11"/>
+              </w:rPr>
+              <w:t xml:space="preserve">8</w:t>
+            </w:r>
+          </w:p>
         </w:tc>
         <w:tc>
           <w:tcPr>
@@ -1867,7 +1891,18 @@
           <w:tcPr>
             <w:tcW w:w="1750" w:type="dxa"/>
           </w:tcPr>
-          <w:p/>
+          <w:p>
+            <w:pPr>
+              <w:jc w:val="center"/>
+              <w:spacing w:after="0"/>
+            </w:pPr>
+            <w:r>
+              <w:rPr>
+                <w:rStyle w:val="Arial11"/>
+              </w:rPr>
+              <w:t xml:space="preserve">9</w:t>
+            </w:r>
+          </w:p>
         </w:tc>
         <w:tc>
           <w:tcPr>
@@ -2199,7 +2234,7 @@
               <w:rPr>
                 <w:rStyle w:val="Arial11"/>
               </w:rPr>
-              <w:t xml:space="preserve">6</w:t>
+              <w:t xml:space="preserve">10</w:t>
             </w:r>
           </w:p>
         </w:tc>
@@ -2551,7 +2586,7 @@
             <w:pPr/>
             <w:r>
               <w:rPr/>
-              <w:t xml:space="preserve">Balance as at 27 July 2018</w:t>
+              <w:t xml:space="preserve">Balance as at 11 July 2018</w:t>
             </w:r>
           </w:p>
         </w:tc>
@@ -3087,7 +3122,7 @@
               <w:rPr>
                 <w:rStyle w:val="Arial11"/>
               </w:rPr>
-              <w:t xml:space="preserve">27.07.2018</w:t>
+              <w:t xml:space="preserve">11.07.2018</w:t>
             </w:r>
           </w:p>
           <w:p>
@@ -3929,6 +3964,112 @@
             <w:tcW w:w="8750" w:type="dxa"/>
           </w:tcPr>
           <w:p>
+            <w:pPr>
+              <w:spacing w:after="0"/>
+            </w:pPr>
+            <w:r>
+              <w:rPr>
+                <w:rStyle w:val="Arial11"/>
+              </w:rPr>
+              <w:t xml:space="preserve">Proceeds from borrowings</w:t>
+            </w:r>
+          </w:p>
+        </w:tc>
+        <w:tc>
+          <w:tcPr>
+            <w:tcW w:w="1750" w:type="dxa"/>
+          </w:tcPr>
+          <w:p>
+            <w:pPr>
+              <w:jc w:val="center"/>
+              <w:spacing w:after="0"/>
+            </w:pPr>
+            <w:r>
+              <w:rPr>
+                <w:rStyle w:val="Arial11"/>
+              </w:rPr>
+              <w:t xml:space="preserve">222</w:t>
+            </w:r>
+          </w:p>
+        </w:tc>
+        <w:tc>
+          <w:tcPr>
+            <w:tcW w:w="1750" w:type="dxa"/>
+          </w:tcPr>
+          <w:p>
+            <w:pPr>
+              <w:jc w:val="center"/>
+              <w:spacing w:after="0"/>
+            </w:pPr>
+            <w:r>
+              <w:rPr>
+                <w:rStyle w:val="Arial11"/>
+              </w:rPr>
+              <w:t xml:space="preserve">-</w:t>
+            </w:r>
+          </w:p>
+        </w:tc>
+      </w:tr>
+      <w:tr>
+        <w:trPr/>
+        <w:tc>
+          <w:tcPr>
+            <w:tcW w:w="8750" w:type="dxa"/>
+          </w:tcPr>
+          <w:p>
+            <w:pPr>
+              <w:spacing w:after="0"/>
+            </w:pPr>
+            <w:r>
+              <w:rPr>
+                <w:rStyle w:val="Arial11"/>
+              </w:rPr>
+              <w:t xml:space="preserve">Repayment of borrowings</w:t>
+            </w:r>
+          </w:p>
+        </w:tc>
+        <w:tc>
+          <w:tcPr>
+            <w:tcW w:w="1750" w:type="dxa"/>
+          </w:tcPr>
+          <w:p>
+            <w:pPr>
+              <w:jc w:val="center"/>
+              <w:spacing w:after="0"/>
+            </w:pPr>
+            <w:r>
+              <w:rPr>
+                <w:rStyle w:val="Arial11"/>
+              </w:rPr>
+              <w:t xml:space="preserve">555</w:t>
+            </w:r>
+          </w:p>
+        </w:tc>
+        <w:tc>
+          <w:tcPr>
+            <w:tcW w:w="1750" w:type="dxa"/>
+          </w:tcPr>
+          <w:p>
+            <w:pPr>
+              <w:jc w:val="center"/>
+              <w:spacing w:after="0"/>
+            </w:pPr>
+            <w:r>
+              <w:rPr>
+                <w:rStyle w:val="Arial11"/>
+              </w:rPr>
+              <w:t xml:space="preserve">-</w:t>
+            </w:r>
+          </w:p>
+        </w:tc>
+      </w:tr>
+      <w:tr>
+        <w:trPr/>
+        <w:tc>
+          <w:tcPr>
+            <w:tcW w:w="8750" w:type="dxa"/>
+          </w:tcPr>
+          <w:p>
             <w:pPr/>
             <w:r>
               <w:rPr>
@@ -4011,7 +4152,7 @@
               <w:rPr>
                 <w:rStyle w:val="Arial11"/>
               </w:rPr>
-              <w:t xml:space="preserve">(30,377)</w:t>
+              <w:t xml:space="preserve">(29,600)</w:t>
             </w:r>
           </w:p>
         </w:tc>
@@ -4067,7 +4208,7 @@
               <w:rPr>
                 <w:rStyle w:val="Arial11"/>
               </w:rPr>
-              <w:t xml:space="preserve">719,635</w:t>
+              <w:t xml:space="preserve">720,412</w:t>
             </w:r>
           </w:p>
         </w:tc>
@@ -4182,7 +4323,7 @@
               <w:rPr>
                 <w:rStyle w:val="Arial11"/>
               </w:rPr>
-              <w:t xml:space="preserve">1,728,328</w:t>
+              <w:t xml:space="preserve">1,729,105</w:t>
             </w:r>
           </w:p>
         </w:tc>
@@ -5898,8 +6039,8 @@
     <w:p>
       <w:pPr>
         <w:numPr>
-          <w:ilvl w:val="1"/>
-          <w:numId w:val="8"/>
+          <w:ilvl w:val="0"/>
+          <w:numId w:val="6"/>
         </w:numPr>
       </w:pPr>
       <w:r>
@@ -6039,7 +6180,24 @@
             <w:pPr/>
             <w:r>
               <w:rPr/>
-              <w:t xml:space="preserve">Telephone Charges</w:t>
+              <w:t xml:space="preserve">OCBC Bank</w:t>
+            </w:r>
+          </w:p>
+        </w:tc>
+        <w:tc>
+          <w:tcPr>
+            <w:tcW w:w="1750" w:type="dxa"/>
+          </w:tcPr>
+          <w:p>
+            <w:pPr>
+              <w:jc w:val="center"/>
+              <w:spacing w:after="0"/>
+            </w:pPr>
+            <w:r>
+              <w:rPr>
+                <w:rStyle w:val="Arial11"/>
+              </w:rPr>
+              <w:t xml:space="preserve">388,471</w:t>
             </w:r>
           </w:p>
         </w:tc>
@@ -6060,20 +6218,52 @@
             </w:r>
           </w:p>
         </w:tc>
-        <w:tc>
-          <w:tcPr>
-            <w:tcW w:w="1750" w:type="dxa"/>
-          </w:tcPr>
-          <w:p>
-            <w:pPr>
-              <w:jc w:val="center"/>
-              <w:spacing w:after="0"/>
-            </w:pPr>
-            <w:r>
-              <w:rPr>
-                <w:rStyle w:val="Arial11"/>
-              </w:rPr>
-              <w:t xml:space="preserve">412</w:t>
+      </w:tr>
+      <w:tr>
+        <w:trPr/>
+        <w:tc>
+          <w:tcPr>
+            <w:tcW w:w="5250" w:type="dxa"/>
+          </w:tcPr>
+          <w:p>
+            <w:pPr/>
+            <w:r>
+              <w:rPr/>
+              <w:t xml:space="preserve">Hoiio Deposit</w:t>
+            </w:r>
+          </w:p>
+        </w:tc>
+        <w:tc>
+          <w:tcPr>
+            <w:tcW w:w="1750" w:type="dxa"/>
+          </w:tcPr>
+          <w:p>
+            <w:pPr>
+              <w:jc w:val="center"/>
+              <w:spacing w:after="0"/>
+            </w:pPr>
+            <w:r>
+              <w:rPr>
+                <w:rStyle w:val="Arial11"/>
+              </w:rPr>
+              <w:t xml:space="preserve">15</w:t>
+            </w:r>
+          </w:p>
+        </w:tc>
+        <w:tc>
+          <w:tcPr>
+            <w:tcW w:w="1750" w:type="dxa"/>
+          </w:tcPr>
+          <w:p>
+            <w:pPr>
+              <w:jc w:val="center"/>
+              <w:spacing w:after="0"/>
+            </w:pPr>
+            <w:r>
+              <w:rPr>
+                <w:rStyle w:val="Arial11"/>
+              </w:rPr>
+              <w:t xml:space="preserve">-</w:t>
             </w:r>
           </w:p>
         </w:tc>
@@ -6103,7 +6293,7 @@
               <w:rPr>
                 <w:rStyle w:val="Arial11"/>
               </w:rPr>
-              <w:t xml:space="preserve">-</w:t>
+              <w:t xml:space="preserve">388,486</w:t>
             </w:r>
           </w:p>
         </w:tc>
@@ -6124,7 +6314,7 @@
               <w:rPr>
                 <w:rStyle w:val="Arial11"/>
               </w:rPr>
-              <w:t xml:space="preserve">412</w:t>
+              <w:t xml:space="preserve">-</w:t>
             </w:r>
           </w:p>
         </w:tc>
@@ -6142,8 +6332,8 @@
     <w:p>
       <w:pPr>
         <w:numPr>
-          <w:ilvl w:val="1"/>
-          <w:numId w:val="8"/>
+          <w:ilvl w:val="0"/>
+          <w:numId w:val="6"/>
         </w:numPr>
       </w:pPr>
       <w:r>
@@ -6283,7 +6473,24 @@
             <w:pPr/>
             <w:r>
               <w:rPr/>
-              <w:t xml:space="preserve">Unrealised Exchange Difference</w:t>
+              <w:t xml:space="preserve">Office Equipment Accum Dep</w:t>
+            </w:r>
+          </w:p>
+        </w:tc>
+        <w:tc>
+          <w:tcPr>
+            <w:tcW w:w="1750" w:type="dxa"/>
+          </w:tcPr>
+          <w:p>
+            <w:pPr>
+              <w:jc w:val="center"/>
+              <w:spacing w:after="0"/>
+            </w:pPr>
+            <w:r>
+              <w:rPr>
+                <w:rStyle w:val="Arial11"/>
+              </w:rPr>
+              <w:t xml:space="preserve">1,392</w:t>
             </w:r>
           </w:p>
         </w:tc>
@@ -6301,23 +6508,6 @@
                 <w:rStyle w:val="Arial11"/>
               </w:rPr>
               <w:t xml:space="preserve">-</w:t>
-            </w:r>
-          </w:p>
-        </w:tc>
-        <w:tc>
-          <w:tcPr>
-            <w:tcW w:w="1750" w:type="dxa"/>
-          </w:tcPr>
-          <w:p>
-            <w:pPr>
-              <w:jc w:val="center"/>
-              <w:spacing w:after="0"/>
-            </w:pPr>
-            <w:r>
-              <w:rPr>
-                <w:rStyle w:val="Arial11"/>
-              </w:rPr>
-              <w:t xml:space="preserve">54,685</w:t>
             </w:r>
           </w:p>
         </w:tc>
@@ -6347,7 +6537,7 @@
               <w:rPr>
                 <w:rStyle w:val="Arial11"/>
               </w:rPr>
-              <w:t xml:space="preserve">-</w:t>
+              <w:t xml:space="preserve">389,878</w:t>
             </w:r>
           </w:p>
         </w:tc>
@@ -6368,7 +6558,7 @@
               <w:rPr>
                 <w:rStyle w:val="Arial11"/>
               </w:rPr>
-              <w:t xml:space="preserve">55,097</w:t>
+              <w:t xml:space="preserve">-</w:t>
             </w:r>
           </w:p>
         </w:tc>
@@ -6382,26 +6572,47 @@
           <w:p/>
         </w:tc>
       </w:tr>
-      <w:tr>
-        <w:trPr/>
-        <w:tc>
-          <w:tcPr>
-            <w:tcW w:w="7000" w:type="dxa"/>
-          </w:tcPr>
-          <w:p>
-            <w:pPr/>
-            <w:r>
-              <w:rPr/>
-              <w:t xml:space="preserve">PROFIT BEFORE INCOME TAX</w:t>
-            </w:r>
-          </w:p>
-        </w:tc>
-      </w:tr>
-      <w:tr>
-        <w:trPr/>
-        <w:tc>
-          <w:tcPr>
-            <w:tcW w:w="7000" w:type="dxa"/>
+    </w:tbl>
+    <w:p>
+      <w:pPr>
+        <w:numPr>
+          <w:ilvl w:val="0"/>
+          <w:numId w:val="6"/>
+        </w:numPr>
+      </w:pPr>
+      <w:r>
+        <w:rPr>
+          <w:rStyle w:val="Arial11"/>
+        </w:rPr>
+        <w:t xml:space="preserve">EMPLOYEE COMPENSATION</w:t>
+      </w:r>
+    </w:p>
+    <w:tbl>
+      <w:tblGrid>
+        <w:gridCol w:w="5250" w:type="dxa"/>
+        <w:gridCol w:w="1750" w:type="dxa"/>
+        <w:gridCol w:w="1750" w:type="dxa"/>
+      </w:tblGrid>
+      <w:tr>
+        <w:trPr/>
+        <w:tc>
+          <w:tcPr>
+            <w:tcW w:w="5250" w:type="dxa"/>
+          </w:tcPr>
+          <w:p/>
+        </w:tc>
+        <w:tc>
+          <w:tcPr>
+            <w:tcW w:w="1750" w:type="dxa"/>
+          </w:tcPr>
+          <w:p/>
+        </w:tc>
+      </w:tr>
+      <w:tr>
+        <w:trPr/>
+        <w:tc>
+          <w:tcPr>
+            <w:tcW w:w="5250" w:type="dxa"/>
           </w:tcPr>
           <w:p/>
         </w:tc>
@@ -6500,6 +6711,235 @@
         <w:trPr/>
         <w:tc>
           <w:tcPr>
+            <w:tcW w:w="5250" w:type="dxa"/>
+          </w:tcPr>
+          <w:p>
+            <w:pPr/>
+            <w:r>
+              <w:rPr/>
+              <w:t xml:space="preserve">Accounting Fee</w:t>
+            </w:r>
+          </w:p>
+        </w:tc>
+        <w:tc>
+          <w:tcPr>
+            <w:tcW w:w="1750" w:type="dxa"/>
+          </w:tcPr>
+          <w:p>
+            <w:pPr>
+              <w:jc w:val="center"/>
+              <w:spacing w:after="0"/>
+            </w:pPr>
+            <w:r>
+              <w:rPr>
+                <w:rStyle w:val="Arial11"/>
+              </w:rPr>
+              <w:t xml:space="preserve">-</w:t>
+            </w:r>
+          </w:p>
+        </w:tc>
+        <w:tc>
+          <w:tcPr>
+            <w:tcW w:w="1750" w:type="dxa"/>
+          </w:tcPr>
+          <w:p>
+            <w:pPr>
+              <w:jc w:val="center"/>
+              <w:spacing w:after="0"/>
+            </w:pPr>
+            <w:r>
+              <w:rPr>
+                <w:rStyle w:val="Arial11"/>
+              </w:rPr>
+              <w:t xml:space="preserve">6,850</w:t>
+            </w:r>
+          </w:p>
+        </w:tc>
+      </w:tr>
+      <w:tr>
+        <w:trPr/>
+        <w:tc>
+          <w:tcPr>
+            <w:tcW w:w="5250" w:type="dxa"/>
+          </w:tcPr>
+          <w:p/>
+        </w:tc>
+        <w:tc>
+          <w:tcPr>
+            <w:tcW w:w="1750" w:type="dxa"/>
+            <w:tcBorders>
+              <w:top w:val="single" w:sz="1" w:color="#000000"/>
+              <w:bottom w:val="single" w:sz="18" w:color="#000000"/>
+            </w:tcBorders>
+          </w:tcPr>
+          <w:p>
+            <w:pPr>
+              <w:jc w:val="center"/>
+              <w:spacing w:after="0"/>
+            </w:pPr>
+            <w:r>
+              <w:rPr>
+                <w:rStyle w:val="Arial11"/>
+              </w:rPr>
+              <w:t xml:space="preserve">389,878</w:t>
+            </w:r>
+          </w:p>
+        </w:tc>
+        <w:tc>
+          <w:tcPr>
+            <w:tcW w:w="1750" w:type="dxa"/>
+            <w:tcBorders>
+              <w:top w:val="single" w:sz="1" w:color="#000000"/>
+              <w:bottom w:val="single" w:sz="18" w:color="#000000"/>
+            </w:tcBorders>
+          </w:tcPr>
+          <w:p>
+            <w:pPr>
+              <w:jc w:val="center"/>
+              <w:spacing w:after="0"/>
+            </w:pPr>
+            <w:r>
+              <w:rPr>
+                <w:rStyle w:val="Arial11"/>
+              </w:rPr>
+              <w:t xml:space="preserve">6,850</w:t>
+            </w:r>
+          </w:p>
+        </w:tc>
+      </w:tr>
+      <w:tr>
+        <w:trPr/>
+        <w:tc>
+          <w:tcPr>
+            <w:tcW w:w="5250" w:type="dxa"/>
+          </w:tcPr>
+          <w:p/>
+        </w:tc>
+      </w:tr>
+    </w:tbl>
+    <w:p>
+      <w:pPr>
+        <w:numPr>
+          <w:ilvl w:val="0"/>
+          <w:numId w:val="6"/>
+        </w:numPr>
+      </w:pPr>
+      <w:r>
+        <w:rPr>
+          <w:rStyle w:val="Arial11"/>
+        </w:rPr>
+        <w:t xml:space="preserve">PROFIT BEFORE INCOME TAX</w:t>
+      </w:r>
+    </w:p>
+    <w:tbl>
+      <w:tblGrid>
+        <w:gridCol w:w="7000" w:type="dxa"/>
+        <w:gridCol w:w="1750" w:type="dxa"/>
+        <w:gridCol w:w="1750" w:type="dxa"/>
+      </w:tblGrid>
+      <w:tr>
+        <w:trPr/>
+        <w:tc>
+          <w:tcPr>
+            <w:tcW w:w="7000" w:type="dxa"/>
+          </w:tcPr>
+          <w:p/>
+        </w:tc>
+        <w:tc>
+          <w:tcPr>
+            <w:tcW w:w="1750" w:type="dxa"/>
+          </w:tcPr>
+          <w:p>
+            <w:pPr/>
+            <w:r>
+              <w:rPr/>
+              <w:t xml:space="preserve">01.01.2016</w:t>
+            </w:r>
+          </w:p>
+          <w:p>
+            <w:pPr>
+              <w:jc w:val="center"/>
+              <w:spacing w:after="0"/>
+            </w:pPr>
+            <w:r>
+              <w:rPr>
+                <w:rStyle w:val="Arial11"/>
+              </w:rPr>
+              <w:t xml:space="preserve">to</w:t>
+            </w:r>
+          </w:p>
+          <w:p>
+            <w:pPr/>
+            <w:r>
+              <w:rPr>
+                <w:rStyle w:val="TableUnderline"/>
+              </w:rPr>
+              <w:t xml:space="preserve">31.12.2016</w:t>
+            </w:r>
+          </w:p>
+          <w:p>
+            <w:pPr>
+              <w:jc w:val="center"/>
+              <w:spacing w:after="0"/>
+            </w:pPr>
+            <w:r>
+              <w:rPr>
+                <w:rStyle w:val="Arial11"/>
+              </w:rPr>
+              <w:t xml:space="preserve">$</w:t>
+            </w:r>
+          </w:p>
+        </w:tc>
+        <w:tc>
+          <w:tcPr>
+            <w:tcW w:w="1750" w:type="dxa"/>
+          </w:tcPr>
+          <w:p>
+            <w:pPr/>
+            <w:r>
+              <w:rPr/>
+              <w:t xml:space="preserve">01.01.2015</w:t>
+            </w:r>
+          </w:p>
+          <w:p>
+            <w:pPr>
+              <w:jc w:val="center"/>
+              <w:spacing w:after="0"/>
+            </w:pPr>
+            <w:r>
+              <w:rPr>
+                <w:rStyle w:val="Arial11"/>
+              </w:rPr>
+              <w:t xml:space="preserve">to</w:t>
+            </w:r>
+          </w:p>
+          <w:p>
+            <w:pPr/>
+            <w:r>
+              <w:rPr>
+                <w:rStyle w:val="TableUnderline"/>
+              </w:rPr>
+              <w:t xml:space="preserve">31.12.2015</w:t>
+            </w:r>
+          </w:p>
+          <w:p>
+            <w:pPr>
+              <w:jc w:val="center"/>
+              <w:spacing w:after="0"/>
+            </w:pPr>
+            <w:r>
+              <w:rPr>
+                <w:rStyle w:val="Arial11"/>
+              </w:rPr>
+              <w:t xml:space="preserve">$</w:t>
+            </w:r>
+          </w:p>
+        </w:tc>
+      </w:tr>
+      <w:tr>
+        <w:trPr/>
+        <w:tc>
+          <w:tcPr>
             <w:tcW w:w="7000" w:type="dxa"/>
           </w:tcPr>
           <w:p>
@@ -6521,7 +6961,24 @@
             <w:pPr/>
             <w:r>
               <w:rPr/>
-              <w:t xml:space="preserve">Income tax expenses</w:t>
+              <w:t xml:space="preserve">Prepayments</w:t>
+            </w:r>
+          </w:p>
+        </w:tc>
+        <w:tc>
+          <w:tcPr>
+            <w:tcW w:w="1750" w:type="dxa"/>
+          </w:tcPr>
+          <w:p>
+            <w:pPr>
+              <w:jc w:val="center"/>
+              <w:spacing w:after="0"/>
+            </w:pPr>
+            <w:r>
+              <w:rPr>
+                <w:rStyle w:val="Arial11"/>
+              </w:rPr>
+              <w:t xml:space="preserve">300</w:t>
             </w:r>
           </w:p>
         </w:tc>
@@ -6542,9 +6999,254 @@
             </w:r>
           </w:p>
         </w:tc>
-        <w:tc>
-          <w:tcPr>
-            <w:tcW w:w="1750" w:type="dxa"/>
+      </w:tr>
+      <w:tr>
+        <w:trPr/>
+        <w:tc>
+          <w:tcPr>
+            <w:tcW w:w="7000" w:type="dxa"/>
+          </w:tcPr>
+          <w:p/>
+        </w:tc>
+      </w:tr>
+    </w:tbl>
+    <w:p>
+      <w:pPr>
+        <w:numPr>
+          <w:ilvl w:val="0"/>
+          <w:numId w:val="6"/>
+        </w:numPr>
+      </w:pPr>
+      <w:r>
+        <w:rPr/>
+        <w:t xml:space="preserve">INCOME TAXES</w:t>
+      </w:r>
+    </w:p>
+    <w:tbl>
+      <w:tblGrid>
+        <w:gridCol w:w="7000" w:type="dxa"/>
+        <w:gridCol w:w="1750" w:type="dxa"/>
+        <w:gridCol w:w="1750" w:type="dxa"/>
+      </w:tblGrid>
+      <w:tr>
+        <w:trPr/>
+        <w:tc>
+          <w:tcPr>
+            <w:tcW w:w="7000" w:type="dxa"/>
+          </w:tcPr>
+          <w:p>
+            <w:pPr>
+              <w:numPr>
+                <w:ilvl w:val="1"/>
+                <w:numId w:val="6"/>
+              </w:numPr>
+            </w:pPr>
+            <w:r>
+              <w:rPr/>
+              <w:t xml:space="preserve">Income tax expense</w:t>
+            </w:r>
+          </w:p>
+        </w:tc>
+      </w:tr>
+      <w:tr>
+        <w:trPr/>
+        <w:tc>
+          <w:tcPr>
+            <w:tcW w:w="7000" w:type="dxa"/>
+          </w:tcPr>
+          <w:p/>
+        </w:tc>
+        <w:tc>
+          <w:tcPr>
+            <w:tcW w:w="1750" w:type="dxa"/>
+          </w:tcPr>
+          <w:p>
+            <w:pPr/>
+            <w:r>
+              <w:rPr/>
+              <w:t xml:space="preserve">01.01.2016</w:t>
+            </w:r>
+          </w:p>
+          <w:p>
+            <w:pPr>
+              <w:jc w:val="center"/>
+              <w:spacing w:after="0"/>
+            </w:pPr>
+            <w:r>
+              <w:rPr>
+                <w:rStyle w:val="Arial11"/>
+              </w:rPr>
+              <w:t xml:space="preserve">to</w:t>
+            </w:r>
+          </w:p>
+          <w:p>
+            <w:pPr/>
+            <w:r>
+              <w:rPr>
+                <w:rStyle w:val="TableUnderline"/>
+              </w:rPr>
+              <w:t xml:space="preserve">31.12.2016</w:t>
+            </w:r>
+          </w:p>
+          <w:p>
+            <w:pPr>
+              <w:jc w:val="center"/>
+              <w:spacing w:after="0"/>
+            </w:pPr>
+            <w:r>
+              <w:rPr>
+                <w:rStyle w:val="Arial11"/>
+              </w:rPr>
+              <w:t xml:space="preserve">$</w:t>
+            </w:r>
+          </w:p>
+        </w:tc>
+        <w:tc>
+          <w:tcPr>
+            <w:tcW w:w="1750" w:type="dxa"/>
+          </w:tcPr>
+          <w:p>
+            <w:pPr/>
+            <w:r>
+              <w:rPr/>
+              <w:t xml:space="preserve">01.01.2015</w:t>
+            </w:r>
+          </w:p>
+          <w:p>
+            <w:pPr>
+              <w:jc w:val="center"/>
+              <w:spacing w:after="0"/>
+            </w:pPr>
+            <w:r>
+              <w:rPr>
+                <w:rStyle w:val="Arial11"/>
+              </w:rPr>
+              <w:t xml:space="preserve">to</w:t>
+            </w:r>
+          </w:p>
+          <w:p>
+            <w:pPr/>
+            <w:r>
+              <w:rPr>
+                <w:rStyle w:val="TableUnderline"/>
+              </w:rPr>
+              <w:t xml:space="preserve">31.12.2015</w:t>
+            </w:r>
+          </w:p>
+          <w:p>
+            <w:pPr>
+              <w:jc w:val="center"/>
+              <w:spacing w:after="0"/>
+            </w:pPr>
+            <w:r>
+              <w:rPr>
+                <w:rStyle w:val="Arial11"/>
+              </w:rPr>
+              <w:t xml:space="preserve">$</w:t>
+            </w:r>
+          </w:p>
+        </w:tc>
+      </w:tr>
+      <w:tr>
+        <w:trPr/>
+        <w:tc>
+          <w:tcPr>
+            <w:tcW w:w="7000" w:type="dxa"/>
+          </w:tcPr>
+          <w:p>
+            <w:pPr/>
+            <w:r>
+              <w:rPr/>
+              <w:t xml:space="preserve">Tax expense attributable to profit is made up of:</w:t>
+            </w:r>
+          </w:p>
+        </w:tc>
+      </w:tr>
+      <w:tr>
+        <w:trPr/>
+        <w:tc>
+          <w:tcPr>
+            <w:tcW w:w="7000" w:type="dxa"/>
+          </w:tcPr>
+          <w:p>
+            <w:pPr/>
+            <w:r>
+              <w:rPr/>
+              <w:t xml:space="preserve">Current income tax expenses</w:t>
+            </w:r>
+          </w:p>
+        </w:tc>
+        <w:tc>
+          <w:tcPr>
+            <w:tcW w:w="1750" w:type="dxa"/>
+          </w:tcPr>
+          <w:p>
+            <w:pPr>
+              <w:jc w:val="center"/>
+              <w:spacing w:after="0"/>
+            </w:pPr>
+            <w:r>
+              <w:rPr>
+                <w:rStyle w:val="Arial11"/>
+              </w:rPr>
+              <w:t xml:space="preserve">123</w:t>
+            </w:r>
+          </w:p>
+        </w:tc>
+        <w:tc>
+          <w:tcPr>
+            <w:tcW w:w="1750" w:type="dxa"/>
+          </w:tcPr>
+          <w:p>
+            <w:pPr>
+              <w:jc w:val="center"/>
+              <w:spacing w:after="0"/>
+            </w:pPr>
+            <w:r>
+              <w:rPr>
+                <w:rStyle w:val="Arial11"/>
+              </w:rPr>
+              <w:t xml:space="preserve">-</w:t>
+            </w:r>
+          </w:p>
+        </w:tc>
+      </w:tr>
+      <w:tr>
+        <w:trPr/>
+        <w:tc>
+          <w:tcPr>
+            <w:tcW w:w="7000" w:type="dxa"/>
+          </w:tcPr>
+          <w:p/>
+        </w:tc>
+        <w:tc>
+          <w:tcPr>
+            <w:tcW w:w="1750" w:type="dxa"/>
+            <w:tcBorders>
+              <w:top w:val="single" w:sz="1" w:color="#000000"/>
+              <w:bottom w:val="single" w:sz="18" w:color="#000000"/>
+            </w:tcBorders>
+          </w:tcPr>
+          <w:p>
+            <w:pPr>
+              <w:jc w:val="center"/>
+              <w:spacing w:after="0"/>
+            </w:pPr>
+            <w:r>
+              <w:rPr>
+                <w:rStyle w:val="Arial11"/>
+              </w:rPr>
+              <w:t xml:space="preserve">36,463</w:t>
+            </w:r>
+          </w:p>
+        </w:tc>
+        <w:tc>
+          <w:tcPr>
+            <w:tcW w:w="1750" w:type="dxa"/>
+            <w:tcBorders>
+              <w:top w:val="single" w:sz="1" w:color="#000000"/>
+              <w:bottom w:val="single" w:sz="18" w:color="#000000"/>
+            </w:tcBorders>
           </w:tcPr>
           <w:p>
             <w:pPr>
@@ -6556,6 +7258,1761 @@
                 <w:rStyle w:val="Arial11"/>
               </w:rPr>
               <w:t xml:space="preserve">99,641</w:t>
+            </w:r>
+          </w:p>
+        </w:tc>
+      </w:tr>
+      <w:tr>
+        <w:trPr/>
+        <w:tc>
+          <w:tcPr>
+            <w:tcW w:w="7000" w:type="dxa"/>
+          </w:tcPr>
+          <w:p/>
+        </w:tc>
+      </w:tr>
+      <w:tr>
+        <w:trPr/>
+        <w:tc>
+          <w:tcPr>
+            <w:tcW w:w="5250" w:type="dxa"/>
+            <w:gridSpan w:val="3"/>
+          </w:tcPr>
+          <w:p>
+            <w:pPr/>
+            <w:r>
+              <w:rPr/>
+              <w:t xml:space="preserve">The tax expense on profit differs from the amount that would arise using the Singapore standard rate of income tax as follows:</w:t>
+            </w:r>
+          </w:p>
+        </w:tc>
+      </w:tr>
+      <w:tr>
+        <w:trPr/>
+        <w:tc>
+          <w:tcPr>
+            <w:tcW w:w="7000" w:type="dxa"/>
+          </w:tcPr>
+          <w:p/>
+        </w:tc>
+        <w:tc>
+          <w:tcPr>
+            <w:tcW w:w="1750" w:type="dxa"/>
+          </w:tcPr>
+          <w:p>
+            <w:pPr/>
+            <w:r>
+              <w:rPr/>
+              <w:t xml:space="preserve">01.01.2016</w:t>
+            </w:r>
+          </w:p>
+          <w:p>
+            <w:pPr>
+              <w:jc w:val="center"/>
+              <w:spacing w:after="0"/>
+            </w:pPr>
+            <w:r>
+              <w:rPr>
+                <w:rStyle w:val="Arial11"/>
+              </w:rPr>
+              <w:t xml:space="preserve">to</w:t>
+            </w:r>
+          </w:p>
+          <w:p>
+            <w:pPr/>
+            <w:r>
+              <w:rPr>
+                <w:rStyle w:val="TableUnderline"/>
+              </w:rPr>
+              <w:t xml:space="preserve">31.12.2016</w:t>
+            </w:r>
+          </w:p>
+          <w:p>
+            <w:pPr>
+              <w:jc w:val="center"/>
+              <w:spacing w:after="0"/>
+            </w:pPr>
+            <w:r>
+              <w:rPr>
+                <w:rStyle w:val="Arial11"/>
+              </w:rPr>
+              <w:t xml:space="preserve">$</w:t>
+            </w:r>
+          </w:p>
+        </w:tc>
+        <w:tc>
+          <w:tcPr>
+            <w:tcW w:w="1750" w:type="dxa"/>
+          </w:tcPr>
+          <w:p>
+            <w:pPr/>
+            <w:r>
+              <w:rPr/>
+              <w:t xml:space="preserve">01.01.2015</w:t>
+            </w:r>
+          </w:p>
+          <w:p>
+            <w:pPr>
+              <w:jc w:val="center"/>
+              <w:spacing w:after="0"/>
+            </w:pPr>
+            <w:r>
+              <w:rPr>
+                <w:rStyle w:val="Arial11"/>
+              </w:rPr>
+              <w:t xml:space="preserve">to</w:t>
+            </w:r>
+          </w:p>
+          <w:p>
+            <w:pPr/>
+            <w:r>
+              <w:rPr>
+                <w:rStyle w:val="TableUnderline"/>
+              </w:rPr>
+              <w:t xml:space="preserve">31.12.2015</w:t>
+            </w:r>
+          </w:p>
+          <w:p>
+            <w:pPr>
+              <w:jc w:val="center"/>
+              <w:spacing w:after="0"/>
+            </w:pPr>
+            <w:r>
+              <w:rPr>
+                <w:rStyle w:val="Arial11"/>
+              </w:rPr>
+              <w:t xml:space="preserve">$</w:t>
+            </w:r>
+          </w:p>
+        </w:tc>
+      </w:tr>
+      <w:tr>
+        <w:trPr/>
+        <w:tc>
+          <w:tcPr>
+            <w:tcW w:w="7000" w:type="dxa"/>
+          </w:tcPr>
+          <w:p>
+            <w:pPr/>
+            <w:r>
+              <w:rPr/>
+              <w:t xml:space="preserve">Profit before income tax</w:t>
+            </w:r>
+          </w:p>
+        </w:tc>
+        <w:tc>
+          <w:tcPr>
+            <w:tcW w:w="1750" w:type="dxa"/>
+            <w:tcBorders>
+              <w:bottom w:val="single" w:sz="18" w:color="000000"/>
+            </w:tcBorders>
+          </w:tcPr>
+          <w:p>
+            <w:pPr>
+              <w:jc w:val="center"/>
+              <w:spacing w:after="0"/>
+            </w:pPr>
+            <w:r>
+              <w:rPr>
+                <w:rStyle w:val="Arial11"/>
+              </w:rPr>
+              <w:t xml:space="preserve">653,898</w:t>
+            </w:r>
+          </w:p>
+        </w:tc>
+        <w:tc>
+          <w:tcPr>
+            <w:tcW w:w="1750" w:type="dxa"/>
+            <w:tcBorders>
+              <w:bottom w:val="single" w:sz="18" w:color="000000"/>
+            </w:tcBorders>
+          </w:tcPr>
+          <w:p>
+            <w:pPr>
+              <w:jc w:val="center"/>
+              <w:spacing w:after="0"/>
+            </w:pPr>
+            <w:r>
+              <w:rPr>
+                <w:rStyle w:val="Arial11"/>
+              </w:rPr>
+              <w:t xml:space="preserve">965,397</w:t>
+            </w:r>
+          </w:p>
+        </w:tc>
+      </w:tr>
+      <w:tr>
+        <w:trPr/>
+        <w:tc>
+          <w:tcPr>
+            <w:tcW w:w="7000" w:type="dxa"/>
+          </w:tcPr>
+          <w:p>
+            <w:pPr/>
+            <w:r>
+              <w:rPr/>
+              <w:t xml:space="preserve">Tax calculated at tax rate of 17% (2015: 17%)</w:t>
+            </w:r>
+          </w:p>
+        </w:tc>
+        <w:tc>
+          <w:tcPr>
+            <w:tcW w:w="1750" w:type="dxa"/>
+          </w:tcPr>
+          <w:p>
+            <w:pPr>
+              <w:jc w:val="center"/>
+              <w:spacing w:after="0"/>
+            </w:pPr>
+            <w:r>
+              <w:rPr>
+                <w:rStyle w:val="Arial11"/>
+              </w:rPr>
+              <w:t xml:space="preserve">111,163</w:t>
+            </w:r>
+          </w:p>
+        </w:tc>
+        <w:tc>
+          <w:tcPr>
+            <w:tcW w:w="1750" w:type="dxa"/>
+          </w:tcPr>
+          <w:p>
+            <w:pPr>
+              <w:jc w:val="center"/>
+              <w:spacing w:after="0"/>
+            </w:pPr>
+            <w:r>
+              <w:rPr>
+                <w:rStyle w:val="Arial11"/>
+              </w:rPr>
+              <w:t xml:space="preserve">164,117</w:t>
+            </w:r>
+          </w:p>
+        </w:tc>
+      </w:tr>
+      <w:tr>
+        <w:trPr/>
+        <w:tc>
+          <w:tcPr>
+            <w:tcW w:w="7000" w:type="dxa"/>
+          </w:tcPr>
+          <w:p>
+            <w:pPr/>
+            <w:r>
+              <w:rPr/>
+              <w:t xml:space="preserve">Effects of:</w:t>
+            </w:r>
+          </w:p>
+        </w:tc>
+      </w:tr>
+      <w:tr>
+        <w:trPr/>
+        <w:tc>
+          <w:tcPr>
+            <w:tcW w:w="7000" w:type="dxa"/>
+          </w:tcPr>
+          <w:p>
+            <w:pPr/>
+            <w:r>
+              <w:rPr/>
+              <w:t xml:space="preserve">Tax expense</w:t>
+            </w:r>
+          </w:p>
+        </w:tc>
+        <w:tc>
+          <w:tcPr>
+            <w:tcW w:w="1750" w:type="dxa"/>
+            <w:tcBorders>
+              <w:top w:val="single" w:sz="1" w:color="#000000"/>
+              <w:bottom w:val="single" w:sz="18" w:color="#000000"/>
+            </w:tcBorders>
+          </w:tcPr>
+          <w:p>
+            <w:pPr>
+              <w:jc w:val="center"/>
+              <w:spacing w:after="0"/>
+            </w:pPr>
+            <w:r>
+              <w:rPr>
+                <w:rStyle w:val="Arial11"/>
+              </w:rPr>
+              <w:t xml:space="preserve">36,463</w:t>
+            </w:r>
+          </w:p>
+        </w:tc>
+        <w:tc>
+          <w:tcPr>
+            <w:tcW w:w="1750" w:type="dxa"/>
+            <w:tcBorders>
+              <w:top w:val="single" w:sz="1" w:color="#000000"/>
+              <w:bottom w:val="single" w:sz="18" w:color="#000000"/>
+            </w:tcBorders>
+          </w:tcPr>
+          <w:p>
+            <w:pPr>
+              <w:jc w:val="center"/>
+              <w:spacing w:after="0"/>
+            </w:pPr>
+            <w:r>
+              <w:rPr>
+                <w:rStyle w:val="Arial11"/>
+              </w:rPr>
+              <w:t xml:space="preserve">99,641</w:t>
+            </w:r>
+          </w:p>
+        </w:tc>
+      </w:tr>
+      <w:tr>
+        <w:trPr/>
+        <w:tc>
+          <w:tcPr>
+            <w:tcW w:w="7000" w:type="dxa"/>
+          </w:tcPr>
+          <w:p/>
+        </w:tc>
+      </w:tr>
+      <w:tr>
+        <w:trPr/>
+        <w:tc>
+          <w:tcPr>
+            <w:tcW w:w="7000" w:type="dxa"/>
+          </w:tcPr>
+          <w:p>
+            <w:pPr>
+              <w:numPr>
+                <w:ilvl w:val="1"/>
+                <w:numId w:val="6"/>
+              </w:numPr>
+            </w:pPr>
+            <w:r>
+              <w:rPr/>
+              <w:t xml:space="preserve">Movement in current income tax liabilities:</w:t>
+            </w:r>
+          </w:p>
+        </w:tc>
+      </w:tr>
+      <w:tr>
+        <w:trPr/>
+        <w:tc>
+          <w:tcPr>
+            <w:tcW w:w="7000" w:type="dxa"/>
+          </w:tcPr>
+          <w:p/>
+        </w:tc>
+        <w:tc>
+          <w:tcPr>
+            <w:tcW w:w="1750" w:type="dxa"/>
+          </w:tcPr>
+          <w:p>
+            <w:pPr/>
+            <w:r>
+              <w:rPr/>
+              <w:t xml:space="preserve">01.01.2016</w:t>
+            </w:r>
+          </w:p>
+          <w:p>
+            <w:pPr>
+              <w:jc w:val="center"/>
+              <w:spacing w:after="0"/>
+            </w:pPr>
+            <w:r>
+              <w:rPr>
+                <w:rStyle w:val="Arial11"/>
+              </w:rPr>
+              <w:t xml:space="preserve">to</w:t>
+            </w:r>
+          </w:p>
+          <w:p>
+            <w:pPr/>
+            <w:r>
+              <w:rPr>
+                <w:rStyle w:val="TableUnderline"/>
+              </w:rPr>
+              <w:t xml:space="preserve">31.12.2016</w:t>
+            </w:r>
+          </w:p>
+          <w:p>
+            <w:pPr>
+              <w:jc w:val="center"/>
+              <w:spacing w:after="0"/>
+            </w:pPr>
+            <w:r>
+              <w:rPr>
+                <w:rStyle w:val="Arial11"/>
+              </w:rPr>
+              <w:t xml:space="preserve">$</w:t>
+            </w:r>
+          </w:p>
+        </w:tc>
+        <w:tc>
+          <w:tcPr>
+            <w:tcW w:w="1750" w:type="dxa"/>
+          </w:tcPr>
+          <w:p>
+            <w:pPr/>
+            <w:r>
+              <w:rPr/>
+              <w:t xml:space="preserve">01.01.2015</w:t>
+            </w:r>
+          </w:p>
+          <w:p>
+            <w:pPr>
+              <w:jc w:val="center"/>
+              <w:spacing w:after="0"/>
+            </w:pPr>
+            <w:r>
+              <w:rPr>
+                <w:rStyle w:val="Arial11"/>
+              </w:rPr>
+              <w:t xml:space="preserve">to</w:t>
+            </w:r>
+          </w:p>
+          <w:p>
+            <w:pPr/>
+            <w:r>
+              <w:rPr>
+                <w:rStyle w:val="TableUnderline"/>
+              </w:rPr>
+              <w:t xml:space="preserve">31.12.2015</w:t>
+            </w:r>
+          </w:p>
+          <w:p>
+            <w:pPr>
+              <w:jc w:val="center"/>
+              <w:spacing w:after="0"/>
+            </w:pPr>
+            <w:r>
+              <w:rPr>
+                <w:rStyle w:val="Arial11"/>
+              </w:rPr>
+              <w:t xml:space="preserve">$</w:t>
+            </w:r>
+          </w:p>
+        </w:tc>
+      </w:tr>
+      <w:tr>
+        <w:trPr/>
+        <w:tc>
+          <w:tcPr>
+            <w:tcW w:w="7000" w:type="dxa"/>
+          </w:tcPr>
+          <w:p>
+            <w:pPr/>
+            <w:r>
+              <w:rPr/>
+              <w:t xml:space="preserve">Beginning of financial year</w:t>
+            </w:r>
+          </w:p>
+        </w:tc>
+        <w:tc>
+          <w:tcPr>
+            <w:tcW w:w="1750" w:type="dxa"/>
+          </w:tcPr>
+          <w:p>
+            <w:pPr>
+              <w:jc w:val="center"/>
+              <w:spacing w:after="0"/>
+            </w:pPr>
+            <w:r>
+              <w:rPr>
+                <w:rStyle w:val="Arial11"/>
+              </w:rPr>
+              <w:t xml:space="preserve">99,694</w:t>
+            </w:r>
+          </w:p>
+        </w:tc>
+      </w:tr>
+      <w:tr>
+        <w:trPr/>
+        <w:tc>
+          <w:tcPr>
+            <w:tcW w:w="7000" w:type="dxa"/>
+          </w:tcPr>
+          <w:p>
+            <w:pPr/>
+            <w:r>
+              <w:rPr/>
+              <w:t xml:space="preserve">Income tax paid</w:t>
+            </w:r>
+          </w:p>
+        </w:tc>
+        <w:tc>
+          <w:tcPr>
+            <w:tcW w:w="1750" w:type="dxa"/>
+          </w:tcPr>
+          <w:p>
+            <w:pPr>
+              <w:jc w:val="center"/>
+              <w:spacing w:after="0"/>
+            </w:pPr>
+            <w:r>
+              <w:rPr>
+                <w:rStyle w:val="Arial11"/>
+              </w:rPr>
+              <w:t xml:space="preserve">3,435</w:t>
+            </w:r>
+          </w:p>
+        </w:tc>
+        <w:tc>
+          <w:tcPr>
+            <w:tcW w:w="1750" w:type="dxa"/>
+          </w:tcPr>
+          <w:p>
+            <w:pPr>
+              <w:jc w:val="center"/>
+              <w:spacing w:after="0"/>
+            </w:pPr>
+            <w:r>
+              <w:rPr>
+                <w:rStyle w:val="Arial11"/>
+              </w:rPr>
+              <w:t xml:space="preserve">- </w:t>
+            </w:r>
+          </w:p>
+        </w:tc>
+      </w:tr>
+      <w:tr>
+        <w:trPr/>
+        <w:tc>
+          <w:tcPr>
+            <w:tcW w:w="7000" w:type="dxa"/>
+          </w:tcPr>
+          <w:p>
+            <w:pPr/>
+            <w:r>
+              <w:rPr/>
+              <w:t xml:space="preserve">Current year tax expense</w:t>
+            </w:r>
+          </w:p>
+        </w:tc>
+        <w:tc>
+          <w:tcPr>
+            <w:tcW w:w="1750" w:type="dxa"/>
+          </w:tcPr>
+          <w:p>
+            <w:pPr>
+              <w:jc w:val="center"/>
+              <w:spacing w:after="0"/>
+            </w:pPr>
+            <w:r>
+              <w:rPr>
+                <w:rStyle w:val="Arial11"/>
+              </w:rPr>
+              <w:t xml:space="preserve">123</w:t>
+            </w:r>
+          </w:p>
+        </w:tc>
+        <w:tc>
+          <w:tcPr>
+            <w:tcW w:w="1750" w:type="dxa"/>
+          </w:tcPr>
+          <w:p>
+            <w:pPr>
+              <w:jc w:val="center"/>
+              <w:spacing w:after="0"/>
+            </w:pPr>
+            <w:r>
+              <w:rPr>
+                <w:rStyle w:val="Arial11"/>
+              </w:rPr>
+              <w:t xml:space="preserve">-</w:t>
+            </w:r>
+          </w:p>
+        </w:tc>
+      </w:tr>
+      <w:tr>
+        <w:trPr/>
+        <w:tc>
+          <w:tcPr>
+            <w:tcW w:w="7000" w:type="dxa"/>
+          </w:tcPr>
+          <w:p>
+            <w:pPr/>
+            <w:r>
+              <w:rPr/>
+              <w:t xml:space="preserve">End of financial year</w:t>
+            </w:r>
+          </w:p>
+        </w:tc>
+        <w:tc>
+          <w:tcPr>
+            <w:tcW w:w="1750" w:type="dxa"/>
+            <w:tcBorders>
+              <w:top w:val="single" w:sz="1" w:color="#000000"/>
+              <w:bottom w:val="single" w:sz="18" w:color="#000000"/>
+            </w:tcBorders>
+          </w:tcPr>
+          <w:p>
+            <w:pPr>
+              <w:jc w:val="center"/>
+              <w:spacing w:after="0"/>
+            </w:pPr>
+            <w:r>
+              <w:rPr>
+                <w:rStyle w:val="Arial11"/>
+              </w:rPr>
+              <w:t xml:space="preserve">135,952</w:t>
+            </w:r>
+          </w:p>
+        </w:tc>
+        <w:tc>
+          <w:tcPr>
+            <w:tcW w:w="1750" w:type="dxa"/>
+            <w:tcBorders>
+              <w:top w:val="single" w:sz="1" w:color="#000000"/>
+              <w:bottom w:val="single" w:sz="18" w:color="#000000"/>
+            </w:tcBorders>
+          </w:tcPr>
+          <w:p>
+            <w:pPr>
+              <w:jc w:val="center"/>
+              <w:spacing w:after="0"/>
+            </w:pPr>
+            <w:r>
+              <w:rPr>
+                <w:rStyle w:val="Arial11"/>
+              </w:rPr>
+              <w:t xml:space="preserve">99,694</w:t>
+            </w:r>
+          </w:p>
+        </w:tc>
+      </w:tr>
+      <w:tr>
+        <w:trPr/>
+        <w:tc>
+          <w:tcPr>
+            <w:tcW w:w="7000" w:type="dxa"/>
+          </w:tcPr>
+          <w:p/>
+        </w:tc>
+      </w:tr>
+      <w:tr>
+        <w:trPr/>
+        <w:tc>
+          <w:tcPr>
+            <w:tcW w:w="7000" w:type="dxa"/>
+          </w:tcPr>
+          <w:p>
+            <w:pPr/>
+            <w:r>
+              <w:rPr/>
+              <w:t xml:space="preserve">TRADE AND OTHER RECEIVABLES</w:t>
+            </w:r>
+          </w:p>
+        </w:tc>
+      </w:tr>
+      <w:tr>
+        <w:trPr/>
+        <w:tc>
+          <w:tcPr>
+            <w:tcW w:w="7000" w:type="dxa"/>
+          </w:tcPr>
+          <w:p/>
+        </w:tc>
+        <w:tc>
+          <w:tcPr>
+            <w:tcW w:w="1750" w:type="dxa"/>
+          </w:tcPr>
+          <w:p>
+            <w:pPr/>
+            <w:r>
+              <w:rPr/>
+              <w:t xml:space="preserve">01.01.2016</w:t>
+            </w:r>
+          </w:p>
+          <w:p>
+            <w:pPr>
+              <w:jc w:val="center"/>
+              <w:spacing w:after="0"/>
+            </w:pPr>
+            <w:r>
+              <w:rPr>
+                <w:rStyle w:val="Arial11"/>
+              </w:rPr>
+              <w:t xml:space="preserve">to</w:t>
+            </w:r>
+          </w:p>
+          <w:p>
+            <w:pPr/>
+            <w:r>
+              <w:rPr>
+                <w:rStyle w:val="TableUnderline"/>
+              </w:rPr>
+              <w:t xml:space="preserve">31.12.2016</w:t>
+            </w:r>
+          </w:p>
+          <w:p>
+            <w:pPr>
+              <w:jc w:val="center"/>
+              <w:spacing w:after="0"/>
+            </w:pPr>
+            <w:r>
+              <w:rPr>
+                <w:rStyle w:val="Arial11"/>
+              </w:rPr>
+              <w:t xml:space="preserve">$</w:t>
+            </w:r>
+          </w:p>
+        </w:tc>
+        <w:tc>
+          <w:tcPr>
+            <w:tcW w:w="1750" w:type="dxa"/>
+          </w:tcPr>
+          <w:p>
+            <w:pPr/>
+            <w:r>
+              <w:rPr/>
+              <w:t xml:space="preserve">01.01.2015</w:t>
+            </w:r>
+          </w:p>
+          <w:p>
+            <w:pPr>
+              <w:jc w:val="center"/>
+              <w:spacing w:after="0"/>
+            </w:pPr>
+            <w:r>
+              <w:rPr>
+                <w:rStyle w:val="Arial11"/>
+              </w:rPr>
+              <w:t xml:space="preserve">to</w:t>
+            </w:r>
+          </w:p>
+          <w:p>
+            <w:pPr/>
+            <w:r>
+              <w:rPr>
+                <w:rStyle w:val="TableUnderline"/>
+              </w:rPr>
+              <w:t xml:space="preserve">31.12.2015</w:t>
+            </w:r>
+          </w:p>
+          <w:p>
+            <w:pPr>
+              <w:jc w:val="center"/>
+              <w:spacing w:after="0"/>
+            </w:pPr>
+            <w:r>
+              <w:rPr>
+                <w:rStyle w:val="Arial11"/>
+              </w:rPr>
+              <w:t xml:space="preserve">$</w:t>
+            </w:r>
+          </w:p>
+        </w:tc>
+      </w:tr>
+      <w:tr>
+        <w:trPr/>
+        <w:tc>
+          <w:tcPr>
+            <w:tcW w:w="7000" w:type="dxa"/>
+          </w:tcPr>
+          <w:p/>
+        </w:tc>
+        <w:tc>
+          <w:tcPr>
+            <w:tcW w:w="1750" w:type="dxa"/>
+          </w:tcPr>
+          <w:p>
+            <w:pPr>
+              <w:jc w:val="center"/>
+              <w:spacing w:after="0"/>
+            </w:pPr>
+            <w:r>
+              <w:rPr>
+                <w:rStyle w:val="Arial11"/>
+              </w:rPr>
+              <w:t xml:space="preserve">203,353</w:t>
+            </w:r>
+          </w:p>
+        </w:tc>
+        <w:tc>
+          <w:tcPr>
+            <w:tcW w:w="1750" w:type="dxa"/>
+          </w:tcPr>
+          <w:p>
+            <w:pPr>
+              <w:jc w:val="center"/>
+              <w:spacing w:after="0"/>
+            </w:pPr>
+            <w:r>
+              <w:rPr>
+                <w:rStyle w:val="Arial11"/>
+              </w:rPr>
+              <w:t xml:space="preserve">-</w:t>
+            </w:r>
+          </w:p>
+        </w:tc>
+      </w:tr>
+      <w:tr>
+        <w:trPr/>
+        <w:tc>
+          <w:tcPr>
+            <w:tcW w:w="7000" w:type="dxa"/>
+          </w:tcPr>
+          <w:p/>
+        </w:tc>
+        <w:tc>
+          <w:tcPr>
+            <w:tcW w:w="1750" w:type="dxa"/>
+            <w:tcBorders>
+              <w:top w:val="single" w:sz="1" w:color="000000"/>
+            </w:tcBorders>
+          </w:tcPr>
+          <w:p>
+            <w:pPr>
+              <w:jc w:val="center"/>
+              <w:spacing w:after="0"/>
+            </w:pPr>
+            <w:r>
+              <w:rPr>
+                <w:rStyle w:val="Arial11"/>
+              </w:rPr>
+              <w:t xml:space="preserve">203,353</w:t>
+            </w:r>
+          </w:p>
+        </w:tc>
+        <w:tc>
+          <w:tcPr>
+            <w:tcW w:w="1750" w:type="dxa"/>
+            <w:tcBorders>
+              <w:top w:val="single" w:sz="1" w:color="000000"/>
+            </w:tcBorders>
+          </w:tcPr>
+          <w:p>
+            <w:pPr>
+              <w:jc w:val="center"/>
+              <w:spacing w:after="0"/>
+            </w:pPr>
+            <w:r>
+              <w:rPr>
+                <w:rStyle w:val="Arial11"/>
+              </w:rPr>
+              <w:t xml:space="preserve">-</w:t>
+            </w:r>
+          </w:p>
+        </w:tc>
+      </w:tr>
+      <w:tr>
+        <w:trPr/>
+        <w:tc>
+          <w:tcPr>
+            <w:tcW w:w="7000" w:type="dxa"/>
+          </w:tcPr>
+          <w:p/>
+        </w:tc>
+      </w:tr>
+      <w:tr>
+        <w:trPr/>
+        <w:tc>
+          <w:tcPr>
+            <w:tcW w:w="7000" w:type="dxa"/>
+          </w:tcPr>
+          <w:p/>
+        </w:tc>
+        <w:tc>
+          <w:tcPr>
+            <w:tcW w:w="1750" w:type="dxa"/>
+            <w:tcBorders>
+              <w:top w:val="single" w:sz="1" w:color="#000000"/>
+              <w:bottom w:val="single" w:sz="18" w:color="#000000"/>
+            </w:tcBorders>
+          </w:tcPr>
+          <w:p>
+            <w:pPr>
+              <w:jc w:val="center"/>
+              <w:spacing w:after="0"/>
+            </w:pPr>
+            <w:r>
+              <w:rPr>
+                <w:rStyle w:val="Arial11"/>
+              </w:rPr>
+              <w:t xml:space="preserve">203,353</w:t>
+            </w:r>
+          </w:p>
+        </w:tc>
+        <w:tc>
+          <w:tcPr>
+            <w:tcW w:w="1750" w:type="dxa"/>
+            <w:tcBorders>
+              <w:top w:val="single" w:sz="1" w:color="#000000"/>
+              <w:bottom w:val="single" w:sz="18" w:color="#000000"/>
+            </w:tcBorders>
+          </w:tcPr>
+          <w:p>
+            <w:pPr>
+              <w:jc w:val="center"/>
+              <w:spacing w:after="0"/>
+            </w:pPr>
+            <w:r>
+              <w:rPr>
+                <w:rStyle w:val="Arial11"/>
+              </w:rPr>
+              <w:t xml:space="preserve">-</w:t>
+            </w:r>
+          </w:p>
+        </w:tc>
+      </w:tr>
+      <w:tr>
+        <w:trPr/>
+        <w:tc>
+          <w:tcPr>
+            <w:tcW w:w="7000" w:type="dxa"/>
+          </w:tcPr>
+          <w:p/>
+        </w:tc>
+      </w:tr>
+      <w:tr>
+        <w:trPr/>
+        <w:tc>
+          <w:tcPr>
+            <w:tcW w:w="8750" w:type="dxa"/>
+            <w:gridSpan w:val="5"/>
+          </w:tcPr>
+          <w:p>
+            <w:pPr/>
+            <w:r>
+              <w:rPr/>
+              <w:t xml:space="preserve">The amount owing to a shareholder is unsecured, non-trade, interest free and repayable on demand.</w:t>
+            </w:r>
+          </w:p>
+        </w:tc>
+      </w:tr>
+      <w:tr>
+        <w:trPr/>
+        <w:tc>
+          <w:tcPr>
+            <w:tcW w:w="7000" w:type="dxa"/>
+          </w:tcPr>
+          <w:p/>
+        </w:tc>
+      </w:tr>
+      <w:tr>
+        <w:trPr/>
+        <w:tc>
+          <w:tcPr>
+            <w:tcW w:w="7000" w:type="dxa"/>
+          </w:tcPr>
+          <w:p>
+            <w:pPr/>
+            <w:r>
+              <w:rPr/>
+              <w:t xml:space="preserve">TRADE AND OTHER PAYABLES</w:t>
+            </w:r>
+          </w:p>
+        </w:tc>
+      </w:tr>
+      <w:tr>
+        <w:trPr/>
+        <w:tc>
+          <w:tcPr>
+            <w:tcW w:w="7000" w:type="dxa"/>
+          </w:tcPr>
+          <w:p/>
+        </w:tc>
+        <w:tc>
+          <w:tcPr>
+            <w:tcW w:w="1750" w:type="dxa"/>
+          </w:tcPr>
+          <w:p>
+            <w:pPr/>
+            <w:r>
+              <w:rPr/>
+              <w:t xml:space="preserve">01.01.2016</w:t>
+            </w:r>
+          </w:p>
+          <w:p>
+            <w:pPr>
+              <w:jc w:val="center"/>
+              <w:spacing w:after="0"/>
+            </w:pPr>
+            <w:r>
+              <w:rPr>
+                <w:rStyle w:val="Arial11"/>
+              </w:rPr>
+              <w:t xml:space="preserve">to</w:t>
+            </w:r>
+          </w:p>
+          <w:p>
+            <w:pPr/>
+            <w:r>
+              <w:rPr>
+                <w:rStyle w:val="TableUnderline"/>
+              </w:rPr>
+              <w:t xml:space="preserve">31.12.2016</w:t>
+            </w:r>
+          </w:p>
+          <w:p>
+            <w:pPr>
+              <w:jc w:val="center"/>
+              <w:spacing w:after="0"/>
+            </w:pPr>
+            <w:r>
+              <w:rPr>
+                <w:rStyle w:val="Arial11"/>
+              </w:rPr>
+              <w:t xml:space="preserve">$</w:t>
+            </w:r>
+          </w:p>
+        </w:tc>
+        <w:tc>
+          <w:tcPr>
+            <w:tcW w:w="1750" w:type="dxa"/>
+          </w:tcPr>
+          <w:p>
+            <w:pPr/>
+            <w:r>
+              <w:rPr/>
+              <w:t xml:space="preserve">01.01.2015</w:t>
+            </w:r>
+          </w:p>
+          <w:p>
+            <w:pPr>
+              <w:jc w:val="center"/>
+              <w:spacing w:after="0"/>
+            </w:pPr>
+            <w:r>
+              <w:rPr>
+                <w:rStyle w:val="Arial11"/>
+              </w:rPr>
+              <w:t xml:space="preserve">to</w:t>
+            </w:r>
+          </w:p>
+          <w:p>
+            <w:pPr/>
+            <w:r>
+              <w:rPr>
+                <w:rStyle w:val="TableUnderline"/>
+              </w:rPr>
+              <w:t xml:space="preserve">31.12.2015</w:t>
+            </w:r>
+          </w:p>
+          <w:p>
+            <w:pPr>
+              <w:jc w:val="center"/>
+              <w:spacing w:after="0"/>
+            </w:pPr>
+            <w:r>
+              <w:rPr>
+                <w:rStyle w:val="Arial11"/>
+              </w:rPr>
+              <w:t xml:space="preserve">$</w:t>
+            </w:r>
+          </w:p>
+        </w:tc>
+      </w:tr>
+      <w:tr>
+        <w:trPr/>
+        <w:tc>
+          <w:tcPr>
+            <w:tcW w:w="7000" w:type="dxa"/>
+          </w:tcPr>
+          <w:p>
+            <w:pPr/>
+            <w:r>
+              <w:rPr>
+                <w:rStyle w:val="TableUnderline"/>
+              </w:rPr>
+              <w:t xml:space="preserve">Other payables</w:t>
+            </w:r>
+          </w:p>
+        </w:tc>
+      </w:tr>
+      <w:tr>
+        <w:trPr/>
+        <w:tc>
+          <w:tcPr>
+            <w:tcW w:w="7000" w:type="dxa"/>
+          </w:tcPr>
+          <w:p>
+            <w:pPr/>
+            <w:r>
+              <w:rPr/>
+              <w:t xml:space="preserve">Trade Receivables - USD</w:t>
+            </w:r>
+          </w:p>
+        </w:tc>
+        <w:tc>
+          <w:tcPr>
+            <w:tcW w:w="1750" w:type="dxa"/>
+          </w:tcPr>
+          <w:p>
+            <w:pPr>
+              <w:jc w:val="center"/>
+              <w:spacing w:after="0"/>
+            </w:pPr>
+            <w:r>
+              <w:rPr>
+                <w:rStyle w:val="Arial11"/>
+              </w:rPr>
+              <w:t xml:space="preserve">203353</w:t>
+            </w:r>
+          </w:p>
+        </w:tc>
+        <w:tc>
+          <w:tcPr>
+            <w:tcW w:w="1750" w:type="dxa"/>
+          </w:tcPr>
+          <w:p>
+            <w:pPr>
+              <w:jc w:val="center"/>
+              <w:spacing w:after="0"/>
+            </w:pPr>
+            <w:r>
+              <w:rPr>
+                <w:rStyle w:val="Arial11"/>
+              </w:rPr>
+              <w:t xml:space="preserve">-</w:t>
+            </w:r>
+          </w:p>
+        </w:tc>
+      </w:tr>
+      <w:tr>
+        <w:trPr/>
+        <w:tc>
+          <w:tcPr>
+            <w:tcW w:w="7000" w:type="dxa"/>
+          </w:tcPr>
+          <w:p>
+            <w:pPr/>
+            <w:r>
+              <w:rPr/>
+              <w:t xml:space="preserve">Trade Receivables - USD Exchan</w:t>
+            </w:r>
+          </w:p>
+        </w:tc>
+        <w:tc>
+          <w:tcPr>
+            <w:tcW w:w="1750" w:type="dxa"/>
+          </w:tcPr>
+          <w:p>
+            <w:pPr>
+              <w:jc w:val="center"/>
+              <w:spacing w:after="0"/>
+            </w:pPr>
+            <w:r>
+              <w:rPr>
+                <w:rStyle w:val="Arial11"/>
+              </w:rPr>
+              <w:t xml:space="preserve">90757</w:t>
+            </w:r>
+          </w:p>
+        </w:tc>
+        <w:tc>
+          <w:tcPr>
+            <w:tcW w:w="1750" w:type="dxa"/>
+          </w:tcPr>
+          <w:p>
+            <w:pPr>
+              <w:jc w:val="center"/>
+              <w:spacing w:after="0"/>
+            </w:pPr>
+            <w:r>
+              <w:rPr>
+                <w:rStyle w:val="Arial11"/>
+              </w:rPr>
+              <w:t xml:space="preserve">-</w:t>
+            </w:r>
+          </w:p>
+        </w:tc>
+      </w:tr>
+      <w:tr>
+        <w:trPr/>
+        <w:tc>
+          <w:tcPr>
+            <w:tcW w:w="7000" w:type="dxa"/>
+          </w:tcPr>
+          <w:p/>
+        </w:tc>
+        <w:tc>
+          <w:tcPr>
+            <w:tcW w:w="1750" w:type="dxa"/>
+            <w:tcBorders>
+              <w:top w:val="single" w:sz="1" w:color="000000"/>
+            </w:tcBorders>
+          </w:tcPr>
+          <w:p>
+            <w:pPr>
+              <w:jc w:val="center"/>
+              <w:spacing w:after="0"/>
+            </w:pPr>
+            <w:r>
+              <w:rPr>
+                <w:rStyle w:val="Arial11"/>
+              </w:rPr>
+              <w:t xml:space="preserve">294109</w:t>
+            </w:r>
+          </w:p>
+        </w:tc>
+        <w:tc>
+          <w:tcPr>
+            <w:tcW w:w="1750" w:type="dxa"/>
+            <w:tcBorders>
+              <w:top w:val="single" w:sz="1" w:color="000000"/>
+            </w:tcBorders>
+          </w:tcPr>
+          <w:p>
+            <w:pPr>
+              <w:jc w:val="center"/>
+              <w:spacing w:after="0"/>
+            </w:pPr>
+            <w:r>
+              <w:rPr>
+                <w:rStyle w:val="Arial11"/>
+              </w:rPr>
+              <w:t xml:space="preserve">-</w:t>
+            </w:r>
+          </w:p>
+        </w:tc>
+      </w:tr>
+      <w:tr>
+        <w:trPr/>
+        <w:tc>
+          <w:tcPr>
+            <w:tcW w:w="7000" w:type="dxa"/>
+          </w:tcPr>
+          <w:p/>
+        </w:tc>
+      </w:tr>
+      <w:tr>
+        <w:trPr/>
+        <w:tc>
+          <w:tcPr>
+            <w:tcW w:w="7000" w:type="dxa"/>
+          </w:tcPr>
+          <w:p/>
+        </w:tc>
+        <w:tc>
+          <w:tcPr>
+            <w:tcW w:w="1750" w:type="dxa"/>
+            <w:tcBorders>
+              <w:top w:val="single" w:sz="1" w:color="#000000"/>
+              <w:bottom w:val="single" w:sz="18" w:color="#000000"/>
+            </w:tcBorders>
+          </w:tcPr>
+          <w:p>
+            <w:pPr>
+              <w:jc w:val="center"/>
+              <w:spacing w:after="0"/>
+            </w:pPr>
+            <w:r>
+              <w:rPr>
+                <w:rStyle w:val="Arial11"/>
+              </w:rPr>
+              <w:t xml:space="preserve">294109</w:t>
+            </w:r>
+          </w:p>
+        </w:tc>
+        <w:tc>
+          <w:tcPr>
+            <w:tcW w:w="1750" w:type="dxa"/>
+            <w:tcBorders>
+              <w:top w:val="single" w:sz="1" w:color="#000000"/>
+              <w:bottom w:val="single" w:sz="18" w:color="#000000"/>
+            </w:tcBorders>
+          </w:tcPr>
+          <w:p>
+            <w:pPr>
+              <w:jc w:val="center"/>
+              <w:spacing w:after="0"/>
+            </w:pPr>
+            <w:r>
+              <w:rPr>
+                <w:rStyle w:val="Arial11"/>
+              </w:rPr>
+              <w:t xml:space="preserve">-</w:t>
+            </w:r>
+          </w:p>
+        </w:tc>
+      </w:tr>
+      <w:tr>
+        <w:trPr/>
+        <w:tc>
+          <w:tcPr>
+            <w:tcW w:w="7000" w:type="dxa"/>
+          </w:tcPr>
+          <w:p/>
+        </w:tc>
+      </w:tr>
+      <w:tr>
+        <w:trPr/>
+        <w:tc>
+          <w:tcPr>
+            <w:tcW w:w="8750" w:type="dxa"/>
+            <w:gridSpan w:val="5"/>
+          </w:tcPr>
+          <w:p>
+            <w:pPr/>
+            <w:r>
+              <w:rPr/>
+              <w:t xml:space="preserve">The amount owing to a shareholder is unsecured, non-trade, interest free and repayable on demand.</w:t>
+            </w:r>
+          </w:p>
+        </w:tc>
+      </w:tr>
+      <w:tr>
+        <w:trPr/>
+        <w:tc>
+          <w:tcPr>
+            <w:tcW w:w="7000" w:type="dxa"/>
+          </w:tcPr>
+          <w:p/>
+        </w:tc>
+      </w:tr>
+      <w:tr>
+        <w:trPr/>
+        <w:tc>
+          <w:tcPr>
+            <w:tcW w:w="7000" w:type="dxa"/>
+          </w:tcPr>
+          <w:p>
+            <w:pPr/>
+            <w:r>
+              <w:rPr/>
+              <w:t xml:space="preserve">BORROWINGS</w:t>
+            </w:r>
+          </w:p>
+        </w:tc>
+      </w:tr>
+      <w:tr>
+        <w:trPr/>
+        <w:tc>
+          <w:tcPr>
+            <w:tcW w:w="7000" w:type="dxa"/>
+          </w:tcPr>
+          <w:p/>
+        </w:tc>
+        <w:tc>
+          <w:tcPr>
+            <w:tcW w:w="1750" w:type="dxa"/>
+          </w:tcPr>
+          <w:p>
+            <w:pPr/>
+            <w:r>
+              <w:rPr/>
+              <w:t xml:space="preserve">01.01.2016</w:t>
+            </w:r>
+          </w:p>
+          <w:p>
+            <w:pPr>
+              <w:jc w:val="center"/>
+              <w:spacing w:after="0"/>
+            </w:pPr>
+            <w:r>
+              <w:rPr>
+                <w:rStyle w:val="Arial11"/>
+              </w:rPr>
+              <w:t xml:space="preserve">to</w:t>
+            </w:r>
+          </w:p>
+          <w:p>
+            <w:pPr/>
+            <w:r>
+              <w:rPr>
+                <w:rStyle w:val="TableUnderline"/>
+              </w:rPr>
+              <w:t xml:space="preserve">31.12.2016</w:t>
+            </w:r>
+          </w:p>
+          <w:p>
+            <w:pPr>
+              <w:jc w:val="center"/>
+              <w:spacing w:after="0"/>
+            </w:pPr>
+            <w:r>
+              <w:rPr>
+                <w:rStyle w:val="Arial11"/>
+              </w:rPr>
+              <w:t xml:space="preserve">$</w:t>
+            </w:r>
+          </w:p>
+        </w:tc>
+        <w:tc>
+          <w:tcPr>
+            <w:tcW w:w="1750" w:type="dxa"/>
+          </w:tcPr>
+          <w:p>
+            <w:pPr/>
+            <w:r>
+              <w:rPr/>
+              <w:t xml:space="preserve">01.01.2015</w:t>
+            </w:r>
+          </w:p>
+          <w:p>
+            <w:pPr>
+              <w:jc w:val="center"/>
+              <w:spacing w:after="0"/>
+            </w:pPr>
+            <w:r>
+              <w:rPr>
+                <w:rStyle w:val="Arial11"/>
+              </w:rPr>
+              <w:t xml:space="preserve">to</w:t>
+            </w:r>
+          </w:p>
+          <w:p>
+            <w:pPr/>
+            <w:r>
+              <w:rPr>
+                <w:rStyle w:val="TableUnderline"/>
+              </w:rPr>
+              <w:t xml:space="preserve">31.12.2015</w:t>
+            </w:r>
+          </w:p>
+          <w:p>
+            <w:pPr>
+              <w:jc w:val="center"/>
+              <w:spacing w:after="0"/>
+            </w:pPr>
+            <w:r>
+              <w:rPr>
+                <w:rStyle w:val="Arial11"/>
+              </w:rPr>
+              <w:t xml:space="preserve">$</w:t>
+            </w:r>
+          </w:p>
+        </w:tc>
+      </w:tr>
+      <w:tr>
+        <w:trPr/>
+        <w:tc>
+          <w:tcPr>
+            <w:tcW w:w="7000" w:type="dxa"/>
+          </w:tcPr>
+          <w:p>
+            <w:pPr/>
+            <w:r>
+              <w:rPr/>
+              <w:t xml:space="preserve">As at beginning of financial year</w:t>
+            </w:r>
+          </w:p>
+        </w:tc>
+        <w:tc>
+          <w:tcPr>
+            <w:tcW w:w="1750" w:type="dxa"/>
+          </w:tcPr>
+          <w:p>
+            <w:pPr>
+              <w:jc w:val="center"/>
+              <w:spacing w:after="0"/>
+            </w:pPr>
+            <w:r>
+              <w:rPr>
+                <w:rStyle w:val="Arial11"/>
+              </w:rPr>
+              <w:t xml:space="preserve">-</w:t>
+            </w:r>
+          </w:p>
+        </w:tc>
+      </w:tr>
+      <w:tr>
+        <w:trPr/>
+        <w:tc>
+          <w:tcPr>
+            <w:tcW w:w="7000" w:type="dxa"/>
+          </w:tcPr>
+          <w:p>
+            <w:pPr/>
+            <w:r>
+              <w:rPr/>
+              <w:t xml:space="preserve">Proceeds from borrowings</w:t>
+            </w:r>
+          </w:p>
+        </w:tc>
+        <w:tc>
+          <w:tcPr>
+            <w:tcW w:w="1750" w:type="dxa"/>
+          </w:tcPr>
+          <w:p>
+            <w:pPr>
+              <w:jc w:val="center"/>
+              <w:spacing w:after="0"/>
+            </w:pPr>
+            <w:r>
+              <w:rPr>
+                <w:rStyle w:val="Arial11"/>
+              </w:rPr>
+              <w:t xml:space="preserve">222</w:t>
+            </w:r>
+          </w:p>
+        </w:tc>
+        <w:tc>
+          <w:tcPr>
+            <w:tcW w:w="1750" w:type="dxa"/>
+          </w:tcPr>
+          <w:p>
+            <w:pPr>
+              <w:jc w:val="center"/>
+              <w:spacing w:after="0"/>
+            </w:pPr>
+            <w:r>
+              <w:rPr>
+                <w:rStyle w:val="Arial11"/>
+              </w:rPr>
+              <w:t xml:space="preserve">-</w:t>
+            </w:r>
+          </w:p>
+        </w:tc>
+      </w:tr>
+      <w:tr>
+        <w:trPr/>
+        <w:tc>
+          <w:tcPr>
+            <w:tcW w:w="7000" w:type="dxa"/>
+          </w:tcPr>
+          <w:p>
+            <w:pPr/>
+            <w:r>
+              <w:rPr/>
+              <w:t xml:space="preserve">(Less) Repayment of borrowings</w:t>
+            </w:r>
+          </w:p>
+        </w:tc>
+        <w:tc>
+          <w:tcPr>
+            <w:tcW w:w="1750" w:type="dxa"/>
+          </w:tcPr>
+          <w:p>
+            <w:pPr>
+              <w:jc w:val="center"/>
+              <w:spacing w:after="0"/>
+            </w:pPr>
+            <w:r>
+              <w:rPr>
+                <w:rStyle w:val="Arial11"/>
+              </w:rPr>
+              <w:t xml:space="preserve">555</w:t>
+            </w:r>
+          </w:p>
+        </w:tc>
+        <w:tc>
+          <w:tcPr>
+            <w:tcW w:w="1750" w:type="dxa"/>
+          </w:tcPr>
+          <w:p>
+            <w:pPr>
+              <w:jc w:val="center"/>
+              <w:spacing w:after="0"/>
+            </w:pPr>
+            <w:r>
+              <w:rPr>
+                <w:rStyle w:val="Arial11"/>
+              </w:rPr>
+              <w:t xml:space="preserve">-</w:t>
+            </w:r>
+          </w:p>
+        </w:tc>
+      </w:tr>
+      <w:tr>
+        <w:trPr/>
+        <w:tc>
+          <w:tcPr>
+            <w:tcW w:w="7000" w:type="dxa"/>
+          </w:tcPr>
+          <w:p>
+            <w:pPr/>
+            <w:r>
+              <w:rPr/>
+              <w:t xml:space="preserve">As at end of financial year</w:t>
+            </w:r>
+          </w:p>
+        </w:tc>
+        <w:tc>
+          <w:tcPr>
+            <w:tcW w:w="1750" w:type="dxa"/>
+            <w:tcBorders>
+              <w:top w:val="single" w:sz="1" w:color="#000000"/>
+              <w:bottom w:val="single" w:sz="18" w:color="#000000"/>
+            </w:tcBorders>
+          </w:tcPr>
+          <w:p>
+            <w:pPr>
+              <w:jc w:val="center"/>
+              <w:spacing w:after="0"/>
+            </w:pPr>
+            <w:r>
+              <w:rPr>
+                <w:rStyle w:val="Arial11"/>
+              </w:rPr>
+              <w:t xml:space="preserve">76,413</w:t>
+            </w:r>
+          </w:p>
+        </w:tc>
+        <w:tc>
+          <w:tcPr>
+            <w:tcW w:w="1750" w:type="dxa"/>
+            <w:tcBorders>
+              <w:top w:val="single" w:sz="1" w:color="#000000"/>
+              <w:bottom w:val="single" w:sz="18" w:color="#000000"/>
+            </w:tcBorders>
+          </w:tcPr>
+          <w:p>
+            <w:pPr>
+              <w:jc w:val="center"/>
+              <w:spacing w:after="0"/>
+            </w:pPr>
+            <w:r>
+              <w:rPr>
+                <w:rStyle w:val="Arial11"/>
+              </w:rPr>
+              <w:t xml:space="preserve">191</w:t>
+            </w:r>
+          </w:p>
+        </w:tc>
+      </w:tr>
+      <w:tr>
+        <w:trPr/>
+        <w:tc>
+          <w:tcPr>
+            <w:tcW w:w="7000" w:type="dxa"/>
+          </w:tcPr>
+          <w:p/>
+        </w:tc>
+      </w:tr>
+      <w:tr>
+        <w:trPr/>
+        <w:tc>
+          <w:tcPr>
+            <w:tcW w:w="7000" w:type="dxa"/>
+          </w:tcPr>
+          <w:p>
+            <w:pPr/>
+            <w:r>
+              <w:rPr/>
+              <w:t xml:space="preserve">Current</w:t>
+            </w:r>
+          </w:p>
+        </w:tc>
+        <w:tc>
+          <w:tcPr>
+            <w:tcW w:w="1750" w:type="dxa"/>
+          </w:tcPr>
+          <w:p>
+            <w:pPr>
+              <w:jc w:val="center"/>
+              <w:spacing w:after="0"/>
+            </w:pPr>
+            <w:r>
+              <w:rPr>
+                <w:rStyle w:val="Arial11"/>
+              </w:rPr>
+              <w:t xml:space="preserve">-</w:t>
+            </w:r>
+          </w:p>
+        </w:tc>
+        <w:tc>
+          <w:tcPr>
+            <w:tcW w:w="1750" w:type="dxa"/>
+          </w:tcPr>
+          <w:p>
+            <w:pPr>
+              <w:jc w:val="center"/>
+              <w:spacing w:after="0"/>
+            </w:pPr>
+            <w:r>
+              <w:rPr>
+                <w:rStyle w:val="Arial11"/>
+              </w:rPr>
+              <w:t xml:space="preserve">-</w:t>
+            </w:r>
+          </w:p>
+        </w:tc>
+      </w:tr>
+      <w:tr>
+        <w:trPr/>
+        <w:tc>
+          <w:tcPr>
+            <w:tcW w:w="7000" w:type="dxa"/>
+          </w:tcPr>
+          <w:p>
+            <w:pPr/>
+            <w:r>
+              <w:rPr/>
+              <w:t xml:space="preserve">Non-current</w:t>
+            </w:r>
+          </w:p>
+        </w:tc>
+        <w:tc>
+          <w:tcPr>
+            <w:tcW w:w="1750" w:type="dxa"/>
+          </w:tcPr>
+          <w:p>
+            <w:pPr>
+              <w:jc w:val="center"/>
+              <w:spacing w:after="0"/>
+            </w:pPr>
+            <w:r>
+              <w:rPr>
+                <w:rStyle w:val="Arial11"/>
+              </w:rPr>
+              <w:t xml:space="preserve">-</w:t>
+            </w:r>
+          </w:p>
+        </w:tc>
+        <w:tc>
+          <w:tcPr>
+            <w:tcW w:w="1750" w:type="dxa"/>
+          </w:tcPr>
+          <w:p>
+            <w:pPr>
+              <w:jc w:val="center"/>
+              <w:spacing w:after="0"/>
+            </w:pPr>
+            <w:r>
+              <w:rPr>
+                <w:rStyle w:val="Arial11"/>
+              </w:rPr>
+              <w:t xml:space="preserve">-</w:t>
+            </w:r>
+          </w:p>
+        </w:tc>
+      </w:tr>
+      <w:tr>
+        <w:trPr/>
+        <w:tc>
+          <w:tcPr>
+            <w:tcW w:w="7000" w:type="dxa"/>
+          </w:tcPr>
+          <w:p/>
+        </w:tc>
+        <w:tc>
+          <w:tcPr>
+            <w:tcW w:w="1750" w:type="dxa"/>
+            <w:tcBorders>
+              <w:top w:val="single" w:sz="1" w:color="#000000"/>
+              <w:bottom w:val="single" w:sz="18" w:color="#000000"/>
+            </w:tcBorders>
+          </w:tcPr>
+          <w:p>
+            <w:pPr>
+              <w:jc w:val="center"/>
+              <w:spacing w:after="0"/>
+            </w:pPr>
+            <w:r>
+              <w:rPr>
+                <w:rStyle w:val="Arial11"/>
+              </w:rPr>
+              <w:t xml:space="preserve">76,413</w:t>
+            </w:r>
+          </w:p>
+        </w:tc>
+        <w:tc>
+          <w:tcPr>
+            <w:tcW w:w="1750" w:type="dxa"/>
+            <w:tcBorders>
+              <w:top w:val="single" w:sz="1" w:color="#000000"/>
+              <w:bottom w:val="single" w:sz="18" w:color="#000000"/>
+            </w:tcBorders>
+          </w:tcPr>
+          <w:p>
+            <w:pPr>
+              <w:jc w:val="center"/>
+              <w:spacing w:after="0"/>
+            </w:pPr>
+            <w:r>
+              <w:rPr>
+                <w:rStyle w:val="Arial11"/>
+              </w:rPr>
+              <w:t xml:space="preserve">191</w:t>
             </w:r>
           </w:p>
         </w:tc>
@@ -8779,7 +11236,7 @@
             <w:pPr/>
             <w:r>
               <w:rPr/>
-              <w:t xml:space="preserve">27.07.2018</w:t>
+              <w:t xml:space="preserve">11.07.2018</w:t>
             </w:r>
           </w:p>
           <w:p>
@@ -9611,7 +12068,7 @@
             <w:pPr/>
             <w:r>
               <w:rPr/>
-              <w:t xml:space="preserve">27.07.2018</w:t>
+              <w:t xml:space="preserve">11.07.2018</w:t>
             </w:r>
           </w:p>
           <w:p>
@@ -11634,7 +14091,7 @@
 <file path=word/numbering.xml><?xml version="1.0" encoding="utf-8"?>
 <w:numbering xmlns:ve="http://schemas.openxmlformats.org/markup-compatibility/2006" xmlns:o="urn:schemas-microsoft-com:office:office" xmlns:r="http://schemas.openxmlformats.org/officeDocument/2006/relationships" xmlns:m="http://schemas.openxmlformats.org/officeDocument/2006/math" xmlns:v="urn:schemas-microsoft-com:vml" xmlns:wp="http://schemas.openxmlformats.org/drawingml/2006/wordprocessingDrawing" xmlns:w10="urn:schemas-microsoft-com:office:word" xmlns:w="http://schemas.openxmlformats.org/wordprocessingml/2006/main" xmlns:wne="http://schemas.microsoft.com/office/word/2006/wordml">
   <w:abstractNum w:abstractNumId="6">
-    <w:nsid w:val="3F6E6C98"/>
+    <w:nsid w:val="0A9AB013"/>
     <w:multiLevelType w:val="multilevel"/>
     <w:lvl w:ilvl="0">
       <w:start w:val="1"/>
@@ -11728,7 +14185,7 @@
     </w:lvl>
   </w:abstractNum>
   <w:abstractNum w:abstractNumId="7">
-    <w:nsid w:val="15315650"/>
+    <w:nsid w:val="1611CA32"/>
     <w:multiLevelType w:val="multilevel"/>
     <w:lvl w:ilvl="0">
       <w:start w:val="1"/>
@@ -11777,7 +14234,7 @@
     </w:lvl>
   </w:abstractNum>
   <w:abstractNum w:abstractNumId="8">
-    <w:nsid w:val="73ED386C"/>
+    <w:nsid w:val="527DBE1B"/>
     <w:multiLevelType w:val="multilevel"/>
     <w:lvl w:ilvl="0">
       <w:start w:val="1"/>
@@ -11966,6 +14423,19 @@
       <w:i/>
       <w:iCs/>
     </w:rPr>
+  </w:style>
+  <w:style w:type="character">
+    <w:name w:val="myOwnStyle"/>
+    <w:rPr>
+      <w:color w:val="FF0000"/>
+    </w:rPr>
+  </w:style>
+  <w:style w:type="paragraph" w:customStyle="1" w:styleId="P-Style">
+    <w:name w:val="P-Style"/>
+    <w:basedOn w:val="Normal"/>
+    <w:pPr>
+      <w:spacing w:after="95"/>
+    </w:pPr>
   </w:style>
   <w:style w:type="paragraph" w:customStyle="1" w:styleId="justifiedParagraph">
     <w:name w:val="justifiedParagraph"/>

</xml_diff>

<commit_message>
Added number heading for notes
but not completed yet. cos I cannot restart the numbering
</commit_message>
<xml_diff>
--- a/pages/report_fs/preview.docx
+++ b/pages/report_fs/preview.docx
@@ -6044,9 +6044,7 @@
         </w:numPr>
       </w:pPr>
       <w:r>
-        <w:rPr>
-          <w:rStyle w:val="Arial11"/>
-        </w:rPr>
+        <w:rPr/>
         <w:t xml:space="preserve">OTHER INCOME</w:t>
       </w:r>
     </w:p>
@@ -6337,9 +6335,7 @@
         </w:numPr>
       </w:pPr>
       <w:r>
-        <w:rPr>
-          <w:rStyle w:val="Arial11"/>
-        </w:rPr>
+        <w:rPr/>
         <w:t xml:space="preserve">FINANCE EXPENSE</w:t>
       </w:r>
     </w:p>
@@ -6581,9 +6577,7 @@
         </w:numPr>
       </w:pPr>
       <w:r>
-        <w:rPr>
-          <w:rStyle w:val="Arial11"/>
-        </w:rPr>
+        <w:rPr/>
         <w:t xml:space="preserve">EMPLOYEE COMPENSATION</w:t>
       </w:r>
     </w:p>
@@ -6825,9 +6819,7 @@
         </w:numPr>
       </w:pPr>
       <w:r>
-        <w:rPr>
-          <w:rStyle w:val="Arial11"/>
-        </w:rPr>
+        <w:rPr/>
         <w:t xml:space="preserve">PROFIT BEFORE INCOME TAX</w:t>
       </w:r>
     </w:p>
@@ -7893,7 +7885,12 @@
             <w:tcW w:w="7000" w:type="dxa"/>
           </w:tcPr>
           <w:p>
-            <w:pPr/>
+            <w:pPr>
+              <w:numPr>
+                <w:ilvl w:val="0"/>
+                <w:numId w:val="6"/>
+              </w:numPr>
+            </w:pPr>
             <w:r>
               <w:rPr/>
               <w:t xml:space="preserve">TRADE AND OTHER RECEIVABLES</w:t>
@@ -8193,7 +8190,12 @@
             <w:tcW w:w="7000" w:type="dxa"/>
           </w:tcPr>
           <w:p>
-            <w:pPr/>
+            <w:pPr>
+              <w:numPr>
+                <w:ilvl w:val="0"/>
+                <w:numId w:val="6"/>
+              </w:numPr>
+            </w:pPr>
             <w:r>
               <w:rPr/>
               <w:t xml:space="preserve">TRADE AND OTHER PAYABLES</w:t>
@@ -8565,7 +8567,12 @@
             <w:tcW w:w="7000" w:type="dxa"/>
           </w:tcPr>
           <w:p>
-            <w:pPr/>
+            <w:pPr>
+              <w:numPr>
+                <w:ilvl w:val="0"/>
+                <w:numId w:val="6"/>
+              </w:numPr>
+            </w:pPr>
             <w:r>
               <w:rPr/>
               <w:t xml:space="preserve">BORROWINGS</w:t>
@@ -9051,7 +9058,12 @@
             <w:tcW w:w="7000" w:type="dxa"/>
           </w:tcPr>
           <w:p>
-            <w:pPr/>
+            <w:pPr>
+              <w:numPr>
+                <w:ilvl w:val="0"/>
+                <w:numId w:val="6"/>
+              </w:numPr>
+            </w:pPr>
             <w:r>
               <w:rPr/>
               <w:t xml:space="preserve">SHARE CAPITAL</w:t>
@@ -9467,7 +9479,12 @@
             <w:tcW w:w="7000" w:type="dxa"/>
           </w:tcPr>
           <w:p>
-            <w:pPr/>
+            <w:pPr>
+              <w:numPr>
+                <w:ilvl w:val="0"/>
+                <w:numId w:val="6"/>
+              </w:numPr>
+            </w:pPr>
             <w:r>
               <w:rPr/>
               <w:t xml:space="preserve">PLANT AND EQUIPMENT</w:t>
@@ -14091,7 +14108,7 @@
 <file path=word/numbering.xml><?xml version="1.0" encoding="utf-8"?>
 <w:numbering xmlns:ve="http://schemas.openxmlformats.org/markup-compatibility/2006" xmlns:o="urn:schemas-microsoft-com:office:office" xmlns:r="http://schemas.openxmlformats.org/officeDocument/2006/relationships" xmlns:m="http://schemas.openxmlformats.org/officeDocument/2006/math" xmlns:v="urn:schemas-microsoft-com:vml" xmlns:wp="http://schemas.openxmlformats.org/drawingml/2006/wordprocessingDrawing" xmlns:w10="urn:schemas-microsoft-com:office:word" xmlns:w="http://schemas.openxmlformats.org/wordprocessingml/2006/main" xmlns:wne="http://schemas.microsoft.com/office/word/2006/wordml">
   <w:abstractNum w:abstractNumId="6">
-    <w:nsid w:val="0A9AB013"/>
+    <w:nsid w:val="6FC0620D"/>
     <w:multiLevelType w:val="multilevel"/>
     <w:lvl w:ilvl="0">
       <w:start w:val="1"/>
@@ -14185,7 +14202,7 @@
     </w:lvl>
   </w:abstractNum>
   <w:abstractNum w:abstractNumId="7">
-    <w:nsid w:val="1611CA32"/>
+    <w:nsid w:val="50057A81"/>
     <w:multiLevelType w:val="multilevel"/>
     <w:lvl w:ilvl="0">
       <w:start w:val="1"/>
@@ -14234,7 +14251,7 @@
     </w:lvl>
   </w:abstractNum>
   <w:abstractNum w:abstractNumId="8">
-    <w:nsid w:val="527DBE1B"/>
+    <w:nsid w:val="D692900C"/>
     <w:multiLevelType w:val="multilevel"/>
     <w:lvl w:ilvl="0">
       <w:start w:val="1"/>

</xml_diff>

<commit_message>
Successfully reset FS notes numbering
</commit_message>
<xml_diff>
--- a/pages/report_fs/preview.docx
+++ b/pages/report_fs/preview.docx
@@ -6040,7 +6040,7 @@
       <w:pPr>
         <w:numPr>
           <w:ilvl w:val="0"/>
-          <w:numId w:val="6"/>
+          <w:numId w:val="7"/>
         </w:numPr>
       </w:pPr>
       <w:r>
@@ -6331,7 +6331,7 @@
       <w:pPr>
         <w:numPr>
           <w:ilvl w:val="0"/>
-          <w:numId w:val="6"/>
+          <w:numId w:val="7"/>
         </w:numPr>
       </w:pPr>
       <w:r>
@@ -6573,7 +6573,7 @@
       <w:pPr>
         <w:numPr>
           <w:ilvl w:val="0"/>
-          <w:numId w:val="6"/>
+          <w:numId w:val="7"/>
         </w:numPr>
       </w:pPr>
       <w:r>
@@ -6815,7 +6815,7 @@
       <w:pPr>
         <w:numPr>
           <w:ilvl w:val="0"/>
-          <w:numId w:val="6"/>
+          <w:numId w:val="7"/>
         </w:numPr>
       </w:pPr>
       <w:r>
@@ -7030,7 +7030,7 @@
             <w:pPr>
               <w:numPr>
                 <w:ilvl w:val="1"/>
-                <w:numId w:val="6"/>
+                <w:numId w:val="7"/>
               </w:numPr>
             </w:pPr>
             <w:r>
@@ -7888,7 +7888,7 @@
             <w:pPr>
               <w:numPr>
                 <w:ilvl w:val="0"/>
-                <w:numId w:val="6"/>
+                <w:numId w:val="7"/>
               </w:numPr>
             </w:pPr>
             <w:r>
@@ -8193,7 +8193,7 @@
             <w:pPr>
               <w:numPr>
                 <w:ilvl w:val="0"/>
-                <w:numId w:val="6"/>
+                <w:numId w:val="7"/>
               </w:numPr>
             </w:pPr>
             <w:r>
@@ -8570,7 +8570,7 @@
             <w:pPr>
               <w:numPr>
                 <w:ilvl w:val="0"/>
-                <w:numId w:val="6"/>
+                <w:numId w:val="7"/>
               </w:numPr>
             </w:pPr>
             <w:r>
@@ -9061,7 +9061,7 @@
             <w:pPr>
               <w:numPr>
                 <w:ilvl w:val="0"/>
-                <w:numId w:val="6"/>
+                <w:numId w:val="7"/>
               </w:numPr>
             </w:pPr>
             <w:r>
@@ -9482,7 +9482,7 @@
             <w:pPr>
               <w:numPr>
                 <w:ilvl w:val="0"/>
-                <w:numId w:val="6"/>
+                <w:numId w:val="7"/>
               </w:numPr>
             </w:pPr>
             <w:r>
@@ -14108,7 +14108,7 @@
 <file path=word/numbering.xml><?xml version="1.0" encoding="utf-8"?>
 <w:numbering xmlns:ve="http://schemas.openxmlformats.org/markup-compatibility/2006" xmlns:o="urn:schemas-microsoft-com:office:office" xmlns:r="http://schemas.openxmlformats.org/officeDocument/2006/relationships" xmlns:m="http://schemas.openxmlformats.org/officeDocument/2006/math" xmlns:v="urn:schemas-microsoft-com:vml" xmlns:wp="http://schemas.openxmlformats.org/drawingml/2006/wordprocessingDrawing" xmlns:w10="urn:schemas-microsoft-com:office:word" xmlns:w="http://schemas.openxmlformats.org/wordprocessingml/2006/main" xmlns:wne="http://schemas.microsoft.com/office/word/2006/wordml">
   <w:abstractNum w:abstractNumId="6">
-    <w:nsid w:val="6FC0620D"/>
+    <w:nsid w:val="539B63FE"/>
     <w:multiLevelType w:val="multilevel"/>
     <w:lvl w:ilvl="0">
       <w:start w:val="1"/>
@@ -14202,7 +14202,7 @@
     </w:lvl>
   </w:abstractNum>
   <w:abstractNum w:abstractNumId="7">
-    <w:nsid w:val="50057A81"/>
+    <w:nsid w:val="76CE4DB9"/>
     <w:multiLevelType w:val="multilevel"/>
     <w:lvl w:ilvl="0">
       <w:start w:val="1"/>
@@ -14251,7 +14251,7 @@
     </w:lvl>
   </w:abstractNum>
   <w:abstractNum w:abstractNumId="8">
-    <w:nsid w:val="D692900C"/>
+    <w:nsid w:val="63BAA68C"/>
     <w:multiLevelType w:val="multilevel"/>
     <w:lvl w:ilvl="0">
       <w:start w:val="1"/>

</xml_diff>

<commit_message>
edited FS notes formatting
</commit_message>
<xml_diff>
--- a/pages/report_fs/preview.docx
+++ b/pages/report_fs/preview.docx
@@ -6960,6 +6960,9 @@
         <w:tc>
           <w:tcPr>
             <w:tcW w:w="1750" w:type="dxa"/>
+            <w:tcBorders>
+              <w:bottom w:val="single" w:sz="18" w:color="000000"/>
+            </w:tcBorders>
           </w:tcPr>
           <w:p>
             <w:pPr>
@@ -6977,6 +6980,9 @@
         <w:tc>
           <w:tcPr>
             <w:tcW w:w="1750" w:type="dxa"/>
+            <w:tcBorders>
+              <w:bottom w:val="single" w:sz="18" w:color="000000"/>
+            </w:tcBorders>
           </w:tcPr>
           <w:p>
             <w:pPr>
@@ -14108,7 +14114,7 @@
 <file path=word/numbering.xml><?xml version="1.0" encoding="utf-8"?>
 <w:numbering xmlns:ve="http://schemas.openxmlformats.org/markup-compatibility/2006" xmlns:o="urn:schemas-microsoft-com:office:office" xmlns:r="http://schemas.openxmlformats.org/officeDocument/2006/relationships" xmlns:m="http://schemas.openxmlformats.org/officeDocument/2006/math" xmlns:v="urn:schemas-microsoft-com:vml" xmlns:wp="http://schemas.openxmlformats.org/drawingml/2006/wordprocessingDrawing" xmlns:w10="urn:schemas-microsoft-com:office:word" xmlns:w="http://schemas.openxmlformats.org/wordprocessingml/2006/main" xmlns:wne="http://schemas.microsoft.com/office/word/2006/wordml">
   <w:abstractNum w:abstractNumId="6">
-    <w:nsid w:val="539B63FE"/>
+    <w:nsid w:val="EB5962B6"/>
     <w:multiLevelType w:val="multilevel"/>
     <w:lvl w:ilvl="0">
       <w:start w:val="1"/>
@@ -14202,7 +14208,7 @@
     </w:lvl>
   </w:abstractNum>
   <w:abstractNum w:abstractNumId="7">
-    <w:nsid w:val="76CE4DB9"/>
+    <w:nsid w:val="0DF2E00F"/>
     <w:multiLevelType w:val="multilevel"/>
     <w:lvl w:ilvl="0">
       <w:start w:val="1"/>
@@ -14251,7 +14257,7 @@
     </w:lvl>
   </w:abstractNum>
   <w:abstractNum w:abstractNumId="8">
-    <w:nsid w:val="63BAA68C"/>
+    <w:nsid w:val="F3B340A1"/>
     <w:multiLevelType w:val="multilevel"/>
     <w:lvl w:ilvl="0">
       <w:start w:val="1"/>

</xml_diff>

<commit_message>
Fixed director saving problem
</commit_message>
<xml_diff>
--- a/pages/report_fs/preview.docx
+++ b/pages/report_fs/preview.docx
@@ -11067,7 +11067,7 @@
 <file path=word/numbering.xml><?xml version="1.0" encoding="utf-8"?>
 <w:numbering xmlns:ve="http://schemas.openxmlformats.org/markup-compatibility/2006" xmlns:o="urn:schemas-microsoft-com:office:office" xmlns:r="http://schemas.openxmlformats.org/officeDocument/2006/relationships" xmlns:m="http://schemas.openxmlformats.org/officeDocument/2006/math" xmlns:v="urn:schemas-microsoft-com:vml" xmlns:wp="http://schemas.openxmlformats.org/drawingml/2006/wordprocessingDrawing" xmlns:w10="urn:schemas-microsoft-com:office:word" xmlns:w="http://schemas.openxmlformats.org/wordprocessingml/2006/main" xmlns:wne="http://schemas.microsoft.com/office/word/2006/wordml">
   <w:abstractNum w:abstractNumId="6">
-    <w:nsid w:val="7E43D95C"/>
+    <w:nsid w:val="EFFA3B90"/>
     <w:multiLevelType w:val="multilevel"/>
     <w:lvl w:ilvl="0">
       <w:start w:val="1"/>
@@ -11191,7 +11191,7 @@
     </w:lvl>
   </w:abstractNum>
   <w:abstractNum w:abstractNumId="7">
-    <w:nsid w:val="5D091E39"/>
+    <w:nsid w:val="6BEA0403"/>
     <w:multiLevelType w:val="multilevel"/>
     <w:lvl w:ilvl="0">
       <w:start w:val="1"/>
@@ -11330,7 +11330,7 @@
     </w:lvl>
   </w:abstractNum>
   <w:abstractNum w:abstractNumId="8">
-    <w:nsid w:val="67693B4E"/>
+    <w:nsid w:val="5A18B2B3"/>
     <w:multiLevelType w:val="multilevel"/>
     <w:lvl w:ilvl="0">
       <w:start w:val="1"/>

</xml_diff>

<commit_message>
Fixed pages not showing in document
</commit_message>
<xml_diff>
--- a/pages/report_fs/preview.docx
+++ b/pages/report_fs/preview.docx
@@ -173,10 +173,14 @@
       </w:r>
     </w:p>
     <w:p>
-      <w:pPr/>
-      <w:r>
-        <w:rPr/>
-        <w:t xml:space="preserve"/>
+      <w:pPr>
+        <w:pStyle w:val="justifiedParagraph"/>
+      </w:pPr>
+      <w:r>
+        <w:rPr>
+          <w:rStyle w:val="Arial11"/>
+        </w:rPr>
+        <w:t xml:space="preserve">Sunetra Nag   appointed on 03 July 2018</w:t>
       </w:r>
     </w:p>
     <w:p>
@@ -229,7 +233,7 @@
     </w:p>
     <w:tbl>
       <w:tblGrid>
-        <w:gridCol w:w="0" w:type="dxa"/>
+        <w:gridCol w:w="7000" w:type="dxa"/>
         <w:gridCol w:w="1750" w:type="dxa"/>
         <w:gridCol w:w="1750" w:type="dxa"/>
       </w:tblGrid>
@@ -237,7 +241,7 @@
         <w:trPr/>
         <w:tc>
           <w:tcPr>
-            <w:tcW w:w="0" w:type="dxa"/>
+            <w:tcW w:w="7000" w:type="dxa"/>
           </w:tcPr>
           <w:p/>
         </w:tc>
@@ -275,7 +279,7 @@
         <w:trPr/>
         <w:tc>
           <w:tcPr>
-            <w:tcW w:w="0" w:type="dxa"/>
+            <w:tcW w:w="7000" w:type="dxa"/>
           </w:tcPr>
           <w:p>
             <w:pPr/>
@@ -298,7 +302,7 @@
               <w:rPr>
                 <w:rStyle w:val="Arial11"/>
               </w:rPr>
-              <w:t xml:space="preserve"/>
+              <w:t xml:space="preserve">Sunetra Nag</w:t>
             </w:r>
           </w:p>
         </w:tc>
@@ -464,6 +468,7 @@
           <w:rStyle w:val="Arial11"/>
         </w:rPr>
         <w:t xml:space="preserve">
+          Sunetra Nag
           <w:br/>
           Director
         </w:t>
@@ -477,7 +482,7 @@
         <w:rPr>
           <w:rStyle w:val="Arial11"/>
         </w:rPr>
-        <w:t xml:space="preserve">Singapore, January 01 1970</w:t>
+        <w:t xml:space="preserve">Singapore, July 11 2018</w:t>
       </w:r>
     </w:p>
     <w:p>
@@ -607,7 +612,7 @@
             <w:pPr/>
             <w:r>
               <w:rPr/>
-              <w:t xml:space="preserve">01.01.2015</w:t>
+              <w:t xml:space="preserve">10.07.2018</w:t>
             </w:r>
           </w:p>
           <w:p>
@@ -2575,7 +2580,7 @@
             <w:pPr/>
             <w:r>
               <w:rPr/>
-              <w:t xml:space="preserve">Balance as at 01 January 2015</w:t>
+              <w:t xml:space="preserve">Balance as at 10 July 2018</w:t>
             </w:r>
           </w:p>
         </w:tc>
@@ -3111,7 +3116,7 @@
               <w:rPr>
                 <w:rStyle w:val="Arial11"/>
               </w:rPr>
-              <w:t xml:space="preserve">01.01.2015</w:t>
+              <w:t xml:space="preserve">10.07.2018</w:t>
             </w:r>
           </w:p>
           <w:p>
@@ -8212,7 +8217,7 @@
             <w:pPr/>
             <w:r>
               <w:rPr/>
-              <w:t xml:space="preserve">01.01.2015</w:t>
+              <w:t xml:space="preserve">10.07.2018</w:t>
             </w:r>
           </w:p>
           <w:p>
@@ -9044,7 +9049,7 @@
             <w:pPr/>
             <w:r>
               <w:rPr/>
-              <w:t xml:space="preserve">01.01.2015</w:t>
+              <w:t xml:space="preserve">10.07.2018</w:t>
             </w:r>
           </w:p>
           <w:p>
@@ -11067,7 +11072,7 @@
 <file path=word/numbering.xml><?xml version="1.0" encoding="utf-8"?>
 <w:numbering xmlns:ve="http://schemas.openxmlformats.org/markup-compatibility/2006" xmlns:o="urn:schemas-microsoft-com:office:office" xmlns:r="http://schemas.openxmlformats.org/officeDocument/2006/relationships" xmlns:m="http://schemas.openxmlformats.org/officeDocument/2006/math" xmlns:v="urn:schemas-microsoft-com:vml" xmlns:wp="http://schemas.openxmlformats.org/drawingml/2006/wordprocessingDrawing" xmlns:w10="urn:schemas-microsoft-com:office:word" xmlns:w="http://schemas.openxmlformats.org/wordprocessingml/2006/main" xmlns:wne="http://schemas.microsoft.com/office/word/2006/wordml">
   <w:abstractNum w:abstractNumId="6">
-    <w:nsid w:val="EFFA3B90"/>
+    <w:nsid w:val="3963A8BF"/>
     <w:multiLevelType w:val="multilevel"/>
     <w:lvl w:ilvl="0">
       <w:start w:val="1"/>
@@ -11191,7 +11196,7 @@
     </w:lvl>
   </w:abstractNum>
   <w:abstractNum w:abstractNumId="7">
-    <w:nsid w:val="6BEA0403"/>
+    <w:nsid w:val="F4C4834E"/>
     <w:multiLevelType w:val="multilevel"/>
     <w:lvl w:ilvl="0">
       <w:start w:val="1"/>
@@ -11330,7 +11335,7 @@
     </w:lvl>
   </w:abstractNum>
   <w:abstractNum w:abstractNumId="8">
-    <w:nsid w:val="5A18B2B3"/>
+    <w:nsid w:val="5663D2A1"/>
     <w:multiLevelType w:val="multilevel"/>
     <w:lvl w:ilvl="0">
       <w:start w:val="1"/>

</xml_diff>

<commit_message>
Partially done value mismatch checking for Income taxes (a)
</commit_message>
<xml_diff>
--- a/pages/report_fs/preview.docx
+++ b/pages/report_fs/preview.docx
@@ -173,14 +173,10 @@
       </w:r>
     </w:p>
     <w:p>
-      <w:pPr>
-        <w:pStyle w:val="justifiedParagraph"/>
-      </w:pPr>
-      <w:r>
-        <w:rPr>
-          <w:rStyle w:val="Arial11"/>
-        </w:rPr>
-        <w:t xml:space="preserve">Sunetra Nag   appointed on 03 July 2018</w:t>
+      <w:pPr/>
+      <w:r>
+        <w:rPr/>
+        <w:t xml:space="preserve"/>
       </w:r>
     </w:p>
     <w:p>
@@ -302,7 +298,7 @@
               <w:rPr>
                 <w:rStyle w:val="Arial11"/>
               </w:rPr>
-              <w:t xml:space="preserve">Sunetra Nag</w:t>
+              <w:t xml:space="preserve"/>
             </w:r>
           </w:p>
         </w:tc>
@@ -468,7 +464,6 @@
           <w:rStyle w:val="Arial11"/>
         </w:rPr>
         <w:t xml:space="preserve">
-          Sunetra Nag
           <w:br/>
           Director
         </w:t>
@@ -482,7 +477,7 @@
         <w:rPr>
           <w:rStyle w:val="Arial11"/>
         </w:rPr>
-        <w:t xml:space="preserve">Singapore, July 11 2018</w:t>
+        <w:t xml:space="preserve">Singapore, January 01 1970</w:t>
       </w:r>
     </w:p>
     <w:p>
@@ -612,7 +607,7 @@
             <w:pPr/>
             <w:r>
               <w:rPr/>
-              <w:t xml:space="preserve">10.07.2018</w:t>
+              <w:t xml:space="preserve">16.07.2018</w:t>
             </w:r>
           </w:p>
           <w:p>
@@ -841,7 +836,18 @@
           <w:tcPr>
             <w:tcW w:w="1750" w:type="dxa"/>
           </w:tcPr>
-          <w:p/>
+          <w:p>
+            <w:pPr>
+              <w:jc w:val="center"/>
+              <w:spacing w:after="0"/>
+            </w:pPr>
+            <w:r>
+              <w:rPr>
+                <w:rStyle w:val="Arial11"/>
+              </w:rPr>
+              <w:t xml:space="preserve">7</w:t>
+            </w:r>
+          </w:p>
         </w:tc>
         <w:tc>
           <w:tcPr>
@@ -1139,7 +1145,18 @@
           <w:tcPr>
             <w:tcW w:w="1750" w:type="dxa"/>
           </w:tcPr>
-          <w:p/>
+          <w:p>
+            <w:pPr>
+              <w:jc w:val="center"/>
+              <w:spacing w:after="0"/>
+            </w:pPr>
+            <w:r>
+              <w:rPr>
+                <w:rStyle w:val="Arial11"/>
+              </w:rPr>
+              <w:t xml:space="preserve">4</w:t>
+            </w:r>
+          </w:p>
         </w:tc>
         <w:tc>
           <w:tcPr>
@@ -1626,7 +1643,7 @@
               <w:rPr>
                 <w:rStyle w:val="Arial11"/>
               </w:rPr>
-              <w:t xml:space="preserve">4</w:t>
+              <w:t xml:space="preserve">5</w:t>
             </w:r>
           </w:p>
         </w:tc>
@@ -2228,7 +2245,7 @@
               <w:rPr>
                 <w:rStyle w:val="Arial11"/>
               </w:rPr>
-              <w:t xml:space="preserve">5</w:t>
+              <w:t xml:space="preserve">6</w:t>
             </w:r>
           </w:p>
         </w:tc>
@@ -2580,7 +2597,7 @@
             <w:pPr/>
             <w:r>
               <w:rPr/>
-              <w:t xml:space="preserve">Balance as at 10 July 2018</w:t>
+              <w:t xml:space="preserve">Balance as at 16 July 2018</w:t>
             </w:r>
           </w:p>
         </w:tc>
@@ -3116,7 +3133,7 @@
               <w:rPr>
                 <w:rStyle w:val="Arial11"/>
               </w:rPr>
-              <w:t xml:space="preserve">10.07.2018</w:t>
+              <w:t xml:space="preserve">16.07.2018</w:t>
             </w:r>
           </w:p>
           <w:p>
@@ -5969,6 +5986,1272 @@
         </w:pict>
       </w:r>
     </w:p>
+    <w:p>
+      <w:pPr>
+        <w:numPr>
+          <w:ilvl w:val="0"/>
+          <w:numId w:val="7"/>
+        </w:numPr>
+      </w:pPr>
+      <w:r>
+        <w:rPr/>
+        <w:t xml:space="preserve">OTHER INCOME</w:t>
+      </w:r>
+    </w:p>
+    <w:tbl>
+      <w:tblGrid>
+        <w:gridCol w:w="5250" w:type="dxa"/>
+        <w:gridCol w:w="1750" w:type="dxa"/>
+        <w:gridCol w:w="1750" w:type="dxa"/>
+      </w:tblGrid>
+      <w:tr>
+        <w:trPr/>
+        <w:tc>
+          <w:tcPr>
+            <w:tcW w:w="5250" w:type="dxa"/>
+          </w:tcPr>
+          <w:p/>
+        </w:tc>
+        <w:tc>
+          <w:tcPr>
+            <w:tcW w:w="1750" w:type="dxa"/>
+          </w:tcPr>
+          <w:p/>
+        </w:tc>
+      </w:tr>
+      <w:tr>
+        <w:trPr/>
+        <w:tc>
+          <w:tcPr>
+            <w:tcW w:w="5250" w:type="dxa"/>
+          </w:tcPr>
+          <w:p/>
+        </w:tc>
+        <w:tc>
+          <w:tcPr>
+            <w:tcW w:w="1750" w:type="dxa"/>
+          </w:tcPr>
+          <w:p>
+            <w:pPr/>
+            <w:r>
+              <w:rPr/>
+              <w:t xml:space="preserve">01.01.2016</w:t>
+            </w:r>
+          </w:p>
+          <w:p>
+            <w:pPr>
+              <w:jc w:val="center"/>
+              <w:spacing w:after="0"/>
+            </w:pPr>
+            <w:r>
+              <w:rPr>
+                <w:rStyle w:val="Arial11"/>
+              </w:rPr>
+              <w:t xml:space="preserve">to</w:t>
+            </w:r>
+          </w:p>
+          <w:p>
+            <w:pPr/>
+            <w:r>
+              <w:rPr>
+                <w:rStyle w:val="TableUnderline"/>
+              </w:rPr>
+              <w:t xml:space="preserve">31.12.2016</w:t>
+            </w:r>
+          </w:p>
+          <w:p>
+            <w:pPr>
+              <w:jc w:val="center"/>
+              <w:spacing w:after="0"/>
+            </w:pPr>
+            <w:r>
+              <w:rPr>
+                <w:rStyle w:val="Arial11"/>
+              </w:rPr>
+              <w:t xml:space="preserve">$</w:t>
+            </w:r>
+          </w:p>
+        </w:tc>
+        <w:tc>
+          <w:tcPr>
+            <w:tcW w:w="1750" w:type="dxa"/>
+          </w:tcPr>
+          <w:p>
+            <w:pPr/>
+            <w:r>
+              <w:rPr/>
+              <w:t xml:space="preserve">01.01.2015</w:t>
+            </w:r>
+          </w:p>
+          <w:p>
+            <w:pPr>
+              <w:jc w:val="center"/>
+              <w:spacing w:after="0"/>
+            </w:pPr>
+            <w:r>
+              <w:rPr>
+                <w:rStyle w:val="Arial11"/>
+              </w:rPr>
+              <w:t xml:space="preserve">to</w:t>
+            </w:r>
+          </w:p>
+          <w:p>
+            <w:pPr/>
+            <w:r>
+              <w:rPr>
+                <w:rStyle w:val="TableUnderline"/>
+              </w:rPr>
+              <w:t xml:space="preserve">31.12.2015</w:t>
+            </w:r>
+          </w:p>
+          <w:p>
+            <w:pPr>
+              <w:jc w:val="center"/>
+              <w:spacing w:after="0"/>
+            </w:pPr>
+            <w:r>
+              <w:rPr>
+                <w:rStyle w:val="Arial11"/>
+              </w:rPr>
+              <w:t xml:space="preserve">$</w:t>
+            </w:r>
+          </w:p>
+        </w:tc>
+      </w:tr>
+      <w:tr>
+        <w:trPr/>
+        <w:tc>
+          <w:tcPr>
+            <w:tcW w:w="5250" w:type="dxa"/>
+          </w:tcPr>
+          <w:p>
+            <w:pPr/>
+            <w:r>
+              <w:rPr/>
+              <w:t xml:space="preserve">Income Tax Expenses</w:t>
+            </w:r>
+          </w:p>
+        </w:tc>
+        <w:tc>
+          <w:tcPr>
+            <w:tcW w:w="1750" w:type="dxa"/>
+          </w:tcPr>
+          <w:p>
+            <w:pPr>
+              <w:jc w:val="center"/>
+              <w:spacing w:after="0"/>
+            </w:pPr>
+            <w:r>
+              <w:rPr>
+                <w:rStyle w:val="Arial11"/>
+              </w:rPr>
+              <w:t xml:space="preserve">-</w:t>
+            </w:r>
+          </w:p>
+        </w:tc>
+        <w:tc>
+          <w:tcPr>
+            <w:tcW w:w="1750" w:type="dxa"/>
+          </w:tcPr>
+          <w:p>
+            <w:pPr>
+              <w:jc w:val="center"/>
+              <w:spacing w:after="0"/>
+            </w:pPr>
+            <w:r>
+              <w:rPr>
+                <w:rStyle w:val="Arial11"/>
+              </w:rPr>
+              <w:t xml:space="preserve">99,641</w:t>
+            </w:r>
+          </w:p>
+        </w:tc>
+      </w:tr>
+      <w:tr>
+        <w:trPr/>
+        <w:tc>
+          <w:tcPr>
+            <w:tcW w:w="5250" w:type="dxa"/>
+          </w:tcPr>
+          <w:p/>
+        </w:tc>
+        <w:tc>
+          <w:tcPr>
+            <w:tcW w:w="1750" w:type="dxa"/>
+            <w:tcBorders>
+              <w:top w:val="single" w:sz="1" w:color="#000000"/>
+              <w:bottom w:val="single" w:sz="18" w:color="#000000"/>
+            </w:tcBorders>
+          </w:tcPr>
+          <w:p>
+            <w:pPr>
+              <w:jc w:val="center"/>
+              <w:spacing w:after="0"/>
+            </w:pPr>
+            <w:r>
+              <w:rPr>
+                <w:rStyle w:val="Arial11"/>
+              </w:rPr>
+              <w:t xml:space="preserve">-</w:t>
+            </w:r>
+          </w:p>
+        </w:tc>
+        <w:tc>
+          <w:tcPr>
+            <w:tcW w:w="1750" w:type="dxa"/>
+            <w:tcBorders>
+              <w:top w:val="single" w:sz="1" w:color="#000000"/>
+              <w:bottom w:val="single" w:sz="18" w:color="#000000"/>
+            </w:tcBorders>
+          </w:tcPr>
+          <w:p>
+            <w:pPr>
+              <w:jc w:val="center"/>
+              <w:spacing w:after="0"/>
+            </w:pPr>
+            <w:r>
+              <w:rPr>
+                <w:rStyle w:val="Arial11"/>
+              </w:rPr>
+              <w:t xml:space="preserve">99,641</w:t>
+            </w:r>
+          </w:p>
+        </w:tc>
+      </w:tr>
+      <w:tr>
+        <w:trPr/>
+        <w:tc>
+          <w:tcPr>
+            <w:tcW w:w="5250" w:type="dxa"/>
+          </w:tcPr>
+          <w:p/>
+        </w:tc>
+      </w:tr>
+    </w:tbl>
+    <w:p>
+      <w:pPr>
+        <w:numPr>
+          <w:ilvl w:val="0"/>
+          <w:numId w:val="6"/>
+        </w:numPr>
+      </w:pPr>
+      <w:r>
+        <w:rPr/>
+        <w:t xml:space="preserve">INCOME TAXES</w:t>
+      </w:r>
+    </w:p>
+    <w:tbl>
+      <w:tblGrid>
+        <w:gridCol w:w="7000" w:type="dxa"/>
+        <w:gridCol w:w="1750" w:type="dxa"/>
+        <w:gridCol w:w="1750" w:type="dxa"/>
+      </w:tblGrid>
+      <w:tr>
+        <w:trPr/>
+        <w:tc>
+          <w:tcPr>
+            <w:tcW w:w="7000" w:type="dxa"/>
+          </w:tcPr>
+          <w:p>
+            <w:pPr>
+              <w:numPr>
+                <w:ilvl w:val="1"/>
+                <w:numId w:val="7"/>
+              </w:numPr>
+            </w:pPr>
+            <w:r>
+              <w:rPr/>
+              <w:t xml:space="preserve">Income tax expense</w:t>
+            </w:r>
+          </w:p>
+        </w:tc>
+      </w:tr>
+      <w:tr>
+        <w:trPr/>
+        <w:tc>
+          <w:tcPr>
+            <w:tcW w:w="7000" w:type="dxa"/>
+          </w:tcPr>
+          <w:p/>
+        </w:tc>
+        <w:tc>
+          <w:tcPr>
+            <w:tcW w:w="1750" w:type="dxa"/>
+          </w:tcPr>
+          <w:p>
+            <w:pPr/>
+            <w:r>
+              <w:rPr/>
+              <w:t xml:space="preserve">01.01.2016</w:t>
+            </w:r>
+          </w:p>
+          <w:p>
+            <w:pPr>
+              <w:jc w:val="center"/>
+              <w:spacing w:after="0"/>
+            </w:pPr>
+            <w:r>
+              <w:rPr>
+                <w:rStyle w:val="Arial11"/>
+              </w:rPr>
+              <w:t xml:space="preserve">to</w:t>
+            </w:r>
+          </w:p>
+          <w:p>
+            <w:pPr/>
+            <w:r>
+              <w:rPr>
+                <w:rStyle w:val="TableUnderline"/>
+              </w:rPr>
+              <w:t xml:space="preserve">31.12.2016</w:t>
+            </w:r>
+          </w:p>
+          <w:p>
+            <w:pPr>
+              <w:jc w:val="center"/>
+              <w:spacing w:after="0"/>
+            </w:pPr>
+            <w:r>
+              <w:rPr>
+                <w:rStyle w:val="Arial11"/>
+              </w:rPr>
+              <w:t xml:space="preserve">$</w:t>
+            </w:r>
+          </w:p>
+        </w:tc>
+        <w:tc>
+          <w:tcPr>
+            <w:tcW w:w="1750" w:type="dxa"/>
+          </w:tcPr>
+          <w:p>
+            <w:pPr/>
+            <w:r>
+              <w:rPr/>
+              <w:t xml:space="preserve">01.01.2015</w:t>
+            </w:r>
+          </w:p>
+          <w:p>
+            <w:pPr>
+              <w:jc w:val="center"/>
+              <w:spacing w:after="0"/>
+            </w:pPr>
+            <w:r>
+              <w:rPr>
+                <w:rStyle w:val="Arial11"/>
+              </w:rPr>
+              <w:t xml:space="preserve">to</w:t>
+            </w:r>
+          </w:p>
+          <w:p>
+            <w:pPr/>
+            <w:r>
+              <w:rPr>
+                <w:rStyle w:val="TableUnderline"/>
+              </w:rPr>
+              <w:t xml:space="preserve">31.12.2015</w:t>
+            </w:r>
+          </w:p>
+          <w:p>
+            <w:pPr>
+              <w:jc w:val="center"/>
+              <w:spacing w:after="0"/>
+            </w:pPr>
+            <w:r>
+              <w:rPr>
+                <w:rStyle w:val="Arial11"/>
+              </w:rPr>
+              <w:t xml:space="preserve">$</w:t>
+            </w:r>
+          </w:p>
+        </w:tc>
+      </w:tr>
+      <w:tr>
+        <w:trPr/>
+        <w:tc>
+          <w:tcPr>
+            <w:tcW w:w="7000" w:type="dxa"/>
+          </w:tcPr>
+          <w:p>
+            <w:pPr/>
+            <w:r>
+              <w:rPr/>
+              <w:t xml:space="preserve">Tax expense attributable to profit is made up of:</w:t>
+            </w:r>
+          </w:p>
+        </w:tc>
+      </w:tr>
+      <w:tr>
+        <w:trPr/>
+        <w:tc>
+          <w:tcPr>
+            <w:tcW w:w="7000" w:type="dxa"/>
+          </w:tcPr>
+          <w:p>
+            <w:pPr/>
+            <w:r>
+              <w:rPr/>
+              <w:t xml:space="preserve">Current income tax expenses</w:t>
+            </w:r>
+          </w:p>
+        </w:tc>
+        <w:tc>
+          <w:tcPr>
+            <w:tcW w:w="1750" w:type="dxa"/>
+          </w:tcPr>
+          <w:p>
+            <w:pPr>
+              <w:jc w:val="center"/>
+              <w:spacing w:after="0"/>
+            </w:pPr>
+            <w:r>
+              <w:rPr>
+                <w:rStyle w:val="Arial11"/>
+              </w:rPr>
+              <w:t xml:space="preserve">1</w:t>
+            </w:r>
+          </w:p>
+        </w:tc>
+        <w:tc>
+          <w:tcPr>
+            <w:tcW w:w="1750" w:type="dxa"/>
+          </w:tcPr>
+          <w:p>
+            <w:pPr>
+              <w:jc w:val="center"/>
+              <w:spacing w:after="0"/>
+            </w:pPr>
+            <w:r>
+              <w:rPr>
+                <w:rStyle w:val="Arial11"/>
+              </w:rPr>
+              <w:t xml:space="preserve">-</w:t>
+            </w:r>
+          </w:p>
+        </w:tc>
+      </w:tr>
+      <w:tr>
+        <w:trPr/>
+        <w:tc>
+          <w:tcPr>
+            <w:tcW w:w="7000" w:type="dxa"/>
+          </w:tcPr>
+          <w:p>
+            <w:pPr/>
+            <w:r>
+              <w:rPr/>
+              <w:t xml:space="preserve">Under provision in prior year</w:t>
+            </w:r>
+          </w:p>
+        </w:tc>
+        <w:tc>
+          <w:tcPr>
+            <w:tcW w:w="1750" w:type="dxa"/>
+          </w:tcPr>
+          <w:p>
+            <w:pPr>
+              <w:jc w:val="center"/>
+              <w:spacing w:after="0"/>
+            </w:pPr>
+            <w:r>
+              <w:rPr>
+                <w:rStyle w:val="Arial11"/>
+              </w:rPr>
+              <w:t xml:space="preserve">2</w:t>
+            </w:r>
+          </w:p>
+        </w:tc>
+        <w:tc>
+          <w:tcPr>
+            <w:tcW w:w="1750" w:type="dxa"/>
+          </w:tcPr>
+          <w:p>
+            <w:pPr>
+              <w:jc w:val="center"/>
+              <w:spacing w:after="0"/>
+            </w:pPr>
+            <w:r>
+              <w:rPr>
+                <w:rStyle w:val="Arial11"/>
+              </w:rPr>
+              <w:t xml:space="preserve">-</w:t>
+            </w:r>
+          </w:p>
+        </w:tc>
+      </w:tr>
+      <w:tr>
+        <w:trPr/>
+        <w:tc>
+          <w:tcPr>
+            <w:tcW w:w="7000" w:type="dxa"/>
+          </w:tcPr>
+          <w:p/>
+        </w:tc>
+        <w:tc>
+          <w:tcPr>
+            <w:tcW w:w="1750" w:type="dxa"/>
+            <w:tcBorders>
+              <w:top w:val="single" w:sz="1" w:color="#000000"/>
+              <w:bottom w:val="single" w:sz="18" w:color="#000000"/>
+            </w:tcBorders>
+          </w:tcPr>
+          <w:p>
+            <w:pPr>
+              <w:jc w:val="center"/>
+              <w:spacing w:after="0"/>
+            </w:pPr>
+            <w:r>
+              <w:rPr>
+                <w:rStyle w:val="Arial11"/>
+              </w:rPr>
+              <w:t xml:space="preserve">36,463</w:t>
+            </w:r>
+          </w:p>
+        </w:tc>
+        <w:tc>
+          <w:tcPr>
+            <w:tcW w:w="1750" w:type="dxa"/>
+            <w:tcBorders>
+              <w:top w:val="single" w:sz="1" w:color="#000000"/>
+              <w:bottom w:val="single" w:sz="18" w:color="#000000"/>
+            </w:tcBorders>
+          </w:tcPr>
+          <w:p>
+            <w:pPr>
+              <w:jc w:val="center"/>
+              <w:spacing w:after="0"/>
+            </w:pPr>
+            <w:r>
+              <w:rPr>
+                <w:rStyle w:val="Arial11"/>
+              </w:rPr>
+              <w:t xml:space="preserve">99,641</w:t>
+            </w:r>
+          </w:p>
+        </w:tc>
+      </w:tr>
+      <w:tr>
+        <w:trPr/>
+        <w:tc>
+          <w:tcPr>
+            <w:tcW w:w="7000" w:type="dxa"/>
+          </w:tcPr>
+          <w:p/>
+        </w:tc>
+      </w:tr>
+      <w:tr>
+        <w:trPr/>
+        <w:tc>
+          <w:tcPr>
+            <w:tcW w:w="5250" w:type="dxa"/>
+            <w:gridSpan w:val="3"/>
+          </w:tcPr>
+          <w:p>
+            <w:pPr/>
+            <w:r>
+              <w:rPr/>
+              <w:t xml:space="preserve">The tax expense on profit differs from the amount that would arise using the Singapore standard rate of income tax as follows:</w:t>
+            </w:r>
+          </w:p>
+        </w:tc>
+      </w:tr>
+      <w:tr>
+        <w:trPr/>
+        <w:tc>
+          <w:tcPr>
+            <w:tcW w:w="7000" w:type="dxa"/>
+          </w:tcPr>
+          <w:p/>
+        </w:tc>
+        <w:tc>
+          <w:tcPr>
+            <w:tcW w:w="1750" w:type="dxa"/>
+          </w:tcPr>
+          <w:p>
+            <w:pPr/>
+            <w:r>
+              <w:rPr/>
+              <w:t xml:space="preserve">01.01.2016</w:t>
+            </w:r>
+          </w:p>
+          <w:p>
+            <w:pPr>
+              <w:jc w:val="center"/>
+              <w:spacing w:after="0"/>
+            </w:pPr>
+            <w:r>
+              <w:rPr>
+                <w:rStyle w:val="Arial11"/>
+              </w:rPr>
+              <w:t xml:space="preserve">to</w:t>
+            </w:r>
+          </w:p>
+          <w:p>
+            <w:pPr/>
+            <w:r>
+              <w:rPr>
+                <w:rStyle w:val="TableUnderline"/>
+              </w:rPr>
+              <w:t xml:space="preserve">31.12.2016</w:t>
+            </w:r>
+          </w:p>
+          <w:p>
+            <w:pPr>
+              <w:jc w:val="center"/>
+              <w:spacing w:after="0"/>
+            </w:pPr>
+            <w:r>
+              <w:rPr>
+                <w:rStyle w:val="Arial11"/>
+              </w:rPr>
+              <w:t xml:space="preserve">$</w:t>
+            </w:r>
+          </w:p>
+        </w:tc>
+        <w:tc>
+          <w:tcPr>
+            <w:tcW w:w="1750" w:type="dxa"/>
+          </w:tcPr>
+          <w:p>
+            <w:pPr/>
+            <w:r>
+              <w:rPr/>
+              <w:t xml:space="preserve">01.01.2015</w:t>
+            </w:r>
+          </w:p>
+          <w:p>
+            <w:pPr>
+              <w:jc w:val="center"/>
+              <w:spacing w:after="0"/>
+            </w:pPr>
+            <w:r>
+              <w:rPr>
+                <w:rStyle w:val="Arial11"/>
+              </w:rPr>
+              <w:t xml:space="preserve">to</w:t>
+            </w:r>
+          </w:p>
+          <w:p>
+            <w:pPr/>
+            <w:r>
+              <w:rPr>
+                <w:rStyle w:val="TableUnderline"/>
+              </w:rPr>
+              <w:t xml:space="preserve">31.12.2015</w:t>
+            </w:r>
+          </w:p>
+          <w:p>
+            <w:pPr>
+              <w:jc w:val="center"/>
+              <w:spacing w:after="0"/>
+            </w:pPr>
+            <w:r>
+              <w:rPr>
+                <w:rStyle w:val="Arial11"/>
+              </w:rPr>
+              <w:t xml:space="preserve">$</w:t>
+            </w:r>
+          </w:p>
+        </w:tc>
+      </w:tr>
+      <w:tr>
+        <w:trPr/>
+        <w:tc>
+          <w:tcPr>
+            <w:tcW w:w="7000" w:type="dxa"/>
+          </w:tcPr>
+          <w:p>
+            <w:pPr/>
+            <w:r>
+              <w:rPr/>
+              <w:t xml:space="preserve">Profit before income tax</w:t>
+            </w:r>
+          </w:p>
+        </w:tc>
+        <w:tc>
+          <w:tcPr>
+            <w:tcW w:w="1750" w:type="dxa"/>
+            <w:tcBorders>
+              <w:bottom w:val="single" w:sz="18" w:color="000000"/>
+            </w:tcBorders>
+          </w:tcPr>
+          <w:p>
+            <w:pPr>
+              <w:jc w:val="center"/>
+              <w:spacing w:after="0"/>
+            </w:pPr>
+            <w:r>
+              <w:rPr>
+                <w:rStyle w:val="Arial11"/>
+              </w:rPr>
+              <w:t xml:space="preserve">653,898</w:t>
+            </w:r>
+          </w:p>
+        </w:tc>
+        <w:tc>
+          <w:tcPr>
+            <w:tcW w:w="1750" w:type="dxa"/>
+            <w:tcBorders>
+              <w:bottom w:val="single" w:sz="18" w:color="000000"/>
+            </w:tcBorders>
+          </w:tcPr>
+          <w:p>
+            <w:pPr>
+              <w:jc w:val="center"/>
+              <w:spacing w:after="0"/>
+            </w:pPr>
+            <w:r>
+              <w:rPr>
+                <w:rStyle w:val="Arial11"/>
+              </w:rPr>
+              <w:t xml:space="preserve">965,397</w:t>
+            </w:r>
+          </w:p>
+        </w:tc>
+      </w:tr>
+      <w:tr>
+        <w:trPr/>
+        <w:tc>
+          <w:tcPr>
+            <w:tcW w:w="7000" w:type="dxa"/>
+          </w:tcPr>
+          <w:p>
+            <w:pPr/>
+            <w:r>
+              <w:rPr/>
+              <w:t xml:space="preserve">Tax calculated at tax rate of 17% (2015: 17%)</w:t>
+            </w:r>
+          </w:p>
+        </w:tc>
+        <w:tc>
+          <w:tcPr>
+            <w:tcW w:w="1750" w:type="dxa"/>
+          </w:tcPr>
+          <w:p>
+            <w:pPr>
+              <w:jc w:val="center"/>
+              <w:spacing w:after="0"/>
+            </w:pPr>
+            <w:r>
+              <w:rPr>
+                <w:rStyle w:val="Arial11"/>
+              </w:rPr>
+              <w:t xml:space="preserve">111,163</w:t>
+            </w:r>
+          </w:p>
+        </w:tc>
+        <w:tc>
+          <w:tcPr>
+            <w:tcW w:w="1750" w:type="dxa"/>
+          </w:tcPr>
+          <w:p>
+            <w:pPr>
+              <w:jc w:val="center"/>
+              <w:spacing w:after="0"/>
+            </w:pPr>
+            <w:r>
+              <w:rPr>
+                <w:rStyle w:val="Arial11"/>
+              </w:rPr>
+              <w:t xml:space="preserve">164,117</w:t>
+            </w:r>
+          </w:p>
+        </w:tc>
+      </w:tr>
+      <w:tr>
+        <w:trPr/>
+        <w:tc>
+          <w:tcPr>
+            <w:tcW w:w="7000" w:type="dxa"/>
+          </w:tcPr>
+          <w:p>
+            <w:pPr/>
+            <w:r>
+              <w:rPr/>
+              <w:t xml:space="preserve">Effects of:</w:t>
+            </w:r>
+          </w:p>
+        </w:tc>
+      </w:tr>
+      <w:tr>
+        <w:trPr/>
+        <w:tc>
+          <w:tcPr>
+            <w:tcW w:w="7000" w:type="dxa"/>
+          </w:tcPr>
+          <w:p>
+            <w:pPr/>
+            <w:r>
+              <w:rPr/>
+              <w:t xml:space="preserve">- expenses not deductible for tax purposes</w:t>
+            </w:r>
+          </w:p>
+        </w:tc>
+        <w:tc>
+          <w:tcPr>
+            <w:tcW w:w="1750" w:type="dxa"/>
+          </w:tcPr>
+          <w:p>
+            <w:pPr>
+              <w:jc w:val="center"/>
+              <w:spacing w:after="0"/>
+            </w:pPr>
+            <w:r>
+              <w:rPr>
+                <w:rStyle w:val="Arial11"/>
+              </w:rPr>
+              <w:t xml:space="preserve">(3)</w:t>
+            </w:r>
+          </w:p>
+        </w:tc>
+        <w:tc>
+          <w:tcPr>
+            <w:tcW w:w="1750" w:type="dxa"/>
+          </w:tcPr>
+          <w:p>
+            <w:pPr>
+              <w:jc w:val="center"/>
+              <w:spacing w:after="0"/>
+            </w:pPr>
+            <w:r>
+              <w:rPr>
+                <w:rStyle w:val="Arial11"/>
+              </w:rPr>
+              <w:t xml:space="preserve">- </w:t>
+            </w:r>
+          </w:p>
+        </w:tc>
+      </w:tr>
+      <w:tr>
+        <w:trPr/>
+        <w:tc>
+          <w:tcPr>
+            <w:tcW w:w="7000" w:type="dxa"/>
+          </w:tcPr>
+          <w:p>
+            <w:pPr/>
+            <w:r>
+              <w:rPr/>
+              <w:t xml:space="preserve">Tax expense</w:t>
+            </w:r>
+          </w:p>
+        </w:tc>
+        <w:tc>
+          <w:tcPr>
+            <w:tcW w:w="1750" w:type="dxa"/>
+            <w:tcBorders>
+              <w:top w:val="single" w:sz="1" w:color="#000000"/>
+              <w:bottom w:val="single" w:sz="18" w:color="#000000"/>
+            </w:tcBorders>
+          </w:tcPr>
+          <w:p>
+            <w:pPr>
+              <w:jc w:val="center"/>
+              <w:spacing w:after="0"/>
+            </w:pPr>
+            <w:r>
+              <w:rPr>
+                <w:rStyle w:val="Arial11"/>
+              </w:rPr>
+              <w:t xml:space="preserve">36,463</w:t>
+            </w:r>
+          </w:p>
+        </w:tc>
+        <w:tc>
+          <w:tcPr>
+            <w:tcW w:w="1750" w:type="dxa"/>
+            <w:tcBorders>
+              <w:top w:val="single" w:sz="1" w:color="#000000"/>
+              <w:bottom w:val="single" w:sz="18" w:color="#000000"/>
+            </w:tcBorders>
+          </w:tcPr>
+          <w:p>
+            <w:pPr>
+              <w:jc w:val="center"/>
+              <w:spacing w:after="0"/>
+            </w:pPr>
+            <w:r>
+              <w:rPr>
+                <w:rStyle w:val="Arial11"/>
+              </w:rPr>
+              <w:t xml:space="preserve">99,641</w:t>
+            </w:r>
+          </w:p>
+        </w:tc>
+      </w:tr>
+      <w:tr>
+        <w:trPr/>
+        <w:tc>
+          <w:tcPr>
+            <w:tcW w:w="7000" w:type="dxa"/>
+          </w:tcPr>
+          <w:p/>
+        </w:tc>
+      </w:tr>
+      <w:tr>
+        <w:trPr/>
+        <w:tc>
+          <w:tcPr>
+            <w:tcW w:w="7000" w:type="dxa"/>
+          </w:tcPr>
+          <w:p>
+            <w:pPr>
+              <w:numPr>
+                <w:ilvl w:val="1"/>
+                <w:numId w:val="6"/>
+              </w:numPr>
+            </w:pPr>
+            <w:r>
+              <w:rPr/>
+              <w:t xml:space="preserve">Movement in current income tax liabilities:</w:t>
+            </w:r>
+          </w:p>
+        </w:tc>
+      </w:tr>
+      <w:tr>
+        <w:trPr/>
+        <w:tc>
+          <w:tcPr>
+            <w:tcW w:w="7000" w:type="dxa"/>
+          </w:tcPr>
+          <w:p/>
+        </w:tc>
+        <w:tc>
+          <w:tcPr>
+            <w:tcW w:w="1750" w:type="dxa"/>
+          </w:tcPr>
+          <w:p>
+            <w:pPr/>
+            <w:r>
+              <w:rPr/>
+              <w:t xml:space="preserve">01.01.2016</w:t>
+            </w:r>
+          </w:p>
+          <w:p>
+            <w:pPr>
+              <w:jc w:val="center"/>
+              <w:spacing w:after="0"/>
+            </w:pPr>
+            <w:r>
+              <w:rPr>
+                <w:rStyle w:val="Arial11"/>
+              </w:rPr>
+              <w:t xml:space="preserve">to</w:t>
+            </w:r>
+          </w:p>
+          <w:p>
+            <w:pPr/>
+            <w:r>
+              <w:rPr>
+                <w:rStyle w:val="TableUnderline"/>
+              </w:rPr>
+              <w:t xml:space="preserve">31.12.2016</w:t>
+            </w:r>
+          </w:p>
+          <w:p>
+            <w:pPr>
+              <w:jc w:val="center"/>
+              <w:spacing w:after="0"/>
+            </w:pPr>
+            <w:r>
+              <w:rPr>
+                <w:rStyle w:val="Arial11"/>
+              </w:rPr>
+              <w:t xml:space="preserve">$</w:t>
+            </w:r>
+          </w:p>
+        </w:tc>
+        <w:tc>
+          <w:tcPr>
+            <w:tcW w:w="1750" w:type="dxa"/>
+          </w:tcPr>
+          <w:p>
+            <w:pPr/>
+            <w:r>
+              <w:rPr/>
+              <w:t xml:space="preserve">01.01.2015</w:t>
+            </w:r>
+          </w:p>
+          <w:p>
+            <w:pPr>
+              <w:jc w:val="center"/>
+              <w:spacing w:after="0"/>
+            </w:pPr>
+            <w:r>
+              <w:rPr>
+                <w:rStyle w:val="Arial11"/>
+              </w:rPr>
+              <w:t xml:space="preserve">to</w:t>
+            </w:r>
+          </w:p>
+          <w:p>
+            <w:pPr/>
+            <w:r>
+              <w:rPr>
+                <w:rStyle w:val="TableUnderline"/>
+              </w:rPr>
+              <w:t xml:space="preserve">31.12.2015</w:t>
+            </w:r>
+          </w:p>
+          <w:p>
+            <w:pPr>
+              <w:jc w:val="center"/>
+              <w:spacing w:after="0"/>
+            </w:pPr>
+            <w:r>
+              <w:rPr>
+                <w:rStyle w:val="Arial11"/>
+              </w:rPr>
+              <w:t xml:space="preserve">$</w:t>
+            </w:r>
+          </w:p>
+        </w:tc>
+      </w:tr>
+      <w:tr>
+        <w:trPr/>
+        <w:tc>
+          <w:tcPr>
+            <w:tcW w:w="7000" w:type="dxa"/>
+          </w:tcPr>
+          <w:p>
+            <w:pPr/>
+            <w:r>
+              <w:rPr/>
+              <w:t xml:space="preserve">Beginning of financial year</w:t>
+            </w:r>
+          </w:p>
+        </w:tc>
+        <w:tc>
+          <w:tcPr>
+            <w:tcW w:w="1750" w:type="dxa"/>
+          </w:tcPr>
+          <w:p>
+            <w:pPr>
+              <w:jc w:val="center"/>
+              <w:spacing w:after="0"/>
+            </w:pPr>
+            <w:r>
+              <w:rPr>
+                <w:rStyle w:val="Arial11"/>
+              </w:rPr>
+              <w:t xml:space="preserve">99,694</w:t>
+            </w:r>
+          </w:p>
+        </w:tc>
+      </w:tr>
+      <w:tr>
+        <w:trPr/>
+        <w:tc>
+          <w:tcPr>
+            <w:tcW w:w="7000" w:type="dxa"/>
+          </w:tcPr>
+          <w:p>
+            <w:pPr/>
+            <w:r>
+              <w:rPr/>
+              <w:t xml:space="preserve">Income tax paid</w:t>
+            </w:r>
+          </w:p>
+        </w:tc>
+        <w:tc>
+          <w:tcPr>
+            <w:tcW w:w="1750" w:type="dxa"/>
+          </w:tcPr>
+          <w:p>
+            <w:pPr>
+              <w:jc w:val="center"/>
+              <w:spacing w:after="0"/>
+            </w:pPr>
+            <w:r>
+              <w:rPr>
+                <w:rStyle w:val="Arial11"/>
+              </w:rPr>
+              <w:t xml:space="preserve">4</w:t>
+            </w:r>
+          </w:p>
+        </w:tc>
+        <w:tc>
+          <w:tcPr>
+            <w:tcW w:w="1750" w:type="dxa"/>
+          </w:tcPr>
+          <w:p>
+            <w:pPr>
+              <w:jc w:val="center"/>
+              <w:spacing w:after="0"/>
+            </w:pPr>
+            <w:r>
+              <w:rPr>
+                <w:rStyle w:val="Arial11"/>
+              </w:rPr>
+              <w:t xml:space="preserve">- </w:t>
+            </w:r>
+          </w:p>
+        </w:tc>
+      </w:tr>
+      <w:tr>
+        <w:trPr/>
+        <w:tc>
+          <w:tcPr>
+            <w:tcW w:w="7000" w:type="dxa"/>
+          </w:tcPr>
+          <w:p>
+            <w:pPr/>
+            <w:r>
+              <w:rPr/>
+              <w:t xml:space="preserve">Current year tax expense</w:t>
+            </w:r>
+          </w:p>
+        </w:tc>
+        <w:tc>
+          <w:tcPr>
+            <w:tcW w:w="1750" w:type="dxa"/>
+          </w:tcPr>
+          <w:p>
+            <w:pPr>
+              <w:jc w:val="center"/>
+              <w:spacing w:after="0"/>
+            </w:pPr>
+            <w:r>
+              <w:rPr>
+                <w:rStyle w:val="Arial11"/>
+              </w:rPr>
+              <w:t xml:space="preserve">1</w:t>
+            </w:r>
+          </w:p>
+        </w:tc>
+        <w:tc>
+          <w:tcPr>
+            <w:tcW w:w="1750" w:type="dxa"/>
+          </w:tcPr>
+          <w:p>
+            <w:pPr>
+              <w:jc w:val="center"/>
+              <w:spacing w:after="0"/>
+            </w:pPr>
+            <w:r>
+              <w:rPr>
+                <w:rStyle w:val="Arial11"/>
+              </w:rPr>
+              <w:t xml:space="preserve">-</w:t>
+            </w:r>
+          </w:p>
+        </w:tc>
+      </w:tr>
+      <w:tr>
+        <w:trPr/>
+        <w:tc>
+          <w:tcPr>
+            <w:tcW w:w="7000" w:type="dxa"/>
+          </w:tcPr>
+          <w:p>
+            <w:pPr/>
+            <w:r>
+              <w:rPr/>
+              <w:t xml:space="preserve">Under provision in prior year</w:t>
+            </w:r>
+          </w:p>
+        </w:tc>
+        <w:tc>
+          <w:tcPr>
+            <w:tcW w:w="1750" w:type="dxa"/>
+          </w:tcPr>
+          <w:p>
+            <w:pPr>
+              <w:jc w:val="center"/>
+              <w:spacing w:after="0"/>
+            </w:pPr>
+            <w:r>
+              <w:rPr>
+                <w:rStyle w:val="Arial11"/>
+              </w:rPr>
+              <w:t xml:space="preserve">2</w:t>
+            </w:r>
+          </w:p>
+        </w:tc>
+        <w:tc>
+          <w:tcPr>
+            <w:tcW w:w="1750" w:type="dxa"/>
+          </w:tcPr>
+          <w:p>
+            <w:pPr>
+              <w:jc w:val="center"/>
+              <w:spacing w:after="0"/>
+            </w:pPr>
+            <w:r>
+              <w:rPr>
+                <w:rStyle w:val="Arial11"/>
+              </w:rPr>
+              <w:t xml:space="preserve">-</w:t>
+            </w:r>
+          </w:p>
+        </w:tc>
+      </w:tr>
+      <w:tr>
+        <w:trPr/>
+        <w:tc>
+          <w:tcPr>
+            <w:tcW w:w="7000" w:type="dxa"/>
+          </w:tcPr>
+          <w:p>
+            <w:pPr/>
+            <w:r>
+              <w:rPr/>
+              <w:t xml:space="preserve">End of financial year</w:t>
+            </w:r>
+          </w:p>
+        </w:tc>
+        <w:tc>
+          <w:tcPr>
+            <w:tcW w:w="1750" w:type="dxa"/>
+            <w:tcBorders>
+              <w:top w:val="single" w:sz="1" w:color="#000000"/>
+              <w:bottom w:val="single" w:sz="18" w:color="#000000"/>
+            </w:tcBorders>
+          </w:tcPr>
+          <w:p>
+            <w:pPr>
+              <w:jc w:val="center"/>
+              <w:spacing w:after="0"/>
+            </w:pPr>
+            <w:r>
+              <w:rPr>
+                <w:rStyle w:val="Arial11"/>
+              </w:rPr>
+              <w:t xml:space="preserve">135,952</w:t>
+            </w:r>
+          </w:p>
+        </w:tc>
+        <w:tc>
+          <w:tcPr>
+            <w:tcW w:w="1750" w:type="dxa"/>
+            <w:tcBorders>
+              <w:top w:val="single" w:sz="1" w:color="#000000"/>
+              <w:bottom w:val="single" w:sz="18" w:color="#000000"/>
+            </w:tcBorders>
+          </w:tcPr>
+          <w:p>
+            <w:pPr>
+              <w:jc w:val="center"/>
+              <w:spacing w:after="0"/>
+            </w:pPr>
+            <w:r>
+              <w:rPr>
+                <w:rStyle w:val="Arial11"/>
+              </w:rPr>
+              <w:t xml:space="preserve">99,694</w:t>
+            </w:r>
+          </w:p>
+        </w:tc>
+      </w:tr>
+      <w:tr>
+        <w:trPr/>
+        <w:tc>
+          <w:tcPr>
+            <w:tcW w:w="7000" w:type="dxa"/>
+          </w:tcPr>
+          <w:p/>
+        </w:tc>
+      </w:tr>
+    </w:tbl>
     <w:p>
       <w:pPr>
         <w:sectPr>
@@ -8217,7 +9500,7 @@
             <w:pPr/>
             <w:r>
               <w:rPr/>
-              <w:t xml:space="preserve">10.07.2018</w:t>
+              <w:t xml:space="preserve">16.07.2018</w:t>
             </w:r>
           </w:p>
           <w:p>
@@ -9049,7 +10332,7 @@
             <w:pPr/>
             <w:r>
               <w:rPr/>
-              <w:t xml:space="preserve">10.07.2018</w:t>
+              <w:t xml:space="preserve">16.07.2018</w:t>
             </w:r>
           </w:p>
           <w:p>
@@ -11072,7 +12355,7 @@
 <file path=word/numbering.xml><?xml version="1.0" encoding="utf-8"?>
 <w:numbering xmlns:ve="http://schemas.openxmlformats.org/markup-compatibility/2006" xmlns:o="urn:schemas-microsoft-com:office:office" xmlns:r="http://schemas.openxmlformats.org/officeDocument/2006/relationships" xmlns:m="http://schemas.openxmlformats.org/officeDocument/2006/math" xmlns:v="urn:schemas-microsoft-com:vml" xmlns:wp="http://schemas.openxmlformats.org/drawingml/2006/wordprocessingDrawing" xmlns:w10="urn:schemas-microsoft-com:office:word" xmlns:w="http://schemas.openxmlformats.org/wordprocessingml/2006/main" xmlns:wne="http://schemas.microsoft.com/office/word/2006/wordml">
   <w:abstractNum w:abstractNumId="6">
-    <w:nsid w:val="3963A8BF"/>
+    <w:nsid w:val="247CCD33"/>
     <w:multiLevelType w:val="multilevel"/>
     <w:lvl w:ilvl="0">
       <w:start w:val="1"/>
@@ -11196,7 +12479,7 @@
     </w:lvl>
   </w:abstractNum>
   <w:abstractNum w:abstractNumId="7">
-    <w:nsid w:val="F4C4834E"/>
+    <w:nsid w:val="EB3FA576"/>
     <w:multiLevelType w:val="multilevel"/>
     <w:lvl w:ilvl="0">
       <w:start w:val="1"/>
@@ -11335,7 +12618,7 @@
     </w:lvl>
   </w:abstractNum>
   <w:abstractNum w:abstractNumId="8">
-    <w:nsid w:val="5663D2A1"/>
+    <w:nsid w:val="DDAC0682"/>
     <w:multiLevelType w:val="multilevel"/>
     <w:lvl w:ilvl="0">
       <w:start w:val="1"/>

</xml_diff>

<commit_message>
updated upload, tempreal, nextpage
</commit_message>
<xml_diff>
--- a/pages/report_fs/preview.docx
+++ b/pages/report_fs/preview.docx
@@ -77,7 +77,7 @@
           <w:rStyle w:val="ArialBlack11"/>
         </w:rPr>
         <w:t xml:space="preserve">
-          DIRECTOR'S STATEMENT
+          DIRECTORS' STATEMENT
           <w:br/>
           FOR THE FINANCIAL YEAR ENDED 31 DECEMBER 2016
         </w:t>
@@ -102,7 +102,7 @@
         <w:rPr>
           <w:rStyle w:val="Arial11"/>
         </w:rPr>
-        <w:t xml:space="preserve">The director present this statement to the member together with the unaudited financial statements of VSIG PTE. LTD. (“the Company”) for the financial year ended 31 December 2016.</w:t>
+        <w:t xml:space="preserve">The directors present this statement to the member together with the unaudited financial statements of VSIG PTE. LTD. (“the Company”) for the financial year ended 31 December 2016.</w:t>
       </w:r>
     </w:p>
     <w:p>
@@ -116,7 +116,7 @@
         <w:rPr>
           <w:rStyle w:val="Arial11"/>
         </w:rPr>
-        <w:t xml:space="preserve">	OPINION OF THE DIRECTOR</w:t>
+        <w:t xml:space="preserve">	OPINION OF THE DIRECTORS</w:t>
       </w:r>
     </w:p>
     <w:p>
@@ -158,7 +158,7 @@
         <w:rPr>
           <w:rStyle w:val="Arial11"/>
         </w:rPr>
-        <w:t xml:space="preserve">	DIRECTOR</w:t>
+        <w:t xml:space="preserve">	DIRECTORS</w:t>
       </w:r>
     </w:p>
     <w:p>
@@ -169,7 +169,7 @@
         <w:rPr>
           <w:rStyle w:val="Arial11"/>
         </w:rPr>
-        <w:t xml:space="preserve">	The director of the Company in office at the date of this statement are as follows:</w:t>
+        <w:t xml:space="preserve">	The directors of the Company in office at the date of this statement are as follows:</w:t>
       </w:r>
     </w:p>
     <w:p>
@@ -191,7 +191,7 @@
         <w:rPr>
           <w:rStyle w:val="Arial11"/>
         </w:rPr>
-        <w:t xml:space="preserve">	ARRANGEMENTS TO ENABLE DIRECTOR TO ACQUIRE SHARES AND 	DEBENTURES</w:t>
+        <w:t xml:space="preserve">	ARRANGEMENTS TO ENABLE DIRECTORS TO ACQUIRE SHARES AND 	DEBENTURES</w:t>
       </w:r>
     </w:p>
     <w:p>
@@ -200,7 +200,7 @@
         <w:rPr>
           <w:rStyle w:val="Arial11"/>
         </w:rPr>
-        <w:t xml:space="preserve">	Neither at the end of nor at any time during the financial year was the Company a 	party to any arrangement whose object was to enable the director of the Company to 	acquire benefits by means of the acquisition of shares in, or debentures of, the 	Company or any other body corporate.</w:t>
+        <w:t xml:space="preserve">	Neither at the end of nor at any time during the financial year was the Company a 	party to any arrangement whose object was to enable the directors of the Company to 	acquire benefits by means of the acquisition of shares in, or debentures of, the 	Company or any other body corporate.</w:t>
       </w:r>
     </w:p>
     <w:p>
@@ -215,7 +215,7 @@
         <w:rPr>
           <w:rStyle w:val="Arial11"/>
         </w:rPr>
-        <w:t xml:space="preserve">	DIRECTOR'S INTERESTS IN SHARES OR DEBENTURES</w:t>
+        <w:t xml:space="preserve">	DIRECTORS' INTERESTS IN SHARES OR DEBENTURES</w:t>
       </w:r>
     </w:p>
     <w:p>
@@ -224,12 +224,18 @@
         <w:rPr>
           <w:rStyle w:val="Arial11"/>
         </w:rPr>
-        <w:t xml:space="preserve">	According to the register of director’s shareholdings, none of the director holding 	office at the end of the financial year had any interest in the shares or debentures of 	the Company or its related corporations, except as follows: </w:t>
+        <w:t xml:space="preserve">	According to the register of directors’ shareholdings, none of the directors holding 	office at the end of the financial year had any interest in the shares or debentures of 	the Company or its related corporations, except as follows: </w:t>
       </w:r>
     </w:p>
     <w:tbl>
       <w:tblGrid>
-        <w:gridCol w:w="7000" w:type="dxa"/>
+        <w:gridCol/>
+        <w:gridCol w:w="1750" w:type="dxa"/>
+        <w:gridCol w:w="1750" w:type="dxa"/>
+        <w:gridCol/>
+        <w:gridCol w:w="1750" w:type="dxa"/>
+        <w:gridCol w:w="1750" w:type="dxa"/>
+        <w:gridCol/>
         <w:gridCol w:w="1750" w:type="dxa"/>
         <w:gridCol w:w="1750" w:type="dxa"/>
       </w:tblGrid>
@@ -298,9 +304,69 @@
               <w:rPr>
                 <w:rStyle w:val="Arial11"/>
               </w:rPr>
-              <w:t xml:space="preserve"/>
-            </w:r>
-          </w:p>
+              <w:t xml:space="preserve">aa</w:t>
+            </w:r>
+          </w:p>
+        </w:tc>
+        <w:tc>
+          <w:tcPr>
+            <w:tcW w:w="1750" w:type="dxa"/>
+          </w:tcPr>
+          <w:p/>
+        </w:tc>
+        <w:tc>
+          <w:tcPr>
+            <w:tcW w:w="1750" w:type="dxa"/>
+          </w:tcPr>
+          <w:p/>
+        </w:tc>
+        <w:tc>
+          <w:tcPr/>
+          <w:p>
+            <w:pPr/>
+            <w:r>
+              <w:rPr>
+                <w:rStyle w:val="Arial11"/>
+              </w:rPr>
+              <w:t xml:space="preserve">yy</w:t>
+            </w:r>
+          </w:p>
+        </w:tc>
+        <w:tc>
+          <w:tcPr>
+            <w:tcW w:w="1750" w:type="dxa"/>
+          </w:tcPr>
+          <w:p/>
+        </w:tc>
+        <w:tc>
+          <w:tcPr>
+            <w:tcW w:w="1750" w:type="dxa"/>
+          </w:tcPr>
+          <w:p/>
+        </w:tc>
+        <w:tc>
+          <w:tcPr/>
+          <w:p>
+            <w:pPr/>
+            <w:r>
+              <w:rPr>
+                <w:rStyle w:val="Arial11"/>
+              </w:rPr>
+              <w:t xml:space="preserve">ccc</w:t>
+            </w:r>
+          </w:p>
+        </w:tc>
+        <w:tc>
+          <w:tcPr>
+            <w:tcW w:w="1750" w:type="dxa"/>
+          </w:tcPr>
+          <w:p/>
+        </w:tc>
+        <w:tc>
+          <w:tcPr>
+            <w:tcW w:w="1750" w:type="dxa"/>
+          </w:tcPr>
+          <w:p/>
         </w:tc>
       </w:tr>
     </w:tbl>
@@ -329,7 +395,7 @@
           <w:rStyle w:val="ArialBlack11"/>
         </w:rPr>
         <w:t xml:space="preserve">
-          DIRECTOR'S STATEMENT
+          DIRECTORS' STATEMENT
           <w:br/>
           FOR THE FINANCIAL YEAR ENDED 31 DECEMBER 2016
         </w:t>
@@ -454,6 +520,17 @@
       </w:r>
     </w:p>
     <w:p/>
+    <w:p>
+      <w:pPr>
+        <w:pStyle w:val="justifiedParagraph"/>
+      </w:pPr>
+      <w:r>
+        <w:rPr>
+          <w:rStyle w:val="Arial11"/>
+        </w:rPr>
+        <w:t xml:space="preserve">On behalf of the directors</w:t>
+      </w:r>
+    </w:p>
     <w:p/>
     <w:p>
       <w:pPr>
@@ -607,7 +684,7 @@
             <w:pPr/>
             <w:r>
               <w:rPr/>
-              <w:t xml:space="preserve">16.07.2018</w:t>
+              <w:t xml:space="preserve">01.01.2015</w:t>
             </w:r>
           </w:p>
           <w:p>
@@ -836,18 +913,7 @@
           <w:tcPr>
             <w:tcW w:w="1750" w:type="dxa"/>
           </w:tcPr>
-          <w:p>
-            <w:pPr>
-              <w:jc w:val="center"/>
-              <w:spacing w:after="0"/>
-            </w:pPr>
-            <w:r>
-              <w:rPr>
-                <w:rStyle w:val="Arial11"/>
-              </w:rPr>
-              <w:t xml:space="preserve">7</w:t>
-            </w:r>
-          </w:p>
+          <w:p/>
         </w:tc>
         <w:tc>
           <w:tcPr>
@@ -1145,18 +1211,7 @@
           <w:tcPr>
             <w:tcW w:w="1750" w:type="dxa"/>
           </w:tcPr>
-          <w:p>
-            <w:pPr>
-              <w:jc w:val="center"/>
-              <w:spacing w:after="0"/>
-            </w:pPr>
-            <w:r>
-              <w:rPr>
-                <w:rStyle w:val="Arial11"/>
-              </w:rPr>
-              <w:t xml:space="preserve">4</w:t>
-            </w:r>
-          </w:p>
+          <w:p/>
         </w:tc>
         <w:tc>
           <w:tcPr>
@@ -1643,7 +1698,7 @@
               <w:rPr>
                 <w:rStyle w:val="Arial11"/>
               </w:rPr>
-              <w:t xml:space="preserve">5</w:t>
+              <w:t xml:space="preserve">4</w:t>
             </w:r>
           </w:p>
         </w:tc>
@@ -2245,7 +2300,7 @@
               <w:rPr>
                 <w:rStyle w:val="Arial11"/>
               </w:rPr>
-              <w:t xml:space="preserve">6</w:t>
+              <w:t xml:space="preserve">5</w:t>
             </w:r>
           </w:p>
         </w:tc>
@@ -2597,7 +2652,7 @@
             <w:pPr/>
             <w:r>
               <w:rPr/>
-              <w:t xml:space="preserve">Balance as at 16 July 2018</w:t>
+              <w:t xml:space="preserve">Balance as at 01 January 2015</w:t>
             </w:r>
           </w:p>
         </w:tc>
@@ -3133,7 +3188,7 @@
               <w:rPr>
                 <w:rStyle w:val="Arial11"/>
               </w:rPr>
-              <w:t xml:space="preserve">16.07.2018</w:t>
+              <w:t xml:space="preserve">01.01.2015</w:t>
             </w:r>
           </w:p>
           <w:p>
@@ -5986,1272 +6041,6 @@
         </w:pict>
       </w:r>
     </w:p>
-    <w:p>
-      <w:pPr>
-        <w:numPr>
-          <w:ilvl w:val="0"/>
-          <w:numId w:val="7"/>
-        </w:numPr>
-      </w:pPr>
-      <w:r>
-        <w:rPr/>
-        <w:t xml:space="preserve">OTHER INCOME</w:t>
-      </w:r>
-    </w:p>
-    <w:tbl>
-      <w:tblGrid>
-        <w:gridCol w:w="5250" w:type="dxa"/>
-        <w:gridCol w:w="1750" w:type="dxa"/>
-        <w:gridCol w:w="1750" w:type="dxa"/>
-      </w:tblGrid>
-      <w:tr>
-        <w:trPr/>
-        <w:tc>
-          <w:tcPr>
-            <w:tcW w:w="5250" w:type="dxa"/>
-          </w:tcPr>
-          <w:p/>
-        </w:tc>
-        <w:tc>
-          <w:tcPr>
-            <w:tcW w:w="1750" w:type="dxa"/>
-          </w:tcPr>
-          <w:p/>
-        </w:tc>
-      </w:tr>
-      <w:tr>
-        <w:trPr/>
-        <w:tc>
-          <w:tcPr>
-            <w:tcW w:w="5250" w:type="dxa"/>
-          </w:tcPr>
-          <w:p/>
-        </w:tc>
-        <w:tc>
-          <w:tcPr>
-            <w:tcW w:w="1750" w:type="dxa"/>
-          </w:tcPr>
-          <w:p>
-            <w:pPr/>
-            <w:r>
-              <w:rPr/>
-              <w:t xml:space="preserve">01.01.2016</w:t>
-            </w:r>
-          </w:p>
-          <w:p>
-            <w:pPr>
-              <w:jc w:val="center"/>
-              <w:spacing w:after="0"/>
-            </w:pPr>
-            <w:r>
-              <w:rPr>
-                <w:rStyle w:val="Arial11"/>
-              </w:rPr>
-              <w:t xml:space="preserve">to</w:t>
-            </w:r>
-          </w:p>
-          <w:p>
-            <w:pPr/>
-            <w:r>
-              <w:rPr>
-                <w:rStyle w:val="TableUnderline"/>
-              </w:rPr>
-              <w:t xml:space="preserve">31.12.2016</w:t>
-            </w:r>
-          </w:p>
-          <w:p>
-            <w:pPr>
-              <w:jc w:val="center"/>
-              <w:spacing w:after="0"/>
-            </w:pPr>
-            <w:r>
-              <w:rPr>
-                <w:rStyle w:val="Arial11"/>
-              </w:rPr>
-              <w:t xml:space="preserve">$</w:t>
-            </w:r>
-          </w:p>
-        </w:tc>
-        <w:tc>
-          <w:tcPr>
-            <w:tcW w:w="1750" w:type="dxa"/>
-          </w:tcPr>
-          <w:p>
-            <w:pPr/>
-            <w:r>
-              <w:rPr/>
-              <w:t xml:space="preserve">01.01.2015</w:t>
-            </w:r>
-          </w:p>
-          <w:p>
-            <w:pPr>
-              <w:jc w:val="center"/>
-              <w:spacing w:after="0"/>
-            </w:pPr>
-            <w:r>
-              <w:rPr>
-                <w:rStyle w:val="Arial11"/>
-              </w:rPr>
-              <w:t xml:space="preserve">to</w:t>
-            </w:r>
-          </w:p>
-          <w:p>
-            <w:pPr/>
-            <w:r>
-              <w:rPr>
-                <w:rStyle w:val="TableUnderline"/>
-              </w:rPr>
-              <w:t xml:space="preserve">31.12.2015</w:t>
-            </w:r>
-          </w:p>
-          <w:p>
-            <w:pPr>
-              <w:jc w:val="center"/>
-              <w:spacing w:after="0"/>
-            </w:pPr>
-            <w:r>
-              <w:rPr>
-                <w:rStyle w:val="Arial11"/>
-              </w:rPr>
-              <w:t xml:space="preserve">$</w:t>
-            </w:r>
-          </w:p>
-        </w:tc>
-      </w:tr>
-      <w:tr>
-        <w:trPr/>
-        <w:tc>
-          <w:tcPr>
-            <w:tcW w:w="5250" w:type="dxa"/>
-          </w:tcPr>
-          <w:p>
-            <w:pPr/>
-            <w:r>
-              <w:rPr/>
-              <w:t xml:space="preserve">Income Tax Expenses</w:t>
-            </w:r>
-          </w:p>
-        </w:tc>
-        <w:tc>
-          <w:tcPr>
-            <w:tcW w:w="1750" w:type="dxa"/>
-          </w:tcPr>
-          <w:p>
-            <w:pPr>
-              <w:jc w:val="center"/>
-              <w:spacing w:after="0"/>
-            </w:pPr>
-            <w:r>
-              <w:rPr>
-                <w:rStyle w:val="Arial11"/>
-              </w:rPr>
-              <w:t xml:space="preserve">-</w:t>
-            </w:r>
-          </w:p>
-        </w:tc>
-        <w:tc>
-          <w:tcPr>
-            <w:tcW w:w="1750" w:type="dxa"/>
-          </w:tcPr>
-          <w:p>
-            <w:pPr>
-              <w:jc w:val="center"/>
-              <w:spacing w:after="0"/>
-            </w:pPr>
-            <w:r>
-              <w:rPr>
-                <w:rStyle w:val="Arial11"/>
-              </w:rPr>
-              <w:t xml:space="preserve">99,641</w:t>
-            </w:r>
-          </w:p>
-        </w:tc>
-      </w:tr>
-      <w:tr>
-        <w:trPr/>
-        <w:tc>
-          <w:tcPr>
-            <w:tcW w:w="5250" w:type="dxa"/>
-          </w:tcPr>
-          <w:p/>
-        </w:tc>
-        <w:tc>
-          <w:tcPr>
-            <w:tcW w:w="1750" w:type="dxa"/>
-            <w:tcBorders>
-              <w:top w:val="single" w:sz="1" w:color="#000000"/>
-              <w:bottom w:val="single" w:sz="18" w:color="#000000"/>
-            </w:tcBorders>
-          </w:tcPr>
-          <w:p>
-            <w:pPr>
-              <w:jc w:val="center"/>
-              <w:spacing w:after="0"/>
-            </w:pPr>
-            <w:r>
-              <w:rPr>
-                <w:rStyle w:val="Arial11"/>
-              </w:rPr>
-              <w:t xml:space="preserve">-</w:t>
-            </w:r>
-          </w:p>
-        </w:tc>
-        <w:tc>
-          <w:tcPr>
-            <w:tcW w:w="1750" w:type="dxa"/>
-            <w:tcBorders>
-              <w:top w:val="single" w:sz="1" w:color="#000000"/>
-              <w:bottom w:val="single" w:sz="18" w:color="#000000"/>
-            </w:tcBorders>
-          </w:tcPr>
-          <w:p>
-            <w:pPr>
-              <w:jc w:val="center"/>
-              <w:spacing w:after="0"/>
-            </w:pPr>
-            <w:r>
-              <w:rPr>
-                <w:rStyle w:val="Arial11"/>
-              </w:rPr>
-              <w:t xml:space="preserve">99,641</w:t>
-            </w:r>
-          </w:p>
-        </w:tc>
-      </w:tr>
-      <w:tr>
-        <w:trPr/>
-        <w:tc>
-          <w:tcPr>
-            <w:tcW w:w="5250" w:type="dxa"/>
-          </w:tcPr>
-          <w:p/>
-        </w:tc>
-      </w:tr>
-    </w:tbl>
-    <w:p>
-      <w:pPr>
-        <w:numPr>
-          <w:ilvl w:val="0"/>
-          <w:numId w:val="6"/>
-        </w:numPr>
-      </w:pPr>
-      <w:r>
-        <w:rPr/>
-        <w:t xml:space="preserve">INCOME TAXES</w:t>
-      </w:r>
-    </w:p>
-    <w:tbl>
-      <w:tblGrid>
-        <w:gridCol w:w="7000" w:type="dxa"/>
-        <w:gridCol w:w="1750" w:type="dxa"/>
-        <w:gridCol w:w="1750" w:type="dxa"/>
-      </w:tblGrid>
-      <w:tr>
-        <w:trPr/>
-        <w:tc>
-          <w:tcPr>
-            <w:tcW w:w="7000" w:type="dxa"/>
-          </w:tcPr>
-          <w:p>
-            <w:pPr>
-              <w:numPr>
-                <w:ilvl w:val="1"/>
-                <w:numId w:val="7"/>
-              </w:numPr>
-            </w:pPr>
-            <w:r>
-              <w:rPr/>
-              <w:t xml:space="preserve">Income tax expense</w:t>
-            </w:r>
-          </w:p>
-        </w:tc>
-      </w:tr>
-      <w:tr>
-        <w:trPr/>
-        <w:tc>
-          <w:tcPr>
-            <w:tcW w:w="7000" w:type="dxa"/>
-          </w:tcPr>
-          <w:p/>
-        </w:tc>
-        <w:tc>
-          <w:tcPr>
-            <w:tcW w:w="1750" w:type="dxa"/>
-          </w:tcPr>
-          <w:p>
-            <w:pPr/>
-            <w:r>
-              <w:rPr/>
-              <w:t xml:space="preserve">01.01.2016</w:t>
-            </w:r>
-          </w:p>
-          <w:p>
-            <w:pPr>
-              <w:jc w:val="center"/>
-              <w:spacing w:after="0"/>
-            </w:pPr>
-            <w:r>
-              <w:rPr>
-                <w:rStyle w:val="Arial11"/>
-              </w:rPr>
-              <w:t xml:space="preserve">to</w:t>
-            </w:r>
-          </w:p>
-          <w:p>
-            <w:pPr/>
-            <w:r>
-              <w:rPr>
-                <w:rStyle w:val="TableUnderline"/>
-              </w:rPr>
-              <w:t xml:space="preserve">31.12.2016</w:t>
-            </w:r>
-          </w:p>
-          <w:p>
-            <w:pPr>
-              <w:jc w:val="center"/>
-              <w:spacing w:after="0"/>
-            </w:pPr>
-            <w:r>
-              <w:rPr>
-                <w:rStyle w:val="Arial11"/>
-              </w:rPr>
-              <w:t xml:space="preserve">$</w:t>
-            </w:r>
-          </w:p>
-        </w:tc>
-        <w:tc>
-          <w:tcPr>
-            <w:tcW w:w="1750" w:type="dxa"/>
-          </w:tcPr>
-          <w:p>
-            <w:pPr/>
-            <w:r>
-              <w:rPr/>
-              <w:t xml:space="preserve">01.01.2015</w:t>
-            </w:r>
-          </w:p>
-          <w:p>
-            <w:pPr>
-              <w:jc w:val="center"/>
-              <w:spacing w:after="0"/>
-            </w:pPr>
-            <w:r>
-              <w:rPr>
-                <w:rStyle w:val="Arial11"/>
-              </w:rPr>
-              <w:t xml:space="preserve">to</w:t>
-            </w:r>
-          </w:p>
-          <w:p>
-            <w:pPr/>
-            <w:r>
-              <w:rPr>
-                <w:rStyle w:val="TableUnderline"/>
-              </w:rPr>
-              <w:t xml:space="preserve">31.12.2015</w:t>
-            </w:r>
-          </w:p>
-          <w:p>
-            <w:pPr>
-              <w:jc w:val="center"/>
-              <w:spacing w:after="0"/>
-            </w:pPr>
-            <w:r>
-              <w:rPr>
-                <w:rStyle w:val="Arial11"/>
-              </w:rPr>
-              <w:t xml:space="preserve">$</w:t>
-            </w:r>
-          </w:p>
-        </w:tc>
-      </w:tr>
-      <w:tr>
-        <w:trPr/>
-        <w:tc>
-          <w:tcPr>
-            <w:tcW w:w="7000" w:type="dxa"/>
-          </w:tcPr>
-          <w:p>
-            <w:pPr/>
-            <w:r>
-              <w:rPr/>
-              <w:t xml:space="preserve">Tax expense attributable to profit is made up of:</w:t>
-            </w:r>
-          </w:p>
-        </w:tc>
-      </w:tr>
-      <w:tr>
-        <w:trPr/>
-        <w:tc>
-          <w:tcPr>
-            <w:tcW w:w="7000" w:type="dxa"/>
-          </w:tcPr>
-          <w:p>
-            <w:pPr/>
-            <w:r>
-              <w:rPr/>
-              <w:t xml:space="preserve">Current income tax expenses</w:t>
-            </w:r>
-          </w:p>
-        </w:tc>
-        <w:tc>
-          <w:tcPr>
-            <w:tcW w:w="1750" w:type="dxa"/>
-          </w:tcPr>
-          <w:p>
-            <w:pPr>
-              <w:jc w:val="center"/>
-              <w:spacing w:after="0"/>
-            </w:pPr>
-            <w:r>
-              <w:rPr>
-                <w:rStyle w:val="Arial11"/>
-              </w:rPr>
-              <w:t xml:space="preserve">1</w:t>
-            </w:r>
-          </w:p>
-        </w:tc>
-        <w:tc>
-          <w:tcPr>
-            <w:tcW w:w="1750" w:type="dxa"/>
-          </w:tcPr>
-          <w:p>
-            <w:pPr>
-              <w:jc w:val="center"/>
-              <w:spacing w:after="0"/>
-            </w:pPr>
-            <w:r>
-              <w:rPr>
-                <w:rStyle w:val="Arial11"/>
-              </w:rPr>
-              <w:t xml:space="preserve">-</w:t>
-            </w:r>
-          </w:p>
-        </w:tc>
-      </w:tr>
-      <w:tr>
-        <w:trPr/>
-        <w:tc>
-          <w:tcPr>
-            <w:tcW w:w="7000" w:type="dxa"/>
-          </w:tcPr>
-          <w:p>
-            <w:pPr/>
-            <w:r>
-              <w:rPr/>
-              <w:t xml:space="preserve">Under provision in prior year</w:t>
-            </w:r>
-          </w:p>
-        </w:tc>
-        <w:tc>
-          <w:tcPr>
-            <w:tcW w:w="1750" w:type="dxa"/>
-          </w:tcPr>
-          <w:p>
-            <w:pPr>
-              <w:jc w:val="center"/>
-              <w:spacing w:after="0"/>
-            </w:pPr>
-            <w:r>
-              <w:rPr>
-                <w:rStyle w:val="Arial11"/>
-              </w:rPr>
-              <w:t xml:space="preserve">2</w:t>
-            </w:r>
-          </w:p>
-        </w:tc>
-        <w:tc>
-          <w:tcPr>
-            <w:tcW w:w="1750" w:type="dxa"/>
-          </w:tcPr>
-          <w:p>
-            <w:pPr>
-              <w:jc w:val="center"/>
-              <w:spacing w:after="0"/>
-            </w:pPr>
-            <w:r>
-              <w:rPr>
-                <w:rStyle w:val="Arial11"/>
-              </w:rPr>
-              <w:t xml:space="preserve">-</w:t>
-            </w:r>
-          </w:p>
-        </w:tc>
-      </w:tr>
-      <w:tr>
-        <w:trPr/>
-        <w:tc>
-          <w:tcPr>
-            <w:tcW w:w="7000" w:type="dxa"/>
-          </w:tcPr>
-          <w:p/>
-        </w:tc>
-        <w:tc>
-          <w:tcPr>
-            <w:tcW w:w="1750" w:type="dxa"/>
-            <w:tcBorders>
-              <w:top w:val="single" w:sz="1" w:color="#000000"/>
-              <w:bottom w:val="single" w:sz="18" w:color="#000000"/>
-            </w:tcBorders>
-          </w:tcPr>
-          <w:p>
-            <w:pPr>
-              <w:jc w:val="center"/>
-              <w:spacing w:after="0"/>
-            </w:pPr>
-            <w:r>
-              <w:rPr>
-                <w:rStyle w:val="Arial11"/>
-              </w:rPr>
-              <w:t xml:space="preserve">36,463</w:t>
-            </w:r>
-          </w:p>
-        </w:tc>
-        <w:tc>
-          <w:tcPr>
-            <w:tcW w:w="1750" w:type="dxa"/>
-            <w:tcBorders>
-              <w:top w:val="single" w:sz="1" w:color="#000000"/>
-              <w:bottom w:val="single" w:sz="18" w:color="#000000"/>
-            </w:tcBorders>
-          </w:tcPr>
-          <w:p>
-            <w:pPr>
-              <w:jc w:val="center"/>
-              <w:spacing w:after="0"/>
-            </w:pPr>
-            <w:r>
-              <w:rPr>
-                <w:rStyle w:val="Arial11"/>
-              </w:rPr>
-              <w:t xml:space="preserve">99,641</w:t>
-            </w:r>
-          </w:p>
-        </w:tc>
-      </w:tr>
-      <w:tr>
-        <w:trPr/>
-        <w:tc>
-          <w:tcPr>
-            <w:tcW w:w="7000" w:type="dxa"/>
-          </w:tcPr>
-          <w:p/>
-        </w:tc>
-      </w:tr>
-      <w:tr>
-        <w:trPr/>
-        <w:tc>
-          <w:tcPr>
-            <w:tcW w:w="5250" w:type="dxa"/>
-            <w:gridSpan w:val="3"/>
-          </w:tcPr>
-          <w:p>
-            <w:pPr/>
-            <w:r>
-              <w:rPr/>
-              <w:t xml:space="preserve">The tax expense on profit differs from the amount that would arise using the Singapore standard rate of income tax as follows:</w:t>
-            </w:r>
-          </w:p>
-        </w:tc>
-      </w:tr>
-      <w:tr>
-        <w:trPr/>
-        <w:tc>
-          <w:tcPr>
-            <w:tcW w:w="7000" w:type="dxa"/>
-          </w:tcPr>
-          <w:p/>
-        </w:tc>
-        <w:tc>
-          <w:tcPr>
-            <w:tcW w:w="1750" w:type="dxa"/>
-          </w:tcPr>
-          <w:p>
-            <w:pPr/>
-            <w:r>
-              <w:rPr/>
-              <w:t xml:space="preserve">01.01.2016</w:t>
-            </w:r>
-          </w:p>
-          <w:p>
-            <w:pPr>
-              <w:jc w:val="center"/>
-              <w:spacing w:after="0"/>
-            </w:pPr>
-            <w:r>
-              <w:rPr>
-                <w:rStyle w:val="Arial11"/>
-              </w:rPr>
-              <w:t xml:space="preserve">to</w:t>
-            </w:r>
-          </w:p>
-          <w:p>
-            <w:pPr/>
-            <w:r>
-              <w:rPr>
-                <w:rStyle w:val="TableUnderline"/>
-              </w:rPr>
-              <w:t xml:space="preserve">31.12.2016</w:t>
-            </w:r>
-          </w:p>
-          <w:p>
-            <w:pPr>
-              <w:jc w:val="center"/>
-              <w:spacing w:after="0"/>
-            </w:pPr>
-            <w:r>
-              <w:rPr>
-                <w:rStyle w:val="Arial11"/>
-              </w:rPr>
-              <w:t xml:space="preserve">$</w:t>
-            </w:r>
-          </w:p>
-        </w:tc>
-        <w:tc>
-          <w:tcPr>
-            <w:tcW w:w="1750" w:type="dxa"/>
-          </w:tcPr>
-          <w:p>
-            <w:pPr/>
-            <w:r>
-              <w:rPr/>
-              <w:t xml:space="preserve">01.01.2015</w:t>
-            </w:r>
-          </w:p>
-          <w:p>
-            <w:pPr>
-              <w:jc w:val="center"/>
-              <w:spacing w:after="0"/>
-            </w:pPr>
-            <w:r>
-              <w:rPr>
-                <w:rStyle w:val="Arial11"/>
-              </w:rPr>
-              <w:t xml:space="preserve">to</w:t>
-            </w:r>
-          </w:p>
-          <w:p>
-            <w:pPr/>
-            <w:r>
-              <w:rPr>
-                <w:rStyle w:val="TableUnderline"/>
-              </w:rPr>
-              <w:t xml:space="preserve">31.12.2015</w:t>
-            </w:r>
-          </w:p>
-          <w:p>
-            <w:pPr>
-              <w:jc w:val="center"/>
-              <w:spacing w:after="0"/>
-            </w:pPr>
-            <w:r>
-              <w:rPr>
-                <w:rStyle w:val="Arial11"/>
-              </w:rPr>
-              <w:t xml:space="preserve">$</w:t>
-            </w:r>
-          </w:p>
-        </w:tc>
-      </w:tr>
-      <w:tr>
-        <w:trPr/>
-        <w:tc>
-          <w:tcPr>
-            <w:tcW w:w="7000" w:type="dxa"/>
-          </w:tcPr>
-          <w:p>
-            <w:pPr/>
-            <w:r>
-              <w:rPr/>
-              <w:t xml:space="preserve">Profit before income tax</w:t>
-            </w:r>
-          </w:p>
-        </w:tc>
-        <w:tc>
-          <w:tcPr>
-            <w:tcW w:w="1750" w:type="dxa"/>
-            <w:tcBorders>
-              <w:bottom w:val="single" w:sz="18" w:color="000000"/>
-            </w:tcBorders>
-          </w:tcPr>
-          <w:p>
-            <w:pPr>
-              <w:jc w:val="center"/>
-              <w:spacing w:after="0"/>
-            </w:pPr>
-            <w:r>
-              <w:rPr>
-                <w:rStyle w:val="Arial11"/>
-              </w:rPr>
-              <w:t xml:space="preserve">653,898</w:t>
-            </w:r>
-          </w:p>
-        </w:tc>
-        <w:tc>
-          <w:tcPr>
-            <w:tcW w:w="1750" w:type="dxa"/>
-            <w:tcBorders>
-              <w:bottom w:val="single" w:sz="18" w:color="000000"/>
-            </w:tcBorders>
-          </w:tcPr>
-          <w:p>
-            <w:pPr>
-              <w:jc w:val="center"/>
-              <w:spacing w:after="0"/>
-            </w:pPr>
-            <w:r>
-              <w:rPr>
-                <w:rStyle w:val="Arial11"/>
-              </w:rPr>
-              <w:t xml:space="preserve">965,397</w:t>
-            </w:r>
-          </w:p>
-        </w:tc>
-      </w:tr>
-      <w:tr>
-        <w:trPr/>
-        <w:tc>
-          <w:tcPr>
-            <w:tcW w:w="7000" w:type="dxa"/>
-          </w:tcPr>
-          <w:p>
-            <w:pPr/>
-            <w:r>
-              <w:rPr/>
-              <w:t xml:space="preserve">Tax calculated at tax rate of 17% (2015: 17%)</w:t>
-            </w:r>
-          </w:p>
-        </w:tc>
-        <w:tc>
-          <w:tcPr>
-            <w:tcW w:w="1750" w:type="dxa"/>
-          </w:tcPr>
-          <w:p>
-            <w:pPr>
-              <w:jc w:val="center"/>
-              <w:spacing w:after="0"/>
-            </w:pPr>
-            <w:r>
-              <w:rPr>
-                <w:rStyle w:val="Arial11"/>
-              </w:rPr>
-              <w:t xml:space="preserve">111,163</w:t>
-            </w:r>
-          </w:p>
-        </w:tc>
-        <w:tc>
-          <w:tcPr>
-            <w:tcW w:w="1750" w:type="dxa"/>
-          </w:tcPr>
-          <w:p>
-            <w:pPr>
-              <w:jc w:val="center"/>
-              <w:spacing w:after="0"/>
-            </w:pPr>
-            <w:r>
-              <w:rPr>
-                <w:rStyle w:val="Arial11"/>
-              </w:rPr>
-              <w:t xml:space="preserve">164,117</w:t>
-            </w:r>
-          </w:p>
-        </w:tc>
-      </w:tr>
-      <w:tr>
-        <w:trPr/>
-        <w:tc>
-          <w:tcPr>
-            <w:tcW w:w="7000" w:type="dxa"/>
-          </w:tcPr>
-          <w:p>
-            <w:pPr/>
-            <w:r>
-              <w:rPr/>
-              <w:t xml:space="preserve">Effects of:</w:t>
-            </w:r>
-          </w:p>
-        </w:tc>
-      </w:tr>
-      <w:tr>
-        <w:trPr/>
-        <w:tc>
-          <w:tcPr>
-            <w:tcW w:w="7000" w:type="dxa"/>
-          </w:tcPr>
-          <w:p>
-            <w:pPr/>
-            <w:r>
-              <w:rPr/>
-              <w:t xml:space="preserve">- expenses not deductible for tax purposes</w:t>
-            </w:r>
-          </w:p>
-        </w:tc>
-        <w:tc>
-          <w:tcPr>
-            <w:tcW w:w="1750" w:type="dxa"/>
-          </w:tcPr>
-          <w:p>
-            <w:pPr>
-              <w:jc w:val="center"/>
-              <w:spacing w:after="0"/>
-            </w:pPr>
-            <w:r>
-              <w:rPr>
-                <w:rStyle w:val="Arial11"/>
-              </w:rPr>
-              <w:t xml:space="preserve">(3)</w:t>
-            </w:r>
-          </w:p>
-        </w:tc>
-        <w:tc>
-          <w:tcPr>
-            <w:tcW w:w="1750" w:type="dxa"/>
-          </w:tcPr>
-          <w:p>
-            <w:pPr>
-              <w:jc w:val="center"/>
-              <w:spacing w:after="0"/>
-            </w:pPr>
-            <w:r>
-              <w:rPr>
-                <w:rStyle w:val="Arial11"/>
-              </w:rPr>
-              <w:t xml:space="preserve">- </w:t>
-            </w:r>
-          </w:p>
-        </w:tc>
-      </w:tr>
-      <w:tr>
-        <w:trPr/>
-        <w:tc>
-          <w:tcPr>
-            <w:tcW w:w="7000" w:type="dxa"/>
-          </w:tcPr>
-          <w:p>
-            <w:pPr/>
-            <w:r>
-              <w:rPr/>
-              <w:t xml:space="preserve">Tax expense</w:t>
-            </w:r>
-          </w:p>
-        </w:tc>
-        <w:tc>
-          <w:tcPr>
-            <w:tcW w:w="1750" w:type="dxa"/>
-            <w:tcBorders>
-              <w:top w:val="single" w:sz="1" w:color="#000000"/>
-              <w:bottom w:val="single" w:sz="18" w:color="#000000"/>
-            </w:tcBorders>
-          </w:tcPr>
-          <w:p>
-            <w:pPr>
-              <w:jc w:val="center"/>
-              <w:spacing w:after="0"/>
-            </w:pPr>
-            <w:r>
-              <w:rPr>
-                <w:rStyle w:val="Arial11"/>
-              </w:rPr>
-              <w:t xml:space="preserve">36,463</w:t>
-            </w:r>
-          </w:p>
-        </w:tc>
-        <w:tc>
-          <w:tcPr>
-            <w:tcW w:w="1750" w:type="dxa"/>
-            <w:tcBorders>
-              <w:top w:val="single" w:sz="1" w:color="#000000"/>
-              <w:bottom w:val="single" w:sz="18" w:color="#000000"/>
-            </w:tcBorders>
-          </w:tcPr>
-          <w:p>
-            <w:pPr>
-              <w:jc w:val="center"/>
-              <w:spacing w:after="0"/>
-            </w:pPr>
-            <w:r>
-              <w:rPr>
-                <w:rStyle w:val="Arial11"/>
-              </w:rPr>
-              <w:t xml:space="preserve">99,641</w:t>
-            </w:r>
-          </w:p>
-        </w:tc>
-      </w:tr>
-      <w:tr>
-        <w:trPr/>
-        <w:tc>
-          <w:tcPr>
-            <w:tcW w:w="7000" w:type="dxa"/>
-          </w:tcPr>
-          <w:p/>
-        </w:tc>
-      </w:tr>
-      <w:tr>
-        <w:trPr/>
-        <w:tc>
-          <w:tcPr>
-            <w:tcW w:w="7000" w:type="dxa"/>
-          </w:tcPr>
-          <w:p>
-            <w:pPr>
-              <w:numPr>
-                <w:ilvl w:val="1"/>
-                <w:numId w:val="6"/>
-              </w:numPr>
-            </w:pPr>
-            <w:r>
-              <w:rPr/>
-              <w:t xml:space="preserve">Movement in current income tax liabilities:</w:t>
-            </w:r>
-          </w:p>
-        </w:tc>
-      </w:tr>
-      <w:tr>
-        <w:trPr/>
-        <w:tc>
-          <w:tcPr>
-            <w:tcW w:w="7000" w:type="dxa"/>
-          </w:tcPr>
-          <w:p/>
-        </w:tc>
-        <w:tc>
-          <w:tcPr>
-            <w:tcW w:w="1750" w:type="dxa"/>
-          </w:tcPr>
-          <w:p>
-            <w:pPr/>
-            <w:r>
-              <w:rPr/>
-              <w:t xml:space="preserve">01.01.2016</w:t>
-            </w:r>
-          </w:p>
-          <w:p>
-            <w:pPr>
-              <w:jc w:val="center"/>
-              <w:spacing w:after="0"/>
-            </w:pPr>
-            <w:r>
-              <w:rPr>
-                <w:rStyle w:val="Arial11"/>
-              </w:rPr>
-              <w:t xml:space="preserve">to</w:t>
-            </w:r>
-          </w:p>
-          <w:p>
-            <w:pPr/>
-            <w:r>
-              <w:rPr>
-                <w:rStyle w:val="TableUnderline"/>
-              </w:rPr>
-              <w:t xml:space="preserve">31.12.2016</w:t>
-            </w:r>
-          </w:p>
-          <w:p>
-            <w:pPr>
-              <w:jc w:val="center"/>
-              <w:spacing w:after="0"/>
-            </w:pPr>
-            <w:r>
-              <w:rPr>
-                <w:rStyle w:val="Arial11"/>
-              </w:rPr>
-              <w:t xml:space="preserve">$</w:t>
-            </w:r>
-          </w:p>
-        </w:tc>
-        <w:tc>
-          <w:tcPr>
-            <w:tcW w:w="1750" w:type="dxa"/>
-          </w:tcPr>
-          <w:p>
-            <w:pPr/>
-            <w:r>
-              <w:rPr/>
-              <w:t xml:space="preserve">01.01.2015</w:t>
-            </w:r>
-          </w:p>
-          <w:p>
-            <w:pPr>
-              <w:jc w:val="center"/>
-              <w:spacing w:after="0"/>
-            </w:pPr>
-            <w:r>
-              <w:rPr>
-                <w:rStyle w:val="Arial11"/>
-              </w:rPr>
-              <w:t xml:space="preserve">to</w:t>
-            </w:r>
-          </w:p>
-          <w:p>
-            <w:pPr/>
-            <w:r>
-              <w:rPr>
-                <w:rStyle w:val="TableUnderline"/>
-              </w:rPr>
-              <w:t xml:space="preserve">31.12.2015</w:t>
-            </w:r>
-          </w:p>
-          <w:p>
-            <w:pPr>
-              <w:jc w:val="center"/>
-              <w:spacing w:after="0"/>
-            </w:pPr>
-            <w:r>
-              <w:rPr>
-                <w:rStyle w:val="Arial11"/>
-              </w:rPr>
-              <w:t xml:space="preserve">$</w:t>
-            </w:r>
-          </w:p>
-        </w:tc>
-      </w:tr>
-      <w:tr>
-        <w:trPr/>
-        <w:tc>
-          <w:tcPr>
-            <w:tcW w:w="7000" w:type="dxa"/>
-          </w:tcPr>
-          <w:p>
-            <w:pPr/>
-            <w:r>
-              <w:rPr/>
-              <w:t xml:space="preserve">Beginning of financial year</w:t>
-            </w:r>
-          </w:p>
-        </w:tc>
-        <w:tc>
-          <w:tcPr>
-            <w:tcW w:w="1750" w:type="dxa"/>
-          </w:tcPr>
-          <w:p>
-            <w:pPr>
-              <w:jc w:val="center"/>
-              <w:spacing w:after="0"/>
-            </w:pPr>
-            <w:r>
-              <w:rPr>
-                <w:rStyle w:val="Arial11"/>
-              </w:rPr>
-              <w:t xml:space="preserve">99,694</w:t>
-            </w:r>
-          </w:p>
-        </w:tc>
-      </w:tr>
-      <w:tr>
-        <w:trPr/>
-        <w:tc>
-          <w:tcPr>
-            <w:tcW w:w="7000" w:type="dxa"/>
-          </w:tcPr>
-          <w:p>
-            <w:pPr/>
-            <w:r>
-              <w:rPr/>
-              <w:t xml:space="preserve">Income tax paid</w:t>
-            </w:r>
-          </w:p>
-        </w:tc>
-        <w:tc>
-          <w:tcPr>
-            <w:tcW w:w="1750" w:type="dxa"/>
-          </w:tcPr>
-          <w:p>
-            <w:pPr>
-              <w:jc w:val="center"/>
-              <w:spacing w:after="0"/>
-            </w:pPr>
-            <w:r>
-              <w:rPr>
-                <w:rStyle w:val="Arial11"/>
-              </w:rPr>
-              <w:t xml:space="preserve">4</w:t>
-            </w:r>
-          </w:p>
-        </w:tc>
-        <w:tc>
-          <w:tcPr>
-            <w:tcW w:w="1750" w:type="dxa"/>
-          </w:tcPr>
-          <w:p>
-            <w:pPr>
-              <w:jc w:val="center"/>
-              <w:spacing w:after="0"/>
-            </w:pPr>
-            <w:r>
-              <w:rPr>
-                <w:rStyle w:val="Arial11"/>
-              </w:rPr>
-              <w:t xml:space="preserve">- </w:t>
-            </w:r>
-          </w:p>
-        </w:tc>
-      </w:tr>
-      <w:tr>
-        <w:trPr/>
-        <w:tc>
-          <w:tcPr>
-            <w:tcW w:w="7000" w:type="dxa"/>
-          </w:tcPr>
-          <w:p>
-            <w:pPr/>
-            <w:r>
-              <w:rPr/>
-              <w:t xml:space="preserve">Current year tax expense</w:t>
-            </w:r>
-          </w:p>
-        </w:tc>
-        <w:tc>
-          <w:tcPr>
-            <w:tcW w:w="1750" w:type="dxa"/>
-          </w:tcPr>
-          <w:p>
-            <w:pPr>
-              <w:jc w:val="center"/>
-              <w:spacing w:after="0"/>
-            </w:pPr>
-            <w:r>
-              <w:rPr>
-                <w:rStyle w:val="Arial11"/>
-              </w:rPr>
-              <w:t xml:space="preserve">1</w:t>
-            </w:r>
-          </w:p>
-        </w:tc>
-        <w:tc>
-          <w:tcPr>
-            <w:tcW w:w="1750" w:type="dxa"/>
-          </w:tcPr>
-          <w:p>
-            <w:pPr>
-              <w:jc w:val="center"/>
-              <w:spacing w:after="0"/>
-            </w:pPr>
-            <w:r>
-              <w:rPr>
-                <w:rStyle w:val="Arial11"/>
-              </w:rPr>
-              <w:t xml:space="preserve">-</w:t>
-            </w:r>
-          </w:p>
-        </w:tc>
-      </w:tr>
-      <w:tr>
-        <w:trPr/>
-        <w:tc>
-          <w:tcPr>
-            <w:tcW w:w="7000" w:type="dxa"/>
-          </w:tcPr>
-          <w:p>
-            <w:pPr/>
-            <w:r>
-              <w:rPr/>
-              <w:t xml:space="preserve">Under provision in prior year</w:t>
-            </w:r>
-          </w:p>
-        </w:tc>
-        <w:tc>
-          <w:tcPr>
-            <w:tcW w:w="1750" w:type="dxa"/>
-          </w:tcPr>
-          <w:p>
-            <w:pPr>
-              <w:jc w:val="center"/>
-              <w:spacing w:after="0"/>
-            </w:pPr>
-            <w:r>
-              <w:rPr>
-                <w:rStyle w:val="Arial11"/>
-              </w:rPr>
-              <w:t xml:space="preserve">2</w:t>
-            </w:r>
-          </w:p>
-        </w:tc>
-        <w:tc>
-          <w:tcPr>
-            <w:tcW w:w="1750" w:type="dxa"/>
-          </w:tcPr>
-          <w:p>
-            <w:pPr>
-              <w:jc w:val="center"/>
-              <w:spacing w:after="0"/>
-            </w:pPr>
-            <w:r>
-              <w:rPr>
-                <w:rStyle w:val="Arial11"/>
-              </w:rPr>
-              <w:t xml:space="preserve">-</w:t>
-            </w:r>
-          </w:p>
-        </w:tc>
-      </w:tr>
-      <w:tr>
-        <w:trPr/>
-        <w:tc>
-          <w:tcPr>
-            <w:tcW w:w="7000" w:type="dxa"/>
-          </w:tcPr>
-          <w:p>
-            <w:pPr/>
-            <w:r>
-              <w:rPr/>
-              <w:t xml:space="preserve">End of financial year</w:t>
-            </w:r>
-          </w:p>
-        </w:tc>
-        <w:tc>
-          <w:tcPr>
-            <w:tcW w:w="1750" w:type="dxa"/>
-            <w:tcBorders>
-              <w:top w:val="single" w:sz="1" w:color="#000000"/>
-              <w:bottom w:val="single" w:sz="18" w:color="#000000"/>
-            </w:tcBorders>
-          </w:tcPr>
-          <w:p>
-            <w:pPr>
-              <w:jc w:val="center"/>
-              <w:spacing w:after="0"/>
-            </w:pPr>
-            <w:r>
-              <w:rPr>
-                <w:rStyle w:val="Arial11"/>
-              </w:rPr>
-              <w:t xml:space="preserve">135,952</w:t>
-            </w:r>
-          </w:p>
-        </w:tc>
-        <w:tc>
-          <w:tcPr>
-            <w:tcW w:w="1750" w:type="dxa"/>
-            <w:tcBorders>
-              <w:top w:val="single" w:sz="1" w:color="#000000"/>
-              <w:bottom w:val="single" w:sz="18" w:color="#000000"/>
-            </w:tcBorders>
-          </w:tcPr>
-          <w:p>
-            <w:pPr>
-              <w:jc w:val="center"/>
-              <w:spacing w:after="0"/>
-            </w:pPr>
-            <w:r>
-              <w:rPr>
-                <w:rStyle w:val="Arial11"/>
-              </w:rPr>
-              <w:t xml:space="preserve">99,694</w:t>
-            </w:r>
-          </w:p>
-        </w:tc>
-      </w:tr>
-      <w:tr>
-        <w:trPr/>
-        <w:tc>
-          <w:tcPr>
-            <w:tcW w:w="7000" w:type="dxa"/>
-          </w:tcPr>
-          <w:p/>
-        </w:tc>
-      </w:tr>
-    </w:tbl>
     <w:p>
       <w:pPr>
         <w:sectPr>
@@ -9500,7 +8289,7 @@
             <w:pPr/>
             <w:r>
               <w:rPr/>
-              <w:t xml:space="preserve">16.07.2018</w:t>
+              <w:t xml:space="preserve">01.01.2015</w:t>
             </w:r>
           </w:p>
           <w:p>
@@ -10332,7 +9121,7 @@
             <w:pPr/>
             <w:r>
               <w:rPr/>
-              <w:t xml:space="preserve">16.07.2018</w:t>
+              <w:t xml:space="preserve">01.01.2015</w:t>
             </w:r>
           </w:p>
           <w:p>
@@ -12355,7 +11144,7 @@
 <file path=word/numbering.xml><?xml version="1.0" encoding="utf-8"?>
 <w:numbering xmlns:ve="http://schemas.openxmlformats.org/markup-compatibility/2006" xmlns:o="urn:schemas-microsoft-com:office:office" xmlns:r="http://schemas.openxmlformats.org/officeDocument/2006/relationships" xmlns:m="http://schemas.openxmlformats.org/officeDocument/2006/math" xmlns:v="urn:schemas-microsoft-com:vml" xmlns:wp="http://schemas.openxmlformats.org/drawingml/2006/wordprocessingDrawing" xmlns:w10="urn:schemas-microsoft-com:office:word" xmlns:w="http://schemas.openxmlformats.org/wordprocessingml/2006/main" xmlns:wne="http://schemas.microsoft.com/office/word/2006/wordml">
   <w:abstractNum w:abstractNumId="6">
-    <w:nsid w:val="247CCD33"/>
+    <w:nsid w:val="235100DB"/>
     <w:multiLevelType w:val="multilevel"/>
     <w:lvl w:ilvl="0">
       <w:start w:val="1"/>
@@ -12479,7 +11268,7 @@
     </w:lvl>
   </w:abstractNum>
   <w:abstractNum w:abstractNumId="7">
-    <w:nsid w:val="EB3FA576"/>
+    <w:nsid w:val="3201D4A9"/>
     <w:multiLevelType w:val="multilevel"/>
     <w:lvl w:ilvl="0">
       <w:start w:val="1"/>
@@ -12618,7 +11407,7 @@
     </w:lvl>
   </w:abstractNum>
   <w:abstractNum w:abstractNumId="8">
-    <w:nsid w:val="DDAC0682"/>
+    <w:nsid w:val="CC711800"/>
     <w:multiLevelType w:val="multilevel"/>
     <w:lvl w:ilvl="0">
       <w:start w:val="1"/>

</xml_diff>

<commit_message>
added table for director
</commit_message>
<xml_diff>
--- a/pages/report_fs/preview.docx
+++ b/pages/report_fs/preview.docx
@@ -173,10 +173,25 @@
       </w:r>
     </w:p>
     <w:p>
-      <w:pPr/>
-      <w:r>
-        <w:rPr/>
-        <w:t xml:space="preserve"/>
+      <w:pPr>
+        <w:pStyle w:val="justifiedParagraph"/>
+      </w:pPr>
+      <w:r>
+        <w:rPr>
+          <w:rStyle w:val="Arial11"/>
+        </w:rPr>
+        <w:t xml:space="preserve">	yy   appointed on 09 July 2018</w:t>
+      </w:r>
+    </w:p>
+    <w:p>
+      <w:pPr>
+        <w:pStyle w:val="justifiedParagraph"/>
+      </w:pPr>
+      <w:r>
+        <w:rPr>
+          <w:rStyle w:val="Arial11"/>
+        </w:rPr>
+        <w:t xml:space="preserve">	bb   appointed on 09 July 2018</w:t>
       </w:r>
     </w:p>
     <w:p>
@@ -230,14 +245,23 @@
     <w:tbl>
       <w:tblGrid>
         <w:gridCol/>
-        <w:gridCol w:w="1750" w:type="dxa"/>
-        <w:gridCol w:w="1750" w:type="dxa"/>
         <w:gridCol/>
-        <w:gridCol w:w="1750" w:type="dxa"/>
-        <w:gridCol w:w="1750" w:type="dxa"/>
         <w:gridCol/>
-        <w:gridCol w:w="1750" w:type="dxa"/>
-        <w:gridCol w:w="1750" w:type="dxa"/>
+        <w:gridCol/>
+        <w:gridCol/>
+        <w:gridCol/>
+        <w:gridCol/>
+        <w:gridCol/>
+        <w:gridCol/>
+        <w:gridCol/>
+        <w:gridCol/>
+        <w:gridCol/>
+        <w:gridCol/>
+        <w:gridCol/>
+        <w:gridCol/>
+        <w:gridCol/>
+        <w:gridCol/>
+        <w:gridCol/>
       </w:tblGrid>
       <w:tr>
         <w:trPr/>
@@ -269,60 +293,125 @@
             <w:tcW w:w="1750" w:type="dxa"/>
           </w:tcPr>
           <w:p>
+            <w:pPr>
+              <w:jc w:val="center"/>
+              <w:spacing w:after="0"/>
+            </w:pPr>
+            <w:r>
+              <w:rPr>
+                <w:rStyle w:val="Arial11"/>
+              </w:rPr>
+              <w:t xml:space="preserve">At the end of financial year</w:t>
+            </w:r>
+          </w:p>
+        </w:tc>
+      </w:tr>
+      <w:tr>
+        <w:trPr/>
+        <w:tc>
+          <w:tcPr>
+            <w:tcW w:w="7000" w:type="dxa"/>
+          </w:tcPr>
+          <w:p>
             <w:pPr/>
             <w:r>
-              <w:rPr/>
-              <w:t xml:space="preserve">At the end of financial year</w:t>
-            </w:r>
-          </w:p>
-        </w:tc>
-      </w:tr>
-      <w:tr>
-        <w:trPr/>
-        <w:tc>
-          <w:tcPr>
-            <w:tcW w:w="7000" w:type="dxa"/>
-          </w:tcPr>
+              <w:rPr>
+                <w:u w:val="single"/>
+              </w:rPr>
+              <w:t xml:space="preserve">The Company</w:t>
+            </w:r>
+          </w:p>
+        </w:tc>
+      </w:tr>
+      <w:tr>
+        <w:trPr/>
+        <w:tc>
+          <w:tcPr/>
           <w:p>
             <w:pPr/>
             <w:r>
               <w:rPr>
-                <w:u w:val="single"/>
-              </w:rPr>
-              <w:t xml:space="preserve">The Company</w:t>
-            </w:r>
-          </w:p>
-        </w:tc>
-      </w:tr>
-      <w:tr>
-        <w:trPr/>
+                <w:rStyle w:val="Arial11"/>
+              </w:rPr>
+              <w:t xml:space="preserve">yy</w:t>
+            </w:r>
+          </w:p>
+        </w:tc>
         <w:tc>
           <w:tcPr/>
           <w:p>
+            <w:pPr>
+              <w:jc w:val="center"/>
+              <w:spacing w:after="0"/>
+            </w:pPr>
+            <w:r>
+              <w:rPr>
+                <w:rStyle w:val="Arial11"/>
+              </w:rPr>
+              <w:t xml:space="preserve">1234</w:t>
+            </w:r>
+          </w:p>
+        </w:tc>
+        <w:tc>
+          <w:tcPr/>
+          <w:p>
+            <w:pPr>
+              <w:jc w:val="center"/>
+              <w:spacing w:after="0"/>
+            </w:pPr>
+            <w:r>
+              <w:rPr>
+                <w:rStyle w:val="Arial11"/>
+              </w:rPr>
+              <w:t xml:space="preserve">4321</w:t>
+            </w:r>
+          </w:p>
+        </w:tc>
+        <w:tc>
+          <w:tcPr/>
+          <w:p>
             <w:pPr/>
             <w:r>
               <w:rPr>
                 <w:rStyle w:val="Arial11"/>
               </w:rPr>
-              <w:t xml:space="preserve">aa</w:t>
-            </w:r>
-          </w:p>
-        </w:tc>
-        <w:tc>
-          <w:tcPr>
-            <w:tcW w:w="1750" w:type="dxa"/>
-          </w:tcPr>
-          <w:p/>
-        </w:tc>
-        <w:tc>
-          <w:tcPr>
-            <w:tcW w:w="1750" w:type="dxa"/>
-          </w:tcPr>
-          <w:p/>
+              <w:t xml:space="preserve">yy</w:t>
+            </w:r>
+          </w:p>
         </w:tc>
         <w:tc>
           <w:tcPr/>
           <w:p>
+            <w:pPr>
+              <w:jc w:val="center"/>
+              <w:spacing w:after="0"/>
+            </w:pPr>
+            <w:r>
+              <w:rPr>
+                <w:rStyle w:val="Arial11"/>
+              </w:rPr>
+              <w:t xml:space="preserve">1234</w:t>
+            </w:r>
+          </w:p>
+        </w:tc>
+        <w:tc>
+          <w:tcPr/>
+          <w:p>
+            <w:pPr>
+              <w:jc w:val="center"/>
+              <w:spacing w:after="0"/>
+            </w:pPr>
+            <w:r>
+              <w:rPr>
+                <w:rStyle w:val="Arial11"/>
+              </w:rPr>
+              <w:t xml:space="preserve">4321</w:t>
+            </w:r>
+          </w:p>
+        </w:tc>
+        <w:tc>
+          <w:tcPr/>
+          <w:p>
             <w:pPr/>
             <w:r>
               <w:rPr>
@@ -333,40 +422,160 @@
           </w:p>
         </w:tc>
         <w:tc>
-          <w:tcPr>
-            <w:tcW w:w="1750" w:type="dxa"/>
-          </w:tcPr>
-          <w:p/>
-        </w:tc>
-        <w:tc>
-          <w:tcPr>
-            <w:tcW w:w="1750" w:type="dxa"/>
-          </w:tcPr>
-          <w:p/>
-        </w:tc>
-        <w:tc>
           <w:tcPr/>
           <w:p>
+            <w:pPr>
+              <w:jc w:val="center"/>
+              <w:spacing w:after="0"/>
+            </w:pPr>
+            <w:r>
+              <w:rPr>
+                <w:rStyle w:val="Arial11"/>
+              </w:rPr>
+              <w:t xml:space="preserve">1234</w:t>
+            </w:r>
+          </w:p>
+        </w:tc>
+        <w:tc>
+          <w:tcPr/>
+          <w:p>
+            <w:pPr>
+              <w:jc w:val="center"/>
+              <w:spacing w:after="0"/>
+            </w:pPr>
+            <w:r>
+              <w:rPr>
+                <w:rStyle w:val="Arial11"/>
+              </w:rPr>
+              <w:t xml:space="preserve">4321</w:t>
+            </w:r>
+          </w:p>
+        </w:tc>
+        <w:tc>
+          <w:tcPr/>
+          <w:p>
             <w:pPr/>
             <w:r>
               <w:rPr>
                 <w:rStyle w:val="Arial11"/>
               </w:rPr>
-              <w:t xml:space="preserve">ccc</w:t>
-            </w:r>
-          </w:p>
-        </w:tc>
-        <w:tc>
-          <w:tcPr>
-            <w:tcW w:w="1750" w:type="dxa"/>
-          </w:tcPr>
-          <w:p/>
-        </w:tc>
-        <w:tc>
-          <w:tcPr>
-            <w:tcW w:w="1750" w:type="dxa"/>
-          </w:tcPr>
-          <w:p/>
+              <w:t xml:space="preserve">bb</w:t>
+            </w:r>
+          </w:p>
+        </w:tc>
+        <w:tc>
+          <w:tcPr/>
+          <w:p>
+            <w:pPr>
+              <w:jc w:val="center"/>
+              <w:spacing w:after="0"/>
+            </w:pPr>
+            <w:r>
+              <w:rPr>
+                <w:rStyle w:val="Arial11"/>
+              </w:rPr>
+              <w:t xml:space="preserve">12222</w:t>
+            </w:r>
+          </w:p>
+        </w:tc>
+        <w:tc>
+          <w:tcPr/>
+          <w:p>
+            <w:pPr>
+              <w:jc w:val="center"/>
+              <w:spacing w:after="0"/>
+            </w:pPr>
+            <w:r>
+              <w:rPr>
+                <w:rStyle w:val="Arial11"/>
+              </w:rPr>
+              <w:t xml:space="preserve">2222</w:t>
+            </w:r>
+          </w:p>
+        </w:tc>
+        <w:tc>
+          <w:tcPr/>
+          <w:p>
+            <w:pPr/>
+            <w:r>
+              <w:rPr>
+                <w:rStyle w:val="Arial11"/>
+              </w:rPr>
+              <w:t xml:space="preserve">bb</w:t>
+            </w:r>
+          </w:p>
+        </w:tc>
+        <w:tc>
+          <w:tcPr/>
+          <w:p>
+            <w:pPr>
+              <w:jc w:val="center"/>
+              <w:spacing w:after="0"/>
+            </w:pPr>
+            <w:r>
+              <w:rPr>
+                <w:rStyle w:val="Arial11"/>
+              </w:rPr>
+              <w:t xml:space="preserve">12222</w:t>
+            </w:r>
+          </w:p>
+        </w:tc>
+        <w:tc>
+          <w:tcPr/>
+          <w:p>
+            <w:pPr>
+              <w:jc w:val="center"/>
+              <w:spacing w:after="0"/>
+            </w:pPr>
+            <w:r>
+              <w:rPr>
+                <w:rStyle w:val="Arial11"/>
+              </w:rPr>
+              <w:t xml:space="preserve">2222</w:t>
+            </w:r>
+          </w:p>
+        </w:tc>
+        <w:tc>
+          <w:tcPr/>
+          <w:p>
+            <w:pPr/>
+            <w:r>
+              <w:rPr>
+                <w:rStyle w:val="Arial11"/>
+              </w:rPr>
+              <w:t xml:space="preserve">bb</w:t>
+            </w:r>
+          </w:p>
+        </w:tc>
+        <w:tc>
+          <w:tcPr/>
+          <w:p>
+            <w:pPr>
+              <w:jc w:val="center"/>
+              <w:spacing w:after="0"/>
+            </w:pPr>
+            <w:r>
+              <w:rPr>
+                <w:rStyle w:val="Arial11"/>
+              </w:rPr>
+              <w:t xml:space="preserve">12222</w:t>
+            </w:r>
+          </w:p>
+        </w:tc>
+        <w:tc>
+          <w:tcPr/>
+          <w:p>
+            <w:pPr>
+              <w:jc w:val="center"/>
+              <w:spacing w:after="0"/>
+            </w:pPr>
+            <w:r>
+              <w:rPr>
+                <w:rStyle w:val="Arial11"/>
+              </w:rPr>
+              <w:t xml:space="preserve">2222</w:t>
+            </w:r>
+          </w:p>
         </w:tc>
       </w:tr>
     </w:tbl>
@@ -541,6 +750,22 @@
           <w:rStyle w:val="Arial11"/>
         </w:rPr>
         <w:t xml:space="preserve">
+          yy
+          <w:br/>
+          Director
+        </w:t>
+      </w:r>
+    </w:p>
+    <w:p>
+      <w:pPr>
+        <w:pStyle w:val="justifiedParagraph"/>
+      </w:pPr>
+      <w:r>
+        <w:rPr>
+          <w:rStyle w:val="Arial11"/>
+        </w:rPr>
+        <w:t xml:space="preserve">
+          bb
           <w:br/>
           Director
         </w:t>
@@ -11144,7 +11369,7 @@
 <file path=word/numbering.xml><?xml version="1.0" encoding="utf-8"?>
 <w:numbering xmlns:ve="http://schemas.openxmlformats.org/markup-compatibility/2006" xmlns:o="urn:schemas-microsoft-com:office:office" xmlns:r="http://schemas.openxmlformats.org/officeDocument/2006/relationships" xmlns:m="http://schemas.openxmlformats.org/officeDocument/2006/math" xmlns:v="urn:schemas-microsoft-com:vml" xmlns:wp="http://schemas.openxmlformats.org/drawingml/2006/wordprocessingDrawing" xmlns:w10="urn:schemas-microsoft-com:office:word" xmlns:w="http://schemas.openxmlformats.org/wordprocessingml/2006/main" xmlns:wne="http://schemas.microsoft.com/office/word/2006/wordml">
   <w:abstractNum w:abstractNumId="6">
-    <w:nsid w:val="235100DB"/>
+    <w:nsid w:val="975AADC1"/>
     <w:multiLevelType w:val="multilevel"/>
     <w:lvl w:ilvl="0">
       <w:start w:val="1"/>
@@ -11268,7 +11493,7 @@
     </w:lvl>
   </w:abstractNum>
   <w:abstractNum w:abstractNumId="7">
-    <w:nsid w:val="3201D4A9"/>
+    <w:nsid w:val="F5237352"/>
     <w:multiLevelType w:val="multilevel"/>
     <w:lvl w:ilvl="0">
       <w:start w:val="1"/>
@@ -11407,7 +11632,7 @@
     </w:lvl>
   </w:abstractNum>
   <w:abstractNum w:abstractNumId="8">
-    <w:nsid w:val="CC711800"/>
+    <w:nsid w:val="19768259"/>
     <w:multiLevelType w:val="multilevel"/>
     <w:lvl w:ilvl="0">
       <w:start w:val="1"/>

</xml_diff>

<commit_message>
Completed Income taxes value matching check
</commit_message>
<xml_diff>
--- a/pages/report_fs/preview.docx
+++ b/pages/report_fs/preview.docx
@@ -607,7 +607,7 @@
             <w:pPr/>
             <w:r>
               <w:rPr/>
-              <w:t xml:space="preserve">16.07.2018</w:t>
+              <w:t xml:space="preserve">20.07.2018</w:t>
             </w:r>
           </w:p>
           <w:p>
@@ -2597,7 +2597,7 @@
             <w:pPr/>
             <w:r>
               <w:rPr/>
-              <w:t xml:space="preserve">Balance as at 16 July 2018</w:t>
+              <w:t xml:space="preserve">Balance as at 20 July 2018</w:t>
             </w:r>
           </w:p>
         </w:tc>
@@ -3133,7 +3133,7 @@
               <w:rPr>
                 <w:rStyle w:val="Arial11"/>
               </w:rPr>
-              <w:t xml:space="preserve">16.07.2018</w:t>
+              <w:t xml:space="preserve">20.07.2018</w:t>
             </w:r>
           </w:p>
           <w:p>
@@ -6424,7 +6424,7 @@
               <w:rPr>
                 <w:rStyle w:val="Arial11"/>
               </w:rPr>
-              <w:t xml:space="preserve">-</w:t>
+              <w:t xml:space="preserve">2</w:t>
             </w:r>
           </w:p>
         </w:tc>
@@ -6456,7 +6456,7 @@
               <w:rPr>
                 <w:rStyle w:val="Arial11"/>
               </w:rPr>
-              <w:t xml:space="preserve">2</w:t>
+              <w:t xml:space="preserve">3</w:t>
             </w:r>
           </w:p>
         </w:tc>
@@ -6768,55 +6768,6 @@
             <w:r>
               <w:rPr/>
               <w:t xml:space="preserve">Effects of:</w:t>
-            </w:r>
-          </w:p>
-        </w:tc>
-      </w:tr>
-      <w:tr>
-        <w:trPr/>
-        <w:tc>
-          <w:tcPr>
-            <w:tcW w:w="7000" w:type="dxa"/>
-          </w:tcPr>
-          <w:p>
-            <w:pPr/>
-            <w:r>
-              <w:rPr/>
-              <w:t xml:space="preserve">- expenses not deductible for tax purposes</w:t>
-            </w:r>
-          </w:p>
-        </w:tc>
-        <w:tc>
-          <w:tcPr>
-            <w:tcW w:w="1750" w:type="dxa"/>
-          </w:tcPr>
-          <w:p>
-            <w:pPr>
-              <w:jc w:val="center"/>
-              <w:spacing w:after="0"/>
-            </w:pPr>
-            <w:r>
-              <w:rPr>
-                <w:rStyle w:val="Arial11"/>
-              </w:rPr>
-              <w:t xml:space="preserve">(3)</w:t>
-            </w:r>
-          </w:p>
-        </w:tc>
-        <w:tc>
-          <w:tcPr>
-            <w:tcW w:w="1750" w:type="dxa"/>
-          </w:tcPr>
-          <w:p>
-            <w:pPr>
-              <w:jc w:val="center"/>
-              <w:spacing w:after="0"/>
-            </w:pPr>
-            <w:r>
-              <w:rPr>
-                <w:rStyle w:val="Arial11"/>
-              </w:rPr>
-              <w:t xml:space="preserve">- </w:t>
             </w:r>
           </w:p>
         </w:tc>
@@ -7131,7 +7082,7 @@
               <w:rPr>
                 <w:rStyle w:val="Arial11"/>
               </w:rPr>
-              <w:t xml:space="preserve">-</w:t>
+              <w:t xml:space="preserve">2</w:t>
             </w:r>
           </w:p>
         </w:tc>
@@ -7163,7 +7114,7 @@
               <w:rPr>
                 <w:rStyle w:val="Arial11"/>
               </w:rPr>
-              <w:t xml:space="preserve">2</w:t>
+              <w:t xml:space="preserve">3</w:t>
             </w:r>
           </w:p>
         </w:tc>
@@ -9500,7 +9451,7 @@
             <w:pPr/>
             <w:r>
               <w:rPr/>
-              <w:t xml:space="preserve">16.07.2018</w:t>
+              <w:t xml:space="preserve">20.07.2018</w:t>
             </w:r>
           </w:p>
           <w:p>
@@ -10332,7 +10283,7 @@
             <w:pPr/>
             <w:r>
               <w:rPr/>
-              <w:t xml:space="preserve">16.07.2018</w:t>
+              <w:t xml:space="preserve">20.07.2018</w:t>
             </w:r>
           </w:p>
           <w:p>
@@ -12355,7 +12306,7 @@
 <file path=word/numbering.xml><?xml version="1.0" encoding="utf-8"?>
 <w:numbering xmlns:ve="http://schemas.openxmlformats.org/markup-compatibility/2006" xmlns:o="urn:schemas-microsoft-com:office:office" xmlns:r="http://schemas.openxmlformats.org/officeDocument/2006/relationships" xmlns:m="http://schemas.openxmlformats.org/officeDocument/2006/math" xmlns:v="urn:schemas-microsoft-com:vml" xmlns:wp="http://schemas.openxmlformats.org/drawingml/2006/wordprocessingDrawing" xmlns:w10="urn:schemas-microsoft-com:office:word" xmlns:w="http://schemas.openxmlformats.org/wordprocessingml/2006/main" xmlns:wne="http://schemas.microsoft.com/office/word/2006/wordml">
   <w:abstractNum w:abstractNumId="6">
-    <w:nsid w:val="247CCD33"/>
+    <w:nsid w:val="A6FF4EFD"/>
     <w:multiLevelType w:val="multilevel"/>
     <w:lvl w:ilvl="0">
       <w:start w:val="1"/>
@@ -12479,7 +12430,7 @@
     </w:lvl>
   </w:abstractNum>
   <w:abstractNum w:abstractNumId="7">
-    <w:nsid w:val="EB3FA576"/>
+    <w:nsid w:val="7BC988A5"/>
     <w:multiLevelType w:val="multilevel"/>
     <w:lvl w:ilvl="0">
       <w:start w:val="1"/>
@@ -12618,7 +12569,7 @@
     </w:lvl>
   </w:abstractNum>
   <w:abstractNum w:abstractNumId="8">
-    <w:nsid w:val="DDAC0682"/>
+    <w:nsid w:val="7CAAE5A7"/>
     <w:multiLevelType w:val="multilevel"/>
     <w:lvl w:ilvl="0">
       <w:start w:val="1"/>

</xml_diff>

<commit_message>
Edited yy's number of directors
</commit_message>
<xml_diff>
--- a/pages/report_fs/preview.docx
+++ b/pages/report_fs/preview.docx
@@ -173,10 +173,14 @@
       </w:r>
     </w:p>
     <w:p>
-      <w:pPr/>
-      <w:r>
-        <w:rPr/>
-        <w:t xml:space="preserve"/>
+      <w:pPr>
+        <w:pStyle w:val="justifiedParagraph"/>
+      </w:pPr>
+      <w:r>
+        <w:rPr>
+          <w:rStyle w:val="Arial11"/>
+        </w:rPr>
+        <w:t xml:space="preserve">	lalala   appointed on 16 July 2018</w:t>
       </w:r>
     </w:p>
     <w:p>
@@ -263,42 +267,77 @@
             <w:tcW w:w="1750" w:type="dxa"/>
           </w:tcPr>
           <w:p>
+            <w:pPr>
+              <w:jc w:val="center"/>
+              <w:spacing w:after="0"/>
+            </w:pPr>
+            <w:r>
+              <w:rPr>
+                <w:rStyle w:val="Arial11"/>
+              </w:rPr>
+              <w:t xml:space="preserve">At the end of financial year</w:t>
+            </w:r>
+          </w:p>
+        </w:tc>
+      </w:tr>
+      <w:tr>
+        <w:trPr/>
+        <w:tc>
+          <w:tcPr>
+            <w:tcW w:w="7000" w:type="dxa"/>
+          </w:tcPr>
+          <w:p>
             <w:pPr/>
             <w:r>
-              <w:rPr/>
-              <w:t xml:space="preserve">At the end of financial year</w:t>
-            </w:r>
-          </w:p>
-        </w:tc>
-      </w:tr>
-      <w:tr>
-        <w:trPr/>
-        <w:tc>
-          <w:tcPr>
-            <w:tcW w:w="7000" w:type="dxa"/>
-          </w:tcPr>
+              <w:rPr>
+                <w:u w:val="single"/>
+              </w:rPr>
+              <w:t xml:space="preserve">The Company</w:t>
+            </w:r>
+          </w:p>
+        </w:tc>
+      </w:tr>
+      <w:tr>
+        <w:trPr/>
+        <w:tc>
+          <w:tcPr/>
           <w:p>
             <w:pPr/>
             <w:r>
               <w:rPr>
-                <w:u w:val="single"/>
-              </w:rPr>
-              <w:t xml:space="preserve">The Company</w:t>
-            </w:r>
-          </w:p>
-        </w:tc>
-      </w:tr>
-      <w:tr>
-        <w:trPr/>
+                <w:rStyle w:val="Arial11"/>
+              </w:rPr>
+              <w:t xml:space="preserve">lalala</w:t>
+            </w:r>
+          </w:p>
+        </w:tc>
         <w:tc>
           <w:tcPr/>
           <w:p>
-            <w:pPr/>
-            <w:r>
-              <w:rPr>
-                <w:rStyle w:val="Arial11"/>
-              </w:rPr>
-              <w:t xml:space="preserve"/>
+            <w:pPr>
+              <w:jc w:val="center"/>
+              <w:spacing w:after="0"/>
+            </w:pPr>
+            <w:r>
+              <w:rPr>
+                <w:rStyle w:val="Arial11"/>
+              </w:rPr>
+              <w:t xml:space="preserve">33</w:t>
+            </w:r>
+          </w:p>
+        </w:tc>
+        <w:tc>
+          <w:tcPr/>
+          <w:p>
+            <w:pPr>
+              <w:jc w:val="center"/>
+              <w:spacing w:after="0"/>
+            </w:pPr>
+            <w:r>
+              <w:rPr>
+                <w:rStyle w:val="Arial11"/>
+              </w:rPr>
+              <w:t xml:space="preserve">34</w:t>
             </w:r>
           </w:p>
         </w:tc>
@@ -464,6 +503,7 @@
           <w:rStyle w:val="Arial11"/>
         </w:rPr>
         <w:t xml:space="preserve">
+          lalala
           <w:br/>
           Director
         </w:t>
@@ -607,7 +647,7 @@
             <w:pPr/>
             <w:r>
               <w:rPr/>
-              <w:t xml:space="preserve">20.07.2018</w:t>
+              <w:t xml:space="preserve">01.01.2015</w:t>
             </w:r>
           </w:p>
           <w:p>
@@ -845,7 +885,7 @@
               <w:rPr>
                 <w:rStyle w:val="Arial11"/>
               </w:rPr>
-              <w:t xml:space="preserve">7</w:t>
+              <w:t xml:space="preserve">6</w:t>
             </w:r>
           </w:p>
         </w:tc>
@@ -1145,18 +1185,7 @@
           <w:tcPr>
             <w:tcW w:w="1750" w:type="dxa"/>
           </w:tcPr>
-          <w:p>
-            <w:pPr>
-              <w:jc w:val="center"/>
-              <w:spacing w:after="0"/>
-            </w:pPr>
-            <w:r>
-              <w:rPr>
-                <w:rStyle w:val="Arial11"/>
-              </w:rPr>
-              <w:t xml:space="preserve">4</w:t>
-            </w:r>
-          </w:p>
+          <w:p/>
         </w:tc>
         <w:tc>
           <w:tcPr>
@@ -1643,7 +1672,7 @@
               <w:rPr>
                 <w:rStyle w:val="Arial11"/>
               </w:rPr>
-              <w:t xml:space="preserve">5</w:t>
+              <w:t xml:space="preserve">4</w:t>
             </w:r>
           </w:p>
         </w:tc>
@@ -2245,7 +2274,7 @@
               <w:rPr>
                 <w:rStyle w:val="Arial11"/>
               </w:rPr>
-              <w:t xml:space="preserve">6</w:t>
+              <w:t xml:space="preserve">5</w:t>
             </w:r>
           </w:p>
         </w:tc>
@@ -2597,7 +2626,7 @@
             <w:pPr/>
             <w:r>
               <w:rPr/>
-              <w:t xml:space="preserve">Balance as at 20 July 2018</w:t>
+              <w:t xml:space="preserve">Balance as at 01 January 2015</w:t>
             </w:r>
           </w:p>
         </w:tc>
@@ -3133,7 +3162,7 @@
               <w:rPr>
                 <w:rStyle w:val="Arial11"/>
               </w:rPr>
-              <w:t xml:space="preserve">20.07.2018</w:t>
+              <w:t xml:space="preserve">01.01.2015</w:t>
             </w:r>
           </w:p>
           <w:p>
@@ -6128,7 +6157,24 @@
             <w:pPr/>
             <w:r>
               <w:rPr/>
-              <w:t xml:space="preserve">Income Tax Expenses</w:t>
+              <w:t xml:space="preserve">OCBC - USD</w:t>
+            </w:r>
+          </w:p>
+        </w:tc>
+        <w:tc>
+          <w:tcPr>
+            <w:tcW w:w="1750" w:type="dxa"/>
+          </w:tcPr>
+          <w:p>
+            <w:pPr>
+              <w:jc w:val="center"/>
+              <w:spacing w:after="0"/>
+            </w:pPr>
+            <w:r>
+              <w:rPr>
+                <w:rStyle w:val="Arial11"/>
+              </w:rPr>
+              <w:t xml:space="preserve">978,750</w:t>
             </w:r>
           </w:p>
         </w:tc>
@@ -6146,23 +6192,6 @@
                 <w:rStyle w:val="Arial11"/>
               </w:rPr>
               <w:t xml:space="preserve">-</w:t>
-            </w:r>
-          </w:p>
-        </w:tc>
-        <w:tc>
-          <w:tcPr>
-            <w:tcW w:w="1750" w:type="dxa"/>
-          </w:tcPr>
-          <w:p>
-            <w:pPr>
-              <w:jc w:val="center"/>
-              <w:spacing w:after="0"/>
-            </w:pPr>
-            <w:r>
-              <w:rPr>
-                <w:rStyle w:val="Arial11"/>
-              </w:rPr>
-              <w:t xml:space="preserve">99,641</w:t>
             </w:r>
           </w:p>
         </w:tc>
@@ -6192,7 +6221,7 @@
               <w:rPr>
                 <w:rStyle w:val="Arial11"/>
               </w:rPr>
-              <w:t xml:space="preserve">-</w:t>
+              <w:t xml:space="preserve">978,750</w:t>
             </w:r>
           </w:p>
         </w:tc>
@@ -6213,7 +6242,7 @@
               <w:rPr>
                 <w:rStyle w:val="Arial11"/>
               </w:rPr>
-              <w:t xml:space="preserve">99,641</w:t>
+              <w:t xml:space="preserve">-</w:t>
             </w:r>
           </w:p>
         </w:tc>
@@ -6223,981 +6252,6 @@
         <w:tc>
           <w:tcPr>
             <w:tcW w:w="5250" w:type="dxa"/>
-          </w:tcPr>
-          <w:p/>
-        </w:tc>
-      </w:tr>
-    </w:tbl>
-    <w:p>
-      <w:pPr>
-        <w:numPr>
-          <w:ilvl w:val="0"/>
-          <w:numId w:val="6"/>
-        </w:numPr>
-      </w:pPr>
-      <w:r>
-        <w:rPr/>
-        <w:t xml:space="preserve">INCOME TAXES</w:t>
-      </w:r>
-    </w:p>
-    <w:tbl>
-      <w:tblGrid>
-        <w:gridCol w:w="7000" w:type="dxa"/>
-        <w:gridCol w:w="1750" w:type="dxa"/>
-        <w:gridCol w:w="1750" w:type="dxa"/>
-      </w:tblGrid>
-      <w:tr>
-        <w:trPr/>
-        <w:tc>
-          <w:tcPr>
-            <w:tcW w:w="7000" w:type="dxa"/>
-          </w:tcPr>
-          <w:p>
-            <w:pPr>
-              <w:numPr>
-                <w:ilvl w:val="1"/>
-                <w:numId w:val="7"/>
-              </w:numPr>
-            </w:pPr>
-            <w:r>
-              <w:rPr/>
-              <w:t xml:space="preserve">Income tax expense</w:t>
-            </w:r>
-          </w:p>
-        </w:tc>
-      </w:tr>
-      <w:tr>
-        <w:trPr/>
-        <w:tc>
-          <w:tcPr>
-            <w:tcW w:w="7000" w:type="dxa"/>
-          </w:tcPr>
-          <w:p/>
-        </w:tc>
-        <w:tc>
-          <w:tcPr>
-            <w:tcW w:w="1750" w:type="dxa"/>
-          </w:tcPr>
-          <w:p>
-            <w:pPr/>
-            <w:r>
-              <w:rPr/>
-              <w:t xml:space="preserve">01.01.2016</w:t>
-            </w:r>
-          </w:p>
-          <w:p>
-            <w:pPr>
-              <w:jc w:val="center"/>
-              <w:spacing w:after="0"/>
-            </w:pPr>
-            <w:r>
-              <w:rPr>
-                <w:rStyle w:val="Arial11"/>
-              </w:rPr>
-              <w:t xml:space="preserve">to</w:t>
-            </w:r>
-          </w:p>
-          <w:p>
-            <w:pPr/>
-            <w:r>
-              <w:rPr>
-                <w:rStyle w:val="TableUnderline"/>
-              </w:rPr>
-              <w:t xml:space="preserve">31.12.2016</w:t>
-            </w:r>
-          </w:p>
-          <w:p>
-            <w:pPr>
-              <w:jc w:val="center"/>
-              <w:spacing w:after="0"/>
-            </w:pPr>
-            <w:r>
-              <w:rPr>
-                <w:rStyle w:val="Arial11"/>
-              </w:rPr>
-              <w:t xml:space="preserve">$</w:t>
-            </w:r>
-          </w:p>
-        </w:tc>
-        <w:tc>
-          <w:tcPr>
-            <w:tcW w:w="1750" w:type="dxa"/>
-          </w:tcPr>
-          <w:p>
-            <w:pPr/>
-            <w:r>
-              <w:rPr/>
-              <w:t xml:space="preserve">01.01.2015</w:t>
-            </w:r>
-          </w:p>
-          <w:p>
-            <w:pPr>
-              <w:jc w:val="center"/>
-              <w:spacing w:after="0"/>
-            </w:pPr>
-            <w:r>
-              <w:rPr>
-                <w:rStyle w:val="Arial11"/>
-              </w:rPr>
-              <w:t xml:space="preserve">to</w:t>
-            </w:r>
-          </w:p>
-          <w:p>
-            <w:pPr/>
-            <w:r>
-              <w:rPr>
-                <w:rStyle w:val="TableUnderline"/>
-              </w:rPr>
-              <w:t xml:space="preserve">31.12.2015</w:t>
-            </w:r>
-          </w:p>
-          <w:p>
-            <w:pPr>
-              <w:jc w:val="center"/>
-              <w:spacing w:after="0"/>
-            </w:pPr>
-            <w:r>
-              <w:rPr>
-                <w:rStyle w:val="Arial11"/>
-              </w:rPr>
-              <w:t xml:space="preserve">$</w:t>
-            </w:r>
-          </w:p>
-        </w:tc>
-      </w:tr>
-      <w:tr>
-        <w:trPr/>
-        <w:tc>
-          <w:tcPr>
-            <w:tcW w:w="7000" w:type="dxa"/>
-          </w:tcPr>
-          <w:p>
-            <w:pPr/>
-            <w:r>
-              <w:rPr/>
-              <w:t xml:space="preserve">Tax expense attributable to profit is made up of:</w:t>
-            </w:r>
-          </w:p>
-        </w:tc>
-      </w:tr>
-      <w:tr>
-        <w:trPr/>
-        <w:tc>
-          <w:tcPr>
-            <w:tcW w:w="7000" w:type="dxa"/>
-          </w:tcPr>
-          <w:p>
-            <w:pPr/>
-            <w:r>
-              <w:rPr/>
-              <w:t xml:space="preserve">Current income tax expenses</w:t>
-            </w:r>
-          </w:p>
-        </w:tc>
-        <w:tc>
-          <w:tcPr>
-            <w:tcW w:w="1750" w:type="dxa"/>
-          </w:tcPr>
-          <w:p>
-            <w:pPr>
-              <w:jc w:val="center"/>
-              <w:spacing w:after="0"/>
-            </w:pPr>
-            <w:r>
-              <w:rPr>
-                <w:rStyle w:val="Arial11"/>
-              </w:rPr>
-              <w:t xml:space="preserve">1</w:t>
-            </w:r>
-          </w:p>
-        </w:tc>
-        <w:tc>
-          <w:tcPr>
-            <w:tcW w:w="1750" w:type="dxa"/>
-          </w:tcPr>
-          <w:p>
-            <w:pPr>
-              <w:jc w:val="center"/>
-              <w:spacing w:after="0"/>
-            </w:pPr>
-            <w:r>
-              <w:rPr>
-                <w:rStyle w:val="Arial11"/>
-              </w:rPr>
-              <w:t xml:space="preserve">2</w:t>
-            </w:r>
-          </w:p>
-        </w:tc>
-      </w:tr>
-      <w:tr>
-        <w:trPr/>
-        <w:tc>
-          <w:tcPr>
-            <w:tcW w:w="7000" w:type="dxa"/>
-          </w:tcPr>
-          <w:p>
-            <w:pPr/>
-            <w:r>
-              <w:rPr/>
-              <w:t xml:space="preserve">Under provision in prior year</w:t>
-            </w:r>
-          </w:p>
-        </w:tc>
-        <w:tc>
-          <w:tcPr>
-            <w:tcW w:w="1750" w:type="dxa"/>
-          </w:tcPr>
-          <w:p>
-            <w:pPr>
-              <w:jc w:val="center"/>
-              <w:spacing w:after="0"/>
-            </w:pPr>
-            <w:r>
-              <w:rPr>
-                <w:rStyle w:val="Arial11"/>
-              </w:rPr>
-              <w:t xml:space="preserve">3</w:t>
-            </w:r>
-          </w:p>
-        </w:tc>
-        <w:tc>
-          <w:tcPr>
-            <w:tcW w:w="1750" w:type="dxa"/>
-          </w:tcPr>
-          <w:p>
-            <w:pPr>
-              <w:jc w:val="center"/>
-              <w:spacing w:after="0"/>
-            </w:pPr>
-            <w:r>
-              <w:rPr>
-                <w:rStyle w:val="Arial11"/>
-              </w:rPr>
-              <w:t xml:space="preserve">-</w:t>
-            </w:r>
-          </w:p>
-        </w:tc>
-      </w:tr>
-      <w:tr>
-        <w:trPr/>
-        <w:tc>
-          <w:tcPr>
-            <w:tcW w:w="7000" w:type="dxa"/>
-          </w:tcPr>
-          <w:p/>
-        </w:tc>
-        <w:tc>
-          <w:tcPr>
-            <w:tcW w:w="1750" w:type="dxa"/>
-            <w:tcBorders>
-              <w:top w:val="single" w:sz="1" w:color="#000000"/>
-              <w:bottom w:val="single" w:sz="18" w:color="#000000"/>
-            </w:tcBorders>
-          </w:tcPr>
-          <w:p>
-            <w:pPr>
-              <w:jc w:val="center"/>
-              <w:spacing w:after="0"/>
-            </w:pPr>
-            <w:r>
-              <w:rPr>
-                <w:rStyle w:val="Arial11"/>
-              </w:rPr>
-              <w:t xml:space="preserve">36,463</w:t>
-            </w:r>
-          </w:p>
-        </w:tc>
-        <w:tc>
-          <w:tcPr>
-            <w:tcW w:w="1750" w:type="dxa"/>
-            <w:tcBorders>
-              <w:top w:val="single" w:sz="1" w:color="#000000"/>
-              <w:bottom w:val="single" w:sz="18" w:color="#000000"/>
-            </w:tcBorders>
-          </w:tcPr>
-          <w:p>
-            <w:pPr>
-              <w:jc w:val="center"/>
-              <w:spacing w:after="0"/>
-            </w:pPr>
-            <w:r>
-              <w:rPr>
-                <w:rStyle w:val="Arial11"/>
-              </w:rPr>
-              <w:t xml:space="preserve">99,641</w:t>
-            </w:r>
-          </w:p>
-        </w:tc>
-      </w:tr>
-      <w:tr>
-        <w:trPr/>
-        <w:tc>
-          <w:tcPr>
-            <w:tcW w:w="7000" w:type="dxa"/>
-          </w:tcPr>
-          <w:p/>
-        </w:tc>
-      </w:tr>
-      <w:tr>
-        <w:trPr/>
-        <w:tc>
-          <w:tcPr>
-            <w:tcW w:w="5250" w:type="dxa"/>
-            <w:gridSpan w:val="3"/>
-          </w:tcPr>
-          <w:p>
-            <w:pPr/>
-            <w:r>
-              <w:rPr/>
-              <w:t xml:space="preserve">The tax expense on profit differs from the amount that would arise using the Singapore standard rate of income tax as follows:</w:t>
-            </w:r>
-          </w:p>
-        </w:tc>
-      </w:tr>
-      <w:tr>
-        <w:trPr/>
-        <w:tc>
-          <w:tcPr>
-            <w:tcW w:w="7000" w:type="dxa"/>
-          </w:tcPr>
-          <w:p/>
-        </w:tc>
-        <w:tc>
-          <w:tcPr>
-            <w:tcW w:w="1750" w:type="dxa"/>
-          </w:tcPr>
-          <w:p>
-            <w:pPr/>
-            <w:r>
-              <w:rPr/>
-              <w:t xml:space="preserve">01.01.2016</w:t>
-            </w:r>
-          </w:p>
-          <w:p>
-            <w:pPr>
-              <w:jc w:val="center"/>
-              <w:spacing w:after="0"/>
-            </w:pPr>
-            <w:r>
-              <w:rPr>
-                <w:rStyle w:val="Arial11"/>
-              </w:rPr>
-              <w:t xml:space="preserve">to</w:t>
-            </w:r>
-          </w:p>
-          <w:p>
-            <w:pPr/>
-            <w:r>
-              <w:rPr>
-                <w:rStyle w:val="TableUnderline"/>
-              </w:rPr>
-              <w:t xml:space="preserve">31.12.2016</w:t>
-            </w:r>
-          </w:p>
-          <w:p>
-            <w:pPr>
-              <w:jc w:val="center"/>
-              <w:spacing w:after="0"/>
-            </w:pPr>
-            <w:r>
-              <w:rPr>
-                <w:rStyle w:val="Arial11"/>
-              </w:rPr>
-              <w:t xml:space="preserve">$</w:t>
-            </w:r>
-          </w:p>
-        </w:tc>
-        <w:tc>
-          <w:tcPr>
-            <w:tcW w:w="1750" w:type="dxa"/>
-          </w:tcPr>
-          <w:p>
-            <w:pPr/>
-            <w:r>
-              <w:rPr/>
-              <w:t xml:space="preserve">01.01.2015</w:t>
-            </w:r>
-          </w:p>
-          <w:p>
-            <w:pPr>
-              <w:jc w:val="center"/>
-              <w:spacing w:after="0"/>
-            </w:pPr>
-            <w:r>
-              <w:rPr>
-                <w:rStyle w:val="Arial11"/>
-              </w:rPr>
-              <w:t xml:space="preserve">to</w:t>
-            </w:r>
-          </w:p>
-          <w:p>
-            <w:pPr/>
-            <w:r>
-              <w:rPr>
-                <w:rStyle w:val="TableUnderline"/>
-              </w:rPr>
-              <w:t xml:space="preserve">31.12.2015</w:t>
-            </w:r>
-          </w:p>
-          <w:p>
-            <w:pPr>
-              <w:jc w:val="center"/>
-              <w:spacing w:after="0"/>
-            </w:pPr>
-            <w:r>
-              <w:rPr>
-                <w:rStyle w:val="Arial11"/>
-              </w:rPr>
-              <w:t xml:space="preserve">$</w:t>
-            </w:r>
-          </w:p>
-        </w:tc>
-      </w:tr>
-      <w:tr>
-        <w:trPr/>
-        <w:tc>
-          <w:tcPr>
-            <w:tcW w:w="7000" w:type="dxa"/>
-          </w:tcPr>
-          <w:p>
-            <w:pPr/>
-            <w:r>
-              <w:rPr/>
-              <w:t xml:space="preserve">Profit before income tax</w:t>
-            </w:r>
-          </w:p>
-        </w:tc>
-        <w:tc>
-          <w:tcPr>
-            <w:tcW w:w="1750" w:type="dxa"/>
-            <w:tcBorders>
-              <w:bottom w:val="single" w:sz="18" w:color="000000"/>
-            </w:tcBorders>
-          </w:tcPr>
-          <w:p>
-            <w:pPr>
-              <w:jc w:val="center"/>
-              <w:spacing w:after="0"/>
-            </w:pPr>
-            <w:r>
-              <w:rPr>
-                <w:rStyle w:val="Arial11"/>
-              </w:rPr>
-              <w:t xml:space="preserve">653,898</w:t>
-            </w:r>
-          </w:p>
-        </w:tc>
-        <w:tc>
-          <w:tcPr>
-            <w:tcW w:w="1750" w:type="dxa"/>
-            <w:tcBorders>
-              <w:bottom w:val="single" w:sz="18" w:color="000000"/>
-            </w:tcBorders>
-          </w:tcPr>
-          <w:p>
-            <w:pPr>
-              <w:jc w:val="center"/>
-              <w:spacing w:after="0"/>
-            </w:pPr>
-            <w:r>
-              <w:rPr>
-                <w:rStyle w:val="Arial11"/>
-              </w:rPr>
-              <w:t xml:space="preserve">965,397</w:t>
-            </w:r>
-          </w:p>
-        </w:tc>
-      </w:tr>
-      <w:tr>
-        <w:trPr/>
-        <w:tc>
-          <w:tcPr>
-            <w:tcW w:w="7000" w:type="dxa"/>
-          </w:tcPr>
-          <w:p>
-            <w:pPr/>
-            <w:r>
-              <w:rPr/>
-              <w:t xml:space="preserve">Tax calculated at tax rate of 17% (2015: 17%)</w:t>
-            </w:r>
-          </w:p>
-        </w:tc>
-        <w:tc>
-          <w:tcPr>
-            <w:tcW w:w="1750" w:type="dxa"/>
-          </w:tcPr>
-          <w:p>
-            <w:pPr>
-              <w:jc w:val="center"/>
-              <w:spacing w:after="0"/>
-            </w:pPr>
-            <w:r>
-              <w:rPr>
-                <w:rStyle w:val="Arial11"/>
-              </w:rPr>
-              <w:t xml:space="preserve">111,163</w:t>
-            </w:r>
-          </w:p>
-        </w:tc>
-        <w:tc>
-          <w:tcPr>
-            <w:tcW w:w="1750" w:type="dxa"/>
-          </w:tcPr>
-          <w:p>
-            <w:pPr>
-              <w:jc w:val="center"/>
-              <w:spacing w:after="0"/>
-            </w:pPr>
-            <w:r>
-              <w:rPr>
-                <w:rStyle w:val="Arial11"/>
-              </w:rPr>
-              <w:t xml:space="preserve">164,117</w:t>
-            </w:r>
-          </w:p>
-        </w:tc>
-      </w:tr>
-      <w:tr>
-        <w:trPr/>
-        <w:tc>
-          <w:tcPr>
-            <w:tcW w:w="7000" w:type="dxa"/>
-          </w:tcPr>
-          <w:p>
-            <w:pPr/>
-            <w:r>
-              <w:rPr/>
-              <w:t xml:space="preserve">Effects of:</w:t>
-            </w:r>
-          </w:p>
-        </w:tc>
-      </w:tr>
-      <w:tr>
-        <w:trPr/>
-        <w:tc>
-          <w:tcPr>
-            <w:tcW w:w="7000" w:type="dxa"/>
-          </w:tcPr>
-          <w:p>
-            <w:pPr/>
-            <w:r>
-              <w:rPr/>
-              <w:t xml:space="preserve">Tax expense</w:t>
-            </w:r>
-          </w:p>
-        </w:tc>
-        <w:tc>
-          <w:tcPr>
-            <w:tcW w:w="1750" w:type="dxa"/>
-            <w:tcBorders>
-              <w:top w:val="single" w:sz="1" w:color="#000000"/>
-              <w:bottom w:val="single" w:sz="18" w:color="#000000"/>
-            </w:tcBorders>
-          </w:tcPr>
-          <w:p>
-            <w:pPr>
-              <w:jc w:val="center"/>
-              <w:spacing w:after="0"/>
-            </w:pPr>
-            <w:r>
-              <w:rPr>
-                <w:rStyle w:val="Arial11"/>
-              </w:rPr>
-              <w:t xml:space="preserve">36,463</w:t>
-            </w:r>
-          </w:p>
-        </w:tc>
-        <w:tc>
-          <w:tcPr>
-            <w:tcW w:w="1750" w:type="dxa"/>
-            <w:tcBorders>
-              <w:top w:val="single" w:sz="1" w:color="#000000"/>
-              <w:bottom w:val="single" w:sz="18" w:color="#000000"/>
-            </w:tcBorders>
-          </w:tcPr>
-          <w:p>
-            <w:pPr>
-              <w:jc w:val="center"/>
-              <w:spacing w:after="0"/>
-            </w:pPr>
-            <w:r>
-              <w:rPr>
-                <w:rStyle w:val="Arial11"/>
-              </w:rPr>
-              <w:t xml:space="preserve">99,641</w:t>
-            </w:r>
-          </w:p>
-        </w:tc>
-      </w:tr>
-      <w:tr>
-        <w:trPr/>
-        <w:tc>
-          <w:tcPr>
-            <w:tcW w:w="7000" w:type="dxa"/>
-          </w:tcPr>
-          <w:p/>
-        </w:tc>
-      </w:tr>
-      <w:tr>
-        <w:trPr/>
-        <w:tc>
-          <w:tcPr>
-            <w:tcW w:w="7000" w:type="dxa"/>
-          </w:tcPr>
-          <w:p>
-            <w:pPr>
-              <w:numPr>
-                <w:ilvl w:val="1"/>
-                <w:numId w:val="6"/>
-              </w:numPr>
-            </w:pPr>
-            <w:r>
-              <w:rPr/>
-              <w:t xml:space="preserve">Movement in current income tax liabilities:</w:t>
-            </w:r>
-          </w:p>
-        </w:tc>
-      </w:tr>
-      <w:tr>
-        <w:trPr/>
-        <w:tc>
-          <w:tcPr>
-            <w:tcW w:w="7000" w:type="dxa"/>
-          </w:tcPr>
-          <w:p/>
-        </w:tc>
-        <w:tc>
-          <w:tcPr>
-            <w:tcW w:w="1750" w:type="dxa"/>
-          </w:tcPr>
-          <w:p>
-            <w:pPr/>
-            <w:r>
-              <w:rPr/>
-              <w:t xml:space="preserve">01.01.2016</w:t>
-            </w:r>
-          </w:p>
-          <w:p>
-            <w:pPr>
-              <w:jc w:val="center"/>
-              <w:spacing w:after="0"/>
-            </w:pPr>
-            <w:r>
-              <w:rPr>
-                <w:rStyle w:val="Arial11"/>
-              </w:rPr>
-              <w:t xml:space="preserve">to</w:t>
-            </w:r>
-          </w:p>
-          <w:p>
-            <w:pPr/>
-            <w:r>
-              <w:rPr>
-                <w:rStyle w:val="TableUnderline"/>
-              </w:rPr>
-              <w:t xml:space="preserve">31.12.2016</w:t>
-            </w:r>
-          </w:p>
-          <w:p>
-            <w:pPr>
-              <w:jc w:val="center"/>
-              <w:spacing w:after="0"/>
-            </w:pPr>
-            <w:r>
-              <w:rPr>
-                <w:rStyle w:val="Arial11"/>
-              </w:rPr>
-              <w:t xml:space="preserve">$</w:t>
-            </w:r>
-          </w:p>
-        </w:tc>
-        <w:tc>
-          <w:tcPr>
-            <w:tcW w:w="1750" w:type="dxa"/>
-          </w:tcPr>
-          <w:p>
-            <w:pPr/>
-            <w:r>
-              <w:rPr/>
-              <w:t xml:space="preserve">01.01.2015</w:t>
-            </w:r>
-          </w:p>
-          <w:p>
-            <w:pPr>
-              <w:jc w:val="center"/>
-              <w:spacing w:after="0"/>
-            </w:pPr>
-            <w:r>
-              <w:rPr>
-                <w:rStyle w:val="Arial11"/>
-              </w:rPr>
-              <w:t xml:space="preserve">to</w:t>
-            </w:r>
-          </w:p>
-          <w:p>
-            <w:pPr/>
-            <w:r>
-              <w:rPr>
-                <w:rStyle w:val="TableUnderline"/>
-              </w:rPr>
-              <w:t xml:space="preserve">31.12.2015</w:t>
-            </w:r>
-          </w:p>
-          <w:p>
-            <w:pPr>
-              <w:jc w:val="center"/>
-              <w:spacing w:after="0"/>
-            </w:pPr>
-            <w:r>
-              <w:rPr>
-                <w:rStyle w:val="Arial11"/>
-              </w:rPr>
-              <w:t xml:space="preserve">$</w:t>
-            </w:r>
-          </w:p>
-        </w:tc>
-      </w:tr>
-      <w:tr>
-        <w:trPr/>
-        <w:tc>
-          <w:tcPr>
-            <w:tcW w:w="7000" w:type="dxa"/>
-          </w:tcPr>
-          <w:p>
-            <w:pPr/>
-            <w:r>
-              <w:rPr/>
-              <w:t xml:space="preserve">Beginning of financial year</w:t>
-            </w:r>
-          </w:p>
-        </w:tc>
-        <w:tc>
-          <w:tcPr>
-            <w:tcW w:w="1750" w:type="dxa"/>
-          </w:tcPr>
-          <w:p>
-            <w:pPr>
-              <w:jc w:val="center"/>
-              <w:spacing w:after="0"/>
-            </w:pPr>
-            <w:r>
-              <w:rPr>
-                <w:rStyle w:val="Arial11"/>
-              </w:rPr>
-              <w:t xml:space="preserve">99,694</w:t>
-            </w:r>
-          </w:p>
-        </w:tc>
-      </w:tr>
-      <w:tr>
-        <w:trPr/>
-        <w:tc>
-          <w:tcPr>
-            <w:tcW w:w="7000" w:type="dxa"/>
-          </w:tcPr>
-          <w:p>
-            <w:pPr/>
-            <w:r>
-              <w:rPr/>
-              <w:t xml:space="preserve">Income tax paid</w:t>
-            </w:r>
-          </w:p>
-        </w:tc>
-        <w:tc>
-          <w:tcPr>
-            <w:tcW w:w="1750" w:type="dxa"/>
-          </w:tcPr>
-          <w:p>
-            <w:pPr>
-              <w:jc w:val="center"/>
-              <w:spacing w:after="0"/>
-            </w:pPr>
-            <w:r>
-              <w:rPr>
-                <w:rStyle w:val="Arial11"/>
-              </w:rPr>
-              <w:t xml:space="preserve">4</w:t>
-            </w:r>
-          </w:p>
-        </w:tc>
-        <w:tc>
-          <w:tcPr>
-            <w:tcW w:w="1750" w:type="dxa"/>
-          </w:tcPr>
-          <w:p>
-            <w:pPr>
-              <w:jc w:val="center"/>
-              <w:spacing w:after="0"/>
-            </w:pPr>
-            <w:r>
-              <w:rPr>
-                <w:rStyle w:val="Arial11"/>
-              </w:rPr>
-              <w:t xml:space="preserve">- </w:t>
-            </w:r>
-          </w:p>
-        </w:tc>
-      </w:tr>
-      <w:tr>
-        <w:trPr/>
-        <w:tc>
-          <w:tcPr>
-            <w:tcW w:w="7000" w:type="dxa"/>
-          </w:tcPr>
-          <w:p>
-            <w:pPr/>
-            <w:r>
-              <w:rPr/>
-              <w:t xml:space="preserve">Current year tax expense</w:t>
-            </w:r>
-          </w:p>
-        </w:tc>
-        <w:tc>
-          <w:tcPr>
-            <w:tcW w:w="1750" w:type="dxa"/>
-          </w:tcPr>
-          <w:p>
-            <w:pPr>
-              <w:jc w:val="center"/>
-              <w:spacing w:after="0"/>
-            </w:pPr>
-            <w:r>
-              <w:rPr>
-                <w:rStyle w:val="Arial11"/>
-              </w:rPr>
-              <w:t xml:space="preserve">1</w:t>
-            </w:r>
-          </w:p>
-        </w:tc>
-        <w:tc>
-          <w:tcPr>
-            <w:tcW w:w="1750" w:type="dxa"/>
-          </w:tcPr>
-          <w:p>
-            <w:pPr>
-              <w:jc w:val="center"/>
-              <w:spacing w:after="0"/>
-            </w:pPr>
-            <w:r>
-              <w:rPr>
-                <w:rStyle w:val="Arial11"/>
-              </w:rPr>
-              <w:t xml:space="preserve">2</w:t>
-            </w:r>
-          </w:p>
-        </w:tc>
-      </w:tr>
-      <w:tr>
-        <w:trPr/>
-        <w:tc>
-          <w:tcPr>
-            <w:tcW w:w="7000" w:type="dxa"/>
-          </w:tcPr>
-          <w:p>
-            <w:pPr/>
-            <w:r>
-              <w:rPr/>
-              <w:t xml:space="preserve">Under provision in prior year</w:t>
-            </w:r>
-          </w:p>
-        </w:tc>
-        <w:tc>
-          <w:tcPr>
-            <w:tcW w:w="1750" w:type="dxa"/>
-          </w:tcPr>
-          <w:p>
-            <w:pPr>
-              <w:jc w:val="center"/>
-              <w:spacing w:after="0"/>
-            </w:pPr>
-            <w:r>
-              <w:rPr>
-                <w:rStyle w:val="Arial11"/>
-              </w:rPr>
-              <w:t xml:space="preserve">3</w:t>
-            </w:r>
-          </w:p>
-        </w:tc>
-        <w:tc>
-          <w:tcPr>
-            <w:tcW w:w="1750" w:type="dxa"/>
-          </w:tcPr>
-          <w:p>
-            <w:pPr>
-              <w:jc w:val="center"/>
-              <w:spacing w:after="0"/>
-            </w:pPr>
-            <w:r>
-              <w:rPr>
-                <w:rStyle w:val="Arial11"/>
-              </w:rPr>
-              <w:t xml:space="preserve">-</w:t>
-            </w:r>
-          </w:p>
-        </w:tc>
-      </w:tr>
-      <w:tr>
-        <w:trPr/>
-        <w:tc>
-          <w:tcPr>
-            <w:tcW w:w="7000" w:type="dxa"/>
-          </w:tcPr>
-          <w:p>
-            <w:pPr/>
-            <w:r>
-              <w:rPr/>
-              <w:t xml:space="preserve">End of financial year</w:t>
-            </w:r>
-          </w:p>
-        </w:tc>
-        <w:tc>
-          <w:tcPr>
-            <w:tcW w:w="1750" w:type="dxa"/>
-            <w:tcBorders>
-              <w:top w:val="single" w:sz="1" w:color="#000000"/>
-              <w:bottom w:val="single" w:sz="18" w:color="#000000"/>
-            </w:tcBorders>
-          </w:tcPr>
-          <w:p>
-            <w:pPr>
-              <w:jc w:val="center"/>
-              <w:spacing w:after="0"/>
-            </w:pPr>
-            <w:r>
-              <w:rPr>
-                <w:rStyle w:val="Arial11"/>
-              </w:rPr>
-              <w:t xml:space="preserve">135,952</w:t>
-            </w:r>
-          </w:p>
-        </w:tc>
-        <w:tc>
-          <w:tcPr>
-            <w:tcW w:w="1750" w:type="dxa"/>
-            <w:tcBorders>
-              <w:top w:val="single" w:sz="1" w:color="#000000"/>
-              <w:bottom w:val="single" w:sz="18" w:color="#000000"/>
-            </w:tcBorders>
-          </w:tcPr>
-          <w:p>
-            <w:pPr>
-              <w:jc w:val="center"/>
-              <w:spacing w:after="0"/>
-            </w:pPr>
-            <w:r>
-              <w:rPr>
-                <w:rStyle w:val="Arial11"/>
-              </w:rPr>
-              <w:t xml:space="preserve">99,694</w:t>
-            </w:r>
-          </w:p>
-        </w:tc>
-      </w:tr>
-      <w:tr>
-        <w:trPr/>
-        <w:tc>
-          <w:tcPr>
-            <w:tcW w:w="7000" w:type="dxa"/>
           </w:tcPr>
           <w:p/>
         </w:tc>
@@ -9451,7 +8505,7 @@
             <w:pPr/>
             <w:r>
               <w:rPr/>
-              <w:t xml:space="preserve">20.07.2018</w:t>
+              <w:t xml:space="preserve">01.01.2015</w:t>
             </w:r>
           </w:p>
           <w:p>
@@ -10283,7 +9337,7 @@
             <w:pPr/>
             <w:r>
               <w:rPr/>
-              <w:t xml:space="preserve">20.07.2018</w:t>
+              <w:t xml:space="preserve">01.01.2015</w:t>
             </w:r>
           </w:p>
           <w:p>
@@ -12306,7 +11360,7 @@
 <file path=word/numbering.xml><?xml version="1.0" encoding="utf-8"?>
 <w:numbering xmlns:ve="http://schemas.openxmlformats.org/markup-compatibility/2006" xmlns:o="urn:schemas-microsoft-com:office:office" xmlns:r="http://schemas.openxmlformats.org/officeDocument/2006/relationships" xmlns:m="http://schemas.openxmlformats.org/officeDocument/2006/math" xmlns:v="urn:schemas-microsoft-com:vml" xmlns:wp="http://schemas.openxmlformats.org/drawingml/2006/wordprocessingDrawing" xmlns:w10="urn:schemas-microsoft-com:office:word" xmlns:w="http://schemas.openxmlformats.org/wordprocessingml/2006/main" xmlns:wne="http://schemas.microsoft.com/office/word/2006/wordml">
   <w:abstractNum w:abstractNumId="6">
-    <w:nsid w:val="A6FF4EFD"/>
+    <w:nsid w:val="D5209CC5"/>
     <w:multiLevelType w:val="multilevel"/>
     <w:lvl w:ilvl="0">
       <w:start w:val="1"/>
@@ -12430,7 +11484,7 @@
     </w:lvl>
   </w:abstractNum>
   <w:abstractNum w:abstractNumId="7">
-    <w:nsid w:val="7BC988A5"/>
+    <w:nsid w:val="68C1269C"/>
     <w:multiLevelType w:val="multilevel"/>
     <w:lvl w:ilvl="0">
       <w:start w:val="1"/>
@@ -12569,7 +11623,7 @@
     </w:lvl>
   </w:abstractNum>
   <w:abstractNum w:abstractNumId="8">
-    <w:nsid w:val="7CAAE5A7"/>
+    <w:nsid w:val="EA4956C0"/>
     <w:multiLevelType w:val="multilevel"/>
     <w:lvl w:ilvl="0">
       <w:start w:val="1"/>

</xml_diff>

<commit_message>
check for "" in director field
</commit_message>
<xml_diff>
--- a/pages/report_fs/preview.docx
+++ b/pages/report_fs/preview.docx
@@ -77,7 +77,7 @@
           <w:rStyle w:val="ArialBlack11"/>
         </w:rPr>
         <w:t xml:space="preserve">
-          DIRECTORS' STATEMENT
+          DIRECTOR'S STATEMENT
           <w:br/>
           FOR THE FINANCIAL YEAR ENDED 31 DECEMBER 2016
         </w:t>
@@ -102,7 +102,7 @@
         <w:rPr>
           <w:rStyle w:val="Arial11"/>
         </w:rPr>
-        <w:t xml:space="preserve">The directors present this statement to the member together with the unaudited financial statements of VSIG PTE. LTD. (“the Company”) for the financial year ended 31 December 2016.</w:t>
+        <w:t xml:space="preserve">The director present this statement to the member together with the unaudited financial statements of VSIG PTE. LTD. (“the Company”) for the financial year ended 31 December 2016.</w:t>
       </w:r>
     </w:p>
     <w:p>
@@ -116,7 +116,7 @@
         <w:rPr>
           <w:rStyle w:val="Arial11"/>
         </w:rPr>
-        <w:t xml:space="preserve">	OPINION OF THE DIRECTORS</w:t>
+        <w:t xml:space="preserve">	OPINION OF THE DIRECTOR</w:t>
       </w:r>
     </w:p>
     <w:p>
@@ -158,7 +158,7 @@
         <w:rPr>
           <w:rStyle w:val="Arial11"/>
         </w:rPr>
-        <w:t xml:space="preserve">	DIRECTORS</w:t>
+        <w:t xml:space="preserve">	DIRECTOR</w:t>
       </w:r>
     </w:p>
     <w:p>
@@ -169,7 +169,7 @@
         <w:rPr>
           <w:rStyle w:val="Arial11"/>
         </w:rPr>
-        <w:t xml:space="preserve">	The directors of the Company in office at the date of this statement are as follows:</w:t>
+        <w:t xml:space="preserve">	The director of the Company in office at the date of this statement are as follows:</w:t>
       </w:r>
     </w:p>
     <w:p>
@@ -180,18 +180,7 @@
         <w:rPr>
           <w:rStyle w:val="Arial11"/>
         </w:rPr>
-        <w:t xml:space="preserve">	yy   appointed on 09 July 2018</w:t>
-      </w:r>
-    </w:p>
-    <w:p>
-      <w:pPr>
-        <w:pStyle w:val="justifiedParagraph"/>
-      </w:pPr>
-      <w:r>
-        <w:rPr>
-          <w:rStyle w:val="Arial11"/>
-        </w:rPr>
-        <w:t xml:space="preserve">	bb   appointed on 09 July 2018</w:t>
+        <w:t xml:space="preserve">	yy   appointed on 01 January 1970</w:t>
       </w:r>
     </w:p>
     <w:p>
@@ -206,7 +195,7 @@
         <w:rPr>
           <w:rStyle w:val="Arial11"/>
         </w:rPr>
-        <w:t xml:space="preserve">	ARRANGEMENTS TO ENABLE DIRECTORS TO ACQUIRE SHARES AND 	DEBENTURES</w:t>
+        <w:t xml:space="preserve">	ARRANGEMENTS TO ENABLE DIRECTOR TO ACQUIRE SHARES AND 	DEBENTURES</w:t>
       </w:r>
     </w:p>
     <w:p>
@@ -215,7 +204,7 @@
         <w:rPr>
           <w:rStyle w:val="Arial11"/>
         </w:rPr>
-        <w:t xml:space="preserve">	Neither at the end of nor at any time during the financial year was the Company a 	party to any arrangement whose object was to enable the directors of the Company to 	acquire benefits by means of the acquisition of shares in, or debentures of, the 	Company or any other body corporate.</w:t>
+        <w:t xml:space="preserve">	Neither at the end of nor at any time during the financial year was the Company a 	party to any arrangement whose object was to enable the director of the Company to 	acquire benefits by means of the acquisition of shares in, or debentures of, the 	Company or any other body corporate.</w:t>
       </w:r>
     </w:p>
     <w:p>
@@ -230,7 +219,7 @@
         <w:rPr>
           <w:rStyle w:val="Arial11"/>
         </w:rPr>
-        <w:t xml:space="preserve">	DIRECTORS' INTERESTS IN SHARES OR DEBENTURES</w:t>
+        <w:t xml:space="preserve">	DIRECTOR'S INTERESTS IN SHARES OR DEBENTURES</w:t>
       </w:r>
     </w:p>
     <w:p>
@@ -239,29 +228,14 @@
         <w:rPr>
           <w:rStyle w:val="Arial11"/>
         </w:rPr>
-        <w:t xml:space="preserve">	According to the register of directors’ shareholdings, none of the directors holding 	office at the end of the financial year had any interest in the shares or debentures of 	the Company or its related corporations, except as follows: </w:t>
+        <w:t xml:space="preserve">	According to the register of director’s shareholdings, none of the director holding 	office at the end of the financial year had any interest in the shares or debentures of 	the Company or its related corporations, except as follows: </w:t>
       </w:r>
     </w:p>
     <w:tbl>
       <w:tblGrid>
-        <w:gridCol/>
-        <w:gridCol/>
-        <w:gridCol/>
-        <w:gridCol/>
-        <w:gridCol/>
-        <w:gridCol/>
-        <w:gridCol/>
-        <w:gridCol/>
-        <w:gridCol/>
-        <w:gridCol/>
-        <w:gridCol/>
-        <w:gridCol/>
-        <w:gridCol/>
-        <w:gridCol/>
-        <w:gridCol/>
-        <w:gridCol/>
-        <w:gridCol/>
-        <w:gridCol/>
+        <w:gridCol w:w="7000" w:type="dxa"/>
+        <w:gridCol w:w="1750" w:type="dxa"/>
+        <w:gridCol w:w="1750" w:type="dxa"/>
       </w:tblGrid>
       <w:tr>
         <w:trPr/>
@@ -348,7 +322,7 @@
               <w:rPr>
                 <w:rStyle w:val="Arial11"/>
               </w:rPr>
-              <w:t xml:space="preserve">1234</w:t>
+              <w:t xml:space="preserve"/>
             </w:r>
           </w:p>
         </w:tc>
@@ -363,217 +337,7 @@
               <w:rPr>
                 <w:rStyle w:val="Arial11"/>
               </w:rPr>
-              <w:t xml:space="preserve">4321</w:t>
-            </w:r>
-          </w:p>
-        </w:tc>
-        <w:tc>
-          <w:tcPr/>
-          <w:p>
-            <w:pPr/>
-            <w:r>
-              <w:rPr>
-                <w:rStyle w:val="Arial11"/>
-              </w:rPr>
-              <w:t xml:space="preserve">yy</w:t>
-            </w:r>
-          </w:p>
-        </w:tc>
-        <w:tc>
-          <w:tcPr/>
-          <w:p>
-            <w:pPr>
-              <w:jc w:val="center"/>
-              <w:spacing w:after="0"/>
-            </w:pPr>
-            <w:r>
-              <w:rPr>
-                <w:rStyle w:val="Arial11"/>
-              </w:rPr>
-              <w:t xml:space="preserve">1234</w:t>
-            </w:r>
-          </w:p>
-        </w:tc>
-        <w:tc>
-          <w:tcPr/>
-          <w:p>
-            <w:pPr>
-              <w:jc w:val="center"/>
-              <w:spacing w:after="0"/>
-            </w:pPr>
-            <w:r>
-              <w:rPr>
-                <w:rStyle w:val="Arial11"/>
-              </w:rPr>
-              <w:t xml:space="preserve">4321</w:t>
-            </w:r>
-          </w:p>
-        </w:tc>
-        <w:tc>
-          <w:tcPr/>
-          <w:p>
-            <w:pPr/>
-            <w:r>
-              <w:rPr>
-                <w:rStyle w:val="Arial11"/>
-              </w:rPr>
-              <w:t xml:space="preserve">yy</w:t>
-            </w:r>
-          </w:p>
-        </w:tc>
-        <w:tc>
-          <w:tcPr/>
-          <w:p>
-            <w:pPr>
-              <w:jc w:val="center"/>
-              <w:spacing w:after="0"/>
-            </w:pPr>
-            <w:r>
-              <w:rPr>
-                <w:rStyle w:val="Arial11"/>
-              </w:rPr>
-              <w:t xml:space="preserve">1234</w:t>
-            </w:r>
-          </w:p>
-        </w:tc>
-        <w:tc>
-          <w:tcPr/>
-          <w:p>
-            <w:pPr>
-              <w:jc w:val="center"/>
-              <w:spacing w:after="0"/>
-            </w:pPr>
-            <w:r>
-              <w:rPr>
-                <w:rStyle w:val="Arial11"/>
-              </w:rPr>
-              <w:t xml:space="preserve">4321</w:t>
-            </w:r>
-          </w:p>
-        </w:tc>
-        <w:tc>
-          <w:tcPr/>
-          <w:p>
-            <w:pPr/>
-            <w:r>
-              <w:rPr>
-                <w:rStyle w:val="Arial11"/>
-              </w:rPr>
-              <w:t xml:space="preserve">bb</w:t>
-            </w:r>
-          </w:p>
-        </w:tc>
-        <w:tc>
-          <w:tcPr/>
-          <w:p>
-            <w:pPr>
-              <w:jc w:val="center"/>
-              <w:spacing w:after="0"/>
-            </w:pPr>
-            <w:r>
-              <w:rPr>
-                <w:rStyle w:val="Arial11"/>
-              </w:rPr>
-              <w:t xml:space="preserve">12222</w:t>
-            </w:r>
-          </w:p>
-        </w:tc>
-        <w:tc>
-          <w:tcPr/>
-          <w:p>
-            <w:pPr>
-              <w:jc w:val="center"/>
-              <w:spacing w:after="0"/>
-            </w:pPr>
-            <w:r>
-              <w:rPr>
-                <w:rStyle w:val="Arial11"/>
-              </w:rPr>
-              <w:t xml:space="preserve">2222</w:t>
-            </w:r>
-          </w:p>
-        </w:tc>
-        <w:tc>
-          <w:tcPr/>
-          <w:p>
-            <w:pPr/>
-            <w:r>
-              <w:rPr>
-                <w:rStyle w:val="Arial11"/>
-              </w:rPr>
-              <w:t xml:space="preserve">bb</w:t>
-            </w:r>
-          </w:p>
-        </w:tc>
-        <w:tc>
-          <w:tcPr/>
-          <w:p>
-            <w:pPr>
-              <w:jc w:val="center"/>
-              <w:spacing w:after="0"/>
-            </w:pPr>
-            <w:r>
-              <w:rPr>
-                <w:rStyle w:val="Arial11"/>
-              </w:rPr>
-              <w:t xml:space="preserve">12222</w:t>
-            </w:r>
-          </w:p>
-        </w:tc>
-        <w:tc>
-          <w:tcPr/>
-          <w:p>
-            <w:pPr>
-              <w:jc w:val="center"/>
-              <w:spacing w:after="0"/>
-            </w:pPr>
-            <w:r>
-              <w:rPr>
-                <w:rStyle w:val="Arial11"/>
-              </w:rPr>
-              <w:t xml:space="preserve">2222</w:t>
-            </w:r>
-          </w:p>
-        </w:tc>
-        <w:tc>
-          <w:tcPr/>
-          <w:p>
-            <w:pPr/>
-            <w:r>
-              <w:rPr>
-                <w:rStyle w:val="Arial11"/>
-              </w:rPr>
-              <w:t xml:space="preserve">bb</w:t>
-            </w:r>
-          </w:p>
-        </w:tc>
-        <w:tc>
-          <w:tcPr/>
-          <w:p>
-            <w:pPr>
-              <w:jc w:val="center"/>
-              <w:spacing w:after="0"/>
-            </w:pPr>
-            <w:r>
-              <w:rPr>
-                <w:rStyle w:val="Arial11"/>
-              </w:rPr>
-              <w:t xml:space="preserve">12222</w:t>
-            </w:r>
-          </w:p>
-        </w:tc>
-        <w:tc>
-          <w:tcPr/>
-          <w:p>
-            <w:pPr>
-              <w:jc w:val="center"/>
-              <w:spacing w:after="0"/>
-            </w:pPr>
-            <w:r>
-              <w:rPr>
-                <w:rStyle w:val="Arial11"/>
-              </w:rPr>
-              <w:t xml:space="preserve">2222</w:t>
+              <w:t xml:space="preserve"/>
             </w:r>
           </w:p>
         </w:tc>
@@ -604,7 +368,7 @@
           <w:rStyle w:val="ArialBlack11"/>
         </w:rPr>
         <w:t xml:space="preserve">
-          DIRECTORS' STATEMENT
+          DIRECTOR'S STATEMENT
           <w:br/>
           FOR THE FINANCIAL YEAR ENDED 31 DECEMBER 2016
         </w:t>
@@ -729,17 +493,6 @@
       </w:r>
     </w:p>
     <w:p/>
-    <w:p>
-      <w:pPr>
-        <w:pStyle w:val="justifiedParagraph"/>
-      </w:pPr>
-      <w:r>
-        <w:rPr>
-          <w:rStyle w:val="Arial11"/>
-        </w:rPr>
-        <w:t xml:space="preserve">On behalf of the directors</w:t>
-      </w:r>
-    </w:p>
     <w:p/>
     <w:p>
       <w:pPr>
@@ -751,21 +504,6 @@
         </w:rPr>
         <w:t xml:space="preserve">
           yy
-          <w:br/>
-          Director
-        </w:t>
-      </w:r>
-    </w:p>
-    <w:p>
-      <w:pPr>
-        <w:pStyle w:val="justifiedParagraph"/>
-      </w:pPr>
-      <w:r>
-        <w:rPr>
-          <w:rStyle w:val="Arial11"/>
-        </w:rPr>
-        <w:t xml:space="preserve">
-          bb
           <w:br/>
           Director
         </w:t>
@@ -11369,7 +11107,7 @@
 <file path=word/numbering.xml><?xml version="1.0" encoding="utf-8"?>
 <w:numbering xmlns:ve="http://schemas.openxmlformats.org/markup-compatibility/2006" xmlns:o="urn:schemas-microsoft-com:office:office" xmlns:r="http://schemas.openxmlformats.org/officeDocument/2006/relationships" xmlns:m="http://schemas.openxmlformats.org/officeDocument/2006/math" xmlns:v="urn:schemas-microsoft-com:vml" xmlns:wp="http://schemas.openxmlformats.org/drawingml/2006/wordprocessingDrawing" xmlns:w10="urn:schemas-microsoft-com:office:word" xmlns:w="http://schemas.openxmlformats.org/wordprocessingml/2006/main" xmlns:wne="http://schemas.microsoft.com/office/word/2006/wordml">
   <w:abstractNum w:abstractNumId="6">
-    <w:nsid w:val="975AADC1"/>
+    <w:nsid w:val="A60B1FAF"/>
     <w:multiLevelType w:val="multilevel"/>
     <w:lvl w:ilvl="0">
       <w:start w:val="1"/>
@@ -11493,7 +11231,7 @@
     </w:lvl>
   </w:abstractNum>
   <w:abstractNum w:abstractNumId="7">
-    <w:nsid w:val="F5237352"/>
+    <w:nsid w:val="1A430DE7"/>
     <w:multiLevelType w:val="multilevel"/>
     <w:lvl w:ilvl="0">
       <w:start w:val="1"/>
@@ -11632,7 +11370,7 @@
     </w:lvl>
   </w:abstractNum>
   <w:abstractNum w:abstractNumId="8">
-    <w:nsid w:val="19768259"/>
+    <w:nsid w:val="76E5519F"/>
     <w:multiLevelType w:val="multilevel"/>
     <w:lvl w:ilvl="0">
       <w:start w:val="1"/>

</xml_diff>

<commit_message>
Completed - Checking of values for Trade and other payables
</commit_message>
<xml_diff>
--- a/pages/report_fs/preview.docx
+++ b/pages/report_fs/preview.docx
@@ -30,7 +30,7 @@
         <w:t xml:space="preserve">
           VSIG PTE. LTD.
           <w:br/>
-          (Company registration number: )
+          (Company registration number: 123)
         </w:t>
       </w:r>
     </w:p>
@@ -180,7 +180,7 @@
         <w:rPr>
           <w:rStyle w:val="Arial11"/>
         </w:rPr>
-        <w:t xml:space="preserve">	yy   appointed on 01 January 1970</w:t>
+        <w:t xml:space="preserve">	aa   appointed on 17 July 2018</w:t>
       </w:r>
     </w:p>
     <w:p>
@@ -307,7 +307,7 @@
               <w:rPr>
                 <w:rStyle w:val="Arial11"/>
               </w:rPr>
-              <w:t xml:space="preserve">yy</w:t>
+              <w:t xml:space="preserve">aa</w:t>
             </w:r>
           </w:p>
         </w:tc>
@@ -322,7 +322,7 @@
               <w:rPr>
                 <w:rStyle w:val="Arial11"/>
               </w:rPr>
-              <w:t xml:space="preserve"/>
+              <w:t xml:space="preserve">12</w:t>
             </w:r>
           </w:p>
         </w:tc>
@@ -337,7 +337,7 @@
               <w:rPr>
                 <w:rStyle w:val="Arial11"/>
               </w:rPr>
-              <w:t xml:space="preserve"/>
+              <w:t xml:space="preserve">34</w:t>
             </w:r>
           </w:p>
         </w:tc>
@@ -503,7 +503,7 @@
           <w:rStyle w:val="Arial11"/>
         </w:rPr>
         <w:t xml:space="preserve">
-          yy
+          aa
           <w:br/>
           Director
         </w:t>
@@ -647,7 +647,7 @@
             <w:pPr/>
             <w:r>
               <w:rPr/>
-              <w:t xml:space="preserve">01.01.2015</w:t>
+              <w:t xml:space="preserve">19.07.2018</w:t>
             </w:r>
           </w:p>
           <w:p>
@@ -876,7 +876,18 @@
           <w:tcPr>
             <w:tcW w:w="1750" w:type="dxa"/>
           </w:tcPr>
-          <w:p/>
+          <w:p>
+            <w:pPr>
+              <w:jc w:val="center"/>
+              <w:spacing w:after="0"/>
+            </w:pPr>
+            <w:r>
+              <w:rPr>
+                <w:rStyle w:val="Arial11"/>
+              </w:rPr>
+              <w:t xml:space="preserve">7</w:t>
+            </w:r>
+          </w:p>
         </w:tc>
         <w:tc>
           <w:tcPr>
@@ -1821,7 +1832,18 @@
           <w:tcPr>
             <w:tcW w:w="1750" w:type="dxa"/>
           </w:tcPr>
-          <w:p/>
+          <w:p>
+            <w:pPr>
+              <w:jc w:val="center"/>
+              <w:spacing w:after="0"/>
+            </w:pPr>
+            <w:r>
+              <w:rPr>
+                <w:rStyle w:val="Arial11"/>
+              </w:rPr>
+              <w:t xml:space="preserve">5</w:t>
+            </w:r>
+          </w:p>
         </w:tc>
         <w:tc>
           <w:tcPr>
@@ -2263,7 +2285,7 @@
               <w:rPr>
                 <w:rStyle w:val="Arial11"/>
               </w:rPr>
-              <w:t xml:space="preserve">5</w:t>
+              <w:t xml:space="preserve">6</w:t>
             </w:r>
           </w:p>
         </w:tc>
@@ -2615,7 +2637,7 @@
             <w:pPr/>
             <w:r>
               <w:rPr/>
-              <w:t xml:space="preserve">Balance as at 01 January 2015</w:t>
+              <w:t xml:space="preserve">Balance as at 19 July 2018</w:t>
             </w:r>
           </w:p>
         </w:tc>
@@ -3151,7 +3173,7 @@
               <w:rPr>
                 <w:rStyle w:val="Arial11"/>
               </w:rPr>
-              <w:t xml:space="preserve">01.01.2015</w:t>
+              <w:t xml:space="preserve">19.07.2018</w:t>
             </w:r>
           </w:p>
           <w:p>
@@ -6004,6 +6026,683 @@
         </w:pict>
       </w:r>
     </w:p>
+    <w:p>
+      <w:pPr>
+        <w:numPr>
+          <w:ilvl w:val="0"/>
+          <w:numId w:val="7"/>
+        </w:numPr>
+      </w:pPr>
+      <w:r>
+        <w:rPr/>
+        <w:t xml:space="preserve">OTHER INCOME</w:t>
+      </w:r>
+    </w:p>
+    <w:tbl>
+      <w:tblGrid>
+        <w:gridCol w:w="5250" w:type="dxa"/>
+        <w:gridCol w:w="1750" w:type="dxa"/>
+        <w:gridCol w:w="1750" w:type="dxa"/>
+      </w:tblGrid>
+      <w:tr>
+        <w:trPr/>
+        <w:tc>
+          <w:tcPr>
+            <w:tcW w:w="5250" w:type="dxa"/>
+          </w:tcPr>
+          <w:p/>
+        </w:tc>
+        <w:tc>
+          <w:tcPr>
+            <w:tcW w:w="1750" w:type="dxa"/>
+          </w:tcPr>
+          <w:p/>
+        </w:tc>
+      </w:tr>
+      <w:tr>
+        <w:trPr/>
+        <w:tc>
+          <w:tcPr>
+            <w:tcW w:w="5250" w:type="dxa"/>
+          </w:tcPr>
+          <w:p/>
+        </w:tc>
+        <w:tc>
+          <w:tcPr>
+            <w:tcW w:w="1750" w:type="dxa"/>
+          </w:tcPr>
+          <w:p>
+            <w:pPr/>
+            <w:r>
+              <w:rPr/>
+              <w:t xml:space="preserve">01.01.2016</w:t>
+            </w:r>
+          </w:p>
+          <w:p>
+            <w:pPr>
+              <w:jc w:val="center"/>
+              <w:spacing w:after="0"/>
+            </w:pPr>
+            <w:r>
+              <w:rPr>
+                <w:rStyle w:val="Arial11"/>
+              </w:rPr>
+              <w:t xml:space="preserve">to</w:t>
+            </w:r>
+          </w:p>
+          <w:p>
+            <w:pPr/>
+            <w:r>
+              <w:rPr>
+                <w:rStyle w:val="TableUnderline"/>
+              </w:rPr>
+              <w:t xml:space="preserve">31.12.2016</w:t>
+            </w:r>
+          </w:p>
+          <w:p>
+            <w:pPr>
+              <w:jc w:val="center"/>
+              <w:spacing w:after="0"/>
+            </w:pPr>
+            <w:r>
+              <w:rPr>
+                <w:rStyle w:val="Arial11"/>
+              </w:rPr>
+              <w:t xml:space="preserve">$</w:t>
+            </w:r>
+          </w:p>
+        </w:tc>
+        <w:tc>
+          <w:tcPr>
+            <w:tcW w:w="1750" w:type="dxa"/>
+          </w:tcPr>
+          <w:p>
+            <w:pPr/>
+            <w:r>
+              <w:rPr/>
+              <w:t xml:space="preserve">01.01.2015</w:t>
+            </w:r>
+          </w:p>
+          <w:p>
+            <w:pPr>
+              <w:jc w:val="center"/>
+              <w:spacing w:after="0"/>
+            </w:pPr>
+            <w:r>
+              <w:rPr>
+                <w:rStyle w:val="Arial11"/>
+              </w:rPr>
+              <w:t xml:space="preserve">to</w:t>
+            </w:r>
+          </w:p>
+          <w:p>
+            <w:pPr/>
+            <w:r>
+              <w:rPr>
+                <w:rStyle w:val="TableUnderline"/>
+              </w:rPr>
+              <w:t xml:space="preserve">31.12.2015</w:t>
+            </w:r>
+          </w:p>
+          <w:p>
+            <w:pPr>
+              <w:jc w:val="center"/>
+              <w:spacing w:after="0"/>
+            </w:pPr>
+            <w:r>
+              <w:rPr>
+                <w:rStyle w:val="Arial11"/>
+              </w:rPr>
+              <w:t xml:space="preserve">$</w:t>
+            </w:r>
+          </w:p>
+        </w:tc>
+      </w:tr>
+      <w:tr>
+        <w:trPr/>
+        <w:tc>
+          <w:tcPr>
+            <w:tcW w:w="5250" w:type="dxa"/>
+          </w:tcPr>
+          <w:p>
+            <w:pPr/>
+            <w:r>
+              <w:rPr/>
+              <w:t xml:space="preserve">Trade Receivables - USD Exchan</w:t>
+            </w:r>
+          </w:p>
+        </w:tc>
+        <w:tc>
+          <w:tcPr>
+            <w:tcW w:w="1750" w:type="dxa"/>
+          </w:tcPr>
+          <w:p>
+            <w:pPr>
+              <w:jc w:val="center"/>
+              <w:spacing w:after="0"/>
+            </w:pPr>
+            <w:r>
+              <w:rPr>
+                <w:rStyle w:val="Arial11"/>
+              </w:rPr>
+              <w:t xml:space="preserve">-</w:t>
+            </w:r>
+          </w:p>
+        </w:tc>
+        <w:tc>
+          <w:tcPr>
+            <w:tcW w:w="1750" w:type="dxa"/>
+          </w:tcPr>
+          <w:p>
+            <w:pPr>
+              <w:jc w:val="center"/>
+              <w:spacing w:after="0"/>
+            </w:pPr>
+            <w:r>
+              <w:rPr>
+                <w:rStyle w:val="Arial11"/>
+              </w:rPr>
+              <w:t xml:space="preserve">134,930</w:t>
+            </w:r>
+          </w:p>
+        </w:tc>
+      </w:tr>
+      <w:tr>
+        <w:trPr/>
+        <w:tc>
+          <w:tcPr>
+            <w:tcW w:w="5250" w:type="dxa"/>
+          </w:tcPr>
+          <w:p/>
+        </w:tc>
+        <w:tc>
+          <w:tcPr>
+            <w:tcW w:w="1750" w:type="dxa"/>
+            <w:tcBorders>
+              <w:top w:val="single" w:sz="1" w:color="#000000"/>
+              <w:bottom w:val="single" w:sz="18" w:color="#000000"/>
+            </w:tcBorders>
+          </w:tcPr>
+          <w:p>
+            <w:pPr>
+              <w:jc w:val="center"/>
+              <w:spacing w:after="0"/>
+            </w:pPr>
+            <w:r>
+              <w:rPr>
+                <w:rStyle w:val="Arial11"/>
+              </w:rPr>
+              <w:t xml:space="preserve">-</w:t>
+            </w:r>
+          </w:p>
+        </w:tc>
+        <w:tc>
+          <w:tcPr>
+            <w:tcW w:w="1750" w:type="dxa"/>
+            <w:tcBorders>
+              <w:top w:val="single" w:sz="1" w:color="#000000"/>
+              <w:bottom w:val="single" w:sz="18" w:color="#000000"/>
+            </w:tcBorders>
+          </w:tcPr>
+          <w:p>
+            <w:pPr>
+              <w:jc w:val="center"/>
+              <w:spacing w:after="0"/>
+            </w:pPr>
+            <w:r>
+              <w:rPr>
+                <w:rStyle w:val="Arial11"/>
+              </w:rPr>
+              <w:t xml:space="preserve">134,930</w:t>
+            </w:r>
+          </w:p>
+        </w:tc>
+      </w:tr>
+      <w:tr>
+        <w:trPr/>
+        <w:tc>
+          <w:tcPr>
+            <w:tcW w:w="5250" w:type="dxa"/>
+          </w:tcPr>
+          <w:p/>
+        </w:tc>
+      </w:tr>
+      <w:tr>
+        <w:trPr/>
+        <w:tc>
+          <w:tcPr>
+            <w:tcW w:w="7000" w:type="dxa"/>
+          </w:tcPr>
+          <w:p>
+            <w:pPr>
+              <w:numPr>
+                <w:ilvl w:val="0"/>
+                <w:numId w:val="7"/>
+              </w:numPr>
+            </w:pPr>
+            <w:r>
+              <w:rPr/>
+              <w:t xml:space="preserve">TRADE AND OTHER PAYABLES</w:t>
+            </w:r>
+          </w:p>
+        </w:tc>
+      </w:tr>
+      <w:tr>
+        <w:trPr/>
+        <w:tc>
+          <w:tcPr>
+            <w:tcW w:w="7000" w:type="dxa"/>
+          </w:tcPr>
+          <w:p/>
+        </w:tc>
+        <w:tc>
+          <w:tcPr>
+            <w:tcW w:w="1750" w:type="dxa"/>
+          </w:tcPr>
+          <w:p>
+            <w:pPr/>
+            <w:r>
+              <w:rPr/>
+              <w:t xml:space="preserve">01.01.2016</w:t>
+            </w:r>
+          </w:p>
+          <w:p>
+            <w:pPr>
+              <w:jc w:val="center"/>
+              <w:spacing w:after="0"/>
+            </w:pPr>
+            <w:r>
+              <w:rPr>
+                <w:rStyle w:val="Arial11"/>
+              </w:rPr>
+              <w:t xml:space="preserve">to</w:t>
+            </w:r>
+          </w:p>
+          <w:p>
+            <w:pPr/>
+            <w:r>
+              <w:rPr>
+                <w:rStyle w:val="TableUnderline"/>
+              </w:rPr>
+              <w:t xml:space="preserve">31.12.2016</w:t>
+            </w:r>
+          </w:p>
+          <w:p>
+            <w:pPr>
+              <w:jc w:val="center"/>
+              <w:spacing w:after="0"/>
+            </w:pPr>
+            <w:r>
+              <w:rPr>
+                <w:rStyle w:val="Arial11"/>
+              </w:rPr>
+              <w:t xml:space="preserve">$</w:t>
+            </w:r>
+          </w:p>
+        </w:tc>
+        <w:tc>
+          <w:tcPr>
+            <w:tcW w:w="1750" w:type="dxa"/>
+          </w:tcPr>
+          <w:p>
+            <w:pPr/>
+            <w:r>
+              <w:rPr/>
+              <w:t xml:space="preserve">01.01.2015</w:t>
+            </w:r>
+          </w:p>
+          <w:p>
+            <w:pPr>
+              <w:jc w:val="center"/>
+              <w:spacing w:after="0"/>
+            </w:pPr>
+            <w:r>
+              <w:rPr>
+                <w:rStyle w:val="Arial11"/>
+              </w:rPr>
+              <w:t xml:space="preserve">to</w:t>
+            </w:r>
+          </w:p>
+          <w:p>
+            <w:pPr/>
+            <w:r>
+              <w:rPr>
+                <w:rStyle w:val="TableUnderline"/>
+              </w:rPr>
+              <w:t xml:space="preserve">31.12.2015</w:t>
+            </w:r>
+          </w:p>
+          <w:p>
+            <w:pPr>
+              <w:jc w:val="center"/>
+              <w:spacing w:after="0"/>
+            </w:pPr>
+            <w:r>
+              <w:rPr>
+                <w:rStyle w:val="Arial11"/>
+              </w:rPr>
+              <w:t xml:space="preserve">$</w:t>
+            </w:r>
+          </w:p>
+        </w:tc>
+      </w:tr>
+      <w:tr>
+        <w:trPr/>
+        <w:tc>
+          <w:tcPr>
+            <w:tcW w:w="7000" w:type="dxa"/>
+          </w:tcPr>
+          <w:p>
+            <w:pPr/>
+            <w:r>
+              <w:rPr/>
+              <w:t xml:space="preserve">Trade payables</w:t>
+            </w:r>
+          </w:p>
+        </w:tc>
+        <w:tc>
+          <w:tcPr>
+            <w:tcW w:w="1750" w:type="dxa"/>
+          </w:tcPr>
+          <w:p>
+            <w:pPr>
+              <w:jc w:val="center"/>
+              <w:spacing w:after="0"/>
+            </w:pPr>
+            <w:r>
+              <w:rPr>
+                <w:rStyle w:val="Arial11"/>
+              </w:rPr>
+              <w:t xml:space="preserve">241,482</w:t>
+            </w:r>
+          </w:p>
+        </w:tc>
+        <w:tc>
+          <w:tcPr>
+            <w:tcW w:w="1750" w:type="dxa"/>
+          </w:tcPr>
+          <w:p>
+            <w:pPr>
+              <w:jc w:val="center"/>
+              <w:spacing w:after="0"/>
+            </w:pPr>
+            <w:r>
+              <w:rPr>
+                <w:rStyle w:val="Arial11"/>
+              </w:rPr>
+              <w:t xml:space="preserve">-</w:t>
+            </w:r>
+          </w:p>
+        </w:tc>
+      </w:tr>
+      <w:tr>
+        <w:trPr/>
+        <w:tc>
+          <w:tcPr>
+            <w:tcW w:w="7000" w:type="dxa"/>
+          </w:tcPr>
+          <w:p/>
+        </w:tc>
+      </w:tr>
+      <w:tr>
+        <w:trPr/>
+        <w:tc>
+          <w:tcPr>
+            <w:tcW w:w="7000" w:type="dxa"/>
+          </w:tcPr>
+          <w:p>
+            <w:pPr/>
+            <w:r>
+              <w:rPr>
+                <w:rStyle w:val="TableUnderline"/>
+              </w:rPr>
+              <w:t xml:space="preserve">Other payables</w:t>
+            </w:r>
+          </w:p>
+        </w:tc>
+      </w:tr>
+      <w:tr>
+        <w:trPr/>
+        <w:tc>
+          <w:tcPr>
+            <w:tcW w:w="7000" w:type="dxa"/>
+          </w:tcPr>
+          <w:p>
+            <w:pPr/>
+            <w:r>
+              <w:rPr/>
+              <w:t xml:space="preserve">GST control</w:t>
+            </w:r>
+          </w:p>
+        </w:tc>
+        <w:tc>
+          <w:tcPr>
+            <w:tcW w:w="1750" w:type="dxa"/>
+          </w:tcPr>
+          <w:p>
+            <w:pPr>
+              <w:jc w:val="center"/>
+              <w:spacing w:after="0"/>
+            </w:pPr>
+            <w:r>
+              <w:rPr>
+                <w:rStyle w:val="Arial11"/>
+              </w:rPr>
+              <w:t xml:space="preserve">21,719</w:t>
+            </w:r>
+          </w:p>
+        </w:tc>
+        <w:tc>
+          <w:tcPr>
+            <w:tcW w:w="1750" w:type="dxa"/>
+          </w:tcPr>
+          <w:p>
+            <w:pPr>
+              <w:jc w:val="center"/>
+              <w:spacing w:after="0"/>
+            </w:pPr>
+            <w:r>
+              <w:rPr>
+                <w:rStyle w:val="Arial11"/>
+              </w:rPr>
+              <w:t xml:space="preserve">-</w:t>
+            </w:r>
+          </w:p>
+        </w:tc>
+      </w:tr>
+      <w:tr>
+        <w:trPr/>
+        <w:tc>
+          <w:tcPr>
+            <w:tcW w:w="7000" w:type="dxa"/>
+          </w:tcPr>
+          <w:p>
+            <w:pPr/>
+            <w:r>
+              <w:rPr/>
+              <w:t xml:space="preserve">Accruals</w:t>
+            </w:r>
+          </w:p>
+        </w:tc>
+        <w:tc>
+          <w:tcPr>
+            <w:tcW w:w="1750" w:type="dxa"/>
+          </w:tcPr>
+          <w:p>
+            <w:pPr>
+              <w:jc w:val="center"/>
+              <w:spacing w:after="0"/>
+            </w:pPr>
+            <w:r>
+              <w:rPr>
+                <w:rStyle w:val="Arial11"/>
+              </w:rPr>
+              <w:t xml:space="preserve">4,650</w:t>
+            </w:r>
+          </w:p>
+        </w:tc>
+        <w:tc>
+          <w:tcPr>
+            <w:tcW w:w="1750" w:type="dxa"/>
+          </w:tcPr>
+          <w:p>
+            <w:pPr>
+              <w:jc w:val="center"/>
+              <w:spacing w:after="0"/>
+            </w:pPr>
+            <w:r>
+              <w:rPr>
+                <w:rStyle w:val="Arial11"/>
+              </w:rPr>
+              <w:t xml:space="preserve">-</w:t>
+            </w:r>
+          </w:p>
+        </w:tc>
+      </w:tr>
+      <w:tr>
+        <w:trPr/>
+        <w:tc>
+          <w:tcPr>
+            <w:tcW w:w="7000" w:type="dxa"/>
+          </w:tcPr>
+          <w:p/>
+        </w:tc>
+        <w:tc>
+          <w:tcPr>
+            <w:tcW w:w="1750" w:type="dxa"/>
+            <w:tcBorders>
+              <w:top w:val="single" w:sz="1" w:color="000000"/>
+            </w:tcBorders>
+          </w:tcPr>
+          <w:p>
+            <w:pPr>
+              <w:jc w:val="center"/>
+              <w:spacing w:after="0"/>
+            </w:pPr>
+            <w:r>
+              <w:rPr>
+                <w:rStyle w:val="Arial11"/>
+              </w:rPr>
+              <w:t xml:space="preserve">26,369</w:t>
+            </w:r>
+          </w:p>
+        </w:tc>
+        <w:tc>
+          <w:tcPr>
+            <w:tcW w:w="1750" w:type="dxa"/>
+            <w:tcBorders>
+              <w:top w:val="single" w:sz="1" w:color="000000"/>
+            </w:tcBorders>
+          </w:tcPr>
+          <w:p>
+            <w:pPr>
+              <w:jc w:val="center"/>
+              <w:spacing w:after="0"/>
+            </w:pPr>
+            <w:r>
+              <w:rPr>
+                <w:rStyle w:val="Arial11"/>
+              </w:rPr>
+              <w:t xml:space="preserve">-</w:t>
+            </w:r>
+          </w:p>
+        </w:tc>
+      </w:tr>
+      <w:tr>
+        <w:trPr/>
+        <w:tc>
+          <w:tcPr>
+            <w:tcW w:w="7000" w:type="dxa"/>
+          </w:tcPr>
+          <w:p/>
+        </w:tc>
+      </w:tr>
+      <w:tr>
+        <w:trPr/>
+        <w:tc>
+          <w:tcPr>
+            <w:tcW w:w="7000" w:type="dxa"/>
+          </w:tcPr>
+          <w:p/>
+        </w:tc>
+        <w:tc>
+          <w:tcPr>
+            <w:tcW w:w="1750" w:type="dxa"/>
+            <w:tcBorders>
+              <w:top w:val="single" w:sz="1" w:color="#000000"/>
+              <w:bottom w:val="single" w:sz="18" w:color="#000000"/>
+            </w:tcBorders>
+          </w:tcPr>
+          <w:p>
+            <w:pPr>
+              <w:jc w:val="center"/>
+              <w:spacing w:after="0"/>
+            </w:pPr>
+            <w:r>
+              <w:rPr>
+                <w:rStyle w:val="Arial11"/>
+              </w:rPr>
+              <w:t xml:space="preserve">267,851</w:t>
+            </w:r>
+          </w:p>
+        </w:tc>
+        <w:tc>
+          <w:tcPr>
+            <w:tcW w:w="1750" w:type="dxa"/>
+            <w:tcBorders>
+              <w:top w:val="single" w:sz="1" w:color="#000000"/>
+              <w:bottom w:val="single" w:sz="18" w:color="#000000"/>
+            </w:tcBorders>
+          </w:tcPr>
+          <w:p>
+            <w:pPr>
+              <w:jc w:val="center"/>
+              <w:spacing w:after="0"/>
+            </w:pPr>
+            <w:r>
+              <w:rPr>
+                <w:rStyle w:val="Arial11"/>
+              </w:rPr>
+              <w:t xml:space="preserve">-</w:t>
+            </w:r>
+          </w:p>
+        </w:tc>
+      </w:tr>
+      <w:tr>
+        <w:trPr/>
+        <w:tc>
+          <w:tcPr>
+            <w:tcW w:w="7000" w:type="dxa"/>
+          </w:tcPr>
+          <w:p/>
+        </w:tc>
+      </w:tr>
+      <w:tr>
+        <w:trPr/>
+        <w:tc>
+          <w:tcPr>
+            <w:tcW w:w="8750" w:type="dxa"/>
+            <w:gridSpan w:val="5"/>
+          </w:tcPr>
+          <w:p>
+            <w:pPr/>
+            <w:r>
+              <w:rPr/>
+              <w:t xml:space="preserve">The amount owing to a shareholder is unsecured, non-trade, interest free and repayable on demand.</w:t>
+            </w:r>
+          </w:p>
+        </w:tc>
+      </w:tr>
+      <w:tr>
+        <w:trPr/>
+        <w:tc>
+          <w:tcPr>
+            <w:tcW w:w="7000" w:type="dxa"/>
+          </w:tcPr>
+          <w:p/>
+        </w:tc>
+      </w:tr>
+    </w:tbl>
     <w:p>
       <w:pPr>
         <w:sectPr>
@@ -8252,7 +8951,7 @@
             <w:pPr/>
             <w:r>
               <w:rPr/>
-              <w:t xml:space="preserve">01.01.2015</w:t>
+              <w:t xml:space="preserve">19.07.2018</w:t>
             </w:r>
           </w:p>
           <w:p>
@@ -9084,7 +9783,7 @@
             <w:pPr/>
             <w:r>
               <w:rPr/>
-              <w:t xml:space="preserve">01.01.2015</w:t>
+              <w:t xml:space="preserve">19.07.2018</w:t>
             </w:r>
           </w:p>
           <w:p>
@@ -11107,7 +11806,7 @@
 <file path=word/numbering.xml><?xml version="1.0" encoding="utf-8"?>
 <w:numbering xmlns:ve="http://schemas.openxmlformats.org/markup-compatibility/2006" xmlns:o="urn:schemas-microsoft-com:office:office" xmlns:r="http://schemas.openxmlformats.org/officeDocument/2006/relationships" xmlns:m="http://schemas.openxmlformats.org/officeDocument/2006/math" xmlns:v="urn:schemas-microsoft-com:vml" xmlns:wp="http://schemas.openxmlformats.org/drawingml/2006/wordprocessingDrawing" xmlns:w10="urn:schemas-microsoft-com:office:word" xmlns:w="http://schemas.openxmlformats.org/wordprocessingml/2006/main" xmlns:wne="http://schemas.microsoft.com/office/word/2006/wordml">
   <w:abstractNum w:abstractNumId="6">
-    <w:nsid w:val="A60B1FAF"/>
+    <w:nsid w:val="9FB481B3"/>
     <w:multiLevelType w:val="multilevel"/>
     <w:lvl w:ilvl="0">
       <w:start w:val="1"/>
@@ -11231,7 +11930,7 @@
     </w:lvl>
   </w:abstractNum>
   <w:abstractNum w:abstractNumId="7">
-    <w:nsid w:val="1A430DE7"/>
+    <w:nsid w:val="320610AB"/>
     <w:multiLevelType w:val="multilevel"/>
     <w:lvl w:ilvl="0">
       <w:start w:val="1"/>
@@ -11370,7 +12069,7 @@
     </w:lvl>
   </w:abstractNum>
   <w:abstractNum w:abstractNumId="8">
-    <w:nsid w:val="76E5519F"/>
+    <w:nsid w:val="7B456EAD"/>
     <w:multiLevelType w:val="multilevel"/>
     <w:lvl w:ilvl="0">
       <w:start w:val="1"/>

</xml_diff>

<commit_message>
Completed - matching values for borrowings
</commit_message>
<xml_diff>
--- a/pages/report_fs/preview.docx
+++ b/pages/report_fs/preview.docx
@@ -180,7 +180,7 @@
         <w:rPr>
           <w:rStyle w:val="Arial11"/>
         </w:rPr>
-        <w:t xml:space="preserve">	aa   appointed on 17 July 2018</w:t>
+        <w:t xml:space="preserve">	sasdf   appointed on 03 July 2018</w:t>
       </w:r>
     </w:p>
     <w:p>
@@ -307,7 +307,7 @@
               <w:rPr>
                 <w:rStyle w:val="Arial11"/>
               </w:rPr>
-              <w:t xml:space="preserve">aa</w:t>
+              <w:t xml:space="preserve">sasdf</w:t>
             </w:r>
           </w:p>
         </w:tc>
@@ -322,7 +322,7 @@
               <w:rPr>
                 <w:rStyle w:val="Arial11"/>
               </w:rPr>
-              <w:t xml:space="preserve">12</w:t>
+              <w:t xml:space="preserve">3423</w:t>
             </w:r>
           </w:p>
         </w:tc>
@@ -503,7 +503,7 @@
           <w:rStyle w:val="Arial11"/>
         </w:rPr>
         <w:t xml:space="preserve">
-          aa
+          sasdf
           <w:br/>
           Director
         </w:t>
@@ -647,7 +647,7 @@
             <w:pPr/>
             <w:r>
               <w:rPr/>
-              <w:t xml:space="preserve">19.07.2018</w:t>
+              <w:t xml:space="preserve">13.07.2018</w:t>
             </w:r>
           </w:p>
           <w:p>
@@ -1832,18 +1832,7 @@
           <w:tcPr>
             <w:tcW w:w="1750" w:type="dxa"/>
           </w:tcPr>
-          <w:p>
-            <w:pPr>
-              <w:jc w:val="center"/>
-              <w:spacing w:after="0"/>
-            </w:pPr>
-            <w:r>
-              <w:rPr>
-                <w:rStyle w:val="Arial11"/>
-              </w:rPr>
-              <w:t xml:space="preserve">5</w:t>
-            </w:r>
-          </w:p>
+          <w:p/>
         </w:tc>
         <w:tc>
           <w:tcPr>
@@ -1953,6 +1942,80 @@
           <w:tcPr>
             <w:tcW w:w="1750" w:type="dxa"/>
           </w:tcPr>
+          <w:p>
+            <w:pPr>
+              <w:jc w:val="center"/>
+              <w:spacing w:after="0"/>
+            </w:pPr>
+            <w:r>
+              <w:rPr>
+                <w:rStyle w:val="Arial11"/>
+              </w:rPr>
+              <w:t xml:space="preserve">5</w:t>
+            </w:r>
+          </w:p>
+        </w:tc>
+        <w:tc>
+          <w:tcPr>
+            <w:tcW w:w="1750" w:type="dxa"/>
+            <w:tcBorders>
+              <w:bottom w:val="single" w:sz="1" w:color="000000"/>
+            </w:tcBorders>
+          </w:tcPr>
+          <w:p>
+            <w:pPr>
+              <w:jc w:val="center"/>
+              <w:spacing w:after="0"/>
+            </w:pPr>
+            <w:r>
+              <w:rPr>
+                <w:rStyle w:val="Arial11"/>
+              </w:rPr>
+              <w:t xml:space="preserve">25,471</w:t>
+            </w:r>
+          </w:p>
+        </w:tc>
+        <w:tc>
+          <w:tcPr>
+            <w:tcW w:w="1750" w:type="dxa"/>
+            <w:tcBorders>
+              <w:bottom w:val="single" w:sz="1" w:color="000000"/>
+            </w:tcBorders>
+          </w:tcPr>
+          <w:p>
+            <w:pPr>
+              <w:jc w:val="center"/>
+              <w:spacing w:after="0"/>
+            </w:pPr>
+            <w:r>
+              <w:rPr>
+                <w:rStyle w:val="Arial11"/>
+              </w:rPr>
+              <w:t xml:space="preserve">-</w:t>
+            </w:r>
+          </w:p>
+        </w:tc>
+      </w:tr>
+      <w:tr>
+        <w:trPr/>
+        <w:tc>
+          <w:tcPr>
+            <w:tcW w:w="7000" w:type="dxa"/>
+          </w:tcPr>
+          <w:p>
+            <w:pPr/>
+            <w:r>
+              <w:rPr>
+                <w:rStyle w:val="ArialBlack11"/>
+              </w:rPr>
+              <w:t xml:space="preserve">Total liabilities</w:t>
+            </w:r>
+          </w:p>
+        </w:tc>
+        <w:tc>
+          <w:tcPr>
+            <w:tcW w:w="1750" w:type="dxa"/>
+          </w:tcPr>
           <w:p/>
         </w:tc>
         <w:tc>
@@ -1971,7 +2034,7 @@
               <w:rPr>
                 <w:rStyle w:val="Arial11"/>
               </w:rPr>
-              <w:t xml:space="preserve">76,413</w:t>
+              <w:t xml:space="preserve">429,273</w:t>
             </w:r>
           </w:p>
         </w:tc>
@@ -1991,6 +2054,97 @@
               <w:rPr>
                 <w:rStyle w:val="Arial11"/>
               </w:rPr>
+              <w:t xml:space="preserve">434,985</w:t>
+            </w:r>
+          </w:p>
+        </w:tc>
+      </w:tr>
+      <w:tr>
+        <w:trPr/>
+        <w:tc>
+          <w:tcPr>
+            <w:tcW w:w="7000" w:type="dxa"/>
+          </w:tcPr>
+          <w:p>
+            <w:pPr/>
+            <w:r>
+              <w:rPr>
+                <w:rStyle w:val="ArialBlack11"/>
+              </w:rPr>
+              <w:t xml:space="preserve">Non-current liabilities</w:t>
+            </w:r>
+          </w:p>
+        </w:tc>
+      </w:tr>
+      <w:tr>
+        <w:trPr/>
+        <w:tc>
+          <w:tcPr>
+            <w:tcW w:w="7000" w:type="dxa"/>
+          </w:tcPr>
+          <w:p>
+            <w:pPr/>
+            <w:r>
+              <w:rPr>
+                <w:rStyle w:val="Arial11"/>
+              </w:rPr>
+              <w:t xml:space="preserve">Borrowings</w:t>
+            </w:r>
+          </w:p>
+        </w:tc>
+        <w:tc>
+          <w:tcPr>
+            <w:tcW w:w="1750" w:type="dxa"/>
+          </w:tcPr>
+          <w:p>
+            <w:pPr>
+              <w:jc w:val="center"/>
+              <w:spacing w:after="0"/>
+            </w:pPr>
+            <w:r>
+              <w:rPr>
+                <w:rStyle w:val="Arial11"/>
+              </w:rPr>
+              <w:t xml:space="preserve">5</w:t>
+            </w:r>
+          </w:p>
+        </w:tc>
+        <w:tc>
+          <w:tcPr>
+            <w:tcW w:w="1750" w:type="dxa"/>
+            <w:tcBorders>
+              <w:bottom w:val="single" w:sz="1" w:color="000000"/>
+            </w:tcBorders>
+          </w:tcPr>
+          <w:p>
+            <w:pPr>
+              <w:jc w:val="center"/>
+              <w:spacing w:after="0"/>
+            </w:pPr>
+            <w:r>
+              <w:rPr>
+                <w:rStyle w:val="Arial11"/>
+              </w:rPr>
+              <w:t xml:space="preserve">50,942</w:t>
+            </w:r>
+          </w:p>
+        </w:tc>
+        <w:tc>
+          <w:tcPr>
+            <w:tcW w:w="1750" w:type="dxa"/>
+            <w:tcBorders>
+              <w:bottom w:val="single" w:sz="1" w:color="000000"/>
+            </w:tcBorders>
+          </w:tcPr>
+          <w:p>
+            <w:pPr>
+              <w:jc w:val="center"/>
+              <w:spacing w:after="0"/>
+            </w:pPr>
+            <w:r>
+              <w:rPr>
+                <w:rStyle w:val="Arial11"/>
+              </w:rPr>
               <w:t xml:space="preserve">-</w:t>
             </w:r>
           </w:p>
@@ -2002,25 +2156,17 @@
           <w:tcPr>
             <w:tcW w:w="7000" w:type="dxa"/>
           </w:tcPr>
-          <w:p>
-            <w:pPr/>
-            <w:r>
-              <w:rPr>
-                <w:rStyle w:val="ArialBlack11"/>
-              </w:rPr>
-              <w:t xml:space="preserve">Total liabilities</w:t>
-            </w:r>
-          </w:p>
-        </w:tc>
-        <w:tc>
-          <w:tcPr>
-            <w:tcW w:w="1750" w:type="dxa"/>
-          </w:tcPr>
           <w:p/>
         </w:tc>
         <w:tc>
           <w:tcPr>
             <w:tcW w:w="1750" w:type="dxa"/>
+          </w:tcPr>
+          <w:p/>
+        </w:tc>
+        <w:tc>
+          <w:tcPr>
+            <w:tcW w:w="1750" w:type="dxa"/>
             <w:tcBorders>
               <w:bottom w:val="single" w:sz="1" w:color="000000"/>
             </w:tcBorders>
@@ -2034,7 +2180,7 @@
               <w:rPr>
                 <w:rStyle w:val="Arial11"/>
               </w:rPr>
-              <w:t xml:space="preserve">480,215</w:t>
+              <w:t xml:space="preserve">50,942</w:t>
             </w:r>
           </w:p>
         </w:tc>
@@ -2054,59 +2200,9 @@
               <w:rPr>
                 <w:rStyle w:val="Arial11"/>
               </w:rPr>
-              <w:t xml:space="preserve">434,985</w:t>
-            </w:r>
-          </w:p>
-        </w:tc>
-      </w:tr>
-      <w:tr>
-        <w:trPr/>
-        <w:tc>
-          <w:tcPr>
-            <w:tcW w:w="7000" w:type="dxa"/>
-          </w:tcPr>
-          <w:p>
-            <w:pPr/>
-            <w:r>
-              <w:rPr>
-                <w:rStyle w:val="ArialBlack11"/>
-              </w:rPr>
-              <w:t xml:space="preserve">Non-current liabilities</w:t>
-            </w:r>
-          </w:p>
-        </w:tc>
-      </w:tr>
-      <w:tr>
-        <w:trPr/>
-        <w:tc>
-          <w:tcPr>
-            <w:tcW w:w="7000" w:type="dxa"/>
-          </w:tcPr>
-          <w:p/>
-        </w:tc>
-        <w:tc>
-          <w:tcPr>
-            <w:tcW w:w="1750" w:type="dxa"/>
-          </w:tcPr>
-          <w:p/>
-        </w:tc>
-        <w:tc>
-          <w:tcPr>
-            <w:tcW w:w="1750" w:type="dxa"/>
-            <w:tcBorders>
-              <w:bottom w:val="single" w:sz="1" w:color="000000"/>
-            </w:tcBorders>
-          </w:tcPr>
-          <w:p/>
-        </w:tc>
-        <w:tc>
-          <w:tcPr>
-            <w:tcW w:w="1750" w:type="dxa"/>
-            <w:tcBorders>
-              <w:bottom w:val="single" w:sz="1" w:color="000000"/>
-            </w:tcBorders>
-          </w:tcPr>
-          <w:p/>
+              <w:t xml:space="preserve">0</w:t>
+            </w:r>
+          </w:p>
         </w:tc>
       </w:tr>
       <w:tr>
@@ -2637,7 +2733,7 @@
             <w:pPr/>
             <w:r>
               <w:rPr/>
-              <w:t xml:space="preserve">Balance as at 19 July 2018</w:t>
+              <w:t xml:space="preserve">Balance as at 13 July 2018</w:t>
             </w:r>
           </w:p>
         </w:tc>
@@ -3173,7 +3269,7 @@
               <w:rPr>
                 <w:rStyle w:val="Arial11"/>
               </w:rPr>
-              <w:t xml:space="preserve">19.07.2018</w:t>
+              <w:t xml:space="preserve">13.07.2018</w:t>
             </w:r>
           </w:p>
           <w:p>
@@ -4015,6 +4111,112 @@
             <w:tcW w:w="8750" w:type="dxa"/>
           </w:tcPr>
           <w:p>
+            <w:pPr>
+              <w:spacing w:after="0"/>
+            </w:pPr>
+            <w:r>
+              <w:rPr>
+                <w:rStyle w:val="Arial11"/>
+              </w:rPr>
+              <w:t xml:space="preserve">Proceeds from borrowings</w:t>
+            </w:r>
+          </w:p>
+        </w:tc>
+        <w:tc>
+          <w:tcPr>
+            <w:tcW w:w="1750" w:type="dxa"/>
+          </w:tcPr>
+          <w:p>
+            <w:pPr>
+              <w:jc w:val="center"/>
+              <w:spacing w:after="0"/>
+            </w:pPr>
+            <w:r>
+              <w:rPr>
+                <w:rStyle w:val="Arial11"/>
+              </w:rPr>
+              <w:t xml:space="preserve">80,942</w:t>
+            </w:r>
+          </w:p>
+        </w:tc>
+        <w:tc>
+          <w:tcPr>
+            <w:tcW w:w="1750" w:type="dxa"/>
+          </w:tcPr>
+          <w:p>
+            <w:pPr>
+              <w:jc w:val="center"/>
+              <w:spacing w:after="0"/>
+            </w:pPr>
+            <w:r>
+              <w:rPr>
+                <w:rStyle w:val="Arial11"/>
+              </w:rPr>
+              <w:t xml:space="preserve">-</w:t>
+            </w:r>
+          </w:p>
+        </w:tc>
+      </w:tr>
+      <w:tr>
+        <w:trPr/>
+        <w:tc>
+          <w:tcPr>
+            <w:tcW w:w="8750" w:type="dxa"/>
+          </w:tcPr>
+          <w:p>
+            <w:pPr>
+              <w:spacing w:after="0"/>
+            </w:pPr>
+            <w:r>
+              <w:rPr>
+                <w:rStyle w:val="Arial11"/>
+              </w:rPr>
+              <w:t xml:space="preserve">Repayment of borrowings</w:t>
+            </w:r>
+          </w:p>
+        </w:tc>
+        <w:tc>
+          <w:tcPr>
+            <w:tcW w:w="1750" w:type="dxa"/>
+          </w:tcPr>
+          <w:p>
+            <w:pPr>
+              <w:jc w:val="center"/>
+              <w:spacing w:after="0"/>
+            </w:pPr>
+            <w:r>
+              <w:rPr>
+                <w:rStyle w:val="Arial11"/>
+              </w:rPr>
+              <w:t xml:space="preserve">(4,529)</w:t>
+            </w:r>
+          </w:p>
+        </w:tc>
+        <w:tc>
+          <w:tcPr>
+            <w:tcW w:w="1750" w:type="dxa"/>
+          </w:tcPr>
+          <w:p>
+            <w:pPr>
+              <w:jc w:val="center"/>
+              <w:spacing w:after="0"/>
+            </w:pPr>
+            <w:r>
+              <w:rPr>
+                <w:rStyle w:val="Arial11"/>
+              </w:rPr>
+              <w:t xml:space="preserve">-</w:t>
+            </w:r>
+          </w:p>
+        </w:tc>
+      </w:tr>
+      <w:tr>
+        <w:trPr/>
+        <w:tc>
+          <w:tcPr>
+            <w:tcW w:w="8750" w:type="dxa"/>
+          </w:tcPr>
+          <w:p>
             <w:pPr/>
             <w:r>
               <w:rPr>
@@ -4077,7 +4279,7 @@
               <w:rPr>
                 <w:rStyle w:val="ArialBlack11"/>
               </w:rPr>
-              <w:t xml:space="preserve">Net cash (used in) financing activities</w:t>
+              <w:t xml:space="preserve">Net cash generated from / (used in) financing activities</w:t>
             </w:r>
           </w:p>
         </w:tc>
@@ -4097,7 +4299,7 @@
               <w:rPr>
                 <w:rStyle w:val="Arial11"/>
               </w:rPr>
-              <w:t xml:space="preserve">(30,377)</w:t>
+              <w:t xml:space="preserve">46,036</w:t>
             </w:r>
           </w:p>
         </w:tc>
@@ -4153,7 +4355,7 @@
               <w:rPr>
                 <w:rStyle w:val="Arial11"/>
               </w:rPr>
-              <w:t xml:space="preserve">719,635</w:t>
+              <w:t xml:space="preserve">796,048</w:t>
             </w:r>
           </w:p>
         </w:tc>
@@ -4268,7 +4470,7 @@
               <w:rPr>
                 <w:rStyle w:val="Arial11"/>
               </w:rPr>
-              <w:t xml:space="preserve">1,728,328</w:t>
+              <w:t xml:space="preserve">1,804,741</w:t>
             </w:r>
           </w:p>
         </w:tc>
@@ -6282,7 +6484,7 @@
             </w:pPr>
             <w:r>
               <w:rPr/>
-              <w:t xml:space="preserve">TRADE AND OTHER PAYABLES</w:t>
+              <w:t xml:space="preserve">BORROWINGS</w:t>
             </w:r>
           </w:p>
         </w:tc>
@@ -6396,24 +6598,7 @@
             <w:pPr/>
             <w:r>
               <w:rPr/>
-              <w:t xml:space="preserve">Trade payables</w:t>
-            </w:r>
-          </w:p>
-        </w:tc>
-        <w:tc>
-          <w:tcPr>
-            <w:tcW w:w="1750" w:type="dxa"/>
-          </w:tcPr>
-          <w:p>
-            <w:pPr>
-              <w:jc w:val="center"/>
-              <w:spacing w:after="0"/>
-            </w:pPr>
-            <w:r>
-              <w:rPr>
-                <w:rStyle w:val="Arial11"/>
-              </w:rPr>
-              <w:t xml:space="preserve">241,482</w:t>
+              <w:t xml:space="preserve">As at beginning of financial year</w:t>
             </w:r>
           </w:p>
         </w:tc>
@@ -6441,7 +6626,47 @@
           <w:tcPr>
             <w:tcW w:w="7000" w:type="dxa"/>
           </w:tcPr>
-          <w:p/>
+          <w:p>
+            <w:pPr/>
+            <w:r>
+              <w:rPr/>
+              <w:t xml:space="preserve">Proceeds from borrowings</w:t>
+            </w:r>
+          </w:p>
+        </w:tc>
+        <w:tc>
+          <w:tcPr>
+            <w:tcW w:w="1750" w:type="dxa"/>
+          </w:tcPr>
+          <w:p>
+            <w:pPr>
+              <w:jc w:val="center"/>
+              <w:spacing w:after="0"/>
+            </w:pPr>
+            <w:r>
+              <w:rPr>
+                <w:rStyle w:val="Arial11"/>
+              </w:rPr>
+              <w:t xml:space="preserve">80,942</w:t>
+            </w:r>
+          </w:p>
+        </w:tc>
+        <w:tc>
+          <w:tcPr>
+            <w:tcW w:w="1750" w:type="dxa"/>
+          </w:tcPr>
+          <w:p>
+            <w:pPr>
+              <w:jc w:val="center"/>
+              <w:spacing w:after="0"/>
+            </w:pPr>
+            <w:r>
+              <w:rPr>
+                <w:rStyle w:val="Arial11"/>
+              </w:rPr>
+              <w:t xml:space="preserve">-</w:t>
+            </w:r>
+          </w:p>
         </w:tc>
       </w:tr>
       <w:tr>
@@ -6453,10 +6678,42 @@
           <w:p>
             <w:pPr/>
             <w:r>
-              <w:rPr>
-                <w:rStyle w:val="TableUnderline"/>
-              </w:rPr>
-              <w:t xml:space="preserve">Other payables</w:t>
+              <w:rPr/>
+              <w:t xml:space="preserve">(Less) Repayment of borrowings</w:t>
+            </w:r>
+          </w:p>
+        </w:tc>
+        <w:tc>
+          <w:tcPr>
+            <w:tcW w:w="1750" w:type="dxa"/>
+          </w:tcPr>
+          <w:p>
+            <w:pPr>
+              <w:jc w:val="center"/>
+              <w:spacing w:after="0"/>
+            </w:pPr>
+            <w:r>
+              <w:rPr>
+                <w:rStyle w:val="Arial11"/>
+              </w:rPr>
+              <w:t xml:space="preserve">(4,529)</w:t>
+            </w:r>
+          </w:p>
+        </w:tc>
+        <w:tc>
+          <w:tcPr>
+            <w:tcW w:w="1750" w:type="dxa"/>
+          </w:tcPr>
+          <w:p>
+            <w:pPr>
+              <w:jc w:val="center"/>
+              <w:spacing w:after="0"/>
+            </w:pPr>
+            <w:r>
+              <w:rPr>
+                <w:rStyle w:val="Arial11"/>
+              </w:rPr>
+              <w:t xml:space="preserve">-</w:t>
             </w:r>
           </w:p>
         </w:tc>
@@ -6471,159 +6728,9 @@
             <w:pPr/>
             <w:r>
               <w:rPr/>
-              <w:t xml:space="preserve">GST control</w:t>
-            </w:r>
-          </w:p>
-        </w:tc>
-        <w:tc>
-          <w:tcPr>
-            <w:tcW w:w="1750" w:type="dxa"/>
-          </w:tcPr>
-          <w:p>
-            <w:pPr>
-              <w:jc w:val="center"/>
-              <w:spacing w:after="0"/>
-            </w:pPr>
-            <w:r>
-              <w:rPr>
-                <w:rStyle w:val="Arial11"/>
-              </w:rPr>
-              <w:t xml:space="preserve">21,719</w:t>
-            </w:r>
-          </w:p>
-        </w:tc>
-        <w:tc>
-          <w:tcPr>
-            <w:tcW w:w="1750" w:type="dxa"/>
-          </w:tcPr>
-          <w:p>
-            <w:pPr>
-              <w:jc w:val="center"/>
-              <w:spacing w:after="0"/>
-            </w:pPr>
-            <w:r>
-              <w:rPr>
-                <w:rStyle w:val="Arial11"/>
-              </w:rPr>
-              <w:t xml:space="preserve">-</w:t>
-            </w:r>
-          </w:p>
-        </w:tc>
-      </w:tr>
-      <w:tr>
-        <w:trPr/>
-        <w:tc>
-          <w:tcPr>
-            <w:tcW w:w="7000" w:type="dxa"/>
-          </w:tcPr>
-          <w:p>
-            <w:pPr/>
-            <w:r>
-              <w:rPr/>
-              <w:t xml:space="preserve">Accruals</w:t>
-            </w:r>
-          </w:p>
-        </w:tc>
-        <w:tc>
-          <w:tcPr>
-            <w:tcW w:w="1750" w:type="dxa"/>
-          </w:tcPr>
-          <w:p>
-            <w:pPr>
-              <w:jc w:val="center"/>
-              <w:spacing w:after="0"/>
-            </w:pPr>
-            <w:r>
-              <w:rPr>
-                <w:rStyle w:val="Arial11"/>
-              </w:rPr>
-              <w:t xml:space="preserve">4,650</w:t>
-            </w:r>
-          </w:p>
-        </w:tc>
-        <w:tc>
-          <w:tcPr>
-            <w:tcW w:w="1750" w:type="dxa"/>
-          </w:tcPr>
-          <w:p>
-            <w:pPr>
-              <w:jc w:val="center"/>
-              <w:spacing w:after="0"/>
-            </w:pPr>
-            <w:r>
-              <w:rPr>
-                <w:rStyle w:val="Arial11"/>
-              </w:rPr>
-              <w:t xml:space="preserve">-</w:t>
-            </w:r>
-          </w:p>
-        </w:tc>
-      </w:tr>
-      <w:tr>
-        <w:trPr/>
-        <w:tc>
-          <w:tcPr>
-            <w:tcW w:w="7000" w:type="dxa"/>
-          </w:tcPr>
-          <w:p/>
-        </w:tc>
-        <w:tc>
-          <w:tcPr>
-            <w:tcW w:w="1750" w:type="dxa"/>
-            <w:tcBorders>
-              <w:top w:val="single" w:sz="1" w:color="000000"/>
-            </w:tcBorders>
-          </w:tcPr>
-          <w:p>
-            <w:pPr>
-              <w:jc w:val="center"/>
-              <w:spacing w:after="0"/>
-            </w:pPr>
-            <w:r>
-              <w:rPr>
-                <w:rStyle w:val="Arial11"/>
-              </w:rPr>
-              <w:t xml:space="preserve">26,369</w:t>
-            </w:r>
-          </w:p>
-        </w:tc>
-        <w:tc>
-          <w:tcPr>
-            <w:tcW w:w="1750" w:type="dxa"/>
-            <w:tcBorders>
-              <w:top w:val="single" w:sz="1" w:color="000000"/>
-            </w:tcBorders>
-          </w:tcPr>
-          <w:p>
-            <w:pPr>
-              <w:jc w:val="center"/>
-              <w:spacing w:after="0"/>
-            </w:pPr>
-            <w:r>
-              <w:rPr>
-                <w:rStyle w:val="Arial11"/>
-              </w:rPr>
-              <w:t xml:space="preserve">-</w:t>
-            </w:r>
-          </w:p>
-        </w:tc>
-      </w:tr>
-      <w:tr>
-        <w:trPr/>
-        <w:tc>
-          <w:tcPr>
-            <w:tcW w:w="7000" w:type="dxa"/>
-          </w:tcPr>
-          <w:p/>
-        </w:tc>
-      </w:tr>
-      <w:tr>
-        <w:trPr/>
-        <w:tc>
-          <w:tcPr>
-            <w:tcW w:w="7000" w:type="dxa"/>
-          </w:tcPr>
-          <w:p/>
+              <w:t xml:space="preserve">As at end of financial year</w:t>
+            </w:r>
+          </w:p>
         </w:tc>
         <w:tc>
           <w:tcPr>
@@ -6642,7 +6749,7 @@
               <w:rPr>
                 <w:rStyle w:val="Arial11"/>
               </w:rPr>
-              <w:t xml:space="preserve">267,851</w:t>
+              <w:t xml:space="preserve">76,413</w:t>
             </w:r>
           </w:p>
         </w:tc>
@@ -6663,6 +6770,64 @@
               <w:rPr>
                 <w:rStyle w:val="Arial11"/>
               </w:rPr>
+              <w:t xml:space="preserve">191</w:t>
+            </w:r>
+          </w:p>
+        </w:tc>
+      </w:tr>
+      <w:tr>
+        <w:trPr/>
+        <w:tc>
+          <w:tcPr>
+            <w:tcW w:w="7000" w:type="dxa"/>
+          </w:tcPr>
+          <w:p/>
+        </w:tc>
+      </w:tr>
+      <w:tr>
+        <w:trPr/>
+        <w:tc>
+          <w:tcPr>
+            <w:tcW w:w="7000" w:type="dxa"/>
+          </w:tcPr>
+          <w:p>
+            <w:pPr/>
+            <w:r>
+              <w:rPr/>
+              <w:t xml:space="preserve">Current</w:t>
+            </w:r>
+          </w:p>
+        </w:tc>
+        <w:tc>
+          <w:tcPr>
+            <w:tcW w:w="1750" w:type="dxa"/>
+          </w:tcPr>
+          <w:p>
+            <w:pPr>
+              <w:jc w:val="center"/>
+              <w:spacing w:after="0"/>
+            </w:pPr>
+            <w:r>
+              <w:rPr>
+                <w:rStyle w:val="Arial11"/>
+              </w:rPr>
+              <w:t xml:space="preserve">25,471</w:t>
+            </w:r>
+          </w:p>
+        </w:tc>
+        <w:tc>
+          <w:tcPr>
+            <w:tcW w:w="1750" w:type="dxa"/>
+          </w:tcPr>
+          <w:p>
+            <w:pPr>
+              <w:jc w:val="center"/>
+              <w:spacing w:after="0"/>
+            </w:pPr>
+            <w:r>
+              <w:rPr>
+                <w:rStyle w:val="Arial11"/>
+              </w:rPr>
               <w:t xml:space="preserve">-</w:t>
             </w:r>
           </w:p>
@@ -6674,21 +6839,96 @@
           <w:tcPr>
             <w:tcW w:w="7000" w:type="dxa"/>
           </w:tcPr>
+          <w:p>
+            <w:pPr/>
+            <w:r>
+              <w:rPr/>
+              <w:t xml:space="preserve">Non-current</w:t>
+            </w:r>
+          </w:p>
+        </w:tc>
+        <w:tc>
+          <w:tcPr>
+            <w:tcW w:w="1750" w:type="dxa"/>
+          </w:tcPr>
+          <w:p>
+            <w:pPr>
+              <w:jc w:val="center"/>
+              <w:spacing w:after="0"/>
+            </w:pPr>
+            <w:r>
+              <w:rPr>
+                <w:rStyle w:val="Arial11"/>
+              </w:rPr>
+              <w:t xml:space="preserve">50,942</w:t>
+            </w:r>
+          </w:p>
+        </w:tc>
+        <w:tc>
+          <w:tcPr>
+            <w:tcW w:w="1750" w:type="dxa"/>
+          </w:tcPr>
+          <w:p>
+            <w:pPr>
+              <w:jc w:val="center"/>
+              <w:spacing w:after="0"/>
+            </w:pPr>
+            <w:r>
+              <w:rPr>
+                <w:rStyle w:val="Arial11"/>
+              </w:rPr>
+              <w:t xml:space="preserve">-</w:t>
+            </w:r>
+          </w:p>
+        </w:tc>
+      </w:tr>
+      <w:tr>
+        <w:trPr/>
+        <w:tc>
+          <w:tcPr>
+            <w:tcW w:w="7000" w:type="dxa"/>
+          </w:tcPr>
           <w:p/>
         </w:tc>
-      </w:tr>
-      <w:tr>
-        <w:trPr/>
-        <w:tc>
-          <w:tcPr>
-            <w:tcW w:w="8750" w:type="dxa"/>
-            <w:gridSpan w:val="5"/>
-          </w:tcPr>
-          <w:p>
-            <w:pPr/>
-            <w:r>
-              <w:rPr/>
-              <w:t xml:space="preserve">The amount owing to a shareholder is unsecured, non-trade, interest free and repayable on demand.</w:t>
+        <w:tc>
+          <w:tcPr>
+            <w:tcW w:w="1750" w:type="dxa"/>
+            <w:tcBorders>
+              <w:top w:val="single" w:sz="1" w:color="#000000"/>
+              <w:bottom w:val="single" w:sz="18" w:color="#000000"/>
+            </w:tcBorders>
+          </w:tcPr>
+          <w:p>
+            <w:pPr>
+              <w:jc w:val="center"/>
+              <w:spacing w:after="0"/>
+            </w:pPr>
+            <w:r>
+              <w:rPr>
+                <w:rStyle w:val="Arial11"/>
+              </w:rPr>
+              <w:t xml:space="preserve">76,413</w:t>
+            </w:r>
+          </w:p>
+        </w:tc>
+        <w:tc>
+          <w:tcPr>
+            <w:tcW w:w="1750" w:type="dxa"/>
+            <w:tcBorders>
+              <w:top w:val="single" w:sz="1" w:color="#000000"/>
+              <w:bottom w:val="single" w:sz="18" w:color="#000000"/>
+            </w:tcBorders>
+          </w:tcPr>
+          <w:p>
+            <w:pPr>
+              <w:jc w:val="center"/>
+              <w:spacing w:after="0"/>
+            </w:pPr>
+            <w:r>
+              <w:rPr>
+                <w:rStyle w:val="Arial11"/>
+              </w:rPr>
+              <w:t xml:space="preserve">191</w:t>
             </w:r>
           </w:p>
         </w:tc>
@@ -8951,7 +9191,7 @@
             <w:pPr/>
             <w:r>
               <w:rPr/>
-              <w:t xml:space="preserve">19.07.2018</w:t>
+              <w:t xml:space="preserve">13.07.2018</w:t>
             </w:r>
           </w:p>
           <w:p>
@@ -9783,7 +10023,7 @@
             <w:pPr/>
             <w:r>
               <w:rPr/>
-              <w:t xml:space="preserve">19.07.2018</w:t>
+              <w:t xml:space="preserve">13.07.2018</w:t>
             </w:r>
           </w:p>
           <w:p>
@@ -11806,7 +12046,7 @@
 <file path=word/numbering.xml><?xml version="1.0" encoding="utf-8"?>
 <w:numbering xmlns:ve="http://schemas.openxmlformats.org/markup-compatibility/2006" xmlns:o="urn:schemas-microsoft-com:office:office" xmlns:r="http://schemas.openxmlformats.org/officeDocument/2006/relationships" xmlns:m="http://schemas.openxmlformats.org/officeDocument/2006/math" xmlns:v="urn:schemas-microsoft-com:vml" xmlns:wp="http://schemas.openxmlformats.org/drawingml/2006/wordprocessingDrawing" xmlns:w10="urn:schemas-microsoft-com:office:word" xmlns:w="http://schemas.openxmlformats.org/wordprocessingml/2006/main" xmlns:wne="http://schemas.microsoft.com/office/word/2006/wordml">
   <w:abstractNum w:abstractNumId="6">
-    <w:nsid w:val="9FB481B3"/>
+    <w:nsid w:val="1FC65DF2"/>
     <w:multiLevelType w:val="multilevel"/>
     <w:lvl w:ilvl="0">
       <w:start w:val="1"/>
@@ -11930,7 +12170,7 @@
     </w:lvl>
   </w:abstractNum>
   <w:abstractNum w:abstractNumId="7">
-    <w:nsid w:val="320610AB"/>
+    <w:nsid w:val="744657EF"/>
     <w:multiLevelType w:val="multilevel"/>
     <w:lvl w:ilvl="0">
       <w:start w:val="1"/>
@@ -12069,7 +12309,7 @@
     </w:lvl>
   </w:abstractNum>
   <w:abstractNum w:abstractNumId="8">
-    <w:nsid w:val="7B456EAD"/>
+    <w:nsid w:val="8FA51B59"/>
     <w:multiLevelType w:val="multilevel"/>
     <w:lvl w:ilvl="0">
       <w:start w:val="1"/>

</xml_diff>

<commit_message>
Completed - value checking for trade and other receivables
</commit_message>
<xml_diff>
--- a/pages/report_fs/preview.docx
+++ b/pages/report_fs/preview.docx
@@ -30,7 +30,7 @@
         <w:t xml:space="preserve">
           VSIG PTE. LTD.
           <w:br/>
-          (Company registration number: 123)
+          (Company registration number: sasad)
         </w:t>
       </w:r>
     </w:p>
@@ -180,7 +180,7 @@
         <w:rPr>
           <w:rStyle w:val="Arial11"/>
         </w:rPr>
-        <w:t xml:space="preserve">	sasdf   appointed on 03 July 2018</w:t>
+        <w:t xml:space="preserve">	assadaz   appointed on 18 July 2018</w:t>
       </w:r>
     </w:p>
     <w:p>
@@ -307,7 +307,7 @@
               <w:rPr>
                 <w:rStyle w:val="Arial11"/>
               </w:rPr>
-              <w:t xml:space="preserve">sasdf</w:t>
+              <w:t xml:space="preserve">assadaz</w:t>
             </w:r>
           </w:p>
         </w:tc>
@@ -322,7 +322,7 @@
               <w:rPr>
                 <w:rStyle w:val="Arial11"/>
               </w:rPr>
-              <w:t xml:space="preserve">3423</w:t>
+              <w:t xml:space="preserve">2324</w:t>
             </w:r>
           </w:p>
         </w:tc>
@@ -337,7 +337,7 @@
               <w:rPr>
                 <w:rStyle w:val="Arial11"/>
               </w:rPr>
-              <w:t xml:space="preserve">34</w:t>
+              <w:t xml:space="preserve">4535</w:t>
             </w:r>
           </w:p>
         </w:tc>
@@ -503,7 +503,7 @@
           <w:rStyle w:val="Arial11"/>
         </w:rPr>
         <w:t xml:space="preserve">
-          sasdf
+          assadaz
           <w:br/>
           Director
         </w:t>
@@ -647,7 +647,7 @@
             <w:pPr/>
             <w:r>
               <w:rPr/>
-              <w:t xml:space="preserve">13.07.2018</w:t>
+              <w:t xml:space="preserve">28.07.2018</w:t>
             </w:r>
           </w:p>
           <w:p>
@@ -1536,7 +1536,18 @@
           <w:tcPr>
             <w:tcW w:w="1750" w:type="dxa"/>
           </w:tcPr>
-          <w:p/>
+          <w:p>
+            <w:pPr>
+              <w:jc w:val="center"/>
+              <w:spacing w:after="0"/>
+            </w:pPr>
+            <w:r>
+              <w:rPr>
+                <w:rStyle w:val="Arial11"/>
+              </w:rPr>
+              <w:t xml:space="preserve">4</w:t>
+            </w:r>
+          </w:p>
         </w:tc>
         <w:tc>
           <w:tcPr>
@@ -1672,7 +1683,7 @@
               <w:rPr>
                 <w:rStyle w:val="Arial11"/>
               </w:rPr>
-              <w:t xml:space="preserve">4</w:t>
+              <w:t xml:space="preserve">5</w:t>
             </w:r>
           </w:p>
         </w:tc>
@@ -1942,18 +1953,7 @@
           <w:tcPr>
             <w:tcW w:w="1750" w:type="dxa"/>
           </w:tcPr>
-          <w:p>
-            <w:pPr>
-              <w:jc w:val="center"/>
-              <w:spacing w:after="0"/>
-            </w:pPr>
-            <w:r>
-              <w:rPr>
-                <w:rStyle w:val="Arial11"/>
-              </w:rPr>
-              <w:t xml:space="preserve">5</w:t>
-            </w:r>
-          </w:p>
+          <w:p/>
         </w:tc>
         <w:tc>
           <w:tcPr>
@@ -1971,7 +1971,7 @@
               <w:rPr>
                 <w:rStyle w:val="Arial11"/>
               </w:rPr>
-              <w:t xml:space="preserve">25,471</w:t>
+              <w:t xml:space="preserve">76,413</w:t>
             </w:r>
           </w:p>
         </w:tc>
@@ -2034,7 +2034,7 @@
               <w:rPr>
                 <w:rStyle w:val="Arial11"/>
               </w:rPr>
-              <w:t xml:space="preserve">429,273</w:t>
+              <w:t xml:space="preserve">480,215</w:t>
             </w:r>
           </w:p>
         </w:tc>
@@ -2082,32 +2082,13 @@
           <w:tcPr>
             <w:tcW w:w="7000" w:type="dxa"/>
           </w:tcPr>
-          <w:p>
-            <w:pPr/>
-            <w:r>
-              <w:rPr>
-                <w:rStyle w:val="Arial11"/>
-              </w:rPr>
-              <w:t xml:space="preserve">Borrowings</w:t>
-            </w:r>
-          </w:p>
-        </w:tc>
-        <w:tc>
-          <w:tcPr>
-            <w:tcW w:w="1750" w:type="dxa"/>
-          </w:tcPr>
-          <w:p>
-            <w:pPr>
-              <w:jc w:val="center"/>
-              <w:spacing w:after="0"/>
-            </w:pPr>
-            <w:r>
-              <w:rPr>
-                <w:rStyle w:val="Arial11"/>
-              </w:rPr>
-              <w:t xml:space="preserve">5</w:t>
-            </w:r>
-          </w:p>
+          <w:p/>
+        </w:tc>
+        <w:tc>
+          <w:tcPr>
+            <w:tcW w:w="1750" w:type="dxa"/>
+          </w:tcPr>
+          <w:p/>
         </w:tc>
         <w:tc>
           <w:tcPr>
@@ -2116,18 +2097,7 @@
               <w:bottom w:val="single" w:sz="1" w:color="000000"/>
             </w:tcBorders>
           </w:tcPr>
-          <w:p>
-            <w:pPr>
-              <w:jc w:val="center"/>
-              <w:spacing w:after="0"/>
-            </w:pPr>
-            <w:r>
-              <w:rPr>
-                <w:rStyle w:val="Arial11"/>
-              </w:rPr>
-              <w:t xml:space="preserve">50,942</w:t>
-            </w:r>
-          </w:p>
+          <w:p/>
         </w:tc>
         <w:tc>
           <w:tcPr>
@@ -2136,73 +2106,7 @@
               <w:bottom w:val="single" w:sz="1" w:color="000000"/>
             </w:tcBorders>
           </w:tcPr>
-          <w:p>
-            <w:pPr>
-              <w:jc w:val="center"/>
-              <w:spacing w:after="0"/>
-            </w:pPr>
-            <w:r>
-              <w:rPr>
-                <w:rStyle w:val="Arial11"/>
-              </w:rPr>
-              <w:t xml:space="preserve">-</w:t>
-            </w:r>
-          </w:p>
-        </w:tc>
-      </w:tr>
-      <w:tr>
-        <w:trPr/>
-        <w:tc>
-          <w:tcPr>
-            <w:tcW w:w="7000" w:type="dxa"/>
-          </w:tcPr>
           <w:p/>
-        </w:tc>
-        <w:tc>
-          <w:tcPr>
-            <w:tcW w:w="1750" w:type="dxa"/>
-          </w:tcPr>
-          <w:p/>
-        </w:tc>
-        <w:tc>
-          <w:tcPr>
-            <w:tcW w:w="1750" w:type="dxa"/>
-            <w:tcBorders>
-              <w:bottom w:val="single" w:sz="1" w:color="000000"/>
-            </w:tcBorders>
-          </w:tcPr>
-          <w:p>
-            <w:pPr>
-              <w:jc w:val="center"/>
-              <w:spacing w:after="0"/>
-            </w:pPr>
-            <w:r>
-              <w:rPr>
-                <w:rStyle w:val="Arial11"/>
-              </w:rPr>
-              <w:t xml:space="preserve">50,942</w:t>
-            </w:r>
-          </w:p>
-        </w:tc>
-        <w:tc>
-          <w:tcPr>
-            <w:tcW w:w="1750" w:type="dxa"/>
-            <w:tcBorders>
-              <w:bottom w:val="single" w:sz="1" w:color="000000"/>
-            </w:tcBorders>
-          </w:tcPr>
-          <w:p>
-            <w:pPr>
-              <w:jc w:val="center"/>
-              <w:spacing w:after="0"/>
-            </w:pPr>
-            <w:r>
-              <w:rPr>
-                <w:rStyle w:val="Arial11"/>
-              </w:rPr>
-              <w:t xml:space="preserve">0</w:t>
-            </w:r>
-          </w:p>
         </w:tc>
       </w:tr>
       <w:tr>
@@ -2733,7 +2637,7 @@
             <w:pPr/>
             <w:r>
               <w:rPr/>
-              <w:t xml:space="preserve">Balance as at 13 July 2018</w:t>
+              <w:t xml:space="preserve">Balance as at 28 July 2018</w:t>
             </w:r>
           </w:p>
         </w:tc>
@@ -3269,7 +3173,7 @@
               <w:rPr>
                 <w:rStyle w:val="Arial11"/>
               </w:rPr>
-              <w:t xml:space="preserve">13.07.2018</w:t>
+              <w:t xml:space="preserve">28.07.2018</w:t>
             </w:r>
           </w:p>
           <w:p>
@@ -4111,37 +4015,41 @@
             <w:tcW w:w="8750" w:type="dxa"/>
           </w:tcPr>
           <w:p>
-            <w:pPr>
-              <w:spacing w:after="0"/>
-            </w:pPr>
-            <w:r>
-              <w:rPr>
-                <w:rStyle w:val="Arial11"/>
-              </w:rPr>
-              <w:t xml:space="preserve">Proceeds from borrowings</w:t>
-            </w:r>
-          </w:p>
-        </w:tc>
-        <w:tc>
-          <w:tcPr>
-            <w:tcW w:w="1750" w:type="dxa"/>
-          </w:tcPr>
-          <w:p>
-            <w:pPr>
-              <w:jc w:val="center"/>
-              <w:spacing w:after="0"/>
-            </w:pPr>
-            <w:r>
-              <w:rPr>
-                <w:rStyle w:val="Arial11"/>
-              </w:rPr>
-              <w:t xml:space="preserve">80,942</w:t>
-            </w:r>
-          </w:p>
-        </w:tc>
-        <w:tc>
-          <w:tcPr>
-            <w:tcW w:w="1750" w:type="dxa"/>
+            <w:pPr/>
+            <w:r>
+              <w:rPr>
+                <w:rStyle w:val="Arial11"/>
+              </w:rPr>
+              <w:t xml:space="preserve">Interest paid</w:t>
+            </w:r>
+          </w:p>
+        </w:tc>
+        <w:tc>
+          <w:tcPr>
+            <w:tcW w:w="1750" w:type="dxa"/>
+            <w:tcBorders>
+              <w:bottom w:val="single" w:sz="1" w:color="000000"/>
+            </w:tcBorders>
+          </w:tcPr>
+          <w:p>
+            <w:pPr>
+              <w:jc w:val="center"/>
+              <w:spacing w:after="0"/>
+            </w:pPr>
+            <w:r>
+              <w:rPr>
+                <w:rStyle w:val="Arial11"/>
+              </w:rPr>
+              <w:t xml:space="preserve">(191)</w:t>
+            </w:r>
+          </w:p>
+        </w:tc>
+        <w:tc>
+          <w:tcPr>
+            <w:tcW w:w="1750" w:type="dxa"/>
+            <w:tcBorders>
+              <w:bottom w:val="single" w:sz="1" w:color="000000"/>
+            </w:tcBorders>
           </w:tcPr>
           <w:p>
             <w:pPr>
@@ -4164,37 +4072,153 @@
             <w:tcW w:w="8750" w:type="dxa"/>
           </w:tcPr>
           <w:p>
-            <w:pPr>
-              <w:spacing w:after="0"/>
-            </w:pPr>
-            <w:r>
-              <w:rPr>
-                <w:rStyle w:val="Arial11"/>
-              </w:rPr>
-              <w:t xml:space="preserve">Repayment of borrowings</w:t>
-            </w:r>
-          </w:p>
-        </w:tc>
-        <w:tc>
-          <w:tcPr>
-            <w:tcW w:w="1750" w:type="dxa"/>
-          </w:tcPr>
-          <w:p>
-            <w:pPr>
-              <w:jc w:val="center"/>
-              <w:spacing w:after="0"/>
-            </w:pPr>
-            <w:r>
-              <w:rPr>
-                <w:rStyle w:val="Arial11"/>
-              </w:rPr>
-              <w:t xml:space="preserve">(4,529)</w:t>
-            </w:r>
-          </w:p>
-        </w:tc>
-        <w:tc>
-          <w:tcPr>
-            <w:tcW w:w="1750" w:type="dxa"/>
+            <w:pPr/>
+            <w:r>
+              <w:rPr>
+                <w:rStyle w:val="ArialBlack11"/>
+              </w:rPr>
+              <w:t xml:space="preserve">Net cash (used in) financing activities</w:t>
+            </w:r>
+          </w:p>
+        </w:tc>
+        <w:tc>
+          <w:tcPr>
+            <w:tcW w:w="1750" w:type="dxa"/>
+            <w:tcBorders>
+              <w:bottom w:val="single" w:sz="1" w:color="000000"/>
+            </w:tcBorders>
+          </w:tcPr>
+          <w:p>
+            <w:pPr>
+              <w:jc w:val="center"/>
+              <w:spacing w:after="0"/>
+            </w:pPr>
+            <w:r>
+              <w:rPr>
+                <w:rStyle w:val="Arial11"/>
+              </w:rPr>
+              <w:t xml:space="preserve">(30,377)</w:t>
+            </w:r>
+          </w:p>
+        </w:tc>
+        <w:tc>
+          <w:tcPr>
+            <w:tcW w:w="1750" w:type="dxa"/>
+            <w:tcBorders>
+              <w:bottom w:val="single" w:sz="1" w:color="000000"/>
+            </w:tcBorders>
+          </w:tcPr>
+          <w:p>
+            <w:pPr>
+              <w:jc w:val="center"/>
+              <w:spacing w:after="0"/>
+            </w:pPr>
+            <w:r>
+              <w:rPr>
+                <w:rStyle w:val="Arial11"/>
+              </w:rPr>
+              <w:t xml:space="preserve">(11,774)</w:t>
+            </w:r>
+          </w:p>
+        </w:tc>
+      </w:tr>
+      <w:tr>
+        <w:trPr/>
+        <w:tc>
+          <w:tcPr>
+            <w:tcW w:w="8750" w:type="dxa"/>
+          </w:tcPr>
+          <w:p>
+            <w:pPr>
+              <w:spacing w:after="0"/>
+            </w:pPr>
+            <w:r>
+              <w:rPr>
+                <w:rStyle w:val="Arial11"/>
+              </w:rPr>
+              <w:t xml:space="preserve">Net increase in cash and cash equivalents</w:t>
+            </w:r>
+          </w:p>
+        </w:tc>
+        <w:tc>
+          <w:tcPr>
+            <w:tcW w:w="1750" w:type="dxa"/>
+          </w:tcPr>
+          <w:p>
+            <w:pPr>
+              <w:jc w:val="center"/>
+              <w:spacing w:after="0"/>
+            </w:pPr>
+            <w:r>
+              <w:rPr>
+                <w:rStyle w:val="Arial11"/>
+              </w:rPr>
+              <w:t xml:space="preserve">719,635</w:t>
+            </w:r>
+          </w:p>
+        </w:tc>
+        <w:tc>
+          <w:tcPr>
+            <w:tcW w:w="1750" w:type="dxa"/>
+          </w:tcPr>
+          <w:p>
+            <w:pPr>
+              <w:jc w:val="center"/>
+              <w:spacing w:after="0"/>
+            </w:pPr>
+            <w:r>
+              <w:rPr>
+                <w:rStyle w:val="Arial11"/>
+              </w:rPr>
+              <w:t xml:space="preserve">1,782,550</w:t>
+            </w:r>
+          </w:p>
+        </w:tc>
+      </w:tr>
+      <w:tr>
+        <w:trPr/>
+        <w:tc>
+          <w:tcPr>
+            <w:tcW w:w="8750" w:type="dxa"/>
+          </w:tcPr>
+          <w:p>
+            <w:pPr>
+              <w:spacing w:after="0"/>
+            </w:pPr>
+            <w:r>
+              <w:rPr>
+                <w:rStyle w:val="Arial11"/>
+              </w:rPr>
+              <w:t xml:space="preserve">Cash and cash equivalents at beginning of financial year/period</w:t>
+            </w:r>
+          </w:p>
+        </w:tc>
+        <w:tc>
+          <w:tcPr>
+            <w:tcW w:w="1750" w:type="dxa"/>
+            <w:tcBorders>
+              <w:bottom w:val="single" w:sz="1" w:color="000000"/>
+            </w:tcBorders>
+          </w:tcPr>
+          <w:p>
+            <w:pPr>
+              <w:jc w:val="center"/>
+              <w:spacing w:after="0"/>
+            </w:pPr>
+            <w:r>
+              <w:rPr>
+                <w:rStyle w:val="Arial11"/>
+              </w:rPr>
+              <w:t xml:space="preserve">1,008,693</w:t>
+            </w:r>
+          </w:p>
+        </w:tc>
+        <w:tc>
+          <w:tcPr>
+            <w:tcW w:w="1750" w:type="dxa"/>
+            <w:tcBorders>
+              <w:bottom w:val="single" w:sz="1" w:color="000000"/>
+            </w:tcBorders>
           </w:tcPr>
           <w:p>
             <w:pPr>
@@ -4217,12 +4241,14 @@
             <w:tcW w:w="8750" w:type="dxa"/>
           </w:tcPr>
           <w:p>
-            <w:pPr/>
-            <w:r>
-              <w:rPr>
-                <w:rStyle w:val="Arial11"/>
-              </w:rPr>
-              <w:t xml:space="preserve">Interest paid</w:t>
+            <w:pPr>
+              <w:spacing w:after="0"/>
+            </w:pPr>
+            <w:r>
+              <w:rPr>
+                <w:rStyle w:val="ArialBlack11"/>
+              </w:rPr>
+              <w:t xml:space="preserve">Cash and cash equivalents at end of financial year/period</w:t>
             </w:r>
           </w:p>
         </w:tc>
@@ -4242,235 +4268,7 @@
               <w:rPr>
                 <w:rStyle w:val="Arial11"/>
               </w:rPr>
-              <w:t xml:space="preserve">(191)</w:t>
-            </w:r>
-          </w:p>
-        </w:tc>
-        <w:tc>
-          <w:tcPr>
-            <w:tcW w:w="1750" w:type="dxa"/>
-            <w:tcBorders>
-              <w:bottom w:val="single" w:sz="1" w:color="000000"/>
-            </w:tcBorders>
-          </w:tcPr>
-          <w:p>
-            <w:pPr>
-              <w:jc w:val="center"/>
-              <w:spacing w:after="0"/>
-            </w:pPr>
-            <w:r>
-              <w:rPr>
-                <w:rStyle w:val="Arial11"/>
-              </w:rPr>
-              <w:t xml:space="preserve">-</w:t>
-            </w:r>
-          </w:p>
-        </w:tc>
-      </w:tr>
-      <w:tr>
-        <w:trPr/>
-        <w:tc>
-          <w:tcPr>
-            <w:tcW w:w="8750" w:type="dxa"/>
-          </w:tcPr>
-          <w:p>
-            <w:pPr/>
-            <w:r>
-              <w:rPr>
-                <w:rStyle w:val="ArialBlack11"/>
-              </w:rPr>
-              <w:t xml:space="preserve">Net cash generated from / (used in) financing activities</w:t>
-            </w:r>
-          </w:p>
-        </w:tc>
-        <w:tc>
-          <w:tcPr>
-            <w:tcW w:w="1750" w:type="dxa"/>
-            <w:tcBorders>
-              <w:bottom w:val="single" w:sz="1" w:color="000000"/>
-            </w:tcBorders>
-          </w:tcPr>
-          <w:p>
-            <w:pPr>
-              <w:jc w:val="center"/>
-              <w:spacing w:after="0"/>
-            </w:pPr>
-            <w:r>
-              <w:rPr>
-                <w:rStyle w:val="Arial11"/>
-              </w:rPr>
-              <w:t xml:space="preserve">46,036</w:t>
-            </w:r>
-          </w:p>
-        </w:tc>
-        <w:tc>
-          <w:tcPr>
-            <w:tcW w:w="1750" w:type="dxa"/>
-            <w:tcBorders>
-              <w:bottom w:val="single" w:sz="1" w:color="000000"/>
-            </w:tcBorders>
-          </w:tcPr>
-          <w:p>
-            <w:pPr>
-              <w:jc w:val="center"/>
-              <w:spacing w:after="0"/>
-            </w:pPr>
-            <w:r>
-              <w:rPr>
-                <w:rStyle w:val="Arial11"/>
-              </w:rPr>
-              <w:t xml:space="preserve">(11,774)</w:t>
-            </w:r>
-          </w:p>
-        </w:tc>
-      </w:tr>
-      <w:tr>
-        <w:trPr/>
-        <w:tc>
-          <w:tcPr>
-            <w:tcW w:w="8750" w:type="dxa"/>
-          </w:tcPr>
-          <w:p>
-            <w:pPr>
-              <w:spacing w:after="0"/>
-            </w:pPr>
-            <w:r>
-              <w:rPr>
-                <w:rStyle w:val="Arial11"/>
-              </w:rPr>
-              <w:t xml:space="preserve">Net increase in cash and cash equivalents</w:t>
-            </w:r>
-          </w:p>
-        </w:tc>
-        <w:tc>
-          <w:tcPr>
-            <w:tcW w:w="1750" w:type="dxa"/>
-          </w:tcPr>
-          <w:p>
-            <w:pPr>
-              <w:jc w:val="center"/>
-              <w:spacing w:after="0"/>
-            </w:pPr>
-            <w:r>
-              <w:rPr>
-                <w:rStyle w:val="Arial11"/>
-              </w:rPr>
-              <w:t xml:space="preserve">796,048</w:t>
-            </w:r>
-          </w:p>
-        </w:tc>
-        <w:tc>
-          <w:tcPr>
-            <w:tcW w:w="1750" w:type="dxa"/>
-          </w:tcPr>
-          <w:p>
-            <w:pPr>
-              <w:jc w:val="center"/>
-              <w:spacing w:after="0"/>
-            </w:pPr>
-            <w:r>
-              <w:rPr>
-                <w:rStyle w:val="Arial11"/>
-              </w:rPr>
-              <w:t xml:space="preserve">1,782,550</w:t>
-            </w:r>
-          </w:p>
-        </w:tc>
-      </w:tr>
-      <w:tr>
-        <w:trPr/>
-        <w:tc>
-          <w:tcPr>
-            <w:tcW w:w="8750" w:type="dxa"/>
-          </w:tcPr>
-          <w:p>
-            <w:pPr>
-              <w:spacing w:after="0"/>
-            </w:pPr>
-            <w:r>
-              <w:rPr>
-                <w:rStyle w:val="Arial11"/>
-              </w:rPr>
-              <w:t xml:space="preserve">Cash and cash equivalents at beginning of financial year/period</w:t>
-            </w:r>
-          </w:p>
-        </w:tc>
-        <w:tc>
-          <w:tcPr>
-            <w:tcW w:w="1750" w:type="dxa"/>
-            <w:tcBorders>
-              <w:bottom w:val="single" w:sz="1" w:color="000000"/>
-            </w:tcBorders>
-          </w:tcPr>
-          <w:p>
-            <w:pPr>
-              <w:jc w:val="center"/>
-              <w:spacing w:after="0"/>
-            </w:pPr>
-            <w:r>
-              <w:rPr>
-                <w:rStyle w:val="Arial11"/>
-              </w:rPr>
-              <w:t xml:space="preserve">1,008,693</w:t>
-            </w:r>
-          </w:p>
-        </w:tc>
-        <w:tc>
-          <w:tcPr>
-            <w:tcW w:w="1750" w:type="dxa"/>
-            <w:tcBorders>
-              <w:bottom w:val="single" w:sz="1" w:color="000000"/>
-            </w:tcBorders>
-          </w:tcPr>
-          <w:p>
-            <w:pPr>
-              <w:jc w:val="center"/>
-              <w:spacing w:after="0"/>
-            </w:pPr>
-            <w:r>
-              <w:rPr>
-                <w:rStyle w:val="Arial11"/>
-              </w:rPr>
-              <w:t xml:space="preserve">-</w:t>
-            </w:r>
-          </w:p>
-        </w:tc>
-      </w:tr>
-      <w:tr>
-        <w:trPr/>
-        <w:tc>
-          <w:tcPr>
-            <w:tcW w:w="8750" w:type="dxa"/>
-          </w:tcPr>
-          <w:p>
-            <w:pPr>
-              <w:spacing w:after="0"/>
-            </w:pPr>
-            <w:r>
-              <w:rPr>
-                <w:rStyle w:val="ArialBlack11"/>
-              </w:rPr>
-              <w:t xml:space="preserve">Cash and cash equivalents at end of financial year/period</w:t>
-            </w:r>
-          </w:p>
-        </w:tc>
-        <w:tc>
-          <w:tcPr>
-            <w:tcW w:w="1750" w:type="dxa"/>
-            <w:tcBorders>
-              <w:bottom w:val="single" w:sz="1" w:color="000000"/>
-            </w:tcBorders>
-          </w:tcPr>
-          <w:p>
-            <w:pPr>
-              <w:jc w:val="center"/>
-              <w:spacing w:after="0"/>
-            </w:pPr>
-            <w:r>
-              <w:rPr>
-                <w:rStyle w:val="Arial11"/>
-              </w:rPr>
-              <w:t xml:space="preserve">1,804,741</w:t>
+              <w:t xml:space="preserve">1,728,328</w:t>
             </w:r>
           </w:p>
         </w:tc>
@@ -6370,7 +6168,7 @@
             <w:pPr/>
             <w:r>
               <w:rPr/>
-              <w:t xml:space="preserve">Trade Receivables - USD Exchan</w:t>
+              <w:t xml:space="preserve">OCBC - USD</w:t>
             </w:r>
           </w:p>
         </w:tc>
@@ -6404,7 +6202,7 @@
               <w:rPr>
                 <w:rStyle w:val="Arial11"/>
               </w:rPr>
-              <w:t xml:space="preserve">134,930</w:t>
+              <w:t xml:space="preserve">399,974</w:t>
             </w:r>
           </w:p>
         </w:tc>
@@ -6455,7 +6253,7 @@
               <w:rPr>
                 <w:rStyle w:val="Arial11"/>
               </w:rPr>
-              <w:t xml:space="preserve">134,930</w:t>
+              <w:t xml:space="preserve">399,974</w:t>
             </w:r>
           </w:p>
         </w:tc>
@@ -6484,7 +6282,7 @@
             </w:pPr>
             <w:r>
               <w:rPr/>
-              <w:t xml:space="preserve">BORROWINGS</w:t>
+              <w:t xml:space="preserve">TRADE AND OTHER RECEIVABLES</w:t>
             </w:r>
           </w:p>
         </w:tc>
@@ -6594,17 +6392,72 @@
           <w:tcPr>
             <w:tcW w:w="7000" w:type="dxa"/>
           </w:tcPr>
+          <w:p/>
+        </w:tc>
+      </w:tr>
+      <w:tr>
+        <w:trPr/>
+        <w:tc>
+          <w:tcPr>
+            <w:tcW w:w="7000" w:type="dxa"/>
+          </w:tcPr>
           <w:p>
             <w:pPr/>
             <w:r>
               <w:rPr/>
-              <w:t xml:space="preserve">As at beginning of financial year</w:t>
-            </w:r>
-          </w:p>
-        </w:tc>
-        <w:tc>
-          <w:tcPr>
-            <w:tcW w:w="1750" w:type="dxa"/>
+              <w:t xml:space="preserve">a</w:t>
+            </w:r>
+          </w:p>
+        </w:tc>
+        <w:tc>
+          <w:tcPr>
+            <w:tcW w:w="1750" w:type="dxa"/>
+          </w:tcPr>
+          <w:p>
+            <w:pPr>
+              <w:jc w:val="center"/>
+              <w:spacing w:after="0"/>
+            </w:pPr>
+            <w:r>
+              <w:rPr>
+                <w:rStyle w:val="Arial11"/>
+              </w:rPr>
+              <w:t xml:space="preserve">1</w:t>
+            </w:r>
+          </w:p>
+        </w:tc>
+        <w:tc>
+          <w:tcPr>
+            <w:tcW w:w="1750" w:type="dxa"/>
+          </w:tcPr>
+          <w:p>
+            <w:pPr>
+              <w:jc w:val="center"/>
+              <w:spacing w:after="0"/>
+            </w:pPr>
+            <w:r>
+              <w:rPr>
+                <w:rStyle w:val="Arial11"/>
+              </w:rPr>
+              <w:t xml:space="preserve">2</w:t>
+            </w:r>
+          </w:p>
+        </w:tc>
+      </w:tr>
+      <w:tr>
+        <w:trPr/>
+        <w:tc>
+          <w:tcPr>
+            <w:tcW w:w="7000" w:type="dxa"/>
+          </w:tcPr>
+          <w:p/>
+        </w:tc>
+        <w:tc>
+          <w:tcPr>
+            <w:tcW w:w="1750" w:type="dxa"/>
+            <w:tcBorders>
+              <w:top w:val="single" w:sz="1" w:color="000000"/>
+            </w:tcBorders>
           </w:tcPr>
           <w:p>
             <w:pPr>
@@ -6619,6 +6472,26 @@
             </w:r>
           </w:p>
         </w:tc>
+        <w:tc>
+          <w:tcPr>
+            <w:tcW w:w="1750" w:type="dxa"/>
+            <w:tcBorders>
+              <w:top w:val="single" w:sz="1" w:color="000000"/>
+            </w:tcBorders>
+          </w:tcPr>
+          <w:p>
+            <w:pPr>
+              <w:jc w:val="center"/>
+              <w:spacing w:after="0"/>
+            </w:pPr>
+            <w:r>
+              <w:rPr>
+                <w:rStyle w:val="Arial11"/>
+              </w:rPr>
+              <w:t xml:space="preserve">-</w:t>
+            </w:r>
+          </w:p>
+        </w:tc>
       </w:tr>
       <w:tr>
         <w:trPr/>
@@ -6626,47 +6499,7 @@
           <w:tcPr>
             <w:tcW w:w="7000" w:type="dxa"/>
           </w:tcPr>
-          <w:p>
-            <w:pPr/>
-            <w:r>
-              <w:rPr/>
-              <w:t xml:space="preserve">Proceeds from borrowings</w:t>
-            </w:r>
-          </w:p>
-        </w:tc>
-        <w:tc>
-          <w:tcPr>
-            <w:tcW w:w="1750" w:type="dxa"/>
-          </w:tcPr>
-          <w:p>
-            <w:pPr>
-              <w:jc w:val="center"/>
-              <w:spacing w:after="0"/>
-            </w:pPr>
-            <w:r>
-              <w:rPr>
-                <w:rStyle w:val="Arial11"/>
-              </w:rPr>
-              <w:t xml:space="preserve">80,942</w:t>
-            </w:r>
-          </w:p>
-        </w:tc>
-        <w:tc>
-          <w:tcPr>
-            <w:tcW w:w="1750" w:type="dxa"/>
-          </w:tcPr>
-          <w:p>
-            <w:pPr>
-              <w:jc w:val="center"/>
-              <w:spacing w:after="0"/>
-            </w:pPr>
-            <w:r>
-              <w:rPr>
-                <w:rStyle w:val="Arial11"/>
-              </w:rPr>
-              <w:t xml:space="preserve">-</w:t>
-            </w:r>
-          </w:p>
+          <w:p/>
         </w:tc>
       </w:tr>
       <w:tr>
@@ -6675,62 +6508,7 @@
           <w:tcPr>
             <w:tcW w:w="7000" w:type="dxa"/>
           </w:tcPr>
-          <w:p>
-            <w:pPr/>
-            <w:r>
-              <w:rPr/>
-              <w:t xml:space="preserve">(Less) Repayment of borrowings</w:t>
-            </w:r>
-          </w:p>
-        </w:tc>
-        <w:tc>
-          <w:tcPr>
-            <w:tcW w:w="1750" w:type="dxa"/>
-          </w:tcPr>
-          <w:p>
-            <w:pPr>
-              <w:jc w:val="center"/>
-              <w:spacing w:after="0"/>
-            </w:pPr>
-            <w:r>
-              <w:rPr>
-                <w:rStyle w:val="Arial11"/>
-              </w:rPr>
-              <w:t xml:space="preserve">(4,529)</w:t>
-            </w:r>
-          </w:p>
-        </w:tc>
-        <w:tc>
-          <w:tcPr>
-            <w:tcW w:w="1750" w:type="dxa"/>
-          </w:tcPr>
-          <w:p>
-            <w:pPr>
-              <w:jc w:val="center"/>
-              <w:spacing w:after="0"/>
-            </w:pPr>
-            <w:r>
-              <w:rPr>
-                <w:rStyle w:val="Arial11"/>
-              </w:rPr>
-              <w:t xml:space="preserve">-</w:t>
-            </w:r>
-          </w:p>
-        </w:tc>
-      </w:tr>
-      <w:tr>
-        <w:trPr/>
-        <w:tc>
-          <w:tcPr>
-            <w:tcW w:w="7000" w:type="dxa"/>
-          </w:tcPr>
-          <w:p>
-            <w:pPr/>
-            <w:r>
-              <w:rPr/>
-              <w:t xml:space="preserve">As at end of financial year</w:t>
-            </w:r>
-          </w:p>
+          <w:p/>
         </w:tc>
         <w:tc>
           <w:tcPr>
@@ -6749,7 +6527,7 @@
               <w:rPr>
                 <w:rStyle w:val="Arial11"/>
               </w:rPr>
-              <w:t xml:space="preserve">76,413</w:t>
+              <w:t xml:space="preserve">766,294</w:t>
             </w:r>
           </w:p>
         </w:tc>
@@ -6770,7 +6548,7 @@
               <w:rPr>
                 <w:rStyle w:val="Arial11"/>
               </w:rPr>
-              <w:t xml:space="preserve">191</w:t>
+              <w:t xml:space="preserve">494,548</w:t>
             </w:r>
           </w:p>
         </w:tc>
@@ -6788,147 +6566,14 @@
         <w:trPr/>
         <w:tc>
           <w:tcPr>
-            <w:tcW w:w="7000" w:type="dxa"/>
+            <w:tcW w:w="8750" w:type="dxa"/>
+            <w:gridSpan w:val="5"/>
           </w:tcPr>
           <w:p>
             <w:pPr/>
             <w:r>
               <w:rPr/>
-              <w:t xml:space="preserve">Current</w:t>
-            </w:r>
-          </w:p>
-        </w:tc>
-        <w:tc>
-          <w:tcPr>
-            <w:tcW w:w="1750" w:type="dxa"/>
-          </w:tcPr>
-          <w:p>
-            <w:pPr>
-              <w:jc w:val="center"/>
-              <w:spacing w:after="0"/>
-            </w:pPr>
-            <w:r>
-              <w:rPr>
-                <w:rStyle w:val="Arial11"/>
-              </w:rPr>
-              <w:t xml:space="preserve">25,471</w:t>
-            </w:r>
-          </w:p>
-        </w:tc>
-        <w:tc>
-          <w:tcPr>
-            <w:tcW w:w="1750" w:type="dxa"/>
-          </w:tcPr>
-          <w:p>
-            <w:pPr>
-              <w:jc w:val="center"/>
-              <w:spacing w:after="0"/>
-            </w:pPr>
-            <w:r>
-              <w:rPr>
-                <w:rStyle w:val="Arial11"/>
-              </w:rPr>
-              <w:t xml:space="preserve">-</w:t>
-            </w:r>
-          </w:p>
-        </w:tc>
-      </w:tr>
-      <w:tr>
-        <w:trPr/>
-        <w:tc>
-          <w:tcPr>
-            <w:tcW w:w="7000" w:type="dxa"/>
-          </w:tcPr>
-          <w:p>
-            <w:pPr/>
-            <w:r>
-              <w:rPr/>
-              <w:t xml:space="preserve">Non-current</w:t>
-            </w:r>
-          </w:p>
-        </w:tc>
-        <w:tc>
-          <w:tcPr>
-            <w:tcW w:w="1750" w:type="dxa"/>
-          </w:tcPr>
-          <w:p>
-            <w:pPr>
-              <w:jc w:val="center"/>
-              <w:spacing w:after="0"/>
-            </w:pPr>
-            <w:r>
-              <w:rPr>
-                <w:rStyle w:val="Arial11"/>
-              </w:rPr>
-              <w:t xml:space="preserve">50,942</w:t>
-            </w:r>
-          </w:p>
-        </w:tc>
-        <w:tc>
-          <w:tcPr>
-            <w:tcW w:w="1750" w:type="dxa"/>
-          </w:tcPr>
-          <w:p>
-            <w:pPr>
-              <w:jc w:val="center"/>
-              <w:spacing w:after="0"/>
-            </w:pPr>
-            <w:r>
-              <w:rPr>
-                <w:rStyle w:val="Arial11"/>
-              </w:rPr>
-              <w:t xml:space="preserve">-</w:t>
-            </w:r>
-          </w:p>
-        </w:tc>
-      </w:tr>
-      <w:tr>
-        <w:trPr/>
-        <w:tc>
-          <w:tcPr>
-            <w:tcW w:w="7000" w:type="dxa"/>
-          </w:tcPr>
-          <w:p/>
-        </w:tc>
-        <w:tc>
-          <w:tcPr>
-            <w:tcW w:w="1750" w:type="dxa"/>
-            <w:tcBorders>
-              <w:top w:val="single" w:sz="1" w:color="#000000"/>
-              <w:bottom w:val="single" w:sz="18" w:color="#000000"/>
-            </w:tcBorders>
-          </w:tcPr>
-          <w:p>
-            <w:pPr>
-              <w:jc w:val="center"/>
-              <w:spacing w:after="0"/>
-            </w:pPr>
-            <w:r>
-              <w:rPr>
-                <w:rStyle w:val="Arial11"/>
-              </w:rPr>
-              <w:t xml:space="preserve">76,413</w:t>
-            </w:r>
-          </w:p>
-        </w:tc>
-        <w:tc>
-          <w:tcPr>
-            <w:tcW w:w="1750" w:type="dxa"/>
-            <w:tcBorders>
-              <w:top w:val="single" w:sz="1" w:color="#000000"/>
-              <w:bottom w:val="single" w:sz="18" w:color="#000000"/>
-            </w:tcBorders>
-          </w:tcPr>
-          <w:p>
-            <w:pPr>
-              <w:jc w:val="center"/>
-              <w:spacing w:after="0"/>
-            </w:pPr>
-            <w:r>
-              <w:rPr>
-                <w:rStyle w:val="Arial11"/>
-              </w:rPr>
-              <w:t xml:space="preserve">191</w:t>
+              <w:t xml:space="preserve">The amount owing to a shareholder is unsecured, non-trade, interest free and repayable on demand.</w:t>
             </w:r>
           </w:p>
         </w:tc>
@@ -9191,7 +8836,7 @@
             <w:pPr/>
             <w:r>
               <w:rPr/>
-              <w:t xml:space="preserve">13.07.2018</w:t>
+              <w:t xml:space="preserve">28.07.2018</w:t>
             </w:r>
           </w:p>
           <w:p>
@@ -10023,7 +9668,7 @@
             <w:pPr/>
             <w:r>
               <w:rPr/>
-              <w:t xml:space="preserve">13.07.2018</w:t>
+              <w:t xml:space="preserve">28.07.2018</w:t>
             </w:r>
           </w:p>
           <w:p>
@@ -12046,7 +11691,7 @@
 <file path=word/numbering.xml><?xml version="1.0" encoding="utf-8"?>
 <w:numbering xmlns:ve="http://schemas.openxmlformats.org/markup-compatibility/2006" xmlns:o="urn:schemas-microsoft-com:office:office" xmlns:r="http://schemas.openxmlformats.org/officeDocument/2006/relationships" xmlns:m="http://schemas.openxmlformats.org/officeDocument/2006/math" xmlns:v="urn:schemas-microsoft-com:vml" xmlns:wp="http://schemas.openxmlformats.org/drawingml/2006/wordprocessingDrawing" xmlns:w10="urn:schemas-microsoft-com:office:word" xmlns:w="http://schemas.openxmlformats.org/wordprocessingml/2006/main" xmlns:wne="http://schemas.microsoft.com/office/word/2006/wordml">
   <w:abstractNum w:abstractNumId="6">
-    <w:nsid w:val="1FC65DF2"/>
+    <w:nsid w:val="88B7C59C"/>
     <w:multiLevelType w:val="multilevel"/>
     <w:lvl w:ilvl="0">
       <w:start w:val="1"/>
@@ -12170,7 +11815,7 @@
     </w:lvl>
   </w:abstractNum>
   <w:abstractNum w:abstractNumId="7">
-    <w:nsid w:val="744657EF"/>
+    <w:nsid w:val="E4D95074"/>
     <w:multiLevelType w:val="multilevel"/>
     <w:lvl w:ilvl="0">
       <w:start w:val="1"/>
@@ -12309,7 +11954,7 @@
     </w:lvl>
   </w:abstractNum>
   <w:abstractNum w:abstractNumId="8">
-    <w:nsid w:val="8FA51B59"/>
+    <w:nsid w:val="B61065DB"/>
     <w:multiLevelType w:val="multilevel"/>
     <w:lvl w:ilvl="0">
       <w:start w:val="1"/>

</xml_diff>

<commit_message>
Solved share capital error when accepting 1 TB only
</commit_message>
<xml_diff>
--- a/pages/report_fs/preview.docx
+++ b/pages/report_fs/preview.docx
@@ -30,7 +30,7 @@
         <w:t xml:space="preserve">
           VSIG PTE. LTD.
           <w:br/>
-          (Company registration number: sasad)
+          (Company registration number: 1123)
         </w:t>
       </w:r>
     </w:p>
@@ -180,7 +180,7 @@
         <w:rPr>
           <w:rStyle w:val="Arial11"/>
         </w:rPr>
-        <w:t xml:space="preserve">	assadaz   appointed on 18 July 2018</w:t>
+        <w:t xml:space="preserve">	1wqe   appointed on 17 July 2018</w:t>
       </w:r>
     </w:p>
     <w:p>
@@ -307,7 +307,7 @@
               <w:rPr>
                 <w:rStyle w:val="Arial11"/>
               </w:rPr>
-              <w:t xml:space="preserve">assadaz</w:t>
+              <w:t xml:space="preserve">1wqe</w:t>
             </w:r>
           </w:p>
         </w:tc>
@@ -322,7 +322,7 @@
               <w:rPr>
                 <w:rStyle w:val="Arial11"/>
               </w:rPr>
-              <w:t xml:space="preserve">2324</w:t>
+              <w:t xml:space="preserve">34</w:t>
             </w:r>
           </w:p>
         </w:tc>
@@ -337,7 +337,7 @@
               <w:rPr>
                 <w:rStyle w:val="Arial11"/>
               </w:rPr>
-              <w:t xml:space="preserve">4535</w:t>
+              <w:t xml:space="preserve">546</w:t>
             </w:r>
           </w:p>
         </w:tc>
@@ -503,7 +503,7 @@
           <w:rStyle w:val="Arial11"/>
         </w:rPr>
         <w:t xml:space="preserve">
-          assadaz
+          1wqe
           <w:br/>
           Director
         </w:t>
@@ -647,7 +647,7 @@
             <w:pPr/>
             <w:r>
               <w:rPr/>
-              <w:t xml:space="preserve">28.07.2018</w:t>
+              <w:t xml:space="preserve">01.01.2015</w:t>
             </w:r>
           </w:p>
           <w:p>
@@ -885,7 +885,7 @@
               <w:rPr>
                 <w:rStyle w:val="Arial11"/>
               </w:rPr>
-              <w:t xml:space="preserve">7</w:t>
+              <w:t xml:space="preserve">6</w:t>
             </w:r>
           </w:p>
         </w:tc>
@@ -1536,18 +1536,7 @@
           <w:tcPr>
             <w:tcW w:w="1750" w:type="dxa"/>
           </w:tcPr>
-          <w:p>
-            <w:pPr>
-              <w:jc w:val="center"/>
-              <w:spacing w:after="0"/>
-            </w:pPr>
-            <w:r>
-              <w:rPr>
-                <w:rStyle w:val="Arial11"/>
-              </w:rPr>
-              <w:t xml:space="preserve">4</w:t>
-            </w:r>
-          </w:p>
+          <w:p/>
         </w:tc>
         <w:tc>
           <w:tcPr>
@@ -1683,7 +1672,7 @@
               <w:rPr>
                 <w:rStyle w:val="Arial11"/>
               </w:rPr>
-              <w:t xml:space="preserve">5</w:t>
+              <w:t xml:space="preserve">4</w:t>
             </w:r>
           </w:p>
         </w:tc>
@@ -2285,7 +2274,7 @@
               <w:rPr>
                 <w:rStyle w:val="Arial11"/>
               </w:rPr>
-              <w:t xml:space="preserve">6</w:t>
+              <w:t xml:space="preserve">5</w:t>
             </w:r>
           </w:p>
         </w:tc>
@@ -2637,7 +2626,7 @@
             <w:pPr/>
             <w:r>
               <w:rPr/>
-              <w:t xml:space="preserve">Balance as at 28 July 2018</w:t>
+              <w:t xml:space="preserve">Balance as at 01 January 2015</w:t>
             </w:r>
           </w:p>
         </w:tc>
@@ -3173,7 +3162,7 @@
               <w:rPr>
                 <w:rStyle w:val="Arial11"/>
               </w:rPr>
-              <w:t xml:space="preserve">28.07.2018</w:t>
+              <w:t xml:space="preserve">01.01.2015</w:t>
             </w:r>
           </w:p>
           <w:p>
@@ -6168,7 +6157,24 @@
             <w:pPr/>
             <w:r>
               <w:rPr/>
-              <w:t xml:space="preserve">OCBC - USD</w:t>
+              <w:t xml:space="preserve">Hoiio Deposit</w:t>
+            </w:r>
+          </w:p>
+        </w:tc>
+        <w:tc>
+          <w:tcPr>
+            <w:tcW w:w="1750" w:type="dxa"/>
+          </w:tcPr>
+          <w:p>
+            <w:pPr>
+              <w:jc w:val="center"/>
+              <w:spacing w:after="0"/>
+            </w:pPr>
+            <w:r>
+              <w:rPr>
+                <w:rStyle w:val="Arial11"/>
+              </w:rPr>
+              <w:t xml:space="preserve">15</w:t>
             </w:r>
           </w:p>
         </w:tc>
@@ -6186,23 +6192,6 @@
                 <w:rStyle w:val="Arial11"/>
               </w:rPr>
               <w:t xml:space="preserve">-</w:t>
-            </w:r>
-          </w:p>
-        </w:tc>
-        <w:tc>
-          <w:tcPr>
-            <w:tcW w:w="1750" w:type="dxa"/>
-          </w:tcPr>
-          <w:p>
-            <w:pPr>
-              <w:jc w:val="center"/>
-              <w:spacing w:after="0"/>
-            </w:pPr>
-            <w:r>
-              <w:rPr>
-                <w:rStyle w:val="Arial11"/>
-              </w:rPr>
-              <w:t xml:space="preserve">399,974</w:t>
             </w:r>
           </w:p>
         </w:tc>
@@ -6232,7 +6221,7 @@
               <w:rPr>
                 <w:rStyle w:val="Arial11"/>
               </w:rPr>
-              <w:t xml:space="preserve">-</w:t>
+              <w:t xml:space="preserve">15</w:t>
             </w:r>
           </w:p>
         </w:tc>
@@ -6253,7 +6242,7 @@
               <w:rPr>
                 <w:rStyle w:val="Arial11"/>
               </w:rPr>
-              <w:t xml:space="preserve">399,974</w:t>
+              <w:t xml:space="preserve">-</w:t>
             </w:r>
           </w:p>
         </w:tc>
@@ -6263,326 +6252,6 @@
         <w:tc>
           <w:tcPr>
             <w:tcW w:w="5250" w:type="dxa"/>
-          </w:tcPr>
-          <w:p/>
-        </w:tc>
-      </w:tr>
-      <w:tr>
-        <w:trPr/>
-        <w:tc>
-          <w:tcPr>
-            <w:tcW w:w="7000" w:type="dxa"/>
-          </w:tcPr>
-          <w:p>
-            <w:pPr>
-              <w:numPr>
-                <w:ilvl w:val="0"/>
-                <w:numId w:val="7"/>
-              </w:numPr>
-            </w:pPr>
-            <w:r>
-              <w:rPr/>
-              <w:t xml:space="preserve">TRADE AND OTHER RECEIVABLES</w:t>
-            </w:r>
-          </w:p>
-        </w:tc>
-      </w:tr>
-      <w:tr>
-        <w:trPr/>
-        <w:tc>
-          <w:tcPr>
-            <w:tcW w:w="7000" w:type="dxa"/>
-          </w:tcPr>
-          <w:p/>
-        </w:tc>
-        <w:tc>
-          <w:tcPr>
-            <w:tcW w:w="1750" w:type="dxa"/>
-          </w:tcPr>
-          <w:p>
-            <w:pPr/>
-            <w:r>
-              <w:rPr/>
-              <w:t xml:space="preserve">01.01.2016</w:t>
-            </w:r>
-          </w:p>
-          <w:p>
-            <w:pPr>
-              <w:jc w:val="center"/>
-              <w:spacing w:after="0"/>
-            </w:pPr>
-            <w:r>
-              <w:rPr>
-                <w:rStyle w:val="Arial11"/>
-              </w:rPr>
-              <w:t xml:space="preserve">to</w:t>
-            </w:r>
-          </w:p>
-          <w:p>
-            <w:pPr/>
-            <w:r>
-              <w:rPr>
-                <w:rStyle w:val="TableUnderline"/>
-              </w:rPr>
-              <w:t xml:space="preserve">31.12.2016</w:t>
-            </w:r>
-          </w:p>
-          <w:p>
-            <w:pPr>
-              <w:jc w:val="center"/>
-              <w:spacing w:after="0"/>
-            </w:pPr>
-            <w:r>
-              <w:rPr>
-                <w:rStyle w:val="Arial11"/>
-              </w:rPr>
-              <w:t xml:space="preserve">$</w:t>
-            </w:r>
-          </w:p>
-        </w:tc>
-        <w:tc>
-          <w:tcPr>
-            <w:tcW w:w="1750" w:type="dxa"/>
-          </w:tcPr>
-          <w:p>
-            <w:pPr/>
-            <w:r>
-              <w:rPr/>
-              <w:t xml:space="preserve">01.01.2015</w:t>
-            </w:r>
-          </w:p>
-          <w:p>
-            <w:pPr>
-              <w:jc w:val="center"/>
-              <w:spacing w:after="0"/>
-            </w:pPr>
-            <w:r>
-              <w:rPr>
-                <w:rStyle w:val="Arial11"/>
-              </w:rPr>
-              <w:t xml:space="preserve">to</w:t>
-            </w:r>
-          </w:p>
-          <w:p>
-            <w:pPr/>
-            <w:r>
-              <w:rPr>
-                <w:rStyle w:val="TableUnderline"/>
-              </w:rPr>
-              <w:t xml:space="preserve">31.12.2015</w:t>
-            </w:r>
-          </w:p>
-          <w:p>
-            <w:pPr>
-              <w:jc w:val="center"/>
-              <w:spacing w:after="0"/>
-            </w:pPr>
-            <w:r>
-              <w:rPr>
-                <w:rStyle w:val="Arial11"/>
-              </w:rPr>
-              <w:t xml:space="preserve">$</w:t>
-            </w:r>
-          </w:p>
-        </w:tc>
-      </w:tr>
-      <w:tr>
-        <w:trPr/>
-        <w:tc>
-          <w:tcPr>
-            <w:tcW w:w="7000" w:type="dxa"/>
-          </w:tcPr>
-          <w:p/>
-        </w:tc>
-      </w:tr>
-      <w:tr>
-        <w:trPr/>
-        <w:tc>
-          <w:tcPr>
-            <w:tcW w:w="7000" w:type="dxa"/>
-          </w:tcPr>
-          <w:p>
-            <w:pPr/>
-            <w:r>
-              <w:rPr/>
-              <w:t xml:space="preserve">a</w:t>
-            </w:r>
-          </w:p>
-        </w:tc>
-        <w:tc>
-          <w:tcPr>
-            <w:tcW w:w="1750" w:type="dxa"/>
-          </w:tcPr>
-          <w:p>
-            <w:pPr>
-              <w:jc w:val="center"/>
-              <w:spacing w:after="0"/>
-            </w:pPr>
-            <w:r>
-              <w:rPr>
-                <w:rStyle w:val="Arial11"/>
-              </w:rPr>
-              <w:t xml:space="preserve">1</w:t>
-            </w:r>
-          </w:p>
-        </w:tc>
-        <w:tc>
-          <w:tcPr>
-            <w:tcW w:w="1750" w:type="dxa"/>
-          </w:tcPr>
-          <w:p>
-            <w:pPr>
-              <w:jc w:val="center"/>
-              <w:spacing w:after="0"/>
-            </w:pPr>
-            <w:r>
-              <w:rPr>
-                <w:rStyle w:val="Arial11"/>
-              </w:rPr>
-              <w:t xml:space="preserve">2</w:t>
-            </w:r>
-          </w:p>
-        </w:tc>
-      </w:tr>
-      <w:tr>
-        <w:trPr/>
-        <w:tc>
-          <w:tcPr>
-            <w:tcW w:w="7000" w:type="dxa"/>
-          </w:tcPr>
-          <w:p/>
-        </w:tc>
-        <w:tc>
-          <w:tcPr>
-            <w:tcW w:w="1750" w:type="dxa"/>
-            <w:tcBorders>
-              <w:top w:val="single" w:sz="1" w:color="000000"/>
-            </w:tcBorders>
-          </w:tcPr>
-          <w:p>
-            <w:pPr>
-              <w:jc w:val="center"/>
-              <w:spacing w:after="0"/>
-            </w:pPr>
-            <w:r>
-              <w:rPr>
-                <w:rStyle w:val="Arial11"/>
-              </w:rPr>
-              <w:t xml:space="preserve">-</w:t>
-            </w:r>
-          </w:p>
-        </w:tc>
-        <w:tc>
-          <w:tcPr>
-            <w:tcW w:w="1750" w:type="dxa"/>
-            <w:tcBorders>
-              <w:top w:val="single" w:sz="1" w:color="000000"/>
-            </w:tcBorders>
-          </w:tcPr>
-          <w:p>
-            <w:pPr>
-              <w:jc w:val="center"/>
-              <w:spacing w:after="0"/>
-            </w:pPr>
-            <w:r>
-              <w:rPr>
-                <w:rStyle w:val="Arial11"/>
-              </w:rPr>
-              <w:t xml:space="preserve">-</w:t>
-            </w:r>
-          </w:p>
-        </w:tc>
-      </w:tr>
-      <w:tr>
-        <w:trPr/>
-        <w:tc>
-          <w:tcPr>
-            <w:tcW w:w="7000" w:type="dxa"/>
-          </w:tcPr>
-          <w:p/>
-        </w:tc>
-      </w:tr>
-      <w:tr>
-        <w:trPr/>
-        <w:tc>
-          <w:tcPr>
-            <w:tcW w:w="7000" w:type="dxa"/>
-          </w:tcPr>
-          <w:p/>
-        </w:tc>
-        <w:tc>
-          <w:tcPr>
-            <w:tcW w:w="1750" w:type="dxa"/>
-            <w:tcBorders>
-              <w:top w:val="single" w:sz="1" w:color="#000000"/>
-              <w:bottom w:val="single" w:sz="18" w:color="#000000"/>
-            </w:tcBorders>
-          </w:tcPr>
-          <w:p>
-            <w:pPr>
-              <w:jc w:val="center"/>
-              <w:spacing w:after="0"/>
-            </w:pPr>
-            <w:r>
-              <w:rPr>
-                <w:rStyle w:val="Arial11"/>
-              </w:rPr>
-              <w:t xml:space="preserve">766,294</w:t>
-            </w:r>
-          </w:p>
-        </w:tc>
-        <w:tc>
-          <w:tcPr>
-            <w:tcW w:w="1750" w:type="dxa"/>
-            <w:tcBorders>
-              <w:top w:val="single" w:sz="1" w:color="#000000"/>
-              <w:bottom w:val="single" w:sz="18" w:color="#000000"/>
-            </w:tcBorders>
-          </w:tcPr>
-          <w:p>
-            <w:pPr>
-              <w:jc w:val="center"/>
-              <w:spacing w:after="0"/>
-            </w:pPr>
-            <w:r>
-              <w:rPr>
-                <w:rStyle w:val="Arial11"/>
-              </w:rPr>
-              <w:t xml:space="preserve">494,548</w:t>
-            </w:r>
-          </w:p>
-        </w:tc>
-      </w:tr>
-      <w:tr>
-        <w:trPr/>
-        <w:tc>
-          <w:tcPr>
-            <w:tcW w:w="7000" w:type="dxa"/>
-          </w:tcPr>
-          <w:p/>
-        </w:tc>
-      </w:tr>
-      <w:tr>
-        <w:trPr/>
-        <w:tc>
-          <w:tcPr>
-            <w:tcW w:w="8750" w:type="dxa"/>
-            <w:gridSpan w:val="5"/>
-          </w:tcPr>
-          <w:p>
-            <w:pPr/>
-            <w:r>
-              <w:rPr/>
-              <w:t xml:space="preserve">The amount owing to a shareholder is unsecured, non-trade, interest free and repayable on demand.</w:t>
-            </w:r>
-          </w:p>
-        </w:tc>
-      </w:tr>
-      <w:tr>
-        <w:trPr/>
-        <w:tc>
-          <w:tcPr>
-            <w:tcW w:w="7000" w:type="dxa"/>
           </w:tcPr>
           <w:p/>
         </w:tc>
@@ -8836,7 +8505,7 @@
             <w:pPr/>
             <w:r>
               <w:rPr/>
-              <w:t xml:space="preserve">28.07.2018</w:t>
+              <w:t xml:space="preserve">01.01.2015</w:t>
             </w:r>
           </w:p>
           <w:p>
@@ -9668,7 +9337,7 @@
             <w:pPr/>
             <w:r>
               <w:rPr/>
-              <w:t xml:space="preserve">28.07.2018</w:t>
+              <w:t xml:space="preserve">01.01.2015</w:t>
             </w:r>
           </w:p>
           <w:p>
@@ -11691,7 +11360,7 @@
 <file path=word/numbering.xml><?xml version="1.0" encoding="utf-8"?>
 <w:numbering xmlns:ve="http://schemas.openxmlformats.org/markup-compatibility/2006" xmlns:o="urn:schemas-microsoft-com:office:office" xmlns:r="http://schemas.openxmlformats.org/officeDocument/2006/relationships" xmlns:m="http://schemas.openxmlformats.org/officeDocument/2006/math" xmlns:v="urn:schemas-microsoft-com:vml" xmlns:wp="http://schemas.openxmlformats.org/drawingml/2006/wordprocessingDrawing" xmlns:w10="urn:schemas-microsoft-com:office:word" xmlns:w="http://schemas.openxmlformats.org/wordprocessingml/2006/main" xmlns:wne="http://schemas.microsoft.com/office/word/2006/wordml">
   <w:abstractNum w:abstractNumId="6">
-    <w:nsid w:val="88B7C59C"/>
+    <w:nsid w:val="C2E97C99"/>
     <w:multiLevelType w:val="multilevel"/>
     <w:lvl w:ilvl="0">
       <w:start w:val="1"/>
@@ -11815,7 +11484,7 @@
     </w:lvl>
   </w:abstractNum>
   <w:abstractNum w:abstractNumId="7">
-    <w:nsid w:val="E4D95074"/>
+    <w:nsid w:val="7A7E5438"/>
     <w:multiLevelType w:val="multilevel"/>
     <w:lvl w:ilvl="0">
       <w:start w:val="1"/>
@@ -11954,7 +11623,7 @@
     </w:lvl>
   </w:abstractNum>
   <w:abstractNum w:abstractNumId="8">
-    <w:nsid w:val="B61065DB"/>
+    <w:nsid w:val="5881B52F"/>
     <w:multiLevelType w:val="multilevel"/>
     <w:lvl w:ilvl="0">
       <w:start w:val="1"/>

</xml_diff>

<commit_message>
Updated database, no longer using .txt to read categories
</commit_message>
<xml_diff>
--- a/pages/report_fs/preview.docx
+++ b/pages/report_fs/preview.docx
@@ -180,7 +180,7 @@
         <w:rPr>
           <w:rStyle w:val="Arial11"/>
         </w:rPr>
-        <w:t xml:space="preserve">	aaaa   appointed on 10 July 2018</w:t>
+        <w:t xml:space="preserve">	aaaa   appointed on 03 July 2018</w:t>
       </w:r>
     </w:p>
     <w:p>
@@ -11166,7 +11166,7 @@
 <file path=word/numbering.xml><?xml version="1.0" encoding="utf-8"?>
 <w:numbering xmlns:ve="http://schemas.openxmlformats.org/markup-compatibility/2006" xmlns:o="urn:schemas-microsoft-com:office:office" xmlns:r="http://schemas.openxmlformats.org/officeDocument/2006/relationships" xmlns:m="http://schemas.openxmlformats.org/officeDocument/2006/math" xmlns:v="urn:schemas-microsoft-com:vml" xmlns:wp="http://schemas.openxmlformats.org/drawingml/2006/wordprocessingDrawing" xmlns:w10="urn:schemas-microsoft-com:office:word" xmlns:w="http://schemas.openxmlformats.org/wordprocessingml/2006/main" xmlns:wne="http://schemas.microsoft.com/office/word/2006/wordml">
   <w:abstractNum w:abstractNumId="6">
-    <w:nsid w:val="FE499B1A"/>
+    <w:nsid w:val="F72AA964"/>
     <w:multiLevelType w:val="multilevel"/>
     <w:lvl w:ilvl="0">
       <w:start w:val="1"/>
@@ -11290,7 +11290,7 @@
     </w:lvl>
   </w:abstractNum>
   <w:abstractNum w:abstractNumId="7">
-    <w:nsid w:val="830F9F30"/>
+    <w:nsid w:val="350A521F"/>
     <w:multiLevelType w:val="multilevel"/>
     <w:lvl w:ilvl="0">
       <w:start w:val="1"/>
@@ -11429,7 +11429,7 @@
     </w:lvl>
   </w:abstractNum>
   <w:abstractNum w:abstractNumId="8">
-    <w:nsid w:val="87F15EEF"/>
+    <w:nsid w:val="C4E75B8D"/>
     <w:multiLevelType w:val="multilevel"/>
     <w:lvl w:ilvl="0">
       <w:start w:val="1"/>

</xml_diff>

<commit_message>
Changes to DB notes
</commit_message>
<xml_diff>
--- a/pages/report_fs/preview.docx
+++ b/pages/report_fs/preview.docx
@@ -30,7 +30,7 @@
         <w:t xml:space="preserve">
           VSIG PTE. LTD.
           <w:br/>
-          (Company registration number: )
+          (Company registration number: 45434)
         </w:t>
       </w:r>
     </w:p>
@@ -180,7 +180,7 @@
         <w:rPr>
           <w:rStyle w:val="Arial11"/>
         </w:rPr>
-        <w:t xml:space="preserve">	aaaa   appointed on 03 July 2018</w:t>
+        <w:t xml:space="preserve">	rgrfd   appointed on 04 July 2018</w:t>
       </w:r>
     </w:p>
     <w:p>
@@ -307,7 +307,7 @@
               <w:rPr>
                 <w:rStyle w:val="Arial11"/>
               </w:rPr>
-              <w:t xml:space="preserve">aaaa</w:t>
+              <w:t xml:space="preserve">rgrfd</w:t>
             </w:r>
           </w:p>
         </w:tc>
@@ -322,7 +322,7 @@
               <w:rPr>
                 <w:rStyle w:val="Arial11"/>
               </w:rPr>
-              <w:t xml:space="preserve">1234</w:t>
+              <w:t xml:space="preserve">34234</w:t>
             </w:r>
           </w:p>
         </w:tc>
@@ -337,7 +337,7 @@
               <w:rPr>
                 <w:rStyle w:val="Arial11"/>
               </w:rPr>
-              <w:t xml:space="preserve">1234</w:t>
+              <w:t xml:space="preserve">566</w:t>
             </w:r>
           </w:p>
         </w:tc>
@@ -503,7 +503,7 @@
           <w:rStyle w:val="Arial11"/>
         </w:rPr>
         <w:t xml:space="preserve">
-          aaaa
+          rgrfd
           <w:br/>
           Director
         </w:t>
@@ -647,7 +647,7 @@
             <w:pPr/>
             <w:r>
               <w:rPr/>
-              <w:t xml:space="preserve">01.01.2015</w:t>
+              <w:t xml:space="preserve">04.07.2018</w:t>
             </w:r>
           </w:p>
           <w:p>
@@ -876,7 +876,18 @@
           <w:tcPr>
             <w:tcW w:w="1750" w:type="dxa"/>
           </w:tcPr>
-          <w:p/>
+          <w:p>
+            <w:pPr>
+              <w:jc w:val="center"/>
+              <w:spacing w:after="0"/>
+            </w:pPr>
+            <w:r>
+              <w:rPr>
+                <w:rStyle w:val="Arial11"/>
+              </w:rPr>
+              <w:t xml:space="preserve">6</w:t>
+            </w:r>
+          </w:p>
         </w:tc>
         <w:tc>
           <w:tcPr>
@@ -961,7 +972,7 @@
               <w:rPr>
                 <w:rStyle w:val="Arial11"/>
               </w:rPr>
-              <w:t xml:space="preserve">(237,827)</w:t>
+              <w:t xml:space="preserve">(237,327)</w:t>
             </w:r>
           </w:p>
         </w:tc>
@@ -1134,7 +1145,7 @@
               <w:rPr>
                 <w:rStyle w:val="Arial11"/>
               </w:rPr>
-              <w:t xml:space="preserve">653,398</w:t>
+              <w:t xml:space="preserve">653,898</w:t>
             </w:r>
           </w:p>
         </w:tc>
@@ -1255,7 +1266,7 @@
               <w:rPr>
                 <w:rStyle w:val="Arial11"/>
               </w:rPr>
-              <w:t xml:space="preserve">616,935</w:t>
+              <w:t xml:space="preserve">617,435</w:t>
             </w:r>
           </w:p>
         </w:tc>
@@ -2338,7 +2349,7 @@
               <w:rPr>
                 <w:rStyle w:val="Arial11"/>
               </w:rPr>
-              <w:t xml:space="preserve">1,621,103</w:t>
+              <w:t xml:space="preserve">1,621,603</w:t>
             </w:r>
           </w:p>
         </w:tc>
@@ -2401,7 +2412,7 @@
               <w:rPr>
                 <w:rStyle w:val="Arial11"/>
               </w:rPr>
-              <w:t xml:space="preserve">2,121,103</w:t>
+              <w:t xml:space="preserve">2,121,603</w:t>
             </w:r>
           </w:p>
         </w:tc>
@@ -2615,7 +2626,7 @@
             <w:pPr/>
             <w:r>
               <w:rPr/>
-              <w:t xml:space="preserve">Balance as at 01 January 2015</w:t>
+              <w:t xml:space="preserve">Balance as at 04 July 2018</w:t>
             </w:r>
           </w:p>
         </w:tc>
@@ -2928,7 +2939,7 @@
               <w:rPr>
                 <w:rStyle w:val="Arial11"/>
               </w:rPr>
-              <w:t xml:space="preserve">616,935</w:t>
+              <w:t xml:space="preserve">617,435</w:t>
             </w:r>
           </w:p>
         </w:tc>
@@ -2948,7 +2959,7 @@
               <w:rPr>
                 <w:rStyle w:val="Arial11"/>
               </w:rPr>
-              <w:t xml:space="preserve">616,935</w:t>
+              <w:t xml:space="preserve">617,435</w:t>
             </w:r>
           </w:p>
         </w:tc>
@@ -3003,7 +3014,7 @@
               <w:rPr>
                 <w:rStyle w:val="Arial11"/>
               </w:rPr>
-              <w:t xml:space="preserve">1,621,103</w:t>
+              <w:t xml:space="preserve">1,621,603</w:t>
             </w:r>
           </w:p>
         </w:tc>
@@ -3023,7 +3034,7 @@
               <w:rPr>
                 <w:rStyle w:val="Arial11"/>
               </w:rPr>
-              <w:t xml:space="preserve">2,121,103</w:t>
+              <w:t xml:space="preserve">2,121,603</w:t>
             </w:r>
           </w:p>
         </w:tc>
@@ -3151,7 +3162,7 @@
               <w:rPr>
                 <w:rStyle w:val="Arial11"/>
               </w:rPr>
-              <w:t xml:space="preserve">01.01.2015</w:t>
+              <w:t xml:space="preserve">04.07.2018</w:t>
             </w:r>
           </w:p>
           <w:p>
@@ -3242,7 +3253,7 @@
               <w:rPr>
                 <w:rStyle w:val="Arial11"/>
               </w:rPr>
-              <w:t xml:space="preserve">653,398</w:t>
+              <w:t xml:space="preserve">653,898</w:t>
             </w:r>
           </w:p>
         </w:tc>
@@ -3412,7 +3423,7 @@
               <w:rPr>
                 <w:rStyle w:val="Arial11"/>
               </w:rPr>
-              <w:t xml:space="preserve">656,603</w:t>
+              <w:t xml:space="preserve">657,103</w:t>
             </w:r>
           </w:p>
         </w:tc>
@@ -3592,7 +3603,7 @@
               <w:rPr>
                 <w:rStyle w:val="Arial11"/>
               </w:rPr>
-              <w:t xml:space="preserve">782,602</w:t>
+              <w:t xml:space="preserve">783,102</w:t>
             </w:r>
           </w:p>
         </w:tc>
@@ -3703,7 +3714,7 @@
               <w:rPr>
                 <w:rStyle w:val="Arial11"/>
               </w:rPr>
-              <w:t xml:space="preserve">782,602</w:t>
+              <w:t xml:space="preserve">783,102</w:t>
             </w:r>
           </w:p>
         </w:tc>
@@ -4131,7 +4142,7 @@
               <w:rPr>
                 <w:rStyle w:val="Arial11"/>
               </w:rPr>
-              <w:t xml:space="preserve">719,135</w:t>
+              <w:t xml:space="preserve">719,635</w:t>
             </w:r>
           </w:p>
         </w:tc>
@@ -4246,7 +4257,7 @@
               <w:rPr>
                 <w:rStyle w:val="Arial11"/>
               </w:rPr>
-              <w:t xml:space="preserve">1,727,828</w:t>
+              <w:t xml:space="preserve">1,728,328</w:t>
             </w:r>
           </w:p>
         </w:tc>
@@ -6004,6 +6015,346 @@
         </w:pict>
       </w:r>
     </w:p>
+    <w:p>
+      <w:pPr>
+        <w:numPr>
+          <w:ilvl w:val="0"/>
+          <w:numId w:val="7"/>
+        </w:numPr>
+      </w:pPr>
+      <w:r>
+        <w:rPr/>
+        <w:t xml:space="preserve">OTHER INCOME</w:t>
+      </w:r>
+    </w:p>
+    <w:tbl>
+      <w:tblGrid>
+        <w:gridCol w:w="5250" w:type="dxa"/>
+        <w:gridCol w:w="1750" w:type="dxa"/>
+        <w:gridCol w:w="1750" w:type="dxa"/>
+      </w:tblGrid>
+      <w:tr>
+        <w:trPr/>
+        <w:tc>
+          <w:tcPr>
+            <w:tcW w:w="5250" w:type="dxa"/>
+          </w:tcPr>
+          <w:p/>
+        </w:tc>
+        <w:tc>
+          <w:tcPr>
+            <w:tcW w:w="1750" w:type="dxa"/>
+          </w:tcPr>
+          <w:p/>
+        </w:tc>
+      </w:tr>
+      <w:tr>
+        <w:trPr/>
+        <w:tc>
+          <w:tcPr>
+            <w:tcW w:w="5250" w:type="dxa"/>
+          </w:tcPr>
+          <w:p/>
+        </w:tc>
+        <w:tc>
+          <w:tcPr>
+            <w:tcW w:w="1750" w:type="dxa"/>
+          </w:tcPr>
+          <w:p>
+            <w:pPr/>
+            <w:r>
+              <w:rPr/>
+              <w:t xml:space="preserve">01.01.2016</w:t>
+            </w:r>
+          </w:p>
+          <w:p>
+            <w:pPr>
+              <w:jc w:val="center"/>
+              <w:spacing w:after="0"/>
+            </w:pPr>
+            <w:r>
+              <w:rPr>
+                <w:rStyle w:val="Arial11"/>
+              </w:rPr>
+              <w:t xml:space="preserve">to</w:t>
+            </w:r>
+          </w:p>
+          <w:p>
+            <w:pPr/>
+            <w:r>
+              <w:rPr>
+                <w:rStyle w:val="TableUnderline"/>
+              </w:rPr>
+              <w:t xml:space="preserve">31.12.2016</w:t>
+            </w:r>
+          </w:p>
+          <w:p>
+            <w:pPr>
+              <w:jc w:val="center"/>
+              <w:spacing w:after="0"/>
+            </w:pPr>
+            <w:r>
+              <w:rPr>
+                <w:rStyle w:val="Arial11"/>
+              </w:rPr>
+              <w:t xml:space="preserve">$</w:t>
+            </w:r>
+          </w:p>
+        </w:tc>
+        <w:tc>
+          <w:tcPr>
+            <w:tcW w:w="1750" w:type="dxa"/>
+          </w:tcPr>
+          <w:p>
+            <w:pPr/>
+            <w:r>
+              <w:rPr/>
+              <w:t xml:space="preserve">01.01.2015</w:t>
+            </w:r>
+          </w:p>
+          <w:p>
+            <w:pPr>
+              <w:jc w:val="center"/>
+              <w:spacing w:after="0"/>
+            </w:pPr>
+            <w:r>
+              <w:rPr>
+                <w:rStyle w:val="Arial11"/>
+              </w:rPr>
+              <w:t xml:space="preserve">to</w:t>
+            </w:r>
+          </w:p>
+          <w:p>
+            <w:pPr/>
+            <w:r>
+              <w:rPr>
+                <w:rStyle w:val="TableUnderline"/>
+              </w:rPr>
+              <w:t xml:space="preserve">31.12.2015</w:t>
+            </w:r>
+          </w:p>
+          <w:p>
+            <w:pPr>
+              <w:jc w:val="center"/>
+              <w:spacing w:after="0"/>
+            </w:pPr>
+            <w:r>
+              <w:rPr>
+                <w:rStyle w:val="Arial11"/>
+              </w:rPr>
+              <w:t xml:space="preserve">$</w:t>
+            </w:r>
+          </w:p>
+        </w:tc>
+      </w:tr>
+      <w:tr>
+        <w:trPr/>
+        <w:tc>
+          <w:tcPr>
+            <w:tcW w:w="5250" w:type="dxa"/>
+          </w:tcPr>
+          <w:p>
+            <w:pPr/>
+            <w:r>
+              <w:rPr/>
+              <w:t xml:space="preserve">A</w:t>
+            </w:r>
+          </w:p>
+        </w:tc>
+        <w:tc>
+          <w:tcPr>
+            <w:tcW w:w="1750" w:type="dxa"/>
+          </w:tcPr>
+          <w:p>
+            <w:pPr>
+              <w:jc w:val="center"/>
+              <w:spacing w:after="0"/>
+            </w:pPr>
+            <w:r>
+              <w:rPr>
+                <w:rStyle w:val="Arial11"/>
+              </w:rPr>
+              <w:t xml:space="preserve">1</w:t>
+            </w:r>
+          </w:p>
+        </w:tc>
+        <w:tc>
+          <w:tcPr>
+            <w:tcW w:w="1750" w:type="dxa"/>
+          </w:tcPr>
+          <w:p>
+            <w:pPr>
+              <w:jc w:val="center"/>
+              <w:spacing w:after="0"/>
+            </w:pPr>
+            <w:r>
+              <w:rPr>
+                <w:rStyle w:val="Arial11"/>
+              </w:rPr>
+              <w:t xml:space="preserve">-1</w:t>
+            </w:r>
+          </w:p>
+        </w:tc>
+      </w:tr>
+      <w:tr>
+        <w:trPr/>
+        <w:tc>
+          <w:tcPr>
+            <w:tcW w:w="5250" w:type="dxa"/>
+          </w:tcPr>
+          <w:p>
+            <w:pPr/>
+            <w:r>
+              <w:rPr/>
+              <w:t xml:space="preserve">B</w:t>
+            </w:r>
+          </w:p>
+        </w:tc>
+        <w:tc>
+          <w:tcPr>
+            <w:tcW w:w="1750" w:type="dxa"/>
+          </w:tcPr>
+          <w:p>
+            <w:pPr>
+              <w:jc w:val="center"/>
+              <w:spacing w:after="0"/>
+            </w:pPr>
+            <w:r>
+              <w:rPr>
+                <w:rStyle w:val="Arial11"/>
+              </w:rPr>
+              <w:t xml:space="preserve">1</w:t>
+            </w:r>
+          </w:p>
+        </w:tc>
+        <w:tc>
+          <w:tcPr>
+            <w:tcW w:w="1750" w:type="dxa"/>
+          </w:tcPr>
+          <w:p>
+            <w:pPr>
+              <w:jc w:val="center"/>
+              <w:spacing w:after="0"/>
+            </w:pPr>
+            <w:r>
+              <w:rPr>
+                <w:rStyle w:val="Arial11"/>
+              </w:rPr>
+              <w:t xml:space="preserve">-2</w:t>
+            </w:r>
+          </w:p>
+        </w:tc>
+      </w:tr>
+      <w:tr>
+        <w:trPr/>
+        <w:tc>
+          <w:tcPr>
+            <w:tcW w:w="5250" w:type="dxa"/>
+          </w:tcPr>
+          <w:p>
+            <w:pPr/>
+            <w:r>
+              <w:rPr/>
+              <w:t xml:space="preserve">C</w:t>
+            </w:r>
+          </w:p>
+        </w:tc>
+        <w:tc>
+          <w:tcPr>
+            <w:tcW w:w="1750" w:type="dxa"/>
+          </w:tcPr>
+          <w:p>
+            <w:pPr>
+              <w:jc w:val="center"/>
+              <w:spacing w:after="0"/>
+            </w:pPr>
+            <w:r>
+              <w:rPr>
+                <w:rStyle w:val="Arial11"/>
+              </w:rPr>
+              <w:t xml:space="preserve">3</w:t>
+            </w:r>
+          </w:p>
+        </w:tc>
+        <w:tc>
+          <w:tcPr>
+            <w:tcW w:w="1750" w:type="dxa"/>
+          </w:tcPr>
+          <w:p>
+            <w:pPr>
+              <w:jc w:val="center"/>
+              <w:spacing w:after="0"/>
+            </w:pPr>
+            <w:r>
+              <w:rPr>
+                <w:rStyle w:val="Arial11"/>
+              </w:rPr>
+              <w:t xml:space="preserve">-</w:t>
+            </w:r>
+          </w:p>
+        </w:tc>
+      </w:tr>
+      <w:tr>
+        <w:trPr/>
+        <w:tc>
+          <w:tcPr>
+            <w:tcW w:w="5250" w:type="dxa"/>
+          </w:tcPr>
+          <w:p/>
+        </w:tc>
+        <w:tc>
+          <w:tcPr>
+            <w:tcW w:w="1750" w:type="dxa"/>
+            <w:tcBorders>
+              <w:top w:val="single" w:sz="1" w:color="#000000"/>
+              <w:bottom w:val="single" w:sz="18" w:color="#000000"/>
+            </w:tcBorders>
+          </w:tcPr>
+          <w:p>
+            <w:pPr>
+              <w:jc w:val="center"/>
+              <w:spacing w:after="0"/>
+            </w:pPr>
+            <w:r>
+              <w:rPr>
+                <w:rStyle w:val="Arial11"/>
+              </w:rPr>
+              <w:t xml:space="preserve">5</w:t>
+            </w:r>
+          </w:p>
+        </w:tc>
+        <w:tc>
+          <w:tcPr>
+            <w:tcW w:w="1750" w:type="dxa"/>
+            <w:tcBorders>
+              <w:top w:val="single" w:sz="1" w:color="#000000"/>
+              <w:bottom w:val="single" w:sz="18" w:color="#000000"/>
+            </w:tcBorders>
+          </w:tcPr>
+          <w:p>
+            <w:pPr>
+              <w:jc w:val="center"/>
+              <w:spacing w:after="0"/>
+            </w:pPr>
+            <w:r>
+              <w:rPr>
+                <w:rStyle w:val="Arial11"/>
+              </w:rPr>
+              <w:t xml:space="preserve">(-3)</w:t>
+            </w:r>
+          </w:p>
+        </w:tc>
+      </w:tr>
+      <w:tr>
+        <w:trPr/>
+        <w:tc>
+          <w:tcPr>
+            <w:tcW w:w="5250" w:type="dxa"/>
+          </w:tcPr>
+          <w:p/>
+        </w:tc>
+      </w:tr>
+    </w:tbl>
     <w:p>
       <w:pPr>
         <w:sectPr>
@@ -8252,7 +8603,7 @@
             <w:pPr/>
             <w:r>
               <w:rPr/>
-              <w:t xml:space="preserve">01.01.2015</w:t>
+              <w:t xml:space="preserve">04.07.2018</w:t>
             </w:r>
           </w:p>
           <w:p>
@@ -8698,7 +9049,7 @@
               <w:rPr>
                 <w:rStyle w:val="Arial11"/>
               </w:rPr>
-              <w:t xml:space="preserve">237,827</w:t>
+              <w:t xml:space="preserve">237,327</w:t>
             </w:r>
           </w:p>
         </w:tc>
@@ -8876,7 +9227,7 @@
               <w:rPr>
                 <w:rStyle w:val="Arial11"/>
               </w:rPr>
-              <w:t xml:space="preserve">(239,067)</w:t>
+              <w:t xml:space="preserve">(238,567)</w:t>
             </w:r>
           </w:p>
         </w:tc>
@@ -8933,7 +9284,7 @@
               <w:rPr>
                 <w:rStyle w:val="Arial11"/>
               </w:rPr>
-              <w:t xml:space="preserve">653,398</w:t>
+              <w:t xml:space="preserve">653,898</w:t>
             </w:r>
           </w:p>
         </w:tc>
@@ -9084,7 +9435,7 @@
             <w:pPr/>
             <w:r>
               <w:rPr/>
-              <w:t xml:space="preserve">01.01.2015</w:t>
+              <w:t xml:space="preserve">04.07.2018</w:t>
             </w:r>
           </w:p>
           <w:p>
@@ -9686,65 +10037,6 @@
               <w:rPr>
                 <w:rStyle w:val="Arial11"/>
               </w:rPr>
-              <w:t xml:space="preserve">Medical Expenses</w:t>
-            </w:r>
-          </w:p>
-        </w:tc>
-        <w:tc>
-          <w:tcPr>
-            <w:tcW w:w="1750" w:type="dxa"/>
-            <w:tcBorders>
-              <w:left w:val="single" w:sz="1" w:color="#000000"/>
-            </w:tcBorders>
-          </w:tcPr>
-          <w:p>
-            <w:pPr>
-              <w:jc w:val="center"/>
-              <w:spacing w:after="0"/>
-            </w:pPr>
-            <w:r>
-              <w:rPr>
-                <w:rStyle w:val="Arial11"/>
-              </w:rPr>
-              <w:t xml:space="preserve">500</w:t>
-            </w:r>
-          </w:p>
-        </w:tc>
-        <w:tc>
-          <w:tcPr>
-            <w:tcW w:w="1750" w:type="dxa"/>
-            <w:tcBorders>
-              <w:right w:val="single" w:sz="1" w:color="#000000"/>
-            </w:tcBorders>
-          </w:tcPr>
-          <w:p>
-            <w:pPr>
-              <w:jc w:val="center"/>
-              <w:spacing w:after="0"/>
-            </w:pPr>
-            <w:r>
-              <w:rPr>
-                <w:rStyle w:val="Arial11"/>
-              </w:rPr>
-              <w:t xml:space="preserve">-</w:t>
-            </w:r>
-          </w:p>
-        </w:tc>
-      </w:tr>
-      <w:tr>
-        <w:trPr/>
-        <w:tc>
-          <w:tcPr>
-            <w:tcW w:w="8750" w:type="dxa"/>
-          </w:tcPr>
-          <w:p>
-            <w:pPr>
-              <w:spacing w:after="0"/>
-            </w:pPr>
-            <w:r>
-              <w:rPr>
-                <w:rStyle w:val="Arial11"/>
-              </w:rPr>
               <w:t xml:space="preserve">Nominee Director Services</w:t>
             </w:r>
           </w:p>
@@ -10757,7 +11049,7 @@
               <w:rPr>
                 <w:rStyle w:val="Arial11"/>
               </w:rPr>
-              <w:t xml:space="preserve">(237,827)</w:t>
+              <w:t xml:space="preserve">(237,327)</w:t>
             </w:r>
           </w:p>
         </w:tc>
@@ -11166,7 +11458,7 @@
 <file path=word/numbering.xml><?xml version="1.0" encoding="utf-8"?>
 <w:numbering xmlns:ve="http://schemas.openxmlformats.org/markup-compatibility/2006" xmlns:o="urn:schemas-microsoft-com:office:office" xmlns:r="http://schemas.openxmlformats.org/officeDocument/2006/relationships" xmlns:m="http://schemas.openxmlformats.org/officeDocument/2006/math" xmlns:v="urn:schemas-microsoft-com:vml" xmlns:wp="http://schemas.openxmlformats.org/drawingml/2006/wordprocessingDrawing" xmlns:w10="urn:schemas-microsoft-com:office:word" xmlns:w="http://schemas.openxmlformats.org/wordprocessingml/2006/main" xmlns:wne="http://schemas.microsoft.com/office/word/2006/wordml">
   <w:abstractNum w:abstractNumId="6">
-    <w:nsid w:val="F72AA964"/>
+    <w:nsid w:val="5B71B470"/>
     <w:multiLevelType w:val="multilevel"/>
     <w:lvl w:ilvl="0">
       <w:start w:val="1"/>
@@ -11290,7 +11582,7 @@
     </w:lvl>
   </w:abstractNum>
   <w:abstractNum w:abstractNumId="7">
-    <w:nsid w:val="350A521F"/>
+    <w:nsid w:val="0B0B371A"/>
     <w:multiLevelType w:val="multilevel"/>
     <w:lvl w:ilvl="0">
       <w:start w:val="1"/>
@@ -11429,7 +11721,7 @@
     </w:lvl>
   </w:abstractNum>
   <w:abstractNum w:abstractNumId="8">
-    <w:nsid w:val="C4E75B8D"/>
+    <w:nsid w:val="8C2BFA5E"/>
     <w:multiLevelType w:val="multilevel"/>
     <w:lvl w:ilvl="0">
       <w:start w:val="1"/>

</xml_diff>

<commit_message>
Files must now only contain account, debit and credit column
</commit_message>
<xml_diff>
--- a/pages/report_fs/preview.docx
+++ b/pages/report_fs/preview.docx
@@ -28,7 +28,6 @@
           <w:rStyle w:val="ArialBlack14"/>
         </w:rPr>
         <w:t xml:space="preserve">
-          VSIG PTE. LTD.
           <w:br/>
           (Company registration number: )
         </w:t>
@@ -67,7 +66,7 @@
         <w:rPr>
           <w:rStyle w:val="ArialBlack11"/>
         </w:rPr>
-        <w:t xml:space="preserve">VSIG PTE. LTD.</w:t>
+        <w:t xml:space="preserve"/>
       </w:r>
     </w:p>
     <w:p>
@@ -102,7 +101,7 @@
         <w:rPr>
           <w:rStyle w:val="Arial11"/>
         </w:rPr>
-        <w:t xml:space="preserve">The director present this statement to the member together with the unaudited financial statements of VSIG PTE. LTD. (“the Company”) for the financial year ended 31 December 2016.</w:t>
+        <w:t xml:space="preserve">The director present this statement to the member together with the unaudited financial statements of  (“the Company”) for the financial year ended 31 December 2016.</w:t>
       </w:r>
     </w:p>
     <w:p>
@@ -180,7 +179,7 @@
         <w:rPr>
           <w:rStyle w:val="Arial11"/>
         </w:rPr>
-        <w:t xml:space="preserve">	aaaa   appointed on 03 July 2018</w:t>
+        <w:t xml:space="preserve">	aaaa   appointed on 01 January 1970</w:t>
       </w:r>
     </w:p>
     <w:p>
@@ -358,7 +357,7 @@
         <w:rPr>
           <w:rStyle w:val="ArialBlack11"/>
         </w:rPr>
-        <w:t xml:space="preserve">VSIG PTE. LTD.</w:t>
+        <w:t xml:space="preserve"/>
       </w:r>
     </w:p>
     <w:p>
@@ -517,7 +516,7 @@
         <w:rPr>
           <w:rStyle w:val="Arial11"/>
         </w:rPr>
-        <w:t xml:space="preserve">Singapore, January 01 1970</w:t>
+        <w:t xml:space="preserve">Singapore, July 18 2018</w:t>
       </w:r>
     </w:p>
     <w:p>
@@ -535,7 +534,7 @@
         <w:rPr>
           <w:rStyle w:val="ArialBlack11"/>
         </w:rPr>
-        <w:t xml:space="preserve">VSIG PTE. LTD.</w:t>
+        <w:t xml:space="preserve"/>
       </w:r>
     </w:p>
     <w:p>
@@ -891,24 +890,24 @@
               <w:rPr>
                 <w:rStyle w:val="Arial11"/>
               </w:rPr>
-              <w:t xml:space="preserve">62,733</w:t>
-            </w:r>
-          </w:p>
-        </w:tc>
-        <w:tc>
-          <w:tcPr>
-            <w:tcW w:w="1750" w:type="dxa"/>
-          </w:tcPr>
-          <w:p>
-            <w:pPr>
-              <w:jc w:val="center"/>
-              <w:spacing w:after="0"/>
-            </w:pPr>
-            <w:r>
-              <w:rPr>
-                <w:rStyle w:val="Arial11"/>
-              </w:rPr>
-              <w:t xml:space="preserve">106,179</w:t>
+              <w:t xml:space="preserve">-</w:t>
+            </w:r>
+          </w:p>
+        </w:tc>
+        <w:tc>
+          <w:tcPr>
+            <w:tcW w:w="1750" w:type="dxa"/>
+          </w:tcPr>
+          <w:p>
+            <w:pPr>
+              <w:jc w:val="center"/>
+              <w:spacing w:after="0"/>
+            </w:pPr>
+            <w:r>
+              <w:rPr>
+                <w:rStyle w:val="Arial11"/>
+              </w:rPr>
+              <w:t xml:space="preserve">-</w:t>
             </w:r>
           </w:p>
         </w:tc>
@@ -961,24 +960,24 @@
               <w:rPr>
                 <w:rStyle w:val="Arial11"/>
               </w:rPr>
-              <w:t xml:space="preserve">(237,827)</w:t>
-            </w:r>
-          </w:p>
-        </w:tc>
-        <w:tc>
-          <w:tcPr>
-            <w:tcW w:w="1750" w:type="dxa"/>
-          </w:tcPr>
-          <w:p>
-            <w:pPr>
-              <w:jc w:val="center"/>
-              <w:spacing w:after="0"/>
-            </w:pPr>
-            <w:r>
-              <w:rPr>
-                <w:rStyle w:val="Arial11"/>
-              </w:rPr>
-              <w:t xml:space="preserve">(283,742)</w:t>
+              <w:t xml:space="preserve">(300,560)</w:t>
+            </w:r>
+          </w:p>
+        </w:tc>
+        <w:tc>
+          <w:tcPr>
+            <w:tcW w:w="1750" w:type="dxa"/>
+          </w:tcPr>
+          <w:p>
+            <w:pPr>
+              <w:jc w:val="center"/>
+              <w:spacing w:after="0"/>
+            </w:pPr>
+            <w:r>
+              <w:rPr>
+                <w:rStyle w:val="Arial11"/>
+              </w:rPr>
+              <w:t xml:space="preserve">(389,922)</w:t>
             </w:r>
           </w:p>
         </w:tc>
@@ -1047,8 +1046,10 @@
           <w:p>
             <w:pPr/>
             <w:r>
-              <w:rPr/>
-              <w:t xml:space="preserve">-Finance Expenses</w:t>
+              <w:rPr>
+                <w:rStyle w:val="ArialBlack11"/>
+              </w:rPr>
+              <w:t xml:space="preserve">Profit before income tax</w:t>
             </w:r>
           </w:p>
         </w:tc>
@@ -1061,97 +1062,34 @@
         <w:tc>
           <w:tcPr>
             <w:tcW w:w="1750" w:type="dxa"/>
-            <w:tcBorders>
-              <w:bottom w:val="single" w:sz="1" w:color="000000"/>
-            </w:tcBorders>
-          </w:tcPr>
-          <w:p>
-            <w:pPr>
-              <w:jc w:val="center"/>
-              <w:spacing w:after="0"/>
-            </w:pPr>
-            <w:r>
-              <w:rPr>
-                <w:rStyle w:val="Arial11"/>
-              </w:rPr>
-              <w:t xml:space="preserve">(191)</w:t>
-            </w:r>
-          </w:p>
-        </w:tc>
-        <w:tc>
-          <w:tcPr>
-            <w:tcW w:w="1750" w:type="dxa"/>
-            <w:tcBorders>
-              <w:bottom w:val="single" w:sz="1" w:color="000000"/>
-            </w:tcBorders>
-          </w:tcPr>
-          <w:p>
-            <w:pPr>
-              <w:jc w:val="center"/>
-              <w:spacing w:after="0"/>
-            </w:pPr>
-            <w:r>
-              <w:rPr>
-                <w:rStyle w:val="Arial11"/>
-              </w:rPr>
-              <w:t xml:space="preserve">-</w:t>
-            </w:r>
-          </w:p>
-        </w:tc>
-      </w:tr>
-      <w:tr>
-        <w:trPr/>
-        <w:tc>
-          <w:tcPr>
-            <w:tcW w:w="7000" w:type="dxa"/>
-          </w:tcPr>
-          <w:p>
-            <w:pPr/>
-            <w:r>
-              <w:rPr>
-                <w:rStyle w:val="ArialBlack11"/>
-              </w:rPr>
-              <w:t xml:space="preserve">Profit before income tax</w:t>
-            </w:r>
-          </w:p>
-        </w:tc>
-        <w:tc>
-          <w:tcPr>
-            <w:tcW w:w="1750" w:type="dxa"/>
-          </w:tcPr>
-          <w:p/>
-        </w:tc>
-        <w:tc>
-          <w:tcPr>
-            <w:tcW w:w="1750" w:type="dxa"/>
-          </w:tcPr>
-          <w:p>
-            <w:pPr>
-              <w:jc w:val="center"/>
-              <w:spacing w:after="0"/>
-            </w:pPr>
-            <w:r>
-              <w:rPr>
-                <w:rStyle w:val="Arial11"/>
-              </w:rPr>
-              <w:t xml:space="preserve">653,398</w:t>
-            </w:r>
-          </w:p>
-        </w:tc>
-        <w:tc>
-          <w:tcPr>
-            <w:tcW w:w="1750" w:type="dxa"/>
-          </w:tcPr>
-          <w:p>
-            <w:pPr>
-              <w:jc w:val="center"/>
-              <w:spacing w:after="0"/>
-            </w:pPr>
-            <w:r>
-              <w:rPr>
-                <w:rStyle w:val="Arial11"/>
-              </w:rPr>
-              <w:t xml:space="preserve">965,397</w:t>
+          </w:tcPr>
+          <w:p>
+            <w:pPr>
+              <w:jc w:val="center"/>
+              <w:spacing w:after="0"/>
+            </w:pPr>
+            <w:r>
+              <w:rPr>
+                <w:rStyle w:val="Arial11"/>
+              </w:rPr>
+              <w:t xml:space="preserve">528,123</w:t>
+            </w:r>
+          </w:p>
+        </w:tc>
+        <w:tc>
+          <w:tcPr>
+            <w:tcW w:w="1750" w:type="dxa"/>
+          </w:tcPr>
+          <w:p>
+            <w:pPr>
+              <w:jc w:val="center"/>
+              <w:spacing w:after="0"/>
+            </w:pPr>
+            <w:r>
+              <w:rPr>
+                <w:rStyle w:val="Arial11"/>
+              </w:rPr>
+              <w:t xml:space="preserve">753,038</w:t>
             </w:r>
           </w:p>
         </w:tc>
@@ -1255,7 +1193,7 @@
               <w:rPr>
                 <w:rStyle w:val="Arial11"/>
               </w:rPr>
-              <w:t xml:space="preserve">616,935</w:t>
+              <w:t xml:space="preserve">491,660</w:t>
             </w:r>
           </w:p>
         </w:tc>
@@ -1275,7 +1213,7 @@
               <w:rPr>
                 <w:rStyle w:val="Arial11"/>
               </w:rPr>
-              <w:t xml:space="preserve">865,756</w:t>
+              <w:t xml:space="preserve">653,397</w:t>
             </w:r>
           </w:p>
         </w:tc>
@@ -1296,7 +1234,7 @@
         <w:rPr>
           <w:rStyle w:val="ArialBlack11"/>
         </w:rPr>
-        <w:t xml:space="preserve">VSIG PTE. LTD.</w:t>
+        <w:t xml:space="preserve"/>
       </w:r>
     </w:p>
     <w:p>
@@ -2338,7 +2276,7 @@
               <w:rPr>
                 <w:rStyle w:val="Arial11"/>
               </w:rPr>
-              <w:t xml:space="preserve">1,621,103</w:t>
+              <w:t xml:space="preserve">1,495,828</w:t>
             </w:r>
           </w:p>
         </w:tc>
@@ -2358,7 +2296,7 @@
               <w:rPr>
                 <w:rStyle w:val="Arial11"/>
               </w:rPr>
-              <w:t xml:space="preserve">1,004,167</w:t>
+              <w:t xml:space="preserve">791,808</w:t>
             </w:r>
           </w:p>
         </w:tc>
@@ -2401,7 +2339,7 @@
               <w:rPr>
                 <w:rStyle w:val="Arial11"/>
               </w:rPr>
-              <w:t xml:space="preserve">2,121,103</w:t>
+              <w:t xml:space="preserve">1,995,828</w:t>
             </w:r>
           </w:p>
         </w:tc>
@@ -2421,7 +2359,7 @@
               <w:rPr>
                 <w:rStyle w:val="Arial11"/>
               </w:rPr>
-              <w:t xml:space="preserve">1,069,167</w:t>
+              <w:t xml:space="preserve">856,808</w:t>
             </w:r>
           </w:p>
         </w:tc>
@@ -2442,7 +2380,7 @@
         <w:rPr>
           <w:rStyle w:val="ArialBlack11"/>
         </w:rPr>
-        <w:t xml:space="preserve">VSIG PTE. LTD.</w:t>
+        <w:t xml:space="preserve"/>
       </w:r>
     </w:p>
     <w:p>
@@ -2721,7 +2659,7 @@
               <w:rPr>
                 <w:rStyle w:val="Arial11"/>
               </w:rPr>
-              <w:t xml:space="preserve">865,756</w:t>
+              <w:t xml:space="preserve">653,397</w:t>
             </w:r>
           </w:p>
         </w:tc>
@@ -2741,7 +2679,7 @@
               <w:rPr>
                 <w:rStyle w:val="Arial11"/>
               </w:rPr>
-              <w:t xml:space="preserve">865,756</w:t>
+              <w:t xml:space="preserve">653,397</w:t>
             </w:r>
           </w:p>
         </w:tc>
@@ -2928,7 +2866,7 @@
               <w:rPr>
                 <w:rStyle w:val="Arial11"/>
               </w:rPr>
-              <w:t xml:space="preserve">616,935</w:t>
+              <w:t xml:space="preserve">491,660</w:t>
             </w:r>
           </w:p>
         </w:tc>
@@ -2948,7 +2886,7 @@
               <w:rPr>
                 <w:rStyle w:val="Arial11"/>
               </w:rPr>
-              <w:t xml:space="preserve">616,935</w:t>
+              <w:t xml:space="preserve">491,660</w:t>
             </w:r>
           </w:p>
         </w:tc>
@@ -3003,7 +2941,7 @@
               <w:rPr>
                 <w:rStyle w:val="Arial11"/>
               </w:rPr>
-              <w:t xml:space="preserve">1,621,103</w:t>
+              <w:t xml:space="preserve">1,495,828</w:t>
             </w:r>
           </w:p>
         </w:tc>
@@ -3023,7 +2961,7 @@
               <w:rPr>
                 <w:rStyle w:val="Arial11"/>
               </w:rPr>
-              <w:t xml:space="preserve">2,121,103</w:t>
+              <w:t xml:space="preserve">1,995,828</w:t>
             </w:r>
           </w:p>
         </w:tc>
@@ -3044,7 +2982,7 @@
         <w:rPr>
           <w:rStyle w:val="ArialBlack11"/>
         </w:rPr>
-        <w:t xml:space="preserve">VSIG PTE. LTD.</w:t>
+        <w:t xml:space="preserve"/>
       </w:r>
     </w:p>
     <w:p>
@@ -3242,24 +3180,24 @@
               <w:rPr>
                 <w:rStyle w:val="Arial11"/>
               </w:rPr>
-              <w:t xml:space="preserve">653,398</w:t>
-            </w:r>
-          </w:p>
-        </w:tc>
-        <w:tc>
-          <w:tcPr>
-            <w:tcW w:w="1750" w:type="dxa"/>
-          </w:tcPr>
-          <w:p>
-            <w:pPr>
-              <w:jc w:val="center"/>
-              <w:spacing w:after="0"/>
-            </w:pPr>
-            <w:r>
-              <w:rPr>
-                <w:rStyle w:val="Arial11"/>
-              </w:rPr>
-              <w:t xml:space="preserve">965,397</w:t>
+              <w:t xml:space="preserve">528,123</w:t>
+            </w:r>
+          </w:p>
+        </w:tc>
+        <w:tc>
+          <w:tcPr>
+            <w:tcW w:w="1750" w:type="dxa"/>
+          </w:tcPr>
+          <w:p>
+            <w:pPr>
+              <w:jc w:val="center"/>
+              <w:spacing w:after="0"/>
+            </w:pPr>
+            <w:r>
+              <w:rPr>
+                <w:rStyle w:val="Arial11"/>
+              </w:rPr>
+              <w:t xml:space="preserve">753,038</w:t>
             </w:r>
           </w:p>
         </w:tc>
@@ -3412,24 +3350,24 @@
               <w:rPr>
                 <w:rStyle w:val="Arial11"/>
               </w:rPr>
-              <w:t xml:space="preserve">656,603</w:t>
-            </w:r>
-          </w:p>
-        </w:tc>
-        <w:tc>
-          <w:tcPr>
-            <w:tcW w:w="1750" w:type="dxa"/>
-          </w:tcPr>
-          <w:p>
-            <w:pPr>
-              <w:jc w:val="center"/>
-              <w:spacing w:after="0"/>
-            </w:pPr>
-            <w:r>
-              <w:rPr>
-                <w:rStyle w:val="Arial11"/>
-              </w:rPr>
-              <w:t xml:space="preserve">973,460</w:t>
+              <w:t xml:space="preserve">531,328</w:t>
+            </w:r>
+          </w:p>
+        </w:tc>
+        <w:tc>
+          <w:tcPr>
+            <w:tcW w:w="1750" w:type="dxa"/>
+          </w:tcPr>
+          <w:p>
+            <w:pPr>
+              <w:jc w:val="center"/>
+              <w:spacing w:after="0"/>
+            </w:pPr>
+            <w:r>
+              <w:rPr>
+                <w:rStyle w:val="Arial11"/>
+              </w:rPr>
+              <w:t xml:space="preserve">761,101</w:t>
             </w:r>
           </w:p>
         </w:tc>
@@ -3592,24 +3530,24 @@
               <w:rPr>
                 <w:rStyle w:val="Arial11"/>
               </w:rPr>
-              <w:t xml:space="preserve">782,602</w:t>
-            </w:r>
-          </w:p>
-        </w:tc>
-        <w:tc>
-          <w:tcPr>
-            <w:tcW w:w="1750" w:type="dxa"/>
-          </w:tcPr>
-          <w:p>
-            <w:pPr>
-              <w:jc w:val="center"/>
-              <w:spacing w:after="0"/>
-            </w:pPr>
-            <w:r>
-              <w:rPr>
-                <w:rStyle w:val="Arial11"/>
-              </w:rPr>
-              <w:t xml:space="preserve">1,803,299</w:t>
+              <w:t xml:space="preserve">657,327</w:t>
+            </w:r>
+          </w:p>
+        </w:tc>
+        <w:tc>
+          <w:tcPr>
+            <w:tcW w:w="1750" w:type="dxa"/>
+          </w:tcPr>
+          <w:p>
+            <w:pPr>
+              <w:jc w:val="center"/>
+              <w:spacing w:after="0"/>
+            </w:pPr>
+            <w:r>
+              <w:rPr>
+                <w:rStyle w:val="Arial11"/>
+              </w:rPr>
+              <w:t xml:space="preserve">1,590,940</w:t>
             </w:r>
           </w:p>
         </w:tc>
@@ -3703,7 +3641,7 @@
               <w:rPr>
                 <w:rStyle w:val="Arial11"/>
               </w:rPr>
-              <w:t xml:space="preserve">782,602</w:t>
+              <w:t xml:space="preserve">657,327</w:t>
             </w:r>
           </w:p>
         </w:tc>
@@ -3723,7 +3661,7 @@
               <w:rPr>
                 <w:rStyle w:val="Arial11"/>
               </w:rPr>
-              <w:t xml:space="preserve">1,803,299</w:t>
+              <w:t xml:space="preserve">1,590,940</w:t>
             </w:r>
           </w:p>
         </w:tc>
@@ -4018,7 +3956,7 @@
               <w:rPr>
                 <w:rStyle w:val="Arial11"/>
               </w:rPr>
-              <w:t xml:space="preserve">(191)</w:t>
+              <w:t xml:space="preserve">-</w:t>
             </w:r>
           </w:p>
         </w:tc>
@@ -4075,7 +4013,7 @@
               <w:rPr>
                 <w:rStyle w:val="Arial11"/>
               </w:rPr>
-              <w:t xml:space="preserve">(30,377)</w:t>
+              <w:t xml:space="preserve">(30,186)</w:t>
             </w:r>
           </w:p>
         </w:tc>
@@ -4131,24 +4069,24 @@
               <w:rPr>
                 <w:rStyle w:val="Arial11"/>
               </w:rPr>
-              <w:t xml:space="preserve">719,135</w:t>
-            </w:r>
-          </w:p>
-        </w:tc>
-        <w:tc>
-          <w:tcPr>
-            <w:tcW w:w="1750" w:type="dxa"/>
-          </w:tcPr>
-          <w:p>
-            <w:pPr>
-              <w:jc w:val="center"/>
-              <w:spacing w:after="0"/>
-            </w:pPr>
-            <w:r>
-              <w:rPr>
-                <w:rStyle w:val="Arial11"/>
-              </w:rPr>
-              <w:t xml:space="preserve">1,782,550</w:t>
+              <w:t xml:space="preserve">594,051</w:t>
+            </w:r>
+          </w:p>
+        </w:tc>
+        <w:tc>
+          <w:tcPr>
+            <w:tcW w:w="1750" w:type="dxa"/>
+          </w:tcPr>
+          <w:p>
+            <w:pPr>
+              <w:jc w:val="center"/>
+              <w:spacing w:after="0"/>
+            </w:pPr>
+            <w:r>
+              <w:rPr>
+                <w:rStyle w:val="Arial11"/>
+              </w:rPr>
+              <w:t xml:space="preserve">1,570,191</w:t>
             </w:r>
           </w:p>
         </w:tc>
@@ -4246,7 +4184,7 @@
               <w:rPr>
                 <w:rStyle w:val="Arial11"/>
               </w:rPr>
-              <w:t xml:space="preserve">1,727,828</w:t>
+              <w:t xml:space="preserve">1,602,744</w:t>
             </w:r>
           </w:p>
         </w:tc>
@@ -4266,7 +4204,7 @@
               <w:rPr>
                 <w:rStyle w:val="Arial11"/>
               </w:rPr>
-              <w:t xml:space="preserve">1,782,550</w:t>
+              <w:t xml:space="preserve">1,570,191</w:t>
             </w:r>
           </w:p>
         </w:tc>
@@ -4287,7 +4225,7 @@
         <w:rPr>
           <w:rStyle w:val="ArialBlack11"/>
         </w:rPr>
-        <w:t xml:space="preserve">VSIG PTE. LTD.</w:t>
+        <w:t xml:space="preserve"/>
       </w:r>
     </w:p>
     <w:p>
@@ -4488,7 +4426,7 @@
         <w:rPr>
           <w:rStyle w:val="ArialBlack11"/>
         </w:rPr>
-        <w:t xml:space="preserve">VSIG PTE. LTD.</w:t>
+        <w:t xml:space="preserve"/>
       </w:r>
     </w:p>
     <w:p>
@@ -4741,7 +4679,7 @@
         <w:rPr>
           <w:rStyle w:val="ArialBlack11"/>
         </w:rPr>
-        <w:t xml:space="preserve">VSIG PTE. LTD.</w:t>
+        <w:t xml:space="preserve"/>
       </w:r>
     </w:p>
     <w:p>
@@ -4944,7 +4882,7 @@
         <w:rPr>
           <w:rStyle w:val="ArialBlack11"/>
         </w:rPr>
-        <w:t xml:space="preserve">VSIG PTE. LTD.</w:t>
+        <w:t xml:space="preserve"/>
       </w:r>
     </w:p>
     <w:p>
@@ -5147,7 +5085,7 @@
         <w:rPr>
           <w:rStyle w:val="ArialBlack11"/>
         </w:rPr>
-        <w:t xml:space="preserve">VSIG PTE. LTD.</w:t>
+        <w:t xml:space="preserve"/>
       </w:r>
     </w:p>
     <w:p>
@@ -5338,7 +5276,7 @@
         <w:rPr>
           <w:rStyle w:val="ArialBlack11"/>
         </w:rPr>
-        <w:t xml:space="preserve">VSIG PTE. LTD.</w:t>
+        <w:t xml:space="preserve"/>
       </w:r>
     </w:p>
     <w:p>
@@ -5563,7 +5501,7 @@
         <w:rPr>
           <w:rStyle w:val="ArialBlack11"/>
         </w:rPr>
-        <w:t xml:space="preserve">VSIG PTE. LTD.</w:t>
+        <w:t xml:space="preserve"/>
       </w:r>
     </w:p>
     <w:p>
@@ -5767,7 +5705,7 @@
         <w:rPr>
           <w:rStyle w:val="ArialBlack11"/>
         </w:rPr>
-        <w:t xml:space="preserve">VSIG PTE. LTD.</w:t>
+        <w:t xml:space="preserve"/>
       </w:r>
     </w:p>
     <w:p>
@@ -5977,7 +5915,7 @@
         <w:rPr>
           <w:rStyle w:val="ArialBlack11"/>
         </w:rPr>
-        <w:t xml:space="preserve">VSIG PTE. LTD.</w:t>
+        <w:t xml:space="preserve"/>
       </w:r>
     </w:p>
     <w:p>
@@ -7546,7 +7484,7 @@
         <w:rPr>
           <w:rStyle w:val="ArialBlack11"/>
         </w:rPr>
-        <w:t xml:space="preserve">VSIG PTE. LTD.</w:t>
+        <w:t xml:space="preserve"/>
       </w:r>
     </w:p>
     <w:p>
@@ -7744,7 +7682,7 @@
         <w:rPr>
           <w:rStyle w:val="ArialBlack11"/>
         </w:rPr>
-        <w:t xml:space="preserve">VSIG PTE. LTD.</w:t>
+        <w:t xml:space="preserve"/>
       </w:r>
     </w:p>
     <w:p>
@@ -7960,7 +7898,7 @@
         <w:rPr>
           <w:rStyle w:val="ArialBlack11"/>
         </w:rPr>
-        <w:t xml:space="preserve">VSIG PTE. LTD.</w:t>
+        <w:t xml:space="preserve"/>
       </w:r>
     </w:p>
     <w:p>
@@ -8145,7 +8083,7 @@
         <w:rPr>
           <w:rStyle w:val="ArialBlack11"/>
         </w:rPr>
-        <w:t xml:space="preserve">VSIG PTE. LTD.</w:t>
+        <w:t xml:space="preserve"/>
       </w:r>
     </w:p>
     <w:p>
@@ -8535,7 +8473,7 @@
               <w:rPr>
                 <w:rStyle w:val="Arial11"/>
               </w:rPr>
-              <w:t xml:space="preserve">51,495</w:t>
+              <w:t xml:space="preserve">-</w:t>
             </w:r>
           </w:p>
         </w:tc>
@@ -8575,7 +8513,7 @@
               <w:rPr>
                 <w:rStyle w:val="Arial11"/>
               </w:rPr>
-              <w:t xml:space="preserve">62,733</w:t>
+              <w:t xml:space="preserve">-</w:t>
             </w:r>
           </w:p>
         </w:tc>
@@ -8596,7 +8534,7 @@
               <w:rPr>
                 <w:rStyle w:val="Arial11"/>
               </w:rPr>
-              <w:t xml:space="preserve">54,684</w:t>
+              <w:t xml:space="preserve">-</w:t>
             </w:r>
           </w:p>
         </w:tc>
@@ -8622,24 +8560,24 @@
               <w:rPr>
                 <w:rStyle w:val="Arial11"/>
               </w:rPr>
-              <w:t xml:space="preserve">62,733</w:t>
-            </w:r>
-          </w:p>
-        </w:tc>
-        <w:tc>
-          <w:tcPr>
-            <w:tcW w:w="1750" w:type="dxa"/>
-          </w:tcPr>
-          <w:p>
-            <w:pPr>
-              <w:jc w:val="center"/>
-              <w:spacing w:after="0"/>
-            </w:pPr>
-            <w:r>
-              <w:rPr>
-                <w:rStyle w:val="Arial11"/>
-              </w:rPr>
-              <w:t xml:space="preserve">106,179</w:t>
+              <w:t xml:space="preserve">-</w:t>
+            </w:r>
+          </w:p>
+        </w:tc>
+        <w:tc>
+          <w:tcPr>
+            <w:tcW w:w="1750" w:type="dxa"/>
+          </w:tcPr>
+          <w:p>
+            <w:pPr>
+              <w:jc w:val="center"/>
+              <w:spacing w:after="0"/>
+            </w:pPr>
+            <w:r>
+              <w:rPr>
+                <w:rStyle w:val="Arial11"/>
+              </w:rPr>
+              <w:t xml:space="preserve">-</w:t>
             </w:r>
           </w:p>
         </w:tc>
@@ -8698,7 +8636,7 @@
               <w:rPr>
                 <w:rStyle w:val="Arial11"/>
               </w:rPr>
-              <w:t xml:space="preserve">237,827</w:t>
+              <w:t xml:space="preserve">300,560</w:t>
             </w:r>
           </w:p>
         </w:tc>
@@ -8719,7 +8657,7 @@
               <w:rPr>
                 <w:rStyle w:val="Arial11"/>
               </w:rPr>
-              <w:t xml:space="preserve">283,742</w:t>
+              <w:t xml:space="preserve">389,922</w:t>
             </w:r>
           </w:p>
         </w:tc>
@@ -8793,124 +8731,59 @@
           <w:tcPr>
             <w:tcW w:w="8750" w:type="dxa"/>
           </w:tcPr>
+          <w:p/>
+        </w:tc>
+        <w:tc>
+          <w:tcPr>
+            <w:tcW w:w="1750" w:type="dxa"/>
+            <w:tcBorders>
+              <w:bottom w:val="single" w:sz="1" w:color="000000"/>
+            </w:tcBorders>
+          </w:tcPr>
+          <w:p>
+            <w:pPr>
+              <w:jc w:val="center"/>
+              <w:spacing w:after="0"/>
+            </w:pPr>
+            <w:r>
+              <w:rPr>
+                <w:rStyle w:val="Arial11"/>
+              </w:rPr>
+              <w:t xml:space="preserve">(301,609)</w:t>
+            </w:r>
+          </w:p>
+        </w:tc>
+        <w:tc>
+          <w:tcPr>
+            <w:tcW w:w="1750" w:type="dxa"/>
+            <w:tcBorders>
+              <w:bottom w:val="single" w:sz="1" w:color="000000"/>
+            </w:tcBorders>
+          </w:tcPr>
+          <w:p>
+            <w:pPr>
+              <w:jc w:val="center"/>
+              <w:spacing w:after="0"/>
+            </w:pPr>
+            <w:r>
+              <w:rPr>
+                <w:rStyle w:val="Arial11"/>
+              </w:rPr>
+              <w:t xml:space="preserve">(390,334)</w:t>
+            </w:r>
+          </w:p>
+        </w:tc>
+      </w:tr>
+      <w:tr>
+        <w:trPr/>
+        <w:tc>
+          <w:tcPr>
+            <w:tcW w:w="8750" w:type="dxa"/>
+          </w:tcPr>
           <w:p>
             <w:pPr/>
             <w:r>
               <w:rPr>
-                <w:rStyle w:val="Arial11"/>
-              </w:rPr>
-              <w:t xml:space="preserve">Finance Expenses </w:t>
-            </w:r>
-            <w:r>
-              <w:rPr>
-                <w:rStyle w:val="Arial11Italic"/>
-              </w:rPr>
-              <w:t xml:space="preserve">(Appendix II)</w:t>
-            </w:r>
-          </w:p>
-        </w:tc>
-        <w:tc>
-          <w:tcPr>
-            <w:tcW w:w="1750" w:type="dxa"/>
-            <w:tcBorders>
-              <w:left w:val="single" w:sz="1" w:color="#000000"/>
-              <w:bottom w:val="single" w:sz="1" w:color="#000000"/>
-            </w:tcBorders>
-          </w:tcPr>
-          <w:p>
-            <w:pPr>
-              <w:jc w:val="center"/>
-              <w:spacing w:after="0"/>
-            </w:pPr>
-            <w:r>
-              <w:rPr>
-                <w:rStyle w:val="Arial11"/>
-              </w:rPr>
-              <w:t xml:space="preserve">191</w:t>
-            </w:r>
-          </w:p>
-        </w:tc>
-        <w:tc>
-          <w:tcPr>
-            <w:tcW w:w="1750" w:type="dxa"/>
-            <w:tcBorders>
-              <w:right w:val="single" w:sz="1" w:color="#000000"/>
-              <w:bottom w:val="single" w:sz="1" w:color="#000000"/>
-            </w:tcBorders>
-          </w:tcPr>
-          <w:p>
-            <w:pPr>
-              <w:jc w:val="center"/>
-              <w:spacing w:after="0"/>
-            </w:pPr>
-            <w:r>
-              <w:rPr>
-                <w:rStyle w:val="Arial11"/>
-              </w:rPr>
-              <w:t xml:space="preserve">-</w:t>
-            </w:r>
-          </w:p>
-        </w:tc>
-      </w:tr>
-      <w:tr>
-        <w:trPr/>
-        <w:tc>
-          <w:tcPr>
-            <w:tcW w:w="8750" w:type="dxa"/>
-          </w:tcPr>
-          <w:p/>
-        </w:tc>
-        <w:tc>
-          <w:tcPr>
-            <w:tcW w:w="1750" w:type="dxa"/>
-            <w:tcBorders>
-              <w:bottom w:val="single" w:sz="1" w:color="000000"/>
-            </w:tcBorders>
-          </w:tcPr>
-          <w:p>
-            <w:pPr>
-              <w:jc w:val="center"/>
-              <w:spacing w:after="0"/>
-            </w:pPr>
-            <w:r>
-              <w:rPr>
-                <w:rStyle w:val="Arial11"/>
-              </w:rPr>
-              <w:t xml:space="preserve">(239,067)</w:t>
-            </w:r>
-          </w:p>
-        </w:tc>
-        <w:tc>
-          <w:tcPr>
-            <w:tcW w:w="1750" w:type="dxa"/>
-            <w:tcBorders>
-              <w:bottom w:val="single" w:sz="1" w:color="000000"/>
-            </w:tcBorders>
-          </w:tcPr>
-          <w:p>
-            <w:pPr>
-              <w:jc w:val="center"/>
-              <w:spacing w:after="0"/>
-            </w:pPr>
-            <w:r>
-              <w:rPr>
-                <w:rStyle w:val="Arial11"/>
-              </w:rPr>
-              <w:t xml:space="preserve">(284,154)</w:t>
-            </w:r>
-          </w:p>
-        </w:tc>
-      </w:tr>
-      <w:tr>
-        <w:trPr/>
-        <w:tc>
-          <w:tcPr>
-            <w:tcW w:w="8750" w:type="dxa"/>
-          </w:tcPr>
-          <w:p>
-            <w:pPr/>
-            <w:r>
-              <w:rPr>
                 <w:rStyle w:val="ArialBlack11"/>
               </w:rPr>
               <w:t xml:space="preserve">Profit before income tax</w:t>
@@ -8933,7 +8806,7 @@
               <w:rPr>
                 <w:rStyle w:val="Arial11"/>
               </w:rPr>
-              <w:t xml:space="preserve">653,398</w:t>
+              <w:t xml:space="preserve">528,123</w:t>
             </w:r>
           </w:p>
         </w:tc>
@@ -8953,7 +8826,7 @@
               <w:rPr>
                 <w:rStyle w:val="Arial11"/>
               </w:rPr>
-              <w:t xml:space="preserve">965,397</w:t>
+              <w:t xml:space="preserve">753,038</w:t>
             </w:r>
           </w:p>
         </w:tc>
@@ -8977,7 +8850,7 @@
         <w:rPr>
           <w:rStyle w:val="ArialBlack11"/>
         </w:rPr>
-        <w:t xml:space="preserve">VSIG PTE. LTD.</w:t>
+        <w:t xml:space="preserve"/>
       </w:r>
     </w:p>
     <w:p>
@@ -10355,7 +10228,7 @@
               <w:rPr>
                 <w:rStyle w:val="Arial11"/>
               </w:rPr>
-              <w:t xml:space="preserve">13,643</w:t>
+              <w:t xml:space="preserve">76,376</w:t>
             </w:r>
           </w:p>
         </w:tc>
@@ -10375,7 +10248,7 @@
               <w:rPr>
                 <w:rStyle w:val="Arial11"/>
               </w:rPr>
-              <w:t xml:space="preserve">-</w:t>
+              <w:t xml:space="preserve">106,179</w:t>
             </w:r>
           </w:p>
         </w:tc>
@@ -10757,24 +10630,24 @@
               <w:rPr>
                 <w:rStyle w:val="Arial11"/>
               </w:rPr>
-              <w:t xml:space="preserve">(237,827)</w:t>
-            </w:r>
-          </w:p>
-        </w:tc>
-        <w:tc>
-          <w:tcPr>
-            <w:tcW w:w="1750" w:type="dxa"/>
-          </w:tcPr>
-          <w:p>
-            <w:pPr>
-              <w:jc w:val="center"/>
-              <w:spacing w:after="0"/>
-            </w:pPr>
-            <w:r>
-              <w:rPr>
-                <w:rStyle w:val="Arial11"/>
-              </w:rPr>
-              <w:t xml:space="preserve">(283,742)</w:t>
+              <w:t xml:space="preserve">(300,560)</w:t>
+            </w:r>
+          </w:p>
+        </w:tc>
+        <w:tc>
+          <w:tcPr>
+            <w:tcW w:w="1750" w:type="dxa"/>
+          </w:tcPr>
+          <w:p>
+            <w:pPr>
+              <w:jc w:val="center"/>
+              <w:spacing w:after="0"/>
+            </w:pPr>
+            <w:r>
+              <w:rPr>
+                <w:rStyle w:val="Arial11"/>
+              </w:rPr>
+              <w:t xml:space="preserve">(389,922)</w:t>
             </w:r>
           </w:p>
         </w:tc>
@@ -11047,50 +10920,11 @@
           <w:tcPr>
             <w:tcW w:w="8750" w:type="dxa"/>
           </w:tcPr>
-          <w:p>
-            <w:pPr>
-              <w:spacing w:after="0"/>
-            </w:pPr>
-            <w:r>
-              <w:rPr>
-                <w:rStyle w:val="Arial11"/>
-              </w:rPr>
-              <w:t xml:space="preserve">Interest on bank borrowings</w:t>
-            </w:r>
-          </w:p>
-        </w:tc>
-        <w:tc>
-          <w:tcPr>
-            <w:tcW w:w="1750" w:type="dxa"/>
-            <w:tcBorders>
-              <w:top w:val="single" w:sz="1" w:color="#000000"/>
-              <w:left w:val="single" w:sz="1" w:color="#000000"/>
-              <w:right w:val="single" w:sz="1" w:color="#000000"/>
-              <w:bottom w:val="single" w:sz="1" w:color="#000000"/>
-            </w:tcBorders>
-          </w:tcPr>
-          <w:p>
-            <w:pPr>
-              <w:jc w:val="center"/>
-              <w:spacing w:after="0"/>
-            </w:pPr>
-            <w:r>
-              <w:rPr>
-                <w:rStyle w:val="Arial11"/>
-              </w:rPr>
-              <w:t xml:space="preserve">191</w:t>
-            </w:r>
-          </w:p>
-        </w:tc>
-        <w:tc>
-          <w:tcPr>
-            <w:tcW w:w="1750" w:type="dxa"/>
-            <w:tcBorders>
-              <w:top w:val="single" w:sz="1" w:color="#000000"/>
-              <w:left w:val="single" w:sz="1" w:color="#000000"/>
-              <w:right w:val="single" w:sz="1" w:color="#000000"/>
-              <w:bottom w:val="single" w:sz="1" w:color="#000000"/>
-            </w:tcBorders>
+          <w:p/>
+        </w:tc>
+        <w:tc>
+          <w:tcPr>
+            <w:tcW w:w="1750" w:type="dxa"/>
           </w:tcPr>
           <w:p>
             <w:pPr>
@@ -11102,32 +10936,6 @@
                 <w:rStyle w:val="Arial11"/>
               </w:rPr>
               <w:t xml:space="preserve">-</w:t>
-            </w:r>
-          </w:p>
-        </w:tc>
-      </w:tr>
-      <w:tr>
-        <w:trPr/>
-        <w:tc>
-          <w:tcPr>
-            <w:tcW w:w="8750" w:type="dxa"/>
-          </w:tcPr>
-          <w:p/>
-        </w:tc>
-        <w:tc>
-          <w:tcPr>
-            <w:tcW w:w="1750" w:type="dxa"/>
-          </w:tcPr>
-          <w:p>
-            <w:pPr>
-              <w:jc w:val="center"/>
-              <w:spacing w:after="0"/>
-            </w:pPr>
-            <w:r>
-              <w:rPr>
-                <w:rStyle w:val="Arial11"/>
-              </w:rPr>
-              <w:t xml:space="preserve">(191)</w:t>
             </w:r>
           </w:p>
         </w:tc>
@@ -11166,7 +10974,7 @@
 <file path=word/numbering.xml><?xml version="1.0" encoding="utf-8"?>
 <w:numbering xmlns:ve="http://schemas.openxmlformats.org/markup-compatibility/2006" xmlns:o="urn:schemas-microsoft-com:office:office" xmlns:r="http://schemas.openxmlformats.org/officeDocument/2006/relationships" xmlns:m="http://schemas.openxmlformats.org/officeDocument/2006/math" xmlns:v="urn:schemas-microsoft-com:vml" xmlns:wp="http://schemas.openxmlformats.org/drawingml/2006/wordprocessingDrawing" xmlns:w10="urn:schemas-microsoft-com:office:word" xmlns:w="http://schemas.openxmlformats.org/wordprocessingml/2006/main" xmlns:wne="http://schemas.microsoft.com/office/word/2006/wordml">
   <w:abstractNum w:abstractNumId="6">
-    <w:nsid w:val="F72AA964"/>
+    <w:nsid w:val="1DC8C2C4"/>
     <w:multiLevelType w:val="multilevel"/>
     <w:lvl w:ilvl="0">
       <w:start w:val="1"/>
@@ -11290,7 +11098,7 @@
     </w:lvl>
   </w:abstractNum>
   <w:abstractNum w:abstractNumId="7">
-    <w:nsid w:val="350A521F"/>
+    <w:nsid w:val="15023ECB"/>
     <w:multiLevelType w:val="multilevel"/>
     <w:lvl w:ilvl="0">
       <w:start w:val="1"/>
@@ -11429,7 +11237,7 @@
     </w:lvl>
   </w:abstractNum>
   <w:abstractNum w:abstractNumId="8">
-    <w:nsid w:val="C4E75B8D"/>
+    <w:nsid w:val="5617B004"/>
     <w:multiLevelType w:val="multilevel"/>
     <w:lvl w:ilvl="0">
       <w:start w:val="1"/>

</xml_diff>

<commit_message>
Changed share capital in notes
</commit_message>
<xml_diff>
--- a/pages/report_fs/preview.docx
+++ b/pages/report_fs/preview.docx
@@ -11458,7 +11458,7 @@
 <file path=word/numbering.xml><?xml version="1.0" encoding="utf-8"?>
 <w:numbering xmlns:ve="http://schemas.openxmlformats.org/markup-compatibility/2006" xmlns:o="urn:schemas-microsoft-com:office:office" xmlns:r="http://schemas.openxmlformats.org/officeDocument/2006/relationships" xmlns:m="http://schemas.openxmlformats.org/officeDocument/2006/math" xmlns:v="urn:schemas-microsoft-com:vml" xmlns:wp="http://schemas.openxmlformats.org/drawingml/2006/wordprocessingDrawing" xmlns:w10="urn:schemas-microsoft-com:office:word" xmlns:w="http://schemas.openxmlformats.org/wordprocessingml/2006/main" xmlns:wne="http://schemas.microsoft.com/office/word/2006/wordml">
   <w:abstractNum w:abstractNumId="6">
-    <w:nsid w:val="5B71B470"/>
+    <w:nsid w:val="9D2AEEAE"/>
     <w:multiLevelType w:val="multilevel"/>
     <w:lvl w:ilvl="0">
       <w:start w:val="1"/>
@@ -11582,7 +11582,7 @@
     </w:lvl>
   </w:abstractNum>
   <w:abstractNum w:abstractNumId="7">
-    <w:nsid w:val="0B0B371A"/>
+    <w:nsid w:val="970CC868"/>
     <w:multiLevelType w:val="multilevel"/>
     <w:lvl w:ilvl="0">
       <w:start w:val="1"/>
@@ -11721,7 +11721,7 @@
     </w:lvl>
   </w:abstractNum>
   <w:abstractNum w:abstractNumId="8">
-    <w:nsid w:val="8C2BFA5E"/>
+    <w:nsid w:val="5DCA2B1F"/>
     <w:multiLevelType w:val="multilevel"/>
     <w:lvl w:ilvl="0">
       <w:start w:val="1"/>

</xml_diff>

<commit_message>
temp_real not fixed yet, numbers will not tally
</commit_message>
<xml_diff>
--- a/pages/report_fs/preview.docx
+++ b/pages/report_fs/preview.docx
@@ -28,9 +28,8 @@
           <w:rStyle w:val="ArialBlack14"/>
         </w:rPr>
         <w:t xml:space="preserve">
-          VSIG PTE. LTD.
           <w:br/>
-          (Company registration number: 45434)
+          (Company registration number: )
         </w:t>
       </w:r>
     </w:p>
@@ -67,7 +66,7 @@
         <w:rPr>
           <w:rStyle w:val="ArialBlack11"/>
         </w:rPr>
-        <w:t xml:space="preserve">VSIG PTE. LTD.</w:t>
+        <w:t xml:space="preserve"/>
       </w:r>
     </w:p>
     <w:p>
@@ -102,7 +101,7 @@
         <w:rPr>
           <w:rStyle w:val="Arial11"/>
         </w:rPr>
-        <w:t xml:space="preserve">The director present this statement to the member together with the unaudited financial statements of VSIG PTE. LTD. (“the Company”) for the financial year ended 31 December 2016.</w:t>
+        <w:t xml:space="preserve">The director present this statement to the member together with the unaudited financial statements of  (“the Company”) for the financial year ended 31 December 2016.</w:t>
       </w:r>
     </w:p>
     <w:p>
@@ -180,7 +179,7 @@
         <w:rPr>
           <w:rStyle w:val="Arial11"/>
         </w:rPr>
-        <w:t xml:space="preserve">	rgrfd   appointed on 04 July 2018</w:t>
+        <w:t xml:space="preserve">	aaaa   appointed on 31 December 2018</w:t>
       </w:r>
     </w:p>
     <w:p>
@@ -307,7 +306,7 @@
               <w:rPr>
                 <w:rStyle w:val="Arial11"/>
               </w:rPr>
-              <w:t xml:space="preserve">rgrfd</w:t>
+              <w:t xml:space="preserve">aaaa</w:t>
             </w:r>
           </w:p>
         </w:tc>
@@ -322,7 +321,7 @@
               <w:rPr>
                 <w:rStyle w:val="Arial11"/>
               </w:rPr>
-              <w:t xml:space="preserve">34234</w:t>
+              <w:t xml:space="preserve">1234</w:t>
             </w:r>
           </w:p>
         </w:tc>
@@ -337,7 +336,7 @@
               <w:rPr>
                 <w:rStyle w:val="Arial11"/>
               </w:rPr>
-              <w:t xml:space="preserve">566</w:t>
+              <w:t xml:space="preserve">1234</w:t>
             </w:r>
           </w:p>
         </w:tc>
@@ -358,7 +357,7 @@
         <w:rPr>
           <w:rStyle w:val="ArialBlack11"/>
         </w:rPr>
-        <w:t xml:space="preserve">VSIG PTE. LTD.</w:t>
+        <w:t xml:space="preserve"/>
       </w:r>
     </w:p>
     <w:p>
@@ -503,7 +502,7 @@
           <w:rStyle w:val="Arial11"/>
         </w:rPr>
         <w:t xml:space="preserve">
-          rgrfd
+          aaaa
           <w:br/>
           Director
         </w:t>
@@ -517,7 +516,7 @@
         <w:rPr>
           <w:rStyle w:val="Arial11"/>
         </w:rPr>
-        <w:t xml:space="preserve">Singapore, January 01 1970</w:t>
+        <w:t xml:space="preserve">Singapore, July 18 2018</w:t>
       </w:r>
     </w:p>
     <w:p>
@@ -535,7 +534,7 @@
         <w:rPr>
           <w:rStyle w:val="ArialBlack11"/>
         </w:rPr>
-        <w:t xml:space="preserve">VSIG PTE. LTD.</w:t>
+        <w:t xml:space="preserve"/>
       </w:r>
     </w:p>
     <w:p>
@@ -647,7 +646,7 @@
             <w:pPr/>
             <w:r>
               <w:rPr/>
-              <w:t xml:space="preserve">04.07.2018</w:t>
+              <w:t xml:space="preserve">01.01.2015</w:t>
             </w:r>
           </w:p>
           <w:p>
@@ -876,50 +875,39 @@
           <w:tcPr>
             <w:tcW w:w="1750" w:type="dxa"/>
           </w:tcPr>
-          <w:p>
-            <w:pPr>
-              <w:jc w:val="center"/>
-              <w:spacing w:after="0"/>
-            </w:pPr>
-            <w:r>
-              <w:rPr>
-                <w:rStyle w:val="Arial11"/>
-              </w:rPr>
-              <w:t xml:space="preserve">6</w:t>
-            </w:r>
-          </w:p>
-        </w:tc>
-        <w:tc>
-          <w:tcPr>
-            <w:tcW w:w="1750" w:type="dxa"/>
-          </w:tcPr>
-          <w:p>
-            <w:pPr>
-              <w:jc w:val="center"/>
-              <w:spacing w:after="0"/>
-            </w:pPr>
-            <w:r>
-              <w:rPr>
-                <w:rStyle w:val="Arial11"/>
-              </w:rPr>
-              <w:t xml:space="preserve">62,733</w:t>
-            </w:r>
-          </w:p>
-        </w:tc>
-        <w:tc>
-          <w:tcPr>
-            <w:tcW w:w="1750" w:type="dxa"/>
-          </w:tcPr>
-          <w:p>
-            <w:pPr>
-              <w:jc w:val="center"/>
-              <w:spacing w:after="0"/>
-            </w:pPr>
-            <w:r>
-              <w:rPr>
-                <w:rStyle w:val="Arial11"/>
-              </w:rPr>
-              <w:t xml:space="preserve">106,179</w:t>
+          <w:p/>
+        </w:tc>
+        <w:tc>
+          <w:tcPr>
+            <w:tcW w:w="1750" w:type="dxa"/>
+          </w:tcPr>
+          <w:p>
+            <w:pPr>
+              <w:jc w:val="center"/>
+              <w:spacing w:after="0"/>
+            </w:pPr>
+            <w:r>
+              <w:rPr>
+                <w:rStyle w:val="Arial11"/>
+              </w:rPr>
+              <w:t xml:space="preserve">13,643</w:t>
+            </w:r>
+          </w:p>
+        </w:tc>
+        <w:tc>
+          <w:tcPr>
+            <w:tcW w:w="1750" w:type="dxa"/>
+          </w:tcPr>
+          <w:p>
+            <w:pPr>
+              <w:jc w:val="center"/>
+              <w:spacing w:after="0"/>
+            </w:pPr>
+            <w:r>
+              <w:rPr>
+                <w:rStyle w:val="Arial11"/>
+              </w:rPr>
+              <w:t xml:space="preserve">51,495</w:t>
             </w:r>
           </w:p>
         </w:tc>
@@ -972,7 +960,7 @@
               <w:rPr>
                 <w:rStyle w:val="Arial11"/>
               </w:rPr>
-              <w:t xml:space="preserve">(237,327)</w:t>
+              <w:t xml:space="preserve">(224,184)</w:t>
             </w:r>
           </w:p>
         </w:tc>
@@ -1058,8 +1046,10 @@
           <w:p>
             <w:pPr/>
             <w:r>
-              <w:rPr/>
-              <w:t xml:space="preserve">-Finance Expenses</w:t>
+              <w:rPr>
+                <w:rStyle w:val="ArialBlack11"/>
+              </w:rPr>
+              <w:t xml:space="preserve">Profit before income tax</w:t>
             </w:r>
           </w:p>
         </w:tc>
@@ -1072,97 +1062,34 @@
         <w:tc>
           <w:tcPr>
             <w:tcW w:w="1750" w:type="dxa"/>
-            <w:tcBorders>
-              <w:bottom w:val="single" w:sz="1" w:color="000000"/>
-            </w:tcBorders>
-          </w:tcPr>
-          <w:p>
-            <w:pPr>
-              <w:jc w:val="center"/>
-              <w:spacing w:after="0"/>
-            </w:pPr>
-            <w:r>
-              <w:rPr>
-                <w:rStyle w:val="Arial11"/>
-              </w:rPr>
-              <w:t xml:space="preserve">(191)</w:t>
-            </w:r>
-          </w:p>
-        </w:tc>
-        <w:tc>
-          <w:tcPr>
-            <w:tcW w:w="1750" w:type="dxa"/>
-            <w:tcBorders>
-              <w:bottom w:val="single" w:sz="1" w:color="000000"/>
-            </w:tcBorders>
-          </w:tcPr>
-          <w:p>
-            <w:pPr>
-              <w:jc w:val="center"/>
-              <w:spacing w:after="0"/>
-            </w:pPr>
-            <w:r>
-              <w:rPr>
-                <w:rStyle w:val="Arial11"/>
-              </w:rPr>
-              <w:t xml:space="preserve">-</w:t>
-            </w:r>
-          </w:p>
-        </w:tc>
-      </w:tr>
-      <w:tr>
-        <w:trPr/>
-        <w:tc>
-          <w:tcPr>
-            <w:tcW w:w="7000" w:type="dxa"/>
-          </w:tcPr>
-          <w:p>
-            <w:pPr/>
-            <w:r>
-              <w:rPr>
-                <w:rStyle w:val="ArialBlack11"/>
-              </w:rPr>
-              <w:t xml:space="preserve">Profit before income tax</w:t>
-            </w:r>
-          </w:p>
-        </w:tc>
-        <w:tc>
-          <w:tcPr>
-            <w:tcW w:w="1750" w:type="dxa"/>
-          </w:tcPr>
-          <w:p/>
-        </w:tc>
-        <w:tc>
-          <w:tcPr>
-            <w:tcW w:w="1750" w:type="dxa"/>
-          </w:tcPr>
-          <w:p>
-            <w:pPr>
-              <w:jc w:val="center"/>
-              <w:spacing w:after="0"/>
-            </w:pPr>
-            <w:r>
-              <w:rPr>
-                <w:rStyle w:val="Arial11"/>
-              </w:rPr>
-              <w:t xml:space="preserve">653,898</w:t>
-            </w:r>
-          </w:p>
-        </w:tc>
-        <w:tc>
-          <w:tcPr>
-            <w:tcW w:w="1750" w:type="dxa"/>
-          </w:tcPr>
-          <w:p>
-            <w:pPr>
-              <w:jc w:val="center"/>
-              <w:spacing w:after="0"/>
-            </w:pPr>
-            <w:r>
-              <w:rPr>
-                <w:rStyle w:val="Arial11"/>
-              </w:rPr>
-              <w:t xml:space="preserve">965,397</w:t>
+          </w:tcPr>
+          <w:p>
+            <w:pPr>
+              <w:jc w:val="center"/>
+              <w:spacing w:after="0"/>
+            </w:pPr>
+            <w:r>
+              <w:rPr>
+                <w:rStyle w:val="Arial11"/>
+              </w:rPr>
+              <w:t xml:space="preserve">618,142</w:t>
+            </w:r>
+          </w:p>
+        </w:tc>
+        <w:tc>
+          <w:tcPr>
+            <w:tcW w:w="1750" w:type="dxa"/>
+          </w:tcPr>
+          <w:p>
+            <w:pPr>
+              <w:jc w:val="center"/>
+              <w:spacing w:after="0"/>
+            </w:pPr>
+            <w:r>
+              <w:rPr>
+                <w:rStyle w:val="Arial11"/>
+              </w:rPr>
+              <w:t xml:space="preserve">910,713</w:t>
             </w:r>
           </w:p>
         </w:tc>
@@ -1266,7 +1193,7 @@
               <w:rPr>
                 <w:rStyle w:val="Arial11"/>
               </w:rPr>
-              <w:t xml:space="preserve">617,435</w:t>
+              <w:t xml:space="preserve">581,679</w:t>
             </w:r>
           </w:p>
         </w:tc>
@@ -1286,7 +1213,7 @@
               <w:rPr>
                 <w:rStyle w:val="Arial11"/>
               </w:rPr>
-              <w:t xml:space="preserve">865,756</w:t>
+              <w:t xml:space="preserve">811,072</w:t>
             </w:r>
           </w:p>
         </w:tc>
@@ -1307,7 +1234,7 @@
         <w:rPr>
           <w:rStyle w:val="ArialBlack11"/>
         </w:rPr>
-        <w:t xml:space="preserve">VSIG PTE. LTD.</w:t>
+        <w:t xml:space="preserve"/>
       </w:r>
     </w:p>
     <w:p>
@@ -2349,7 +2276,7 @@
               <w:rPr>
                 <w:rStyle w:val="Arial11"/>
               </w:rPr>
-              <w:t xml:space="preserve">1,621,603</w:t>
+              <w:t xml:space="preserve">1,585,847</w:t>
             </w:r>
           </w:p>
         </w:tc>
@@ -2369,7 +2296,7 @@
               <w:rPr>
                 <w:rStyle w:val="Arial11"/>
               </w:rPr>
-              <w:t xml:space="preserve">1,004,167</w:t>
+              <w:t xml:space="preserve">949,483</w:t>
             </w:r>
           </w:p>
         </w:tc>
@@ -2412,7 +2339,7 @@
               <w:rPr>
                 <w:rStyle w:val="Arial11"/>
               </w:rPr>
-              <w:t xml:space="preserve">2,121,603</w:t>
+              <w:t xml:space="preserve">2,085,847</w:t>
             </w:r>
           </w:p>
         </w:tc>
@@ -2432,7 +2359,7 @@
               <w:rPr>
                 <w:rStyle w:val="Arial11"/>
               </w:rPr>
-              <w:t xml:space="preserve">1,069,167</w:t>
+              <w:t xml:space="preserve">1,014,483</w:t>
             </w:r>
           </w:p>
         </w:tc>
@@ -2453,7 +2380,7 @@
         <w:rPr>
           <w:rStyle w:val="ArialBlack11"/>
         </w:rPr>
-        <w:t xml:space="preserve">VSIG PTE. LTD.</w:t>
+        <w:t xml:space="preserve"/>
       </w:r>
     </w:p>
     <w:p>
@@ -2626,7 +2553,7 @@
             <w:pPr/>
             <w:r>
               <w:rPr/>
-              <w:t xml:space="preserve">Balance as at 04 July 2018</w:t>
+              <w:t xml:space="preserve">Balance as at 01 January 2015</w:t>
             </w:r>
           </w:p>
         </w:tc>
@@ -2732,7 +2659,7 @@
               <w:rPr>
                 <w:rStyle w:val="Arial11"/>
               </w:rPr>
-              <w:t xml:space="preserve">865,756</w:t>
+              <w:t xml:space="preserve">811,072</w:t>
             </w:r>
           </w:p>
         </w:tc>
@@ -2752,7 +2679,7 @@
               <w:rPr>
                 <w:rStyle w:val="Arial11"/>
               </w:rPr>
-              <w:t xml:space="preserve">865,756</w:t>
+              <w:t xml:space="preserve">811,072</w:t>
             </w:r>
           </w:p>
         </w:tc>
@@ -2939,7 +2866,7 @@
               <w:rPr>
                 <w:rStyle w:val="Arial11"/>
               </w:rPr>
-              <w:t xml:space="preserve">617,435</w:t>
+              <w:t xml:space="preserve">581,679</w:t>
             </w:r>
           </w:p>
         </w:tc>
@@ -2959,7 +2886,7 @@
               <w:rPr>
                 <w:rStyle w:val="Arial11"/>
               </w:rPr>
-              <w:t xml:space="preserve">617,435</w:t>
+              <w:t xml:space="preserve">581,679</w:t>
             </w:r>
           </w:p>
         </w:tc>
@@ -3014,7 +2941,7 @@
               <w:rPr>
                 <w:rStyle w:val="Arial11"/>
               </w:rPr>
-              <w:t xml:space="preserve">1,621,603</w:t>
+              <w:t xml:space="preserve">1,585,847</w:t>
             </w:r>
           </w:p>
         </w:tc>
@@ -3034,7 +2961,7 @@
               <w:rPr>
                 <w:rStyle w:val="Arial11"/>
               </w:rPr>
-              <w:t xml:space="preserve">2,121,603</w:t>
+              <w:t xml:space="preserve">2,085,847</w:t>
             </w:r>
           </w:p>
         </w:tc>
@@ -3055,7 +2982,7 @@
         <w:rPr>
           <w:rStyle w:val="ArialBlack11"/>
         </w:rPr>
-        <w:t xml:space="preserve">VSIG PTE. LTD.</w:t>
+        <w:t xml:space="preserve"/>
       </w:r>
     </w:p>
     <w:p>
@@ -3162,7 +3089,7 @@
               <w:rPr>
                 <w:rStyle w:val="Arial11"/>
               </w:rPr>
-              <w:t xml:space="preserve">04.07.2018</w:t>
+              <w:t xml:space="preserve">01.01.2015</w:t>
             </w:r>
           </w:p>
           <w:p>
@@ -3253,24 +3180,24 @@
               <w:rPr>
                 <w:rStyle w:val="Arial11"/>
               </w:rPr>
-              <w:t xml:space="preserve">653,898</w:t>
-            </w:r>
-          </w:p>
-        </w:tc>
-        <w:tc>
-          <w:tcPr>
-            <w:tcW w:w="1750" w:type="dxa"/>
-          </w:tcPr>
-          <w:p>
-            <w:pPr>
-              <w:jc w:val="center"/>
-              <w:spacing w:after="0"/>
-            </w:pPr>
-            <w:r>
-              <w:rPr>
-                <w:rStyle w:val="Arial11"/>
-              </w:rPr>
-              <w:t xml:space="preserve">965,397</w:t>
+              <w:t xml:space="preserve">618,142</w:t>
+            </w:r>
+          </w:p>
+        </w:tc>
+        <w:tc>
+          <w:tcPr>
+            <w:tcW w:w="1750" w:type="dxa"/>
+          </w:tcPr>
+          <w:p>
+            <w:pPr>
+              <w:jc w:val="center"/>
+              <w:spacing w:after="0"/>
+            </w:pPr>
+            <w:r>
+              <w:rPr>
+                <w:rStyle w:val="Arial11"/>
+              </w:rPr>
+              <w:t xml:space="preserve">910,713</w:t>
             </w:r>
           </w:p>
         </w:tc>
@@ -3423,24 +3350,24 @@
               <w:rPr>
                 <w:rStyle w:val="Arial11"/>
               </w:rPr>
-              <w:t xml:space="preserve">657,103</w:t>
-            </w:r>
-          </w:p>
-        </w:tc>
-        <w:tc>
-          <w:tcPr>
-            <w:tcW w:w="1750" w:type="dxa"/>
-          </w:tcPr>
-          <w:p>
-            <w:pPr>
-              <w:jc w:val="center"/>
-              <w:spacing w:after="0"/>
-            </w:pPr>
-            <w:r>
-              <w:rPr>
-                <w:rStyle w:val="Arial11"/>
-              </w:rPr>
-              <w:t xml:space="preserve">973,460</w:t>
+              <w:t xml:space="preserve">621,347</w:t>
+            </w:r>
+          </w:p>
+        </w:tc>
+        <w:tc>
+          <w:tcPr>
+            <w:tcW w:w="1750" w:type="dxa"/>
+          </w:tcPr>
+          <w:p>
+            <w:pPr>
+              <w:jc w:val="center"/>
+              <w:spacing w:after="0"/>
+            </w:pPr>
+            <w:r>
+              <w:rPr>
+                <w:rStyle w:val="Arial11"/>
+              </w:rPr>
+              <w:t xml:space="preserve">918,776</w:t>
             </w:r>
           </w:p>
         </w:tc>
@@ -3603,24 +3530,24 @@
               <w:rPr>
                 <w:rStyle w:val="Arial11"/>
               </w:rPr>
-              <w:t xml:space="preserve">783,102</w:t>
-            </w:r>
-          </w:p>
-        </w:tc>
-        <w:tc>
-          <w:tcPr>
-            <w:tcW w:w="1750" w:type="dxa"/>
-          </w:tcPr>
-          <w:p>
-            <w:pPr>
-              <w:jc w:val="center"/>
-              <w:spacing w:after="0"/>
-            </w:pPr>
-            <w:r>
-              <w:rPr>
-                <w:rStyle w:val="Arial11"/>
-              </w:rPr>
-              <w:t xml:space="preserve">1,803,299</w:t>
+              <w:t xml:space="preserve">747,346</w:t>
+            </w:r>
+          </w:p>
+        </w:tc>
+        <w:tc>
+          <w:tcPr>
+            <w:tcW w:w="1750" w:type="dxa"/>
+          </w:tcPr>
+          <w:p>
+            <w:pPr>
+              <w:jc w:val="center"/>
+              <w:spacing w:after="0"/>
+            </w:pPr>
+            <w:r>
+              <w:rPr>
+                <w:rStyle w:val="Arial11"/>
+              </w:rPr>
+              <w:t xml:space="preserve">1,748,615</w:t>
             </w:r>
           </w:p>
         </w:tc>
@@ -3714,7 +3641,7 @@
               <w:rPr>
                 <w:rStyle w:val="Arial11"/>
               </w:rPr>
-              <w:t xml:space="preserve">783,102</w:t>
+              <w:t xml:space="preserve">747,346</w:t>
             </w:r>
           </w:p>
         </w:tc>
@@ -3734,7 +3661,7 @@
               <w:rPr>
                 <w:rStyle w:val="Arial11"/>
               </w:rPr>
-              <w:t xml:space="preserve">1,803,299</w:t>
+              <w:t xml:space="preserve">1,748,615</w:t>
             </w:r>
           </w:p>
         </w:tc>
@@ -4029,7 +3956,7 @@
               <w:rPr>
                 <w:rStyle w:val="Arial11"/>
               </w:rPr>
-              <w:t xml:space="preserve">(191)</w:t>
+              <w:t xml:space="preserve">-</w:t>
             </w:r>
           </w:p>
         </w:tc>
@@ -4086,7 +4013,7 @@
               <w:rPr>
                 <w:rStyle w:val="Arial11"/>
               </w:rPr>
-              <w:t xml:space="preserve">(30,377)</w:t>
+              <w:t xml:space="preserve">(30,186)</w:t>
             </w:r>
           </w:p>
         </w:tc>
@@ -4142,24 +4069,24 @@
               <w:rPr>
                 <w:rStyle w:val="Arial11"/>
               </w:rPr>
-              <w:t xml:space="preserve">719,635</w:t>
-            </w:r>
-          </w:p>
-        </w:tc>
-        <w:tc>
-          <w:tcPr>
-            <w:tcW w:w="1750" w:type="dxa"/>
-          </w:tcPr>
-          <w:p>
-            <w:pPr>
-              <w:jc w:val="center"/>
-              <w:spacing w:after="0"/>
-            </w:pPr>
-            <w:r>
-              <w:rPr>
-                <w:rStyle w:val="Arial11"/>
-              </w:rPr>
-              <w:t xml:space="preserve">1,782,550</w:t>
+              <w:t xml:space="preserve">684,070</w:t>
+            </w:r>
+          </w:p>
+        </w:tc>
+        <w:tc>
+          <w:tcPr>
+            <w:tcW w:w="1750" w:type="dxa"/>
+          </w:tcPr>
+          <w:p>
+            <w:pPr>
+              <w:jc w:val="center"/>
+              <w:spacing w:after="0"/>
+            </w:pPr>
+            <w:r>
+              <w:rPr>
+                <w:rStyle w:val="Arial11"/>
+              </w:rPr>
+              <w:t xml:space="preserve">1,727,866</w:t>
             </w:r>
           </w:p>
         </w:tc>
@@ -4257,7 +4184,7 @@
               <w:rPr>
                 <w:rStyle w:val="Arial11"/>
               </w:rPr>
-              <w:t xml:space="preserve">1,728,328</w:t>
+              <w:t xml:space="preserve">1,692,763</w:t>
             </w:r>
           </w:p>
         </w:tc>
@@ -4277,7 +4204,7 @@
               <w:rPr>
                 <w:rStyle w:val="Arial11"/>
               </w:rPr>
-              <w:t xml:space="preserve">1,782,550</w:t>
+              <w:t xml:space="preserve">1,727,866</w:t>
             </w:r>
           </w:p>
         </w:tc>
@@ -4298,7 +4225,7 @@
         <w:rPr>
           <w:rStyle w:val="ArialBlack11"/>
         </w:rPr>
-        <w:t xml:space="preserve">VSIG PTE. LTD.</w:t>
+        <w:t xml:space="preserve"/>
       </w:r>
     </w:p>
     <w:p>
@@ -4499,7 +4426,7 @@
         <w:rPr>
           <w:rStyle w:val="ArialBlack11"/>
         </w:rPr>
-        <w:t xml:space="preserve">VSIG PTE. LTD.</w:t>
+        <w:t xml:space="preserve"/>
       </w:r>
     </w:p>
     <w:p>
@@ -4752,7 +4679,7 @@
         <w:rPr>
           <w:rStyle w:val="ArialBlack11"/>
         </w:rPr>
-        <w:t xml:space="preserve">VSIG PTE. LTD.</w:t>
+        <w:t xml:space="preserve"/>
       </w:r>
     </w:p>
     <w:p>
@@ -4955,7 +4882,7 @@
         <w:rPr>
           <w:rStyle w:val="ArialBlack11"/>
         </w:rPr>
-        <w:t xml:space="preserve">VSIG PTE. LTD.</w:t>
+        <w:t xml:space="preserve"/>
       </w:r>
     </w:p>
     <w:p>
@@ -5158,7 +5085,7 @@
         <w:rPr>
           <w:rStyle w:val="ArialBlack11"/>
         </w:rPr>
-        <w:t xml:space="preserve">VSIG PTE. LTD.</w:t>
+        <w:t xml:space="preserve"/>
       </w:r>
     </w:p>
     <w:p>
@@ -5349,7 +5276,7 @@
         <w:rPr>
           <w:rStyle w:val="ArialBlack11"/>
         </w:rPr>
-        <w:t xml:space="preserve">VSIG PTE. LTD.</w:t>
+        <w:t xml:space="preserve"/>
       </w:r>
     </w:p>
     <w:p>
@@ -5574,7 +5501,7 @@
         <w:rPr>
           <w:rStyle w:val="ArialBlack11"/>
         </w:rPr>
-        <w:t xml:space="preserve">VSIG PTE. LTD.</w:t>
+        <w:t xml:space="preserve"/>
       </w:r>
     </w:p>
     <w:p>
@@ -5778,7 +5705,7 @@
         <w:rPr>
           <w:rStyle w:val="ArialBlack11"/>
         </w:rPr>
-        <w:t xml:space="preserve">VSIG PTE. LTD.</w:t>
+        <w:t xml:space="preserve"/>
       </w:r>
     </w:p>
     <w:p>
@@ -5988,7 +5915,7 @@
         <w:rPr>
           <w:rStyle w:val="ArialBlack11"/>
         </w:rPr>
-        <w:t xml:space="preserve">VSIG PTE. LTD.</w:t>
+        <w:t xml:space="preserve"/>
       </w:r>
     </w:p>
     <w:p>
@@ -6015,346 +5942,6 @@
         </w:pict>
       </w:r>
     </w:p>
-    <w:p>
-      <w:pPr>
-        <w:numPr>
-          <w:ilvl w:val="0"/>
-          <w:numId w:val="7"/>
-        </w:numPr>
-      </w:pPr>
-      <w:r>
-        <w:rPr/>
-        <w:t xml:space="preserve">OTHER INCOME</w:t>
-      </w:r>
-    </w:p>
-    <w:tbl>
-      <w:tblGrid>
-        <w:gridCol w:w="5250" w:type="dxa"/>
-        <w:gridCol w:w="1750" w:type="dxa"/>
-        <w:gridCol w:w="1750" w:type="dxa"/>
-      </w:tblGrid>
-      <w:tr>
-        <w:trPr/>
-        <w:tc>
-          <w:tcPr>
-            <w:tcW w:w="5250" w:type="dxa"/>
-          </w:tcPr>
-          <w:p/>
-        </w:tc>
-        <w:tc>
-          <w:tcPr>
-            <w:tcW w:w="1750" w:type="dxa"/>
-          </w:tcPr>
-          <w:p/>
-        </w:tc>
-      </w:tr>
-      <w:tr>
-        <w:trPr/>
-        <w:tc>
-          <w:tcPr>
-            <w:tcW w:w="5250" w:type="dxa"/>
-          </w:tcPr>
-          <w:p/>
-        </w:tc>
-        <w:tc>
-          <w:tcPr>
-            <w:tcW w:w="1750" w:type="dxa"/>
-          </w:tcPr>
-          <w:p>
-            <w:pPr/>
-            <w:r>
-              <w:rPr/>
-              <w:t xml:space="preserve">01.01.2016</w:t>
-            </w:r>
-          </w:p>
-          <w:p>
-            <w:pPr>
-              <w:jc w:val="center"/>
-              <w:spacing w:after="0"/>
-            </w:pPr>
-            <w:r>
-              <w:rPr>
-                <w:rStyle w:val="Arial11"/>
-              </w:rPr>
-              <w:t xml:space="preserve">to</w:t>
-            </w:r>
-          </w:p>
-          <w:p>
-            <w:pPr/>
-            <w:r>
-              <w:rPr>
-                <w:rStyle w:val="TableUnderline"/>
-              </w:rPr>
-              <w:t xml:space="preserve">31.12.2016</w:t>
-            </w:r>
-          </w:p>
-          <w:p>
-            <w:pPr>
-              <w:jc w:val="center"/>
-              <w:spacing w:after="0"/>
-            </w:pPr>
-            <w:r>
-              <w:rPr>
-                <w:rStyle w:val="Arial11"/>
-              </w:rPr>
-              <w:t xml:space="preserve">$</w:t>
-            </w:r>
-          </w:p>
-        </w:tc>
-        <w:tc>
-          <w:tcPr>
-            <w:tcW w:w="1750" w:type="dxa"/>
-          </w:tcPr>
-          <w:p>
-            <w:pPr/>
-            <w:r>
-              <w:rPr/>
-              <w:t xml:space="preserve">01.01.2015</w:t>
-            </w:r>
-          </w:p>
-          <w:p>
-            <w:pPr>
-              <w:jc w:val="center"/>
-              <w:spacing w:after="0"/>
-            </w:pPr>
-            <w:r>
-              <w:rPr>
-                <w:rStyle w:val="Arial11"/>
-              </w:rPr>
-              <w:t xml:space="preserve">to</w:t>
-            </w:r>
-          </w:p>
-          <w:p>
-            <w:pPr/>
-            <w:r>
-              <w:rPr>
-                <w:rStyle w:val="TableUnderline"/>
-              </w:rPr>
-              <w:t xml:space="preserve">31.12.2015</w:t>
-            </w:r>
-          </w:p>
-          <w:p>
-            <w:pPr>
-              <w:jc w:val="center"/>
-              <w:spacing w:after="0"/>
-            </w:pPr>
-            <w:r>
-              <w:rPr>
-                <w:rStyle w:val="Arial11"/>
-              </w:rPr>
-              <w:t xml:space="preserve">$</w:t>
-            </w:r>
-          </w:p>
-        </w:tc>
-      </w:tr>
-      <w:tr>
-        <w:trPr/>
-        <w:tc>
-          <w:tcPr>
-            <w:tcW w:w="5250" w:type="dxa"/>
-          </w:tcPr>
-          <w:p>
-            <w:pPr/>
-            <w:r>
-              <w:rPr/>
-              <w:t xml:space="preserve">A</w:t>
-            </w:r>
-          </w:p>
-        </w:tc>
-        <w:tc>
-          <w:tcPr>
-            <w:tcW w:w="1750" w:type="dxa"/>
-          </w:tcPr>
-          <w:p>
-            <w:pPr>
-              <w:jc w:val="center"/>
-              <w:spacing w:after="0"/>
-            </w:pPr>
-            <w:r>
-              <w:rPr>
-                <w:rStyle w:val="Arial11"/>
-              </w:rPr>
-              <w:t xml:space="preserve">1</w:t>
-            </w:r>
-          </w:p>
-        </w:tc>
-        <w:tc>
-          <w:tcPr>
-            <w:tcW w:w="1750" w:type="dxa"/>
-          </w:tcPr>
-          <w:p>
-            <w:pPr>
-              <w:jc w:val="center"/>
-              <w:spacing w:after="0"/>
-            </w:pPr>
-            <w:r>
-              <w:rPr>
-                <w:rStyle w:val="Arial11"/>
-              </w:rPr>
-              <w:t xml:space="preserve">-1</w:t>
-            </w:r>
-          </w:p>
-        </w:tc>
-      </w:tr>
-      <w:tr>
-        <w:trPr/>
-        <w:tc>
-          <w:tcPr>
-            <w:tcW w:w="5250" w:type="dxa"/>
-          </w:tcPr>
-          <w:p>
-            <w:pPr/>
-            <w:r>
-              <w:rPr/>
-              <w:t xml:space="preserve">B</w:t>
-            </w:r>
-          </w:p>
-        </w:tc>
-        <w:tc>
-          <w:tcPr>
-            <w:tcW w:w="1750" w:type="dxa"/>
-          </w:tcPr>
-          <w:p>
-            <w:pPr>
-              <w:jc w:val="center"/>
-              <w:spacing w:after="0"/>
-            </w:pPr>
-            <w:r>
-              <w:rPr>
-                <w:rStyle w:val="Arial11"/>
-              </w:rPr>
-              <w:t xml:space="preserve">1</w:t>
-            </w:r>
-          </w:p>
-        </w:tc>
-        <w:tc>
-          <w:tcPr>
-            <w:tcW w:w="1750" w:type="dxa"/>
-          </w:tcPr>
-          <w:p>
-            <w:pPr>
-              <w:jc w:val="center"/>
-              <w:spacing w:after="0"/>
-            </w:pPr>
-            <w:r>
-              <w:rPr>
-                <w:rStyle w:val="Arial11"/>
-              </w:rPr>
-              <w:t xml:space="preserve">-2</w:t>
-            </w:r>
-          </w:p>
-        </w:tc>
-      </w:tr>
-      <w:tr>
-        <w:trPr/>
-        <w:tc>
-          <w:tcPr>
-            <w:tcW w:w="5250" w:type="dxa"/>
-          </w:tcPr>
-          <w:p>
-            <w:pPr/>
-            <w:r>
-              <w:rPr/>
-              <w:t xml:space="preserve">C</w:t>
-            </w:r>
-          </w:p>
-        </w:tc>
-        <w:tc>
-          <w:tcPr>
-            <w:tcW w:w="1750" w:type="dxa"/>
-          </w:tcPr>
-          <w:p>
-            <w:pPr>
-              <w:jc w:val="center"/>
-              <w:spacing w:after="0"/>
-            </w:pPr>
-            <w:r>
-              <w:rPr>
-                <w:rStyle w:val="Arial11"/>
-              </w:rPr>
-              <w:t xml:space="preserve">3</w:t>
-            </w:r>
-          </w:p>
-        </w:tc>
-        <w:tc>
-          <w:tcPr>
-            <w:tcW w:w="1750" w:type="dxa"/>
-          </w:tcPr>
-          <w:p>
-            <w:pPr>
-              <w:jc w:val="center"/>
-              <w:spacing w:after="0"/>
-            </w:pPr>
-            <w:r>
-              <w:rPr>
-                <w:rStyle w:val="Arial11"/>
-              </w:rPr>
-              <w:t xml:space="preserve">-</w:t>
-            </w:r>
-          </w:p>
-        </w:tc>
-      </w:tr>
-      <w:tr>
-        <w:trPr/>
-        <w:tc>
-          <w:tcPr>
-            <w:tcW w:w="5250" w:type="dxa"/>
-          </w:tcPr>
-          <w:p/>
-        </w:tc>
-        <w:tc>
-          <w:tcPr>
-            <w:tcW w:w="1750" w:type="dxa"/>
-            <w:tcBorders>
-              <w:top w:val="single" w:sz="1" w:color="#000000"/>
-              <w:bottom w:val="single" w:sz="18" w:color="#000000"/>
-            </w:tcBorders>
-          </w:tcPr>
-          <w:p>
-            <w:pPr>
-              <w:jc w:val="center"/>
-              <w:spacing w:after="0"/>
-            </w:pPr>
-            <w:r>
-              <w:rPr>
-                <w:rStyle w:val="Arial11"/>
-              </w:rPr>
-              <w:t xml:space="preserve">5</w:t>
-            </w:r>
-          </w:p>
-        </w:tc>
-        <w:tc>
-          <w:tcPr>
-            <w:tcW w:w="1750" w:type="dxa"/>
-            <w:tcBorders>
-              <w:top w:val="single" w:sz="1" w:color="#000000"/>
-              <w:bottom w:val="single" w:sz="18" w:color="#000000"/>
-            </w:tcBorders>
-          </w:tcPr>
-          <w:p>
-            <w:pPr>
-              <w:jc w:val="center"/>
-              <w:spacing w:after="0"/>
-            </w:pPr>
-            <w:r>
-              <w:rPr>
-                <w:rStyle w:val="Arial11"/>
-              </w:rPr>
-              <w:t xml:space="preserve">(-3)</w:t>
-            </w:r>
-          </w:p>
-        </w:tc>
-      </w:tr>
-      <w:tr>
-        <w:trPr/>
-        <w:tc>
-          <w:tcPr>
-            <w:tcW w:w="5250" w:type="dxa"/>
-          </w:tcPr>
-          <w:p/>
-        </w:tc>
-      </w:tr>
-    </w:tbl>
     <w:p>
       <w:pPr>
         <w:sectPr>
@@ -7897,7 +7484,7 @@
         <w:rPr>
           <w:rStyle w:val="ArialBlack11"/>
         </w:rPr>
-        <w:t xml:space="preserve">VSIG PTE. LTD.</w:t>
+        <w:t xml:space="preserve"/>
       </w:r>
     </w:p>
     <w:p>
@@ -8095,7 +7682,7 @@
         <w:rPr>
           <w:rStyle w:val="ArialBlack11"/>
         </w:rPr>
-        <w:t xml:space="preserve">VSIG PTE. LTD.</w:t>
+        <w:t xml:space="preserve"/>
       </w:r>
     </w:p>
     <w:p>
@@ -8311,7 +7898,7 @@
         <w:rPr>
           <w:rStyle w:val="ArialBlack11"/>
         </w:rPr>
-        <w:t xml:space="preserve">VSIG PTE. LTD.</w:t>
+        <w:t xml:space="preserve"/>
       </w:r>
     </w:p>
     <w:p>
@@ -8496,7 +8083,7 @@
         <w:rPr>
           <w:rStyle w:val="ArialBlack11"/>
         </w:rPr>
-        <w:t xml:space="preserve">VSIG PTE. LTD.</w:t>
+        <w:t xml:space="preserve"/>
       </w:r>
     </w:p>
     <w:p>
@@ -8603,7 +8190,7 @@
             <w:pPr/>
             <w:r>
               <w:rPr/>
-              <w:t xml:space="preserve">04.07.2018</w:t>
+              <w:t xml:space="preserve">01.01.2015</w:t>
             </w:r>
           </w:p>
           <w:p>
@@ -8865,7 +8452,7 @@
               <w:rPr>
                 <w:rStyle w:val="Arial11"/>
               </w:rPr>
-              <w:t xml:space="preserve">-</w:t>
+              <w:t xml:space="preserve">13,643</w:t>
             </w:r>
           </w:p>
         </w:tc>
@@ -8926,7 +8513,7 @@
               <w:rPr>
                 <w:rStyle w:val="Arial11"/>
               </w:rPr>
-              <w:t xml:space="preserve">62,733</w:t>
+              <w:t xml:space="preserve">-</w:t>
             </w:r>
           </w:p>
         </w:tc>
@@ -8947,7 +8534,7 @@
               <w:rPr>
                 <w:rStyle w:val="Arial11"/>
               </w:rPr>
-              <w:t xml:space="preserve">54,684</w:t>
+              <w:t xml:space="preserve">-</w:t>
             </w:r>
           </w:p>
         </w:tc>
@@ -8973,24 +8560,24 @@
               <w:rPr>
                 <w:rStyle w:val="Arial11"/>
               </w:rPr>
-              <w:t xml:space="preserve">62,733</w:t>
-            </w:r>
-          </w:p>
-        </w:tc>
-        <w:tc>
-          <w:tcPr>
-            <w:tcW w:w="1750" w:type="dxa"/>
-          </w:tcPr>
-          <w:p>
-            <w:pPr>
-              <w:jc w:val="center"/>
-              <w:spacing w:after="0"/>
-            </w:pPr>
-            <w:r>
-              <w:rPr>
-                <w:rStyle w:val="Arial11"/>
-              </w:rPr>
-              <w:t xml:space="preserve">106,179</w:t>
+              <w:t xml:space="preserve">13,643</w:t>
+            </w:r>
+          </w:p>
+        </w:tc>
+        <w:tc>
+          <w:tcPr>
+            <w:tcW w:w="1750" w:type="dxa"/>
+          </w:tcPr>
+          <w:p>
+            <w:pPr>
+              <w:jc w:val="center"/>
+              <w:spacing w:after="0"/>
+            </w:pPr>
+            <w:r>
+              <w:rPr>
+                <w:rStyle w:val="Arial11"/>
+              </w:rPr>
+              <w:t xml:space="preserve">51,495</w:t>
             </w:r>
           </w:p>
         </w:tc>
@@ -9049,7 +8636,7 @@
               <w:rPr>
                 <w:rStyle w:val="Arial11"/>
               </w:rPr>
-              <w:t xml:space="preserve">237,327</w:t>
+              <w:t xml:space="preserve">224,184</w:t>
             </w:r>
           </w:p>
         </w:tc>
@@ -9144,124 +8731,59 @@
           <w:tcPr>
             <w:tcW w:w="8750" w:type="dxa"/>
           </w:tcPr>
+          <w:p/>
+        </w:tc>
+        <w:tc>
+          <w:tcPr>
+            <w:tcW w:w="1750" w:type="dxa"/>
+            <w:tcBorders>
+              <w:bottom w:val="single" w:sz="1" w:color="000000"/>
+            </w:tcBorders>
+          </w:tcPr>
+          <w:p>
+            <w:pPr>
+              <w:jc w:val="center"/>
+              <w:spacing w:after="0"/>
+            </w:pPr>
+            <w:r>
+              <w:rPr>
+                <w:rStyle w:val="Arial11"/>
+              </w:rPr>
+              <w:t xml:space="preserve">(225,233)</w:t>
+            </w:r>
+          </w:p>
+        </w:tc>
+        <w:tc>
+          <w:tcPr>
+            <w:tcW w:w="1750" w:type="dxa"/>
+            <w:tcBorders>
+              <w:bottom w:val="single" w:sz="1" w:color="000000"/>
+            </w:tcBorders>
+          </w:tcPr>
+          <w:p>
+            <w:pPr>
+              <w:jc w:val="center"/>
+              <w:spacing w:after="0"/>
+            </w:pPr>
+            <w:r>
+              <w:rPr>
+                <w:rStyle w:val="Arial11"/>
+              </w:rPr>
+              <w:t xml:space="preserve">(284,154)</w:t>
+            </w:r>
+          </w:p>
+        </w:tc>
+      </w:tr>
+      <w:tr>
+        <w:trPr/>
+        <w:tc>
+          <w:tcPr>
+            <w:tcW w:w="8750" w:type="dxa"/>
+          </w:tcPr>
           <w:p>
             <w:pPr/>
             <w:r>
               <w:rPr>
-                <w:rStyle w:val="Arial11"/>
-              </w:rPr>
-              <w:t xml:space="preserve">Finance Expenses </w:t>
-            </w:r>
-            <w:r>
-              <w:rPr>
-                <w:rStyle w:val="Arial11Italic"/>
-              </w:rPr>
-              <w:t xml:space="preserve">(Appendix II)</w:t>
-            </w:r>
-          </w:p>
-        </w:tc>
-        <w:tc>
-          <w:tcPr>
-            <w:tcW w:w="1750" w:type="dxa"/>
-            <w:tcBorders>
-              <w:left w:val="single" w:sz="1" w:color="#000000"/>
-              <w:bottom w:val="single" w:sz="1" w:color="#000000"/>
-            </w:tcBorders>
-          </w:tcPr>
-          <w:p>
-            <w:pPr>
-              <w:jc w:val="center"/>
-              <w:spacing w:after="0"/>
-            </w:pPr>
-            <w:r>
-              <w:rPr>
-                <w:rStyle w:val="Arial11"/>
-              </w:rPr>
-              <w:t xml:space="preserve">191</w:t>
-            </w:r>
-          </w:p>
-        </w:tc>
-        <w:tc>
-          <w:tcPr>
-            <w:tcW w:w="1750" w:type="dxa"/>
-            <w:tcBorders>
-              <w:right w:val="single" w:sz="1" w:color="#000000"/>
-              <w:bottom w:val="single" w:sz="1" w:color="#000000"/>
-            </w:tcBorders>
-          </w:tcPr>
-          <w:p>
-            <w:pPr>
-              <w:jc w:val="center"/>
-              <w:spacing w:after="0"/>
-            </w:pPr>
-            <w:r>
-              <w:rPr>
-                <w:rStyle w:val="Arial11"/>
-              </w:rPr>
-              <w:t xml:space="preserve">-</w:t>
-            </w:r>
-          </w:p>
-        </w:tc>
-      </w:tr>
-      <w:tr>
-        <w:trPr/>
-        <w:tc>
-          <w:tcPr>
-            <w:tcW w:w="8750" w:type="dxa"/>
-          </w:tcPr>
-          <w:p/>
-        </w:tc>
-        <w:tc>
-          <w:tcPr>
-            <w:tcW w:w="1750" w:type="dxa"/>
-            <w:tcBorders>
-              <w:bottom w:val="single" w:sz="1" w:color="000000"/>
-            </w:tcBorders>
-          </w:tcPr>
-          <w:p>
-            <w:pPr>
-              <w:jc w:val="center"/>
-              <w:spacing w:after="0"/>
-            </w:pPr>
-            <w:r>
-              <w:rPr>
-                <w:rStyle w:val="Arial11"/>
-              </w:rPr>
-              <w:t xml:space="preserve">(238,567)</w:t>
-            </w:r>
-          </w:p>
-        </w:tc>
-        <w:tc>
-          <w:tcPr>
-            <w:tcW w:w="1750" w:type="dxa"/>
-            <w:tcBorders>
-              <w:bottom w:val="single" w:sz="1" w:color="000000"/>
-            </w:tcBorders>
-          </w:tcPr>
-          <w:p>
-            <w:pPr>
-              <w:jc w:val="center"/>
-              <w:spacing w:after="0"/>
-            </w:pPr>
-            <w:r>
-              <w:rPr>
-                <w:rStyle w:val="Arial11"/>
-              </w:rPr>
-              <w:t xml:space="preserve">(284,154)</w:t>
-            </w:r>
-          </w:p>
-        </w:tc>
-      </w:tr>
-      <w:tr>
-        <w:trPr/>
-        <w:tc>
-          <w:tcPr>
-            <w:tcW w:w="8750" w:type="dxa"/>
-          </w:tcPr>
-          <w:p>
-            <w:pPr/>
-            <w:r>
-              <w:rPr>
                 <w:rStyle w:val="ArialBlack11"/>
               </w:rPr>
               <w:t xml:space="preserve">Profit before income tax</w:t>
@@ -9284,7 +8806,7 @@
               <w:rPr>
                 <w:rStyle w:val="Arial11"/>
               </w:rPr>
-              <w:t xml:space="preserve">653,898</w:t>
+              <w:t xml:space="preserve">618,142</w:t>
             </w:r>
           </w:p>
         </w:tc>
@@ -9304,7 +8826,7 @@
               <w:rPr>
                 <w:rStyle w:val="Arial11"/>
               </w:rPr>
-              <w:t xml:space="preserve">965,397</w:t>
+              <w:t xml:space="preserve">910,713</w:t>
             </w:r>
           </w:p>
         </w:tc>
@@ -9328,7 +8850,7 @@
         <w:rPr>
           <w:rStyle w:val="ArialBlack11"/>
         </w:rPr>
-        <w:t xml:space="preserve">VSIG PTE. LTD.</w:t>
+        <w:t xml:space="preserve"/>
       </w:r>
     </w:p>
     <w:p>
@@ -9435,7 +8957,7 @@
             <w:pPr/>
             <w:r>
               <w:rPr/>
-              <w:t xml:space="preserve">04.07.2018</w:t>
+              <w:t xml:space="preserve">01.01.2015</w:t>
             </w:r>
           </w:p>
           <w:p>
@@ -10037,6 +9559,65 @@
               <w:rPr>
                 <w:rStyle w:val="Arial11"/>
               </w:rPr>
+              <w:t xml:space="preserve">Medical Expenses</w:t>
+            </w:r>
+          </w:p>
+        </w:tc>
+        <w:tc>
+          <w:tcPr>
+            <w:tcW w:w="1750" w:type="dxa"/>
+            <w:tcBorders>
+              <w:left w:val="single" w:sz="1" w:color="#000000"/>
+            </w:tcBorders>
+          </w:tcPr>
+          <w:p>
+            <w:pPr>
+              <w:jc w:val="center"/>
+              <w:spacing w:after="0"/>
+            </w:pPr>
+            <w:r>
+              <w:rPr>
+                <w:rStyle w:val="Arial11"/>
+              </w:rPr>
+              <w:t xml:space="preserve">500</w:t>
+            </w:r>
+          </w:p>
+        </w:tc>
+        <w:tc>
+          <w:tcPr>
+            <w:tcW w:w="1750" w:type="dxa"/>
+            <w:tcBorders>
+              <w:right w:val="single" w:sz="1" w:color="#000000"/>
+            </w:tcBorders>
+          </w:tcPr>
+          <w:p>
+            <w:pPr>
+              <w:jc w:val="center"/>
+              <w:spacing w:after="0"/>
+            </w:pPr>
+            <w:r>
+              <w:rPr>
+                <w:rStyle w:val="Arial11"/>
+              </w:rPr>
+              <w:t xml:space="preserve">-</w:t>
+            </w:r>
+          </w:p>
+        </w:tc>
+      </w:tr>
+      <w:tr>
+        <w:trPr/>
+        <w:tc>
+          <w:tcPr>
+            <w:tcW w:w="8750" w:type="dxa"/>
+          </w:tcPr>
+          <w:p>
+            <w:pPr>
+              <w:spacing w:after="0"/>
+            </w:pPr>
+            <w:r>
+              <w:rPr>
+                <w:rStyle w:val="Arial11"/>
+              </w:rPr>
               <w:t xml:space="preserve">Nominee Director Services</w:t>
             </w:r>
           </w:p>
@@ -10609,65 +10190,6 @@
                 <w:rStyle w:val="Arial11"/>
               </w:rPr>
               <w:t xml:space="preserve">1,200</w:t>
-            </w:r>
-          </w:p>
-        </w:tc>
-      </w:tr>
-      <w:tr>
-        <w:trPr/>
-        <w:tc>
-          <w:tcPr>
-            <w:tcW w:w="8750" w:type="dxa"/>
-          </w:tcPr>
-          <w:p>
-            <w:pPr>
-              <w:spacing w:after="0"/>
-            </w:pPr>
-            <w:r>
-              <w:rPr>
-                <w:rStyle w:val="Arial11"/>
-              </w:rPr>
-              <w:t xml:space="preserve">Exchange difference</w:t>
-            </w:r>
-          </w:p>
-        </w:tc>
-        <w:tc>
-          <w:tcPr>
-            <w:tcW w:w="1750" w:type="dxa"/>
-            <w:tcBorders>
-              <w:left w:val="single" w:sz="1" w:color="#000000"/>
-            </w:tcBorders>
-          </w:tcPr>
-          <w:p>
-            <w:pPr>
-              <w:jc w:val="center"/>
-              <w:spacing w:after="0"/>
-            </w:pPr>
-            <w:r>
-              <w:rPr>
-                <w:rStyle w:val="Arial11"/>
-              </w:rPr>
-              <w:t xml:space="preserve">13,643</w:t>
-            </w:r>
-          </w:p>
-        </w:tc>
-        <w:tc>
-          <w:tcPr>
-            <w:tcW w:w="1750" w:type="dxa"/>
-            <w:tcBorders>
-              <w:right w:val="single" w:sz="1" w:color="#000000"/>
-            </w:tcBorders>
-          </w:tcPr>
-          <w:p>
-            <w:pPr>
-              <w:jc w:val="center"/>
-              <w:spacing w:after="0"/>
-            </w:pPr>
-            <w:r>
-              <w:rPr>
-                <w:rStyle w:val="Arial11"/>
-              </w:rPr>
-              <w:t xml:space="preserve">-</w:t>
             </w:r>
           </w:p>
         </w:tc>
@@ -11049,7 +10571,7 @@
               <w:rPr>
                 <w:rStyle w:val="Arial11"/>
               </w:rPr>
-              <w:t xml:space="preserve">(237,327)</w:t>
+              <w:t xml:space="preserve">(224,184)</w:t>
             </w:r>
           </w:p>
         </w:tc>
@@ -11339,50 +10861,11 @@
           <w:tcPr>
             <w:tcW w:w="8750" w:type="dxa"/>
           </w:tcPr>
-          <w:p>
-            <w:pPr>
-              <w:spacing w:after="0"/>
-            </w:pPr>
-            <w:r>
-              <w:rPr>
-                <w:rStyle w:val="Arial11"/>
-              </w:rPr>
-              <w:t xml:space="preserve">Interest on bank borrowings</w:t>
-            </w:r>
-          </w:p>
-        </w:tc>
-        <w:tc>
-          <w:tcPr>
-            <w:tcW w:w="1750" w:type="dxa"/>
-            <w:tcBorders>
-              <w:top w:val="single" w:sz="1" w:color="#000000"/>
-              <w:left w:val="single" w:sz="1" w:color="#000000"/>
-              <w:right w:val="single" w:sz="1" w:color="#000000"/>
-              <w:bottom w:val="single" w:sz="1" w:color="#000000"/>
-            </w:tcBorders>
-          </w:tcPr>
-          <w:p>
-            <w:pPr>
-              <w:jc w:val="center"/>
-              <w:spacing w:after="0"/>
-            </w:pPr>
-            <w:r>
-              <w:rPr>
-                <w:rStyle w:val="Arial11"/>
-              </w:rPr>
-              <w:t xml:space="preserve">191</w:t>
-            </w:r>
-          </w:p>
-        </w:tc>
-        <w:tc>
-          <w:tcPr>
-            <w:tcW w:w="1750" w:type="dxa"/>
-            <w:tcBorders>
-              <w:top w:val="single" w:sz="1" w:color="#000000"/>
-              <w:left w:val="single" w:sz="1" w:color="#000000"/>
-              <w:right w:val="single" w:sz="1" w:color="#000000"/>
-              <w:bottom w:val="single" w:sz="1" w:color="#000000"/>
-            </w:tcBorders>
+          <w:p/>
+        </w:tc>
+        <w:tc>
+          <w:tcPr>
+            <w:tcW w:w="1750" w:type="dxa"/>
           </w:tcPr>
           <w:p>
             <w:pPr>
@@ -11394,32 +10877,6 @@
                 <w:rStyle w:val="Arial11"/>
               </w:rPr>
               <w:t xml:space="preserve">-</w:t>
-            </w:r>
-          </w:p>
-        </w:tc>
-      </w:tr>
-      <w:tr>
-        <w:trPr/>
-        <w:tc>
-          <w:tcPr>
-            <w:tcW w:w="8750" w:type="dxa"/>
-          </w:tcPr>
-          <w:p/>
-        </w:tc>
-        <w:tc>
-          <w:tcPr>
-            <w:tcW w:w="1750" w:type="dxa"/>
-          </w:tcPr>
-          <w:p>
-            <w:pPr>
-              <w:jc w:val="center"/>
-              <w:spacing w:after="0"/>
-            </w:pPr>
-            <w:r>
-              <w:rPr>
-                <w:rStyle w:val="Arial11"/>
-              </w:rPr>
-              <w:t xml:space="preserve">(191)</w:t>
             </w:r>
           </w:p>
         </w:tc>
@@ -11458,7 +10915,7 @@
 <file path=word/numbering.xml><?xml version="1.0" encoding="utf-8"?>
 <w:numbering xmlns:ve="http://schemas.openxmlformats.org/markup-compatibility/2006" xmlns:o="urn:schemas-microsoft-com:office:office" xmlns:r="http://schemas.openxmlformats.org/officeDocument/2006/relationships" xmlns:m="http://schemas.openxmlformats.org/officeDocument/2006/math" xmlns:v="urn:schemas-microsoft-com:vml" xmlns:wp="http://schemas.openxmlformats.org/drawingml/2006/wordprocessingDrawing" xmlns:w10="urn:schemas-microsoft-com:office:word" xmlns:w="http://schemas.openxmlformats.org/wordprocessingml/2006/main" xmlns:wne="http://schemas.microsoft.com/office/word/2006/wordml">
   <w:abstractNum w:abstractNumId="6">
-    <w:nsid w:val="9D2AEEAE"/>
+    <w:nsid w:val="7B083507"/>
     <w:multiLevelType w:val="multilevel"/>
     <w:lvl w:ilvl="0">
       <w:start w:val="1"/>
@@ -11582,7 +11039,7 @@
     </w:lvl>
   </w:abstractNum>
   <w:abstractNum w:abstractNumId="7">
-    <w:nsid w:val="970CC868"/>
+    <w:nsid w:val="B9989A96"/>
     <w:multiLevelType w:val="multilevel"/>
     <w:lvl w:ilvl="0">
       <w:start w:val="1"/>
@@ -11721,7 +11178,7 @@
     </w:lvl>
   </w:abstractNum>
   <w:abstractNum w:abstractNumId="8">
-    <w:nsid w:val="5DCA2B1F"/>
+    <w:nsid w:val="000E04BF"/>
     <w:multiLevelType w:val="multilevel"/>
     <w:lvl w:ilvl="0">
       <w:start w:val="1"/>

</xml_diff>

<commit_message>
Make changes for trade payable notes
</commit_message>
<xml_diff>
--- a/pages/report_fs/preview.docx
+++ b/pages/report_fs/preview.docx
@@ -29,7 +29,7 @@
         </w:rPr>
         <w:t xml:space="preserve">
           <w:br/>
-          (Company registration number: )
+          (Company registration number: 432)
         </w:t>
       </w:r>
     </w:p>
@@ -48,7 +48,7 @@
         <w:rPr>
           <w:rStyle w:val="ArialBlack14"/>
         </w:rPr>
-        <w:t xml:space="preserve">FOR THE FINANCIAL YEAR ENDED 31 DECEMBER 2016</w:t>
+        <w:t xml:space="preserve">FOR THE FINANCIAL YEAR ENDED 01 JANUARY 1970</w:t>
       </w:r>
     </w:p>
     <w:p>
@@ -78,7 +78,7 @@
         <w:t xml:space="preserve">
           DIRECTOR'S STATEMENT
           <w:br/>
-          FOR THE FINANCIAL YEAR ENDED 31 DECEMBER 2016
+          FOR THE FINANCIAL YEAR ENDED 01 JANUARY 1970
         </w:t>
       </w:r>
     </w:p>
@@ -101,7 +101,7 @@
         <w:rPr>
           <w:rStyle w:val="Arial11"/>
         </w:rPr>
-        <w:t xml:space="preserve">The director present this statement to the member together with the unaudited financial statements of  (“the Company”) for the financial year ended 31 December 2016.</w:t>
+        <w:t xml:space="preserve">The director present this statement to the member together with the unaudited financial statements of  (“the Company”) for the financial year ended 01 January 1970.</w:t>
       </w:r>
     </w:p>
     <w:p>
@@ -129,7 +129,7 @@
         <w:rPr>
           <w:rStyle w:val="Arial11"/>
         </w:rPr>
-        <w:t xml:space="preserve">the accompanying financial statements of the Company are drawn up so as to give a true and fair view of the financial position of the Company as at 31 December 2016 and the financial performance, changes in equity and cash flows of the Company for the financial year covered by the financial statements; and</w:t>
+        <w:t xml:space="preserve">the accompanying financial statements of the Company are drawn up so as to give a true and fair view of the financial position of the Company as at 01 January 1970 and the financial performance, changes in equity and cash flows of the Company for the financial year covered by the financial statements; and</w:t>
       </w:r>
     </w:p>
     <w:p>
@@ -179,7 +179,7 @@
         <w:rPr>
           <w:rStyle w:val="Arial11"/>
         </w:rPr>
-        <w:t xml:space="preserve">	aaaa   appointed on 31 December 2018</w:t>
+        <w:t xml:space="preserve">	hgfd   appointed on 03 July 2018</w:t>
       </w:r>
     </w:p>
     <w:p>
@@ -306,7 +306,7 @@
               <w:rPr>
                 <w:rStyle w:val="Arial11"/>
               </w:rPr>
-              <w:t xml:space="preserve">aaaa</w:t>
+              <w:t xml:space="preserve">hgfd</w:t>
             </w:r>
           </w:p>
         </w:tc>
@@ -321,7 +321,7 @@
               <w:rPr>
                 <w:rStyle w:val="Arial11"/>
               </w:rPr>
-              <w:t xml:space="preserve">1234</w:t>
+              <w:t xml:space="preserve">6543</w:t>
             </w:r>
           </w:p>
         </w:tc>
@@ -336,7 +336,7 @@
               <w:rPr>
                 <w:rStyle w:val="Arial11"/>
               </w:rPr>
-              <w:t xml:space="preserve">1234</w:t>
+              <w:t xml:space="preserve">65432</w:t>
             </w:r>
           </w:p>
         </w:tc>
@@ -369,7 +369,7 @@
         <w:t xml:space="preserve">
           DIRECTOR'S STATEMENT
           <w:br/>
-          FOR THE FINANCIAL YEAR ENDED 31 DECEMBER 2016
+          FOR THE FINANCIAL YEAR ENDED 01 JANUARY 1970
         </w:t>
       </w:r>
     </w:p>
@@ -502,7 +502,7 @@
           <w:rStyle w:val="Arial11"/>
         </w:rPr>
         <w:t xml:space="preserve">
-          aaaa
+          hgfd
           <w:br/>
           Director
         </w:t>
@@ -516,7 +516,7 @@
         <w:rPr>
           <w:rStyle w:val="Arial11"/>
         </w:rPr>
-        <w:t xml:space="preserve">Singapore, July 18 2018</w:t>
+        <w:t xml:space="preserve">Singapore, January 01 1970</w:t>
       </w:r>
     </w:p>
     <w:p>
@@ -546,7 +546,7 @@
         <w:t xml:space="preserve">
           STATEMENT OF COMPREHENSIVE INCOME
           <w:br/>
-          FOR THE FINANCIAL YEAR ENDED 31 DECEMBER 2016
+          FOR THE FINANCIAL YEAR ENDED 31 MARCH 4443
         </w:t>
       </w:r>
     </w:p>
@@ -601,7 +601,7 @@
             <w:pPr/>
             <w:r>
               <w:rPr/>
-              <w:t xml:space="preserve">01.01.2016</w:t>
+              <w:t xml:space="preserve">01.04.4443</w:t>
             </w:r>
           </w:p>
           <w:p>
@@ -622,7 +622,7 @@
               <w:rPr>
                 <w:rStyle w:val="TableUnderline"/>
               </w:rPr>
-              <w:t xml:space="preserve">31.12.2016</w:t>
+              <w:t xml:space="preserve">31.03.4443</w:t>
             </w:r>
           </w:p>
           <w:p>
@@ -646,7 +646,7 @@
             <w:pPr/>
             <w:r>
               <w:rPr/>
-              <w:t xml:space="preserve">01.01.2015</w:t>
+              <w:t xml:space="preserve">06.07.2018</w:t>
             </w:r>
           </w:p>
           <w:p>
@@ -667,7 +667,7 @@
               <w:rPr>
                 <w:rStyle w:val="TableUnderline"/>
               </w:rPr>
-              <w:t xml:space="preserve">31.12.2015</w:t>
+              <w:t xml:space="preserve">31.05.5555</w:t>
             </w:r>
           </w:p>
           <w:p>
@@ -875,39 +875,50 @@
           <w:tcPr>
             <w:tcW w:w="1750" w:type="dxa"/>
           </w:tcPr>
-          <w:p/>
-        </w:tc>
-        <w:tc>
-          <w:tcPr>
-            <w:tcW w:w="1750" w:type="dxa"/>
-          </w:tcPr>
-          <w:p>
-            <w:pPr>
-              <w:jc w:val="center"/>
-              <w:spacing w:after="0"/>
-            </w:pPr>
-            <w:r>
-              <w:rPr>
-                <w:rStyle w:val="Arial11"/>
-              </w:rPr>
-              <w:t xml:space="preserve">13,643</w:t>
-            </w:r>
-          </w:p>
-        </w:tc>
-        <w:tc>
-          <w:tcPr>
-            <w:tcW w:w="1750" w:type="dxa"/>
-          </w:tcPr>
-          <w:p>
-            <w:pPr>
-              <w:jc w:val="center"/>
-              <w:spacing w:after="0"/>
-            </w:pPr>
-            <w:r>
-              <w:rPr>
-                <w:rStyle w:val="Arial11"/>
-              </w:rPr>
-              <w:t xml:space="preserve">51,495</w:t>
+          <w:p>
+            <w:pPr>
+              <w:jc w:val="center"/>
+              <w:spacing w:after="0"/>
+            </w:pPr>
+            <w:r>
+              <w:rPr>
+                <w:rStyle w:val="Arial11"/>
+              </w:rPr>
+              <w:t xml:space="preserve">6</w:t>
+            </w:r>
+          </w:p>
+        </w:tc>
+        <w:tc>
+          <w:tcPr>
+            <w:tcW w:w="1750" w:type="dxa"/>
+          </w:tcPr>
+          <w:p>
+            <w:pPr>
+              <w:jc w:val="center"/>
+              <w:spacing w:after="0"/>
+            </w:pPr>
+            <w:r>
+              <w:rPr>
+                <w:rStyle w:val="Arial11"/>
+              </w:rPr>
+              <w:t xml:space="preserve">-</w:t>
+            </w:r>
+          </w:p>
+        </w:tc>
+        <w:tc>
+          <w:tcPr>
+            <w:tcW w:w="1750" w:type="dxa"/>
+          </w:tcPr>
+          <w:p>
+            <w:pPr>
+              <w:jc w:val="center"/>
+              <w:spacing w:after="0"/>
+            </w:pPr>
+            <w:r>
+              <w:rPr>
+                <w:rStyle w:val="Arial11"/>
+              </w:rPr>
+              <w:t xml:space="preserve">-</w:t>
             </w:r>
           </w:p>
         </w:tc>
@@ -960,24 +971,24 @@
               <w:rPr>
                 <w:rStyle w:val="Arial11"/>
               </w:rPr>
-              <w:t xml:space="preserve">(224,184)</w:t>
-            </w:r>
-          </w:p>
-        </w:tc>
-        <w:tc>
-          <w:tcPr>
-            <w:tcW w:w="1750" w:type="dxa"/>
-          </w:tcPr>
-          <w:p>
-            <w:pPr>
-              <w:jc w:val="center"/>
-              <w:spacing w:after="0"/>
-            </w:pPr>
-            <w:r>
-              <w:rPr>
-                <w:rStyle w:val="Arial11"/>
-              </w:rPr>
-              <w:t xml:space="preserve">(283,742)</w:t>
+              <w:t xml:space="preserve">(237,327)</w:t>
+            </w:r>
+          </w:p>
+        </w:tc>
+        <w:tc>
+          <w:tcPr>
+            <w:tcW w:w="1750" w:type="dxa"/>
+          </w:tcPr>
+          <w:p>
+            <w:pPr>
+              <w:jc w:val="center"/>
+              <w:spacing w:after="0"/>
+            </w:pPr>
+            <w:r>
+              <w:rPr>
+                <w:rStyle w:val="Arial11"/>
+              </w:rPr>
+              <w:t xml:space="preserve">(335,237)</w:t>
             </w:r>
           </w:p>
         </w:tc>
@@ -1072,24 +1083,24 @@
               <w:rPr>
                 <w:rStyle w:val="Arial11"/>
               </w:rPr>
-              <w:t xml:space="preserve">618,142</w:t>
-            </w:r>
-          </w:p>
-        </w:tc>
-        <w:tc>
-          <w:tcPr>
-            <w:tcW w:w="1750" w:type="dxa"/>
-          </w:tcPr>
-          <w:p>
-            <w:pPr>
-              <w:jc w:val="center"/>
-              <w:spacing w:after="0"/>
-            </w:pPr>
-            <w:r>
-              <w:rPr>
-                <w:rStyle w:val="Arial11"/>
-              </w:rPr>
-              <w:t xml:space="preserve">910,713</w:t>
+              <w:t xml:space="preserve">591,356</w:t>
+            </w:r>
+          </w:p>
+        </w:tc>
+        <w:tc>
+          <w:tcPr>
+            <w:tcW w:w="1750" w:type="dxa"/>
+          </w:tcPr>
+          <w:p>
+            <w:pPr>
+              <w:jc w:val="center"/>
+              <w:spacing w:after="0"/>
+            </w:pPr>
+            <w:r>
+              <w:rPr>
+                <w:rStyle w:val="Arial11"/>
+              </w:rPr>
+              <w:t xml:space="preserve">807,723</w:t>
             </w:r>
           </w:p>
         </w:tc>
@@ -1193,7 +1204,7 @@
               <w:rPr>
                 <w:rStyle w:val="Arial11"/>
               </w:rPr>
-              <w:t xml:space="preserve">581,679</w:t>
+              <w:t xml:space="preserve">554,893</w:t>
             </w:r>
           </w:p>
         </w:tc>
@@ -1213,7 +1224,7 @@
               <w:rPr>
                 <w:rStyle w:val="Arial11"/>
               </w:rPr>
-              <w:t xml:space="preserve">811,072</w:t>
+              <w:t xml:space="preserve">708,082</w:t>
             </w:r>
           </w:p>
         </w:tc>
@@ -1246,7 +1257,7 @@
         <w:t xml:space="preserve">
           STATEMENT OF FINANCIAL POSITION
           <w:br/>
-          AS AT 31 DECEMBER 2016
+          AS AT 31 MARCH 4443
         </w:t>
       </w:r>
     </w:p>
@@ -1306,7 +1317,7 @@
               <w:rPr>
                 <w:rStyle w:val="TableUnderline"/>
               </w:rPr>
-              <w:t xml:space="preserve">2016</w:t>
+              <w:t xml:space="preserve">4443</w:t>
             </w:r>
           </w:p>
           <w:p>
@@ -1335,7 +1346,7 @@
               <w:rPr>
                 <w:rStyle w:val="TableUnderline"/>
               </w:rPr>
-              <w:t xml:space="preserve">2015</w:t>
+              <w:t xml:space="preserve">5555</w:t>
             </w:r>
           </w:p>
           <w:p>
@@ -2276,7 +2287,7 @@
               <w:rPr>
                 <w:rStyle w:val="Arial11"/>
               </w:rPr>
-              <w:t xml:space="preserve">1,585,847</w:t>
+              <w:t xml:space="preserve">1,559,061</w:t>
             </w:r>
           </w:p>
         </w:tc>
@@ -2296,7 +2307,7 @@
               <w:rPr>
                 <w:rStyle w:val="Arial11"/>
               </w:rPr>
-              <w:t xml:space="preserve">949,483</w:t>
+              <w:t xml:space="preserve">846,493</w:t>
             </w:r>
           </w:p>
         </w:tc>
@@ -2339,7 +2350,7 @@
               <w:rPr>
                 <w:rStyle w:val="Arial11"/>
               </w:rPr>
-              <w:t xml:space="preserve">2,085,847</w:t>
+              <w:t xml:space="preserve">2,059,061</w:t>
             </w:r>
           </w:p>
         </w:tc>
@@ -2359,7 +2370,7 @@
               <w:rPr>
                 <w:rStyle w:val="Arial11"/>
               </w:rPr>
-              <w:t xml:space="preserve">1,014,483</w:t>
+              <w:t xml:space="preserve">911,493</w:t>
             </w:r>
           </w:p>
         </w:tc>
@@ -2392,7 +2403,7 @@
         <w:t xml:space="preserve">
           STATEMENT OF CHANGES IN EQUITY
           <w:br/>
-          FOR THE FINANCIAL YEAR ENDED 31 DECEMBER 2016
+          FOR THE FINANCIAL YEAR ENDED 31 MARCH 4443
         </w:t>
       </w:r>
     </w:p>
@@ -2553,7 +2564,7 @@
             <w:pPr/>
             <w:r>
               <w:rPr/>
-              <w:t xml:space="preserve">Balance as at 01 January 2015</w:t>
+              <w:t xml:space="preserve">Balance as at 06 July 2018</w:t>
             </w:r>
           </w:p>
         </w:tc>
@@ -2659,7 +2670,7 @@
               <w:rPr>
                 <w:rStyle w:val="Arial11"/>
               </w:rPr>
-              <w:t xml:space="preserve">811,072</w:t>
+              <w:t xml:space="preserve">708,082</w:t>
             </w:r>
           </w:p>
         </w:tc>
@@ -2679,7 +2690,7 @@
               <w:rPr>
                 <w:rStyle w:val="Arial11"/>
               </w:rPr>
-              <w:t xml:space="preserve">811,072</w:t>
+              <w:t xml:space="preserve">708,082</w:t>
             </w:r>
           </w:p>
         </w:tc>
@@ -2694,7 +2705,7 @@
             <w:pPr/>
             <w:r>
               <w:rPr/>
-              <w:t xml:space="preserve">Balance as at 31 December 2015</w:t>
+              <w:t xml:space="preserve">Balance as at 31 May 5555</w:t>
             </w:r>
           </w:p>
         </w:tc>
@@ -2866,7 +2877,7 @@
               <w:rPr>
                 <w:rStyle w:val="Arial11"/>
               </w:rPr>
-              <w:t xml:space="preserve">581,679</w:t>
+              <w:t xml:space="preserve">554,893</w:t>
             </w:r>
           </w:p>
         </w:tc>
@@ -2886,7 +2897,7 @@
               <w:rPr>
                 <w:rStyle w:val="Arial11"/>
               </w:rPr>
-              <w:t xml:space="preserve">581,679</w:t>
+              <w:t xml:space="preserve">554,893</w:t>
             </w:r>
           </w:p>
         </w:tc>
@@ -2901,7 +2912,7 @@
             <w:pPr/>
             <w:r>
               <w:rPr/>
-              <w:t xml:space="preserve">Balance as at 31 December 2016</w:t>
+              <w:t xml:space="preserve">Balance as at 31 March 4443</w:t>
             </w:r>
           </w:p>
         </w:tc>
@@ -2941,7 +2952,7 @@
               <w:rPr>
                 <w:rStyle w:val="Arial11"/>
               </w:rPr>
-              <w:t xml:space="preserve">1,585,847</w:t>
+              <w:t xml:space="preserve">1,559,061</w:t>
             </w:r>
           </w:p>
         </w:tc>
@@ -2961,7 +2972,7 @@
               <w:rPr>
                 <w:rStyle w:val="Arial11"/>
               </w:rPr>
-              <w:t xml:space="preserve">2,085,847</w:t>
+              <w:t xml:space="preserve">2,059,061</w:t>
             </w:r>
           </w:p>
         </w:tc>
@@ -2994,7 +3005,7 @@
         <w:t xml:space="preserve">
           STATEMENT OF CASH FLOWS
           <w:br/>
-          FOR THE FINANCIAL YEAR ENDED 31 DECEMBER 2016
+          FOR THE FINANCIAL YEAR ENDED 31 MARCH 4443
         </w:t>
       </w:r>
     </w:p>
@@ -3036,7 +3047,7 @@
               <w:rPr>
                 <w:rStyle w:val="Arial11"/>
               </w:rPr>
-              <w:t xml:space="preserve">01.01.2016</w:t>
+              <w:t xml:space="preserve">01.04.4443</w:t>
             </w:r>
           </w:p>
           <w:p>
@@ -3060,7 +3071,7 @@
               <w:rPr>
                 <w:rStyle w:val="TableUnderline"/>
               </w:rPr>
-              <w:t xml:space="preserve">31.12.2016</w:t>
+              <w:t xml:space="preserve">31.03.4443</w:t>
             </w:r>
           </w:p>
           <w:p>
@@ -3089,7 +3100,7 @@
               <w:rPr>
                 <w:rStyle w:val="Arial11"/>
               </w:rPr>
-              <w:t xml:space="preserve">01.01.2015</w:t>
+              <w:t xml:space="preserve">06.07.2018</w:t>
             </w:r>
           </w:p>
           <w:p>
@@ -3113,7 +3124,7 @@
               <w:rPr>
                 <w:rStyle w:val="TableUnderline"/>
               </w:rPr>
-              <w:t xml:space="preserve">31.12.2015</w:t>
+              <w:t xml:space="preserve">31.05.5555</w:t>
             </w:r>
           </w:p>
           <w:p>
@@ -3180,24 +3191,24 @@
               <w:rPr>
                 <w:rStyle w:val="Arial11"/>
               </w:rPr>
-              <w:t xml:space="preserve">618,142</w:t>
-            </w:r>
-          </w:p>
-        </w:tc>
-        <w:tc>
-          <w:tcPr>
-            <w:tcW w:w="1750" w:type="dxa"/>
-          </w:tcPr>
-          <w:p>
-            <w:pPr>
-              <w:jc w:val="center"/>
-              <w:spacing w:after="0"/>
-            </w:pPr>
-            <w:r>
-              <w:rPr>
-                <w:rStyle w:val="Arial11"/>
-              </w:rPr>
-              <w:t xml:space="preserve">910,713</w:t>
+              <w:t xml:space="preserve">591,356</w:t>
+            </w:r>
+          </w:p>
+        </w:tc>
+        <w:tc>
+          <w:tcPr>
+            <w:tcW w:w="1750" w:type="dxa"/>
+          </w:tcPr>
+          <w:p>
+            <w:pPr>
+              <w:jc w:val="center"/>
+              <w:spacing w:after="0"/>
+            </w:pPr>
+            <w:r>
+              <w:rPr>
+                <w:rStyle w:val="Arial11"/>
+              </w:rPr>
+              <w:t xml:space="preserve">807,723</w:t>
             </w:r>
           </w:p>
         </w:tc>
@@ -3350,24 +3361,24 @@
               <w:rPr>
                 <w:rStyle w:val="Arial11"/>
               </w:rPr>
-              <w:t xml:space="preserve">621,347</w:t>
-            </w:r>
-          </w:p>
-        </w:tc>
-        <w:tc>
-          <w:tcPr>
-            <w:tcW w:w="1750" w:type="dxa"/>
-          </w:tcPr>
-          <w:p>
-            <w:pPr>
-              <w:jc w:val="center"/>
-              <w:spacing w:after="0"/>
-            </w:pPr>
-            <w:r>
-              <w:rPr>
-                <w:rStyle w:val="Arial11"/>
-              </w:rPr>
-              <w:t xml:space="preserve">918,776</w:t>
+              <w:t xml:space="preserve">594,561</w:t>
+            </w:r>
+          </w:p>
+        </w:tc>
+        <w:tc>
+          <w:tcPr>
+            <w:tcW w:w="1750" w:type="dxa"/>
+          </w:tcPr>
+          <w:p>
+            <w:pPr>
+              <w:jc w:val="center"/>
+              <w:spacing w:after="0"/>
+            </w:pPr>
+            <w:r>
+              <w:rPr>
+                <w:rStyle w:val="Arial11"/>
+              </w:rPr>
+              <w:t xml:space="preserve">815,786</w:t>
             </w:r>
           </w:p>
         </w:tc>
@@ -3530,24 +3541,24 @@
               <w:rPr>
                 <w:rStyle w:val="Arial11"/>
               </w:rPr>
-              <w:t xml:space="preserve">747,346</w:t>
-            </w:r>
-          </w:p>
-        </w:tc>
-        <w:tc>
-          <w:tcPr>
-            <w:tcW w:w="1750" w:type="dxa"/>
-          </w:tcPr>
-          <w:p>
-            <w:pPr>
-              <w:jc w:val="center"/>
-              <w:spacing w:after="0"/>
-            </w:pPr>
-            <w:r>
-              <w:rPr>
-                <w:rStyle w:val="Arial11"/>
-              </w:rPr>
-              <w:t xml:space="preserve">1,748,615</w:t>
+              <w:t xml:space="preserve">720,560</w:t>
+            </w:r>
+          </w:p>
+        </w:tc>
+        <w:tc>
+          <w:tcPr>
+            <w:tcW w:w="1750" w:type="dxa"/>
+          </w:tcPr>
+          <w:p>
+            <w:pPr>
+              <w:jc w:val="center"/>
+              <w:spacing w:after="0"/>
+            </w:pPr>
+            <w:r>
+              <w:rPr>
+                <w:rStyle w:val="Arial11"/>
+              </w:rPr>
+              <w:t xml:space="preserve">1,645,625</w:t>
             </w:r>
           </w:p>
         </w:tc>
@@ -3641,7 +3652,7 @@
               <w:rPr>
                 <w:rStyle w:val="Arial11"/>
               </w:rPr>
-              <w:t xml:space="preserve">747,346</w:t>
+              <w:t xml:space="preserve">720,560</w:t>
             </w:r>
           </w:p>
         </w:tc>
@@ -3661,7 +3672,7 @@
               <w:rPr>
                 <w:rStyle w:val="Arial11"/>
               </w:rPr>
-              <w:t xml:space="preserve">1,748,615</w:t>
+              <w:t xml:space="preserve">1,645,625</w:t>
             </w:r>
           </w:p>
         </w:tc>
@@ -4069,24 +4080,24 @@
               <w:rPr>
                 <w:rStyle w:val="Arial11"/>
               </w:rPr>
-              <w:t xml:space="preserve">684,070</w:t>
-            </w:r>
-          </w:p>
-        </w:tc>
-        <w:tc>
-          <w:tcPr>
-            <w:tcW w:w="1750" w:type="dxa"/>
-          </w:tcPr>
-          <w:p>
-            <w:pPr>
-              <w:jc w:val="center"/>
-              <w:spacing w:after="0"/>
-            </w:pPr>
-            <w:r>
-              <w:rPr>
-                <w:rStyle w:val="Arial11"/>
-              </w:rPr>
-              <w:t xml:space="preserve">1,727,866</w:t>
+              <w:t xml:space="preserve">657,284</w:t>
+            </w:r>
+          </w:p>
+        </w:tc>
+        <w:tc>
+          <w:tcPr>
+            <w:tcW w:w="1750" w:type="dxa"/>
+          </w:tcPr>
+          <w:p>
+            <w:pPr>
+              <w:jc w:val="center"/>
+              <w:spacing w:after="0"/>
+            </w:pPr>
+            <w:r>
+              <w:rPr>
+                <w:rStyle w:val="Arial11"/>
+              </w:rPr>
+              <w:t xml:space="preserve">1,624,876</w:t>
             </w:r>
           </w:p>
         </w:tc>
@@ -4184,7 +4195,7 @@
               <w:rPr>
                 <w:rStyle w:val="Arial11"/>
               </w:rPr>
-              <w:t xml:space="preserve">1,692,763</w:t>
+              <w:t xml:space="preserve">1,665,977</w:t>
             </w:r>
           </w:p>
         </w:tc>
@@ -4204,7 +4215,7 @@
               <w:rPr>
                 <w:rStyle w:val="Arial11"/>
               </w:rPr>
-              <w:t xml:space="preserve">1,727,866</w:t>
+              <w:t xml:space="preserve">1,624,876</w:t>
             </w:r>
           </w:p>
         </w:tc>
@@ -4237,7 +4248,7 @@
         <w:t xml:space="preserve">
           NOTES TO THE FINANCIAL STATEMENTS
           <w:br/>
-          FOR THE FINANCIAL YEAR ENDED 31 DECEMBER 2016
+          FOR THE FINANCIAL YEAR ENDED 01 JANUARY 1970
         </w:t>
       </w:r>
     </w:p>
@@ -4319,7 +4330,7 @@
         <w:rPr>
           <w:rStyle w:val="Arial11"/>
         </w:rPr>
-        <w:t xml:space="preserve">	The financial statements of the Company for the financial year ended 		December 31 2016 were authorised for issue in accordance with a resolution of the 	directors on the date of Statement by Directors.</w:t>
+        <w:t xml:space="preserve">	The financial statements of the Company for the financial year ended 		January 01 1970 were authorised for issue in accordance with a resolution of the 	directors on the date of Statement by Directors.</w:t>
       </w:r>
     </w:p>
     <w:p>
@@ -4438,7 +4449,7 @@
         <w:t xml:space="preserve">
           NOTES TO THE FINANCIAL STATEMENTS
           <w:br/>
-          FOR THE FINANCIAL YEAR ENDED 31 DECEMBER 2016
+          FOR THE FINANCIAL YEAR ENDED 01 JANUARY 1970
         </w:t>
       </w:r>
     </w:p>
@@ -4691,7 +4702,7 @@
         <w:t xml:space="preserve">
           NOTES TO THE FINANCIAL STATEMENTS
           <w:br/>
-          FOR THE FINANCIAL YEAR ENDED 31 DECEMBER 2016
+          FOR THE FINANCIAL YEAR ENDED 01 JANUARY 1970
         </w:t>
       </w:r>
     </w:p>
@@ -4894,7 +4905,7 @@
         <w:t xml:space="preserve">
           NOTES TO THE FINANCIAL STATEMENTS
           <w:br/>
-          FOR THE FINANCIAL YEAR ENDED 31 DECEMBER 2016
+          FOR THE FINANCIAL YEAR ENDED 01 JANUARY 1970
         </w:t>
       </w:r>
     </w:p>
@@ -5097,7 +5108,7 @@
         <w:t xml:space="preserve">
           NOTES TO THE FINANCIAL STATEMENTS
           <w:br/>
-          FOR THE FINANCIAL YEAR ENDED 31 DECEMBER 2016
+          FOR THE FINANCIAL YEAR ENDED 01 JANUARY 1970
         </w:t>
       </w:r>
     </w:p>
@@ -5288,7 +5299,7 @@
         <w:t xml:space="preserve">
           NOTES TO THE FINANCIAL STATEMENTS
           <w:br/>
-          FOR THE FINANCIAL YEAR ENDED 31 DECEMBER 2016
+          FOR THE FINANCIAL YEAR ENDED 01 JANUARY 1970
         </w:t>
       </w:r>
     </w:p>
@@ -5513,7 +5524,7 @@
         <w:t xml:space="preserve">
           NOTES TO THE FINANCIAL STATEMENTS
           <w:br/>
-          FOR THE FINANCIAL YEAR ENDED 31 DECEMBER 2016
+          FOR THE FINANCIAL YEAR ENDED 01 JANUARY 1970
         </w:t>
       </w:r>
     </w:p>
@@ -5717,7 +5728,7 @@
         <w:t xml:space="preserve">
           NOTES TO THE FINANCIAL STATEMENTS
           <w:br/>
-          FOR THE FINANCIAL YEAR ENDED 31 DECEMBER 2016
+          FOR THE FINANCIAL YEAR ENDED 01 JANUARY 1970
         </w:t>
       </w:r>
     </w:p>
@@ -5927,7 +5938,7 @@
         <w:t xml:space="preserve">
           NOTES TO THE FINANCIAL STATEMENTS
           <w:br/>
-          FOR THE FINANCIAL YEAR ENDED 31 DECEMBER 2016
+          FOR THE FINANCIAL YEAR ENDED 31 MARCH 4443
         </w:t>
       </w:r>
     </w:p>
@@ -5942,6 +5953,346 @@
         </w:pict>
       </w:r>
     </w:p>
+    <w:p>
+      <w:pPr>
+        <w:numPr>
+          <w:ilvl w:val="0"/>
+          <w:numId w:val="7"/>
+        </w:numPr>
+      </w:pPr>
+      <w:r>
+        <w:rPr/>
+        <w:t xml:space="preserve">OTHER INCOME</w:t>
+      </w:r>
+    </w:p>
+    <w:tbl>
+      <w:tblGrid>
+        <w:gridCol w:w="5250" w:type="dxa"/>
+        <w:gridCol w:w="1750" w:type="dxa"/>
+        <w:gridCol w:w="1750" w:type="dxa"/>
+      </w:tblGrid>
+      <w:tr>
+        <w:trPr/>
+        <w:tc>
+          <w:tcPr>
+            <w:tcW w:w="5250" w:type="dxa"/>
+          </w:tcPr>
+          <w:p/>
+        </w:tc>
+        <w:tc>
+          <w:tcPr>
+            <w:tcW w:w="1750" w:type="dxa"/>
+          </w:tcPr>
+          <w:p/>
+        </w:tc>
+      </w:tr>
+      <w:tr>
+        <w:trPr/>
+        <w:tc>
+          <w:tcPr>
+            <w:tcW w:w="5250" w:type="dxa"/>
+          </w:tcPr>
+          <w:p/>
+        </w:tc>
+        <w:tc>
+          <w:tcPr>
+            <w:tcW w:w="1750" w:type="dxa"/>
+          </w:tcPr>
+          <w:p>
+            <w:pPr/>
+            <w:r>
+              <w:rPr/>
+              <w:t xml:space="preserve">01.04.4443</w:t>
+            </w:r>
+          </w:p>
+          <w:p>
+            <w:pPr>
+              <w:jc w:val="center"/>
+              <w:spacing w:after="0"/>
+            </w:pPr>
+            <w:r>
+              <w:rPr>
+                <w:rStyle w:val="Arial11"/>
+              </w:rPr>
+              <w:t xml:space="preserve">to</w:t>
+            </w:r>
+          </w:p>
+          <w:p>
+            <w:pPr/>
+            <w:r>
+              <w:rPr>
+                <w:rStyle w:val="TableUnderline"/>
+              </w:rPr>
+              <w:t xml:space="preserve">31.03.4443</w:t>
+            </w:r>
+          </w:p>
+          <w:p>
+            <w:pPr>
+              <w:jc w:val="center"/>
+              <w:spacing w:after="0"/>
+            </w:pPr>
+            <w:r>
+              <w:rPr>
+                <w:rStyle w:val="Arial11"/>
+              </w:rPr>
+              <w:t xml:space="preserve">$</w:t>
+            </w:r>
+          </w:p>
+        </w:tc>
+        <w:tc>
+          <w:tcPr>
+            <w:tcW w:w="1750" w:type="dxa"/>
+          </w:tcPr>
+          <w:p>
+            <w:pPr/>
+            <w:r>
+              <w:rPr/>
+              <w:t xml:space="preserve">01.06.5555</w:t>
+            </w:r>
+          </w:p>
+          <w:p>
+            <w:pPr>
+              <w:jc w:val="center"/>
+              <w:spacing w:after="0"/>
+            </w:pPr>
+            <w:r>
+              <w:rPr>
+                <w:rStyle w:val="Arial11"/>
+              </w:rPr>
+              <w:t xml:space="preserve">to</w:t>
+            </w:r>
+          </w:p>
+          <w:p>
+            <w:pPr/>
+            <w:r>
+              <w:rPr>
+                <w:rStyle w:val="TableUnderline"/>
+              </w:rPr>
+              <w:t xml:space="preserve">31.05.5555</w:t>
+            </w:r>
+          </w:p>
+          <w:p>
+            <w:pPr>
+              <w:jc w:val="center"/>
+              <w:spacing w:after="0"/>
+            </w:pPr>
+            <w:r>
+              <w:rPr>
+                <w:rStyle w:val="Arial11"/>
+              </w:rPr>
+              <w:t xml:space="preserve">$</w:t>
+            </w:r>
+          </w:p>
+        </w:tc>
+      </w:tr>
+      <w:tr>
+        <w:trPr/>
+        <w:tc>
+          <w:tcPr>
+            <w:tcW w:w="5250" w:type="dxa"/>
+          </w:tcPr>
+          <w:p>
+            <w:pPr/>
+            <w:r>
+              <w:rPr/>
+              <w:t xml:space="preserve">Hi</w:t>
+            </w:r>
+          </w:p>
+        </w:tc>
+        <w:tc>
+          <w:tcPr>
+            <w:tcW w:w="1750" w:type="dxa"/>
+          </w:tcPr>
+          <w:p>
+            <w:pPr>
+              <w:jc w:val="center"/>
+              <w:spacing w:after="0"/>
+            </w:pPr>
+            <w:r>
+              <w:rPr>
+                <w:rStyle w:val="Arial11"/>
+              </w:rPr>
+              <w:t xml:space="preserve">1</w:t>
+            </w:r>
+          </w:p>
+        </w:tc>
+        <w:tc>
+          <w:tcPr>
+            <w:tcW w:w="1750" w:type="dxa"/>
+          </w:tcPr>
+          <w:p>
+            <w:pPr>
+              <w:jc w:val="center"/>
+              <w:spacing w:after="0"/>
+            </w:pPr>
+            <w:r>
+              <w:rPr>
+                <w:rStyle w:val="Arial11"/>
+              </w:rPr>
+              <w:t xml:space="preserve">-1</w:t>
+            </w:r>
+          </w:p>
+        </w:tc>
+      </w:tr>
+      <w:tr>
+        <w:trPr/>
+        <w:tc>
+          <w:tcPr>
+            <w:tcW w:w="5250" w:type="dxa"/>
+          </w:tcPr>
+          <w:p>
+            <w:pPr/>
+            <w:r>
+              <w:rPr/>
+              <w:t xml:space="preserve">Hi</w:t>
+            </w:r>
+          </w:p>
+        </w:tc>
+        <w:tc>
+          <w:tcPr>
+            <w:tcW w:w="1750" w:type="dxa"/>
+          </w:tcPr>
+          <w:p>
+            <w:pPr>
+              <w:jc w:val="center"/>
+              <w:spacing w:after="0"/>
+            </w:pPr>
+            <w:r>
+              <w:rPr>
+                <w:rStyle w:val="Arial11"/>
+              </w:rPr>
+              <w:t xml:space="preserve">-</w:t>
+            </w:r>
+          </w:p>
+        </w:tc>
+        <w:tc>
+          <w:tcPr>
+            <w:tcW w:w="1750" w:type="dxa"/>
+          </w:tcPr>
+          <w:p>
+            <w:pPr>
+              <w:jc w:val="center"/>
+              <w:spacing w:after="0"/>
+            </w:pPr>
+            <w:r>
+              <w:rPr>
+                <w:rStyle w:val="Arial11"/>
+              </w:rPr>
+              <w:t xml:space="preserve">-2</w:t>
+            </w:r>
+          </w:p>
+        </w:tc>
+      </w:tr>
+      <w:tr>
+        <w:trPr/>
+        <w:tc>
+          <w:tcPr>
+            <w:tcW w:w="5250" w:type="dxa"/>
+          </w:tcPr>
+          <w:p>
+            <w:pPr/>
+            <w:r>
+              <w:rPr/>
+              <w:t xml:space="preserve">Hi</w:t>
+            </w:r>
+          </w:p>
+        </w:tc>
+        <w:tc>
+          <w:tcPr>
+            <w:tcW w:w="1750" w:type="dxa"/>
+          </w:tcPr>
+          <w:p>
+            <w:pPr>
+              <w:jc w:val="center"/>
+              <w:spacing w:after="0"/>
+            </w:pPr>
+            <w:r>
+              <w:rPr>
+                <w:rStyle w:val="Arial11"/>
+              </w:rPr>
+              <w:t xml:space="preserve">3</w:t>
+            </w:r>
+          </w:p>
+        </w:tc>
+        <w:tc>
+          <w:tcPr>
+            <w:tcW w:w="1750" w:type="dxa"/>
+          </w:tcPr>
+          <w:p>
+            <w:pPr>
+              <w:jc w:val="center"/>
+              <w:spacing w:after="0"/>
+            </w:pPr>
+            <w:r>
+              <w:rPr>
+                <w:rStyle w:val="Arial11"/>
+              </w:rPr>
+              <w:t xml:space="preserve">-</w:t>
+            </w:r>
+          </w:p>
+        </w:tc>
+      </w:tr>
+      <w:tr>
+        <w:trPr/>
+        <w:tc>
+          <w:tcPr>
+            <w:tcW w:w="5250" w:type="dxa"/>
+          </w:tcPr>
+          <w:p/>
+        </w:tc>
+        <w:tc>
+          <w:tcPr>
+            <w:tcW w:w="1750" w:type="dxa"/>
+            <w:tcBorders>
+              <w:top w:val="single" w:sz="1" w:color="#000000"/>
+              <w:bottom w:val="single" w:sz="18" w:color="#000000"/>
+            </w:tcBorders>
+          </w:tcPr>
+          <w:p>
+            <w:pPr>
+              <w:jc w:val="center"/>
+              <w:spacing w:after="0"/>
+            </w:pPr>
+            <w:r>
+              <w:rPr>
+                <w:rStyle w:val="Arial11"/>
+              </w:rPr>
+              <w:t xml:space="preserve">4</w:t>
+            </w:r>
+          </w:p>
+        </w:tc>
+        <w:tc>
+          <w:tcPr>
+            <w:tcW w:w="1750" w:type="dxa"/>
+            <w:tcBorders>
+              <w:top w:val="single" w:sz="1" w:color="#000000"/>
+              <w:bottom w:val="single" w:sz="18" w:color="#000000"/>
+            </w:tcBorders>
+          </w:tcPr>
+          <w:p>
+            <w:pPr>
+              <w:jc w:val="center"/>
+              <w:spacing w:after="0"/>
+            </w:pPr>
+            <w:r>
+              <w:rPr>
+                <w:rStyle w:val="Arial11"/>
+              </w:rPr>
+              <w:t xml:space="preserve">(-3)</w:t>
+            </w:r>
+          </w:p>
+        </w:tc>
+      </w:tr>
+      <w:tr>
+        <w:trPr/>
+        <w:tc>
+          <w:tcPr>
+            <w:tcW w:w="5250" w:type="dxa"/>
+          </w:tcPr>
+          <w:p/>
+        </w:tc>
+      </w:tr>
+    </w:tbl>
     <w:p>
       <w:pPr>
         <w:sectPr>
@@ -6697,7 +7048,7 @@
             <w:pPr/>
             <w:r>
               <w:rPr/>
-              <w:t xml:space="preserve">As at 31 December 2015</w:t>
+              <w:t xml:space="preserve">As at 31 May 5555</w:t>
             </w:r>
           </w:p>
         </w:tc>
@@ -6838,7 +7189,7 @@
             <w:pPr/>
             <w:r>
               <w:rPr/>
-              <w:t xml:space="preserve">As at 31 December 2016</w:t>
+              <w:t xml:space="preserve">As at 31 March 4443</w:t>
             </w:r>
           </w:p>
         </w:tc>
@@ -7083,7 +7434,7 @@
             <w:pPr/>
             <w:r>
               <w:rPr/>
-              <w:t xml:space="preserve">As at 31 December 2015</w:t>
+              <w:t xml:space="preserve">As at 31 May 5555</w:t>
             </w:r>
           </w:p>
         </w:tc>
@@ -7224,7 +7575,7 @@
             <w:pPr/>
             <w:r>
               <w:rPr/>
-              <w:t xml:space="preserve">As at 31 December 2016</w:t>
+              <w:t xml:space="preserve">As at 31 March 4443</w:t>
             </w:r>
           </w:p>
         </w:tc>
@@ -7328,7 +7679,7 @@
             <w:pPr/>
             <w:r>
               <w:rPr/>
-              <w:t xml:space="preserve">As at 31 December 2016</w:t>
+              <w:t xml:space="preserve">As at 31 March 4443</w:t>
             </w:r>
           </w:p>
         </w:tc>
@@ -7403,7 +7754,7 @@
             <w:pPr/>
             <w:r>
               <w:rPr/>
-              <w:t xml:space="preserve">As at 31 December 2015</w:t>
+              <w:t xml:space="preserve">As at 31 May 5555</w:t>
             </w:r>
           </w:p>
         </w:tc>
@@ -7496,7 +7847,7 @@
         <w:t xml:space="preserve">
           NOTES TO THE FINANCIAL STATEMENTS
           <w:br/>
-          FOR THE FINANCIAL YEAR ENDED 31 DECEMBER 2016
+          FOR THE FINANCIAL YEAR ENDED 01 JANUARY 1970
         </w:t>
       </w:r>
     </w:p>
@@ -7694,7 +8045,7 @@
         <w:t xml:space="preserve">
           NOTES TO THE FINANCIAL STATEMENTS
           <w:br/>
-          FOR THE FINANCIAL YEAR ENDED 31 DECEMBER 2016
+          FOR THE FINANCIAL YEAR ENDED 01 JANUARY 1970
         </w:t>
       </w:r>
     </w:p>
@@ -7910,7 +8261,7 @@
         <w:t xml:space="preserve">
           NOTES TO THE FINANCIAL STATEMENTS
           <w:br/>
-          FOR THE FINANCIAL YEAR ENDED 31 DECEMBER 2016
+          FOR THE FINANCIAL YEAR ENDED 01 JANUARY 1970
         </w:t>
       </w:r>
     </w:p>
@@ -8098,7 +8449,7 @@
         <w:t xml:space="preserve">
           DETAILED INCOME STATEMENT
           <w:br/>
-          FOR THE FINANCIAL YEAR ENDED 31 DECEMBER 2016
+          FOR THE FINANCIAL YEAR ENDED 31 MARCH 4443
         </w:t>
       </w:r>
     </w:p>
@@ -8145,7 +8496,7 @@
             <w:pPr/>
             <w:r>
               <w:rPr/>
-              <w:t xml:space="preserve">01.01.2016</w:t>
+              <w:t xml:space="preserve">01.04.4443</w:t>
             </w:r>
           </w:p>
           <w:p>
@@ -8166,7 +8517,7 @@
               <w:rPr>
                 <w:rStyle w:val="TableUnderline"/>
               </w:rPr>
-              <w:t xml:space="preserve">31.12.2016</w:t>
+              <w:t xml:space="preserve">31.03.4443</w:t>
             </w:r>
           </w:p>
           <w:p>
@@ -8190,7 +8541,7 @@
             <w:pPr/>
             <w:r>
               <w:rPr/>
-              <w:t xml:space="preserve">01.01.2015</w:t>
+              <w:t xml:space="preserve">06.07.2018</w:t>
             </w:r>
           </w:p>
           <w:p>
@@ -8211,7 +8562,7 @@
               <w:rPr>
                 <w:rStyle w:val="TableUnderline"/>
               </w:rPr>
-              <w:t xml:space="preserve">31.12.2015</w:t>
+              <w:t xml:space="preserve">31.05.5555</w:t>
             </w:r>
           </w:p>
           <w:p>
@@ -8452,7 +8803,7 @@
               <w:rPr>
                 <w:rStyle w:val="Arial11"/>
               </w:rPr>
-              <w:t xml:space="preserve">13,643</w:t>
+              <w:t xml:space="preserve">-</w:t>
             </w:r>
           </w:p>
         </w:tc>
@@ -8473,7 +8824,7 @@
               <w:rPr>
                 <w:rStyle w:val="Arial11"/>
               </w:rPr>
-              <w:t xml:space="preserve">51,495</w:t>
+              <w:t xml:space="preserve">-</w:t>
             </w:r>
           </w:p>
         </w:tc>
@@ -8560,24 +8911,24 @@
               <w:rPr>
                 <w:rStyle w:val="Arial11"/>
               </w:rPr>
-              <w:t xml:space="preserve">13,643</w:t>
-            </w:r>
-          </w:p>
-        </w:tc>
-        <w:tc>
-          <w:tcPr>
-            <w:tcW w:w="1750" w:type="dxa"/>
-          </w:tcPr>
-          <w:p>
-            <w:pPr>
-              <w:jc w:val="center"/>
-              <w:spacing w:after="0"/>
-            </w:pPr>
-            <w:r>
-              <w:rPr>
-                <w:rStyle w:val="Arial11"/>
-              </w:rPr>
-              <w:t xml:space="preserve">51,495</w:t>
+              <w:t xml:space="preserve">-</w:t>
+            </w:r>
+          </w:p>
+        </w:tc>
+        <w:tc>
+          <w:tcPr>
+            <w:tcW w:w="1750" w:type="dxa"/>
+          </w:tcPr>
+          <w:p>
+            <w:pPr>
+              <w:jc w:val="center"/>
+              <w:spacing w:after="0"/>
+            </w:pPr>
+            <w:r>
+              <w:rPr>
+                <w:rStyle w:val="Arial11"/>
+              </w:rPr>
+              <w:t xml:space="preserve">-</w:t>
             </w:r>
           </w:p>
         </w:tc>
@@ -8636,7 +8987,7 @@
               <w:rPr>
                 <w:rStyle w:val="Arial11"/>
               </w:rPr>
-              <w:t xml:space="preserve">224,184</w:t>
+              <w:t xml:space="preserve">237,327</w:t>
             </w:r>
           </w:p>
         </w:tc>
@@ -8657,7 +9008,7 @@
               <w:rPr>
                 <w:rStyle w:val="Arial11"/>
               </w:rPr>
-              <w:t xml:space="preserve">283,742</w:t>
+              <w:t xml:space="preserve">335,237</w:t>
             </w:r>
           </w:p>
         </w:tc>
@@ -8749,7 +9100,7 @@
               <w:rPr>
                 <w:rStyle w:val="Arial11"/>
               </w:rPr>
-              <w:t xml:space="preserve">(225,233)</w:t>
+              <w:t xml:space="preserve">(238,376)</w:t>
             </w:r>
           </w:p>
         </w:tc>
@@ -8769,7 +9120,7 @@
               <w:rPr>
                 <w:rStyle w:val="Arial11"/>
               </w:rPr>
-              <w:t xml:space="preserve">(284,154)</w:t>
+              <w:t xml:space="preserve">(335,649)</w:t>
             </w:r>
           </w:p>
         </w:tc>
@@ -8806,7 +9157,7 @@
               <w:rPr>
                 <w:rStyle w:val="Arial11"/>
               </w:rPr>
-              <w:t xml:space="preserve">618,142</w:t>
+              <w:t xml:space="preserve">591,356</w:t>
             </w:r>
           </w:p>
         </w:tc>
@@ -8826,7 +9177,7 @@
               <w:rPr>
                 <w:rStyle w:val="Arial11"/>
               </w:rPr>
-              <w:t xml:space="preserve">910,713</w:t>
+              <w:t xml:space="preserve">807,723</w:t>
             </w:r>
           </w:p>
         </w:tc>
@@ -8865,7 +9216,7 @@
         <w:t xml:space="preserve">
           DETAILED INCOME STATEMENT
           <w:br/>
-          FOR THE FINANCIAL YEAR ENDED 31 DECEMBER 2016
+          FOR THE FINANCIAL YEAR ENDED 31 MARCH 4443
         </w:t>
       </w:r>
     </w:p>
@@ -8912,7 +9263,7 @@
             <w:pPr/>
             <w:r>
               <w:rPr/>
-              <w:t xml:space="preserve">01.01.2016</w:t>
+              <w:t xml:space="preserve">01.04.4443</w:t>
             </w:r>
           </w:p>
           <w:p>
@@ -8933,7 +9284,7 @@
               <w:rPr>
                 <w:rStyle w:val="TableUnderline"/>
               </w:rPr>
-              <w:t xml:space="preserve">31.12.2016</w:t>
+              <w:t xml:space="preserve">31.03.4443</w:t>
             </w:r>
           </w:p>
           <w:p>
@@ -8957,7 +9308,7 @@
             <w:pPr/>
             <w:r>
               <w:rPr/>
-              <w:t xml:space="preserve">01.01.2015</w:t>
+              <w:t xml:space="preserve">06.07.2018</w:t>
             </w:r>
           </w:p>
           <w:p>
@@ -8978,7 +9329,7 @@
               <w:rPr>
                 <w:rStyle w:val="TableUnderline"/>
               </w:rPr>
-              <w:t xml:space="preserve">31.12.2015</w:t>
+              <w:t xml:space="preserve">31.05.5555</w:t>
             </w:r>
           </w:p>
           <w:p>
@@ -9559,7 +9910,7 @@
               <w:rPr>
                 <w:rStyle w:val="Arial11"/>
               </w:rPr>
-              <w:t xml:space="preserve">Medical Expenses</w:t>
+              <w:t xml:space="preserve">Nominee Director Services</w:t>
             </w:r>
           </w:p>
         </w:tc>
@@ -9579,7 +9930,7 @@
               <w:rPr>
                 <w:rStyle w:val="Arial11"/>
               </w:rPr>
-              <w:t xml:space="preserve">500</w:t>
+              <w:t xml:space="preserve">3,450</w:t>
             </w:r>
           </w:p>
         </w:tc>
@@ -9599,6 +9950,183 @@
               <w:rPr>
                 <w:rStyle w:val="Arial11"/>
               </w:rPr>
+              <w:t xml:space="preserve">2,750</w:t>
+            </w:r>
+          </w:p>
+        </w:tc>
+      </w:tr>
+      <w:tr>
+        <w:trPr/>
+        <w:tc>
+          <w:tcPr>
+            <w:tcW w:w="8750" w:type="dxa"/>
+          </w:tcPr>
+          <w:p>
+            <w:pPr>
+              <w:spacing w:after="0"/>
+            </w:pPr>
+            <w:r>
+              <w:rPr>
+                <w:rStyle w:val="Arial11"/>
+              </w:rPr>
+              <w:t xml:space="preserve">Postage and courier</w:t>
+            </w:r>
+          </w:p>
+        </w:tc>
+        <w:tc>
+          <w:tcPr>
+            <w:tcW w:w="1750" w:type="dxa"/>
+            <w:tcBorders>
+              <w:left w:val="single" w:sz="1" w:color="#000000"/>
+            </w:tcBorders>
+          </w:tcPr>
+          <w:p>
+            <w:pPr>
+              <w:jc w:val="center"/>
+              <w:spacing w:after="0"/>
+            </w:pPr>
+            <w:r>
+              <w:rPr>
+                <w:rStyle w:val="Arial11"/>
+              </w:rPr>
+              <w:t xml:space="preserve">4</w:t>
+            </w:r>
+          </w:p>
+        </w:tc>
+        <w:tc>
+          <w:tcPr>
+            <w:tcW w:w="1750" w:type="dxa"/>
+            <w:tcBorders>
+              <w:right w:val="single" w:sz="1" w:color="#000000"/>
+            </w:tcBorders>
+          </w:tcPr>
+          <w:p>
+            <w:pPr>
+              <w:jc w:val="center"/>
+              <w:spacing w:after="0"/>
+            </w:pPr>
+            <w:r>
+              <w:rPr>
+                <w:rStyle w:val="Arial11"/>
+              </w:rPr>
+              <w:t xml:space="preserve">2</w:t>
+            </w:r>
+          </w:p>
+        </w:tc>
+      </w:tr>
+      <w:tr>
+        <w:trPr/>
+        <w:tc>
+          <w:tcPr>
+            <w:tcW w:w="8750" w:type="dxa"/>
+          </w:tcPr>
+          <w:p>
+            <w:pPr>
+              <w:spacing w:after="0"/>
+            </w:pPr>
+            <w:r>
+              <w:rPr>
+                <w:rStyle w:val="Arial11"/>
+              </w:rPr>
+              <w:t xml:space="preserve">Professional Fee</w:t>
+            </w:r>
+          </w:p>
+        </w:tc>
+        <w:tc>
+          <w:tcPr>
+            <w:tcW w:w="1750" w:type="dxa"/>
+            <w:tcBorders>
+              <w:left w:val="single" w:sz="1" w:color="#000000"/>
+            </w:tcBorders>
+          </w:tcPr>
+          <w:p>
+            <w:pPr>
+              <w:jc w:val="center"/>
+              <w:spacing w:after="0"/>
+            </w:pPr>
+            <w:r>
+              <w:rPr>
+                <w:rStyle w:val="Arial11"/>
+              </w:rPr>
+              <w:t xml:space="preserve">600</w:t>
+            </w:r>
+          </w:p>
+        </w:tc>
+        <w:tc>
+          <w:tcPr>
+            <w:tcW w:w="1750" w:type="dxa"/>
+            <w:tcBorders>
+              <w:right w:val="single" w:sz="1" w:color="#000000"/>
+            </w:tcBorders>
+          </w:tcPr>
+          <w:p>
+            <w:pPr>
+              <w:jc w:val="center"/>
+              <w:spacing w:after="0"/>
+            </w:pPr>
+            <w:r>
+              <w:rPr>
+                <w:rStyle w:val="Arial11"/>
+              </w:rPr>
+              <w:t xml:space="preserve">1,650</w:t>
+            </w:r>
+          </w:p>
+        </w:tc>
+      </w:tr>
+      <w:tr>
+        <w:trPr/>
+        <w:tc>
+          <w:tcPr>
+            <w:tcW w:w="8750" w:type="dxa"/>
+          </w:tcPr>
+          <w:p>
+            <w:pPr>
+              <w:spacing w:after="0"/>
+            </w:pPr>
+            <w:r>
+              <w:rPr>
+                <w:rStyle w:val="Arial11"/>
+              </w:rPr>
+              <w:t xml:space="preserve">Printing and stationery</w:t>
+            </w:r>
+          </w:p>
+        </w:tc>
+        <w:tc>
+          <w:tcPr>
+            <w:tcW w:w="1750" w:type="dxa"/>
+            <w:tcBorders>
+              <w:left w:val="single" w:sz="1" w:color="#000000"/>
+            </w:tcBorders>
+          </w:tcPr>
+          <w:p>
+            <w:pPr>
+              <w:jc w:val="center"/>
+              <w:spacing w:after="0"/>
+            </w:pPr>
+            <w:r>
+              <w:rPr>
+                <w:rStyle w:val="Arial11"/>
+              </w:rPr>
+              <w:t xml:space="preserve">259</w:t>
+            </w:r>
+          </w:p>
+        </w:tc>
+        <w:tc>
+          <w:tcPr>
+            <w:tcW w:w="1750" w:type="dxa"/>
+            <w:tcBorders>
+              <w:right w:val="single" w:sz="1" w:color="#000000"/>
+            </w:tcBorders>
+          </w:tcPr>
+          <w:p>
+            <w:pPr>
+              <w:jc w:val="center"/>
+              <w:spacing w:after="0"/>
+            </w:pPr>
+            <w:r>
+              <w:rPr>
+                <w:rStyle w:val="Arial11"/>
+              </w:rPr>
               <w:t xml:space="preserve">-</w:t>
             </w:r>
           </w:p>
@@ -9618,7 +10146,7 @@
               <w:rPr>
                 <w:rStyle w:val="Arial11"/>
               </w:rPr>
-              <w:t xml:space="preserve">Nominee Director Services</w:t>
+              <w:t xml:space="preserve">Rent</w:t>
             </w:r>
           </w:p>
         </w:tc>
@@ -9638,7 +10166,7 @@
               <w:rPr>
                 <w:rStyle w:val="Arial11"/>
               </w:rPr>
-              <w:t xml:space="preserve">3,450</w:t>
+              <w:t xml:space="preserve">3,600</w:t>
             </w:r>
           </w:p>
         </w:tc>
@@ -9658,7 +10186,7 @@
               <w:rPr>
                 <w:rStyle w:val="Arial11"/>
               </w:rPr>
-              <w:t xml:space="preserve">2,750</w:t>
+              <w:t xml:space="preserve">-</w:t>
             </w:r>
           </w:p>
         </w:tc>
@@ -9677,7 +10205,7 @@
               <w:rPr>
                 <w:rStyle w:val="Arial11"/>
               </w:rPr>
-              <w:t xml:space="preserve">Postage and courier</w:t>
+              <w:t xml:space="preserve">Secretarial services</w:t>
             </w:r>
           </w:p>
         </w:tc>
@@ -9697,7 +10225,7 @@
               <w:rPr>
                 <w:rStyle w:val="Arial11"/>
               </w:rPr>
-              <w:t xml:space="preserve">4</w:t>
+              <w:t xml:space="preserve">998</w:t>
             </w:r>
           </w:p>
         </w:tc>
@@ -9717,7 +10245,7 @@
               <w:rPr>
                 <w:rStyle w:val="Arial11"/>
               </w:rPr>
-              <w:t xml:space="preserve">2</w:t>
+              <w:t xml:space="preserve">1,475</w:t>
             </w:r>
           </w:p>
         </w:tc>
@@ -9736,7 +10264,7 @@
               <w:rPr>
                 <w:rStyle w:val="Arial11"/>
               </w:rPr>
-              <w:t xml:space="preserve">Professional Fee</w:t>
+              <w:t xml:space="preserve">Staff Salaries</w:t>
             </w:r>
           </w:p>
         </w:tc>
@@ -9756,7 +10284,7 @@
               <w:rPr>
                 <w:rStyle w:val="Arial11"/>
               </w:rPr>
-              <w:t xml:space="preserve">600</w:t>
+              <w:t xml:space="preserve">156,484</w:t>
             </w:r>
           </w:p>
         </w:tc>
@@ -9776,7 +10304,7 @@
               <w:rPr>
                 <w:rStyle w:val="Arial11"/>
               </w:rPr>
-              <w:t xml:space="preserve">1,650</w:t>
+              <w:t xml:space="preserve">-</w:t>
             </w:r>
           </w:p>
         </w:tc>
@@ -9795,7 +10323,7 @@
               <w:rPr>
                 <w:rStyle w:val="Arial11"/>
               </w:rPr>
-              <w:t xml:space="preserve">Printing and stationery</w:t>
+              <w:t xml:space="preserve">Staff cost - employment pass</w:t>
             </w:r>
           </w:p>
         </w:tc>
@@ -9815,7 +10343,7 @@
               <w:rPr>
                 <w:rStyle w:val="Arial11"/>
               </w:rPr>
-              <w:t xml:space="preserve">259</w:t>
+              <w:t xml:space="preserve">180</w:t>
             </w:r>
           </w:p>
         </w:tc>
@@ -9854,7 +10382,7 @@
               <w:rPr>
                 <w:rStyle w:val="Arial11"/>
               </w:rPr>
-              <w:t xml:space="preserve">Rent</w:t>
+              <w:t xml:space="preserve">Secretarial  fee</w:t>
             </w:r>
           </w:p>
         </w:tc>
@@ -9874,7 +10402,7 @@
               <w:rPr>
                 <w:rStyle w:val="Arial11"/>
               </w:rPr>
-              <w:t xml:space="preserve">3,600</w:t>
+              <w:t xml:space="preserve">438</w:t>
             </w:r>
           </w:p>
         </w:tc>
@@ -9913,7 +10441,7 @@
               <w:rPr>
                 <w:rStyle w:val="Arial11"/>
               </w:rPr>
-              <w:t xml:space="preserve">Secretarial services</w:t>
+              <w:t xml:space="preserve">Taxation services</w:t>
             </w:r>
           </w:p>
         </w:tc>
@@ -9933,7 +10461,7 @@
               <w:rPr>
                 <w:rStyle w:val="Arial11"/>
               </w:rPr>
-              <w:t xml:space="preserve">998</w:t>
+              <w:t xml:space="preserve">1,200</w:t>
             </w:r>
           </w:p>
         </w:tc>
@@ -9953,7 +10481,7 @@
               <w:rPr>
                 <w:rStyle w:val="Arial11"/>
               </w:rPr>
-              <w:t xml:space="preserve">1,475</w:t>
+              <w:t xml:space="preserve">1,200</w:t>
             </w:r>
           </w:p>
         </w:tc>
@@ -9972,7 +10500,7 @@
               <w:rPr>
                 <w:rStyle w:val="Arial11"/>
               </w:rPr>
-              <w:t xml:space="preserve">Staff Salaries</w:t>
+              <w:t xml:space="preserve">Exchange difference</w:t>
             </w:r>
           </w:p>
         </w:tc>
@@ -9992,7 +10520,7 @@
               <w:rPr>
                 <w:rStyle w:val="Arial11"/>
               </w:rPr>
-              <w:t xml:space="preserve">156,484</w:t>
+              <w:t xml:space="preserve">13,643</w:t>
             </w:r>
           </w:p>
         </w:tc>
@@ -10012,184 +10540,7 @@
               <w:rPr>
                 <w:rStyle w:val="Arial11"/>
               </w:rPr>
-              <w:t xml:space="preserve">-</w:t>
-            </w:r>
-          </w:p>
-        </w:tc>
-      </w:tr>
-      <w:tr>
-        <w:trPr/>
-        <w:tc>
-          <w:tcPr>
-            <w:tcW w:w="8750" w:type="dxa"/>
-          </w:tcPr>
-          <w:p>
-            <w:pPr>
-              <w:spacing w:after="0"/>
-            </w:pPr>
-            <w:r>
-              <w:rPr>
-                <w:rStyle w:val="Arial11"/>
-              </w:rPr>
-              <w:t xml:space="preserve">Staff cost - employment pass</w:t>
-            </w:r>
-          </w:p>
-        </w:tc>
-        <w:tc>
-          <w:tcPr>
-            <w:tcW w:w="1750" w:type="dxa"/>
-            <w:tcBorders>
-              <w:left w:val="single" w:sz="1" w:color="#000000"/>
-            </w:tcBorders>
-          </w:tcPr>
-          <w:p>
-            <w:pPr>
-              <w:jc w:val="center"/>
-              <w:spacing w:after="0"/>
-            </w:pPr>
-            <w:r>
-              <w:rPr>
-                <w:rStyle w:val="Arial11"/>
-              </w:rPr>
-              <w:t xml:space="preserve">180</w:t>
-            </w:r>
-          </w:p>
-        </w:tc>
-        <w:tc>
-          <w:tcPr>
-            <w:tcW w:w="1750" w:type="dxa"/>
-            <w:tcBorders>
-              <w:right w:val="single" w:sz="1" w:color="#000000"/>
-            </w:tcBorders>
-          </w:tcPr>
-          <w:p>
-            <w:pPr>
-              <w:jc w:val="center"/>
-              <w:spacing w:after="0"/>
-            </w:pPr>
-            <w:r>
-              <w:rPr>
-                <w:rStyle w:val="Arial11"/>
-              </w:rPr>
-              <w:t xml:space="preserve">-</w:t>
-            </w:r>
-          </w:p>
-        </w:tc>
-      </w:tr>
-      <w:tr>
-        <w:trPr/>
-        <w:tc>
-          <w:tcPr>
-            <w:tcW w:w="8750" w:type="dxa"/>
-          </w:tcPr>
-          <w:p>
-            <w:pPr>
-              <w:spacing w:after="0"/>
-            </w:pPr>
-            <w:r>
-              <w:rPr>
-                <w:rStyle w:val="Arial11"/>
-              </w:rPr>
-              <w:t xml:space="preserve">Secretarial  fee</w:t>
-            </w:r>
-          </w:p>
-        </w:tc>
-        <w:tc>
-          <w:tcPr>
-            <w:tcW w:w="1750" w:type="dxa"/>
-            <w:tcBorders>
-              <w:left w:val="single" w:sz="1" w:color="#000000"/>
-            </w:tcBorders>
-          </w:tcPr>
-          <w:p>
-            <w:pPr>
-              <w:jc w:val="center"/>
-              <w:spacing w:after="0"/>
-            </w:pPr>
-            <w:r>
-              <w:rPr>
-                <w:rStyle w:val="Arial11"/>
-              </w:rPr>
-              <w:t xml:space="preserve">438</w:t>
-            </w:r>
-          </w:p>
-        </w:tc>
-        <w:tc>
-          <w:tcPr>
-            <w:tcW w:w="1750" w:type="dxa"/>
-            <w:tcBorders>
-              <w:right w:val="single" w:sz="1" w:color="#000000"/>
-            </w:tcBorders>
-          </w:tcPr>
-          <w:p>
-            <w:pPr>
-              <w:jc w:val="center"/>
-              <w:spacing w:after="0"/>
-            </w:pPr>
-            <w:r>
-              <w:rPr>
-                <w:rStyle w:val="Arial11"/>
-              </w:rPr>
-              <w:t xml:space="preserve">-</w:t>
-            </w:r>
-          </w:p>
-        </w:tc>
-      </w:tr>
-      <w:tr>
-        <w:trPr/>
-        <w:tc>
-          <w:tcPr>
-            <w:tcW w:w="8750" w:type="dxa"/>
-          </w:tcPr>
-          <w:p>
-            <w:pPr>
-              <w:spacing w:after="0"/>
-            </w:pPr>
-            <w:r>
-              <w:rPr>
-                <w:rStyle w:val="Arial11"/>
-              </w:rPr>
-              <w:t xml:space="preserve">Taxation services</w:t>
-            </w:r>
-          </w:p>
-        </w:tc>
-        <w:tc>
-          <w:tcPr>
-            <w:tcW w:w="1750" w:type="dxa"/>
-            <w:tcBorders>
-              <w:left w:val="single" w:sz="1" w:color="#000000"/>
-            </w:tcBorders>
-          </w:tcPr>
-          <w:p>
-            <w:pPr>
-              <w:jc w:val="center"/>
-              <w:spacing w:after="0"/>
-            </w:pPr>
-            <w:r>
-              <w:rPr>
-                <w:rStyle w:val="Arial11"/>
-              </w:rPr>
-              <w:t xml:space="preserve">1,200</w:t>
-            </w:r>
-          </w:p>
-        </w:tc>
-        <w:tc>
-          <w:tcPr>
-            <w:tcW w:w="1750" w:type="dxa"/>
-            <w:tcBorders>
-              <w:right w:val="single" w:sz="1" w:color="#000000"/>
-            </w:tcBorders>
-          </w:tcPr>
-          <w:p>
-            <w:pPr>
-              <w:jc w:val="center"/>
-              <w:spacing w:after="0"/>
-            </w:pPr>
-            <w:r>
-              <w:rPr>
-                <w:rStyle w:val="Arial11"/>
-              </w:rPr>
-              <w:t xml:space="preserve">1,200</w:t>
+              <w:t xml:space="preserve">51,495</w:t>
             </w:r>
           </w:p>
         </w:tc>
@@ -10571,24 +10922,24 @@
               <w:rPr>
                 <w:rStyle w:val="Arial11"/>
               </w:rPr>
-              <w:t xml:space="preserve">(224,184)</w:t>
-            </w:r>
-          </w:p>
-        </w:tc>
-        <w:tc>
-          <w:tcPr>
-            <w:tcW w:w="1750" w:type="dxa"/>
-          </w:tcPr>
-          <w:p>
-            <w:pPr>
-              <w:jc w:val="center"/>
-              <w:spacing w:after="0"/>
-            </w:pPr>
-            <w:r>
-              <w:rPr>
-                <w:rStyle w:val="Arial11"/>
-              </w:rPr>
-              <w:t xml:space="preserve">(283,742)</w:t>
+              <w:t xml:space="preserve">(237,327)</w:t>
+            </w:r>
+          </w:p>
+        </w:tc>
+        <w:tc>
+          <w:tcPr>
+            <w:tcW w:w="1750" w:type="dxa"/>
+          </w:tcPr>
+          <w:p>
+            <w:pPr>
+              <w:jc w:val="center"/>
+              <w:spacing w:after="0"/>
+            </w:pPr>
+            <w:r>
+              <w:rPr>
+                <w:rStyle w:val="Arial11"/>
+              </w:rPr>
+              <w:t xml:space="preserve">(335,237)</w:t>
             </w:r>
           </w:p>
         </w:tc>
@@ -10915,7 +11266,7 @@
 <file path=word/numbering.xml><?xml version="1.0" encoding="utf-8"?>
 <w:numbering xmlns:ve="http://schemas.openxmlformats.org/markup-compatibility/2006" xmlns:o="urn:schemas-microsoft-com:office:office" xmlns:r="http://schemas.openxmlformats.org/officeDocument/2006/relationships" xmlns:m="http://schemas.openxmlformats.org/officeDocument/2006/math" xmlns:v="urn:schemas-microsoft-com:vml" xmlns:wp="http://schemas.openxmlformats.org/drawingml/2006/wordprocessingDrawing" xmlns:w10="urn:schemas-microsoft-com:office:word" xmlns:w="http://schemas.openxmlformats.org/wordprocessingml/2006/main" xmlns:wne="http://schemas.microsoft.com/office/word/2006/wordml">
   <w:abstractNum w:abstractNumId="6">
-    <w:nsid w:val="7B083507"/>
+    <w:nsid w:val="6110C260"/>
     <w:multiLevelType w:val="multilevel"/>
     <w:lvl w:ilvl="0">
       <w:start w:val="1"/>
@@ -11039,7 +11390,7 @@
     </w:lvl>
   </w:abstractNum>
   <w:abstractNum w:abstractNumId="7">
-    <w:nsid w:val="B9989A96"/>
+    <w:nsid w:val="77AC92B0"/>
     <w:multiLevelType w:val="multilevel"/>
     <w:lvl w:ilvl="0">
       <w:start w:val="1"/>
@@ -11178,7 +11529,7 @@
     </w:lvl>
   </w:abstractNum>
   <w:abstractNum w:abstractNumId="8">
-    <w:nsid w:val="000E04BF"/>
+    <w:nsid w:val="EC907FDE"/>
     <w:multiLevelType w:val="multilevel"/>
     <w:lvl w:ilvl="0">
       <w:start w:val="1"/>

</xml_diff>

<commit_message>
Report now able to be generated with correct output
</commit_message>
<xml_diff>
--- a/pages/report_fs/preview.docx
+++ b/pages/report_fs/preview.docx
@@ -28,8 +28,9 @@
           <w:rStyle w:val="ArialBlack14"/>
         </w:rPr>
         <w:t xml:space="preserve">
+          VSIG
           <w:br/>
-          (Company registration number: 432)
+          (Company registration number: )
         </w:t>
       </w:r>
     </w:p>
@@ -48,7 +49,7 @@
         <w:rPr>
           <w:rStyle w:val="ArialBlack14"/>
         </w:rPr>
-        <w:t xml:space="preserve">FOR THE FINANCIAL YEAR ENDED 01 JANUARY 1970</w:t>
+        <w:t xml:space="preserve">FOR THE FINANCIAL YEAR ENDED 31 DECEMBER 2018</w:t>
       </w:r>
     </w:p>
     <w:p>
@@ -66,7 +67,7 @@
         <w:rPr>
           <w:rStyle w:val="ArialBlack11"/>
         </w:rPr>
-        <w:t xml:space="preserve"/>
+        <w:t xml:space="preserve">VSIG</w:t>
       </w:r>
     </w:p>
     <w:p>
@@ -78,7 +79,7 @@
         <w:t xml:space="preserve">
           DIRECTOR'S STATEMENT
           <w:br/>
-          FOR THE FINANCIAL YEAR ENDED 01 JANUARY 1970
+          FOR THE FINANCIAL YEAR ENDED 31 DECEMBER 2018
         </w:t>
       </w:r>
     </w:p>
@@ -101,7 +102,7 @@
         <w:rPr>
           <w:rStyle w:val="Arial11"/>
         </w:rPr>
-        <w:t xml:space="preserve">The director present this statement to the member together with the unaudited financial statements of  (“the Company”) for the financial year ended 01 January 1970.</w:t>
+        <w:t xml:space="preserve">The director present this statement to the member together with the unaudited financial statements of VSIG (“the Company”) for the financial year ended 31 December 2018.</w:t>
       </w:r>
     </w:p>
     <w:p>
@@ -129,7 +130,7 @@
         <w:rPr>
           <w:rStyle w:val="Arial11"/>
         </w:rPr>
-        <w:t xml:space="preserve">the accompanying financial statements of the Company are drawn up so as to give a true and fair view of the financial position of the Company as at 01 January 1970 and the financial performance, changes in equity and cash flows of the Company for the financial year covered by the financial statements; and</w:t>
+        <w:t xml:space="preserve">the accompanying financial statements of the Company are drawn up so as to give a true and fair view of the financial position of the Company as at 31 December 2018 and the financial performance, changes in equity and cash flows of the Company for the financial year covered by the financial statements; and</w:t>
       </w:r>
     </w:p>
     <w:p>
@@ -179,7 +180,7 @@
         <w:rPr>
           <w:rStyle w:val="Arial11"/>
         </w:rPr>
-        <w:t xml:space="preserve">	hgfd   appointed on 03 July 2018</w:t>
+        <w:t xml:space="preserve">	abc   appointed on 31 December 2016</w:t>
       </w:r>
     </w:p>
     <w:p>
@@ -306,7 +307,7 @@
               <w:rPr>
                 <w:rStyle w:val="Arial11"/>
               </w:rPr>
-              <w:t xml:space="preserve">hgfd</w:t>
+              <w:t xml:space="preserve">abc</w:t>
             </w:r>
           </w:p>
         </w:tc>
@@ -321,7 +322,7 @@
               <w:rPr>
                 <w:rStyle w:val="Arial11"/>
               </w:rPr>
-              <w:t xml:space="preserve">6543</w:t>
+              <w:t xml:space="preserve">1234</w:t>
             </w:r>
           </w:p>
         </w:tc>
@@ -336,7 +337,7 @@
               <w:rPr>
                 <w:rStyle w:val="Arial11"/>
               </w:rPr>
-              <w:t xml:space="preserve">65432</w:t>
+              <w:t xml:space="preserve">1234</w:t>
             </w:r>
           </w:p>
         </w:tc>
@@ -357,7 +358,7 @@
         <w:rPr>
           <w:rStyle w:val="ArialBlack11"/>
         </w:rPr>
-        <w:t xml:space="preserve"/>
+        <w:t xml:space="preserve">VSIG</w:t>
       </w:r>
     </w:p>
     <w:p>
@@ -369,7 +370,7 @@
         <w:t xml:space="preserve">
           DIRECTOR'S STATEMENT
           <w:br/>
-          FOR THE FINANCIAL YEAR ENDED 01 JANUARY 1970
+          FOR THE FINANCIAL YEAR ENDED 31 DECEMBER 2018
         </w:t>
       </w:r>
     </w:p>
@@ -502,7 +503,7 @@
           <w:rStyle w:val="Arial11"/>
         </w:rPr>
         <w:t xml:space="preserve">
-          hgfd
+          abc
           <w:br/>
           Director
         </w:t>
@@ -516,7 +517,7 @@
         <w:rPr>
           <w:rStyle w:val="Arial11"/>
         </w:rPr>
-        <w:t xml:space="preserve">Singapore, January 01 1970</w:t>
+        <w:t xml:space="preserve">Singapore, July 19 2018</w:t>
       </w:r>
     </w:p>
     <w:p>
@@ -534,7 +535,7 @@
         <w:rPr>
           <w:rStyle w:val="ArialBlack11"/>
         </w:rPr>
-        <w:t xml:space="preserve"/>
+        <w:t xml:space="preserve">VSIG</w:t>
       </w:r>
     </w:p>
     <w:p>
@@ -546,7 +547,7 @@
         <w:t xml:space="preserve">
           STATEMENT OF COMPREHENSIVE INCOME
           <w:br/>
-          FOR THE FINANCIAL YEAR ENDED 31 MARCH 4443
+          FOR THE FINANCIAL YEAR ENDED 31 DECEMBER 2018
         </w:t>
       </w:r>
     </w:p>
@@ -601,7 +602,7 @@
             <w:pPr/>
             <w:r>
               <w:rPr/>
-              <w:t xml:space="preserve">01.04.4443</w:t>
+              <w:t xml:space="preserve">01.01.2018</w:t>
             </w:r>
           </w:p>
           <w:p>
@@ -622,7 +623,7 @@
               <w:rPr>
                 <w:rStyle w:val="TableUnderline"/>
               </w:rPr>
-              <w:t xml:space="preserve">31.03.4443</w:t>
+              <w:t xml:space="preserve">31.12.2018</w:t>
             </w:r>
           </w:p>
           <w:p>
@@ -646,7 +647,7 @@
             <w:pPr/>
             <w:r>
               <w:rPr/>
-              <w:t xml:space="preserve">06.07.2018</w:t>
+              <w:t xml:space="preserve">01.01.2016</w:t>
             </w:r>
           </w:p>
           <w:p>
@@ -667,7 +668,7 @@
               <w:rPr>
                 <w:rStyle w:val="TableUnderline"/>
               </w:rPr>
-              <w:t xml:space="preserve">31.05.5555</w:t>
+              <w:t xml:space="preserve">31.12.2016</w:t>
             </w:r>
           </w:p>
           <w:p>
@@ -875,50 +876,39 @@
           <w:tcPr>
             <w:tcW w:w="1750" w:type="dxa"/>
           </w:tcPr>
-          <w:p>
-            <w:pPr>
-              <w:jc w:val="center"/>
-              <w:spacing w:after="0"/>
-            </w:pPr>
-            <w:r>
-              <w:rPr>
-                <w:rStyle w:val="Arial11"/>
-              </w:rPr>
-              <w:t xml:space="preserve">6</w:t>
-            </w:r>
-          </w:p>
-        </w:tc>
-        <w:tc>
-          <w:tcPr>
-            <w:tcW w:w="1750" w:type="dxa"/>
-          </w:tcPr>
-          <w:p>
-            <w:pPr>
-              <w:jc w:val="center"/>
-              <w:spacing w:after="0"/>
-            </w:pPr>
-            <w:r>
-              <w:rPr>
-                <w:rStyle w:val="Arial11"/>
-              </w:rPr>
-              <w:t xml:space="preserve">-</w:t>
-            </w:r>
-          </w:p>
-        </w:tc>
-        <w:tc>
-          <w:tcPr>
-            <w:tcW w:w="1750" w:type="dxa"/>
-          </w:tcPr>
-          <w:p>
-            <w:pPr>
-              <w:jc w:val="center"/>
-              <w:spacing w:after="0"/>
-            </w:pPr>
-            <w:r>
-              <w:rPr>
-                <w:rStyle w:val="Arial11"/>
-              </w:rPr>
-              <w:t xml:space="preserve">-</w:t>
+          <w:p/>
+        </w:tc>
+        <w:tc>
+          <w:tcPr>
+            <w:tcW w:w="1750" w:type="dxa"/>
+          </w:tcPr>
+          <w:p>
+            <w:pPr>
+              <w:jc w:val="center"/>
+              <w:spacing w:after="0"/>
+            </w:pPr>
+            <w:r>
+              <w:rPr>
+                <w:rStyle w:val="Arial11"/>
+              </w:rPr>
+              <w:t xml:space="preserve">62,733</w:t>
+            </w:r>
+          </w:p>
+        </w:tc>
+        <w:tc>
+          <w:tcPr>
+            <w:tcW w:w="1750" w:type="dxa"/>
+          </w:tcPr>
+          <w:p>
+            <w:pPr>
+              <w:jc w:val="center"/>
+              <w:spacing w:after="0"/>
+            </w:pPr>
+            <w:r>
+              <w:rPr>
+                <w:rStyle w:val="Arial11"/>
+              </w:rPr>
+              <w:t xml:space="preserve">106,179</w:t>
             </w:r>
           </w:p>
         </w:tc>
@@ -971,24 +961,24 @@
               <w:rPr>
                 <w:rStyle w:val="Arial11"/>
               </w:rPr>
-              <w:t xml:space="preserve">(237,327)</w:t>
-            </w:r>
-          </w:p>
-        </w:tc>
-        <w:tc>
-          <w:tcPr>
-            <w:tcW w:w="1750" w:type="dxa"/>
-          </w:tcPr>
-          <w:p>
-            <w:pPr>
-              <w:jc w:val="center"/>
-              <w:spacing w:after="0"/>
-            </w:pPr>
-            <w:r>
-              <w:rPr>
-                <w:rStyle w:val="Arial11"/>
-              </w:rPr>
-              <w:t xml:space="preserve">(335,237)</w:t>
+              <w:t xml:space="preserve">(237,827)</w:t>
+            </w:r>
+          </w:p>
+        </w:tc>
+        <w:tc>
+          <w:tcPr>
+            <w:tcW w:w="1750" w:type="dxa"/>
+          </w:tcPr>
+          <w:p>
+            <w:pPr>
+              <w:jc w:val="center"/>
+              <w:spacing w:after="0"/>
+            </w:pPr>
+            <w:r>
+              <w:rPr>
+                <w:rStyle w:val="Arial11"/>
+              </w:rPr>
+              <w:t xml:space="preserve">(283,742)</w:t>
             </w:r>
           </w:p>
         </w:tc>
@@ -1057,6 +1047,67 @@
           <w:p>
             <w:pPr/>
             <w:r>
+              <w:rPr/>
+              <w:t xml:space="preserve">-Finance Expenses</w:t>
+            </w:r>
+          </w:p>
+        </w:tc>
+        <w:tc>
+          <w:tcPr>
+            <w:tcW w:w="1750" w:type="dxa"/>
+          </w:tcPr>
+          <w:p/>
+        </w:tc>
+        <w:tc>
+          <w:tcPr>
+            <w:tcW w:w="1750" w:type="dxa"/>
+            <w:tcBorders>
+              <w:bottom w:val="single" w:sz="1" w:color="000000"/>
+            </w:tcBorders>
+          </w:tcPr>
+          <w:p>
+            <w:pPr>
+              <w:jc w:val="center"/>
+              <w:spacing w:after="0"/>
+            </w:pPr>
+            <w:r>
+              <w:rPr>
+                <w:rStyle w:val="Arial11"/>
+              </w:rPr>
+              <w:t xml:space="preserve">(191)</w:t>
+            </w:r>
+          </w:p>
+        </w:tc>
+        <w:tc>
+          <w:tcPr>
+            <w:tcW w:w="1750" w:type="dxa"/>
+            <w:tcBorders>
+              <w:bottom w:val="single" w:sz="1" w:color="000000"/>
+            </w:tcBorders>
+          </w:tcPr>
+          <w:p>
+            <w:pPr>
+              <w:jc w:val="center"/>
+              <w:spacing w:after="0"/>
+            </w:pPr>
+            <w:r>
+              <w:rPr>
+                <w:rStyle w:val="Arial11"/>
+              </w:rPr>
+              <w:t xml:space="preserve">-</w:t>
+            </w:r>
+          </w:p>
+        </w:tc>
+      </w:tr>
+      <w:tr>
+        <w:trPr/>
+        <w:tc>
+          <w:tcPr>
+            <w:tcW w:w="7000" w:type="dxa"/>
+          </w:tcPr>
+          <w:p>
+            <w:pPr/>
+            <w:r>
               <w:rPr>
                 <w:rStyle w:val="ArialBlack11"/>
               </w:rPr>
@@ -1083,24 +1134,24 @@
               <w:rPr>
                 <w:rStyle w:val="Arial11"/>
               </w:rPr>
-              <w:t xml:space="preserve">591,356</w:t>
-            </w:r>
-          </w:p>
-        </w:tc>
-        <w:tc>
-          <w:tcPr>
-            <w:tcW w:w="1750" w:type="dxa"/>
-          </w:tcPr>
-          <w:p>
-            <w:pPr>
-              <w:jc w:val="center"/>
-              <w:spacing w:after="0"/>
-            </w:pPr>
-            <w:r>
-              <w:rPr>
-                <w:rStyle w:val="Arial11"/>
-              </w:rPr>
-              <w:t xml:space="preserve">807,723</w:t>
+              <w:t xml:space="preserve">653,398</w:t>
+            </w:r>
+          </w:p>
+        </w:tc>
+        <w:tc>
+          <w:tcPr>
+            <w:tcW w:w="1750" w:type="dxa"/>
+          </w:tcPr>
+          <w:p>
+            <w:pPr>
+              <w:jc w:val="center"/>
+              <w:spacing w:after="0"/>
+            </w:pPr>
+            <w:r>
+              <w:rPr>
+                <w:rStyle w:val="Arial11"/>
+              </w:rPr>
+              <w:t xml:space="preserve">965,397</w:t>
             </w:r>
           </w:p>
         </w:tc>
@@ -1123,75 +1174,86 @@
           <w:tcPr>
             <w:tcW w:w="1750" w:type="dxa"/>
           </w:tcPr>
+          <w:p>
+            <w:pPr>
+              <w:jc w:val="center"/>
+              <w:spacing w:after="0"/>
+            </w:pPr>
+            <w:r>
+              <w:rPr>
+                <w:rStyle w:val="Arial11"/>
+              </w:rPr>
+              <w:t xml:space="preserve">4</w:t>
+            </w:r>
+          </w:p>
+        </w:tc>
+        <w:tc>
+          <w:tcPr>
+            <w:tcW w:w="1750" w:type="dxa"/>
+            <w:tcBorders>
+              <w:bottom w:val="single" w:sz="1" w:color="000000"/>
+            </w:tcBorders>
+          </w:tcPr>
+          <w:p>
+            <w:pPr>
+              <w:jc w:val="center"/>
+              <w:spacing w:after="0"/>
+            </w:pPr>
+            <w:r>
+              <w:rPr>
+                <w:rStyle w:val="Arial11"/>
+              </w:rPr>
+              <w:t xml:space="preserve">(36,463)</w:t>
+            </w:r>
+          </w:p>
+        </w:tc>
+        <w:tc>
+          <w:tcPr>
+            <w:tcW w:w="1750" w:type="dxa"/>
+            <w:tcBorders>
+              <w:bottom w:val="single" w:sz="1" w:color="000000"/>
+            </w:tcBorders>
+          </w:tcPr>
+          <w:p>
+            <w:pPr>
+              <w:jc w:val="center"/>
+              <w:spacing w:after="0"/>
+            </w:pPr>
+            <w:r>
+              <w:rPr>
+                <w:rStyle w:val="Arial11"/>
+              </w:rPr>
+              <w:t xml:space="preserve">(99,641)</w:t>
+            </w:r>
+          </w:p>
+        </w:tc>
+      </w:tr>
+      <w:tr>
+        <w:trPr/>
+        <w:tc>
+          <w:tcPr>
+            <w:tcW w:w="7000" w:type="dxa"/>
+          </w:tcPr>
+          <w:p>
+            <w:pPr/>
+            <w:r>
+              <w:rPr>
+                <w:rStyle w:val="ArialBlack11"/>
+              </w:rPr>
+              <w:t xml:space="preserve">Net profit and total comprehensive income for the year/period</w:t>
+            </w:r>
+          </w:p>
+        </w:tc>
+        <w:tc>
+          <w:tcPr>
+            <w:tcW w:w="1750" w:type="dxa"/>
+          </w:tcPr>
           <w:p/>
         </w:tc>
         <w:tc>
           <w:tcPr>
             <w:tcW w:w="1750" w:type="dxa"/>
             <w:tcBorders>
-              <w:bottom w:val="single" w:sz="1" w:color="000000"/>
-            </w:tcBorders>
-          </w:tcPr>
-          <w:p>
-            <w:pPr>
-              <w:jc w:val="center"/>
-              <w:spacing w:after="0"/>
-            </w:pPr>
-            <w:r>
-              <w:rPr>
-                <w:rStyle w:val="Arial11"/>
-              </w:rPr>
-              <w:t xml:space="preserve">(36,463)</w:t>
-            </w:r>
-          </w:p>
-        </w:tc>
-        <w:tc>
-          <w:tcPr>
-            <w:tcW w:w="1750" w:type="dxa"/>
-            <w:tcBorders>
-              <w:bottom w:val="single" w:sz="1" w:color="000000"/>
-            </w:tcBorders>
-          </w:tcPr>
-          <w:p>
-            <w:pPr>
-              <w:jc w:val="center"/>
-              <w:spacing w:after="0"/>
-            </w:pPr>
-            <w:r>
-              <w:rPr>
-                <w:rStyle w:val="Arial11"/>
-              </w:rPr>
-              <w:t xml:space="preserve">(99,641)</w:t>
-            </w:r>
-          </w:p>
-        </w:tc>
-      </w:tr>
-      <w:tr>
-        <w:trPr/>
-        <w:tc>
-          <w:tcPr>
-            <w:tcW w:w="7000" w:type="dxa"/>
-          </w:tcPr>
-          <w:p>
-            <w:pPr/>
-            <w:r>
-              <w:rPr>
-                <w:rStyle w:val="ArialBlack11"/>
-              </w:rPr>
-              <w:t xml:space="preserve">Net profit and total comprehensive income for the year/period</w:t>
-            </w:r>
-          </w:p>
-        </w:tc>
-        <w:tc>
-          <w:tcPr>
-            <w:tcW w:w="1750" w:type="dxa"/>
-          </w:tcPr>
-          <w:p/>
-        </w:tc>
-        <w:tc>
-          <w:tcPr>
-            <w:tcW w:w="1750" w:type="dxa"/>
-            <w:tcBorders>
               <w:bottom w:val="single" w:sz="18" w:color="#000000"/>
             </w:tcBorders>
           </w:tcPr>
@@ -1204,7 +1266,7 @@
               <w:rPr>
                 <w:rStyle w:val="Arial11"/>
               </w:rPr>
-              <w:t xml:space="preserve">554,893</w:t>
+              <w:t xml:space="preserve">616,935</w:t>
             </w:r>
           </w:p>
         </w:tc>
@@ -1224,7 +1286,7 @@
               <w:rPr>
                 <w:rStyle w:val="Arial11"/>
               </w:rPr>
-              <w:t xml:space="preserve">708,082</w:t>
+              <w:t xml:space="preserve">865,756</w:t>
             </w:r>
           </w:p>
         </w:tc>
@@ -1245,7 +1307,7 @@
         <w:rPr>
           <w:rStyle w:val="ArialBlack11"/>
         </w:rPr>
-        <w:t xml:space="preserve"/>
+        <w:t xml:space="preserve">VSIG</w:t>
       </w:r>
     </w:p>
     <w:p>
@@ -1257,7 +1319,7 @@
         <w:t xml:space="preserve">
           STATEMENT OF FINANCIAL POSITION
           <w:br/>
-          AS AT 31 MARCH 4443
+          AS AT 31 DECEMBER 2018
         </w:t>
       </w:r>
     </w:p>
@@ -1317,7 +1379,7 @@
               <w:rPr>
                 <w:rStyle w:val="TableUnderline"/>
               </w:rPr>
-              <w:t xml:space="preserve">4443</w:t>
+              <w:t xml:space="preserve">2018</w:t>
             </w:r>
           </w:p>
           <w:p>
@@ -1346,7 +1408,7 @@
               <w:rPr>
                 <w:rStyle w:val="TableUnderline"/>
               </w:rPr>
-              <w:t xml:space="preserve">5555</w:t>
+              <w:t xml:space="preserve">2016</w:t>
             </w:r>
           </w:p>
           <w:p>
@@ -1610,7 +1672,7 @@
               <w:rPr>
                 <w:rStyle w:val="Arial11"/>
               </w:rPr>
-              <w:t xml:space="preserve">4</w:t>
+              <w:t xml:space="preserve">5</w:t>
             </w:r>
           </w:p>
         </w:tc>
@@ -1713,7 +1775,7 @@
               <w:rPr>
                 <w:rStyle w:val="Arial11"/>
               </w:rPr>
-              <w:t xml:space="preserve">1,503,241</w:t>
+              <w:t xml:space="preserve">1,504,153</w:t>
             </w:r>
           </w:p>
         </w:tc>
@@ -1880,6 +1942,80 @@
           <w:tcPr>
             <w:tcW w:w="1750" w:type="dxa"/>
           </w:tcPr>
+          <w:p>
+            <w:pPr>
+              <w:jc w:val="center"/>
+              <w:spacing w:after="0"/>
+            </w:pPr>
+            <w:r>
+              <w:rPr>
+                <w:rStyle w:val="Arial11"/>
+              </w:rPr>
+              <w:t xml:space="preserve">6</w:t>
+            </w:r>
+          </w:p>
+        </w:tc>
+        <w:tc>
+          <w:tcPr>
+            <w:tcW w:w="1750" w:type="dxa"/>
+            <w:tcBorders>
+              <w:bottom w:val="single" w:sz="1" w:color="000000"/>
+            </w:tcBorders>
+          </w:tcPr>
+          <w:p>
+            <w:pPr>
+              <w:jc w:val="center"/>
+              <w:spacing w:after="0"/>
+            </w:pPr>
+            <w:r>
+              <w:rPr>
+                <w:rStyle w:val="Arial11"/>
+              </w:rPr>
+              <w:t xml:space="preserve">76,413</w:t>
+            </w:r>
+          </w:p>
+        </w:tc>
+        <w:tc>
+          <w:tcPr>
+            <w:tcW w:w="1750" w:type="dxa"/>
+            <w:tcBorders>
+              <w:bottom w:val="single" w:sz="1" w:color="000000"/>
+            </w:tcBorders>
+          </w:tcPr>
+          <w:p>
+            <w:pPr>
+              <w:jc w:val="center"/>
+              <w:spacing w:after="0"/>
+            </w:pPr>
+            <w:r>
+              <w:rPr>
+                <w:rStyle w:val="Arial11"/>
+              </w:rPr>
+              <w:t xml:space="preserve">-</w:t>
+            </w:r>
+          </w:p>
+        </w:tc>
+      </w:tr>
+      <w:tr>
+        <w:trPr/>
+        <w:tc>
+          <w:tcPr>
+            <w:tcW w:w="7000" w:type="dxa"/>
+          </w:tcPr>
+          <w:p>
+            <w:pPr/>
+            <w:r>
+              <w:rPr>
+                <w:rStyle w:val="ArialBlack11"/>
+              </w:rPr>
+              <w:t xml:space="preserve">Total liabilities</w:t>
+            </w:r>
+          </w:p>
+        </w:tc>
+        <w:tc>
+          <w:tcPr>
+            <w:tcW w:w="1750" w:type="dxa"/>
+          </w:tcPr>
           <w:p/>
         </w:tc>
         <w:tc>
@@ -1898,7 +2034,7 @@
               <w:rPr>
                 <w:rStyle w:val="Arial11"/>
               </w:rPr>
-              <w:t xml:space="preserve">76,413</w:t>
+              <w:t xml:space="preserve">480,215</w:t>
             </w:r>
           </w:p>
         </w:tc>
@@ -1918,7 +2054,7 @@
               <w:rPr>
                 <w:rStyle w:val="Arial11"/>
               </w:rPr>
-              <w:t xml:space="preserve">-</w:t>
+              <w:t xml:space="preserve">434,985</w:t>
             </w:r>
           </w:p>
         </w:tc>
@@ -1935,6 +2071,56 @@
               <w:rPr>
                 <w:rStyle w:val="ArialBlack11"/>
               </w:rPr>
+              <w:t xml:space="preserve">Non-current liabilities</w:t>
+            </w:r>
+          </w:p>
+        </w:tc>
+      </w:tr>
+      <w:tr>
+        <w:trPr/>
+        <w:tc>
+          <w:tcPr>
+            <w:tcW w:w="7000" w:type="dxa"/>
+          </w:tcPr>
+          <w:p/>
+        </w:tc>
+        <w:tc>
+          <w:tcPr>
+            <w:tcW w:w="1750" w:type="dxa"/>
+          </w:tcPr>
+          <w:p/>
+        </w:tc>
+        <w:tc>
+          <w:tcPr>
+            <w:tcW w:w="1750" w:type="dxa"/>
+            <w:tcBorders>
+              <w:bottom w:val="single" w:sz="1" w:color="000000"/>
+            </w:tcBorders>
+          </w:tcPr>
+          <w:p/>
+        </w:tc>
+        <w:tc>
+          <w:tcPr>
+            <w:tcW w:w="1750" w:type="dxa"/>
+            <w:tcBorders>
+              <w:bottom w:val="single" w:sz="1" w:color="000000"/>
+            </w:tcBorders>
+          </w:tcPr>
+          <w:p/>
+        </w:tc>
+      </w:tr>
+      <w:tr>
+        <w:trPr/>
+        <w:tc>
+          <w:tcPr>
+            <w:tcW w:w="7000" w:type="dxa"/>
+          </w:tcPr>
+          <w:p>
+            <w:pPr/>
+            <w:r>
+              <w:rPr>
+                <w:rStyle w:val="ArialBlack11"/>
+              </w:rPr>
               <w:t xml:space="preserve">Total liabilities</w:t>
             </w:r>
           </w:p>
@@ -1998,132 +2184,19 @@
               <w:rPr>
                 <w:rStyle w:val="ArialBlack11"/>
               </w:rPr>
-              <w:t xml:space="preserve">Non-current liabilities</w:t>
-            </w:r>
-          </w:p>
-        </w:tc>
-      </w:tr>
-      <w:tr>
-        <w:trPr/>
-        <w:tc>
-          <w:tcPr>
-            <w:tcW w:w="7000" w:type="dxa"/>
+              <w:t xml:space="preserve">NET ASSETS</w:t>
+            </w:r>
+          </w:p>
+        </w:tc>
+        <w:tc>
+          <w:tcPr>
+            <w:tcW w:w="1750" w:type="dxa"/>
           </w:tcPr>
           <w:p/>
         </w:tc>
         <w:tc>
           <w:tcPr>
             <w:tcW w:w="1750" w:type="dxa"/>
-          </w:tcPr>
-          <w:p/>
-        </w:tc>
-        <w:tc>
-          <w:tcPr>
-            <w:tcW w:w="1750" w:type="dxa"/>
-            <w:tcBorders>
-              <w:bottom w:val="single" w:sz="1" w:color="000000"/>
-            </w:tcBorders>
-          </w:tcPr>
-          <w:p/>
-        </w:tc>
-        <w:tc>
-          <w:tcPr>
-            <w:tcW w:w="1750" w:type="dxa"/>
-            <w:tcBorders>
-              <w:bottom w:val="single" w:sz="1" w:color="000000"/>
-            </w:tcBorders>
-          </w:tcPr>
-          <w:p/>
-        </w:tc>
-      </w:tr>
-      <w:tr>
-        <w:trPr/>
-        <w:tc>
-          <w:tcPr>
-            <w:tcW w:w="7000" w:type="dxa"/>
-          </w:tcPr>
-          <w:p>
-            <w:pPr/>
-            <w:r>
-              <w:rPr>
-                <w:rStyle w:val="ArialBlack11"/>
-              </w:rPr>
-              <w:t xml:space="preserve">Total liabilities</w:t>
-            </w:r>
-          </w:p>
-        </w:tc>
-        <w:tc>
-          <w:tcPr>
-            <w:tcW w:w="1750" w:type="dxa"/>
-          </w:tcPr>
-          <w:p/>
-        </w:tc>
-        <w:tc>
-          <w:tcPr>
-            <w:tcW w:w="1750" w:type="dxa"/>
-            <w:tcBorders>
-              <w:bottom w:val="single" w:sz="1" w:color="000000"/>
-            </w:tcBorders>
-          </w:tcPr>
-          <w:p>
-            <w:pPr>
-              <w:jc w:val="center"/>
-              <w:spacing w:after="0"/>
-            </w:pPr>
-            <w:r>
-              <w:rPr>
-                <w:rStyle w:val="Arial11"/>
-              </w:rPr>
-              <w:t xml:space="preserve">480,215</w:t>
-            </w:r>
-          </w:p>
-        </w:tc>
-        <w:tc>
-          <w:tcPr>
-            <w:tcW w:w="1750" w:type="dxa"/>
-            <w:tcBorders>
-              <w:bottom w:val="single" w:sz="1" w:color="000000"/>
-            </w:tcBorders>
-          </w:tcPr>
-          <w:p>
-            <w:pPr>
-              <w:jc w:val="center"/>
-              <w:spacing w:after="0"/>
-            </w:pPr>
-            <w:r>
-              <w:rPr>
-                <w:rStyle w:val="Arial11"/>
-              </w:rPr>
-              <w:t xml:space="preserve">434,985</w:t>
-            </w:r>
-          </w:p>
-        </w:tc>
-      </w:tr>
-      <w:tr>
-        <w:trPr/>
-        <w:tc>
-          <w:tcPr>
-            <w:tcW w:w="7000" w:type="dxa"/>
-          </w:tcPr>
-          <w:p>
-            <w:pPr/>
-            <w:r>
-              <w:rPr>
-                <w:rStyle w:val="ArialBlack11"/>
-              </w:rPr>
-              <w:t xml:space="preserve">NET ASSETS</w:t>
-            </w:r>
-          </w:p>
-        </w:tc>
-        <w:tc>
-          <w:tcPr>
-            <w:tcW w:w="1750" w:type="dxa"/>
-          </w:tcPr>
-          <w:p/>
-        </w:tc>
-        <w:tc>
-          <w:tcPr>
-            <w:tcW w:w="1750" w:type="dxa"/>
             <w:tcBorders>
               <w:bottom w:val="single" w:sz="18" w:color="#000000"/>
             </w:tcBorders>
@@ -2157,7 +2230,7 @@
               <w:rPr>
                 <w:rStyle w:val="Arial11"/>
               </w:rPr>
-              <w:t xml:space="preserve">1,068,256</w:t>
+              <w:t xml:space="preserve">1,069,168</w:t>
             </w:r>
           </w:p>
         </w:tc>
@@ -2212,7 +2285,7 @@
               <w:rPr>
                 <w:rStyle w:val="Arial11"/>
               </w:rPr>
-              <w:t xml:space="preserve">5</w:t>
+              <w:t xml:space="preserve">7</w:t>
             </w:r>
           </w:p>
         </w:tc>
@@ -2287,7 +2360,7 @@
               <w:rPr>
                 <w:rStyle w:val="Arial11"/>
               </w:rPr>
-              <w:t xml:space="preserve">1,559,061</w:t>
+              <w:t xml:space="preserve">1,621,103</w:t>
             </w:r>
           </w:p>
         </w:tc>
@@ -2307,7 +2380,7 @@
               <w:rPr>
                 <w:rStyle w:val="Arial11"/>
               </w:rPr>
-              <w:t xml:space="preserve">846,493</w:t>
+              <w:t xml:space="preserve">1,004,167</w:t>
             </w:r>
           </w:p>
         </w:tc>
@@ -2350,7 +2423,7 @@
               <w:rPr>
                 <w:rStyle w:val="Arial11"/>
               </w:rPr>
-              <w:t xml:space="preserve">2,059,061</w:t>
+              <w:t xml:space="preserve">2,121,103</w:t>
             </w:r>
           </w:p>
         </w:tc>
@@ -2370,7 +2443,7 @@
               <w:rPr>
                 <w:rStyle w:val="Arial11"/>
               </w:rPr>
-              <w:t xml:space="preserve">911,493</w:t>
+              <w:t xml:space="preserve">1,069,167</w:t>
             </w:r>
           </w:p>
         </w:tc>
@@ -2391,7 +2464,7 @@
         <w:rPr>
           <w:rStyle w:val="ArialBlack11"/>
         </w:rPr>
-        <w:t xml:space="preserve"/>
+        <w:t xml:space="preserve">VSIG</w:t>
       </w:r>
     </w:p>
     <w:p>
@@ -2403,7 +2476,7 @@
         <w:t xml:space="preserve">
           STATEMENT OF CHANGES IN EQUITY
           <w:br/>
-          FOR THE FINANCIAL YEAR ENDED 31 MARCH 4443
+          FOR THE FINANCIAL YEAR ENDED 31 DECEMBER 2018
         </w:t>
       </w:r>
     </w:p>
@@ -2564,7 +2637,7 @@
             <w:pPr/>
             <w:r>
               <w:rPr/>
-              <w:t xml:space="preserve">Balance as at 06 July 2018</w:t>
+              <w:t xml:space="preserve">Balance as at 01 January 2016</w:t>
             </w:r>
           </w:p>
         </w:tc>
@@ -2670,7 +2743,7 @@
               <w:rPr>
                 <w:rStyle w:val="Arial11"/>
               </w:rPr>
-              <w:t xml:space="preserve">708,082</w:t>
+              <w:t xml:space="preserve">865,756</w:t>
             </w:r>
           </w:p>
         </w:tc>
@@ -2690,7 +2763,7 @@
               <w:rPr>
                 <w:rStyle w:val="Arial11"/>
               </w:rPr>
-              <w:t xml:space="preserve">708,082</w:t>
+              <w:t xml:space="preserve">865,756</w:t>
             </w:r>
           </w:p>
         </w:tc>
@@ -2705,7 +2778,7 @@
             <w:pPr/>
             <w:r>
               <w:rPr/>
-              <w:t xml:space="preserve">Balance as at 31 May 5555</w:t>
+              <w:t xml:space="preserve">Balance as at 31 December 2016</w:t>
             </w:r>
           </w:p>
         </w:tc>
@@ -2877,7 +2950,7 @@
               <w:rPr>
                 <w:rStyle w:val="Arial11"/>
               </w:rPr>
-              <w:t xml:space="preserve">554,893</w:t>
+              <w:t xml:space="preserve">616,935</w:t>
             </w:r>
           </w:p>
         </w:tc>
@@ -2897,7 +2970,7 @@
               <w:rPr>
                 <w:rStyle w:val="Arial11"/>
               </w:rPr>
-              <w:t xml:space="preserve">554,893</w:t>
+              <w:t xml:space="preserve">616,935</w:t>
             </w:r>
           </w:p>
         </w:tc>
@@ -2912,7 +2985,7 @@
             <w:pPr/>
             <w:r>
               <w:rPr/>
-              <w:t xml:space="preserve">Balance as at 31 March 4443</w:t>
+              <w:t xml:space="preserve">Balance as at 31 December 2018</w:t>
             </w:r>
           </w:p>
         </w:tc>
@@ -2952,7 +3025,7 @@
               <w:rPr>
                 <w:rStyle w:val="Arial11"/>
               </w:rPr>
-              <w:t xml:space="preserve">1,559,061</w:t>
+              <w:t xml:space="preserve">1,621,103</w:t>
             </w:r>
           </w:p>
         </w:tc>
@@ -2972,7 +3045,7 @@
               <w:rPr>
                 <w:rStyle w:val="Arial11"/>
               </w:rPr>
-              <w:t xml:space="preserve">2,059,061</w:t>
+              <w:t xml:space="preserve">2,121,103</w:t>
             </w:r>
           </w:p>
         </w:tc>
@@ -2993,7 +3066,7 @@
         <w:rPr>
           <w:rStyle w:val="ArialBlack11"/>
         </w:rPr>
-        <w:t xml:space="preserve"/>
+        <w:t xml:space="preserve">VSIG</w:t>
       </w:r>
     </w:p>
     <w:p>
@@ -3005,7 +3078,7 @@
         <w:t xml:space="preserve">
           STATEMENT OF CASH FLOWS
           <w:br/>
-          FOR THE FINANCIAL YEAR ENDED 31 MARCH 4443
+          FOR THE FINANCIAL YEAR ENDED 31 DECEMBER 2018
         </w:t>
       </w:r>
     </w:p>
@@ -3047,7 +3120,7 @@
               <w:rPr>
                 <w:rStyle w:val="Arial11"/>
               </w:rPr>
-              <w:t xml:space="preserve">01.04.4443</w:t>
+              <w:t xml:space="preserve">01.01.2018</w:t>
             </w:r>
           </w:p>
           <w:p>
@@ -3071,7 +3144,7 @@
               <w:rPr>
                 <w:rStyle w:val="TableUnderline"/>
               </w:rPr>
-              <w:t xml:space="preserve">31.03.4443</w:t>
+              <w:t xml:space="preserve">31.12.2018</w:t>
             </w:r>
           </w:p>
           <w:p>
@@ -3100,7 +3173,7 @@
               <w:rPr>
                 <w:rStyle w:val="Arial11"/>
               </w:rPr>
-              <w:t xml:space="preserve">06.07.2018</w:t>
+              <w:t xml:space="preserve">01.01.2016</w:t>
             </w:r>
           </w:p>
           <w:p>
@@ -3124,7 +3197,7 @@
               <w:rPr>
                 <w:rStyle w:val="TableUnderline"/>
               </w:rPr>
-              <w:t xml:space="preserve">31.05.5555</w:t>
+              <w:t xml:space="preserve">31.12.2016</w:t>
             </w:r>
           </w:p>
           <w:p>
@@ -3191,24 +3264,24 @@
               <w:rPr>
                 <w:rStyle w:val="Arial11"/>
               </w:rPr>
-              <w:t xml:space="preserve">591,356</w:t>
-            </w:r>
-          </w:p>
-        </w:tc>
-        <w:tc>
-          <w:tcPr>
-            <w:tcW w:w="1750" w:type="dxa"/>
-          </w:tcPr>
-          <w:p>
-            <w:pPr>
-              <w:jc w:val="center"/>
-              <w:spacing w:after="0"/>
-            </w:pPr>
-            <w:r>
-              <w:rPr>
-                <w:rStyle w:val="Arial11"/>
-              </w:rPr>
-              <w:t xml:space="preserve">807,723</w:t>
+              <w:t xml:space="preserve">653,398</w:t>
+            </w:r>
+          </w:p>
+        </w:tc>
+        <w:tc>
+          <w:tcPr>
+            <w:tcW w:w="1750" w:type="dxa"/>
+          </w:tcPr>
+          <w:p>
+            <w:pPr>
+              <w:jc w:val="center"/>
+              <w:spacing w:after="0"/>
+            </w:pPr>
+            <w:r>
+              <w:rPr>
+                <w:rStyle w:val="Arial11"/>
+              </w:rPr>
+              <w:t xml:space="preserve">965,397</w:t>
             </w:r>
           </w:p>
         </w:tc>
@@ -3361,24 +3434,24 @@
               <w:rPr>
                 <w:rStyle w:val="Arial11"/>
               </w:rPr>
-              <w:t xml:space="preserve">594,561</w:t>
-            </w:r>
-          </w:p>
-        </w:tc>
-        <w:tc>
-          <w:tcPr>
-            <w:tcW w:w="1750" w:type="dxa"/>
-          </w:tcPr>
-          <w:p>
-            <w:pPr>
-              <w:jc w:val="center"/>
-              <w:spacing w:after="0"/>
-            </w:pPr>
-            <w:r>
-              <w:rPr>
-                <w:rStyle w:val="Arial11"/>
-              </w:rPr>
-              <w:t xml:space="preserve">815,786</w:t>
+              <w:t xml:space="preserve">656,603</w:t>
+            </w:r>
+          </w:p>
+        </w:tc>
+        <w:tc>
+          <w:tcPr>
+            <w:tcW w:w="1750" w:type="dxa"/>
+          </w:tcPr>
+          <w:p>
+            <w:pPr>
+              <w:jc w:val="center"/>
+              <w:spacing w:after="0"/>
+            </w:pPr>
+            <w:r>
+              <w:rPr>
+                <w:rStyle w:val="Arial11"/>
+              </w:rPr>
+              <w:t xml:space="preserve">973,460</w:t>
             </w:r>
           </w:p>
         </w:tc>
@@ -3541,24 +3614,24 @@
               <w:rPr>
                 <w:rStyle w:val="Arial11"/>
               </w:rPr>
-              <w:t xml:space="preserve">720,560</w:t>
-            </w:r>
-          </w:p>
-        </w:tc>
-        <w:tc>
-          <w:tcPr>
-            <w:tcW w:w="1750" w:type="dxa"/>
-          </w:tcPr>
-          <w:p>
-            <w:pPr>
-              <w:jc w:val="center"/>
-              <w:spacing w:after="0"/>
-            </w:pPr>
-            <w:r>
-              <w:rPr>
-                <w:rStyle w:val="Arial11"/>
-              </w:rPr>
-              <w:t xml:space="preserve">1,645,625</w:t>
+              <w:t xml:space="preserve">782,602</w:t>
+            </w:r>
+          </w:p>
+        </w:tc>
+        <w:tc>
+          <w:tcPr>
+            <w:tcW w:w="1750" w:type="dxa"/>
+          </w:tcPr>
+          <w:p>
+            <w:pPr>
+              <w:jc w:val="center"/>
+              <w:spacing w:after="0"/>
+            </w:pPr>
+            <w:r>
+              <w:rPr>
+                <w:rStyle w:val="Arial11"/>
+              </w:rPr>
+              <w:t xml:space="preserve">1,803,299</w:t>
             </w:r>
           </w:p>
         </w:tc>
@@ -3595,10 +3668,468 @@
               <w:rPr>
                 <w:rStyle w:val="Arial11"/>
               </w:rPr>
+              <w:t xml:space="preserve">(205)</w:t>
+            </w:r>
+          </w:p>
+        </w:tc>
+        <w:tc>
+          <w:tcPr>
+            <w:tcW w:w="1750" w:type="dxa"/>
+            <w:tcBorders>
+              <w:bottom w:val="single" w:sz="1" w:color="000000"/>
+            </w:tcBorders>
+          </w:tcPr>
+          <w:p>
+            <w:pPr>
+              <w:jc w:val="center"/>
+              <w:spacing w:after="0"/>
+            </w:pPr>
+            <w:r>
+              <w:rPr>
+                <w:rStyle w:val="Arial11"/>
+              </w:rPr>
+              <w:t xml:space="preserve">(2,469)</w:t>
+            </w:r>
+          </w:p>
+        </w:tc>
+      </w:tr>
+      <w:tr>
+        <w:trPr/>
+        <w:tc>
+          <w:tcPr>
+            <w:tcW w:w="8750" w:type="dxa"/>
+          </w:tcPr>
+          <w:p>
+            <w:pPr/>
+            <w:r>
+              <w:rPr>
+                <w:rStyle w:val="ArialBlack11"/>
+              </w:rPr>
+              <w:t xml:space="preserve">Net cash generated from operating activities</w:t>
+            </w:r>
+          </w:p>
+        </w:tc>
+        <w:tc>
+          <w:tcPr>
+            <w:tcW w:w="1750" w:type="dxa"/>
+            <w:tcBorders>
+              <w:bottom w:val="single" w:sz="1" w:color="000000"/>
+            </w:tcBorders>
+          </w:tcPr>
+          <w:p>
+            <w:pPr>
+              <w:jc w:val="center"/>
+              <w:spacing w:after="0"/>
+            </w:pPr>
+            <w:r>
+              <w:rPr>
+                <w:rStyle w:val="Arial11"/>
+              </w:rPr>
+              <w:t xml:space="preserve">782,397</w:t>
+            </w:r>
+          </w:p>
+        </w:tc>
+        <w:tc>
+          <w:tcPr>
+            <w:tcW w:w="1750" w:type="dxa"/>
+            <w:tcBorders>
+              <w:bottom w:val="single" w:sz="1" w:color="000000"/>
+            </w:tcBorders>
+          </w:tcPr>
+          <w:p>
+            <w:pPr>
+              <w:jc w:val="center"/>
+              <w:spacing w:after="0"/>
+            </w:pPr>
+            <w:r>
+              <w:rPr>
+                <w:rStyle w:val="Arial11"/>
+              </w:rPr>
+              <w:t xml:space="preserve">1,800,830</w:t>
+            </w:r>
+          </w:p>
+        </w:tc>
+      </w:tr>
+      <w:tr>
+        <w:trPr/>
+        <w:tc>
+          <w:tcPr>
+            <w:tcW w:w="8750" w:type="dxa"/>
+          </w:tcPr>
+          <w:p>
+            <w:pPr>
+              <w:spacing w:after="0"/>
+            </w:pPr>
+            <w:r>
+              <w:rPr>
+                <w:rStyle w:val="ArialBlack11"/>
+              </w:rPr>
+              <w:t xml:space="preserve">Cash flows from investing activities</w:t>
+            </w:r>
+          </w:p>
+        </w:tc>
+      </w:tr>
+      <w:tr>
+        <w:trPr/>
+        <w:tc>
+          <w:tcPr>
+            <w:tcW w:w="8750" w:type="dxa"/>
+          </w:tcPr>
+          <w:p>
+            <w:pPr/>
+            <w:r>
+              <w:rPr>
+                <w:rStyle w:val="Arial11"/>
+              </w:rPr>
+              <w:t xml:space="preserve">Additions to plant and equipment</w:t>
+            </w:r>
+          </w:p>
+        </w:tc>
+        <w:tc>
+          <w:tcPr>
+            <w:tcW w:w="1750" w:type="dxa"/>
+            <w:tcBorders>
+              <w:bottom w:val="single" w:sz="1" w:color="000000"/>
+            </w:tcBorders>
+          </w:tcPr>
+          <w:p>
+            <w:pPr>
+              <w:jc w:val="center"/>
+              <w:spacing w:after="0"/>
+            </w:pPr>
+            <w:r>
+              <w:rPr>
+                <w:rStyle w:val="Arial11"/>
+              </w:rPr>
+              <w:t xml:space="preserve">(33,090)</w:t>
+            </w:r>
+          </w:p>
+        </w:tc>
+        <w:tc>
+          <w:tcPr>
+            <w:tcW w:w="1750" w:type="dxa"/>
+            <w:tcBorders>
+              <w:bottom w:val="single" w:sz="1" w:color="000000"/>
+            </w:tcBorders>
+          </w:tcPr>
+          <w:p>
+            <w:pPr>
+              <w:jc w:val="center"/>
+              <w:spacing w:after="0"/>
+            </w:pPr>
+            <w:r>
+              <w:rPr>
+                <w:rStyle w:val="Arial11"/>
+              </w:rPr>
+              <w:t xml:space="preserve">(8,975)</w:t>
+            </w:r>
+          </w:p>
+        </w:tc>
+      </w:tr>
+      <w:tr>
+        <w:trPr/>
+        <w:tc>
+          <w:tcPr>
+            <w:tcW w:w="8750" w:type="dxa"/>
+          </w:tcPr>
+          <w:p>
+            <w:pPr/>
+            <w:r>
+              <w:rPr>
+                <w:rStyle w:val="ArialBlack11"/>
+              </w:rPr>
+              <w:t xml:space="preserve">Net cash (used in) investing activities</w:t>
+            </w:r>
+          </w:p>
+        </w:tc>
+        <w:tc>
+          <w:tcPr>
+            <w:tcW w:w="1750" w:type="dxa"/>
+            <w:tcBorders>
+              <w:bottom w:val="single" w:sz="1" w:color="000000"/>
+            </w:tcBorders>
+          </w:tcPr>
+          <w:p>
+            <w:pPr>
+              <w:jc w:val="center"/>
+              <w:spacing w:after="0"/>
+            </w:pPr>
+            <w:r>
+              <w:rPr>
+                <w:rStyle w:val="Arial11"/>
+              </w:rPr>
+              <w:t xml:space="preserve">(33,090)</w:t>
+            </w:r>
+          </w:p>
+        </w:tc>
+        <w:tc>
+          <w:tcPr>
+            <w:tcW w:w="1750" w:type="dxa"/>
+            <w:tcBorders>
+              <w:bottom w:val="single" w:sz="1" w:color="000000"/>
+            </w:tcBorders>
+          </w:tcPr>
+          <w:p>
+            <w:pPr>
+              <w:jc w:val="center"/>
+              <w:spacing w:after="0"/>
+            </w:pPr>
+            <w:r>
+              <w:rPr>
+                <w:rStyle w:val="Arial11"/>
+              </w:rPr>
+              <w:t xml:space="preserve">(8,975)</w:t>
+            </w:r>
+          </w:p>
+        </w:tc>
+      </w:tr>
+      <w:tr>
+        <w:trPr/>
+        <w:tc>
+          <w:tcPr>
+            <w:tcW w:w="8750" w:type="dxa"/>
+          </w:tcPr>
+          <w:p>
+            <w:pPr>
+              <w:spacing w:after="0"/>
+            </w:pPr>
+            <w:r>
+              <w:rPr>
+                <w:rStyle w:val="ArialBlack11"/>
+              </w:rPr>
+              <w:t xml:space="preserve">Cash flows from financing activities:</w:t>
+            </w:r>
+          </w:p>
+        </w:tc>
+      </w:tr>
+      <w:tr>
+        <w:trPr/>
+        <w:tc>
+          <w:tcPr>
+            <w:tcW w:w="8750" w:type="dxa"/>
+          </w:tcPr>
+          <w:p>
+            <w:pPr>
+              <w:spacing w:after="0"/>
+            </w:pPr>
+            <w:r>
+              <w:rPr>
+                <w:rStyle w:val="Arial11"/>
+              </w:rPr>
+              <w:t xml:space="preserve">Proceeds from issuance of ordinary shares</w:t>
+            </w:r>
+          </w:p>
+        </w:tc>
+        <w:tc>
+          <w:tcPr>
+            <w:tcW w:w="1750" w:type="dxa"/>
+          </w:tcPr>
+          <w:p>
+            <w:pPr>
+              <w:jc w:val="center"/>
+              <w:spacing w:after="0"/>
+            </w:pPr>
+            <w:r>
+              <w:rPr>
+                <w:rStyle w:val="Arial11"/>
+              </w:rPr>
+              <w:t xml:space="preserve">435,000</w:t>
+            </w:r>
+          </w:p>
+        </w:tc>
+        <w:tc>
+          <w:tcPr>
+            <w:tcW w:w="1750" w:type="dxa"/>
+          </w:tcPr>
+          <w:p>
+            <w:pPr>
+              <w:jc w:val="center"/>
+              <w:spacing w:after="0"/>
+            </w:pPr>
+            <w:r>
+              <w:rPr>
+                <w:rStyle w:val="Arial11"/>
+              </w:rPr>
               <w:t xml:space="preserve">-</w:t>
             </w:r>
           </w:p>
         </w:tc>
+      </w:tr>
+      <w:tr>
+        <w:trPr/>
+        <w:tc>
+          <w:tcPr>
+            <w:tcW w:w="8750" w:type="dxa"/>
+          </w:tcPr>
+          <w:p>
+            <w:pPr>
+              <w:spacing w:after="0"/>
+            </w:pPr>
+            <w:r>
+              <w:rPr>
+                <w:rStyle w:val="Arial11"/>
+              </w:rPr>
+              <w:t xml:space="preserve">(Advances)/repayment from a shareholder</w:t>
+            </w:r>
+          </w:p>
+        </w:tc>
+        <w:tc>
+          <w:tcPr>
+            <w:tcW w:w="1750" w:type="dxa"/>
+          </w:tcPr>
+          <w:p>
+            <w:pPr>
+              <w:jc w:val="center"/>
+              <w:spacing w:after="0"/>
+            </w:pPr>
+            <w:r>
+              <w:rPr>
+                <w:rStyle w:val="Arial11"/>
+              </w:rPr>
+              <w:t xml:space="preserve">(465,186)</w:t>
+            </w:r>
+          </w:p>
+        </w:tc>
+        <w:tc>
+          <w:tcPr>
+            <w:tcW w:w="1750" w:type="dxa"/>
+          </w:tcPr>
+          <w:p>
+            <w:pPr>
+              <w:jc w:val="center"/>
+              <w:spacing w:after="0"/>
+            </w:pPr>
+            <w:r>
+              <w:rPr>
+                <w:rStyle w:val="Arial11"/>
+              </w:rPr>
+              <w:t xml:space="preserve">(11,774)</w:t>
+            </w:r>
+          </w:p>
+        </w:tc>
+      </w:tr>
+      <w:tr>
+        <w:trPr/>
+        <w:tc>
+          <w:tcPr>
+            <w:tcW w:w="8750" w:type="dxa"/>
+          </w:tcPr>
+          <w:p>
+            <w:pPr>
+              <w:spacing w:after="0"/>
+            </w:pPr>
+            <w:r>
+              <w:rPr>
+                <w:rStyle w:val="Arial11"/>
+              </w:rPr>
+              <w:t xml:space="preserve">Proceeds from borrowings</w:t>
+            </w:r>
+          </w:p>
+        </w:tc>
+        <w:tc>
+          <w:tcPr>
+            <w:tcW w:w="1750" w:type="dxa"/>
+          </w:tcPr>
+          <w:p>
+            <w:pPr>
+              <w:jc w:val="center"/>
+              <w:spacing w:after="0"/>
+            </w:pPr>
+            <w:r>
+              <w:rPr>
+                <w:rStyle w:val="Arial11"/>
+              </w:rPr>
+              <w:t xml:space="preserve">80,942</w:t>
+            </w:r>
+          </w:p>
+        </w:tc>
+        <w:tc>
+          <w:tcPr>
+            <w:tcW w:w="1750" w:type="dxa"/>
+          </w:tcPr>
+          <w:p>
+            <w:pPr>
+              <w:jc w:val="center"/>
+              <w:spacing w:after="0"/>
+            </w:pPr>
+            <w:r>
+              <w:rPr>
+                <w:rStyle w:val="Arial11"/>
+              </w:rPr>
+              <w:t xml:space="preserve">-</w:t>
+            </w:r>
+          </w:p>
+        </w:tc>
+      </w:tr>
+      <w:tr>
+        <w:trPr/>
+        <w:tc>
+          <w:tcPr>
+            <w:tcW w:w="8750" w:type="dxa"/>
+          </w:tcPr>
+          <w:p>
+            <w:pPr>
+              <w:spacing w:after="0"/>
+            </w:pPr>
+            <w:r>
+              <w:rPr>
+                <w:rStyle w:val="Arial11"/>
+              </w:rPr>
+              <w:t xml:space="preserve">Repayment of borrowings</w:t>
+            </w:r>
+          </w:p>
+        </w:tc>
+        <w:tc>
+          <w:tcPr>
+            <w:tcW w:w="1750" w:type="dxa"/>
+          </w:tcPr>
+          <w:p>
+            <w:pPr>
+              <w:jc w:val="center"/>
+              <w:spacing w:after="0"/>
+            </w:pPr>
+            <w:r>
+              <w:rPr>
+                <w:rStyle w:val="Arial11"/>
+              </w:rPr>
+              <w:t xml:space="preserve">(4,529)</w:t>
+            </w:r>
+          </w:p>
+        </w:tc>
+        <w:tc>
+          <w:tcPr>
+            <w:tcW w:w="1750" w:type="dxa"/>
+          </w:tcPr>
+          <w:p>
+            <w:pPr>
+              <w:jc w:val="center"/>
+              <w:spacing w:after="0"/>
+            </w:pPr>
+            <w:r>
+              <w:rPr>
+                <w:rStyle w:val="Arial11"/>
+              </w:rPr>
+              <w:t xml:space="preserve">-</w:t>
+            </w:r>
+          </w:p>
+        </w:tc>
+      </w:tr>
+      <w:tr>
+        <w:trPr/>
+        <w:tc>
+          <w:tcPr>
+            <w:tcW w:w="8750" w:type="dxa"/>
+          </w:tcPr>
+          <w:p>
+            <w:pPr/>
+            <w:r>
+              <w:rPr>
+                <w:rStyle w:val="Arial11"/>
+              </w:rPr>
+              <w:t xml:space="preserve">Interest paid</w:t>
+            </w:r>
+          </w:p>
+        </w:tc>
         <w:tc>
           <w:tcPr>
             <w:tcW w:w="1750" w:type="dxa"/>
@@ -3615,6 +4146,26 @@
               <w:rPr>
                 <w:rStyle w:val="Arial11"/>
               </w:rPr>
+              <w:t xml:space="preserve">(191)</w:t>
+            </w:r>
+          </w:p>
+        </w:tc>
+        <w:tc>
+          <w:tcPr>
+            <w:tcW w:w="1750" w:type="dxa"/>
+            <w:tcBorders>
+              <w:bottom w:val="single" w:sz="1" w:color="000000"/>
+            </w:tcBorders>
+          </w:tcPr>
+          <w:p>
+            <w:pPr>
+              <w:jc w:val="center"/>
+              <w:spacing w:after="0"/>
+            </w:pPr>
+            <w:r>
+              <w:rPr>
+                <w:rStyle w:val="Arial11"/>
+              </w:rPr>
               <w:t xml:space="preserve">-</w:t>
             </w:r>
           </w:p>
@@ -3632,7 +4183,7 @@
               <w:rPr>
                 <w:rStyle w:val="ArialBlack11"/>
               </w:rPr>
-              <w:t xml:space="preserve">Net cash generated from operating activities</w:t>
+              <w:t xml:space="preserve">Net cash generated from / (used in) financing activities</w:t>
             </w:r>
           </w:p>
         </w:tc>
@@ -3652,7 +4203,7 @@
               <w:rPr>
                 <w:rStyle w:val="Arial11"/>
               </w:rPr>
-              <w:t xml:space="preserve">720,560</w:t>
+              <w:t xml:space="preserve">46,036</w:t>
             </w:r>
           </w:p>
         </w:tc>
@@ -3672,7 +4223,7 @@
               <w:rPr>
                 <w:rStyle w:val="Arial11"/>
               </w:rPr>
-              <w:t xml:space="preserve">1,645,625</w:t>
+              <w:t xml:space="preserve">(11,774)</w:t>
             </w:r>
           </w:p>
         </w:tc>
@@ -3689,26 +4240,121 @@
             </w:pPr>
             <w:r>
               <w:rPr>
+                <w:rStyle w:val="Arial11"/>
+              </w:rPr>
+              <w:t xml:space="preserve">Net increase in cash and cash equivalents</w:t>
+            </w:r>
+          </w:p>
+        </w:tc>
+        <w:tc>
+          <w:tcPr>
+            <w:tcW w:w="1750" w:type="dxa"/>
+          </w:tcPr>
+          <w:p>
+            <w:pPr>
+              <w:jc w:val="center"/>
+              <w:spacing w:after="0"/>
+            </w:pPr>
+            <w:r>
+              <w:rPr>
+                <w:rStyle w:val="Arial11"/>
+              </w:rPr>
+              <w:t xml:space="preserve">795,343</w:t>
+            </w:r>
+          </w:p>
+        </w:tc>
+        <w:tc>
+          <w:tcPr>
+            <w:tcW w:w="1750" w:type="dxa"/>
+          </w:tcPr>
+          <w:p>
+            <w:pPr>
+              <w:jc w:val="center"/>
+              <w:spacing w:after="0"/>
+            </w:pPr>
+            <w:r>
+              <w:rPr>
+                <w:rStyle w:val="Arial11"/>
+              </w:rPr>
+              <w:t xml:space="preserve">1,780,081</w:t>
+            </w:r>
+          </w:p>
+        </w:tc>
+      </w:tr>
+      <w:tr>
+        <w:trPr/>
+        <w:tc>
+          <w:tcPr>
+            <w:tcW w:w="8750" w:type="dxa"/>
+          </w:tcPr>
+          <w:p>
+            <w:pPr>
+              <w:spacing w:after="0"/>
+            </w:pPr>
+            <w:r>
+              <w:rPr>
+                <w:rStyle w:val="Arial11"/>
+              </w:rPr>
+              <w:t xml:space="preserve">Cash and cash equivalents at beginning of financial year/period</w:t>
+            </w:r>
+          </w:p>
+        </w:tc>
+        <w:tc>
+          <w:tcPr>
+            <w:tcW w:w="1750" w:type="dxa"/>
+            <w:tcBorders>
+              <w:bottom w:val="single" w:sz="1" w:color="000000"/>
+            </w:tcBorders>
+          </w:tcPr>
+          <w:p>
+            <w:pPr>
+              <w:jc w:val="center"/>
+              <w:spacing w:after="0"/>
+            </w:pPr>
+            <w:r>
+              <w:rPr>
+                <w:rStyle w:val="Arial11"/>
+              </w:rPr>
+              <w:t xml:space="preserve">1,008,693</w:t>
+            </w:r>
+          </w:p>
+        </w:tc>
+        <w:tc>
+          <w:tcPr>
+            <w:tcW w:w="1750" w:type="dxa"/>
+            <w:tcBorders>
+              <w:bottom w:val="single" w:sz="1" w:color="000000"/>
+            </w:tcBorders>
+          </w:tcPr>
+          <w:p>
+            <w:pPr>
+              <w:jc w:val="center"/>
+              <w:spacing w:after="0"/>
+            </w:pPr>
+            <w:r>
+              <w:rPr>
+                <w:rStyle w:val="Arial11"/>
+              </w:rPr>
+              <w:t xml:space="preserve">-</w:t>
+            </w:r>
+          </w:p>
+        </w:tc>
+      </w:tr>
+      <w:tr>
+        <w:trPr/>
+        <w:tc>
+          <w:tcPr>
+            <w:tcW w:w="8750" w:type="dxa"/>
+          </w:tcPr>
+          <w:p>
+            <w:pPr>
+              <w:spacing w:after="0"/>
+            </w:pPr>
+            <w:r>
+              <w:rPr>
                 <w:rStyle w:val="ArialBlack11"/>
               </w:rPr>
-              <w:t xml:space="preserve">Cash flows from investing activities</w:t>
-            </w:r>
-          </w:p>
-        </w:tc>
-      </w:tr>
-      <w:tr>
-        <w:trPr/>
-        <w:tc>
-          <w:tcPr>
-            <w:tcW w:w="8750" w:type="dxa"/>
-          </w:tcPr>
-          <w:p>
-            <w:pPr/>
-            <w:r>
-              <w:rPr>
-                <w:rStyle w:val="Arial11"/>
-              </w:rPr>
-              <w:t xml:space="preserve">Additions to plant and equipment</w:t>
+              <w:t xml:space="preserve">Cash and cash equivalents at end of financial year/period</w:t>
             </w:r>
           </w:p>
         </w:tc>
@@ -3728,7 +4374,7 @@
               <w:rPr>
                 <w:rStyle w:val="Arial11"/>
               </w:rPr>
-              <w:t xml:space="preserve">(33,090)</w:t>
+              <w:t xml:space="preserve">1,804,036</w:t>
             </w:r>
           </w:p>
         </w:tc>
@@ -3748,474 +4394,7 @@
               <w:rPr>
                 <w:rStyle w:val="Arial11"/>
               </w:rPr>
-              <w:t xml:space="preserve">(8,975)</w:t>
-            </w:r>
-          </w:p>
-        </w:tc>
-      </w:tr>
-      <w:tr>
-        <w:trPr/>
-        <w:tc>
-          <w:tcPr>
-            <w:tcW w:w="8750" w:type="dxa"/>
-          </w:tcPr>
-          <w:p>
-            <w:pPr/>
-            <w:r>
-              <w:rPr>
-                <w:rStyle w:val="ArialBlack11"/>
-              </w:rPr>
-              <w:t xml:space="preserve">Net cash (used in) investing activities</w:t>
-            </w:r>
-          </w:p>
-        </w:tc>
-        <w:tc>
-          <w:tcPr>
-            <w:tcW w:w="1750" w:type="dxa"/>
-            <w:tcBorders>
-              <w:bottom w:val="single" w:sz="1" w:color="000000"/>
-            </w:tcBorders>
-          </w:tcPr>
-          <w:p>
-            <w:pPr>
-              <w:jc w:val="center"/>
-              <w:spacing w:after="0"/>
-            </w:pPr>
-            <w:r>
-              <w:rPr>
-                <w:rStyle w:val="Arial11"/>
-              </w:rPr>
-              <w:t xml:space="preserve">(33,090)</w:t>
-            </w:r>
-          </w:p>
-        </w:tc>
-        <w:tc>
-          <w:tcPr>
-            <w:tcW w:w="1750" w:type="dxa"/>
-            <w:tcBorders>
-              <w:bottom w:val="single" w:sz="1" w:color="000000"/>
-            </w:tcBorders>
-          </w:tcPr>
-          <w:p>
-            <w:pPr>
-              <w:jc w:val="center"/>
-              <w:spacing w:after="0"/>
-            </w:pPr>
-            <w:r>
-              <w:rPr>
-                <w:rStyle w:val="Arial11"/>
-              </w:rPr>
-              <w:t xml:space="preserve">(8,975)</w:t>
-            </w:r>
-          </w:p>
-        </w:tc>
-      </w:tr>
-      <w:tr>
-        <w:trPr/>
-        <w:tc>
-          <w:tcPr>
-            <w:tcW w:w="8750" w:type="dxa"/>
-          </w:tcPr>
-          <w:p>
-            <w:pPr>
-              <w:spacing w:after="0"/>
-            </w:pPr>
-            <w:r>
-              <w:rPr>
-                <w:rStyle w:val="ArialBlack11"/>
-              </w:rPr>
-              <w:t xml:space="preserve">Cash flows from financing activities:</w:t>
-            </w:r>
-          </w:p>
-        </w:tc>
-      </w:tr>
-      <w:tr>
-        <w:trPr/>
-        <w:tc>
-          <w:tcPr>
-            <w:tcW w:w="8750" w:type="dxa"/>
-          </w:tcPr>
-          <w:p>
-            <w:pPr>
-              <w:spacing w:after="0"/>
-            </w:pPr>
-            <w:r>
-              <w:rPr>
-                <w:rStyle w:val="Arial11"/>
-              </w:rPr>
-              <w:t xml:space="preserve">Proceeds from issuance of ordinary shares</w:t>
-            </w:r>
-          </w:p>
-        </w:tc>
-        <w:tc>
-          <w:tcPr>
-            <w:tcW w:w="1750" w:type="dxa"/>
-          </w:tcPr>
-          <w:p>
-            <w:pPr>
-              <w:jc w:val="center"/>
-              <w:spacing w:after="0"/>
-            </w:pPr>
-            <w:r>
-              <w:rPr>
-                <w:rStyle w:val="Arial11"/>
-              </w:rPr>
-              <w:t xml:space="preserve">435,000</w:t>
-            </w:r>
-          </w:p>
-        </w:tc>
-        <w:tc>
-          <w:tcPr>
-            <w:tcW w:w="1750" w:type="dxa"/>
-          </w:tcPr>
-          <w:p>
-            <w:pPr>
-              <w:jc w:val="center"/>
-              <w:spacing w:after="0"/>
-            </w:pPr>
-            <w:r>
-              <w:rPr>
-                <w:rStyle w:val="Arial11"/>
-              </w:rPr>
-              <w:t xml:space="preserve">-</w:t>
-            </w:r>
-          </w:p>
-        </w:tc>
-      </w:tr>
-      <w:tr>
-        <w:trPr/>
-        <w:tc>
-          <w:tcPr>
-            <w:tcW w:w="8750" w:type="dxa"/>
-          </w:tcPr>
-          <w:p>
-            <w:pPr>
-              <w:spacing w:after="0"/>
-            </w:pPr>
-            <w:r>
-              <w:rPr>
-                <w:rStyle w:val="Arial11"/>
-              </w:rPr>
-              <w:t xml:space="preserve">(Advances)/repayment from a shareholder</w:t>
-            </w:r>
-          </w:p>
-        </w:tc>
-        <w:tc>
-          <w:tcPr>
-            <w:tcW w:w="1750" w:type="dxa"/>
-          </w:tcPr>
-          <w:p>
-            <w:pPr>
-              <w:jc w:val="center"/>
-              <w:spacing w:after="0"/>
-            </w:pPr>
-            <w:r>
-              <w:rPr>
-                <w:rStyle w:val="Arial11"/>
-              </w:rPr>
-              <w:t xml:space="preserve">(465,186)</w:t>
-            </w:r>
-          </w:p>
-        </w:tc>
-        <w:tc>
-          <w:tcPr>
-            <w:tcW w:w="1750" w:type="dxa"/>
-          </w:tcPr>
-          <w:p>
-            <w:pPr>
-              <w:jc w:val="center"/>
-              <w:spacing w:after="0"/>
-            </w:pPr>
-            <w:r>
-              <w:rPr>
-                <w:rStyle w:val="Arial11"/>
-              </w:rPr>
-              <w:t xml:space="preserve">(11,774)</w:t>
-            </w:r>
-          </w:p>
-        </w:tc>
-      </w:tr>
-      <w:tr>
-        <w:trPr/>
-        <w:tc>
-          <w:tcPr>
-            <w:tcW w:w="8750" w:type="dxa"/>
-          </w:tcPr>
-          <w:p>
-            <w:pPr/>
-            <w:r>
-              <w:rPr>
-                <w:rStyle w:val="Arial11"/>
-              </w:rPr>
-              <w:t xml:space="preserve">Interest paid</w:t>
-            </w:r>
-          </w:p>
-        </w:tc>
-        <w:tc>
-          <w:tcPr>
-            <w:tcW w:w="1750" w:type="dxa"/>
-            <w:tcBorders>
-              <w:bottom w:val="single" w:sz="1" w:color="000000"/>
-            </w:tcBorders>
-          </w:tcPr>
-          <w:p>
-            <w:pPr>
-              <w:jc w:val="center"/>
-              <w:spacing w:after="0"/>
-            </w:pPr>
-            <w:r>
-              <w:rPr>
-                <w:rStyle w:val="Arial11"/>
-              </w:rPr>
-              <w:t xml:space="preserve">-</w:t>
-            </w:r>
-          </w:p>
-        </w:tc>
-        <w:tc>
-          <w:tcPr>
-            <w:tcW w:w="1750" w:type="dxa"/>
-            <w:tcBorders>
-              <w:bottom w:val="single" w:sz="1" w:color="000000"/>
-            </w:tcBorders>
-          </w:tcPr>
-          <w:p>
-            <w:pPr>
-              <w:jc w:val="center"/>
-              <w:spacing w:after="0"/>
-            </w:pPr>
-            <w:r>
-              <w:rPr>
-                <w:rStyle w:val="Arial11"/>
-              </w:rPr>
-              <w:t xml:space="preserve">-</w:t>
-            </w:r>
-          </w:p>
-        </w:tc>
-      </w:tr>
-      <w:tr>
-        <w:trPr/>
-        <w:tc>
-          <w:tcPr>
-            <w:tcW w:w="8750" w:type="dxa"/>
-          </w:tcPr>
-          <w:p>
-            <w:pPr/>
-            <w:r>
-              <w:rPr>
-                <w:rStyle w:val="ArialBlack11"/>
-              </w:rPr>
-              <w:t xml:space="preserve">Net cash (used in) financing activities</w:t>
-            </w:r>
-          </w:p>
-        </w:tc>
-        <w:tc>
-          <w:tcPr>
-            <w:tcW w:w="1750" w:type="dxa"/>
-            <w:tcBorders>
-              <w:bottom w:val="single" w:sz="1" w:color="000000"/>
-            </w:tcBorders>
-          </w:tcPr>
-          <w:p>
-            <w:pPr>
-              <w:jc w:val="center"/>
-              <w:spacing w:after="0"/>
-            </w:pPr>
-            <w:r>
-              <w:rPr>
-                <w:rStyle w:val="Arial11"/>
-              </w:rPr>
-              <w:t xml:space="preserve">(30,186)</w:t>
-            </w:r>
-          </w:p>
-        </w:tc>
-        <w:tc>
-          <w:tcPr>
-            <w:tcW w:w="1750" w:type="dxa"/>
-            <w:tcBorders>
-              <w:bottom w:val="single" w:sz="1" w:color="000000"/>
-            </w:tcBorders>
-          </w:tcPr>
-          <w:p>
-            <w:pPr>
-              <w:jc w:val="center"/>
-              <w:spacing w:after="0"/>
-            </w:pPr>
-            <w:r>
-              <w:rPr>
-                <w:rStyle w:val="Arial11"/>
-              </w:rPr>
-              <w:t xml:space="preserve">(11,774)</w:t>
-            </w:r>
-          </w:p>
-        </w:tc>
-      </w:tr>
-      <w:tr>
-        <w:trPr/>
-        <w:tc>
-          <w:tcPr>
-            <w:tcW w:w="8750" w:type="dxa"/>
-          </w:tcPr>
-          <w:p>
-            <w:pPr>
-              <w:spacing w:after="0"/>
-            </w:pPr>
-            <w:r>
-              <w:rPr>
-                <w:rStyle w:val="Arial11"/>
-              </w:rPr>
-              <w:t xml:space="preserve">Net increase in cash and cash equivalents</w:t>
-            </w:r>
-          </w:p>
-        </w:tc>
-        <w:tc>
-          <w:tcPr>
-            <w:tcW w:w="1750" w:type="dxa"/>
-          </w:tcPr>
-          <w:p>
-            <w:pPr>
-              <w:jc w:val="center"/>
-              <w:spacing w:after="0"/>
-            </w:pPr>
-            <w:r>
-              <w:rPr>
-                <w:rStyle w:val="Arial11"/>
-              </w:rPr>
-              <w:t xml:space="preserve">657,284</w:t>
-            </w:r>
-          </w:p>
-        </w:tc>
-        <w:tc>
-          <w:tcPr>
-            <w:tcW w:w="1750" w:type="dxa"/>
-          </w:tcPr>
-          <w:p>
-            <w:pPr>
-              <w:jc w:val="center"/>
-              <w:spacing w:after="0"/>
-            </w:pPr>
-            <w:r>
-              <w:rPr>
-                <w:rStyle w:val="Arial11"/>
-              </w:rPr>
-              <w:t xml:space="preserve">1,624,876</w:t>
-            </w:r>
-          </w:p>
-        </w:tc>
-      </w:tr>
-      <w:tr>
-        <w:trPr/>
-        <w:tc>
-          <w:tcPr>
-            <w:tcW w:w="8750" w:type="dxa"/>
-          </w:tcPr>
-          <w:p>
-            <w:pPr>
-              <w:spacing w:after="0"/>
-            </w:pPr>
-            <w:r>
-              <w:rPr>
-                <w:rStyle w:val="Arial11"/>
-              </w:rPr>
-              <w:t xml:space="preserve">Cash and cash equivalents at beginning of financial year/period</w:t>
-            </w:r>
-          </w:p>
-        </w:tc>
-        <w:tc>
-          <w:tcPr>
-            <w:tcW w:w="1750" w:type="dxa"/>
-            <w:tcBorders>
-              <w:bottom w:val="single" w:sz="1" w:color="000000"/>
-            </w:tcBorders>
-          </w:tcPr>
-          <w:p>
-            <w:pPr>
-              <w:jc w:val="center"/>
-              <w:spacing w:after="0"/>
-            </w:pPr>
-            <w:r>
-              <w:rPr>
-                <w:rStyle w:val="Arial11"/>
-              </w:rPr>
-              <w:t xml:space="preserve">1,008,693</w:t>
-            </w:r>
-          </w:p>
-        </w:tc>
-        <w:tc>
-          <w:tcPr>
-            <w:tcW w:w="1750" w:type="dxa"/>
-            <w:tcBorders>
-              <w:bottom w:val="single" w:sz="1" w:color="000000"/>
-            </w:tcBorders>
-          </w:tcPr>
-          <w:p>
-            <w:pPr>
-              <w:jc w:val="center"/>
-              <w:spacing w:after="0"/>
-            </w:pPr>
-            <w:r>
-              <w:rPr>
-                <w:rStyle w:val="Arial11"/>
-              </w:rPr>
-              <w:t xml:space="preserve">-</w:t>
-            </w:r>
-          </w:p>
-        </w:tc>
-      </w:tr>
-      <w:tr>
-        <w:trPr/>
-        <w:tc>
-          <w:tcPr>
-            <w:tcW w:w="8750" w:type="dxa"/>
-          </w:tcPr>
-          <w:p>
-            <w:pPr>
-              <w:spacing w:after="0"/>
-            </w:pPr>
-            <w:r>
-              <w:rPr>
-                <w:rStyle w:val="ArialBlack11"/>
-              </w:rPr>
-              <w:t xml:space="preserve">Cash and cash equivalents at end of financial year/period</w:t>
-            </w:r>
-          </w:p>
-        </w:tc>
-        <w:tc>
-          <w:tcPr>
-            <w:tcW w:w="1750" w:type="dxa"/>
-            <w:tcBorders>
-              <w:bottom w:val="single" w:sz="1" w:color="000000"/>
-            </w:tcBorders>
-          </w:tcPr>
-          <w:p>
-            <w:pPr>
-              <w:jc w:val="center"/>
-              <w:spacing w:after="0"/>
-            </w:pPr>
-            <w:r>
-              <w:rPr>
-                <w:rStyle w:val="Arial11"/>
-              </w:rPr>
-              <w:t xml:space="preserve">1,665,977</w:t>
-            </w:r>
-          </w:p>
-        </w:tc>
-        <w:tc>
-          <w:tcPr>
-            <w:tcW w:w="1750" w:type="dxa"/>
-            <w:tcBorders>
-              <w:bottom w:val="single" w:sz="1" w:color="000000"/>
-            </w:tcBorders>
-          </w:tcPr>
-          <w:p>
-            <w:pPr>
-              <w:jc w:val="center"/>
-              <w:spacing w:after="0"/>
-            </w:pPr>
-            <w:r>
-              <w:rPr>
-                <w:rStyle w:val="Arial11"/>
-              </w:rPr>
-              <w:t xml:space="preserve">1,624,876</w:t>
+              <w:t xml:space="preserve">1,780,081</w:t>
             </w:r>
           </w:p>
         </w:tc>
@@ -4236,7 +4415,7 @@
         <w:rPr>
           <w:rStyle w:val="ArialBlack11"/>
         </w:rPr>
-        <w:t xml:space="preserve"/>
+        <w:t xml:space="preserve">VSIG</w:t>
       </w:r>
     </w:p>
     <w:p>
@@ -4248,7 +4427,7 @@
         <w:t xml:space="preserve">
           NOTES TO THE FINANCIAL STATEMENTS
           <w:br/>
-          FOR THE FINANCIAL YEAR ENDED 01 JANUARY 1970
+          FOR THE FINANCIAL YEAR ENDED 31 DECEMBER 2018
         </w:t>
       </w:r>
     </w:p>
@@ -4330,7 +4509,7 @@
         <w:rPr>
           <w:rStyle w:val="Arial11"/>
         </w:rPr>
-        <w:t xml:space="preserve">	The financial statements of the Company for the financial year ended 		January 01 1970 were authorised for issue in accordance with a resolution of the 	directors on the date of Statement by Directors.</w:t>
+        <w:t xml:space="preserve">	The financial statements of the Company for the financial year ended 		December 31 2018 were authorised for issue in accordance with a resolution of the 	directors on the date of Statement by Directors.</w:t>
       </w:r>
     </w:p>
     <w:p>
@@ -4437,7 +4616,7 @@
         <w:rPr>
           <w:rStyle w:val="ArialBlack11"/>
         </w:rPr>
-        <w:t xml:space="preserve"/>
+        <w:t xml:space="preserve">VSIG</w:t>
       </w:r>
     </w:p>
     <w:p>
@@ -4449,7 +4628,7 @@
         <w:t xml:space="preserve">
           NOTES TO THE FINANCIAL STATEMENTS
           <w:br/>
-          FOR THE FINANCIAL YEAR ENDED 01 JANUARY 1970
+          FOR THE FINANCIAL YEAR ENDED 31 DECEMBER 2018
         </w:t>
       </w:r>
     </w:p>
@@ -4690,7 +4869,7 @@
         <w:rPr>
           <w:rStyle w:val="ArialBlack11"/>
         </w:rPr>
-        <w:t xml:space="preserve"/>
+        <w:t xml:space="preserve">VSIG</w:t>
       </w:r>
     </w:p>
     <w:p>
@@ -4702,7 +4881,7 @@
         <w:t xml:space="preserve">
           NOTES TO THE FINANCIAL STATEMENTS
           <w:br/>
-          FOR THE FINANCIAL YEAR ENDED 01 JANUARY 1970
+          FOR THE FINANCIAL YEAR ENDED 31 DECEMBER 2018
         </w:t>
       </w:r>
     </w:p>
@@ -4893,7 +5072,7 @@
         <w:rPr>
           <w:rStyle w:val="ArialBlack11"/>
         </w:rPr>
-        <w:t xml:space="preserve"/>
+        <w:t xml:space="preserve">VSIG</w:t>
       </w:r>
     </w:p>
     <w:p>
@@ -4905,7 +5084,7 @@
         <w:t xml:space="preserve">
           NOTES TO THE FINANCIAL STATEMENTS
           <w:br/>
-          FOR THE FINANCIAL YEAR ENDED 01 JANUARY 1970
+          FOR THE FINANCIAL YEAR ENDED 31 DECEMBER 2018
         </w:t>
       </w:r>
     </w:p>
@@ -5096,7 +5275,7 @@
         <w:rPr>
           <w:rStyle w:val="ArialBlack11"/>
         </w:rPr>
-        <w:t xml:space="preserve"/>
+        <w:t xml:space="preserve">VSIG</w:t>
       </w:r>
     </w:p>
     <w:p>
@@ -5108,7 +5287,7 @@
         <w:t xml:space="preserve">
           NOTES TO THE FINANCIAL STATEMENTS
           <w:br/>
-          FOR THE FINANCIAL YEAR ENDED 01 JANUARY 1970
+          FOR THE FINANCIAL YEAR ENDED 31 DECEMBER 2018
         </w:t>
       </w:r>
     </w:p>
@@ -5287,7 +5466,7 @@
         <w:rPr>
           <w:rStyle w:val="ArialBlack11"/>
         </w:rPr>
-        <w:t xml:space="preserve"/>
+        <w:t xml:space="preserve">VSIG</w:t>
       </w:r>
     </w:p>
     <w:p>
@@ -5299,7 +5478,7 @@
         <w:t xml:space="preserve">
           NOTES TO THE FINANCIAL STATEMENTS
           <w:br/>
-          FOR THE FINANCIAL YEAR ENDED 01 JANUARY 1970
+          FOR THE FINANCIAL YEAR ENDED 31 DECEMBER 2018
         </w:t>
       </w:r>
     </w:p>
@@ -5512,7 +5691,7 @@
         <w:rPr>
           <w:rStyle w:val="ArialBlack11"/>
         </w:rPr>
-        <w:t xml:space="preserve"/>
+        <w:t xml:space="preserve">VSIG</w:t>
       </w:r>
     </w:p>
     <w:p>
@@ -5524,7 +5703,7 @@
         <w:t xml:space="preserve">
           NOTES TO THE FINANCIAL STATEMENTS
           <w:br/>
-          FOR THE FINANCIAL YEAR ENDED 01 JANUARY 1970
+          FOR THE FINANCIAL YEAR ENDED 31 DECEMBER 2018
         </w:t>
       </w:r>
     </w:p>
@@ -5716,7 +5895,7 @@
         <w:rPr>
           <w:rStyle w:val="ArialBlack11"/>
         </w:rPr>
-        <w:t xml:space="preserve"/>
+        <w:t xml:space="preserve">VSIG</w:t>
       </w:r>
     </w:p>
     <w:p>
@@ -5728,7 +5907,7 @@
         <w:t xml:space="preserve">
           NOTES TO THE FINANCIAL STATEMENTS
           <w:br/>
-          FOR THE FINANCIAL YEAR ENDED 01 JANUARY 1970
+          FOR THE FINANCIAL YEAR ENDED 31 DECEMBER 2018
         </w:t>
       </w:r>
     </w:p>
@@ -5926,7 +6105,7 @@
         <w:rPr>
           <w:rStyle w:val="ArialBlack11"/>
         </w:rPr>
-        <w:t xml:space="preserve"/>
+        <w:t xml:space="preserve">VSIG</w:t>
       </w:r>
     </w:p>
     <w:p>
@@ -5938,7 +6117,7 @@
         <w:t xml:space="preserve">
           NOTES TO THE FINANCIAL STATEMENTS
           <w:br/>
-          FOR THE FINANCIAL YEAR ENDED 31 MARCH 4443
+          FOR THE FINANCIAL YEAR ENDED 31 DECEMBER 2018
         </w:t>
       </w:r>
     </w:p>
@@ -5957,17 +6136,17 @@
       <w:pPr>
         <w:numPr>
           <w:ilvl w:val="0"/>
-          <w:numId w:val="7"/>
+          <w:numId w:val="6"/>
         </w:numPr>
       </w:pPr>
       <w:r>
         <w:rPr/>
-        <w:t xml:space="preserve">OTHER INCOME</w:t>
+        <w:t xml:space="preserve">INCOME TAXES</w:t>
       </w:r>
     </w:p>
     <w:tbl>
       <w:tblGrid>
-        <w:gridCol w:w="5250" w:type="dxa"/>
+        <w:gridCol w:w="7000" w:type="dxa"/>
         <w:gridCol w:w="1750" w:type="dxa"/>
         <w:gridCol w:w="1750" w:type="dxa"/>
       </w:tblGrid>
@@ -5975,7 +6154,27 @@
         <w:trPr/>
         <w:tc>
           <w:tcPr>
-            <w:tcW w:w="5250" w:type="dxa"/>
+            <w:tcW w:w="7000" w:type="dxa"/>
+          </w:tcPr>
+          <w:p>
+            <w:pPr>
+              <w:numPr>
+                <w:ilvl w:val="1"/>
+                <w:numId w:val="7"/>
+              </w:numPr>
+            </w:pPr>
+            <w:r>
+              <w:rPr/>
+              <w:t xml:space="preserve">Income tax expense</w:t>
+            </w:r>
+          </w:p>
+        </w:tc>
+      </w:tr>
+      <w:tr>
+        <w:trPr/>
+        <w:tc>
+          <w:tcPr>
+            <w:tcW w:w="7000" w:type="dxa"/>
           </w:tcPr>
           <w:p/>
         </w:tc>
@@ -5983,26 +6182,11 @@
           <w:tcPr>
             <w:tcW w:w="1750" w:type="dxa"/>
           </w:tcPr>
-          <w:p/>
-        </w:tc>
-      </w:tr>
-      <w:tr>
-        <w:trPr/>
-        <w:tc>
-          <w:tcPr>
-            <w:tcW w:w="5250" w:type="dxa"/>
-          </w:tcPr>
-          <w:p/>
-        </w:tc>
-        <w:tc>
-          <w:tcPr>
-            <w:tcW w:w="1750" w:type="dxa"/>
-          </w:tcPr>
           <w:p>
             <w:pPr/>
             <w:r>
               <w:rPr/>
-              <w:t xml:space="preserve">01.04.4443</w:t>
+              <w:t xml:space="preserve">01.01.2018</w:t>
             </w:r>
           </w:p>
           <w:p>
@@ -6023,7 +6207,7 @@
               <w:rPr>
                 <w:rStyle w:val="TableUnderline"/>
               </w:rPr>
-              <w:t xml:space="preserve">31.03.4443</w:t>
+              <w:t xml:space="preserve">31.12.2018</w:t>
             </w:r>
           </w:p>
           <w:p>
@@ -6047,7 +6231,7 @@
             <w:pPr/>
             <w:r>
               <w:rPr/>
-              <w:t xml:space="preserve">01.06.5555</w:t>
+              <w:t xml:space="preserve">01.01.2016</w:t>
             </w:r>
           </w:p>
           <w:p>
@@ -6068,7 +6252,7 @@
               <w:rPr>
                 <w:rStyle w:val="TableUnderline"/>
               </w:rPr>
-              <w:t xml:space="preserve">31.05.5555</w:t>
+              <w:t xml:space="preserve">31.12.2016</w:t>
             </w:r>
           </w:p>
           <w:p>
@@ -6089,154 +6273,22 @@
         <w:trPr/>
         <w:tc>
           <w:tcPr>
-            <w:tcW w:w="5250" w:type="dxa"/>
+            <w:tcW w:w="7000" w:type="dxa"/>
           </w:tcPr>
           <w:p>
             <w:pPr/>
             <w:r>
               <w:rPr/>
-              <w:t xml:space="preserve">Hi</w:t>
-            </w:r>
-          </w:p>
-        </w:tc>
-        <w:tc>
-          <w:tcPr>
-            <w:tcW w:w="1750" w:type="dxa"/>
-          </w:tcPr>
-          <w:p>
-            <w:pPr>
-              <w:jc w:val="center"/>
-              <w:spacing w:after="0"/>
-            </w:pPr>
-            <w:r>
-              <w:rPr>
-                <w:rStyle w:val="Arial11"/>
-              </w:rPr>
-              <w:t xml:space="preserve">1</w:t>
-            </w:r>
-          </w:p>
-        </w:tc>
-        <w:tc>
-          <w:tcPr>
-            <w:tcW w:w="1750" w:type="dxa"/>
-          </w:tcPr>
-          <w:p>
-            <w:pPr>
-              <w:jc w:val="center"/>
-              <w:spacing w:after="0"/>
-            </w:pPr>
-            <w:r>
-              <w:rPr>
-                <w:rStyle w:val="Arial11"/>
-              </w:rPr>
-              <w:t xml:space="preserve">-1</w:t>
-            </w:r>
-          </w:p>
-        </w:tc>
-      </w:tr>
-      <w:tr>
-        <w:trPr/>
-        <w:tc>
-          <w:tcPr>
-            <w:tcW w:w="5250" w:type="dxa"/>
-          </w:tcPr>
-          <w:p>
-            <w:pPr/>
-            <w:r>
-              <w:rPr/>
-              <w:t xml:space="preserve">Hi</w:t>
-            </w:r>
-          </w:p>
-        </w:tc>
-        <w:tc>
-          <w:tcPr>
-            <w:tcW w:w="1750" w:type="dxa"/>
-          </w:tcPr>
-          <w:p>
-            <w:pPr>
-              <w:jc w:val="center"/>
-              <w:spacing w:after="0"/>
-            </w:pPr>
-            <w:r>
-              <w:rPr>
-                <w:rStyle w:val="Arial11"/>
-              </w:rPr>
-              <w:t xml:space="preserve">-</w:t>
-            </w:r>
-          </w:p>
-        </w:tc>
-        <w:tc>
-          <w:tcPr>
-            <w:tcW w:w="1750" w:type="dxa"/>
-          </w:tcPr>
-          <w:p>
-            <w:pPr>
-              <w:jc w:val="center"/>
-              <w:spacing w:after="0"/>
-            </w:pPr>
-            <w:r>
-              <w:rPr>
-                <w:rStyle w:val="Arial11"/>
-              </w:rPr>
-              <w:t xml:space="preserve">-2</w:t>
-            </w:r>
-          </w:p>
-        </w:tc>
-      </w:tr>
-      <w:tr>
-        <w:trPr/>
-        <w:tc>
-          <w:tcPr>
-            <w:tcW w:w="5250" w:type="dxa"/>
-          </w:tcPr>
-          <w:p>
-            <w:pPr/>
-            <w:r>
-              <w:rPr/>
-              <w:t xml:space="preserve">Hi</w:t>
-            </w:r>
-          </w:p>
-        </w:tc>
-        <w:tc>
-          <w:tcPr>
-            <w:tcW w:w="1750" w:type="dxa"/>
-          </w:tcPr>
-          <w:p>
-            <w:pPr>
-              <w:jc w:val="center"/>
-              <w:spacing w:after="0"/>
-            </w:pPr>
-            <w:r>
-              <w:rPr>
-                <w:rStyle w:val="Arial11"/>
-              </w:rPr>
-              <w:t xml:space="preserve">3</w:t>
-            </w:r>
-          </w:p>
-        </w:tc>
-        <w:tc>
-          <w:tcPr>
-            <w:tcW w:w="1750" w:type="dxa"/>
-          </w:tcPr>
-          <w:p>
-            <w:pPr>
-              <w:jc w:val="center"/>
-              <w:spacing w:after="0"/>
-            </w:pPr>
-            <w:r>
-              <w:rPr>
-                <w:rStyle w:val="Arial11"/>
-              </w:rPr>
-              <w:t xml:space="preserve">-</w:t>
-            </w:r>
-          </w:p>
-        </w:tc>
-      </w:tr>
-      <w:tr>
-        <w:trPr/>
-        <w:tc>
-          <w:tcPr>
-            <w:tcW w:w="5250" w:type="dxa"/>
+              <w:t xml:space="preserve">Tax expense attributable to profit is made up of:</w:t>
+            </w:r>
+          </w:p>
+        </w:tc>
+      </w:tr>
+      <w:tr>
+        <w:trPr/>
+        <w:tc>
+          <w:tcPr>
+            <w:tcW w:w="7000" w:type="dxa"/>
           </w:tcPr>
           <w:p/>
         </w:tc>
@@ -6257,7 +6309,7 @@
               <w:rPr>
                 <w:rStyle w:val="Arial11"/>
               </w:rPr>
-              <w:t xml:space="preserve">4</w:t>
+              <w:t xml:space="preserve">36,463</w:t>
             </w:r>
           </w:p>
         </w:tc>
@@ -6278,9 +6330,18 @@
               <w:rPr>
                 <w:rStyle w:val="Arial11"/>
               </w:rPr>
-              <w:t xml:space="preserve">(-3)</w:t>
-            </w:r>
-          </w:p>
+              <w:t xml:space="preserve">99,641</w:t>
+            </w:r>
+          </w:p>
+        </w:tc>
+      </w:tr>
+      <w:tr>
+        <w:trPr/>
+        <w:tc>
+          <w:tcPr>
+            <w:tcW w:w="7000" w:type="dxa"/>
+          </w:tcPr>
+          <w:p/>
         </w:tc>
       </w:tr>
       <w:tr>
@@ -6288,6 +6349,985 @@
         <w:tc>
           <w:tcPr>
             <w:tcW w:w="5250" w:type="dxa"/>
+            <w:gridSpan w:val="3"/>
+          </w:tcPr>
+          <w:p>
+            <w:pPr/>
+            <w:r>
+              <w:rPr/>
+              <w:t xml:space="preserve">The tax expense on profit differs from the amount that would arise using the Singapore standard rate of income tax as follows:</w:t>
+            </w:r>
+          </w:p>
+        </w:tc>
+      </w:tr>
+      <w:tr>
+        <w:trPr/>
+        <w:tc>
+          <w:tcPr>
+            <w:tcW w:w="7000" w:type="dxa"/>
+          </w:tcPr>
+          <w:p/>
+        </w:tc>
+        <w:tc>
+          <w:tcPr>
+            <w:tcW w:w="1750" w:type="dxa"/>
+          </w:tcPr>
+          <w:p>
+            <w:pPr/>
+            <w:r>
+              <w:rPr/>
+              <w:t xml:space="preserve">01.01.2018</w:t>
+            </w:r>
+          </w:p>
+          <w:p>
+            <w:pPr>
+              <w:jc w:val="center"/>
+              <w:spacing w:after="0"/>
+            </w:pPr>
+            <w:r>
+              <w:rPr>
+                <w:rStyle w:val="Arial11"/>
+              </w:rPr>
+              <w:t xml:space="preserve">to</w:t>
+            </w:r>
+          </w:p>
+          <w:p>
+            <w:pPr/>
+            <w:r>
+              <w:rPr>
+                <w:rStyle w:val="TableUnderline"/>
+              </w:rPr>
+              <w:t xml:space="preserve">31.12.2018</w:t>
+            </w:r>
+          </w:p>
+          <w:p>
+            <w:pPr>
+              <w:jc w:val="center"/>
+              <w:spacing w:after="0"/>
+            </w:pPr>
+            <w:r>
+              <w:rPr>
+                <w:rStyle w:val="Arial11"/>
+              </w:rPr>
+              <w:t xml:space="preserve">$</w:t>
+            </w:r>
+          </w:p>
+        </w:tc>
+        <w:tc>
+          <w:tcPr>
+            <w:tcW w:w="1750" w:type="dxa"/>
+          </w:tcPr>
+          <w:p>
+            <w:pPr/>
+            <w:r>
+              <w:rPr/>
+              <w:t xml:space="preserve">01.01.2016</w:t>
+            </w:r>
+          </w:p>
+          <w:p>
+            <w:pPr>
+              <w:jc w:val="center"/>
+              <w:spacing w:after="0"/>
+            </w:pPr>
+            <w:r>
+              <w:rPr>
+                <w:rStyle w:val="Arial11"/>
+              </w:rPr>
+              <w:t xml:space="preserve">to</w:t>
+            </w:r>
+          </w:p>
+          <w:p>
+            <w:pPr/>
+            <w:r>
+              <w:rPr>
+                <w:rStyle w:val="TableUnderline"/>
+              </w:rPr>
+              <w:t xml:space="preserve">31.12.2016</w:t>
+            </w:r>
+          </w:p>
+          <w:p>
+            <w:pPr>
+              <w:jc w:val="center"/>
+              <w:spacing w:after="0"/>
+            </w:pPr>
+            <w:r>
+              <w:rPr>
+                <w:rStyle w:val="Arial11"/>
+              </w:rPr>
+              <w:t xml:space="preserve">$</w:t>
+            </w:r>
+          </w:p>
+        </w:tc>
+      </w:tr>
+      <w:tr>
+        <w:trPr/>
+        <w:tc>
+          <w:tcPr>
+            <w:tcW w:w="7000" w:type="dxa"/>
+          </w:tcPr>
+          <w:p>
+            <w:pPr/>
+            <w:r>
+              <w:rPr/>
+              <w:t xml:space="preserve">Profit before income tax</w:t>
+            </w:r>
+          </w:p>
+        </w:tc>
+        <w:tc>
+          <w:tcPr>
+            <w:tcW w:w="1750" w:type="dxa"/>
+            <w:tcBorders>
+              <w:bottom w:val="single" w:sz="18" w:color="000000"/>
+            </w:tcBorders>
+          </w:tcPr>
+          <w:p>
+            <w:pPr>
+              <w:jc w:val="center"/>
+              <w:spacing w:after="0"/>
+            </w:pPr>
+            <w:r>
+              <w:rPr>
+                <w:rStyle w:val="Arial11"/>
+              </w:rPr>
+              <w:t xml:space="preserve">653,398</w:t>
+            </w:r>
+          </w:p>
+        </w:tc>
+        <w:tc>
+          <w:tcPr>
+            <w:tcW w:w="1750" w:type="dxa"/>
+            <w:tcBorders>
+              <w:bottom w:val="single" w:sz="18" w:color="000000"/>
+            </w:tcBorders>
+          </w:tcPr>
+          <w:p>
+            <w:pPr>
+              <w:jc w:val="center"/>
+              <w:spacing w:after="0"/>
+            </w:pPr>
+            <w:r>
+              <w:rPr>
+                <w:rStyle w:val="Arial11"/>
+              </w:rPr>
+              <w:t xml:space="preserve">965,397</w:t>
+            </w:r>
+          </w:p>
+        </w:tc>
+      </w:tr>
+      <w:tr>
+        <w:trPr/>
+        <w:tc>
+          <w:tcPr>
+            <w:tcW w:w="7000" w:type="dxa"/>
+          </w:tcPr>
+          <w:p>
+            <w:pPr/>
+            <w:r>
+              <w:rPr/>
+              <w:t xml:space="preserve">Tax calculated at tax rate of 17% (2015: 17%)</w:t>
+            </w:r>
+          </w:p>
+        </w:tc>
+        <w:tc>
+          <w:tcPr>
+            <w:tcW w:w="1750" w:type="dxa"/>
+          </w:tcPr>
+          <w:p>
+            <w:pPr>
+              <w:jc w:val="center"/>
+              <w:spacing w:after="0"/>
+            </w:pPr>
+            <w:r>
+              <w:rPr>
+                <w:rStyle w:val="Arial11"/>
+              </w:rPr>
+              <w:t xml:space="preserve">111,078</w:t>
+            </w:r>
+          </w:p>
+        </w:tc>
+        <w:tc>
+          <w:tcPr>
+            <w:tcW w:w="1750" w:type="dxa"/>
+          </w:tcPr>
+          <w:p>
+            <w:pPr>
+              <w:jc w:val="center"/>
+              <w:spacing w:after="0"/>
+            </w:pPr>
+            <w:r>
+              <w:rPr>
+                <w:rStyle w:val="Arial11"/>
+              </w:rPr>
+              <w:t xml:space="preserve">164,117</w:t>
+            </w:r>
+          </w:p>
+        </w:tc>
+      </w:tr>
+      <w:tr>
+        <w:trPr/>
+        <w:tc>
+          <w:tcPr>
+            <w:tcW w:w="7000" w:type="dxa"/>
+          </w:tcPr>
+          <w:p>
+            <w:pPr/>
+            <w:r>
+              <w:rPr/>
+              <w:t xml:space="preserve">Effects of:</w:t>
+            </w:r>
+          </w:p>
+        </w:tc>
+      </w:tr>
+      <w:tr>
+        <w:trPr/>
+        <w:tc>
+          <w:tcPr>
+            <w:tcW w:w="7000" w:type="dxa"/>
+          </w:tcPr>
+          <w:p>
+            <w:pPr/>
+            <w:r>
+              <w:rPr/>
+              <w:t xml:space="preserve">- income tax paid</w:t>
+            </w:r>
+          </w:p>
+        </w:tc>
+        <w:tc>
+          <w:tcPr>
+            <w:tcW w:w="1750" w:type="dxa"/>
+          </w:tcPr>
+          <w:p>
+            <w:pPr>
+              <w:jc w:val="center"/>
+              <w:spacing w:after="0"/>
+            </w:pPr>
+            <w:r>
+              <w:rPr>
+                <w:rStyle w:val="Arial11"/>
+              </w:rPr>
+              <w:t xml:space="preserve">-205</w:t>
+            </w:r>
+          </w:p>
+        </w:tc>
+        <w:tc>
+          <w:tcPr>
+            <w:tcW w:w="1750" w:type="dxa"/>
+          </w:tcPr>
+          <w:p>
+            <w:pPr>
+              <w:jc w:val="center"/>
+              <w:spacing w:after="0"/>
+            </w:pPr>
+            <w:r>
+              <w:rPr>
+                <w:rStyle w:val="Arial11"/>
+              </w:rPr>
+              <w:t xml:space="preserve">-2,469</w:t>
+            </w:r>
+          </w:p>
+        </w:tc>
+      </w:tr>
+      <w:tr>
+        <w:trPr/>
+        <w:tc>
+          <w:tcPr>
+            <w:tcW w:w="7000" w:type="dxa"/>
+          </w:tcPr>
+          <w:p>
+            <w:pPr/>
+            <w:r>
+              <w:rPr/>
+              <w:t xml:space="preserve">Tax expense</w:t>
+            </w:r>
+          </w:p>
+        </w:tc>
+        <w:tc>
+          <w:tcPr>
+            <w:tcW w:w="1750" w:type="dxa"/>
+            <w:tcBorders>
+              <w:top w:val="single" w:sz="1" w:color="#000000"/>
+              <w:bottom w:val="single" w:sz="18" w:color="#000000"/>
+            </w:tcBorders>
+          </w:tcPr>
+          <w:p>
+            <w:pPr>
+              <w:jc w:val="center"/>
+              <w:spacing w:after="0"/>
+            </w:pPr>
+            <w:r>
+              <w:rPr>
+                <w:rStyle w:val="Arial11"/>
+              </w:rPr>
+              <w:t xml:space="preserve">36,463</w:t>
+            </w:r>
+          </w:p>
+        </w:tc>
+        <w:tc>
+          <w:tcPr>
+            <w:tcW w:w="1750" w:type="dxa"/>
+            <w:tcBorders>
+              <w:top w:val="single" w:sz="1" w:color="#000000"/>
+              <w:bottom w:val="single" w:sz="18" w:color="#000000"/>
+            </w:tcBorders>
+          </w:tcPr>
+          <w:p>
+            <w:pPr>
+              <w:jc w:val="center"/>
+              <w:spacing w:after="0"/>
+            </w:pPr>
+            <w:r>
+              <w:rPr>
+                <w:rStyle w:val="Arial11"/>
+              </w:rPr>
+              <w:t xml:space="preserve">99,641</w:t>
+            </w:r>
+          </w:p>
+        </w:tc>
+      </w:tr>
+      <w:tr>
+        <w:trPr/>
+        <w:tc>
+          <w:tcPr>
+            <w:tcW w:w="7000" w:type="dxa"/>
+          </w:tcPr>
+          <w:p/>
+        </w:tc>
+      </w:tr>
+      <w:tr>
+        <w:trPr/>
+        <w:tc>
+          <w:tcPr>
+            <w:tcW w:w="7000" w:type="dxa"/>
+          </w:tcPr>
+          <w:p>
+            <w:pPr>
+              <w:numPr>
+                <w:ilvl w:val="1"/>
+                <w:numId w:val="6"/>
+              </w:numPr>
+            </w:pPr>
+            <w:r>
+              <w:rPr/>
+              <w:t xml:space="preserve">Movement in current income tax liabilities:</w:t>
+            </w:r>
+          </w:p>
+        </w:tc>
+      </w:tr>
+      <w:tr>
+        <w:trPr/>
+        <w:tc>
+          <w:tcPr>
+            <w:tcW w:w="7000" w:type="dxa"/>
+          </w:tcPr>
+          <w:p/>
+        </w:tc>
+        <w:tc>
+          <w:tcPr>
+            <w:tcW w:w="1750" w:type="dxa"/>
+          </w:tcPr>
+          <w:p>
+            <w:pPr/>
+            <w:r>
+              <w:rPr/>
+              <w:t xml:space="preserve">01.01.2018</w:t>
+            </w:r>
+          </w:p>
+          <w:p>
+            <w:pPr>
+              <w:jc w:val="center"/>
+              <w:spacing w:after="0"/>
+            </w:pPr>
+            <w:r>
+              <w:rPr>
+                <w:rStyle w:val="Arial11"/>
+              </w:rPr>
+              <w:t xml:space="preserve">to</w:t>
+            </w:r>
+          </w:p>
+          <w:p>
+            <w:pPr/>
+            <w:r>
+              <w:rPr>
+                <w:rStyle w:val="TableUnderline"/>
+              </w:rPr>
+              <w:t xml:space="preserve">31.12.2018</w:t>
+            </w:r>
+          </w:p>
+          <w:p>
+            <w:pPr>
+              <w:jc w:val="center"/>
+              <w:spacing w:after="0"/>
+            </w:pPr>
+            <w:r>
+              <w:rPr>
+                <w:rStyle w:val="Arial11"/>
+              </w:rPr>
+              <w:t xml:space="preserve">$</w:t>
+            </w:r>
+          </w:p>
+        </w:tc>
+        <w:tc>
+          <w:tcPr>
+            <w:tcW w:w="1750" w:type="dxa"/>
+          </w:tcPr>
+          <w:p>
+            <w:pPr/>
+            <w:r>
+              <w:rPr/>
+              <w:t xml:space="preserve">01.01.2016</w:t>
+            </w:r>
+          </w:p>
+          <w:p>
+            <w:pPr>
+              <w:jc w:val="center"/>
+              <w:spacing w:after="0"/>
+            </w:pPr>
+            <w:r>
+              <w:rPr>
+                <w:rStyle w:val="Arial11"/>
+              </w:rPr>
+              <w:t xml:space="preserve">to</w:t>
+            </w:r>
+          </w:p>
+          <w:p>
+            <w:pPr/>
+            <w:r>
+              <w:rPr>
+                <w:rStyle w:val="TableUnderline"/>
+              </w:rPr>
+              <w:t xml:space="preserve">31.12.2016</w:t>
+            </w:r>
+          </w:p>
+          <w:p>
+            <w:pPr>
+              <w:jc w:val="center"/>
+              <w:spacing w:after="0"/>
+            </w:pPr>
+            <w:r>
+              <w:rPr>
+                <w:rStyle w:val="Arial11"/>
+              </w:rPr>
+              <w:t xml:space="preserve">$</w:t>
+            </w:r>
+          </w:p>
+        </w:tc>
+      </w:tr>
+      <w:tr>
+        <w:trPr/>
+        <w:tc>
+          <w:tcPr>
+            <w:tcW w:w="7000" w:type="dxa"/>
+          </w:tcPr>
+          <w:p>
+            <w:pPr/>
+            <w:r>
+              <w:rPr/>
+              <w:t xml:space="preserve">Beginning of financial year</w:t>
+            </w:r>
+          </w:p>
+        </w:tc>
+        <w:tc>
+          <w:tcPr>
+            <w:tcW w:w="1750" w:type="dxa"/>
+          </w:tcPr>
+          <w:p>
+            <w:pPr>
+              <w:jc w:val="center"/>
+              <w:spacing w:after="0"/>
+            </w:pPr>
+            <w:r>
+              <w:rPr>
+                <w:rStyle w:val="Arial11"/>
+              </w:rPr>
+              <w:t xml:space="preserve">99,694</w:t>
+            </w:r>
+          </w:p>
+        </w:tc>
+      </w:tr>
+      <w:tr>
+        <w:trPr/>
+        <w:tc>
+          <w:tcPr>
+            <w:tcW w:w="7000" w:type="dxa"/>
+          </w:tcPr>
+          <w:p>
+            <w:pPr/>
+            <w:r>
+              <w:rPr/>
+              <w:t xml:space="preserve">End of financial year</w:t>
+            </w:r>
+          </w:p>
+        </w:tc>
+        <w:tc>
+          <w:tcPr>
+            <w:tcW w:w="1750" w:type="dxa"/>
+            <w:tcBorders>
+              <w:top w:val="single" w:sz="1" w:color="#000000"/>
+              <w:bottom w:val="single" w:sz="18" w:color="#000000"/>
+            </w:tcBorders>
+          </w:tcPr>
+          <w:p>
+            <w:pPr>
+              <w:jc w:val="center"/>
+              <w:spacing w:after="0"/>
+            </w:pPr>
+            <w:r>
+              <w:rPr>
+                <w:rStyle w:val="Arial11"/>
+              </w:rPr>
+              <w:t xml:space="preserve">135,952</w:t>
+            </w:r>
+          </w:p>
+        </w:tc>
+        <w:tc>
+          <w:tcPr>
+            <w:tcW w:w="1750" w:type="dxa"/>
+            <w:tcBorders>
+              <w:top w:val="single" w:sz="1" w:color="#000000"/>
+              <w:bottom w:val="single" w:sz="18" w:color="#000000"/>
+            </w:tcBorders>
+          </w:tcPr>
+          <w:p>
+            <w:pPr>
+              <w:jc w:val="center"/>
+              <w:spacing w:after="0"/>
+            </w:pPr>
+            <w:r>
+              <w:rPr>
+                <w:rStyle w:val="Arial11"/>
+              </w:rPr>
+              <w:t xml:space="preserve">99,694</w:t>
+            </w:r>
+          </w:p>
+        </w:tc>
+      </w:tr>
+      <w:tr>
+        <w:trPr/>
+        <w:tc>
+          <w:tcPr>
+            <w:tcW w:w="7000" w:type="dxa"/>
+          </w:tcPr>
+          <w:p/>
+        </w:tc>
+      </w:tr>
+      <w:tr>
+        <w:trPr/>
+        <w:tc>
+          <w:tcPr>
+            <w:tcW w:w="7000" w:type="dxa"/>
+          </w:tcPr>
+          <w:p>
+            <w:pPr>
+              <w:numPr>
+                <w:ilvl w:val="0"/>
+                <w:numId w:val="7"/>
+              </w:numPr>
+            </w:pPr>
+            <w:r>
+              <w:rPr/>
+              <w:t xml:space="preserve">BORROWINGS</w:t>
+            </w:r>
+          </w:p>
+        </w:tc>
+      </w:tr>
+      <w:tr>
+        <w:trPr/>
+        <w:tc>
+          <w:tcPr>
+            <w:tcW w:w="7000" w:type="dxa"/>
+          </w:tcPr>
+          <w:p/>
+        </w:tc>
+        <w:tc>
+          <w:tcPr>
+            <w:tcW w:w="1750" w:type="dxa"/>
+          </w:tcPr>
+          <w:p>
+            <w:pPr/>
+            <w:r>
+              <w:rPr/>
+              <w:t xml:space="preserve">01.01.2018</w:t>
+            </w:r>
+          </w:p>
+          <w:p>
+            <w:pPr>
+              <w:jc w:val="center"/>
+              <w:spacing w:after="0"/>
+            </w:pPr>
+            <w:r>
+              <w:rPr>
+                <w:rStyle w:val="Arial11"/>
+              </w:rPr>
+              <w:t xml:space="preserve">to</w:t>
+            </w:r>
+          </w:p>
+          <w:p>
+            <w:pPr/>
+            <w:r>
+              <w:rPr>
+                <w:rStyle w:val="TableUnderline"/>
+              </w:rPr>
+              <w:t xml:space="preserve">31.12.2018</w:t>
+            </w:r>
+          </w:p>
+          <w:p>
+            <w:pPr>
+              <w:jc w:val="center"/>
+              <w:spacing w:after="0"/>
+            </w:pPr>
+            <w:r>
+              <w:rPr>
+                <w:rStyle w:val="Arial11"/>
+              </w:rPr>
+              <w:t xml:space="preserve">$</w:t>
+            </w:r>
+          </w:p>
+        </w:tc>
+        <w:tc>
+          <w:tcPr>
+            <w:tcW w:w="1750" w:type="dxa"/>
+          </w:tcPr>
+          <w:p>
+            <w:pPr/>
+            <w:r>
+              <w:rPr/>
+              <w:t xml:space="preserve">01.01.2016</w:t>
+            </w:r>
+          </w:p>
+          <w:p>
+            <w:pPr>
+              <w:jc w:val="center"/>
+              <w:spacing w:after="0"/>
+            </w:pPr>
+            <w:r>
+              <w:rPr>
+                <w:rStyle w:val="Arial11"/>
+              </w:rPr>
+              <w:t xml:space="preserve">to</w:t>
+            </w:r>
+          </w:p>
+          <w:p>
+            <w:pPr/>
+            <w:r>
+              <w:rPr>
+                <w:rStyle w:val="TableUnderline"/>
+              </w:rPr>
+              <w:t xml:space="preserve">31.12.2016</w:t>
+            </w:r>
+          </w:p>
+          <w:p>
+            <w:pPr>
+              <w:jc w:val="center"/>
+              <w:spacing w:after="0"/>
+            </w:pPr>
+            <w:r>
+              <w:rPr>
+                <w:rStyle w:val="Arial11"/>
+              </w:rPr>
+              <w:t xml:space="preserve">$</w:t>
+            </w:r>
+          </w:p>
+        </w:tc>
+      </w:tr>
+      <w:tr>
+        <w:trPr/>
+        <w:tc>
+          <w:tcPr>
+            <w:tcW w:w="7000" w:type="dxa"/>
+          </w:tcPr>
+          <w:p>
+            <w:pPr/>
+            <w:r>
+              <w:rPr/>
+              <w:t xml:space="preserve">As at beginning of financial year</w:t>
+            </w:r>
+          </w:p>
+        </w:tc>
+        <w:tc>
+          <w:tcPr>
+            <w:tcW w:w="1750" w:type="dxa"/>
+          </w:tcPr>
+          <w:p>
+            <w:pPr>
+              <w:jc w:val="center"/>
+              <w:spacing w:after="0"/>
+            </w:pPr>
+            <w:r>
+              <w:rPr>
+                <w:rStyle w:val="Arial11"/>
+              </w:rPr>
+              <w:t xml:space="preserve">-</w:t>
+            </w:r>
+          </w:p>
+        </w:tc>
+      </w:tr>
+      <w:tr>
+        <w:trPr/>
+        <w:tc>
+          <w:tcPr>
+            <w:tcW w:w="7000" w:type="dxa"/>
+          </w:tcPr>
+          <w:p>
+            <w:pPr/>
+            <w:r>
+              <w:rPr/>
+              <w:t xml:space="preserve">Proceeds from borrowings</w:t>
+            </w:r>
+          </w:p>
+        </w:tc>
+        <w:tc>
+          <w:tcPr>
+            <w:tcW w:w="1750" w:type="dxa"/>
+          </w:tcPr>
+          <w:p>
+            <w:pPr>
+              <w:jc w:val="center"/>
+              <w:spacing w:after="0"/>
+            </w:pPr>
+            <w:r>
+              <w:rPr>
+                <w:rStyle w:val="Arial11"/>
+              </w:rPr>
+              <w:t xml:space="preserve">80,942</w:t>
+            </w:r>
+          </w:p>
+        </w:tc>
+        <w:tc>
+          <w:tcPr>
+            <w:tcW w:w="1750" w:type="dxa"/>
+          </w:tcPr>
+          <w:p>
+            <w:pPr>
+              <w:jc w:val="center"/>
+              <w:spacing w:after="0"/>
+            </w:pPr>
+            <w:r>
+              <w:rPr>
+                <w:rStyle w:val="Arial11"/>
+              </w:rPr>
+              <w:t xml:space="preserve">-</w:t>
+            </w:r>
+          </w:p>
+        </w:tc>
+      </w:tr>
+      <w:tr>
+        <w:trPr/>
+        <w:tc>
+          <w:tcPr>
+            <w:tcW w:w="7000" w:type="dxa"/>
+          </w:tcPr>
+          <w:p>
+            <w:pPr/>
+            <w:r>
+              <w:rPr/>
+              <w:t xml:space="preserve">(Less) Repayment of borrowings</w:t>
+            </w:r>
+          </w:p>
+        </w:tc>
+        <w:tc>
+          <w:tcPr>
+            <w:tcW w:w="1750" w:type="dxa"/>
+          </w:tcPr>
+          <w:p>
+            <w:pPr>
+              <w:jc w:val="center"/>
+              <w:spacing w:after="0"/>
+            </w:pPr>
+            <w:r>
+              <w:rPr>
+                <w:rStyle w:val="Arial11"/>
+              </w:rPr>
+              <w:t xml:space="preserve">(4,529)</w:t>
+            </w:r>
+          </w:p>
+        </w:tc>
+        <w:tc>
+          <w:tcPr>
+            <w:tcW w:w="1750" w:type="dxa"/>
+          </w:tcPr>
+          <w:p>
+            <w:pPr>
+              <w:jc w:val="center"/>
+              <w:spacing w:after="0"/>
+            </w:pPr>
+            <w:r>
+              <w:rPr>
+                <w:rStyle w:val="Arial11"/>
+              </w:rPr>
+              <w:t xml:space="preserve">-</w:t>
+            </w:r>
+          </w:p>
+        </w:tc>
+      </w:tr>
+      <w:tr>
+        <w:trPr/>
+        <w:tc>
+          <w:tcPr>
+            <w:tcW w:w="7000" w:type="dxa"/>
+          </w:tcPr>
+          <w:p>
+            <w:pPr/>
+            <w:r>
+              <w:rPr/>
+              <w:t xml:space="preserve">Current</w:t>
+            </w:r>
+          </w:p>
+        </w:tc>
+        <w:tc>
+          <w:tcPr>
+            <w:tcW w:w="1750" w:type="dxa"/>
+          </w:tcPr>
+          <w:p>
+            <w:pPr>
+              <w:jc w:val="center"/>
+              <w:spacing w:after="0"/>
+            </w:pPr>
+            <w:r>
+              <w:rPr>
+                <w:rStyle w:val="Arial11"/>
+              </w:rPr>
+              <w:t xml:space="preserve">25,471</w:t>
+            </w:r>
+          </w:p>
+        </w:tc>
+        <w:tc>
+          <w:tcPr>
+            <w:tcW w:w="1750" w:type="dxa"/>
+          </w:tcPr>
+          <w:p>
+            <w:pPr>
+              <w:jc w:val="center"/>
+              <w:spacing w:after="0"/>
+            </w:pPr>
+            <w:r>
+              <w:rPr>
+                <w:rStyle w:val="Arial11"/>
+              </w:rPr>
+              <w:t xml:space="preserve">-</w:t>
+            </w:r>
+          </w:p>
+        </w:tc>
+      </w:tr>
+      <w:tr>
+        <w:trPr/>
+        <w:tc>
+          <w:tcPr>
+            <w:tcW w:w="7000" w:type="dxa"/>
+          </w:tcPr>
+          <w:p>
+            <w:pPr/>
+            <w:r>
+              <w:rPr/>
+              <w:t xml:space="preserve">Non-current</w:t>
+            </w:r>
+          </w:p>
+        </w:tc>
+        <w:tc>
+          <w:tcPr>
+            <w:tcW w:w="1750" w:type="dxa"/>
+          </w:tcPr>
+          <w:p>
+            <w:pPr>
+              <w:jc w:val="center"/>
+              <w:spacing w:after="0"/>
+            </w:pPr>
+            <w:r>
+              <w:rPr>
+                <w:rStyle w:val="Arial11"/>
+              </w:rPr>
+              <w:t xml:space="preserve">50,942</w:t>
+            </w:r>
+          </w:p>
+        </w:tc>
+        <w:tc>
+          <w:tcPr>
+            <w:tcW w:w="1750" w:type="dxa"/>
+          </w:tcPr>
+          <w:p>
+            <w:pPr>
+              <w:jc w:val="center"/>
+              <w:spacing w:after="0"/>
+            </w:pPr>
+            <w:r>
+              <w:rPr>
+                <w:rStyle w:val="Arial11"/>
+              </w:rPr>
+              <w:t xml:space="preserve">-</w:t>
+            </w:r>
+          </w:p>
+        </w:tc>
+      </w:tr>
+      <w:tr>
+        <w:trPr/>
+        <w:tc>
+          <w:tcPr>
+            <w:tcW w:w="7000" w:type="dxa"/>
+          </w:tcPr>
+          <w:p>
+            <w:pPr/>
+            <w:r>
+              <w:rPr/>
+              <w:t xml:space="preserve">As at end of financial year</w:t>
+            </w:r>
+          </w:p>
+        </w:tc>
+        <w:tc>
+          <w:tcPr>
+            <w:tcW w:w="1750" w:type="dxa"/>
+            <w:tcBorders>
+              <w:top w:val="single" w:sz="1" w:color="#000000"/>
+              <w:bottom w:val="single" w:sz="18" w:color="#000000"/>
+            </w:tcBorders>
+          </w:tcPr>
+          <w:p>
+            <w:pPr>
+              <w:jc w:val="center"/>
+              <w:spacing w:after="0"/>
+            </w:pPr>
+            <w:r>
+              <w:rPr>
+                <w:rStyle w:val="Arial11"/>
+              </w:rPr>
+              <w:t xml:space="preserve">76,413</w:t>
+            </w:r>
+          </w:p>
+        </w:tc>
+        <w:tc>
+          <w:tcPr>
+            <w:tcW w:w="1750" w:type="dxa"/>
+            <w:tcBorders>
+              <w:top w:val="single" w:sz="1" w:color="#000000"/>
+              <w:bottom w:val="single" w:sz="18" w:color="#000000"/>
+            </w:tcBorders>
+          </w:tcPr>
+          <w:p>
+            <w:pPr>
+              <w:jc w:val="center"/>
+              <w:spacing w:after="0"/>
+            </w:pPr>
+            <w:r>
+              <w:rPr>
+                <w:rStyle w:val="Arial11"/>
+              </w:rPr>
+              <w:t xml:space="preserve">191</w:t>
+            </w:r>
+          </w:p>
+        </w:tc>
+      </w:tr>
+      <w:tr>
+        <w:trPr/>
+        <w:tc>
+          <w:tcPr>
+            <w:tcW w:w="7000" w:type="dxa"/>
+          </w:tcPr>
+          <w:p/>
+        </w:tc>
+      </w:tr>
+      <w:tr>
+        <w:trPr/>
+        <w:tc>
+          <w:tcPr>
+            <w:tcW w:w="7000" w:type="dxa"/>
           </w:tcPr>
           <w:p/>
         </w:tc>
@@ -7048,7 +8088,7 @@
             <w:pPr/>
             <w:r>
               <w:rPr/>
-              <w:t xml:space="preserve">As at 31 May 5555</w:t>
+              <w:t xml:space="preserve">As at 31 December 2016</w:t>
             </w:r>
           </w:p>
         </w:tc>
@@ -7189,7 +8229,7 @@
             <w:pPr/>
             <w:r>
               <w:rPr/>
-              <w:t xml:space="preserve">As at 31 March 4443</w:t>
+              <w:t xml:space="preserve">As at 31 December 2018</w:t>
             </w:r>
           </w:p>
         </w:tc>
@@ -7434,7 +8474,7 @@
             <w:pPr/>
             <w:r>
               <w:rPr/>
-              <w:t xml:space="preserve">As at 31 May 5555</w:t>
+              <w:t xml:space="preserve">As at 31 December 2016</w:t>
             </w:r>
           </w:p>
         </w:tc>
@@ -7575,7 +8615,7 @@
             <w:pPr/>
             <w:r>
               <w:rPr/>
-              <w:t xml:space="preserve">As at 31 March 4443</w:t>
+              <w:t xml:space="preserve">As at 31 December 2018</w:t>
             </w:r>
           </w:p>
         </w:tc>
@@ -7679,7 +8719,7 @@
             <w:pPr/>
             <w:r>
               <w:rPr/>
-              <w:t xml:space="preserve">As at 31 March 4443</w:t>
+              <w:t xml:space="preserve">As at 31 December 2018</w:t>
             </w:r>
           </w:p>
         </w:tc>
@@ -7754,7 +8794,7 @@
             <w:pPr/>
             <w:r>
               <w:rPr/>
-              <w:t xml:space="preserve">As at 31 May 5555</w:t>
+              <w:t xml:space="preserve">As at 31 December 2016</w:t>
             </w:r>
           </w:p>
         </w:tc>
@@ -7835,7 +8875,7 @@
         <w:rPr>
           <w:rStyle w:val="ArialBlack11"/>
         </w:rPr>
-        <w:t xml:space="preserve"/>
+        <w:t xml:space="preserve">VSIG</w:t>
       </w:r>
     </w:p>
     <w:p>
@@ -7847,7 +8887,7 @@
         <w:t xml:space="preserve">
           NOTES TO THE FINANCIAL STATEMENTS
           <w:br/>
-          FOR THE FINANCIAL YEAR ENDED 01 JANUARY 1970
+          FOR THE FINANCIAL YEAR ENDED 31 DECEMBER 2018
         </w:t>
       </w:r>
     </w:p>
@@ -8033,7 +9073,7 @@
         <w:rPr>
           <w:rStyle w:val="ArialBlack11"/>
         </w:rPr>
-        <w:t xml:space="preserve"/>
+        <w:t xml:space="preserve">VSIG</w:t>
       </w:r>
     </w:p>
     <w:p>
@@ -8045,7 +9085,7 @@
         <w:t xml:space="preserve">
           NOTES TO THE FINANCIAL STATEMENTS
           <w:br/>
-          FOR THE FINANCIAL YEAR ENDED 01 JANUARY 1970
+          FOR THE FINANCIAL YEAR ENDED 31 DECEMBER 2018
         </w:t>
       </w:r>
     </w:p>
@@ -8249,7 +9289,7 @@
         <w:rPr>
           <w:rStyle w:val="ArialBlack11"/>
         </w:rPr>
-        <w:t xml:space="preserve"/>
+        <w:t xml:space="preserve">VSIG</w:t>
       </w:r>
     </w:p>
     <w:p>
@@ -8261,7 +9301,7 @@
         <w:t xml:space="preserve">
           NOTES TO THE FINANCIAL STATEMENTS
           <w:br/>
-          FOR THE FINANCIAL YEAR ENDED 01 JANUARY 1970
+          FOR THE FINANCIAL YEAR ENDED 31 DECEMBER 2018
         </w:t>
       </w:r>
     </w:p>
@@ -8434,7 +9474,7 @@
         <w:rPr>
           <w:rStyle w:val="ArialBlack11"/>
         </w:rPr>
-        <w:t xml:space="preserve"/>
+        <w:t xml:space="preserve">VSIG</w:t>
       </w:r>
     </w:p>
     <w:p>
@@ -8449,7 +9489,7 @@
         <w:t xml:space="preserve">
           DETAILED INCOME STATEMENT
           <w:br/>
-          FOR THE FINANCIAL YEAR ENDED 31 MARCH 4443
+          FOR THE FINANCIAL YEAR ENDED 31 DECEMBER 2018
         </w:t>
       </w:r>
     </w:p>
@@ -8496,7 +9536,7 @@
             <w:pPr/>
             <w:r>
               <w:rPr/>
-              <w:t xml:space="preserve">01.04.4443</w:t>
+              <w:t xml:space="preserve">01.01.2018</w:t>
             </w:r>
           </w:p>
           <w:p>
@@ -8517,7 +9557,7 @@
               <w:rPr>
                 <w:rStyle w:val="TableUnderline"/>
               </w:rPr>
-              <w:t xml:space="preserve">31.03.4443</w:t>
+              <w:t xml:space="preserve">31.12.2018</w:t>
             </w:r>
           </w:p>
           <w:p>
@@ -8541,7 +9581,7 @@
             <w:pPr/>
             <w:r>
               <w:rPr/>
-              <w:t xml:space="preserve">06.07.2018</w:t>
+              <w:t xml:space="preserve">01.01.2016</w:t>
             </w:r>
           </w:p>
           <w:p>
@@ -8562,7 +9602,7 @@
               <w:rPr>
                 <w:rStyle w:val="TableUnderline"/>
               </w:rPr>
-              <w:t xml:space="preserve">31.05.5555</w:t>
+              <w:t xml:space="preserve">31.12.2016</w:t>
             </w:r>
           </w:p>
           <w:p>
@@ -8824,7 +9864,7 @@
               <w:rPr>
                 <w:rStyle w:val="Arial11"/>
               </w:rPr>
-              <w:t xml:space="preserve">-</w:t>
+              <w:t xml:space="preserve">51,495</w:t>
             </w:r>
           </w:p>
         </w:tc>
@@ -8864,7 +9904,7 @@
               <w:rPr>
                 <w:rStyle w:val="Arial11"/>
               </w:rPr>
-              <w:t xml:space="preserve">-</w:t>
+              <w:t xml:space="preserve">62,733</w:t>
             </w:r>
           </w:p>
         </w:tc>
@@ -8885,7 +9925,7 @@
               <w:rPr>
                 <w:rStyle w:val="Arial11"/>
               </w:rPr>
-              <w:t xml:space="preserve">-</w:t>
+              <w:t xml:space="preserve">54,684</w:t>
             </w:r>
           </w:p>
         </w:tc>
@@ -8911,24 +9951,24 @@
               <w:rPr>
                 <w:rStyle w:val="Arial11"/>
               </w:rPr>
-              <w:t xml:space="preserve">-</w:t>
-            </w:r>
-          </w:p>
-        </w:tc>
-        <w:tc>
-          <w:tcPr>
-            <w:tcW w:w="1750" w:type="dxa"/>
-          </w:tcPr>
-          <w:p>
-            <w:pPr>
-              <w:jc w:val="center"/>
-              <w:spacing w:after="0"/>
-            </w:pPr>
-            <w:r>
-              <w:rPr>
-                <w:rStyle w:val="Arial11"/>
-              </w:rPr>
-              <w:t xml:space="preserve">-</w:t>
+              <w:t xml:space="preserve">62,733</w:t>
+            </w:r>
+          </w:p>
+        </w:tc>
+        <w:tc>
+          <w:tcPr>
+            <w:tcW w:w="1750" w:type="dxa"/>
+          </w:tcPr>
+          <w:p>
+            <w:pPr>
+              <w:jc w:val="center"/>
+              <w:spacing w:after="0"/>
+            </w:pPr>
+            <w:r>
+              <w:rPr>
+                <w:rStyle w:val="Arial11"/>
+              </w:rPr>
+              <w:t xml:space="preserve">106,179</w:t>
             </w:r>
           </w:p>
         </w:tc>
@@ -8987,7 +10027,7 @@
               <w:rPr>
                 <w:rStyle w:val="Arial11"/>
               </w:rPr>
-              <w:t xml:space="preserve">237,327</w:t>
+              <w:t xml:space="preserve">237,827</w:t>
             </w:r>
           </w:p>
         </w:tc>
@@ -9008,7 +10048,7 @@
               <w:rPr>
                 <w:rStyle w:val="Arial11"/>
               </w:rPr>
-              <w:t xml:space="preserve">335,237</w:t>
+              <w:t xml:space="preserve">283,742</w:t>
             </w:r>
           </w:p>
         </w:tc>
@@ -9082,6 +10122,71 @@
           <w:tcPr>
             <w:tcW w:w="8750" w:type="dxa"/>
           </w:tcPr>
+          <w:p>
+            <w:pPr/>
+            <w:r>
+              <w:rPr>
+                <w:rStyle w:val="Arial11"/>
+              </w:rPr>
+              <w:t xml:space="preserve">Finance Expenses </w:t>
+            </w:r>
+            <w:r>
+              <w:rPr>
+                <w:rStyle w:val="Arial11Italic"/>
+              </w:rPr>
+              <w:t xml:space="preserve">(Appendix II)</w:t>
+            </w:r>
+          </w:p>
+        </w:tc>
+        <w:tc>
+          <w:tcPr>
+            <w:tcW w:w="1750" w:type="dxa"/>
+            <w:tcBorders>
+              <w:left w:val="single" w:sz="1" w:color="#000000"/>
+              <w:bottom w:val="single" w:sz="1" w:color="#000000"/>
+            </w:tcBorders>
+          </w:tcPr>
+          <w:p>
+            <w:pPr>
+              <w:jc w:val="center"/>
+              <w:spacing w:after="0"/>
+            </w:pPr>
+            <w:r>
+              <w:rPr>
+                <w:rStyle w:val="Arial11"/>
+              </w:rPr>
+              <w:t xml:space="preserve">191</w:t>
+            </w:r>
+          </w:p>
+        </w:tc>
+        <w:tc>
+          <w:tcPr>
+            <w:tcW w:w="1750" w:type="dxa"/>
+            <w:tcBorders>
+              <w:right w:val="single" w:sz="1" w:color="#000000"/>
+              <w:bottom w:val="single" w:sz="1" w:color="#000000"/>
+            </w:tcBorders>
+          </w:tcPr>
+          <w:p>
+            <w:pPr>
+              <w:jc w:val="center"/>
+              <w:spacing w:after="0"/>
+            </w:pPr>
+            <w:r>
+              <w:rPr>
+                <w:rStyle w:val="Arial11"/>
+              </w:rPr>
+              <w:t xml:space="preserve">-</w:t>
+            </w:r>
+          </w:p>
+        </w:tc>
+      </w:tr>
+      <w:tr>
+        <w:trPr/>
+        <w:tc>
+          <w:tcPr>
+            <w:tcW w:w="8750" w:type="dxa"/>
+          </w:tcPr>
           <w:p/>
         </w:tc>
         <w:tc>
@@ -9100,7 +10205,7 @@
               <w:rPr>
                 <w:rStyle w:val="Arial11"/>
               </w:rPr>
-              <w:t xml:space="preserve">(238,376)</w:t>
+              <w:t xml:space="preserve">(239,067)</w:t>
             </w:r>
           </w:p>
         </w:tc>
@@ -9120,7 +10225,7 @@
               <w:rPr>
                 <w:rStyle w:val="Arial11"/>
               </w:rPr>
-              <w:t xml:space="preserve">(335,649)</w:t>
+              <w:t xml:space="preserve">(284,154)</w:t>
             </w:r>
           </w:p>
         </w:tc>
@@ -9157,7 +10262,7 @@
               <w:rPr>
                 <w:rStyle w:val="Arial11"/>
               </w:rPr>
-              <w:t xml:space="preserve">591,356</w:t>
+              <w:t xml:space="preserve">653,398</w:t>
             </w:r>
           </w:p>
         </w:tc>
@@ -9177,7 +10282,7 @@
               <w:rPr>
                 <w:rStyle w:val="Arial11"/>
               </w:rPr>
-              <w:t xml:space="preserve">807,723</w:t>
+              <w:t xml:space="preserve">965,397</w:t>
             </w:r>
           </w:p>
         </w:tc>
@@ -9201,7 +10306,7 @@
         <w:rPr>
           <w:rStyle w:val="ArialBlack11"/>
         </w:rPr>
-        <w:t xml:space="preserve"/>
+        <w:t xml:space="preserve">VSIG</w:t>
       </w:r>
     </w:p>
     <w:p>
@@ -9216,7 +10321,7 @@
         <w:t xml:space="preserve">
           DETAILED INCOME STATEMENT
           <w:br/>
-          FOR THE FINANCIAL YEAR ENDED 31 MARCH 4443
+          FOR THE FINANCIAL YEAR ENDED 31 DECEMBER 2018
         </w:t>
       </w:r>
     </w:p>
@@ -9263,7 +10368,7 @@
             <w:pPr/>
             <w:r>
               <w:rPr/>
-              <w:t xml:space="preserve">01.04.4443</w:t>
+              <w:t xml:space="preserve">01.01.2018</w:t>
             </w:r>
           </w:p>
           <w:p>
@@ -9284,7 +10389,7 @@
               <w:rPr>
                 <w:rStyle w:val="TableUnderline"/>
               </w:rPr>
-              <w:t xml:space="preserve">31.03.4443</w:t>
+              <w:t xml:space="preserve">31.12.2018</w:t>
             </w:r>
           </w:p>
           <w:p>
@@ -9308,7 +10413,7 @@
             <w:pPr/>
             <w:r>
               <w:rPr/>
-              <w:t xml:space="preserve">06.07.2018</w:t>
+              <w:t xml:space="preserve">01.01.2016</w:t>
             </w:r>
           </w:p>
           <w:p>
@@ -9329,7 +10434,7 @@
               <w:rPr>
                 <w:rStyle w:val="TableUnderline"/>
               </w:rPr>
-              <w:t xml:space="preserve">31.05.5555</w:t>
+              <w:t xml:space="preserve">31.12.2016</w:t>
             </w:r>
           </w:p>
           <w:p>
@@ -9910,6 +11015,65 @@
               <w:rPr>
                 <w:rStyle w:val="Arial11"/>
               </w:rPr>
+              <w:t xml:space="preserve">Medical Expenses</w:t>
+            </w:r>
+          </w:p>
+        </w:tc>
+        <w:tc>
+          <w:tcPr>
+            <w:tcW w:w="1750" w:type="dxa"/>
+            <w:tcBorders>
+              <w:left w:val="single" w:sz="1" w:color="#000000"/>
+            </w:tcBorders>
+          </w:tcPr>
+          <w:p>
+            <w:pPr>
+              <w:jc w:val="center"/>
+              <w:spacing w:after="0"/>
+            </w:pPr>
+            <w:r>
+              <w:rPr>
+                <w:rStyle w:val="Arial11"/>
+              </w:rPr>
+              <w:t xml:space="preserve">500</w:t>
+            </w:r>
+          </w:p>
+        </w:tc>
+        <w:tc>
+          <w:tcPr>
+            <w:tcW w:w="1750" w:type="dxa"/>
+            <w:tcBorders>
+              <w:right w:val="single" w:sz="1" w:color="#000000"/>
+            </w:tcBorders>
+          </w:tcPr>
+          <w:p>
+            <w:pPr>
+              <w:jc w:val="center"/>
+              <w:spacing w:after="0"/>
+            </w:pPr>
+            <w:r>
+              <w:rPr>
+                <w:rStyle w:val="Arial11"/>
+              </w:rPr>
+              <w:t xml:space="preserve">-</w:t>
+            </w:r>
+          </w:p>
+        </w:tc>
+      </w:tr>
+      <w:tr>
+        <w:trPr/>
+        <w:tc>
+          <w:tcPr>
+            <w:tcW w:w="8750" w:type="dxa"/>
+          </w:tcPr>
+          <w:p>
+            <w:pPr>
+              <w:spacing w:after="0"/>
+            </w:pPr>
+            <w:r>
+              <w:rPr>
+                <w:rStyle w:val="Arial11"/>
+              </w:rPr>
               <w:t xml:space="preserve">Nominee Director Services</w:t>
             </w:r>
           </w:p>
@@ -10540,7 +11704,7 @@
               <w:rPr>
                 <w:rStyle w:val="Arial11"/>
               </w:rPr>
-              <w:t xml:space="preserve">51,495</w:t>
+              <w:t xml:space="preserve">-</w:t>
             </w:r>
           </w:p>
         </w:tc>
@@ -10922,24 +12086,24 @@
               <w:rPr>
                 <w:rStyle w:val="Arial11"/>
               </w:rPr>
-              <w:t xml:space="preserve">(237,327)</w:t>
-            </w:r>
-          </w:p>
-        </w:tc>
-        <w:tc>
-          <w:tcPr>
-            <w:tcW w:w="1750" w:type="dxa"/>
-          </w:tcPr>
-          <w:p>
-            <w:pPr>
-              <w:jc w:val="center"/>
-              <w:spacing w:after="0"/>
-            </w:pPr>
-            <w:r>
-              <w:rPr>
-                <w:rStyle w:val="Arial11"/>
-              </w:rPr>
-              <w:t xml:space="preserve">(335,237)</w:t>
+              <w:t xml:space="preserve">(237,827)</w:t>
+            </w:r>
+          </w:p>
+        </w:tc>
+        <w:tc>
+          <w:tcPr>
+            <w:tcW w:w="1750" w:type="dxa"/>
+          </w:tcPr>
+          <w:p>
+            <w:pPr>
+              <w:jc w:val="center"/>
+              <w:spacing w:after="0"/>
+            </w:pPr>
+            <w:r>
+              <w:rPr>
+                <w:rStyle w:val="Arial11"/>
+              </w:rPr>
+              <w:t xml:space="preserve">(283,742)</w:t>
             </w:r>
           </w:p>
         </w:tc>
@@ -11212,6 +12376,71 @@
           <w:tcPr>
             <w:tcW w:w="8750" w:type="dxa"/>
           </w:tcPr>
+          <w:p>
+            <w:pPr>
+              <w:spacing w:after="0"/>
+            </w:pPr>
+            <w:r>
+              <w:rPr>
+                <w:rStyle w:val="Arial11"/>
+              </w:rPr>
+              <w:t xml:space="preserve">Interest on bank borrowings</w:t>
+            </w:r>
+          </w:p>
+        </w:tc>
+        <w:tc>
+          <w:tcPr>
+            <w:tcW w:w="1750" w:type="dxa"/>
+            <w:tcBorders>
+              <w:top w:val="single" w:sz="1" w:color="#000000"/>
+              <w:left w:val="single" w:sz="1" w:color="#000000"/>
+              <w:right w:val="single" w:sz="1" w:color="#000000"/>
+              <w:bottom w:val="single" w:sz="1" w:color="#000000"/>
+            </w:tcBorders>
+          </w:tcPr>
+          <w:p>
+            <w:pPr>
+              <w:jc w:val="center"/>
+              <w:spacing w:after="0"/>
+            </w:pPr>
+            <w:r>
+              <w:rPr>
+                <w:rStyle w:val="Arial11"/>
+              </w:rPr>
+              <w:t xml:space="preserve">191</w:t>
+            </w:r>
+          </w:p>
+        </w:tc>
+        <w:tc>
+          <w:tcPr>
+            <w:tcW w:w="1750" w:type="dxa"/>
+            <w:tcBorders>
+              <w:top w:val="single" w:sz="1" w:color="#000000"/>
+              <w:left w:val="single" w:sz="1" w:color="#000000"/>
+              <w:right w:val="single" w:sz="1" w:color="#000000"/>
+              <w:bottom w:val="single" w:sz="1" w:color="#000000"/>
+            </w:tcBorders>
+          </w:tcPr>
+          <w:p>
+            <w:pPr>
+              <w:jc w:val="center"/>
+              <w:spacing w:after="0"/>
+            </w:pPr>
+            <w:r>
+              <w:rPr>
+                <w:rStyle w:val="Arial11"/>
+              </w:rPr>
+              <w:t xml:space="preserve">-</w:t>
+            </w:r>
+          </w:p>
+        </w:tc>
+      </w:tr>
+      <w:tr>
+        <w:trPr/>
+        <w:tc>
+          <w:tcPr>
+            <w:tcW w:w="8750" w:type="dxa"/>
+          </w:tcPr>
           <w:p/>
         </w:tc>
         <w:tc>
@@ -11227,7 +12456,7 @@
               <w:rPr>
                 <w:rStyle w:val="Arial11"/>
               </w:rPr>
-              <w:t xml:space="preserve">-</w:t>
+              <w:t xml:space="preserve">(191)</w:t>
             </w:r>
           </w:p>
         </w:tc>
@@ -11266,7 +12495,7 @@
 <file path=word/numbering.xml><?xml version="1.0" encoding="utf-8"?>
 <w:numbering xmlns:ve="http://schemas.openxmlformats.org/markup-compatibility/2006" xmlns:o="urn:schemas-microsoft-com:office:office" xmlns:r="http://schemas.openxmlformats.org/officeDocument/2006/relationships" xmlns:m="http://schemas.openxmlformats.org/officeDocument/2006/math" xmlns:v="urn:schemas-microsoft-com:vml" xmlns:wp="http://schemas.openxmlformats.org/drawingml/2006/wordprocessingDrawing" xmlns:w10="urn:schemas-microsoft-com:office:word" xmlns:w="http://schemas.openxmlformats.org/wordprocessingml/2006/main" xmlns:wne="http://schemas.microsoft.com/office/word/2006/wordml">
   <w:abstractNum w:abstractNumId="6">
-    <w:nsid w:val="6110C260"/>
+    <w:nsid w:val="26C7CC8D"/>
     <w:multiLevelType w:val="multilevel"/>
     <w:lvl w:ilvl="0">
       <w:start w:val="1"/>
@@ -11390,7 +12619,7 @@
     </w:lvl>
   </w:abstractNum>
   <w:abstractNum w:abstractNumId="7">
-    <w:nsid w:val="77AC92B0"/>
+    <w:nsid w:val="5D36B2DB"/>
     <w:multiLevelType w:val="multilevel"/>
     <w:lvl w:ilvl="0">
       <w:start w:val="1"/>
@@ -11529,7 +12758,7 @@
     </w:lvl>
   </w:abstractNum>
   <w:abstractNum w:abstractNumId="8">
-    <w:nsid w:val="EC907FDE"/>
+    <w:nsid w:val="A382DB0A"/>
     <w:multiLevelType w:val="multilevel"/>
     <w:lvl w:ilvl="0">
       <w:start w:val="1"/>

</xml_diff>

<commit_message>
added validation for nextPage
</commit_message>
<xml_diff>
--- a/pages/report_fs/preview.docx
+++ b/pages/report_fs/preview.docx
@@ -28,9 +28,9 @@
           <w:rStyle w:val="ArialBlack14"/>
         </w:rPr>
         <w:t xml:space="preserve">
-          POP
+          VSIG
           <w:br/>
-          (Company registration number: 123)
+          (Company registration number: 1234)
         </w:t>
       </w:r>
     </w:p>
@@ -49,7 +49,7 @@
         <w:rPr>
           <w:rStyle w:val="ArialBlack14"/>
         </w:rPr>
-        <w:t xml:space="preserve">FOR THE FINANCIAL YEAR ENDED 31 DECEMBER 2016</w:t>
+        <w:t xml:space="preserve">FOR THE FINANCIAL YEAR ENDED 31 JULY 2018</w:t>
       </w:r>
     </w:p>
     <w:p>
@@ -69,7 +69,7 @@
         <w:rPr>
           <w:rStyle w:val="Arial11"/>
         </w:rPr>
-        <w:t xml:space="preserve">The director present this statement to the member together with the unaudited financial statements of POP (“the Company”) for the financial year ended 31 December 2016.</w:t>
+        <w:t xml:space="preserve">The director present this statement to the member together with the unaudited financial statements of VSIG (“the Company”) for the financial year ended 31 July 2018.</w:t>
       </w:r>
     </w:p>
     <w:p>
@@ -97,7 +97,7 @@
         <w:rPr>
           <w:rStyle w:val="Arial11"/>
         </w:rPr>
-        <w:t xml:space="preserve">the accompanying financial statements of the Company are drawn up so as to give a true and fair view of the financial position of the Company as at 31 December 2016 and the financial performance, changes in equity and cash flows of the Company for the financial year covered by the financial statements; and</w:t>
+        <w:t xml:space="preserve">the accompanying financial statements of the Company are drawn up so as to give a true and fair view of the financial position of the Company as at 31 July 2018 and the financial performance, changes in equity and cash flows of the Company for the financial year covered by the financial statements; and</w:t>
       </w:r>
     </w:p>
     <w:p>
@@ -147,7 +147,7 @@
         <w:rPr>
           <w:rStyle w:val="Arial11"/>
         </w:rPr>
-        <w:t xml:space="preserve">	qqq   appointed on 19 July 2018</w:t>
+        <w:t xml:space="preserve">	abcd   appointed on 19 July 2018</w:t>
       </w:r>
     </w:p>
     <w:p>
@@ -274,7 +274,7 @@
               <w:rPr>
                 <w:rStyle w:val="Arial11"/>
               </w:rPr>
-              <w:t xml:space="preserve">qqq</w:t>
+              <w:t xml:space="preserve">abcd</w:t>
             </w:r>
           </w:p>
         </w:tc>
@@ -289,7 +289,7 @@
               <w:rPr>
                 <w:rStyle w:val="Arial11"/>
               </w:rPr>
-              <w:t xml:space="preserve">111</w:t>
+              <w:t xml:space="preserve">1234</w:t>
             </w:r>
           </w:p>
         </w:tc>
@@ -304,7 +304,7 @@
               <w:rPr>
                 <w:rStyle w:val="Arial11"/>
               </w:rPr>
-              <w:t xml:space="preserve">222</w:t>
+              <w:t xml:space="preserve">1234</w:t>
             </w:r>
           </w:p>
         </w:tc>
@@ -438,7 +438,7 @@
           <w:rStyle w:val="Arial11"/>
         </w:rPr>
         <w:t xml:space="preserve">
-          qqq
+          abcd
           <w:br/>
           Director
         </w:t>
@@ -452,7 +452,7 @@
         <w:rPr>
           <w:rStyle w:val="Arial11"/>
         </w:rPr>
-        <w:t xml:space="preserve">Singapore, January 01 1970</w:t>
+        <w:t xml:space="preserve">Singapore, July 20 2018</w:t>
       </w:r>
     </w:p>
     <w:p>
@@ -505,7 +505,7 @@
             <w:pPr/>
             <w:r>
               <w:rPr/>
-              <w:t xml:space="preserve">01.01.2016</w:t>
+              <w:t xml:space="preserve">01.08.2018</w:t>
             </w:r>
           </w:p>
           <w:p>
@@ -526,7 +526,7 @@
               <w:rPr>
                 <w:rStyle w:val="TableUnderline"/>
               </w:rPr>
-              <w:t xml:space="preserve">31.12.2016</w:t>
+              <w:t xml:space="preserve">31.07.2018</w:t>
             </w:r>
           </w:p>
           <w:p>
@@ -550,7 +550,7 @@
             <w:pPr/>
             <w:r>
               <w:rPr/>
-              <w:t xml:space="preserve">12.07.2018</w:t>
+              <w:t xml:space="preserve">01.03.2015</w:t>
             </w:r>
           </w:p>
           <w:p>
@@ -571,7 +571,7 @@
               <w:rPr>
                 <w:rStyle w:val="TableUnderline"/>
               </w:rPr>
-              <w:t xml:space="preserve">31.12.2015</w:t>
+              <w:t xml:space="preserve">28.02.2015</w:t>
             </w:r>
           </w:p>
           <w:p>
@@ -779,18 +779,7 @@
           <w:tcPr>
             <w:tcW w:w="1750" w:type="dxa"/>
           </w:tcPr>
-          <w:p>
-            <w:pPr>
-              <w:jc w:val="center"/>
-              <w:spacing w:after="0"/>
-            </w:pPr>
-            <w:r>
-              <w:rPr>
-                <w:rStyle w:val="Arial11"/>
-              </w:rPr>
-              <w:t xml:space="preserve">11</w:t>
-            </w:r>
-          </w:p>
+          <w:p/>
         </w:tc>
         <w:tc>
           <w:tcPr>
@@ -875,7 +864,7 @@
               <w:rPr>
                 <w:rStyle w:val="Arial11"/>
               </w:rPr>
-              <w:t xml:space="preserve">(237,327)</w:t>
+              <w:t xml:space="preserve">(237,827)</w:t>
             </w:r>
           </w:p>
         </w:tc>
@@ -1048,7 +1037,7 @@
               <w:rPr>
                 <w:rStyle w:val="Arial11"/>
               </w:rPr>
-              <w:t xml:space="preserve">653,898</w:t>
+              <w:t xml:space="preserve">653,398</w:t>
             </w:r>
           </w:p>
         </w:tc>
@@ -1088,18 +1077,7 @@
           <w:tcPr>
             <w:tcW w:w="1750" w:type="dxa"/>
           </w:tcPr>
-          <w:p>
-            <w:pPr>
-              <w:jc w:val="center"/>
-              <w:spacing w:after="0"/>
-            </w:pPr>
-            <w:r>
-              <w:rPr>
-                <w:rStyle w:val="Arial11"/>
-              </w:rPr>
-              <w:t xml:space="preserve">5</w:t>
-            </w:r>
-          </w:p>
+          <w:p/>
         </w:tc>
         <w:tc>
           <w:tcPr>
@@ -1180,7 +1158,7 @@
               <w:rPr>
                 <w:rStyle w:val="Arial11"/>
               </w:rPr>
-              <w:t xml:space="preserve">617,435</w:t>
+              <w:t xml:space="preserve">616,935</w:t>
             </w:r>
           </w:p>
         </w:tc>
@@ -1261,7 +1239,7 @@
               <w:rPr>
                 <w:rStyle w:val="TableUnderline"/>
               </w:rPr>
-              <w:t xml:space="preserve">2016</w:t>
+              <w:t xml:space="preserve">2018</w:t>
             </w:r>
           </w:p>
           <w:p>
@@ -1418,18 +1396,7 @@
           <w:tcPr>
             <w:tcW w:w="1750" w:type="dxa"/>
           </w:tcPr>
-          <w:p>
-            <w:pPr>
-              <w:jc w:val="center"/>
-              <w:spacing w:after="0"/>
-            </w:pPr>
-            <w:r>
-              <w:rPr>
-                <w:rStyle w:val="Arial11"/>
-              </w:rPr>
-              <w:t xml:space="preserve">6</w:t>
-            </w:r>
-          </w:p>
+          <w:p/>
         </w:tc>
         <w:tc>
           <w:tcPr>
@@ -1565,7 +1532,7 @@
               <w:rPr>
                 <w:rStyle w:val="Arial11"/>
               </w:rPr>
-              <w:t xml:space="preserve">7</w:t>
+              <w:t xml:space="preserve">4</w:t>
             </w:r>
           </w:p>
         </w:tc>
@@ -1725,18 +1692,7 @@
           <w:tcPr>
             <w:tcW w:w="1750" w:type="dxa"/>
           </w:tcPr>
-          <w:p>
-            <w:pPr>
-              <w:jc w:val="center"/>
-              <w:spacing w:after="0"/>
-            </w:pPr>
-            <w:r>
-              <w:rPr>
-                <w:rStyle w:val="Arial11"/>
-              </w:rPr>
-              <w:t xml:space="preserve">8</w:t>
-            </w:r>
-          </w:p>
+          <w:p/>
         </w:tc>
         <w:tc>
           <w:tcPr>
@@ -1846,18 +1802,7 @@
           <w:tcPr>
             <w:tcW w:w="1750" w:type="dxa"/>
           </w:tcPr>
-          <w:p>
-            <w:pPr>
-              <w:jc w:val="center"/>
-              <w:spacing w:after="0"/>
-            </w:pPr>
-            <w:r>
-              <w:rPr>
-                <w:rStyle w:val="Arial11"/>
-              </w:rPr>
-              <w:t xml:space="preserve">9</w:t>
-            </w:r>
-          </w:p>
+          <w:p/>
         </w:tc>
         <w:tc>
           <w:tcPr>
@@ -1875,7 +1820,7 @@
               <w:rPr>
                 <w:rStyle w:val="Arial11"/>
               </w:rPr>
-              <w:t xml:space="preserve">25,471</w:t>
+              <w:t xml:space="preserve">76,413</w:t>
             </w:r>
           </w:p>
         </w:tc>
@@ -1938,7 +1883,7 @@
               <w:rPr>
                 <w:rStyle w:val="Arial11"/>
               </w:rPr>
-              <w:t xml:space="preserve">429,273</w:t>
+              <w:t xml:space="preserve">480,215</w:t>
             </w:r>
           </w:p>
         </w:tc>
@@ -1986,32 +1931,13 @@
           <w:tcPr>
             <w:tcW w:w="7000" w:type="dxa"/>
           </w:tcPr>
-          <w:p>
-            <w:pPr/>
-            <w:r>
-              <w:rPr>
-                <w:rStyle w:val="Arial11"/>
-              </w:rPr>
-              <w:t xml:space="preserve">Borrowings</w:t>
-            </w:r>
-          </w:p>
-        </w:tc>
-        <w:tc>
-          <w:tcPr>
-            <w:tcW w:w="1750" w:type="dxa"/>
-          </w:tcPr>
-          <w:p>
-            <w:pPr>
-              <w:jc w:val="center"/>
-              <w:spacing w:after="0"/>
-            </w:pPr>
-            <w:r>
-              <w:rPr>
-                <w:rStyle w:val="Arial11"/>
-              </w:rPr>
-              <w:t xml:space="preserve">9</w:t>
-            </w:r>
-          </w:p>
+          <w:p/>
+        </w:tc>
+        <w:tc>
+          <w:tcPr>
+            <w:tcW w:w="1750" w:type="dxa"/>
+          </w:tcPr>
+          <w:p/>
         </w:tc>
         <w:tc>
           <w:tcPr>
@@ -2020,18 +1946,7 @@
               <w:bottom w:val="single" w:sz="1" w:color="000000"/>
             </w:tcBorders>
           </w:tcPr>
-          <w:p>
-            <w:pPr>
-              <w:jc w:val="center"/>
-              <w:spacing w:after="0"/>
-            </w:pPr>
-            <w:r>
-              <w:rPr>
-                <w:rStyle w:val="Arial11"/>
-              </w:rPr>
-              <w:t xml:space="preserve">50,942</w:t>
-            </w:r>
-          </w:p>
+          <w:p/>
         </w:tc>
         <w:tc>
           <w:tcPr>
@@ -2040,73 +1955,7 @@
               <w:bottom w:val="single" w:sz="1" w:color="000000"/>
             </w:tcBorders>
           </w:tcPr>
-          <w:p>
-            <w:pPr>
-              <w:jc w:val="center"/>
-              <w:spacing w:after="0"/>
-            </w:pPr>
-            <w:r>
-              <w:rPr>
-                <w:rStyle w:val="Arial11"/>
-              </w:rPr>
-              <w:t xml:space="preserve">-</w:t>
-            </w:r>
-          </w:p>
-        </w:tc>
-      </w:tr>
-      <w:tr>
-        <w:trPr/>
-        <w:tc>
-          <w:tcPr>
-            <w:tcW w:w="7000" w:type="dxa"/>
-          </w:tcPr>
           <w:p/>
-        </w:tc>
-        <w:tc>
-          <w:tcPr>
-            <w:tcW w:w="1750" w:type="dxa"/>
-          </w:tcPr>
-          <w:p/>
-        </w:tc>
-        <w:tc>
-          <w:tcPr>
-            <w:tcW w:w="1750" w:type="dxa"/>
-            <w:tcBorders>
-              <w:bottom w:val="single" w:sz="1" w:color="000000"/>
-            </w:tcBorders>
-          </w:tcPr>
-          <w:p>
-            <w:pPr>
-              <w:jc w:val="center"/>
-              <w:spacing w:after="0"/>
-            </w:pPr>
-            <w:r>
-              <w:rPr>
-                <w:rStyle w:val="Arial11"/>
-              </w:rPr>
-              <w:t xml:space="preserve">50,942</w:t>
-            </w:r>
-          </w:p>
-        </w:tc>
-        <w:tc>
-          <w:tcPr>
-            <w:tcW w:w="1750" w:type="dxa"/>
-            <w:tcBorders>
-              <w:bottom w:val="single" w:sz="1" w:color="000000"/>
-            </w:tcBorders>
-          </w:tcPr>
-          <w:p>
-            <w:pPr>
-              <w:jc w:val="center"/>
-              <w:spacing w:after="0"/>
-            </w:pPr>
-            <w:r>
-              <w:rPr>
-                <w:rStyle w:val="Arial11"/>
-              </w:rPr>
-              <w:t xml:space="preserve">0</w:t>
-            </w:r>
-          </w:p>
         </w:tc>
       </w:tr>
       <w:tr>
@@ -2285,7 +2134,7 @@
               <w:rPr>
                 <w:rStyle w:val="Arial11"/>
               </w:rPr>
-              <w:t xml:space="preserve">10</w:t>
+              <w:t xml:space="preserve">5</w:t>
             </w:r>
           </w:p>
         </w:tc>
@@ -2360,7 +2209,7 @@
               <w:rPr>
                 <w:rStyle w:val="Arial11"/>
               </w:rPr>
-              <w:t xml:space="preserve">1,621,603</w:t>
+              <w:t xml:space="preserve">1,621,103</w:t>
             </w:r>
           </w:p>
         </w:tc>
@@ -2423,7 +2272,7 @@
               <w:rPr>
                 <w:rStyle w:val="Arial11"/>
               </w:rPr>
-              <w:t xml:space="preserve">2,121,603</w:t>
+              <w:t xml:space="preserve">2,121,103</w:t>
             </w:r>
           </w:p>
         </w:tc>
@@ -2605,7 +2454,7 @@
             <w:pPr/>
             <w:r>
               <w:rPr/>
-              <w:t xml:space="preserve">Balance as at 12 July 2018</w:t>
+              <w:t xml:space="preserve">Balance as at 01 March 2015</w:t>
             </w:r>
           </w:p>
         </w:tc>
@@ -2746,7 +2595,7 @@
             <w:pPr/>
             <w:r>
               <w:rPr/>
-              <w:t xml:space="preserve">Balance as at 31 December 2015</w:t>
+              <w:t xml:space="preserve">Balance as at 28 February 2015</w:t>
             </w:r>
           </w:p>
         </w:tc>
@@ -2918,7 +2767,7 @@
               <w:rPr>
                 <w:rStyle w:val="Arial11"/>
               </w:rPr>
-              <w:t xml:space="preserve">617,435</w:t>
+              <w:t xml:space="preserve">616,935</w:t>
             </w:r>
           </w:p>
         </w:tc>
@@ -2938,7 +2787,7 @@
               <w:rPr>
                 <w:rStyle w:val="Arial11"/>
               </w:rPr>
-              <w:t xml:space="preserve">617,435</w:t>
+              <w:t xml:space="preserve">616,935</w:t>
             </w:r>
           </w:p>
         </w:tc>
@@ -2953,7 +2802,7 @@
             <w:pPr/>
             <w:r>
               <w:rPr/>
-              <w:t xml:space="preserve">Balance as at 31 December 2016</w:t>
+              <w:t xml:space="preserve">Balance as at 31 July 2018</w:t>
             </w:r>
           </w:p>
         </w:tc>
@@ -2993,7 +2842,7 @@
               <w:rPr>
                 <w:rStyle w:val="Arial11"/>
               </w:rPr>
-              <w:t xml:space="preserve">1,621,603</w:t>
+              <w:t xml:space="preserve">1,621,103</w:t>
             </w:r>
           </w:p>
         </w:tc>
@@ -3013,7 +2862,7 @@
               <w:rPr>
                 <w:rStyle w:val="Arial11"/>
               </w:rPr>
-              <w:t xml:space="preserve">2,121,603</w:t>
+              <w:t xml:space="preserve">2,121,103</w:t>
             </w:r>
           </w:p>
         </w:tc>
@@ -3056,7 +2905,7 @@
               <w:rPr>
                 <w:rStyle w:val="Arial11"/>
               </w:rPr>
-              <w:t xml:space="preserve">01.01.2016</w:t>
+              <w:t xml:space="preserve">01.08.2018</w:t>
             </w:r>
           </w:p>
           <w:p>
@@ -3080,7 +2929,7 @@
               <w:rPr>
                 <w:rStyle w:val="TableUnderline"/>
               </w:rPr>
-              <w:t xml:space="preserve">31.12.2016</w:t>
+              <w:t xml:space="preserve">31.07.2018</w:t>
             </w:r>
           </w:p>
           <w:p>
@@ -3109,7 +2958,7 @@
               <w:rPr>
                 <w:rStyle w:val="Arial11"/>
               </w:rPr>
-              <w:t xml:space="preserve">12.07.2018</w:t>
+              <w:t xml:space="preserve">01.03.2015</w:t>
             </w:r>
           </w:p>
           <w:p>
@@ -3133,7 +2982,7 @@
               <w:rPr>
                 <w:rStyle w:val="TableUnderline"/>
               </w:rPr>
-              <w:t xml:space="preserve">31.12.2015</w:t>
+              <w:t xml:space="preserve">28.02.2015</w:t>
             </w:r>
           </w:p>
           <w:p>
@@ -3200,7 +3049,7 @@
               <w:rPr>
                 <w:rStyle w:val="Arial11"/>
               </w:rPr>
-              <w:t xml:space="preserve">653,898</w:t>
+              <w:t xml:space="preserve">653,398</w:t>
             </w:r>
           </w:p>
         </w:tc>
@@ -3370,7 +3219,7 @@
               <w:rPr>
                 <w:rStyle w:val="Arial11"/>
               </w:rPr>
-              <w:t xml:space="preserve">657,103</w:t>
+              <w:t xml:space="preserve">656,603</w:t>
             </w:r>
           </w:p>
         </w:tc>
@@ -3550,7 +3399,7 @@
               <w:rPr>
                 <w:rStyle w:val="Arial11"/>
               </w:rPr>
-              <w:t xml:space="preserve">783,102</w:t>
+              <w:t xml:space="preserve">782,602</w:t>
             </w:r>
           </w:p>
         </w:tc>
@@ -3661,7 +3510,7 @@
               <w:rPr>
                 <w:rStyle w:val="Arial11"/>
               </w:rPr>
-              <w:t xml:space="preserve">783,102</w:t>
+              <w:t xml:space="preserve">782,602</w:t>
             </w:r>
           </w:p>
         </w:tc>
@@ -3951,37 +3800,41 @@
             <w:tcW w:w="8750" w:type="dxa"/>
           </w:tcPr>
           <w:p>
-            <w:pPr>
-              <w:spacing w:after="0"/>
-            </w:pPr>
-            <w:r>
-              <w:rPr>
-                <w:rStyle w:val="Arial11"/>
-              </w:rPr>
-              <w:t xml:space="preserve">Proceeds from borrowings</w:t>
-            </w:r>
-          </w:p>
-        </w:tc>
-        <w:tc>
-          <w:tcPr>
-            <w:tcW w:w="1750" w:type="dxa"/>
-          </w:tcPr>
-          <w:p>
-            <w:pPr>
-              <w:jc w:val="center"/>
-              <w:spacing w:after="0"/>
-            </w:pPr>
-            <w:r>
-              <w:rPr>
-                <w:rStyle w:val="Arial11"/>
-              </w:rPr>
-              <w:t xml:space="preserve">80,942</w:t>
-            </w:r>
-          </w:p>
-        </w:tc>
-        <w:tc>
-          <w:tcPr>
-            <w:tcW w:w="1750" w:type="dxa"/>
+            <w:pPr/>
+            <w:r>
+              <w:rPr>
+                <w:rStyle w:val="Arial11"/>
+              </w:rPr>
+              <w:t xml:space="preserve">Interest paid</w:t>
+            </w:r>
+          </w:p>
+        </w:tc>
+        <w:tc>
+          <w:tcPr>
+            <w:tcW w:w="1750" w:type="dxa"/>
+            <w:tcBorders>
+              <w:bottom w:val="single" w:sz="1" w:color="000000"/>
+            </w:tcBorders>
+          </w:tcPr>
+          <w:p>
+            <w:pPr>
+              <w:jc w:val="center"/>
+              <w:spacing w:after="0"/>
+            </w:pPr>
+            <w:r>
+              <w:rPr>
+                <w:rStyle w:val="Arial11"/>
+              </w:rPr>
+              <w:t xml:space="preserve">(191)</w:t>
+            </w:r>
+          </w:p>
+        </w:tc>
+        <w:tc>
+          <w:tcPr>
+            <w:tcW w:w="1750" w:type="dxa"/>
+            <w:tcBorders>
+              <w:bottom w:val="single" w:sz="1" w:color="000000"/>
+            </w:tcBorders>
           </w:tcPr>
           <w:p>
             <w:pPr>
@@ -4004,37 +3857,153 @@
             <w:tcW w:w="8750" w:type="dxa"/>
           </w:tcPr>
           <w:p>
-            <w:pPr>
-              <w:spacing w:after="0"/>
-            </w:pPr>
-            <w:r>
-              <w:rPr>
-                <w:rStyle w:val="Arial11"/>
-              </w:rPr>
-              <w:t xml:space="preserve">Repayment of borrowings</w:t>
-            </w:r>
-          </w:p>
-        </w:tc>
-        <w:tc>
-          <w:tcPr>
-            <w:tcW w:w="1750" w:type="dxa"/>
-          </w:tcPr>
-          <w:p>
-            <w:pPr>
-              <w:jc w:val="center"/>
-              <w:spacing w:after="0"/>
-            </w:pPr>
-            <w:r>
-              <w:rPr>
-                <w:rStyle w:val="Arial11"/>
-              </w:rPr>
-              <w:t xml:space="preserve">(4,529)</w:t>
-            </w:r>
-          </w:p>
-        </w:tc>
-        <w:tc>
-          <w:tcPr>
-            <w:tcW w:w="1750" w:type="dxa"/>
+            <w:pPr/>
+            <w:r>
+              <w:rPr>
+                <w:rStyle w:val="ArialBlack11"/>
+              </w:rPr>
+              <w:t xml:space="preserve">Net cash (used in) financing activities</w:t>
+            </w:r>
+          </w:p>
+        </w:tc>
+        <w:tc>
+          <w:tcPr>
+            <w:tcW w:w="1750" w:type="dxa"/>
+            <w:tcBorders>
+              <w:bottom w:val="single" w:sz="1" w:color="000000"/>
+            </w:tcBorders>
+          </w:tcPr>
+          <w:p>
+            <w:pPr>
+              <w:jc w:val="center"/>
+              <w:spacing w:after="0"/>
+            </w:pPr>
+            <w:r>
+              <w:rPr>
+                <w:rStyle w:val="Arial11"/>
+              </w:rPr>
+              <w:t xml:space="preserve">(30,377)</w:t>
+            </w:r>
+          </w:p>
+        </w:tc>
+        <w:tc>
+          <w:tcPr>
+            <w:tcW w:w="1750" w:type="dxa"/>
+            <w:tcBorders>
+              <w:bottom w:val="single" w:sz="1" w:color="000000"/>
+            </w:tcBorders>
+          </w:tcPr>
+          <w:p>
+            <w:pPr>
+              <w:jc w:val="center"/>
+              <w:spacing w:after="0"/>
+            </w:pPr>
+            <w:r>
+              <w:rPr>
+                <w:rStyle w:val="Arial11"/>
+              </w:rPr>
+              <w:t xml:space="preserve">(11,774)</w:t>
+            </w:r>
+          </w:p>
+        </w:tc>
+      </w:tr>
+      <w:tr>
+        <w:trPr/>
+        <w:tc>
+          <w:tcPr>
+            <w:tcW w:w="8750" w:type="dxa"/>
+          </w:tcPr>
+          <w:p>
+            <w:pPr>
+              <w:spacing w:after="0"/>
+            </w:pPr>
+            <w:r>
+              <w:rPr>
+                <w:rStyle w:val="Arial11"/>
+              </w:rPr>
+              <w:t xml:space="preserve">Net increase in cash and cash equivalents</w:t>
+            </w:r>
+          </w:p>
+        </w:tc>
+        <w:tc>
+          <w:tcPr>
+            <w:tcW w:w="1750" w:type="dxa"/>
+          </w:tcPr>
+          <w:p>
+            <w:pPr>
+              <w:jc w:val="center"/>
+              <w:spacing w:after="0"/>
+            </w:pPr>
+            <w:r>
+              <w:rPr>
+                <w:rStyle w:val="Arial11"/>
+              </w:rPr>
+              <w:t xml:space="preserve">719,135</w:t>
+            </w:r>
+          </w:p>
+        </w:tc>
+        <w:tc>
+          <w:tcPr>
+            <w:tcW w:w="1750" w:type="dxa"/>
+          </w:tcPr>
+          <w:p>
+            <w:pPr>
+              <w:jc w:val="center"/>
+              <w:spacing w:after="0"/>
+            </w:pPr>
+            <w:r>
+              <w:rPr>
+                <w:rStyle w:val="Arial11"/>
+              </w:rPr>
+              <w:t xml:space="preserve">1,782,550</w:t>
+            </w:r>
+          </w:p>
+        </w:tc>
+      </w:tr>
+      <w:tr>
+        <w:trPr/>
+        <w:tc>
+          <w:tcPr>
+            <w:tcW w:w="8750" w:type="dxa"/>
+          </w:tcPr>
+          <w:p>
+            <w:pPr>
+              <w:spacing w:after="0"/>
+            </w:pPr>
+            <w:r>
+              <w:rPr>
+                <w:rStyle w:val="Arial11"/>
+              </w:rPr>
+              <w:t xml:space="preserve">Cash and cash equivalents at beginning of financial year/period</w:t>
+            </w:r>
+          </w:p>
+        </w:tc>
+        <w:tc>
+          <w:tcPr>
+            <w:tcW w:w="1750" w:type="dxa"/>
+            <w:tcBorders>
+              <w:bottom w:val="single" w:sz="1" w:color="000000"/>
+            </w:tcBorders>
+          </w:tcPr>
+          <w:p>
+            <w:pPr>
+              <w:jc w:val="center"/>
+              <w:spacing w:after="0"/>
+            </w:pPr>
+            <w:r>
+              <w:rPr>
+                <w:rStyle w:val="Arial11"/>
+              </w:rPr>
+              <w:t xml:space="preserve">1,008,693</w:t>
+            </w:r>
+          </w:p>
+        </w:tc>
+        <w:tc>
+          <w:tcPr>
+            <w:tcW w:w="1750" w:type="dxa"/>
+            <w:tcBorders>
+              <w:bottom w:val="single" w:sz="1" w:color="000000"/>
+            </w:tcBorders>
           </w:tcPr>
           <w:p>
             <w:pPr>
@@ -4057,12 +4026,14 @@
             <w:tcW w:w="8750" w:type="dxa"/>
           </w:tcPr>
           <w:p>
-            <w:pPr/>
-            <w:r>
-              <w:rPr>
-                <w:rStyle w:val="Arial11"/>
-              </w:rPr>
-              <w:t xml:space="preserve">Interest paid</w:t>
+            <w:pPr>
+              <w:spacing w:after="0"/>
+            </w:pPr>
+            <w:r>
+              <w:rPr>
+                <w:rStyle w:val="ArialBlack11"/>
+              </w:rPr>
+              <w:t xml:space="preserve">Cash and cash equivalents at end of financial year/period</w:t>
             </w:r>
           </w:p>
         </w:tc>
@@ -4082,235 +4053,7 @@
               <w:rPr>
                 <w:rStyle w:val="Arial11"/>
               </w:rPr>
-              <w:t xml:space="preserve">(191)</w:t>
-            </w:r>
-          </w:p>
-        </w:tc>
-        <w:tc>
-          <w:tcPr>
-            <w:tcW w:w="1750" w:type="dxa"/>
-            <w:tcBorders>
-              <w:bottom w:val="single" w:sz="1" w:color="000000"/>
-            </w:tcBorders>
-          </w:tcPr>
-          <w:p>
-            <w:pPr>
-              <w:jc w:val="center"/>
-              <w:spacing w:after="0"/>
-            </w:pPr>
-            <w:r>
-              <w:rPr>
-                <w:rStyle w:val="Arial11"/>
-              </w:rPr>
-              <w:t xml:space="preserve">-</w:t>
-            </w:r>
-          </w:p>
-        </w:tc>
-      </w:tr>
-      <w:tr>
-        <w:trPr/>
-        <w:tc>
-          <w:tcPr>
-            <w:tcW w:w="8750" w:type="dxa"/>
-          </w:tcPr>
-          <w:p>
-            <w:pPr/>
-            <w:r>
-              <w:rPr>
-                <w:rStyle w:val="ArialBlack11"/>
-              </w:rPr>
-              <w:t xml:space="preserve">Net cash generated from / (used in) financing activities</w:t>
-            </w:r>
-          </w:p>
-        </w:tc>
-        <w:tc>
-          <w:tcPr>
-            <w:tcW w:w="1750" w:type="dxa"/>
-            <w:tcBorders>
-              <w:bottom w:val="single" w:sz="1" w:color="000000"/>
-            </w:tcBorders>
-          </w:tcPr>
-          <w:p>
-            <w:pPr>
-              <w:jc w:val="center"/>
-              <w:spacing w:after="0"/>
-            </w:pPr>
-            <w:r>
-              <w:rPr>
-                <w:rStyle w:val="Arial11"/>
-              </w:rPr>
-              <w:t xml:space="preserve">46,036</w:t>
-            </w:r>
-          </w:p>
-        </w:tc>
-        <w:tc>
-          <w:tcPr>
-            <w:tcW w:w="1750" w:type="dxa"/>
-            <w:tcBorders>
-              <w:bottom w:val="single" w:sz="1" w:color="000000"/>
-            </w:tcBorders>
-          </w:tcPr>
-          <w:p>
-            <w:pPr>
-              <w:jc w:val="center"/>
-              <w:spacing w:after="0"/>
-            </w:pPr>
-            <w:r>
-              <w:rPr>
-                <w:rStyle w:val="Arial11"/>
-              </w:rPr>
-              <w:t xml:space="preserve">(11,774)</w:t>
-            </w:r>
-          </w:p>
-        </w:tc>
-      </w:tr>
-      <w:tr>
-        <w:trPr/>
-        <w:tc>
-          <w:tcPr>
-            <w:tcW w:w="8750" w:type="dxa"/>
-          </w:tcPr>
-          <w:p>
-            <w:pPr>
-              <w:spacing w:after="0"/>
-            </w:pPr>
-            <w:r>
-              <w:rPr>
-                <w:rStyle w:val="Arial11"/>
-              </w:rPr>
-              <w:t xml:space="preserve">Net increase in cash and cash equivalents</w:t>
-            </w:r>
-          </w:p>
-        </w:tc>
-        <w:tc>
-          <w:tcPr>
-            <w:tcW w:w="1750" w:type="dxa"/>
-          </w:tcPr>
-          <w:p>
-            <w:pPr>
-              <w:jc w:val="center"/>
-              <w:spacing w:after="0"/>
-            </w:pPr>
-            <w:r>
-              <w:rPr>
-                <w:rStyle w:val="Arial11"/>
-              </w:rPr>
-              <w:t xml:space="preserve">796,048</w:t>
-            </w:r>
-          </w:p>
-        </w:tc>
-        <w:tc>
-          <w:tcPr>
-            <w:tcW w:w="1750" w:type="dxa"/>
-          </w:tcPr>
-          <w:p>
-            <w:pPr>
-              <w:jc w:val="center"/>
-              <w:spacing w:after="0"/>
-            </w:pPr>
-            <w:r>
-              <w:rPr>
-                <w:rStyle w:val="Arial11"/>
-              </w:rPr>
-              <w:t xml:space="preserve">1,782,550</w:t>
-            </w:r>
-          </w:p>
-        </w:tc>
-      </w:tr>
-      <w:tr>
-        <w:trPr/>
-        <w:tc>
-          <w:tcPr>
-            <w:tcW w:w="8750" w:type="dxa"/>
-          </w:tcPr>
-          <w:p>
-            <w:pPr>
-              <w:spacing w:after="0"/>
-            </w:pPr>
-            <w:r>
-              <w:rPr>
-                <w:rStyle w:val="Arial11"/>
-              </w:rPr>
-              <w:t xml:space="preserve">Cash and cash equivalents at beginning of financial year/period</w:t>
-            </w:r>
-          </w:p>
-        </w:tc>
-        <w:tc>
-          <w:tcPr>
-            <w:tcW w:w="1750" w:type="dxa"/>
-            <w:tcBorders>
-              <w:bottom w:val="single" w:sz="1" w:color="000000"/>
-            </w:tcBorders>
-          </w:tcPr>
-          <w:p>
-            <w:pPr>
-              <w:jc w:val="center"/>
-              <w:spacing w:after="0"/>
-            </w:pPr>
-            <w:r>
-              <w:rPr>
-                <w:rStyle w:val="Arial11"/>
-              </w:rPr>
-              <w:t xml:space="preserve">1,008,693</w:t>
-            </w:r>
-          </w:p>
-        </w:tc>
-        <w:tc>
-          <w:tcPr>
-            <w:tcW w:w="1750" w:type="dxa"/>
-            <w:tcBorders>
-              <w:bottom w:val="single" w:sz="1" w:color="000000"/>
-            </w:tcBorders>
-          </w:tcPr>
-          <w:p>
-            <w:pPr>
-              <w:jc w:val="center"/>
-              <w:spacing w:after="0"/>
-            </w:pPr>
-            <w:r>
-              <w:rPr>
-                <w:rStyle w:val="Arial11"/>
-              </w:rPr>
-              <w:t xml:space="preserve">-</w:t>
-            </w:r>
-          </w:p>
-        </w:tc>
-      </w:tr>
-      <w:tr>
-        <w:trPr/>
-        <w:tc>
-          <w:tcPr>
-            <w:tcW w:w="8750" w:type="dxa"/>
-          </w:tcPr>
-          <w:p>
-            <w:pPr>
-              <w:spacing w:after="0"/>
-            </w:pPr>
-            <w:r>
-              <w:rPr>
-                <w:rStyle w:val="ArialBlack11"/>
-              </w:rPr>
-              <w:t xml:space="preserve">Cash and cash equivalents at end of financial year/period</w:t>
-            </w:r>
-          </w:p>
-        </w:tc>
-        <w:tc>
-          <w:tcPr>
-            <w:tcW w:w="1750" w:type="dxa"/>
-            <w:tcBorders>
-              <w:bottom w:val="single" w:sz="1" w:color="000000"/>
-            </w:tcBorders>
-          </w:tcPr>
-          <w:p>
-            <w:pPr>
-              <w:jc w:val="center"/>
-              <w:spacing w:after="0"/>
-            </w:pPr>
-            <w:r>
-              <w:rPr>
-                <w:rStyle w:val="Arial11"/>
-              </w:rPr>
-              <w:t xml:space="preserve">1,804,741</w:t>
+              <w:t xml:space="preserve">1,727,828</w:t>
             </w:r>
           </w:p>
         </w:tc>
@@ -4391,7 +4134,7 @@
         <w:rPr>
           <w:rStyle w:val="Arial11"/>
         </w:rPr>
-        <w:t xml:space="preserve">	The Company’s principal activities are those to carry-on the businesses of </w:t>
+        <w:t xml:space="preserve">	The Company’s principal activities are those to carry-on the businesses of Bbbbbb</w:t>
       </w:r>
     </w:p>
     <w:p>
@@ -4402,7 +4145,7 @@
         <w:rPr>
           <w:rStyle w:val="Arial11"/>
         </w:rPr>
-        <w:t xml:space="preserve">	The Company’s registered office is at </w:t>
+        <w:t xml:space="preserve">	The Company’s registered office is at Novena</w:t>
       </w:r>
     </w:p>
     <w:p>
@@ -4413,7 +4156,7 @@
         <w:rPr>
           <w:rStyle w:val="Arial11"/>
         </w:rPr>
-        <w:t xml:space="preserve">	The financial statements of the Company for the financial year ended 		December 31 2016 were authorised for issue in accordance with a resolution of the 	directors on the date of Statement by Directors.</w:t>
+        <w:t xml:space="preserve">	The financial statements of the Company for the financial year ended 		July 31 2018 were authorised for issue in accordance with a resolution of the 	directors on the date of Statement by Directors.</w:t>
       </w:r>
     </w:p>
     <w:p>
@@ -4502,7 +4245,7 @@
         <w:rPr>
           <w:rStyle w:val="Arial11"/>
         </w:rPr>
-        <w:t xml:space="preserve">	On January 01 1970 the Company adopted the new or amended FRS and 	Interpretations to FRS (“INT FRS”) that are mandatory for application for the financial 	year. The adoption of these new or amended FRS and INT FRS did not result 	insubstantial changes of the Company’s accounting policies and had no material 	effect on the amounts reported for the current or prior financial period.</w:t>
+        <w:t xml:space="preserve">	On November 30 2017 the Company adopted the new or amended FRS and 	Interpretations to FRS (“INT FRS”) that are mandatory for application for the financial 	year. The adoption of these new or amended FRS and INT FRS did not result 	insubstantial changes of the Company’s accounting policies and had no material 	effect on the amounts reported for the current or prior financial period.</w:t>
       </w:r>
     </w:p>
     <w:p>
@@ -5773,3074 +5516,6 @@
         </w:sectPr>
       </w:pPr>
     </w:p>
-    <w:p>
-      <w:pPr>
-        <w:numPr>
-          <w:ilvl w:val="0"/>
-          <w:numId w:val="7"/>
-        </w:numPr>
-      </w:pPr>
-      <w:r>
-        <w:rPr/>
-        <w:t xml:space="preserve">OTHER INCOME</w:t>
-      </w:r>
-    </w:p>
-    <w:tbl>
-      <w:tblGrid>
-        <w:gridCol w:w="5250" w:type="dxa"/>
-        <w:gridCol w:w="1750" w:type="dxa"/>
-        <w:gridCol w:w="1750" w:type="dxa"/>
-      </w:tblGrid>
-      <w:tr>
-        <w:trPr/>
-        <w:tc>
-          <w:tcPr>
-            <w:tcW w:w="5250" w:type="dxa"/>
-          </w:tcPr>
-          <w:p/>
-        </w:tc>
-        <w:tc>
-          <w:tcPr>
-            <w:tcW w:w="1750" w:type="dxa"/>
-          </w:tcPr>
-          <w:p/>
-        </w:tc>
-      </w:tr>
-      <w:tr>
-        <w:trPr/>
-        <w:tc>
-          <w:tcPr>
-            <w:tcW w:w="5250" w:type="dxa"/>
-          </w:tcPr>
-          <w:p/>
-        </w:tc>
-        <w:tc>
-          <w:tcPr>
-            <w:tcW w:w="1750" w:type="dxa"/>
-          </w:tcPr>
-          <w:p>
-            <w:pPr/>
-            <w:r>
-              <w:rPr/>
-              <w:t xml:space="preserve">01.01.2016</w:t>
-            </w:r>
-          </w:p>
-          <w:p>
-            <w:pPr>
-              <w:jc w:val="center"/>
-              <w:spacing w:after="0"/>
-            </w:pPr>
-            <w:r>
-              <w:rPr>
-                <w:rStyle w:val="Arial11"/>
-              </w:rPr>
-              <w:t xml:space="preserve">to</w:t>
-            </w:r>
-          </w:p>
-          <w:p>
-            <w:pPr/>
-            <w:r>
-              <w:rPr>
-                <w:rStyle w:val="TableUnderline"/>
-              </w:rPr>
-              <w:t xml:space="preserve">31.12.2016</w:t>
-            </w:r>
-          </w:p>
-          <w:p>
-            <w:pPr>
-              <w:jc w:val="center"/>
-              <w:spacing w:after="0"/>
-            </w:pPr>
-            <w:r>
-              <w:rPr>
-                <w:rStyle w:val="Arial11"/>
-              </w:rPr>
-              <w:t xml:space="preserve">$</w:t>
-            </w:r>
-          </w:p>
-        </w:tc>
-        <w:tc>
-          <w:tcPr>
-            <w:tcW w:w="1750" w:type="dxa"/>
-          </w:tcPr>
-          <w:p>
-            <w:pPr/>
-            <w:r>
-              <w:rPr/>
-              <w:t xml:space="preserve">01.01.2015</w:t>
-            </w:r>
-          </w:p>
-          <w:p>
-            <w:pPr>
-              <w:jc w:val="center"/>
-              <w:spacing w:after="0"/>
-            </w:pPr>
-            <w:r>
-              <w:rPr>
-                <w:rStyle w:val="Arial11"/>
-              </w:rPr>
-              <w:t xml:space="preserve">to</w:t>
-            </w:r>
-          </w:p>
-          <w:p>
-            <w:pPr/>
-            <w:r>
-              <w:rPr>
-                <w:rStyle w:val="TableUnderline"/>
-              </w:rPr>
-              <w:t xml:space="preserve">31.12.2015</w:t>
-            </w:r>
-          </w:p>
-          <w:p>
-            <w:pPr>
-              <w:jc w:val="center"/>
-              <w:spacing w:after="0"/>
-            </w:pPr>
-            <w:r>
-              <w:rPr>
-                <w:rStyle w:val="Arial11"/>
-              </w:rPr>
-              <w:t xml:space="preserve">$</w:t>
-            </w:r>
-          </w:p>
-        </w:tc>
-      </w:tr>
-      <w:tr>
-        <w:trPr/>
-        <w:tc>
-          <w:tcPr>
-            <w:tcW w:w="5250" w:type="dxa"/>
-          </w:tcPr>
-          <w:p>
-            <w:pPr/>
-            <w:r>
-              <w:rPr/>
-              <w:t xml:space="preserve">Income tax expenses</w:t>
-            </w:r>
-          </w:p>
-        </w:tc>
-        <w:tc>
-          <w:tcPr>
-            <w:tcW w:w="1750" w:type="dxa"/>
-          </w:tcPr>
-          <w:p>
-            <w:pPr>
-              <w:jc w:val="center"/>
-              <w:spacing w:after="0"/>
-            </w:pPr>
-            <w:r>
-              <w:rPr>
-                <w:rStyle w:val="Arial11"/>
-              </w:rPr>
-              <w:t xml:space="preserve">-</w:t>
-            </w:r>
-          </w:p>
-        </w:tc>
-        <w:tc>
-          <w:tcPr>
-            <w:tcW w:w="1750" w:type="dxa"/>
-          </w:tcPr>
-          <w:p>
-            <w:pPr>
-              <w:jc w:val="center"/>
-              <w:spacing w:after="0"/>
-            </w:pPr>
-            <w:r>
-              <w:rPr>
-                <w:rStyle w:val="Arial11"/>
-              </w:rPr>
-              <w:t xml:space="preserve">99,641</w:t>
-            </w:r>
-          </w:p>
-        </w:tc>
-      </w:tr>
-      <w:tr>
-        <w:trPr/>
-        <w:tc>
-          <w:tcPr>
-            <w:tcW w:w="5250" w:type="dxa"/>
-          </w:tcPr>
-          <w:p/>
-        </w:tc>
-        <w:tc>
-          <w:tcPr>
-            <w:tcW w:w="1750" w:type="dxa"/>
-            <w:tcBorders>
-              <w:top w:val="single" w:sz="1" w:color="#000000"/>
-              <w:bottom w:val="single" w:sz="18" w:color="#000000"/>
-            </w:tcBorders>
-          </w:tcPr>
-          <w:p>
-            <w:pPr>
-              <w:jc w:val="center"/>
-              <w:spacing w:after="0"/>
-            </w:pPr>
-            <w:r>
-              <w:rPr>
-                <w:rStyle w:val="Arial11"/>
-              </w:rPr>
-              <w:t xml:space="preserve">-</w:t>
-            </w:r>
-          </w:p>
-        </w:tc>
-        <w:tc>
-          <w:tcPr>
-            <w:tcW w:w="1750" w:type="dxa"/>
-            <w:tcBorders>
-              <w:top w:val="single" w:sz="1" w:color="#000000"/>
-              <w:bottom w:val="single" w:sz="18" w:color="#000000"/>
-            </w:tcBorders>
-          </w:tcPr>
-          <w:p>
-            <w:pPr>
-              <w:jc w:val="center"/>
-              <w:spacing w:after="0"/>
-            </w:pPr>
-            <w:r>
-              <w:rPr>
-                <w:rStyle w:val="Arial11"/>
-              </w:rPr>
-              <w:t xml:space="preserve">99,641</w:t>
-            </w:r>
-          </w:p>
-        </w:tc>
-      </w:tr>
-      <w:tr>
-        <w:trPr/>
-        <w:tc>
-          <w:tcPr>
-            <w:tcW w:w="5250" w:type="dxa"/>
-          </w:tcPr>
-          <w:p/>
-        </w:tc>
-      </w:tr>
-    </w:tbl>
-    <w:p>
-      <w:pPr>
-        <w:numPr>
-          <w:ilvl w:val="0"/>
-          <w:numId w:val="7"/>
-        </w:numPr>
-      </w:pPr>
-      <w:r>
-        <w:rPr/>
-        <w:t xml:space="preserve">FINANCE EXPENSE</w:t>
-      </w:r>
-    </w:p>
-    <w:tbl>
-      <w:tblGrid>
-        <w:gridCol w:w="5250" w:type="dxa"/>
-        <w:gridCol w:w="1750" w:type="dxa"/>
-        <w:gridCol w:w="1750" w:type="dxa"/>
-      </w:tblGrid>
-      <w:tr>
-        <w:trPr/>
-        <w:tc>
-          <w:tcPr>
-            <w:tcW w:w="5250" w:type="dxa"/>
-          </w:tcPr>
-          <w:p/>
-        </w:tc>
-        <w:tc>
-          <w:tcPr>
-            <w:tcW w:w="1750" w:type="dxa"/>
-          </w:tcPr>
-          <w:p/>
-        </w:tc>
-      </w:tr>
-      <w:tr>
-        <w:trPr/>
-        <w:tc>
-          <w:tcPr>
-            <w:tcW w:w="5250" w:type="dxa"/>
-          </w:tcPr>
-          <w:p/>
-        </w:tc>
-        <w:tc>
-          <w:tcPr>
-            <w:tcW w:w="1750" w:type="dxa"/>
-          </w:tcPr>
-          <w:p>
-            <w:pPr/>
-            <w:r>
-              <w:rPr/>
-              <w:t xml:space="preserve">01.01.2016</w:t>
-            </w:r>
-          </w:p>
-          <w:p>
-            <w:pPr>
-              <w:jc w:val="center"/>
-              <w:spacing w:after="0"/>
-            </w:pPr>
-            <w:r>
-              <w:rPr>
-                <w:rStyle w:val="Arial11"/>
-              </w:rPr>
-              <w:t xml:space="preserve">to</w:t>
-            </w:r>
-          </w:p>
-          <w:p>
-            <w:pPr/>
-            <w:r>
-              <w:rPr>
-                <w:rStyle w:val="TableUnderline"/>
-              </w:rPr>
-              <w:t xml:space="preserve">31.12.2016</w:t>
-            </w:r>
-          </w:p>
-          <w:p>
-            <w:pPr>
-              <w:jc w:val="center"/>
-              <w:spacing w:after="0"/>
-            </w:pPr>
-            <w:r>
-              <w:rPr>
-                <w:rStyle w:val="Arial11"/>
-              </w:rPr>
-              <w:t xml:space="preserve">$</w:t>
-            </w:r>
-          </w:p>
-        </w:tc>
-        <w:tc>
-          <w:tcPr>
-            <w:tcW w:w="1750" w:type="dxa"/>
-          </w:tcPr>
-          <w:p>
-            <w:pPr/>
-            <w:r>
-              <w:rPr/>
-              <w:t xml:space="preserve">01.01.2015</w:t>
-            </w:r>
-          </w:p>
-          <w:p>
-            <w:pPr>
-              <w:jc w:val="center"/>
-              <w:spacing w:after="0"/>
-            </w:pPr>
-            <w:r>
-              <w:rPr>
-                <w:rStyle w:val="Arial11"/>
-              </w:rPr>
-              <w:t xml:space="preserve">to</w:t>
-            </w:r>
-          </w:p>
-          <w:p>
-            <w:pPr/>
-            <w:r>
-              <w:rPr>
-                <w:rStyle w:val="TableUnderline"/>
-              </w:rPr>
-              <w:t xml:space="preserve">31.12.2015</w:t>
-            </w:r>
-          </w:p>
-          <w:p>
-            <w:pPr>
-              <w:jc w:val="center"/>
-              <w:spacing w:after="0"/>
-            </w:pPr>
-            <w:r>
-              <w:rPr>
-                <w:rStyle w:val="Arial11"/>
-              </w:rPr>
-              <w:t xml:space="preserve">$</w:t>
-            </w:r>
-          </w:p>
-        </w:tc>
-      </w:tr>
-      <w:tr>
-        <w:trPr/>
-        <w:tc>
-          <w:tcPr>
-            <w:tcW w:w="5250" w:type="dxa"/>
-          </w:tcPr>
-          <w:p>
-            <w:pPr/>
-            <w:r>
-              <w:rPr/>
-              <w:t xml:space="preserve">Travelling</w:t>
-            </w:r>
-          </w:p>
-        </w:tc>
-        <w:tc>
-          <w:tcPr>
-            <w:tcW w:w="1750" w:type="dxa"/>
-          </w:tcPr>
-          <w:p>
-            <w:pPr>
-              <w:jc w:val="center"/>
-              <w:spacing w:after="0"/>
-            </w:pPr>
-            <w:r>
-              <w:rPr>
-                <w:rStyle w:val="Arial11"/>
-              </w:rPr>
-              <w:t xml:space="preserve">651</w:t>
-            </w:r>
-          </w:p>
-        </w:tc>
-        <w:tc>
-          <w:tcPr>
-            <w:tcW w:w="1750" w:type="dxa"/>
-          </w:tcPr>
-          <w:p>
-            <w:pPr>
-              <w:jc w:val="center"/>
-              <w:spacing w:after="0"/>
-            </w:pPr>
-            <w:r>
-              <w:rPr>
-                <w:rStyle w:val="Arial11"/>
-              </w:rPr>
-              <w:t xml:space="preserve">-</w:t>
-            </w:r>
-          </w:p>
-        </w:tc>
-      </w:tr>
-      <w:tr>
-        <w:trPr/>
-        <w:tc>
-          <w:tcPr>
-            <w:tcW w:w="5250" w:type="dxa"/>
-          </w:tcPr>
-          <w:p/>
-        </w:tc>
-        <w:tc>
-          <w:tcPr>
-            <w:tcW w:w="1750" w:type="dxa"/>
-            <w:tcBorders>
-              <w:top w:val="single" w:sz="1" w:color="#000000"/>
-              <w:bottom w:val="single" w:sz="18" w:color="#000000"/>
-            </w:tcBorders>
-          </w:tcPr>
-          <w:p>
-            <w:pPr>
-              <w:jc w:val="center"/>
-              <w:spacing w:after="0"/>
-            </w:pPr>
-            <w:r>
-              <w:rPr>
-                <w:rStyle w:val="Arial11"/>
-              </w:rPr>
-              <w:t xml:space="preserve">651</w:t>
-            </w:r>
-          </w:p>
-        </w:tc>
-        <w:tc>
-          <w:tcPr>
-            <w:tcW w:w="1750" w:type="dxa"/>
-            <w:tcBorders>
-              <w:top w:val="single" w:sz="1" w:color="#000000"/>
-              <w:bottom w:val="single" w:sz="18" w:color="#000000"/>
-            </w:tcBorders>
-          </w:tcPr>
-          <w:p>
-            <w:pPr>
-              <w:jc w:val="center"/>
-              <w:spacing w:after="0"/>
-            </w:pPr>
-            <w:r>
-              <w:rPr>
-                <w:rStyle w:val="Arial11"/>
-              </w:rPr>
-              <w:t xml:space="preserve">99,641</w:t>
-            </w:r>
-          </w:p>
-        </w:tc>
-      </w:tr>
-      <w:tr>
-        <w:trPr/>
-        <w:tc>
-          <w:tcPr>
-            <w:tcW w:w="5250" w:type="dxa"/>
-          </w:tcPr>
-          <w:p/>
-        </w:tc>
-      </w:tr>
-    </w:tbl>
-    <w:p>
-      <w:pPr>
-        <w:numPr>
-          <w:ilvl w:val="0"/>
-          <w:numId w:val="7"/>
-        </w:numPr>
-      </w:pPr>
-      <w:r>
-        <w:rPr/>
-        <w:t xml:space="preserve">EMPLOYEE COMPENSATION</w:t>
-      </w:r>
-    </w:p>
-    <w:tbl>
-      <w:tblGrid>
-        <w:gridCol w:w="5250" w:type="dxa"/>
-        <w:gridCol w:w="1750" w:type="dxa"/>
-        <w:gridCol w:w="1750" w:type="dxa"/>
-      </w:tblGrid>
-      <w:tr>
-        <w:trPr/>
-        <w:tc>
-          <w:tcPr>
-            <w:tcW w:w="5250" w:type="dxa"/>
-          </w:tcPr>
-          <w:p/>
-        </w:tc>
-        <w:tc>
-          <w:tcPr>
-            <w:tcW w:w="1750" w:type="dxa"/>
-          </w:tcPr>
-          <w:p/>
-        </w:tc>
-      </w:tr>
-      <w:tr>
-        <w:trPr/>
-        <w:tc>
-          <w:tcPr>
-            <w:tcW w:w="5250" w:type="dxa"/>
-          </w:tcPr>
-          <w:p/>
-        </w:tc>
-        <w:tc>
-          <w:tcPr>
-            <w:tcW w:w="1750" w:type="dxa"/>
-          </w:tcPr>
-          <w:p>
-            <w:pPr/>
-            <w:r>
-              <w:rPr/>
-              <w:t xml:space="preserve">01.01.2016</w:t>
-            </w:r>
-          </w:p>
-          <w:p>
-            <w:pPr>
-              <w:jc w:val="center"/>
-              <w:spacing w:after="0"/>
-            </w:pPr>
-            <w:r>
-              <w:rPr>
-                <w:rStyle w:val="Arial11"/>
-              </w:rPr>
-              <w:t xml:space="preserve">to</w:t>
-            </w:r>
-          </w:p>
-          <w:p>
-            <w:pPr/>
-            <w:r>
-              <w:rPr>
-                <w:rStyle w:val="TableUnderline"/>
-              </w:rPr>
-              <w:t xml:space="preserve">31.12.2016</w:t>
-            </w:r>
-          </w:p>
-          <w:p>
-            <w:pPr>
-              <w:jc w:val="center"/>
-              <w:spacing w:after="0"/>
-            </w:pPr>
-            <w:r>
-              <w:rPr>
-                <w:rStyle w:val="Arial11"/>
-              </w:rPr>
-              <w:t xml:space="preserve">$</w:t>
-            </w:r>
-          </w:p>
-        </w:tc>
-        <w:tc>
-          <w:tcPr>
-            <w:tcW w:w="1750" w:type="dxa"/>
-          </w:tcPr>
-          <w:p>
-            <w:pPr/>
-            <w:r>
-              <w:rPr/>
-              <w:t xml:space="preserve">01.01.2015</w:t>
-            </w:r>
-          </w:p>
-          <w:p>
-            <w:pPr>
-              <w:jc w:val="center"/>
-              <w:spacing w:after="0"/>
-            </w:pPr>
-            <w:r>
-              <w:rPr>
-                <w:rStyle w:val="Arial11"/>
-              </w:rPr>
-              <w:t xml:space="preserve">to</w:t>
-            </w:r>
-          </w:p>
-          <w:p>
-            <w:pPr/>
-            <w:r>
-              <w:rPr>
-                <w:rStyle w:val="TableUnderline"/>
-              </w:rPr>
-              <w:t xml:space="preserve">31.12.2015</w:t>
-            </w:r>
-          </w:p>
-          <w:p>
-            <w:pPr>
-              <w:jc w:val="center"/>
-              <w:spacing w:after="0"/>
-            </w:pPr>
-            <w:r>
-              <w:rPr>
-                <w:rStyle w:val="Arial11"/>
-              </w:rPr>
-              <w:t xml:space="preserve">$</w:t>
-            </w:r>
-          </w:p>
-        </w:tc>
-      </w:tr>
-      <w:tr>
-        <w:trPr/>
-        <w:tc>
-          <w:tcPr>
-            <w:tcW w:w="5250" w:type="dxa"/>
-          </w:tcPr>
-          <w:p>
-            <w:pPr/>
-            <w:r>
-              <w:rPr/>
-              <w:t xml:space="preserve">Purchases</w:t>
-            </w:r>
-          </w:p>
-        </w:tc>
-        <w:tc>
-          <w:tcPr>
-            <w:tcW w:w="1750" w:type="dxa"/>
-          </w:tcPr>
-          <w:p>
-            <w:pPr>
-              <w:jc w:val="center"/>
-              <w:spacing w:after="0"/>
-            </w:pPr>
-            <w:r>
-              <w:rPr>
-                <w:rStyle w:val="Arial11"/>
-              </w:rPr>
-              <w:t xml:space="preserve">-</w:t>
-            </w:r>
-          </w:p>
-        </w:tc>
-        <w:tc>
-          <w:tcPr>
-            <w:tcW w:w="1750" w:type="dxa"/>
-          </w:tcPr>
-          <w:p>
-            <w:pPr>
-              <w:jc w:val="center"/>
-              <w:spacing w:after="0"/>
-            </w:pPr>
-            <w:r>
-              <w:rPr>
-                <w:rStyle w:val="Arial11"/>
-              </w:rPr>
-              <w:t xml:space="preserve">1,978,616</w:t>
-            </w:r>
-          </w:p>
-        </w:tc>
-      </w:tr>
-      <w:tr>
-        <w:trPr/>
-        <w:tc>
-          <w:tcPr>
-            <w:tcW w:w="5250" w:type="dxa"/>
-          </w:tcPr>
-          <w:p/>
-        </w:tc>
-        <w:tc>
-          <w:tcPr>
-            <w:tcW w:w="1750" w:type="dxa"/>
-            <w:tcBorders>
-              <w:top w:val="single" w:sz="1" w:color="#000000"/>
-              <w:bottom w:val="single" w:sz="18" w:color="#000000"/>
-            </w:tcBorders>
-          </w:tcPr>
-          <w:p>
-            <w:pPr>
-              <w:jc w:val="center"/>
-              <w:spacing w:after="0"/>
-            </w:pPr>
-            <w:r>
-              <w:rPr>
-                <w:rStyle w:val="Arial11"/>
-              </w:rPr>
-              <w:t xml:space="preserve">651</w:t>
-            </w:r>
-          </w:p>
-        </w:tc>
-        <w:tc>
-          <w:tcPr>
-            <w:tcW w:w="1750" w:type="dxa"/>
-            <w:tcBorders>
-              <w:top w:val="single" w:sz="1" w:color="#000000"/>
-              <w:bottom w:val="single" w:sz="18" w:color="#000000"/>
-            </w:tcBorders>
-          </w:tcPr>
-          <w:p>
-            <w:pPr>
-              <w:jc w:val="center"/>
-              <w:spacing w:after="0"/>
-            </w:pPr>
-            <w:r>
-              <w:rPr>
-                <w:rStyle w:val="Arial11"/>
-              </w:rPr>
-              <w:t xml:space="preserve">2,078,257</w:t>
-            </w:r>
-          </w:p>
-        </w:tc>
-      </w:tr>
-      <w:tr>
-        <w:trPr/>
-        <w:tc>
-          <w:tcPr>
-            <w:tcW w:w="5250" w:type="dxa"/>
-          </w:tcPr>
-          <w:p/>
-        </w:tc>
-      </w:tr>
-    </w:tbl>
-    <w:p>
-      <w:pPr>
-        <w:numPr>
-          <w:ilvl w:val="0"/>
-          <w:numId w:val="7"/>
-        </w:numPr>
-      </w:pPr>
-      <w:r>
-        <w:rPr/>
-        <w:t xml:space="preserve">PROFIT BEFORE INCOME TAX</w:t>
-      </w:r>
-    </w:p>
-    <w:tbl>
-      <w:tblGrid>
-        <w:gridCol w:w="7000" w:type="dxa"/>
-        <w:gridCol w:w="1750" w:type="dxa"/>
-        <w:gridCol w:w="1750" w:type="dxa"/>
-      </w:tblGrid>
-      <w:tr>
-        <w:trPr/>
-        <w:tc>
-          <w:tcPr>
-            <w:tcW w:w="7000" w:type="dxa"/>
-          </w:tcPr>
-          <w:p/>
-        </w:tc>
-        <w:tc>
-          <w:tcPr>
-            <w:tcW w:w="1750" w:type="dxa"/>
-          </w:tcPr>
-          <w:p>
-            <w:pPr/>
-            <w:r>
-              <w:rPr/>
-              <w:t xml:space="preserve">01.01.2016</w:t>
-            </w:r>
-          </w:p>
-          <w:p>
-            <w:pPr>
-              <w:jc w:val="center"/>
-              <w:spacing w:after="0"/>
-            </w:pPr>
-            <w:r>
-              <w:rPr>
-                <w:rStyle w:val="Arial11"/>
-              </w:rPr>
-              <w:t xml:space="preserve">to</w:t>
-            </w:r>
-          </w:p>
-          <w:p>
-            <w:pPr/>
-            <w:r>
-              <w:rPr>
-                <w:rStyle w:val="TableUnderline"/>
-              </w:rPr>
-              <w:t xml:space="preserve">31.12.2016</w:t>
-            </w:r>
-          </w:p>
-          <w:p>
-            <w:pPr>
-              <w:jc w:val="center"/>
-              <w:spacing w:after="0"/>
-            </w:pPr>
-            <w:r>
-              <w:rPr>
-                <w:rStyle w:val="Arial11"/>
-              </w:rPr>
-              <w:t xml:space="preserve">$</w:t>
-            </w:r>
-          </w:p>
-        </w:tc>
-        <w:tc>
-          <w:tcPr>
-            <w:tcW w:w="1750" w:type="dxa"/>
-          </w:tcPr>
-          <w:p>
-            <w:pPr/>
-            <w:r>
-              <w:rPr/>
-              <w:t xml:space="preserve">01.01.2015</w:t>
-            </w:r>
-          </w:p>
-          <w:p>
-            <w:pPr>
-              <w:jc w:val="center"/>
-              <w:spacing w:after="0"/>
-            </w:pPr>
-            <w:r>
-              <w:rPr>
-                <w:rStyle w:val="Arial11"/>
-              </w:rPr>
-              <w:t xml:space="preserve">to</w:t>
-            </w:r>
-          </w:p>
-          <w:p>
-            <w:pPr/>
-            <w:r>
-              <w:rPr>
-                <w:rStyle w:val="TableUnderline"/>
-              </w:rPr>
-              <w:t xml:space="preserve">31.12.2015</w:t>
-            </w:r>
-          </w:p>
-          <w:p>
-            <w:pPr>
-              <w:jc w:val="center"/>
-              <w:spacing w:after="0"/>
-            </w:pPr>
-            <w:r>
-              <w:rPr>
-                <w:rStyle w:val="Arial11"/>
-              </w:rPr>
-              <w:t xml:space="preserve">$</w:t>
-            </w:r>
-          </w:p>
-        </w:tc>
-      </w:tr>
-      <w:tr>
-        <w:trPr/>
-        <w:tc>
-          <w:tcPr>
-            <w:tcW w:w="7000" w:type="dxa"/>
-          </w:tcPr>
-          <w:p>
-            <w:pPr/>
-            <w:r>
-              <w:rPr/>
-              <w:t xml:space="preserve">This is determined after charging:</w:t>
-            </w:r>
-          </w:p>
-        </w:tc>
-      </w:tr>
-      <w:tr>
-        <w:trPr/>
-        <w:tc>
-          <w:tcPr>
-            <w:tcW w:w="7000" w:type="dxa"/>
-          </w:tcPr>
-          <w:p>
-            <w:pPr/>
-            <w:r>
-              <w:rPr/>
-              <w:t xml:space="preserve">OCBC - USD Exchange</w:t>
-            </w:r>
-          </w:p>
-        </w:tc>
-        <w:tc>
-          <w:tcPr>
-            <w:tcW w:w="1750" w:type="dxa"/>
-            <w:tcBorders>
-              <w:bottom w:val="single" w:sz="18" w:color="000000"/>
-            </w:tcBorders>
-          </w:tcPr>
-          <w:p>
-            <w:pPr>
-              <w:jc w:val="center"/>
-              <w:spacing w:after="0"/>
-            </w:pPr>
-            <w:r>
-              <w:rPr>
-                <w:rStyle w:val="Arial11"/>
-              </w:rPr>
-              <w:t xml:space="preserve">436,816</w:t>
-            </w:r>
-          </w:p>
-        </w:tc>
-        <w:tc>
-          <w:tcPr>
-            <w:tcW w:w="1750" w:type="dxa"/>
-            <w:tcBorders>
-              <w:bottom w:val="single" w:sz="18" w:color="000000"/>
-            </w:tcBorders>
-          </w:tcPr>
-          <w:p>
-            <w:pPr>
-              <w:jc w:val="center"/>
-              <w:spacing w:after="0"/>
-            </w:pPr>
-            <w:r>
-              <w:rPr>
-                <w:rStyle w:val="Arial11"/>
-              </w:rPr>
-              <w:t xml:space="preserve">-</w:t>
-            </w:r>
-          </w:p>
-        </w:tc>
-      </w:tr>
-      <w:tr>
-        <w:trPr/>
-        <w:tc>
-          <w:tcPr>
-            <w:tcW w:w="7000" w:type="dxa"/>
-          </w:tcPr>
-          <w:p/>
-        </w:tc>
-      </w:tr>
-    </w:tbl>
-    <w:p>
-      <w:pPr>
-        <w:numPr>
-          <w:ilvl w:val="0"/>
-          <w:numId w:val="6"/>
-        </w:numPr>
-      </w:pPr>
-      <w:r>
-        <w:rPr/>
-        <w:t xml:space="preserve">INCOME TAXES</w:t>
-      </w:r>
-    </w:p>
-    <w:tbl>
-      <w:tblGrid>
-        <w:gridCol w:w="7000" w:type="dxa"/>
-        <w:gridCol w:w="1750" w:type="dxa"/>
-        <w:gridCol w:w="1750" w:type="dxa"/>
-      </w:tblGrid>
-      <w:tr>
-        <w:trPr/>
-        <w:tc>
-          <w:tcPr>
-            <w:tcW w:w="7000" w:type="dxa"/>
-          </w:tcPr>
-          <w:p>
-            <w:pPr>
-              <w:numPr>
-                <w:ilvl w:val="1"/>
-                <w:numId w:val="7"/>
-              </w:numPr>
-            </w:pPr>
-            <w:r>
-              <w:rPr/>
-              <w:t xml:space="preserve">Income tax expense</w:t>
-            </w:r>
-          </w:p>
-        </w:tc>
-      </w:tr>
-      <w:tr>
-        <w:trPr/>
-        <w:tc>
-          <w:tcPr>
-            <w:tcW w:w="7000" w:type="dxa"/>
-          </w:tcPr>
-          <w:p/>
-        </w:tc>
-        <w:tc>
-          <w:tcPr>
-            <w:tcW w:w="1750" w:type="dxa"/>
-          </w:tcPr>
-          <w:p>
-            <w:pPr/>
-            <w:r>
-              <w:rPr/>
-              <w:t xml:space="preserve">01.01.2016</w:t>
-            </w:r>
-          </w:p>
-          <w:p>
-            <w:pPr>
-              <w:jc w:val="center"/>
-              <w:spacing w:after="0"/>
-            </w:pPr>
-            <w:r>
-              <w:rPr>
-                <w:rStyle w:val="Arial11"/>
-              </w:rPr>
-              <w:t xml:space="preserve">to</w:t>
-            </w:r>
-          </w:p>
-          <w:p>
-            <w:pPr/>
-            <w:r>
-              <w:rPr>
-                <w:rStyle w:val="TableUnderline"/>
-              </w:rPr>
-              <w:t xml:space="preserve">31.12.2016</w:t>
-            </w:r>
-          </w:p>
-          <w:p>
-            <w:pPr>
-              <w:jc w:val="center"/>
-              <w:spacing w:after="0"/>
-            </w:pPr>
-            <w:r>
-              <w:rPr>
-                <w:rStyle w:val="Arial11"/>
-              </w:rPr>
-              <w:t xml:space="preserve">$</w:t>
-            </w:r>
-          </w:p>
-        </w:tc>
-        <w:tc>
-          <w:tcPr>
-            <w:tcW w:w="1750" w:type="dxa"/>
-          </w:tcPr>
-          <w:p>
-            <w:pPr/>
-            <w:r>
-              <w:rPr/>
-              <w:t xml:space="preserve">01.01.2015</w:t>
-            </w:r>
-          </w:p>
-          <w:p>
-            <w:pPr>
-              <w:jc w:val="center"/>
-              <w:spacing w:after="0"/>
-            </w:pPr>
-            <w:r>
-              <w:rPr>
-                <w:rStyle w:val="Arial11"/>
-              </w:rPr>
-              <w:t xml:space="preserve">to</w:t>
-            </w:r>
-          </w:p>
-          <w:p>
-            <w:pPr/>
-            <w:r>
-              <w:rPr>
-                <w:rStyle w:val="TableUnderline"/>
-              </w:rPr>
-              <w:t xml:space="preserve">31.12.2015</w:t>
-            </w:r>
-          </w:p>
-          <w:p>
-            <w:pPr>
-              <w:jc w:val="center"/>
-              <w:spacing w:after="0"/>
-            </w:pPr>
-            <w:r>
-              <w:rPr>
-                <w:rStyle w:val="Arial11"/>
-              </w:rPr>
-              <w:t xml:space="preserve">$</w:t>
-            </w:r>
-          </w:p>
-        </w:tc>
-      </w:tr>
-      <w:tr>
-        <w:trPr/>
-        <w:tc>
-          <w:tcPr>
-            <w:tcW w:w="7000" w:type="dxa"/>
-          </w:tcPr>
-          <w:p>
-            <w:pPr/>
-            <w:r>
-              <w:rPr/>
-              <w:t xml:space="preserve">Tax expense attributable to profit is made up of:</w:t>
-            </w:r>
-          </w:p>
-        </w:tc>
-      </w:tr>
-      <w:tr>
-        <w:trPr/>
-        <w:tc>
-          <w:tcPr>
-            <w:tcW w:w="7000" w:type="dxa"/>
-          </w:tcPr>
-          <w:p>
-            <w:pPr/>
-            <w:r>
-              <w:rPr/>
-              <w:t xml:space="preserve">Current income tax expenses</w:t>
-            </w:r>
-          </w:p>
-        </w:tc>
-        <w:tc>
-          <w:tcPr>
-            <w:tcW w:w="1750" w:type="dxa"/>
-          </w:tcPr>
-          <w:p>
-            <w:pPr>
-              <w:jc w:val="center"/>
-              <w:spacing w:after="0"/>
-            </w:pPr>
-            <w:r>
-              <w:rPr>
-                <w:rStyle w:val="Arial11"/>
-              </w:rPr>
-              <w:t xml:space="preserve">28,235</w:t>
-            </w:r>
-          </w:p>
-        </w:tc>
-        <w:tc>
-          <w:tcPr>
-            <w:tcW w:w="1750" w:type="dxa"/>
-          </w:tcPr>
-          <w:p>
-            <w:pPr>
-              <w:jc w:val="center"/>
-              <w:spacing w:after="0"/>
-            </w:pPr>
-            <w:r>
-              <w:rPr>
-                <w:rStyle w:val="Arial11"/>
-              </w:rPr>
-              <w:t xml:space="preserve">-</w:t>
-            </w:r>
-          </w:p>
-        </w:tc>
-      </w:tr>
-      <w:tr>
-        <w:trPr/>
-        <w:tc>
-          <w:tcPr>
-            <w:tcW w:w="7000" w:type="dxa"/>
-          </w:tcPr>
-          <w:p>
-            <w:pPr/>
-            <w:r>
-              <w:rPr/>
-              <w:t xml:space="preserve">Under provision in prior year</w:t>
-            </w:r>
-          </w:p>
-        </w:tc>
-        <w:tc>
-          <w:tcPr>
-            <w:tcW w:w="1750" w:type="dxa"/>
-          </w:tcPr>
-          <w:p>
-            <w:pPr>
-              <w:jc w:val="center"/>
-              <w:spacing w:after="0"/>
-            </w:pPr>
-            <w:r>
-              <w:rPr>
-                <w:rStyle w:val="Arial11"/>
-              </w:rPr>
-              <w:t xml:space="preserve">8,228</w:t>
-            </w:r>
-          </w:p>
-        </w:tc>
-        <w:tc>
-          <w:tcPr>
-            <w:tcW w:w="1750" w:type="dxa"/>
-          </w:tcPr>
-          <w:p>
-            <w:pPr>
-              <w:jc w:val="center"/>
-              <w:spacing w:after="0"/>
-            </w:pPr>
-            <w:r>
-              <w:rPr>
-                <w:rStyle w:val="Arial11"/>
-              </w:rPr>
-              <w:t xml:space="preserve">-</w:t>
-            </w:r>
-          </w:p>
-        </w:tc>
-      </w:tr>
-      <w:tr>
-        <w:trPr/>
-        <w:tc>
-          <w:tcPr>
-            <w:tcW w:w="7000" w:type="dxa"/>
-          </w:tcPr>
-          <w:p/>
-        </w:tc>
-        <w:tc>
-          <w:tcPr>
-            <w:tcW w:w="1750" w:type="dxa"/>
-            <w:tcBorders>
-              <w:top w:val="single" w:sz="1" w:color="#000000"/>
-              <w:bottom w:val="single" w:sz="18" w:color="#000000"/>
-            </w:tcBorders>
-          </w:tcPr>
-          <w:p>
-            <w:pPr>
-              <w:jc w:val="center"/>
-              <w:spacing w:after="0"/>
-            </w:pPr>
-            <w:r>
-              <w:rPr>
-                <w:rStyle w:val="Arial11"/>
-              </w:rPr>
-              <w:t xml:space="preserve">36,463</w:t>
-            </w:r>
-          </w:p>
-        </w:tc>
-        <w:tc>
-          <w:tcPr>
-            <w:tcW w:w="1750" w:type="dxa"/>
-            <w:tcBorders>
-              <w:top w:val="single" w:sz="1" w:color="#000000"/>
-              <w:bottom w:val="single" w:sz="18" w:color="#000000"/>
-            </w:tcBorders>
-          </w:tcPr>
-          <w:p>
-            <w:pPr>
-              <w:jc w:val="center"/>
-              <w:spacing w:after="0"/>
-            </w:pPr>
-            <w:r>
-              <w:rPr>
-                <w:rStyle w:val="Arial11"/>
-              </w:rPr>
-              <w:t xml:space="preserve">99,641</w:t>
-            </w:r>
-          </w:p>
-        </w:tc>
-      </w:tr>
-      <w:tr>
-        <w:trPr/>
-        <w:tc>
-          <w:tcPr>
-            <w:tcW w:w="7000" w:type="dxa"/>
-          </w:tcPr>
-          <w:p/>
-        </w:tc>
-      </w:tr>
-      <w:tr>
-        <w:trPr/>
-        <w:tc>
-          <w:tcPr>
-            <w:tcW w:w="5250" w:type="dxa"/>
-            <w:gridSpan w:val="3"/>
-          </w:tcPr>
-          <w:p>
-            <w:pPr/>
-            <w:r>
-              <w:rPr/>
-              <w:t xml:space="preserve">The tax expense on profit differs from the amount that would arise using the Singapore standard rate of income tax as follows:</w:t>
-            </w:r>
-          </w:p>
-        </w:tc>
-      </w:tr>
-      <w:tr>
-        <w:trPr/>
-        <w:tc>
-          <w:tcPr>
-            <w:tcW w:w="7000" w:type="dxa"/>
-          </w:tcPr>
-          <w:p/>
-        </w:tc>
-        <w:tc>
-          <w:tcPr>
-            <w:tcW w:w="1750" w:type="dxa"/>
-          </w:tcPr>
-          <w:p>
-            <w:pPr/>
-            <w:r>
-              <w:rPr/>
-              <w:t xml:space="preserve">01.01.2016</w:t>
-            </w:r>
-          </w:p>
-          <w:p>
-            <w:pPr>
-              <w:jc w:val="center"/>
-              <w:spacing w:after="0"/>
-            </w:pPr>
-            <w:r>
-              <w:rPr>
-                <w:rStyle w:val="Arial11"/>
-              </w:rPr>
-              <w:t xml:space="preserve">to</w:t>
-            </w:r>
-          </w:p>
-          <w:p>
-            <w:pPr/>
-            <w:r>
-              <w:rPr>
-                <w:rStyle w:val="TableUnderline"/>
-              </w:rPr>
-              <w:t xml:space="preserve">31.12.2016</w:t>
-            </w:r>
-          </w:p>
-          <w:p>
-            <w:pPr>
-              <w:jc w:val="center"/>
-              <w:spacing w:after="0"/>
-            </w:pPr>
-            <w:r>
-              <w:rPr>
-                <w:rStyle w:val="Arial11"/>
-              </w:rPr>
-              <w:t xml:space="preserve">$</w:t>
-            </w:r>
-          </w:p>
-        </w:tc>
-        <w:tc>
-          <w:tcPr>
-            <w:tcW w:w="1750" w:type="dxa"/>
-          </w:tcPr>
-          <w:p>
-            <w:pPr/>
-            <w:r>
-              <w:rPr/>
-              <w:t xml:space="preserve">01.01.2015</w:t>
-            </w:r>
-          </w:p>
-          <w:p>
-            <w:pPr>
-              <w:jc w:val="center"/>
-              <w:spacing w:after="0"/>
-            </w:pPr>
-            <w:r>
-              <w:rPr>
-                <w:rStyle w:val="Arial11"/>
-              </w:rPr>
-              <w:t xml:space="preserve">to</w:t>
-            </w:r>
-          </w:p>
-          <w:p>
-            <w:pPr/>
-            <w:r>
-              <w:rPr>
-                <w:rStyle w:val="TableUnderline"/>
-              </w:rPr>
-              <w:t xml:space="preserve">31.12.2015</w:t>
-            </w:r>
-          </w:p>
-          <w:p>
-            <w:pPr>
-              <w:jc w:val="center"/>
-              <w:spacing w:after="0"/>
-            </w:pPr>
-            <w:r>
-              <w:rPr>
-                <w:rStyle w:val="Arial11"/>
-              </w:rPr>
-              <w:t xml:space="preserve">$</w:t>
-            </w:r>
-          </w:p>
-        </w:tc>
-      </w:tr>
-      <w:tr>
-        <w:trPr/>
-        <w:tc>
-          <w:tcPr>
-            <w:tcW w:w="7000" w:type="dxa"/>
-          </w:tcPr>
-          <w:p>
-            <w:pPr/>
-            <w:r>
-              <w:rPr/>
-              <w:t xml:space="preserve">Profit before income tax</w:t>
-            </w:r>
-          </w:p>
-        </w:tc>
-        <w:tc>
-          <w:tcPr>
-            <w:tcW w:w="1750" w:type="dxa"/>
-            <w:tcBorders>
-              <w:bottom w:val="single" w:sz="18" w:color="000000"/>
-            </w:tcBorders>
-          </w:tcPr>
-          <w:p>
-            <w:pPr>
-              <w:jc w:val="center"/>
-              <w:spacing w:after="0"/>
-            </w:pPr>
-            <w:r>
-              <w:rPr>
-                <w:rStyle w:val="Arial11"/>
-              </w:rPr>
-              <w:t xml:space="preserve">653,898</w:t>
-            </w:r>
-          </w:p>
-        </w:tc>
-        <w:tc>
-          <w:tcPr>
-            <w:tcW w:w="1750" w:type="dxa"/>
-            <w:tcBorders>
-              <w:bottom w:val="single" w:sz="18" w:color="000000"/>
-            </w:tcBorders>
-          </w:tcPr>
-          <w:p>
-            <w:pPr>
-              <w:jc w:val="center"/>
-              <w:spacing w:after="0"/>
-            </w:pPr>
-            <w:r>
-              <w:rPr>
-                <w:rStyle w:val="Arial11"/>
-              </w:rPr>
-              <w:t xml:space="preserve">965,397</w:t>
-            </w:r>
-          </w:p>
-        </w:tc>
-      </w:tr>
-      <w:tr>
-        <w:trPr/>
-        <w:tc>
-          <w:tcPr>
-            <w:tcW w:w="7000" w:type="dxa"/>
-          </w:tcPr>
-          <w:p>
-            <w:pPr/>
-            <w:r>
-              <w:rPr/>
-              <w:t xml:space="preserve">Tax calculated at tax rate of 17% (2015: 17%)</w:t>
-            </w:r>
-          </w:p>
-        </w:tc>
-        <w:tc>
-          <w:tcPr>
-            <w:tcW w:w="1750" w:type="dxa"/>
-          </w:tcPr>
-          <w:p>
-            <w:pPr>
-              <w:jc w:val="center"/>
-              <w:spacing w:after="0"/>
-            </w:pPr>
-            <w:r>
-              <w:rPr>
-                <w:rStyle w:val="Arial11"/>
-              </w:rPr>
-              <w:t xml:space="preserve">111,163</w:t>
-            </w:r>
-          </w:p>
-        </w:tc>
-        <w:tc>
-          <w:tcPr>
-            <w:tcW w:w="1750" w:type="dxa"/>
-          </w:tcPr>
-          <w:p>
-            <w:pPr>
-              <w:jc w:val="center"/>
-              <w:spacing w:after="0"/>
-            </w:pPr>
-            <w:r>
-              <w:rPr>
-                <w:rStyle w:val="Arial11"/>
-              </w:rPr>
-              <w:t xml:space="preserve">164,117</w:t>
-            </w:r>
-          </w:p>
-        </w:tc>
-      </w:tr>
-      <w:tr>
-        <w:trPr/>
-        <w:tc>
-          <w:tcPr>
-            <w:tcW w:w="7000" w:type="dxa"/>
-          </w:tcPr>
-          <w:p>
-            <w:pPr/>
-            <w:r>
-              <w:rPr/>
-              <w:t xml:space="preserve">Effects of:</w:t>
-            </w:r>
-          </w:p>
-        </w:tc>
-      </w:tr>
-      <w:tr>
-        <w:trPr/>
-        <w:tc>
-          <w:tcPr>
-            <w:tcW w:w="7000" w:type="dxa"/>
-          </w:tcPr>
-          <w:p>
-            <w:pPr/>
-            <w:r>
-              <w:rPr/>
-              <w:t xml:space="preserve">- expenses not deductible for tax purposes</w:t>
-            </w:r>
-          </w:p>
-        </w:tc>
-        <w:tc>
-          <w:tcPr>
-            <w:tcW w:w="1750" w:type="dxa"/>
-          </w:tcPr>
-          <w:p>
-            <w:pPr>
-              <w:jc w:val="center"/>
-              <w:spacing w:after="0"/>
-            </w:pPr>
-            <w:r>
-              <w:rPr>
-                <w:rStyle w:val="Arial11"/>
-              </w:rPr>
-              <w:t xml:space="preserve">(514)</w:t>
-            </w:r>
-          </w:p>
-        </w:tc>
-        <w:tc>
-          <w:tcPr>
-            <w:tcW w:w="1750" w:type="dxa"/>
-          </w:tcPr>
-          <w:p>
-            <w:pPr>
-              <w:jc w:val="center"/>
-              <w:spacing w:after="0"/>
-            </w:pPr>
-            <w:r>
-              <w:rPr>
-                <w:rStyle w:val="Arial11"/>
-              </w:rPr>
-              <w:t xml:space="preserve">- </w:t>
-            </w:r>
-          </w:p>
-        </w:tc>
-      </w:tr>
-      <w:tr>
-        <w:trPr/>
-        <w:tc>
-          <w:tcPr>
-            <w:tcW w:w="7000" w:type="dxa"/>
-          </w:tcPr>
-          <w:p>
-            <w:pPr/>
-            <w:r>
-              <w:rPr/>
-              <w:t xml:space="preserve">Tax expense</w:t>
-            </w:r>
-          </w:p>
-        </w:tc>
-        <w:tc>
-          <w:tcPr>
-            <w:tcW w:w="1750" w:type="dxa"/>
-            <w:tcBorders>
-              <w:top w:val="single" w:sz="1" w:color="#000000"/>
-              <w:bottom w:val="single" w:sz="18" w:color="#000000"/>
-            </w:tcBorders>
-          </w:tcPr>
-          <w:p>
-            <w:pPr>
-              <w:jc w:val="center"/>
-              <w:spacing w:after="0"/>
-            </w:pPr>
-            <w:r>
-              <w:rPr>
-                <w:rStyle w:val="Arial11"/>
-              </w:rPr>
-              <w:t xml:space="preserve">36,463</w:t>
-            </w:r>
-          </w:p>
-        </w:tc>
-        <w:tc>
-          <w:tcPr>
-            <w:tcW w:w="1750" w:type="dxa"/>
-            <w:tcBorders>
-              <w:top w:val="single" w:sz="1" w:color="#000000"/>
-              <w:bottom w:val="single" w:sz="18" w:color="#000000"/>
-            </w:tcBorders>
-          </w:tcPr>
-          <w:p>
-            <w:pPr>
-              <w:jc w:val="center"/>
-              <w:spacing w:after="0"/>
-            </w:pPr>
-            <w:r>
-              <w:rPr>
-                <w:rStyle w:val="Arial11"/>
-              </w:rPr>
-              <w:t xml:space="preserve">99,641</w:t>
-            </w:r>
-          </w:p>
-        </w:tc>
-      </w:tr>
-      <w:tr>
-        <w:trPr/>
-        <w:tc>
-          <w:tcPr>
-            <w:tcW w:w="7000" w:type="dxa"/>
-          </w:tcPr>
-          <w:p/>
-        </w:tc>
-      </w:tr>
-      <w:tr>
-        <w:trPr/>
-        <w:tc>
-          <w:tcPr>
-            <w:tcW w:w="7000" w:type="dxa"/>
-          </w:tcPr>
-          <w:p>
-            <w:pPr>
-              <w:numPr>
-                <w:ilvl w:val="1"/>
-                <w:numId w:val="6"/>
-              </w:numPr>
-            </w:pPr>
-            <w:r>
-              <w:rPr/>
-              <w:t xml:space="preserve">Movement in current income tax liabilities:</w:t>
-            </w:r>
-          </w:p>
-        </w:tc>
-      </w:tr>
-      <w:tr>
-        <w:trPr/>
-        <w:tc>
-          <w:tcPr>
-            <w:tcW w:w="7000" w:type="dxa"/>
-          </w:tcPr>
-          <w:p/>
-        </w:tc>
-        <w:tc>
-          <w:tcPr>
-            <w:tcW w:w="1750" w:type="dxa"/>
-          </w:tcPr>
-          <w:p>
-            <w:pPr/>
-            <w:r>
-              <w:rPr/>
-              <w:t xml:space="preserve">01.01.2016</w:t>
-            </w:r>
-          </w:p>
-          <w:p>
-            <w:pPr>
-              <w:jc w:val="center"/>
-              <w:spacing w:after="0"/>
-            </w:pPr>
-            <w:r>
-              <w:rPr>
-                <w:rStyle w:val="Arial11"/>
-              </w:rPr>
-              <w:t xml:space="preserve">to</w:t>
-            </w:r>
-          </w:p>
-          <w:p>
-            <w:pPr/>
-            <w:r>
-              <w:rPr>
-                <w:rStyle w:val="TableUnderline"/>
-              </w:rPr>
-              <w:t xml:space="preserve">31.12.2016</w:t>
-            </w:r>
-          </w:p>
-          <w:p>
-            <w:pPr>
-              <w:jc w:val="center"/>
-              <w:spacing w:after="0"/>
-            </w:pPr>
-            <w:r>
-              <w:rPr>
-                <w:rStyle w:val="Arial11"/>
-              </w:rPr>
-              <w:t xml:space="preserve">$</w:t>
-            </w:r>
-          </w:p>
-        </w:tc>
-        <w:tc>
-          <w:tcPr>
-            <w:tcW w:w="1750" w:type="dxa"/>
-          </w:tcPr>
-          <w:p>
-            <w:pPr/>
-            <w:r>
-              <w:rPr/>
-              <w:t xml:space="preserve">01.01.2015</w:t>
-            </w:r>
-          </w:p>
-          <w:p>
-            <w:pPr>
-              <w:jc w:val="center"/>
-              <w:spacing w:after="0"/>
-            </w:pPr>
-            <w:r>
-              <w:rPr>
-                <w:rStyle w:val="Arial11"/>
-              </w:rPr>
-              <w:t xml:space="preserve">to</w:t>
-            </w:r>
-          </w:p>
-          <w:p>
-            <w:pPr/>
-            <w:r>
-              <w:rPr>
-                <w:rStyle w:val="TableUnderline"/>
-              </w:rPr>
-              <w:t xml:space="preserve">31.12.2015</w:t>
-            </w:r>
-          </w:p>
-          <w:p>
-            <w:pPr>
-              <w:jc w:val="center"/>
-              <w:spacing w:after="0"/>
-            </w:pPr>
-            <w:r>
-              <w:rPr>
-                <w:rStyle w:val="Arial11"/>
-              </w:rPr>
-              <w:t xml:space="preserve">$</w:t>
-            </w:r>
-          </w:p>
-        </w:tc>
-      </w:tr>
-      <w:tr>
-        <w:trPr/>
-        <w:tc>
-          <w:tcPr>
-            <w:tcW w:w="7000" w:type="dxa"/>
-          </w:tcPr>
-          <w:p>
-            <w:pPr/>
-            <w:r>
-              <w:rPr/>
-              <w:t xml:space="preserve">Beginning of financial year</w:t>
-            </w:r>
-          </w:p>
-        </w:tc>
-        <w:tc>
-          <w:tcPr>
-            <w:tcW w:w="1750" w:type="dxa"/>
-          </w:tcPr>
-          <w:p>
-            <w:pPr>
-              <w:jc w:val="center"/>
-              <w:spacing w:after="0"/>
-            </w:pPr>
-            <w:r>
-              <w:rPr>
-                <w:rStyle w:val="Arial11"/>
-              </w:rPr>
-              <w:t xml:space="preserve">99,694</w:t>
-            </w:r>
-          </w:p>
-        </w:tc>
-      </w:tr>
-      <w:tr>
-        <w:trPr/>
-        <w:tc>
-          <w:tcPr>
-            <w:tcW w:w="7000" w:type="dxa"/>
-          </w:tcPr>
-          <w:p>
-            <w:pPr/>
-            <w:r>
-              <w:rPr/>
-              <w:t xml:space="preserve">Income tax paid</w:t>
-            </w:r>
-          </w:p>
-        </w:tc>
-        <w:tc>
-          <w:tcPr>
-            <w:tcW w:w="1750" w:type="dxa"/>
-          </w:tcPr>
-          <w:p>
-            <w:pPr>
-              <w:jc w:val="center"/>
-              <w:spacing w:after="0"/>
-            </w:pPr>
-            <w:r>
-              <w:rPr>
-                <w:rStyle w:val="Arial11"/>
-              </w:rPr>
-              <w:t xml:space="preserve">(205)</w:t>
-            </w:r>
-          </w:p>
-        </w:tc>
-        <w:tc>
-          <w:tcPr>
-            <w:tcW w:w="1750" w:type="dxa"/>
-          </w:tcPr>
-          <w:p>
-            <w:pPr>
-              <w:jc w:val="center"/>
-              <w:spacing w:after="0"/>
-            </w:pPr>
-            <w:r>
-              <w:rPr>
-                <w:rStyle w:val="Arial11"/>
-              </w:rPr>
-              <w:t xml:space="preserve">- </w:t>
-            </w:r>
-          </w:p>
-        </w:tc>
-      </w:tr>
-      <w:tr>
-        <w:trPr/>
-        <w:tc>
-          <w:tcPr>
-            <w:tcW w:w="7000" w:type="dxa"/>
-          </w:tcPr>
-          <w:p>
-            <w:pPr/>
-            <w:r>
-              <w:rPr/>
-              <w:t xml:space="preserve">Current year tax expense</w:t>
-            </w:r>
-          </w:p>
-        </w:tc>
-        <w:tc>
-          <w:tcPr>
-            <w:tcW w:w="1750" w:type="dxa"/>
-          </w:tcPr>
-          <w:p>
-            <w:pPr>
-              <w:jc w:val="center"/>
-              <w:spacing w:after="0"/>
-            </w:pPr>
-            <w:r>
-              <w:rPr>
-                <w:rStyle w:val="Arial11"/>
-              </w:rPr>
-              <w:t xml:space="preserve">28,235</w:t>
-            </w:r>
-          </w:p>
-        </w:tc>
-        <w:tc>
-          <w:tcPr>
-            <w:tcW w:w="1750" w:type="dxa"/>
-          </w:tcPr>
-          <w:p>
-            <w:pPr>
-              <w:jc w:val="center"/>
-              <w:spacing w:after="0"/>
-            </w:pPr>
-            <w:r>
-              <w:rPr>
-                <w:rStyle w:val="Arial11"/>
-              </w:rPr>
-              <w:t xml:space="preserve">-</w:t>
-            </w:r>
-          </w:p>
-        </w:tc>
-      </w:tr>
-      <w:tr>
-        <w:trPr/>
-        <w:tc>
-          <w:tcPr>
-            <w:tcW w:w="7000" w:type="dxa"/>
-          </w:tcPr>
-          <w:p>
-            <w:pPr/>
-            <w:r>
-              <w:rPr/>
-              <w:t xml:space="preserve">Under provision in prior year</w:t>
-            </w:r>
-          </w:p>
-        </w:tc>
-        <w:tc>
-          <w:tcPr>
-            <w:tcW w:w="1750" w:type="dxa"/>
-          </w:tcPr>
-          <w:p>
-            <w:pPr>
-              <w:jc w:val="center"/>
-              <w:spacing w:after="0"/>
-            </w:pPr>
-            <w:r>
-              <w:rPr>
-                <w:rStyle w:val="Arial11"/>
-              </w:rPr>
-              <w:t xml:space="preserve">8,228</w:t>
-            </w:r>
-          </w:p>
-        </w:tc>
-        <w:tc>
-          <w:tcPr>
-            <w:tcW w:w="1750" w:type="dxa"/>
-          </w:tcPr>
-          <w:p>
-            <w:pPr>
-              <w:jc w:val="center"/>
-              <w:spacing w:after="0"/>
-            </w:pPr>
-            <w:r>
-              <w:rPr>
-                <w:rStyle w:val="Arial11"/>
-              </w:rPr>
-              <w:t xml:space="preserve">-</w:t>
-            </w:r>
-          </w:p>
-        </w:tc>
-      </w:tr>
-      <w:tr>
-        <w:trPr/>
-        <w:tc>
-          <w:tcPr>
-            <w:tcW w:w="7000" w:type="dxa"/>
-          </w:tcPr>
-          <w:p>
-            <w:pPr/>
-            <w:r>
-              <w:rPr/>
-              <w:t xml:space="preserve">End of financial year</w:t>
-            </w:r>
-          </w:p>
-        </w:tc>
-        <w:tc>
-          <w:tcPr>
-            <w:tcW w:w="1750" w:type="dxa"/>
-            <w:tcBorders>
-              <w:top w:val="single" w:sz="1" w:color="#000000"/>
-              <w:bottom w:val="single" w:sz="18" w:color="#000000"/>
-            </w:tcBorders>
-          </w:tcPr>
-          <w:p>
-            <w:pPr>
-              <w:jc w:val="center"/>
-              <w:spacing w:after="0"/>
-            </w:pPr>
-            <w:r>
-              <w:rPr>
-                <w:rStyle w:val="Arial11"/>
-              </w:rPr>
-              <w:t xml:space="preserve">135,952</w:t>
-            </w:r>
-          </w:p>
-        </w:tc>
-        <w:tc>
-          <w:tcPr>
-            <w:tcW w:w="1750" w:type="dxa"/>
-            <w:tcBorders>
-              <w:top w:val="single" w:sz="1" w:color="#000000"/>
-              <w:bottom w:val="single" w:sz="18" w:color="#000000"/>
-            </w:tcBorders>
-          </w:tcPr>
-          <w:p>
-            <w:pPr>
-              <w:jc w:val="center"/>
-              <w:spacing w:after="0"/>
-            </w:pPr>
-            <w:r>
-              <w:rPr>
-                <w:rStyle w:val="Arial11"/>
-              </w:rPr>
-              <w:t xml:space="preserve">99,694</w:t>
-            </w:r>
-          </w:p>
-        </w:tc>
-      </w:tr>
-      <w:tr>
-        <w:trPr/>
-        <w:tc>
-          <w:tcPr>
-            <w:tcW w:w="7000" w:type="dxa"/>
-          </w:tcPr>
-          <w:p/>
-        </w:tc>
-      </w:tr>
-      <w:tr>
-        <w:trPr/>
-        <w:tc>
-          <w:tcPr>
-            <w:tcW w:w="7000" w:type="dxa"/>
-          </w:tcPr>
-          <w:p>
-            <w:pPr>
-              <w:numPr>
-                <w:ilvl w:val="0"/>
-                <w:numId w:val="7"/>
-              </w:numPr>
-            </w:pPr>
-            <w:r>
-              <w:rPr/>
-              <w:t xml:space="preserve">TRADE AND OTHER RECEIVABLES</w:t>
-            </w:r>
-          </w:p>
-        </w:tc>
-      </w:tr>
-      <w:tr>
-        <w:trPr/>
-        <w:tc>
-          <w:tcPr>
-            <w:tcW w:w="7000" w:type="dxa"/>
-          </w:tcPr>
-          <w:p/>
-        </w:tc>
-        <w:tc>
-          <w:tcPr>
-            <w:tcW w:w="1750" w:type="dxa"/>
-          </w:tcPr>
-          <w:p>
-            <w:pPr/>
-            <w:r>
-              <w:rPr/>
-              <w:t xml:space="preserve">01.01.2016</w:t>
-            </w:r>
-          </w:p>
-          <w:p>
-            <w:pPr>
-              <w:jc w:val="center"/>
-              <w:spacing w:after="0"/>
-            </w:pPr>
-            <w:r>
-              <w:rPr>
-                <w:rStyle w:val="Arial11"/>
-              </w:rPr>
-              <w:t xml:space="preserve">to</w:t>
-            </w:r>
-          </w:p>
-          <w:p>
-            <w:pPr/>
-            <w:r>
-              <w:rPr>
-                <w:rStyle w:val="TableUnderline"/>
-              </w:rPr>
-              <w:t xml:space="preserve">31.12.2016</w:t>
-            </w:r>
-          </w:p>
-          <w:p>
-            <w:pPr>
-              <w:jc w:val="center"/>
-              <w:spacing w:after="0"/>
-            </w:pPr>
-            <w:r>
-              <w:rPr>
-                <w:rStyle w:val="Arial11"/>
-              </w:rPr>
-              <w:t xml:space="preserve">$</w:t>
-            </w:r>
-          </w:p>
-        </w:tc>
-        <w:tc>
-          <w:tcPr>
-            <w:tcW w:w="1750" w:type="dxa"/>
-          </w:tcPr>
-          <w:p>
-            <w:pPr/>
-            <w:r>
-              <w:rPr/>
-              <w:t xml:space="preserve">01.01.2015</w:t>
-            </w:r>
-          </w:p>
-          <w:p>
-            <w:pPr>
-              <w:jc w:val="center"/>
-              <w:spacing w:after="0"/>
-            </w:pPr>
-            <w:r>
-              <w:rPr>
-                <w:rStyle w:val="Arial11"/>
-              </w:rPr>
-              <w:t xml:space="preserve">to</w:t>
-            </w:r>
-          </w:p>
-          <w:p>
-            <w:pPr/>
-            <w:r>
-              <w:rPr>
-                <w:rStyle w:val="TableUnderline"/>
-              </w:rPr>
-              <w:t xml:space="preserve">31.12.2015</w:t>
-            </w:r>
-          </w:p>
-          <w:p>
-            <w:pPr>
-              <w:jc w:val="center"/>
-              <w:spacing w:after="0"/>
-            </w:pPr>
-            <w:r>
-              <w:rPr>
-                <w:rStyle w:val="Arial11"/>
-              </w:rPr>
-              <w:t xml:space="preserve">$</w:t>
-            </w:r>
-          </w:p>
-        </w:tc>
-      </w:tr>
-      <w:tr>
-        <w:trPr/>
-        <w:tc>
-          <w:tcPr>
-            <w:tcW w:w="7000" w:type="dxa"/>
-          </w:tcPr>
-          <w:p/>
-        </w:tc>
-      </w:tr>
-      <w:tr>
-        <w:trPr/>
-        <w:tc>
-          <w:tcPr>
-            <w:tcW w:w="7000" w:type="dxa"/>
-          </w:tcPr>
-          <w:p>
-            <w:pPr/>
-            <w:r>
-              <w:rPr/>
-              <w:t xml:space="preserve">Exchange difference</w:t>
-            </w:r>
-          </w:p>
-        </w:tc>
-        <w:tc>
-          <w:tcPr>
-            <w:tcW w:w="1750" w:type="dxa"/>
-          </w:tcPr>
-          <w:p>
-            <w:pPr>
-              <w:jc w:val="center"/>
-              <w:spacing w:after="0"/>
-            </w:pPr>
-            <w:r>
-              <w:rPr>
-                <w:rStyle w:val="Arial11"/>
-              </w:rPr>
-              <w:t xml:space="preserve">-</w:t>
-            </w:r>
-          </w:p>
-        </w:tc>
-        <w:tc>
-          <w:tcPr>
-            <w:tcW w:w="1750" w:type="dxa"/>
-          </w:tcPr>
-          <w:p>
-            <w:pPr>
-              <w:jc w:val="center"/>
-              <w:spacing w:after="0"/>
-            </w:pPr>
-            <w:r>
-              <w:rPr>
-                <w:rStyle w:val="Arial11"/>
-              </w:rPr>
-              <w:t xml:space="preserve">51,496</w:t>
-            </w:r>
-          </w:p>
-        </w:tc>
-      </w:tr>
-      <w:tr>
-        <w:trPr/>
-        <w:tc>
-          <w:tcPr>
-            <w:tcW w:w="7000" w:type="dxa"/>
-          </w:tcPr>
-          <w:p/>
-        </w:tc>
-        <w:tc>
-          <w:tcPr>
-            <w:tcW w:w="1750" w:type="dxa"/>
-            <w:tcBorders>
-              <w:top w:val="single" w:sz="1" w:color="000000"/>
-            </w:tcBorders>
-          </w:tcPr>
-          <w:p>
-            <w:pPr>
-              <w:jc w:val="center"/>
-              <w:spacing w:after="0"/>
-            </w:pPr>
-            <w:r>
-              <w:rPr>
-                <w:rStyle w:val="Arial11"/>
-              </w:rPr>
-              <w:t xml:space="preserve">-</w:t>
-            </w:r>
-          </w:p>
-        </w:tc>
-        <w:tc>
-          <w:tcPr>
-            <w:tcW w:w="1750" w:type="dxa"/>
-            <w:tcBorders>
-              <w:top w:val="single" w:sz="1" w:color="000000"/>
-            </w:tcBorders>
-          </w:tcPr>
-          <w:p>
-            <w:pPr>
-              <w:jc w:val="center"/>
-              <w:spacing w:after="0"/>
-            </w:pPr>
-            <w:r>
-              <w:rPr>
-                <w:rStyle w:val="Arial11"/>
-              </w:rPr>
-              <w:t xml:space="preserve">51,496</w:t>
-            </w:r>
-          </w:p>
-        </w:tc>
-      </w:tr>
-      <w:tr>
-        <w:trPr/>
-        <w:tc>
-          <w:tcPr>
-            <w:tcW w:w="7000" w:type="dxa"/>
-          </w:tcPr>
-          <w:p/>
-        </w:tc>
-      </w:tr>
-      <w:tr>
-        <w:trPr/>
-        <w:tc>
-          <w:tcPr>
-            <w:tcW w:w="7000" w:type="dxa"/>
-          </w:tcPr>
-          <w:p/>
-        </w:tc>
-        <w:tc>
-          <w:tcPr>
-            <w:tcW w:w="1750" w:type="dxa"/>
-            <w:tcBorders>
-              <w:top w:val="single" w:sz="1" w:color="#000000"/>
-              <w:bottom w:val="single" w:sz="18" w:color="#000000"/>
-            </w:tcBorders>
-          </w:tcPr>
-          <w:p>
-            <w:pPr>
-              <w:jc w:val="center"/>
-              <w:spacing w:after="0"/>
-            </w:pPr>
-            <w:r>
-              <w:rPr>
-                <w:rStyle w:val="Arial11"/>
-              </w:rPr>
-              <w:t xml:space="preserve">766,294</w:t>
-            </w:r>
-          </w:p>
-        </w:tc>
-        <w:tc>
-          <w:tcPr>
-            <w:tcW w:w="1750" w:type="dxa"/>
-            <w:tcBorders>
-              <w:top w:val="single" w:sz="1" w:color="#000000"/>
-              <w:bottom w:val="single" w:sz="18" w:color="#000000"/>
-            </w:tcBorders>
-          </w:tcPr>
-          <w:p>
-            <w:pPr>
-              <w:jc w:val="center"/>
-              <w:spacing w:after="0"/>
-            </w:pPr>
-            <w:r>
-              <w:rPr>
-                <w:rStyle w:val="Arial11"/>
-              </w:rPr>
-              <w:t xml:space="preserve">494,548</w:t>
-            </w:r>
-          </w:p>
-        </w:tc>
-      </w:tr>
-      <w:tr>
-        <w:trPr/>
-        <w:tc>
-          <w:tcPr>
-            <w:tcW w:w="7000" w:type="dxa"/>
-          </w:tcPr>
-          <w:p/>
-        </w:tc>
-      </w:tr>
-      <w:tr>
-        <w:trPr/>
-        <w:tc>
-          <w:tcPr>
-            <w:tcW w:w="8750" w:type="dxa"/>
-            <w:gridSpan w:val="5"/>
-          </w:tcPr>
-          <w:p>
-            <w:pPr/>
-            <w:r>
-              <w:rPr/>
-              <w:t xml:space="preserve">The amount owing to a shareholder is unsecured, non-trade, interest free and repayable on demand.</w:t>
-            </w:r>
-          </w:p>
-        </w:tc>
-      </w:tr>
-      <w:tr>
-        <w:trPr/>
-        <w:tc>
-          <w:tcPr>
-            <w:tcW w:w="7000" w:type="dxa"/>
-          </w:tcPr>
-          <w:p/>
-        </w:tc>
-      </w:tr>
-      <w:tr>
-        <w:trPr/>
-        <w:tc>
-          <w:tcPr>
-            <w:tcW w:w="7000" w:type="dxa"/>
-          </w:tcPr>
-          <w:p>
-            <w:pPr>
-              <w:numPr>
-                <w:ilvl w:val="0"/>
-                <w:numId w:val="7"/>
-              </w:numPr>
-            </w:pPr>
-            <w:r>
-              <w:rPr/>
-              <w:t xml:space="preserve">TRADE AND OTHER PAYABLES</w:t>
-            </w:r>
-          </w:p>
-        </w:tc>
-      </w:tr>
-      <w:tr>
-        <w:trPr/>
-        <w:tc>
-          <w:tcPr>
-            <w:tcW w:w="7000" w:type="dxa"/>
-          </w:tcPr>
-          <w:p/>
-        </w:tc>
-        <w:tc>
-          <w:tcPr>
-            <w:tcW w:w="1750" w:type="dxa"/>
-          </w:tcPr>
-          <w:p>
-            <w:pPr/>
-            <w:r>
-              <w:rPr/>
-              <w:t xml:space="preserve">01.01.2016</w:t>
-            </w:r>
-          </w:p>
-          <w:p>
-            <w:pPr>
-              <w:jc w:val="center"/>
-              <w:spacing w:after="0"/>
-            </w:pPr>
-            <w:r>
-              <w:rPr>
-                <w:rStyle w:val="Arial11"/>
-              </w:rPr>
-              <w:t xml:space="preserve">to</w:t>
-            </w:r>
-          </w:p>
-          <w:p>
-            <w:pPr/>
-            <w:r>
-              <w:rPr>
-                <w:rStyle w:val="TableUnderline"/>
-              </w:rPr>
-              <w:t xml:space="preserve">31.12.2016</w:t>
-            </w:r>
-          </w:p>
-          <w:p>
-            <w:pPr>
-              <w:jc w:val="center"/>
-              <w:spacing w:after="0"/>
-            </w:pPr>
-            <w:r>
-              <w:rPr>
-                <w:rStyle w:val="Arial11"/>
-              </w:rPr>
-              <w:t xml:space="preserve">$</w:t>
-            </w:r>
-          </w:p>
-        </w:tc>
-        <w:tc>
-          <w:tcPr>
-            <w:tcW w:w="1750" w:type="dxa"/>
-          </w:tcPr>
-          <w:p>
-            <w:pPr/>
-            <w:r>
-              <w:rPr/>
-              <w:t xml:space="preserve">01.01.2015</w:t>
-            </w:r>
-          </w:p>
-          <w:p>
-            <w:pPr>
-              <w:jc w:val="center"/>
-              <w:spacing w:after="0"/>
-            </w:pPr>
-            <w:r>
-              <w:rPr>
-                <w:rStyle w:val="Arial11"/>
-              </w:rPr>
-              <w:t xml:space="preserve">to</w:t>
-            </w:r>
-          </w:p>
-          <w:p>
-            <w:pPr/>
-            <w:r>
-              <w:rPr>
-                <w:rStyle w:val="TableUnderline"/>
-              </w:rPr>
-              <w:t xml:space="preserve">31.12.2015</w:t>
-            </w:r>
-          </w:p>
-          <w:p>
-            <w:pPr>
-              <w:jc w:val="center"/>
-              <w:spacing w:after="0"/>
-            </w:pPr>
-            <w:r>
-              <w:rPr>
-                <w:rStyle w:val="Arial11"/>
-              </w:rPr>
-              <w:t xml:space="preserve">$</w:t>
-            </w:r>
-          </w:p>
-        </w:tc>
-      </w:tr>
-      <w:tr>
-        <w:trPr/>
-        <w:tc>
-          <w:tcPr>
-            <w:tcW w:w="7000" w:type="dxa"/>
-          </w:tcPr>
-          <w:p>
-            <w:pPr/>
-            <w:r>
-              <w:rPr>
-                <w:rStyle w:val="TableUnderline"/>
-              </w:rPr>
-              <w:t xml:space="preserve">Other payables</w:t>
-            </w:r>
-          </w:p>
-        </w:tc>
-      </w:tr>
-      <w:tr>
-        <w:trPr/>
-        <w:tc>
-          <w:tcPr>
-            <w:tcW w:w="7000" w:type="dxa"/>
-          </w:tcPr>
-          <w:p>
-            <w:pPr/>
-            <w:r>
-              <w:rPr/>
-              <w:t xml:space="preserve">Telephone charges</w:t>
-            </w:r>
-          </w:p>
-        </w:tc>
-        <w:tc>
-          <w:tcPr>
-            <w:tcW w:w="1750" w:type="dxa"/>
-          </w:tcPr>
-          <w:p>
-            <w:pPr>
-              <w:jc w:val="center"/>
-              <w:spacing w:after="0"/>
-            </w:pPr>
-            <w:r>
-              <w:rPr>
-                <w:rStyle w:val="Arial11"/>
-              </w:rPr>
-              <w:t xml:space="preserve">-</w:t>
-            </w:r>
-          </w:p>
-        </w:tc>
-        <w:tc>
-          <w:tcPr>
-            <w:tcW w:w="1750" w:type="dxa"/>
-          </w:tcPr>
-          <w:p>
-            <w:pPr>
-              <w:jc w:val="center"/>
-              <w:spacing w:after="0"/>
-            </w:pPr>
-            <w:r>
-              <w:rPr>
-                <w:rStyle w:val="Arial11"/>
-              </w:rPr>
-              <w:t xml:space="preserve">412</w:t>
-            </w:r>
-          </w:p>
-        </w:tc>
-      </w:tr>
-      <w:tr>
-        <w:trPr/>
-        <w:tc>
-          <w:tcPr>
-            <w:tcW w:w="7000" w:type="dxa"/>
-          </w:tcPr>
-          <w:p/>
-        </w:tc>
-        <w:tc>
-          <w:tcPr>
-            <w:tcW w:w="1750" w:type="dxa"/>
-            <w:tcBorders>
-              <w:top w:val="single" w:sz="1" w:color="000000"/>
-            </w:tcBorders>
-          </w:tcPr>
-          <w:p>
-            <w:pPr>
-              <w:jc w:val="center"/>
-              <w:spacing w:after="0"/>
-            </w:pPr>
-            <w:r>
-              <w:rPr>
-                <w:rStyle w:val="Arial11"/>
-              </w:rPr>
-              <w:t xml:space="preserve">-</w:t>
-            </w:r>
-          </w:p>
-        </w:tc>
-        <w:tc>
-          <w:tcPr>
-            <w:tcW w:w="1750" w:type="dxa"/>
-            <w:tcBorders>
-              <w:top w:val="single" w:sz="1" w:color="000000"/>
-            </w:tcBorders>
-          </w:tcPr>
-          <w:p>
-            <w:pPr>
-              <w:jc w:val="center"/>
-              <w:spacing w:after="0"/>
-            </w:pPr>
-            <w:r>
-              <w:rPr>
-                <w:rStyle w:val="Arial11"/>
-              </w:rPr>
-              <w:t xml:space="preserve">412</w:t>
-            </w:r>
-          </w:p>
-        </w:tc>
-      </w:tr>
-      <w:tr>
-        <w:trPr/>
-        <w:tc>
-          <w:tcPr>
-            <w:tcW w:w="7000" w:type="dxa"/>
-          </w:tcPr>
-          <w:p/>
-        </w:tc>
-      </w:tr>
-      <w:tr>
-        <w:trPr/>
-        <w:tc>
-          <w:tcPr>
-            <w:tcW w:w="7000" w:type="dxa"/>
-          </w:tcPr>
-          <w:p/>
-        </w:tc>
-        <w:tc>
-          <w:tcPr>
-            <w:tcW w:w="1750" w:type="dxa"/>
-            <w:tcBorders>
-              <w:top w:val="single" w:sz="1" w:color="#000000"/>
-              <w:bottom w:val="single" w:sz="18" w:color="#000000"/>
-            </w:tcBorders>
-          </w:tcPr>
-          <w:p>
-            <w:pPr>
-              <w:jc w:val="center"/>
-              <w:spacing w:after="0"/>
-            </w:pPr>
-            <w:r>
-              <w:rPr>
-                <w:rStyle w:val="Arial11"/>
-              </w:rPr>
-              <w:t xml:space="preserve">267,850</w:t>
-            </w:r>
-          </w:p>
-        </w:tc>
-        <w:tc>
-          <w:tcPr>
-            <w:tcW w:w="1750" w:type="dxa"/>
-            <w:tcBorders>
-              <w:top w:val="single" w:sz="1" w:color="#000000"/>
-              <w:bottom w:val="single" w:sz="18" w:color="#000000"/>
-            </w:tcBorders>
-          </w:tcPr>
-          <w:p>
-            <w:pPr>
-              <w:jc w:val="center"/>
-              <w:spacing w:after="0"/>
-            </w:pPr>
-            <w:r>
-              <w:rPr>
-                <w:rStyle w:val="Arial11"/>
-              </w:rPr>
-              <w:t xml:space="preserve">335,291</w:t>
-            </w:r>
-          </w:p>
-        </w:tc>
-      </w:tr>
-      <w:tr>
-        <w:trPr/>
-        <w:tc>
-          <w:tcPr>
-            <w:tcW w:w="7000" w:type="dxa"/>
-          </w:tcPr>
-          <w:p/>
-        </w:tc>
-      </w:tr>
-      <w:tr>
-        <w:trPr/>
-        <w:tc>
-          <w:tcPr>
-            <w:tcW w:w="8750" w:type="dxa"/>
-            <w:gridSpan w:val="5"/>
-          </w:tcPr>
-          <w:p>
-            <w:pPr/>
-            <w:r>
-              <w:rPr/>
-              <w:t xml:space="preserve">The amount owing to a shareholder is unsecured, non-trade, interest free and repayable on demand.</w:t>
-            </w:r>
-          </w:p>
-        </w:tc>
-      </w:tr>
-      <w:tr>
-        <w:trPr/>
-        <w:tc>
-          <w:tcPr>
-            <w:tcW w:w="7000" w:type="dxa"/>
-          </w:tcPr>
-          <w:p/>
-        </w:tc>
-      </w:tr>
-      <w:tr>
-        <w:trPr/>
-        <w:tc>
-          <w:tcPr>
-            <w:tcW w:w="7000" w:type="dxa"/>
-          </w:tcPr>
-          <w:p>
-            <w:pPr>
-              <w:numPr>
-                <w:ilvl w:val="0"/>
-                <w:numId w:val="7"/>
-              </w:numPr>
-            </w:pPr>
-            <w:r>
-              <w:rPr/>
-              <w:t xml:space="preserve">BORROWINGS</w:t>
-            </w:r>
-          </w:p>
-        </w:tc>
-      </w:tr>
-      <w:tr>
-        <w:trPr/>
-        <w:tc>
-          <w:tcPr>
-            <w:tcW w:w="7000" w:type="dxa"/>
-          </w:tcPr>
-          <w:p/>
-        </w:tc>
-        <w:tc>
-          <w:tcPr>
-            <w:tcW w:w="1750" w:type="dxa"/>
-          </w:tcPr>
-          <w:p>
-            <w:pPr/>
-            <w:r>
-              <w:rPr/>
-              <w:t xml:space="preserve">01.01.2016</w:t>
-            </w:r>
-          </w:p>
-          <w:p>
-            <w:pPr>
-              <w:jc w:val="center"/>
-              <w:spacing w:after="0"/>
-            </w:pPr>
-            <w:r>
-              <w:rPr>
-                <w:rStyle w:val="Arial11"/>
-              </w:rPr>
-              <w:t xml:space="preserve">to</w:t>
-            </w:r>
-          </w:p>
-          <w:p>
-            <w:pPr/>
-            <w:r>
-              <w:rPr>
-                <w:rStyle w:val="TableUnderline"/>
-              </w:rPr>
-              <w:t xml:space="preserve">31.12.2016</w:t>
-            </w:r>
-          </w:p>
-          <w:p>
-            <w:pPr>
-              <w:jc w:val="center"/>
-              <w:spacing w:after="0"/>
-            </w:pPr>
-            <w:r>
-              <w:rPr>
-                <w:rStyle w:val="Arial11"/>
-              </w:rPr>
-              <w:t xml:space="preserve">$</w:t>
-            </w:r>
-          </w:p>
-        </w:tc>
-        <w:tc>
-          <w:tcPr>
-            <w:tcW w:w="1750" w:type="dxa"/>
-          </w:tcPr>
-          <w:p>
-            <w:pPr/>
-            <w:r>
-              <w:rPr/>
-              <w:t xml:space="preserve">01.01.2015</w:t>
-            </w:r>
-          </w:p>
-          <w:p>
-            <w:pPr>
-              <w:jc w:val="center"/>
-              <w:spacing w:after="0"/>
-            </w:pPr>
-            <w:r>
-              <w:rPr>
-                <w:rStyle w:val="Arial11"/>
-              </w:rPr>
-              <w:t xml:space="preserve">to</w:t>
-            </w:r>
-          </w:p>
-          <w:p>
-            <w:pPr/>
-            <w:r>
-              <w:rPr>
-                <w:rStyle w:val="TableUnderline"/>
-              </w:rPr>
-              <w:t xml:space="preserve">31.12.2015</w:t>
-            </w:r>
-          </w:p>
-          <w:p>
-            <w:pPr>
-              <w:jc w:val="center"/>
-              <w:spacing w:after="0"/>
-            </w:pPr>
-            <w:r>
-              <w:rPr>
-                <w:rStyle w:val="Arial11"/>
-              </w:rPr>
-              <w:t xml:space="preserve">$</w:t>
-            </w:r>
-          </w:p>
-        </w:tc>
-      </w:tr>
-      <w:tr>
-        <w:trPr/>
-        <w:tc>
-          <w:tcPr>
-            <w:tcW w:w="7000" w:type="dxa"/>
-          </w:tcPr>
-          <w:p>
-            <w:pPr/>
-            <w:r>
-              <w:rPr/>
-              <w:t xml:space="preserve">As at beginning of financial year</w:t>
-            </w:r>
-          </w:p>
-        </w:tc>
-        <w:tc>
-          <w:tcPr>
-            <w:tcW w:w="1750" w:type="dxa"/>
-          </w:tcPr>
-          <w:p>
-            <w:pPr>
-              <w:jc w:val="center"/>
-              <w:spacing w:after="0"/>
-            </w:pPr>
-            <w:r>
-              <w:rPr>
-                <w:rStyle w:val="Arial11"/>
-              </w:rPr>
-              <w:t xml:space="preserve">-</w:t>
-            </w:r>
-          </w:p>
-        </w:tc>
-      </w:tr>
-      <w:tr>
-        <w:trPr/>
-        <w:tc>
-          <w:tcPr>
-            <w:tcW w:w="7000" w:type="dxa"/>
-          </w:tcPr>
-          <w:p>
-            <w:pPr/>
-            <w:r>
-              <w:rPr/>
-              <w:t xml:space="preserve">Proceeds from borrowings</w:t>
-            </w:r>
-          </w:p>
-        </w:tc>
-        <w:tc>
-          <w:tcPr>
-            <w:tcW w:w="1750" w:type="dxa"/>
-          </w:tcPr>
-          <w:p>
-            <w:pPr>
-              <w:jc w:val="center"/>
-              <w:spacing w:after="0"/>
-            </w:pPr>
-            <w:r>
-              <w:rPr>
-                <w:rStyle w:val="Arial11"/>
-              </w:rPr>
-              <w:t xml:space="preserve">80,942</w:t>
-            </w:r>
-          </w:p>
-        </w:tc>
-        <w:tc>
-          <w:tcPr>
-            <w:tcW w:w="1750" w:type="dxa"/>
-          </w:tcPr>
-          <w:p>
-            <w:pPr>
-              <w:jc w:val="center"/>
-              <w:spacing w:after="0"/>
-            </w:pPr>
-            <w:r>
-              <w:rPr>
-                <w:rStyle w:val="Arial11"/>
-              </w:rPr>
-              <w:t xml:space="preserve">-</w:t>
-            </w:r>
-          </w:p>
-        </w:tc>
-      </w:tr>
-      <w:tr>
-        <w:trPr/>
-        <w:tc>
-          <w:tcPr>
-            <w:tcW w:w="7000" w:type="dxa"/>
-          </w:tcPr>
-          <w:p>
-            <w:pPr/>
-            <w:r>
-              <w:rPr/>
-              <w:t xml:space="preserve">(Less) Repayment of borrowings</w:t>
-            </w:r>
-          </w:p>
-        </w:tc>
-        <w:tc>
-          <w:tcPr>
-            <w:tcW w:w="1750" w:type="dxa"/>
-          </w:tcPr>
-          <w:p>
-            <w:pPr>
-              <w:jc w:val="center"/>
-              <w:spacing w:after="0"/>
-            </w:pPr>
-            <w:r>
-              <w:rPr>
-                <w:rStyle w:val="Arial11"/>
-              </w:rPr>
-              <w:t xml:space="preserve">(4,529)</w:t>
-            </w:r>
-          </w:p>
-        </w:tc>
-        <w:tc>
-          <w:tcPr>
-            <w:tcW w:w="1750" w:type="dxa"/>
-          </w:tcPr>
-          <w:p>
-            <w:pPr>
-              <w:jc w:val="center"/>
-              <w:spacing w:after="0"/>
-            </w:pPr>
-            <w:r>
-              <w:rPr>
-                <w:rStyle w:val="Arial11"/>
-              </w:rPr>
-              <w:t xml:space="preserve">-</w:t>
-            </w:r>
-          </w:p>
-        </w:tc>
-      </w:tr>
-      <w:tr>
-        <w:trPr/>
-        <w:tc>
-          <w:tcPr>
-            <w:tcW w:w="7000" w:type="dxa"/>
-          </w:tcPr>
-          <w:p>
-            <w:pPr/>
-            <w:r>
-              <w:rPr/>
-              <w:t xml:space="preserve">As at end of financial year</w:t>
-            </w:r>
-          </w:p>
-        </w:tc>
-        <w:tc>
-          <w:tcPr>
-            <w:tcW w:w="1750" w:type="dxa"/>
-            <w:tcBorders>
-              <w:top w:val="single" w:sz="1" w:color="#000000"/>
-              <w:bottom w:val="single" w:sz="18" w:color="#000000"/>
-            </w:tcBorders>
-          </w:tcPr>
-          <w:p>
-            <w:pPr>
-              <w:jc w:val="center"/>
-              <w:spacing w:after="0"/>
-            </w:pPr>
-            <w:r>
-              <w:rPr>
-                <w:rStyle w:val="Arial11"/>
-              </w:rPr>
-              <w:t xml:space="preserve">76,413</w:t>
-            </w:r>
-          </w:p>
-        </w:tc>
-        <w:tc>
-          <w:tcPr>
-            <w:tcW w:w="1750" w:type="dxa"/>
-            <w:tcBorders>
-              <w:top w:val="single" w:sz="1" w:color="#000000"/>
-              <w:bottom w:val="single" w:sz="18" w:color="#000000"/>
-            </w:tcBorders>
-          </w:tcPr>
-          <w:p>
-            <w:pPr>
-              <w:jc w:val="center"/>
-              <w:spacing w:after="0"/>
-            </w:pPr>
-            <w:r>
-              <w:rPr>
-                <w:rStyle w:val="Arial11"/>
-              </w:rPr>
-              <w:t xml:space="preserve">191</w:t>
-            </w:r>
-          </w:p>
-        </w:tc>
-      </w:tr>
-      <w:tr>
-        <w:trPr/>
-        <w:tc>
-          <w:tcPr>
-            <w:tcW w:w="7000" w:type="dxa"/>
-          </w:tcPr>
-          <w:p/>
-        </w:tc>
-      </w:tr>
-      <w:tr>
-        <w:trPr/>
-        <w:tc>
-          <w:tcPr>
-            <w:tcW w:w="7000" w:type="dxa"/>
-          </w:tcPr>
-          <w:p>
-            <w:pPr/>
-            <w:r>
-              <w:rPr/>
-              <w:t xml:space="preserve">Current</w:t>
-            </w:r>
-          </w:p>
-        </w:tc>
-        <w:tc>
-          <w:tcPr>
-            <w:tcW w:w="1750" w:type="dxa"/>
-          </w:tcPr>
-          <w:p>
-            <w:pPr>
-              <w:jc w:val="center"/>
-              <w:spacing w:after="0"/>
-            </w:pPr>
-            <w:r>
-              <w:rPr>
-                <w:rStyle w:val="Arial11"/>
-              </w:rPr>
-              <w:t xml:space="preserve">25,471</w:t>
-            </w:r>
-          </w:p>
-        </w:tc>
-        <w:tc>
-          <w:tcPr>
-            <w:tcW w:w="1750" w:type="dxa"/>
-          </w:tcPr>
-          <w:p>
-            <w:pPr>
-              <w:jc w:val="center"/>
-              <w:spacing w:after="0"/>
-            </w:pPr>
-            <w:r>
-              <w:rPr>
-                <w:rStyle w:val="Arial11"/>
-              </w:rPr>
-              <w:t xml:space="preserve">-</w:t>
-            </w:r>
-          </w:p>
-        </w:tc>
-      </w:tr>
-      <w:tr>
-        <w:trPr/>
-        <w:tc>
-          <w:tcPr>
-            <w:tcW w:w="7000" w:type="dxa"/>
-          </w:tcPr>
-          <w:p>
-            <w:pPr/>
-            <w:r>
-              <w:rPr/>
-              <w:t xml:space="preserve">Non-current</w:t>
-            </w:r>
-          </w:p>
-        </w:tc>
-        <w:tc>
-          <w:tcPr>
-            <w:tcW w:w="1750" w:type="dxa"/>
-          </w:tcPr>
-          <w:p>
-            <w:pPr>
-              <w:jc w:val="center"/>
-              <w:spacing w:after="0"/>
-            </w:pPr>
-            <w:r>
-              <w:rPr>
-                <w:rStyle w:val="Arial11"/>
-              </w:rPr>
-              <w:t xml:space="preserve">50,942</w:t>
-            </w:r>
-          </w:p>
-        </w:tc>
-        <w:tc>
-          <w:tcPr>
-            <w:tcW w:w="1750" w:type="dxa"/>
-          </w:tcPr>
-          <w:p>
-            <w:pPr>
-              <w:jc w:val="center"/>
-              <w:spacing w:after="0"/>
-            </w:pPr>
-            <w:r>
-              <w:rPr>
-                <w:rStyle w:val="Arial11"/>
-              </w:rPr>
-              <w:t xml:space="preserve">-</w:t>
-            </w:r>
-          </w:p>
-        </w:tc>
-      </w:tr>
-      <w:tr>
-        <w:trPr/>
-        <w:tc>
-          <w:tcPr>
-            <w:tcW w:w="7000" w:type="dxa"/>
-          </w:tcPr>
-          <w:p/>
-        </w:tc>
-        <w:tc>
-          <w:tcPr>
-            <w:tcW w:w="1750" w:type="dxa"/>
-            <w:tcBorders>
-              <w:top w:val="single" w:sz="1" w:color="#000000"/>
-              <w:bottom w:val="single" w:sz="18" w:color="#000000"/>
-            </w:tcBorders>
-          </w:tcPr>
-          <w:p>
-            <w:pPr>
-              <w:jc w:val="center"/>
-              <w:spacing w:after="0"/>
-            </w:pPr>
-            <w:r>
-              <w:rPr>
-                <w:rStyle w:val="Arial11"/>
-              </w:rPr>
-              <w:t xml:space="preserve">76,413</w:t>
-            </w:r>
-          </w:p>
-        </w:tc>
-        <w:tc>
-          <w:tcPr>
-            <w:tcW w:w="1750" w:type="dxa"/>
-            <w:tcBorders>
-              <w:top w:val="single" w:sz="1" w:color="#000000"/>
-              <w:bottom w:val="single" w:sz="18" w:color="#000000"/>
-            </w:tcBorders>
-          </w:tcPr>
-          <w:p>
-            <w:pPr>
-              <w:jc w:val="center"/>
-              <w:spacing w:after="0"/>
-            </w:pPr>
-            <w:r>
-              <w:rPr>
-                <w:rStyle w:val="Arial11"/>
-              </w:rPr>
-              <w:t xml:space="preserve">191</w:t>
-            </w:r>
-          </w:p>
-        </w:tc>
-      </w:tr>
-      <w:tr>
-        <w:trPr/>
-        <w:tc>
-          <w:tcPr>
-            <w:tcW w:w="7000" w:type="dxa"/>
-          </w:tcPr>
-          <w:p/>
-        </w:tc>
-      </w:tr>
-    </w:tbl>
     <w:p>
       <w:pPr>
         <w:sectPr>
@@ -9597,7 +6272,7 @@
             <w:pPr/>
             <w:r>
               <w:rPr/>
-              <w:t xml:space="preserve">As at 31 December 2015</w:t>
+              <w:t xml:space="preserve">As at 31 February 2015</w:t>
             </w:r>
           </w:p>
         </w:tc>
@@ -9738,7 +6413,7 @@
             <w:pPr/>
             <w:r>
               <w:rPr/>
-              <w:t xml:space="preserve">As at 31 December 2016</w:t>
+              <w:t xml:space="preserve">As at 31 July 2018</w:t>
             </w:r>
           </w:p>
         </w:tc>
@@ -9983,7 +6658,7 @@
             <w:pPr/>
             <w:r>
               <w:rPr/>
-              <w:t xml:space="preserve">As at 31 December 2015</w:t>
+              <w:t xml:space="preserve">As at 31 February 2015</w:t>
             </w:r>
           </w:p>
         </w:tc>
@@ -10124,7 +6799,7 @@
             <w:pPr/>
             <w:r>
               <w:rPr/>
-              <w:t xml:space="preserve">As at 31 December 2016</w:t>
+              <w:t xml:space="preserve">As at 31 July 2018</w:t>
             </w:r>
           </w:p>
         </w:tc>
@@ -10228,7 +6903,7 @@
             <w:pPr/>
             <w:r>
               <w:rPr/>
-              <w:t xml:space="preserve">As at 31 December 2016</w:t>
+              <w:t xml:space="preserve">As at 31 July 2018</w:t>
             </w:r>
           </w:p>
         </w:tc>
@@ -10303,7 +6978,7 @@
             <w:pPr/>
             <w:r>
               <w:rPr/>
-              <w:t xml:space="preserve">As at 31 December 2015</w:t>
+              <w:t xml:space="preserve">As at 31 February 2015</w:t>
             </w:r>
           </w:p>
         </w:tc>
@@ -10424,7 +7099,7 @@
         <w:rPr>
           <w:rStyle w:val="Arial11"/>
         </w:rPr>
-        <w:t xml:space="preserve">	The Company’s exposure to foreign exchange risk is minimal as transactions are 	predominantly denominated in , being the functional currency of the Company.</w:t>
+        <w:t xml:space="preserve">	The Company’s exposure to foreign exchange risk is minimal as transactions are 	predominantly denominated in Singapore Dollar, being the functional currency of the Company.</w:t>
       </w:r>
     </w:p>
     <w:p>
@@ -10892,7 +7567,7 @@
             <w:pPr/>
             <w:r>
               <w:rPr/>
-              <w:t xml:space="preserve">01.01.2016</w:t>
+              <w:t xml:space="preserve">01.08.2018</w:t>
             </w:r>
           </w:p>
           <w:p>
@@ -10913,7 +7588,7 @@
               <w:rPr>
                 <w:rStyle w:val="TableUnderline"/>
               </w:rPr>
-              <w:t xml:space="preserve">31.12.2016</w:t>
+              <w:t xml:space="preserve">31.07.2018</w:t>
             </w:r>
           </w:p>
           <w:p>
@@ -10937,7 +7612,7 @@
             <w:pPr/>
             <w:r>
               <w:rPr/>
-              <w:t xml:space="preserve">12.07.2018</w:t>
+              <w:t xml:space="preserve">01.03.2015</w:t>
             </w:r>
           </w:p>
           <w:p>
@@ -10958,7 +7633,7 @@
               <w:rPr>
                 <w:rStyle w:val="TableUnderline"/>
               </w:rPr>
-              <w:t xml:space="preserve">31.12.2015</w:t>
+              <w:t xml:space="preserve">28.02.2015</w:t>
             </w:r>
           </w:p>
           <w:p>
@@ -11383,7 +8058,7 @@
               <w:rPr>
                 <w:rStyle w:val="Arial11"/>
               </w:rPr>
-              <w:t xml:space="preserve">237,327</w:t>
+              <w:t xml:space="preserve">237,827</w:t>
             </w:r>
           </w:p>
         </w:tc>
@@ -11561,7 +8236,7 @@
               <w:rPr>
                 <w:rStyle w:val="Arial11"/>
               </w:rPr>
-              <w:t xml:space="preserve">(238,567)</w:t>
+              <w:t xml:space="preserve">(239,067)</w:t>
             </w:r>
           </w:p>
         </w:tc>
@@ -11618,7 +8293,7 @@
               <w:rPr>
                 <w:rStyle w:val="Arial11"/>
               </w:rPr>
-              <w:t xml:space="preserve">653,898</w:t>
+              <w:t xml:space="preserve">653,398</w:t>
             </w:r>
           </w:p>
         </w:tc>
@@ -11686,7 +8361,7 @@
             <w:pPr/>
             <w:r>
               <w:rPr/>
-              <w:t xml:space="preserve">01.01.2016</w:t>
+              <w:t xml:space="preserve">01.08.2018</w:t>
             </w:r>
           </w:p>
           <w:p>
@@ -11707,7 +8382,7 @@
               <w:rPr>
                 <w:rStyle w:val="TableUnderline"/>
               </w:rPr>
-              <w:t xml:space="preserve">31.12.2016</w:t>
+              <w:t xml:space="preserve">31.07.2018</w:t>
             </w:r>
           </w:p>
           <w:p>
@@ -11731,7 +8406,7 @@
             <w:pPr/>
             <w:r>
               <w:rPr/>
-              <w:t xml:space="preserve">12.07.2018</w:t>
+              <w:t xml:space="preserve">01.03.2015</w:t>
             </w:r>
           </w:p>
           <w:p>
@@ -11752,7 +8427,7 @@
               <w:rPr>
                 <w:rStyle w:val="TableUnderline"/>
               </w:rPr>
-              <w:t xml:space="preserve">31.12.2015</w:t>
+              <w:t xml:space="preserve">28.02.2015</w:t>
             </w:r>
           </w:p>
           <w:p>
@@ -12333,6 +9008,65 @@
               <w:rPr>
                 <w:rStyle w:val="Arial11"/>
               </w:rPr>
+              <w:t xml:space="preserve">Medical Expenses</w:t>
+            </w:r>
+          </w:p>
+        </w:tc>
+        <w:tc>
+          <w:tcPr>
+            <w:tcW w:w="1750" w:type="dxa"/>
+            <w:tcBorders>
+              <w:left w:val="single" w:sz="1" w:color="#000000"/>
+            </w:tcBorders>
+          </w:tcPr>
+          <w:p>
+            <w:pPr>
+              <w:jc w:val="center"/>
+              <w:spacing w:after="0"/>
+            </w:pPr>
+            <w:r>
+              <w:rPr>
+                <w:rStyle w:val="Arial11"/>
+              </w:rPr>
+              <w:t xml:space="preserve">500</w:t>
+            </w:r>
+          </w:p>
+        </w:tc>
+        <w:tc>
+          <w:tcPr>
+            <w:tcW w:w="1750" w:type="dxa"/>
+            <w:tcBorders>
+              <w:right w:val="single" w:sz="1" w:color="#000000"/>
+            </w:tcBorders>
+          </w:tcPr>
+          <w:p>
+            <w:pPr>
+              <w:jc w:val="center"/>
+              <w:spacing w:after="0"/>
+            </w:pPr>
+            <w:r>
+              <w:rPr>
+                <w:rStyle w:val="Arial11"/>
+              </w:rPr>
+              <w:t xml:space="preserve">-</w:t>
+            </w:r>
+          </w:p>
+        </w:tc>
+      </w:tr>
+      <w:tr>
+        <w:trPr/>
+        <w:tc>
+          <w:tcPr>
+            <w:tcW w:w="8750" w:type="dxa"/>
+          </w:tcPr>
+          <w:p>
+            <w:pPr>
+              <w:spacing w:after="0"/>
+            </w:pPr>
+            <w:r>
+              <w:rPr>
+                <w:rStyle w:val="Arial11"/>
+              </w:rPr>
               <w:t xml:space="preserve">Nominee Director Services</w:t>
             </w:r>
           </w:p>
@@ -13345,7 +10079,7 @@
               <w:rPr>
                 <w:rStyle w:val="Arial11"/>
               </w:rPr>
-              <w:t xml:space="preserve">(237,327)</w:t>
+              <w:t xml:space="preserve">(237,827)</w:t>
             </w:r>
           </w:p>
         </w:tc>
@@ -13759,7 +10493,7 @@
       <w:rPr>
         <w:rStyle w:val="ArialBlack11"/>
       </w:rPr>
-      <w:t xml:space="preserve">POP</w:t>
+      <w:t xml:space="preserve">VSIG</w:t>
     </w:r>
   </w:p>
   <w:p>
@@ -13771,7 +10505,7 @@
       <w:t xml:space="preserve">
         STATEMENT OF COMPREHENSIVE INCOME
         <w:br/>
-        FOR THE FINANCIAL YEAR ENDED 31 DECEMBER 2016
+        FOR THE FINANCIAL YEAR ENDED 31 JULY 2018
       </w:t>
     </w:r>
   </w:p>
@@ -13797,7 +10531,7 @@
       <w:rPr>
         <w:rStyle w:val="ArialBlack11"/>
       </w:rPr>
-      <w:t xml:space="preserve">POP</w:t>
+      <w:t xml:space="preserve">VSIG</w:t>
     </w:r>
   </w:p>
   <w:p>
@@ -13809,7 +10543,7 @@
       <w:t xml:space="preserve">
         STATEMENT OF FINANCIAL POSITION
         <w:br/>
-        AS AT 31 DECEMBER 2016
+        AS AT 31 JULY 2018
       </w:t>
     </w:r>
   </w:p>
@@ -13835,7 +10569,7 @@
       <w:rPr>
         <w:rStyle w:val="ArialBlack11"/>
       </w:rPr>
-      <w:t xml:space="preserve">POP</w:t>
+      <w:t xml:space="preserve">VSIG</w:t>
     </w:r>
   </w:p>
   <w:p>
@@ -13847,7 +10581,7 @@
       <w:t xml:space="preserve">
         STATEMENT OF CHANGES IN EQUITY
         <w:br/>
-        FOR THE FINANCIAL YEAR ENDED 31 DECEMBER 2016
+        FOR THE FINANCIAL YEAR ENDED 31 JULY 2018
       </w:t>
     </w:r>
   </w:p>
@@ -13873,7 +10607,7 @@
       <w:rPr>
         <w:rStyle w:val="ArialBlack11"/>
       </w:rPr>
-      <w:t xml:space="preserve">POP</w:t>
+      <w:t xml:space="preserve">VSIG</w:t>
     </w:r>
   </w:p>
   <w:p>
@@ -13885,7 +10619,7 @@
       <w:t xml:space="preserve">
         STATEMENT OF CASH FLOWS
         <w:br/>
-        FOR THE FINANCIAL YEAR ENDED 31 DECEMBER 2016
+        FOR THE FINANCIAL YEAR ENDED 31 JULY 2018
       </w:t>
     </w:r>
   </w:p>
@@ -13911,7 +10645,7 @@
       <w:rPr>
         <w:rStyle w:val="ArialBlack11"/>
       </w:rPr>
-      <w:t xml:space="preserve">POP</w:t>
+      <w:t xml:space="preserve">VSIG</w:t>
     </w:r>
   </w:p>
   <w:p>
@@ -13923,7 +10657,7 @@
       <w:t xml:space="preserve">
         NOTES TO THE FINANCIAL STATEMENTS
         <w:br/>
-        FOR THE FINANCIAL YEAR ENDED 31 DECEMBER 2016
+        FOR THE FINANCIAL YEAR ENDED 31 JULY 2018
       </w:t>
     </w:r>
   </w:p>
@@ -13949,7 +10683,7 @@
       <w:rPr>
         <w:rStyle w:val="ArialBlack11"/>
       </w:rPr>
-      <w:t xml:space="preserve">POP</w:t>
+      <w:t xml:space="preserve">VSIG</w:t>
     </w:r>
   </w:p>
   <w:p>
@@ -13961,7 +10695,7 @@
       <w:t xml:space="preserve">
         DIRECTOR'S STATEMENT
         <w:br/>
-        FOR THE FINANCIAL YEAR ENDED 31 DECEMBER 2016
+        FOR THE FINANCIAL YEAR ENDED 31 JULY 2018
       </w:t>
     </w:r>
   </w:p>
@@ -13987,7 +10721,7 @@
       <w:rPr>
         <w:rStyle w:val="ArialBlack11"/>
       </w:rPr>
-      <w:t xml:space="preserve">POP</w:t>
+      <w:t xml:space="preserve">VSIG</w:t>
     </w:r>
   </w:p>
   <w:p>
@@ -13999,7 +10733,7 @@
       <w:t xml:space="preserve">
         NOTES TO THE FINANCIAL STATEMENTS
         <w:br/>
-        FOR THE FINANCIAL YEAR ENDED 31 DECEMBER 2016
+        FOR THE FINANCIAL YEAR ENDED 31 JULY 2018
       </w:t>
     </w:r>
   </w:p>
@@ -14028,7 +10762,7 @@
       <w:rPr>
         <w:rStyle w:val="ArialBlack11"/>
       </w:rPr>
-      <w:t xml:space="preserve">POP</w:t>
+      <w:t xml:space="preserve">VSIG</w:t>
     </w:r>
   </w:p>
   <w:p>
@@ -14043,7 +10777,7 @@
       <w:t xml:space="preserve">
         DETAILED INCOME STATEMENT
         <w:br/>
-        FOR THE FINANCIAL YEAR ENDED 31 DECEMBER 2016
+        FOR THE FINANCIAL YEAR ENDED 31 JULY 2018
       </w:t>
     </w:r>
   </w:p>
@@ -14069,7 +10803,7 @@
       <w:rPr>
         <w:rStyle w:val="ArialBlack11"/>
       </w:rPr>
-      <w:t xml:space="preserve">POP</w:t>
+      <w:t xml:space="preserve">VSIG</w:t>
     </w:r>
   </w:p>
   <w:p>
@@ -14081,7 +10815,7 @@
       <w:t xml:space="preserve">
         DIRECTOR'S STATEMENT
         <w:br/>
-        FOR THE FINANCIAL YEAR ENDED 31 DECEMBER 2016
+        FOR THE FINANCIAL YEAR ENDED 31 JULY 2018
       </w:t>
     </w:r>
   </w:p>
@@ -14102,7 +10836,7 @@
 <file path=word/numbering.xml><?xml version="1.0" encoding="utf-8"?>
 <w:numbering xmlns:ve="http://schemas.openxmlformats.org/markup-compatibility/2006" xmlns:o="urn:schemas-microsoft-com:office:office" xmlns:r="http://schemas.openxmlformats.org/officeDocument/2006/relationships" xmlns:m="http://schemas.openxmlformats.org/officeDocument/2006/math" xmlns:v="urn:schemas-microsoft-com:vml" xmlns:wp="http://schemas.openxmlformats.org/drawingml/2006/wordprocessingDrawing" xmlns:w10="urn:schemas-microsoft-com:office:word" xmlns:w="http://schemas.openxmlformats.org/wordprocessingml/2006/main" xmlns:wne="http://schemas.microsoft.com/office/word/2006/wordml">
   <w:abstractNum w:abstractNumId="6">
-    <w:nsid w:val="3D9AD85E"/>
+    <w:nsid w:val="42C8938E"/>
     <w:multiLevelType w:val="multilevel"/>
     <w:lvl w:ilvl="0">
       <w:start w:val="1"/>
@@ -14226,7 +10960,7 @@
     </w:lvl>
   </w:abstractNum>
   <w:abstractNum w:abstractNumId="7">
-    <w:nsid w:val="5C221090"/>
+    <w:nsid w:val="673271CC"/>
     <w:multiLevelType w:val="multilevel"/>
     <w:lvl w:ilvl="0">
       <w:start w:val="1"/>
@@ -14365,7 +11099,7 @@
     </w:lvl>
   </w:abstractNum>
   <w:abstractNum w:abstractNumId="8">
-    <w:nsid w:val="22FF87F7"/>
+    <w:nsid w:val="11D86779"/>
     <w:multiLevelType w:val="multilevel"/>
     <w:lvl w:ilvl="0">
       <w:start w:val="1"/>

</xml_diff>

<commit_message>
update sub categories almost done
-> left some bug........
</commit_message>
<xml_diff>
--- a/pages/report_fs/preview.docx
+++ b/pages/report_fs/preview.docx
@@ -28,9 +28,9 @@
           <w:rStyle w:val="ArialBlack14"/>
         </w:rPr>
         <w:t xml:space="preserve">
-          POP
+          123
           <w:br/>
-          (Company registration number: 123)
+          (Company registration number: 234)
         </w:t>
       </w:r>
     </w:p>
@@ -69,7 +69,7 @@
         <w:rPr>
           <w:rStyle w:val="Arial11"/>
         </w:rPr>
-        <w:t xml:space="preserve">The director present this statement to the member together with the unaudited financial statements of POP (“the Company”) for the financial year ended 31 December 2016.</w:t>
+        <w:t xml:space="preserve">The director present this statement to the member together with the unaudited financial statements of 123 (“the Company”) for the financial year ended 31 December 2016.</w:t>
       </w:r>
     </w:p>
     <w:p>
@@ -147,7 +147,7 @@
         <w:rPr>
           <w:rStyle w:val="Arial11"/>
         </w:rPr>
-        <w:t xml:space="preserve">	pp   appointed on 09 July 2018</w:t>
+        <w:t xml:space="preserve">	wer   appointed on 09 July 2018</w:t>
       </w:r>
     </w:p>
     <w:p>
@@ -274,7 +274,7 @@
               <w:rPr>
                 <w:rStyle w:val="Arial11"/>
               </w:rPr>
-              <w:t xml:space="preserve">pp</w:t>
+              <w:t xml:space="preserve">wer</w:t>
             </w:r>
           </w:p>
         </w:tc>
@@ -289,7 +289,7 @@
               <w:rPr>
                 <w:rStyle w:val="Arial11"/>
               </w:rPr>
-              <w:t xml:space="preserve">123</w:t>
+              <w:t xml:space="preserve">33</w:t>
             </w:r>
           </w:p>
         </w:tc>
@@ -304,7 +304,7 @@
               <w:rPr>
                 <w:rStyle w:val="Arial11"/>
               </w:rPr>
-              <w:t xml:space="preserve">234</w:t>
+              <w:t xml:space="preserve">55</w:t>
             </w:r>
           </w:p>
         </w:tc>
@@ -438,7 +438,7 @@
           <w:rStyle w:val="Arial11"/>
         </w:rPr>
         <w:t xml:space="preserve">
-          pp
+          wer
           <w:br/>
           Director
         </w:t>
@@ -452,7 +452,7 @@
         <w:rPr>
           <w:rStyle w:val="Arial11"/>
         </w:rPr>
-        <w:t xml:space="preserve">Singapore, July 21 2018</w:t>
+        <w:t xml:space="preserve">Singapore, July 23 2018</w:t>
       </w:r>
     </w:p>
     <w:p>
@@ -3016,7 +3016,7 @@
         <w:rPr>
           <w:rStyle w:val="Arial11"/>
         </w:rPr>
-        <w:t xml:space="preserve">	The Company’s principal activities are those to carry-on the businesses of w</w:t>
+        <w:t xml:space="preserve">	The Company’s principal activities are those to carry-on the businesses of wer</w:t>
       </w:r>
     </w:p>
     <w:p>
@@ -3027,7 +3027,7 @@
         <w:rPr>
           <w:rStyle w:val="Arial11"/>
         </w:rPr>
-        <w:t xml:space="preserve">	The Company’s registered office is at w</w:t>
+        <w:t xml:space="preserve">	The Company’s registered office is at ewr</w:t>
       </w:r>
     </w:p>
     <w:p>
@@ -3127,7 +3127,7 @@
         <w:rPr>
           <w:rStyle w:val="Arial11"/>
         </w:rPr>
-        <w:t xml:space="preserve">	On July 10 2018 the Company adopted the new or amended FRS and 	Interpretations to FRS (“INT FRS”) that are mandatory for application for the financial 	year. The adoption of these new or amended FRS and INT FRS did not result 	insubstantial changes of the Company’s accounting policies and had no material 	effect on the amounts reported for the current or prior financial period.</w:t>
+        <w:t xml:space="preserve">	On November 11 2016 the Company adopted the new or amended FRS and 	Interpretations to FRS (“INT FRS”) that are mandatory for application for the financial 	year. The adoption of these new or amended FRS and INT FRS did not result 	insubstantial changes of the Company’s accounting policies and had no material 	effect on the amounts reported for the current or prior financial period.</w:t>
       </w:r>
     </w:p>
     <w:p>
@@ -4494,24 +4494,24 @@
             <w:pPr/>
             <w:r>
               <w:rPr/>
-              <w:t xml:space="preserve">Rent</w:t>
-            </w:r>
-          </w:p>
-        </w:tc>
-        <w:tc>
-          <w:tcPr>
-            <w:tcW w:w="1750" w:type="dxa"/>
-          </w:tcPr>
-          <w:p>
-            <w:pPr>
-              <w:jc w:val="center"/>
-              <w:spacing w:after="0"/>
-            </w:pPr>
-            <w:r>
-              <w:rPr>
-                <w:rStyle w:val="Arial11"/>
-              </w:rPr>
-              <w:t xml:space="preserve">3,600</w:t>
+              <w:t xml:space="preserve">Office Equipment At Cost</w:t>
+            </w:r>
+          </w:p>
+        </w:tc>
+        <w:tc>
+          <w:tcPr>
+            <w:tcW w:w="1750" w:type="dxa"/>
+          </w:tcPr>
+          <w:p>
+            <w:pPr>
+              <w:jc w:val="center"/>
+              <w:spacing w:after="0"/>
+            </w:pPr>
+            <w:r>
+              <w:rPr>
+                <w:rStyle w:val="Arial11"/>
+              </w:rPr>
+              <w:t xml:space="preserve">2,808</w:t>
             </w:r>
           </w:p>
         </w:tc>
@@ -4541,7 +4541,7 @@
               <w:rPr>
                 <w:rStyle w:val="Arial11"/>
               </w:rPr>
-              <w:t xml:space="preserve">3,600</w:t>
+              <w:t xml:space="preserve">2,808</w:t>
             </w:r>
           </w:p>
         </w:tc>
@@ -7775,7 +7775,7 @@
       <w:rPr>
         <w:rStyle w:val="ArialBlack11"/>
       </w:rPr>
-      <w:t xml:space="preserve">POP</w:t>
+      <w:t xml:space="preserve">123</w:t>
     </w:r>
   </w:p>
   <w:p>
@@ -7813,7 +7813,7 @@
       <w:rPr>
         <w:rStyle w:val="ArialBlack11"/>
       </w:rPr>
-      <w:t xml:space="preserve">POP</w:t>
+      <w:t xml:space="preserve">123</w:t>
     </w:r>
   </w:p>
   <w:p>
@@ -7851,7 +7851,7 @@
       <w:rPr>
         <w:rStyle w:val="ArialBlack11"/>
       </w:rPr>
-      <w:t xml:space="preserve">POP</w:t>
+      <w:t xml:space="preserve">123</w:t>
     </w:r>
   </w:p>
   <w:p>
@@ -7889,7 +7889,7 @@
       <w:rPr>
         <w:rStyle w:val="ArialBlack11"/>
       </w:rPr>
-      <w:t xml:space="preserve">POP</w:t>
+      <w:t xml:space="preserve">123</w:t>
     </w:r>
   </w:p>
   <w:p>
@@ -7927,7 +7927,7 @@
       <w:rPr>
         <w:rStyle w:val="ArialBlack11"/>
       </w:rPr>
-      <w:t xml:space="preserve">POP</w:t>
+      <w:t xml:space="preserve">123</w:t>
     </w:r>
   </w:p>
   <w:p>
@@ -7965,7 +7965,7 @@
       <w:rPr>
         <w:rStyle w:val="ArialBlack11"/>
       </w:rPr>
-      <w:t xml:space="preserve">POP</w:t>
+      <w:t xml:space="preserve">123</w:t>
     </w:r>
   </w:p>
   <w:p>
@@ -8003,7 +8003,7 @@
       <w:rPr>
         <w:rStyle w:val="ArialBlack11"/>
       </w:rPr>
-      <w:t xml:space="preserve">POP</w:t>
+      <w:t xml:space="preserve">123</w:t>
     </w:r>
   </w:p>
   <w:p>
@@ -8044,7 +8044,7 @@
       <w:rPr>
         <w:rStyle w:val="ArialBlack11"/>
       </w:rPr>
-      <w:t xml:space="preserve">POP</w:t>
+      <w:t xml:space="preserve">123</w:t>
     </w:r>
   </w:p>
   <w:p>
@@ -8085,7 +8085,7 @@
       <w:rPr>
         <w:rStyle w:val="ArialBlack11"/>
       </w:rPr>
-      <w:t xml:space="preserve">POP</w:t>
+      <w:t xml:space="preserve">123</w:t>
     </w:r>
   </w:p>
   <w:p>
@@ -8118,7 +8118,7 @@
 <file path=word/numbering.xml><?xml version="1.0" encoding="utf-8"?>
 <w:numbering xmlns:ve="http://schemas.openxmlformats.org/markup-compatibility/2006" xmlns:o="urn:schemas-microsoft-com:office:office" xmlns:r="http://schemas.openxmlformats.org/officeDocument/2006/relationships" xmlns:m="http://schemas.openxmlformats.org/officeDocument/2006/math" xmlns:v="urn:schemas-microsoft-com:vml" xmlns:wp="http://schemas.openxmlformats.org/drawingml/2006/wordprocessingDrawing" xmlns:w10="urn:schemas-microsoft-com:office:word" xmlns:w="http://schemas.openxmlformats.org/wordprocessingml/2006/main" xmlns:wne="http://schemas.microsoft.com/office/word/2006/wordml">
   <w:abstractNum w:abstractNumId="6">
-    <w:nsid w:val="B8B93C64"/>
+    <w:nsid w:val="17A3D187"/>
     <w:multiLevelType w:val="multilevel"/>
     <w:lvl w:ilvl="0">
       <w:start w:val="1"/>
@@ -8242,7 +8242,7 @@
     </w:lvl>
   </w:abstractNum>
   <w:abstractNum w:abstractNumId="7">
-    <w:nsid w:val="4E38DBEC"/>
+    <w:nsid w:val="388567BF"/>
     <w:multiLevelType w:val="multilevel"/>
     <w:lvl w:ilvl="0">
       <w:start w:val="1"/>
@@ -8381,7 +8381,7 @@
     </w:lvl>
   </w:abstractNum>
   <w:abstractNum w:abstractNumId="8">
-    <w:nsid w:val="D060338E"/>
+    <w:nsid w:val="538211FA"/>
     <w:multiLevelType w:val="multilevel"/>
     <w:lvl w:ilvl="0">
       <w:start w:val="1"/>

</xml_diff>

<commit_message>
Changed the sequence of the categories
</commit_message>
<xml_diff>
--- a/pages/report_fs/preview.docx
+++ b/pages/report_fs/preview.docx
@@ -28,9 +28,9 @@
           <w:rStyle w:val="ArialBlack14"/>
         </w:rPr>
         <w:t xml:space="preserve">
-          123
+          MAMA COMPANY
           <w:br/>
-          (Company registration number: 234)
+          (Company registration number: 123456789)
         </w:t>
       </w:r>
     </w:p>
@@ -69,7 +69,7 @@
         <w:rPr>
           <w:rStyle w:val="Arial11"/>
         </w:rPr>
-        <w:t xml:space="preserve">The director present this statement to the member together with the unaudited financial statements of 123 (“the Company”) for the financial year ended 31 December 2016.</w:t>
+        <w:t xml:space="preserve">The director present this statement to the member together with the unaudited financial statements of MAMA COMPANY (“the Company”) for the financial year ended 31 December 2016.</w:t>
       </w:r>
     </w:p>
     <w:p>
@@ -147,7 +147,7 @@
         <w:rPr>
           <w:rStyle w:val="Arial11"/>
         </w:rPr>
-        <w:t xml:space="preserve">	wer   appointed on 09 July 2018</w:t>
+        <w:t xml:space="preserve">	lala   appointed on 17 July 2018</w:t>
       </w:r>
     </w:p>
     <w:p>
@@ -274,7 +274,7 @@
               <w:rPr>
                 <w:rStyle w:val="Arial11"/>
               </w:rPr>
-              <w:t xml:space="preserve">wer</w:t>
+              <w:t xml:space="preserve">lala</w:t>
             </w:r>
           </w:p>
         </w:tc>
@@ -289,7 +289,7 @@
               <w:rPr>
                 <w:rStyle w:val="Arial11"/>
               </w:rPr>
-              <w:t xml:space="preserve">33</w:t>
+              <w:t xml:space="preserve">123</w:t>
             </w:r>
           </w:p>
         </w:tc>
@@ -304,7 +304,7 @@
               <w:rPr>
                 <w:rStyle w:val="Arial11"/>
               </w:rPr>
-              <w:t xml:space="preserve">55</w:t>
+              <w:t xml:space="preserve">1234</w:t>
             </w:r>
           </w:p>
         </w:tc>
@@ -438,7 +438,7 @@
           <w:rStyle w:val="Arial11"/>
         </w:rPr>
         <w:t xml:space="preserve">
-          wer
+          lala
           <w:br/>
           Director
         </w:t>
@@ -452,7 +452,7 @@
         <w:rPr>
           <w:rStyle w:val="Arial11"/>
         </w:rPr>
-        <w:t xml:space="preserve">Singapore, July 23 2018</w:t>
+        <w:t xml:space="preserve">Singapore, July 26 2018</w:t>
       </w:r>
     </w:p>
     <w:p>
@@ -575,7 +575,7 @@
               <w:rPr>
                 <w:rStyle w:val="Arial11"/>
               </w:rPr>
-              <w:t xml:space="preserve">2,168,614</w:t>
+              <w:t xml:space="preserve">0</w:t>
             </w:r>
           </w:p>
         </w:tc>
@@ -616,7 +616,7 @@
               <w:rPr>
                 <w:rStyle w:val="Arial11"/>
               </w:rPr>
-              <w:t xml:space="preserve">(1,338,882)</w:t>
+              <w:t xml:space="preserve">(1,978,616)</w:t>
             </w:r>
           </w:p>
         </w:tc>
@@ -633,7 +633,7 @@
               <w:rPr>
                 <w:rStyle w:val="ArialBlack11"/>
               </w:rPr>
-              <w:t xml:space="preserve">Gross profit</w:t>
+              <w:t xml:space="preserve">Gross </w:t>
             </w:r>
           </w:p>
         </w:tc>
@@ -656,7 +656,7 @@
               <w:rPr>
                 <w:rStyle w:val="Arial11"/>
               </w:rPr>
-              <w:t xml:space="preserve">829,732</w:t>
+              <w:t xml:space="preserve">-</w:t>
             </w:r>
           </w:p>
         </w:tc>
@@ -688,24 +688,24 @@
               <w:rPr>
                 <w:rStyle w:val="Arial11"/>
               </w:rPr>
-              <w:t xml:space="preserve">6</w:t>
-            </w:r>
-          </w:p>
-        </w:tc>
-        <w:tc>
-          <w:tcPr>
-            <w:tcW w:w="1750" w:type="dxa"/>
-          </w:tcPr>
-          <w:p>
-            <w:pPr>
-              <w:jc w:val="center"/>
-              <w:spacing w:after="0"/>
-            </w:pPr>
-            <w:r>
-              <w:rPr>
-                <w:rStyle w:val="Arial11"/>
-              </w:rPr>
-              <w:t xml:space="preserve">62,733</w:t>
+              <w:t xml:space="preserve">7</w:t>
+            </w:r>
+          </w:p>
+        </w:tc>
+        <w:tc>
+          <w:tcPr>
+            <w:tcW w:w="1750" w:type="dxa"/>
+          </w:tcPr>
+          <w:p>
+            <w:pPr>
+              <w:jc w:val="center"/>
+              <w:spacing w:after="0"/>
+            </w:pPr>
+            <w:r>
+              <w:rPr>
+                <w:rStyle w:val="Arial11"/>
+              </w:rPr>
+              <w:t xml:space="preserve">-</w:t>
             </w:r>
           </w:p>
         </w:tc>
@@ -758,7 +758,7 @@
               <w:rPr>
                 <w:rStyle w:val="Arial11"/>
               </w:rPr>
-              <w:t xml:space="preserve">(237,327)</w:t>
+              <w:t xml:space="preserve">-</w:t>
             </w:r>
           </w:p>
         </w:tc>
@@ -796,7 +796,7 @@
               <w:rPr>
                 <w:rStyle w:val="Arial11"/>
               </w:rPr>
-              <w:t xml:space="preserve">(1,049)</w:t>
+              <w:t xml:space="preserve">-</w:t>
             </w:r>
           </w:p>
         </w:tc>
@@ -810,8 +810,10 @@
           <w:p>
             <w:pPr/>
             <w:r>
-              <w:rPr/>
-              <w:t xml:space="preserve">-Finance Expenses</w:t>
+              <w:rPr>
+                <w:rStyle w:val="ArialBlack11"/>
+              </w:rPr>
+              <w:t xml:space="preserve">Profit before income tax</w:t>
             </w:r>
           </w:p>
         </w:tc>
@@ -824,60 +826,17 @@
         <w:tc>
           <w:tcPr>
             <w:tcW w:w="1750" w:type="dxa"/>
-            <w:tcBorders>
-              <w:bottom w:val="single" w:sz="1" w:color="000000"/>
-            </w:tcBorders>
-          </w:tcPr>
-          <w:p>
-            <w:pPr>
-              <w:jc w:val="center"/>
-              <w:spacing w:after="0"/>
-            </w:pPr>
-            <w:r>
-              <w:rPr>
-                <w:rStyle w:val="Arial11"/>
-              </w:rPr>
-              <w:t xml:space="preserve">(191)</w:t>
-            </w:r>
-          </w:p>
-        </w:tc>
-      </w:tr>
-      <w:tr>
-        <w:trPr/>
-        <w:tc>
-          <w:tcPr>
-            <w:tcW w:w="8750" w:type="dxa"/>
-          </w:tcPr>
-          <w:p>
-            <w:pPr/>
-            <w:r>
-              <w:rPr>
-                <w:rStyle w:val="ArialBlack11"/>
-              </w:rPr>
-              <w:t xml:space="preserve">Profit before income tax</w:t>
-            </w:r>
-          </w:p>
-        </w:tc>
-        <w:tc>
-          <w:tcPr>
-            <w:tcW w:w="1750" w:type="dxa"/>
-          </w:tcPr>
-          <w:p/>
-        </w:tc>
-        <w:tc>
-          <w:tcPr>
-            <w:tcW w:w="1750" w:type="dxa"/>
-          </w:tcPr>
-          <w:p>
-            <w:pPr>
-              <w:jc w:val="center"/>
-              <w:spacing w:after="0"/>
-            </w:pPr>
-            <w:r>
-              <w:rPr>
-                <w:rStyle w:val="Arial11"/>
-              </w:rPr>
-              <w:t xml:space="preserve">653,898</w:t>
+          </w:tcPr>
+          <w:p>
+            <w:pPr>
+              <w:jc w:val="center"/>
+              <w:spacing w:after="0"/>
+            </w:pPr>
+            <w:r>
+              <w:rPr>
+                <w:rStyle w:val="Arial11"/>
+              </w:rPr>
+              <w:t xml:space="preserve">0</w:t>
             </w:r>
           </w:p>
         </w:tc>
@@ -901,26 +860,6 @@
             <w:tcW w:w="1750" w:type="dxa"/>
           </w:tcPr>
           <w:p/>
-        </w:tc>
-        <w:tc>
-          <w:tcPr>
-            <w:tcW w:w="1750" w:type="dxa"/>
-            <w:tcBorders>
-              <w:bottom w:val="single" w:sz="1" w:color="000000"/>
-            </w:tcBorders>
-          </w:tcPr>
-          <w:p>
-            <w:pPr>
-              <w:jc w:val="center"/>
-              <w:spacing w:after="0"/>
-            </w:pPr>
-            <w:r>
-              <w:rPr>
-                <w:rStyle w:val="Arial11"/>
-              </w:rPr>
-              <w:t xml:space="preserve">(36,463)</w:t>
-            </w:r>
-          </w:p>
         </w:tc>
       </w:tr>
       <w:tr>
@@ -961,7 +900,7 @@
               <w:rPr>
                 <w:rStyle w:val="Arial11"/>
               </w:rPr>
-              <w:t xml:space="preserve">617,435</w:t>
+              <w:t xml:space="preserve">0</w:t>
             </w:r>
           </w:p>
         </w:tc>
@@ -1084,46 +1023,6 @@
               <w:rPr>
                 <w:rStyle w:val="Arial11"/>
               </w:rPr>
-              <w:t xml:space="preserve">Bank balances</w:t>
-            </w:r>
-          </w:p>
-        </w:tc>
-        <w:tc>
-          <w:tcPr>
-            <w:tcW w:w="1750" w:type="dxa"/>
-          </w:tcPr>
-          <w:p/>
-        </w:tc>
-        <w:tc>
-          <w:tcPr>
-            <w:tcW w:w="1750" w:type="dxa"/>
-          </w:tcPr>
-          <w:p>
-            <w:pPr>
-              <w:jc w:val="center"/>
-              <w:spacing w:after="0"/>
-            </w:pPr>
-            <w:r>
-              <w:rPr>
-                <w:rStyle w:val="Arial11"/>
-              </w:rPr>
-              <w:t xml:space="preserve">1,804,036</w:t>
-            </w:r>
-          </w:p>
-        </w:tc>
-      </w:tr>
-      <w:tr>
-        <w:trPr/>
-        <w:tc>
-          <w:tcPr>
-            <w:tcW w:w="8750" w:type="dxa"/>
-          </w:tcPr>
-          <w:p>
-            <w:pPr/>
-            <w:r>
-              <w:rPr>
-                <w:rStyle w:val="Arial11"/>
-              </w:rPr>
               <w:t xml:space="preserve">Trade and other receivables</w:t>
             </w:r>
           </w:p>
@@ -1150,7 +1049,7 @@
               <w:rPr>
                 <w:rStyle w:val="Arial11"/>
               </w:rPr>
-              <w:t xml:space="preserve">766,294</w:t>
+              <w:t xml:space="preserve">-</w:t>
             </w:r>
           </w:p>
         </w:tc>
@@ -1182,7 +1081,7 @@
               <w:rPr>
                 <w:rStyle w:val="Arial11"/>
               </w:rPr>
-              <w:t xml:space="preserve">2,570,330</w:t>
+              <w:t xml:space="preserve">-</w:t>
             </w:r>
           </w:p>
         </w:tc>
@@ -1213,27 +1112,18 @@
           <w:p>
             <w:pPr/>
             <w:r>
-              <w:rPr/>
-              <w:t xml:space="preserve">Plant and Equipment</w:t>
-            </w:r>
-          </w:p>
-        </w:tc>
-        <w:tc>
-          <w:tcPr>
-            <w:tcW w:w="1750" w:type="dxa"/>
-          </w:tcPr>
-          <w:p>
-            <w:pPr>
-              <w:jc w:val="center"/>
-              <w:spacing w:after="0"/>
-            </w:pPr>
-            <w:r>
-              <w:rPr>
-                <w:rStyle w:val="Arial11"/>
-              </w:rPr>
-              <w:t xml:space="preserve">4</w:t>
-            </w:r>
-          </w:p>
+              <w:rPr>
+                <w:rStyle w:val="ArialBlack11"/>
+              </w:rPr>
+              <w:t xml:space="preserve">Total assets</w:t>
+            </w:r>
+          </w:p>
+        </w:tc>
+        <w:tc>
+          <w:tcPr>
+            <w:tcW w:w="1750" w:type="dxa"/>
+          </w:tcPr>
+          <w:p/>
         </w:tc>
         <w:tc>
           <w:tcPr>
@@ -1251,7 +1141,7 @@
               <w:rPr>
                 <w:rStyle w:val="Arial11"/>
               </w:rPr>
-              <w:t xml:space="preserve">30,988</w:t>
+              <w:t xml:space="preserve">-</w:t>
             </w:r>
           </w:p>
         </w:tc>
@@ -1268,7 +1158,90 @@
               <w:rPr>
                 <w:rStyle w:val="ArialBlack11"/>
               </w:rPr>
-              <w:t xml:space="preserve">Total assets</w:t>
+              <w:t xml:space="preserve">LIABILITIES</w:t>
+            </w:r>
+          </w:p>
+        </w:tc>
+      </w:tr>
+      <w:tr>
+        <w:trPr/>
+        <w:tc>
+          <w:tcPr>
+            <w:tcW w:w="8750" w:type="dxa"/>
+          </w:tcPr>
+          <w:p>
+            <w:pPr/>
+            <w:r>
+              <w:rPr>
+                <w:rStyle w:val="ArialBlack11"/>
+              </w:rPr>
+              <w:t xml:space="preserve">Current liabilities</w:t>
+            </w:r>
+          </w:p>
+        </w:tc>
+      </w:tr>
+      <w:tr>
+        <w:trPr/>
+        <w:tc>
+          <w:tcPr>
+            <w:tcW w:w="8750" w:type="dxa"/>
+          </w:tcPr>
+          <w:p>
+            <w:pPr/>
+            <w:r>
+              <w:rPr/>
+              <w:t xml:space="preserve">Trade and other payables</w:t>
+            </w:r>
+          </w:p>
+        </w:tc>
+        <w:tc>
+          <w:tcPr>
+            <w:tcW w:w="1750" w:type="dxa"/>
+          </w:tcPr>
+          <w:p>
+            <w:pPr>
+              <w:jc w:val="center"/>
+              <w:spacing w:after="0"/>
+            </w:pPr>
+            <w:r>
+              <w:rPr>
+                <w:rStyle w:val="Arial11"/>
+              </w:rPr>
+              <w:t xml:space="preserve">5</w:t>
+            </w:r>
+          </w:p>
+        </w:tc>
+        <w:tc>
+          <w:tcPr>
+            <w:tcW w:w="1750" w:type="dxa"/>
+          </w:tcPr>
+          <w:p>
+            <w:pPr>
+              <w:jc w:val="center"/>
+              <w:spacing w:after="0"/>
+            </w:pPr>
+            <w:r>
+              <w:rPr>
+                <w:rStyle w:val="Arial11"/>
+              </w:rPr>
+              <w:t xml:space="preserve">-</w:t>
+            </w:r>
+          </w:p>
+        </w:tc>
+      </w:tr>
+      <w:tr>
+        <w:trPr/>
+        <w:tc>
+          <w:tcPr>
+            <w:tcW w:w="8750" w:type="dxa"/>
+          </w:tcPr>
+          <w:p>
+            <w:pPr/>
+            <w:r>
+              <w:rPr>
+                <w:rStyle w:val="ArialBlack11"/>
+              </w:rPr>
+              <w:t xml:space="preserve">Total liabilities</w:t>
             </w:r>
           </w:p>
         </w:tc>
@@ -1294,7 +1267,7 @@
               <w:rPr>
                 <w:rStyle w:val="Arial11"/>
               </w:rPr>
-              <w:t xml:space="preserve">2,601,318</w:t>
+              <w:t xml:space="preserve">-</w:t>
             </w:r>
           </w:p>
         </w:tc>
@@ -1311,7 +1284,7 @@
               <w:rPr>
                 <w:rStyle w:val="ArialBlack11"/>
               </w:rPr>
-              <w:t xml:space="preserve">LIABILITIES</w:t>
+              <w:t xml:space="preserve">Non-current liabilities</w:t>
             </w:r>
           </w:p>
         </w:tc>
@@ -1322,106 +1295,7 @@
           <w:tcPr>
             <w:tcW w:w="8750" w:type="dxa"/>
           </w:tcPr>
-          <w:p>
-            <w:pPr/>
-            <w:r>
-              <w:rPr>
-                <w:rStyle w:val="ArialBlack11"/>
-              </w:rPr>
-              <w:t xml:space="preserve">Current liabilities</w:t>
-            </w:r>
-          </w:p>
-        </w:tc>
-      </w:tr>
-      <w:tr>
-        <w:trPr/>
-        <w:tc>
-          <w:tcPr>
-            <w:tcW w:w="8750" w:type="dxa"/>
-          </w:tcPr>
-          <w:p>
-            <w:pPr/>
-            <w:r>
-              <w:rPr/>
-              <w:t xml:space="preserve">Trade and other payables</w:t>
-            </w:r>
-          </w:p>
-        </w:tc>
-        <w:tc>
-          <w:tcPr>
-            <w:tcW w:w="1750" w:type="dxa"/>
-          </w:tcPr>
           <w:p/>
-        </w:tc>
-        <w:tc>
-          <w:tcPr>
-            <w:tcW w:w="1750" w:type="dxa"/>
-          </w:tcPr>
-          <w:p>
-            <w:pPr>
-              <w:jc w:val="center"/>
-              <w:spacing w:after="0"/>
-            </w:pPr>
-            <w:r>
-              <w:rPr>
-                <w:rStyle w:val="Arial11"/>
-              </w:rPr>
-              <w:t xml:space="preserve">267,850</w:t>
-            </w:r>
-          </w:p>
-        </w:tc>
-      </w:tr>
-      <w:tr>
-        <w:trPr/>
-        <w:tc>
-          <w:tcPr>
-            <w:tcW w:w="8750" w:type="dxa"/>
-          </w:tcPr>
-          <w:p>
-            <w:pPr/>
-            <w:r>
-              <w:rPr/>
-              <w:t xml:space="preserve">Current Income Tax Liabilities</w:t>
-            </w:r>
-          </w:p>
-        </w:tc>
-        <w:tc>
-          <w:tcPr>
-            <w:tcW w:w="1750" w:type="dxa"/>
-          </w:tcPr>
-          <w:p/>
-        </w:tc>
-        <w:tc>
-          <w:tcPr>
-            <w:tcW w:w="1750" w:type="dxa"/>
-          </w:tcPr>
-          <w:p>
-            <w:pPr>
-              <w:jc w:val="center"/>
-              <w:spacing w:after="0"/>
-            </w:pPr>
-            <w:r>
-              <w:rPr>
-                <w:rStyle w:val="Arial11"/>
-              </w:rPr>
-              <w:t xml:space="preserve">135,951</w:t>
-            </w:r>
-          </w:p>
-        </w:tc>
-      </w:tr>
-      <w:tr>
-        <w:trPr/>
-        <w:tc>
-          <w:tcPr>
-            <w:tcW w:w="8750" w:type="dxa"/>
-          </w:tcPr>
-          <w:p>
-            <w:pPr/>
-            <w:r>
-              <w:rPr/>
-              <w:t xml:space="preserve">Borrowings</w:t>
-            </w:r>
-          </w:p>
         </w:tc>
         <w:tc>
           <w:tcPr>
@@ -1436,18 +1310,7 @@
               <w:bottom w:val="single" w:sz="1" w:color="000000"/>
             </w:tcBorders>
           </w:tcPr>
-          <w:p>
-            <w:pPr>
-              <w:jc w:val="center"/>
-              <w:spacing w:after="0"/>
-            </w:pPr>
-            <w:r>
-              <w:rPr>
-                <w:rStyle w:val="Arial11"/>
-              </w:rPr>
-              <w:t xml:space="preserve">76,413</w:t>
-            </w:r>
-          </w:p>
+          <w:p/>
         </w:tc>
       </w:tr>
       <w:tr>
@@ -1488,91 +1351,7 @@
               <w:rPr>
                 <w:rStyle w:val="Arial11"/>
               </w:rPr>
-              <w:t xml:space="preserve">480,215</w:t>
-            </w:r>
-          </w:p>
-        </w:tc>
-      </w:tr>
-      <w:tr>
-        <w:trPr/>
-        <w:tc>
-          <w:tcPr>
-            <w:tcW w:w="8750" w:type="dxa"/>
-          </w:tcPr>
-          <w:p>
-            <w:pPr/>
-            <w:r>
-              <w:rPr>
-                <w:rStyle w:val="ArialBlack11"/>
-              </w:rPr>
-              <w:t xml:space="preserve">Non-current liabilities</w:t>
-            </w:r>
-          </w:p>
-        </w:tc>
-      </w:tr>
-      <w:tr>
-        <w:trPr/>
-        <w:tc>
-          <w:tcPr>
-            <w:tcW w:w="8750" w:type="dxa"/>
-          </w:tcPr>
-          <w:p/>
-        </w:tc>
-        <w:tc>
-          <w:tcPr>
-            <w:tcW w:w="1750" w:type="dxa"/>
-          </w:tcPr>
-          <w:p/>
-        </w:tc>
-        <w:tc>
-          <w:tcPr>
-            <w:tcW w:w="1750" w:type="dxa"/>
-            <w:tcBorders>
-              <w:bottom w:val="single" w:sz="1" w:color="000000"/>
-            </w:tcBorders>
-          </w:tcPr>
-          <w:p/>
-        </w:tc>
-      </w:tr>
-      <w:tr>
-        <w:trPr/>
-        <w:tc>
-          <w:tcPr>
-            <w:tcW w:w="8750" w:type="dxa"/>
-          </w:tcPr>
-          <w:p>
-            <w:pPr/>
-            <w:r>
-              <w:rPr>
-                <w:rStyle w:val="ArialBlack11"/>
-              </w:rPr>
-              <w:t xml:space="preserve">Total liabilities</w:t>
-            </w:r>
-          </w:p>
-        </w:tc>
-        <w:tc>
-          <w:tcPr>
-            <w:tcW w:w="1750" w:type="dxa"/>
-          </w:tcPr>
-          <w:p/>
-        </w:tc>
-        <w:tc>
-          <w:tcPr>
-            <w:tcW w:w="1750" w:type="dxa"/>
-            <w:tcBorders>
-              <w:bottom w:val="single" w:sz="1" w:color="000000"/>
-            </w:tcBorders>
-          </w:tcPr>
-          <w:p>
-            <w:pPr>
-              <w:jc w:val="center"/>
-              <w:spacing w:after="0"/>
-            </w:pPr>
-            <w:r>
-              <w:rPr>
-                <w:rStyle w:val="Arial11"/>
-              </w:rPr>
-              <w:t xml:space="preserve">480,215</w:t>
+              <w:t xml:space="preserve">-</w:t>
             </w:r>
           </w:p>
         </w:tc>
@@ -1615,7 +1394,7 @@
               <w:rPr>
                 <w:rStyle w:val="Arial11"/>
               </w:rPr>
-              <w:t xml:space="preserve">2,121,103</w:t>
+              <w:t xml:space="preserve">-</w:t>
             </w:r>
           </w:p>
         </w:tc>
@@ -1653,56 +1432,7 @@
             <w:pPr/>
             <w:r>
               <w:rPr/>
-              <w:t xml:space="preserve">Share Capital</w:t>
-            </w:r>
-          </w:p>
-        </w:tc>
-        <w:tc>
-          <w:tcPr>
-            <w:tcW w:w="1750" w:type="dxa"/>
-          </w:tcPr>
-          <w:p>
-            <w:pPr>
-              <w:jc w:val="center"/>
-              <w:spacing w:after="0"/>
-            </w:pPr>
-            <w:r>
-              <w:rPr>
-                <w:rStyle w:val="Arial11"/>
-              </w:rPr>
-              <w:t xml:space="preserve">5</w:t>
-            </w:r>
-          </w:p>
-        </w:tc>
-        <w:tc>
-          <w:tcPr>
-            <w:tcW w:w="1750" w:type="dxa"/>
-          </w:tcPr>
-          <w:p>
-            <w:pPr>
-              <w:jc w:val="center"/>
-              <w:spacing w:after="0"/>
-            </w:pPr>
-            <w:r>
-              <w:rPr>
-                <w:rStyle w:val="Arial11"/>
-              </w:rPr>
-              <w:t xml:space="preserve">500,000</w:t>
-            </w:r>
-          </w:p>
-        </w:tc>
-      </w:tr>
-      <w:tr>
-        <w:trPr/>
-        <w:tc>
-          <w:tcPr>
-            <w:tcW w:w="8750" w:type="dxa"/>
-          </w:tcPr>
-          <w:p>
-            <w:pPr/>
-            <w:r>
-              <w:rPr/>
-              <w:t xml:space="preserve">Retained Profits</w:t>
+              <w:t xml:space="preserve"/>
             </w:r>
           </w:p>
         </w:tc>
@@ -1711,26 +1441,6 @@
             <w:tcW w:w="1750" w:type="dxa"/>
           </w:tcPr>
           <w:p/>
-        </w:tc>
-        <w:tc>
-          <w:tcPr>
-            <w:tcW w:w="1750" w:type="dxa"/>
-            <w:tcBorders>
-              <w:bottom w:val="single" w:sz="1" w:color="000000"/>
-            </w:tcBorders>
-          </w:tcPr>
-          <w:p>
-            <w:pPr>
-              <w:jc w:val="center"/>
-              <w:spacing w:after="0"/>
-            </w:pPr>
-            <w:r>
-              <w:rPr>
-                <w:rStyle w:val="Arial11"/>
-              </w:rPr>
-              <w:t xml:space="preserve">1,621,603</w:t>
-            </w:r>
-          </w:p>
         </w:tc>
       </w:tr>
       <w:tr>
@@ -1771,7 +1481,7 @@
               <w:rPr>
                 <w:rStyle w:val="Arial11"/>
               </w:rPr>
-              <w:t xml:space="preserve">500,000</w:t>
+              <w:t xml:space="preserve">-</w:t>
             </w:r>
           </w:p>
         </w:tc>
@@ -1940,147 +1650,6 @@
         <w:tc>
           <w:tcPr>
             <w:tcW w:w="1750" w:type="dxa"/>
-          </w:tcPr>
-          <w:p>
-            <w:pPr>
-              <w:jc w:val="center"/>
-              <w:spacing w:after="0"/>
-            </w:pPr>
-            <w:r>
-              <w:rPr>
-                <w:rStyle w:val="Arial11"/>
-              </w:rPr>
-              <w:t xml:space="preserve">500,000</w:t>
-            </w:r>
-          </w:p>
-        </w:tc>
-        <w:tc>
-          <w:tcPr>
-            <w:tcW w:w="1750" w:type="dxa"/>
-          </w:tcPr>
-          <w:p>
-            <w:pPr>
-              <w:jc w:val="center"/>
-              <w:spacing w:after="0"/>
-            </w:pPr>
-            <w:r>
-              <w:rPr>
-                <w:rStyle w:val="Arial11"/>
-              </w:rPr>
-              <w:t xml:space="preserve">1,004,168</w:t>
-            </w:r>
-          </w:p>
-        </w:tc>
-        <w:tc>
-          <w:tcPr>
-            <w:tcW w:w="1750" w:type="dxa"/>
-          </w:tcPr>
-          <w:p>
-            <w:pPr>
-              <w:jc w:val="center"/>
-              <w:spacing w:after="0"/>
-            </w:pPr>
-            <w:r>
-              <w:rPr>
-                <w:rStyle w:val="Arial11"/>
-              </w:rPr>
-              <w:t xml:space="preserve">1,504,168</w:t>
-            </w:r>
-          </w:p>
-        </w:tc>
-      </w:tr>
-      <w:tr>
-        <w:trPr/>
-        <w:tc>
-          <w:tcPr>
-            <w:tcW w:w="7000" w:type="dxa"/>
-          </w:tcPr>
-          <w:p>
-            <w:pPr/>
-            <w:r>
-              <w:rPr/>
-              <w:t xml:space="preserve">Total comprehensive income for the financial period</w:t>
-            </w:r>
-          </w:p>
-        </w:tc>
-        <w:tc>
-          <w:tcPr>
-            <w:tcW w:w="1750" w:type="dxa"/>
-            <w:tcBorders>
-              <w:bottom w:val="single" w:sz="1" w:color="000000"/>
-            </w:tcBorders>
-          </w:tcPr>
-          <w:p>
-            <w:pPr>
-              <w:jc w:val="center"/>
-              <w:spacing w:after="0"/>
-            </w:pPr>
-            <w:r>
-              <w:rPr>
-                <w:rStyle w:val="Arial11"/>
-              </w:rPr>
-              <w:t xml:space="preserve">-</w:t>
-            </w:r>
-          </w:p>
-        </w:tc>
-        <w:tc>
-          <w:tcPr>
-            <w:tcW w:w="1750" w:type="dxa"/>
-            <w:tcBorders>
-              <w:bottom w:val="single" w:sz="1" w:color="000000"/>
-            </w:tcBorders>
-          </w:tcPr>
-          <w:p>
-            <w:pPr>
-              <w:jc w:val="center"/>
-              <w:spacing w:after="0"/>
-            </w:pPr>
-            <w:r>
-              <w:rPr>
-                <w:rStyle w:val="Arial11"/>
-              </w:rPr>
-              <w:t xml:space="preserve">617,435</w:t>
-            </w:r>
-          </w:p>
-        </w:tc>
-        <w:tc>
-          <w:tcPr>
-            <w:tcW w:w="1750" w:type="dxa"/>
-            <w:tcBorders>
-              <w:bottom w:val="single" w:sz="1" w:color="000000"/>
-            </w:tcBorders>
-          </w:tcPr>
-          <w:p>
-            <w:pPr>
-              <w:jc w:val="center"/>
-              <w:spacing w:after="0"/>
-            </w:pPr>
-            <w:r>
-              <w:rPr>
-                <w:rStyle w:val="Arial11"/>
-              </w:rPr>
-              <w:t xml:space="preserve">617,435</w:t>
-            </w:r>
-          </w:p>
-        </w:tc>
-      </w:tr>
-      <w:tr>
-        <w:trPr/>
-        <w:tc>
-          <w:tcPr>
-            <w:tcW w:w="7000" w:type="dxa"/>
-          </w:tcPr>
-          <w:p>
-            <w:pPr/>
-            <w:r>
-              <w:rPr/>
-              <w:t xml:space="preserve">Balance as at 31 December 2016</w:t>
-            </w:r>
-          </w:p>
-        </w:tc>
-        <w:tc>
-          <w:tcPr>
-            <w:tcW w:w="1750" w:type="dxa"/>
             <w:tcBorders>
               <w:bottom w:val="single" w:sz="18" w:color="#000000"/>
             </w:tcBorders>
@@ -2094,7 +1663,7 @@
               <w:rPr>
                 <w:rStyle w:val="Arial11"/>
               </w:rPr>
-              <w:t xml:space="preserve">500,000</w:t>
+              <w:t xml:space="preserve">0</w:t>
             </w:r>
           </w:p>
         </w:tc>
@@ -2114,7 +1683,7 @@
               <w:rPr>
                 <w:rStyle w:val="Arial11"/>
               </w:rPr>
-              <w:t xml:space="preserve">1,621,603</w:t>
+              <w:t xml:space="preserve">0</w:t>
             </w:r>
           </w:p>
         </w:tc>
@@ -2134,7 +1703,7 @@
               <w:rPr>
                 <w:rStyle w:val="Arial11"/>
               </w:rPr>
-              <w:t xml:space="preserve">2,121,603</w:t>
+              <w:t xml:space="preserve">0</w:t>
             </w:r>
           </w:p>
         </w:tc>
@@ -2267,7 +1836,7 @@
               <w:rPr>
                 <w:rStyle w:val="Arial11"/>
               </w:rPr>
-              <w:t xml:space="preserve">653,898</w:t>
+              <w:t xml:space="preserve">-</w:t>
             </w:r>
           </w:p>
         </w:tc>
@@ -2293,32 +1862,22 @@
           <w:tcPr>
             <w:tcW w:w="10500" w:type="dxa"/>
           </w:tcPr>
-          <w:p>
-            <w:pPr>
-              <w:spacing w:after="0"/>
-            </w:pPr>
-            <w:r>
-              <w:rPr>
-                <w:rStyle w:val="Arial11"/>
-              </w:rPr>
-              <w:t xml:space="preserve">	Depreciation</w:t>
-            </w:r>
-          </w:p>
-        </w:tc>
-        <w:tc>
-          <w:tcPr>
-            <w:tcW w:w="1750" w:type="dxa"/>
-          </w:tcPr>
-          <w:p>
-            <w:pPr>
-              <w:jc w:val="center"/>
-              <w:spacing w:after="0"/>
-            </w:pPr>
-            <w:r>
-              <w:rPr>
-                <w:rStyle w:val="Arial11"/>
-              </w:rPr>
-              <w:t xml:space="preserve">3,014</w:t>
+          <w:p/>
+        </w:tc>
+        <w:tc>
+          <w:tcPr>
+            <w:tcW w:w="1750" w:type="dxa"/>
+          </w:tcPr>
+          <w:p>
+            <w:pPr>
+              <w:jc w:val="center"/>
+              <w:spacing w:after="0"/>
+            </w:pPr>
+            <w:r>
+              <w:rPr>
+                <w:rStyle w:val="Arial11"/>
+              </w:rPr>
+              <w:t xml:space="preserve">-</w:t>
             </w:r>
           </w:p>
         </w:tc>
@@ -2337,7 +1896,60 @@
               <w:rPr>
                 <w:rStyle w:val="Arial11"/>
               </w:rPr>
-              <w:t xml:space="preserve">	Interest on bank borrowings</w:t>
+              <w:t xml:space="preserve">Change in working capital</w:t>
+            </w:r>
+          </w:p>
+        </w:tc>
+      </w:tr>
+      <w:tr>
+        <w:trPr/>
+        <w:tc>
+          <w:tcPr>
+            <w:tcW w:w="10500" w:type="dxa"/>
+          </w:tcPr>
+          <w:p>
+            <w:pPr>
+              <w:spacing w:after="0"/>
+            </w:pPr>
+            <w:r>
+              <w:rPr>
+                <w:rStyle w:val="Arial11"/>
+              </w:rPr>
+              <w:t xml:space="preserve">	Trade and other receivables</w:t>
+            </w:r>
+          </w:p>
+        </w:tc>
+        <w:tc>
+          <w:tcPr>
+            <w:tcW w:w="1750" w:type="dxa"/>
+          </w:tcPr>
+          <w:p>
+            <w:pPr>
+              <w:jc w:val="center"/>
+              <w:spacing w:after="0"/>
+            </w:pPr>
+            <w:r>
+              <w:rPr>
+                <w:rStyle w:val="Arial11"/>
+              </w:rPr>
+              <w:t xml:space="preserve">-</w:t>
+            </w:r>
+          </w:p>
+        </w:tc>
+      </w:tr>
+      <w:tr>
+        <w:trPr/>
+        <w:tc>
+          <w:tcPr>
+            <w:tcW w:w="10500" w:type="dxa"/>
+          </w:tcPr>
+          <w:p>
+            <w:pPr/>
+            <w:r>
+              <w:rPr>
+                <w:rStyle w:val="Arial11"/>
+              </w:rPr>
+              <w:t xml:space="preserve">	Trade and other payables</w:t>
             </w:r>
           </w:p>
         </w:tc>
@@ -2357,7 +1969,7 @@
               <w:rPr>
                 <w:rStyle w:val="Arial11"/>
               </w:rPr>
-              <w:t xml:space="preserve">191</w:t>
+              <w:t xml:space="preserve">-</w:t>
             </w:r>
           </w:p>
         </w:tc>
@@ -2368,22 +1980,30 @@
           <w:tcPr>
             <w:tcW w:w="10500" w:type="dxa"/>
           </w:tcPr>
-          <w:p/>
-        </w:tc>
-        <w:tc>
-          <w:tcPr>
-            <w:tcW w:w="1750" w:type="dxa"/>
-          </w:tcPr>
-          <w:p>
-            <w:pPr>
-              <w:jc w:val="center"/>
-              <w:spacing w:after="0"/>
-            </w:pPr>
-            <w:r>
-              <w:rPr>
-                <w:rStyle w:val="Arial11"/>
-              </w:rPr>
-              <w:t xml:space="preserve">657,103</w:t>
+          <w:p>
+            <w:pPr/>
+            <w:r>
+              <w:rPr>
+                <w:rStyle w:val="Arial11"/>
+              </w:rPr>
+              <w:t xml:space="preserve">Cash generated from operations</w:t>
+            </w:r>
+          </w:p>
+        </w:tc>
+        <w:tc>
+          <w:tcPr>
+            <w:tcW w:w="1750" w:type="dxa"/>
+          </w:tcPr>
+          <w:p>
+            <w:pPr>
+              <w:jc w:val="center"/>
+              <w:spacing w:after="0"/>
+            </w:pPr>
+            <w:r>
+              <w:rPr>
+                <w:rStyle w:val="Arial11"/>
+              </w:rPr>
+              <w:t xml:space="preserve">0</w:t>
             </w:r>
           </w:p>
         </w:tc>
@@ -2395,67 +2015,12 @@
             <w:tcW w:w="10500" w:type="dxa"/>
           </w:tcPr>
           <w:p>
-            <w:pPr>
-              <w:spacing w:after="0"/>
-            </w:pPr>
-            <w:r>
-              <w:rPr>
-                <w:rStyle w:val="Arial11"/>
-              </w:rPr>
-              <w:t xml:space="preserve">Change in working capital</w:t>
-            </w:r>
-          </w:p>
-        </w:tc>
-      </w:tr>
-      <w:tr>
-        <w:trPr/>
-        <w:tc>
-          <w:tcPr>
-            <w:tcW w:w="10500" w:type="dxa"/>
-          </w:tcPr>
-          <w:p>
-            <w:pPr>
-              <w:spacing w:after="0"/>
-            </w:pPr>
-            <w:r>
-              <w:rPr>
-                <w:rStyle w:val="Arial11"/>
-              </w:rPr>
-              <w:t xml:space="preserve">	Trade and other receivables</w:t>
-            </w:r>
-          </w:p>
-        </w:tc>
-        <w:tc>
-          <w:tcPr>
-            <w:tcW w:w="1750" w:type="dxa"/>
-          </w:tcPr>
-          <w:p>
-            <w:pPr>
-              <w:jc w:val="center"/>
-              <w:spacing w:after="0"/>
-            </w:pPr>
-            <w:r>
-              <w:rPr>
-                <w:rStyle w:val="Arial11"/>
-              </w:rPr>
-              <w:t xml:space="preserve">312,882</w:t>
-            </w:r>
-          </w:p>
-        </w:tc>
-      </w:tr>
-      <w:tr>
-        <w:trPr/>
-        <w:tc>
-          <w:tcPr>
-            <w:tcW w:w="10500" w:type="dxa"/>
-          </w:tcPr>
-          <w:p>
             <w:pPr/>
             <w:r>
               <w:rPr>
                 <w:rStyle w:val="Arial11"/>
               </w:rPr>
-              <w:t xml:space="preserve">	Trade and other payables</w:t>
+              <w:t xml:space="preserve">Income tax paid</w:t>
             </w:r>
           </w:p>
         </w:tc>
@@ -2475,7 +2040,7 @@
               <w:rPr>
                 <w:rStyle w:val="Arial11"/>
               </w:rPr>
-              <w:t xml:space="preserve">267,850</w:t>
+              <w:t xml:space="preserve">-</w:t>
             </w:r>
           </w:p>
         </w:tc>
@@ -2490,43 +2055,9 @@
             <w:pPr/>
             <w:r>
               <w:rPr>
-                <w:rStyle w:val="Arial11"/>
-              </w:rPr>
-              <w:t xml:space="preserve">Cash generated from operations</w:t>
-            </w:r>
-          </w:p>
-        </w:tc>
-        <w:tc>
-          <w:tcPr>
-            <w:tcW w:w="1750" w:type="dxa"/>
-          </w:tcPr>
-          <w:p>
-            <w:pPr>
-              <w:jc w:val="center"/>
-              <w:spacing w:after="0"/>
-            </w:pPr>
-            <w:r>
-              <w:rPr>
-                <w:rStyle w:val="Arial11"/>
-              </w:rPr>
-              <w:t xml:space="preserve">1,237,835</w:t>
-            </w:r>
-          </w:p>
-        </w:tc>
-      </w:tr>
-      <w:tr>
-        <w:trPr/>
-        <w:tc>
-          <w:tcPr>
-            <w:tcW w:w="10500" w:type="dxa"/>
-          </w:tcPr>
-          <w:p>
-            <w:pPr/>
-            <w:r>
-              <w:rPr>
-                <w:rStyle w:val="Arial11"/>
-              </w:rPr>
-              <w:t xml:space="preserve">Income tax paid</w:t>
+                <w:rStyle w:val="ArialBlack11"/>
+              </w:rPr>
+              <w:t xml:space="preserve">Net cash generated from operating activities</w:t>
             </w:r>
           </w:p>
         </w:tc>
@@ -2546,7 +2077,7 @@
               <w:rPr>
                 <w:rStyle w:val="Arial11"/>
               </w:rPr>
-              <w:t xml:space="preserve">-</w:t>
+              <w:t xml:space="preserve">0</w:t>
             </w:r>
           </w:p>
         </w:tc>
@@ -2558,12 +2089,31 @@
             <w:tcW w:w="10500" w:type="dxa"/>
           </w:tcPr>
           <w:p>
+            <w:pPr>
+              <w:spacing w:after="0"/>
+            </w:pPr>
+            <w:r>
+              <w:rPr>
+                <w:rStyle w:val="ArialBlack11"/>
+              </w:rPr>
+              <w:t xml:space="preserve">Cash flows from investing activities</w:t>
+            </w:r>
+          </w:p>
+        </w:tc>
+      </w:tr>
+      <w:tr>
+        <w:trPr/>
+        <w:tc>
+          <w:tcPr>
+            <w:tcW w:w="10500" w:type="dxa"/>
+          </w:tcPr>
+          <w:p>
             <w:pPr/>
             <w:r>
               <w:rPr>
-                <w:rStyle w:val="ArialBlack11"/>
-              </w:rPr>
-              <w:t xml:space="preserve">Net cash generated from operating activities</w:t>
+                <w:rStyle w:val="Arial11"/>
+              </w:rPr>
+              <w:t xml:space="preserve">Additions to plant and equipment</w:t>
             </w:r>
           </w:p>
         </w:tc>
@@ -2583,7 +2133,7 @@
               <w:rPr>
                 <w:rStyle w:val="Arial11"/>
               </w:rPr>
-              <w:t xml:space="preserve">1,237,835</w:t>
+              <w:t xml:space="preserve">(8,975)</w:t>
             </w:r>
           </w:p>
         </w:tc>
@@ -2595,31 +2145,12 @@
             <w:tcW w:w="10500" w:type="dxa"/>
           </w:tcPr>
           <w:p>
-            <w:pPr>
-              <w:spacing w:after="0"/>
-            </w:pPr>
+            <w:pPr/>
             <w:r>
               <w:rPr>
                 <w:rStyle w:val="ArialBlack11"/>
               </w:rPr>
-              <w:t xml:space="preserve">Cash flows from investing activities</w:t>
-            </w:r>
-          </w:p>
-        </w:tc>
-      </w:tr>
-      <w:tr>
-        <w:trPr/>
-        <w:tc>
-          <w:tcPr>
-            <w:tcW w:w="10500" w:type="dxa"/>
-          </w:tcPr>
-          <w:p>
-            <w:pPr/>
-            <w:r>
-              <w:rPr>
-                <w:rStyle w:val="Arial11"/>
-              </w:rPr>
-              <w:t xml:space="preserve">Additions to plant and equipment</w:t>
+              <w:t xml:space="preserve">Net cash (used in) investing activities</w:t>
             </w:r>
           </w:p>
         </w:tc>
@@ -2639,7 +2170,7 @@
               <w:rPr>
                 <w:rStyle w:val="Arial11"/>
               </w:rPr>
-              <w:t xml:space="preserve">(42,065)</w:t>
+              <w:t xml:space="preserve">(8,975)</w:t>
             </w:r>
           </w:p>
         </w:tc>
@@ -2651,12 +2182,103 @@
             <w:tcW w:w="10500" w:type="dxa"/>
           </w:tcPr>
           <w:p>
+            <w:pPr>
+              <w:spacing w:after="0"/>
+            </w:pPr>
+            <w:r>
+              <w:rPr>
+                <w:rStyle w:val="ArialBlack11"/>
+              </w:rPr>
+              <w:t xml:space="preserve">Cash flows from financing activities:</w:t>
+            </w:r>
+          </w:p>
+        </w:tc>
+      </w:tr>
+      <w:tr>
+        <w:trPr/>
+        <w:tc>
+          <w:tcPr>
+            <w:tcW w:w="10500" w:type="dxa"/>
+          </w:tcPr>
+          <w:p>
+            <w:pPr>
+              <w:spacing w:after="0"/>
+            </w:pPr>
+            <w:r>
+              <w:rPr>
+                <w:rStyle w:val="Arial11"/>
+              </w:rPr>
+              <w:t xml:space="preserve">Proceeds from issuance of ordinary shares</w:t>
+            </w:r>
+          </w:p>
+        </w:tc>
+        <w:tc>
+          <w:tcPr>
+            <w:tcW w:w="1750" w:type="dxa"/>
+          </w:tcPr>
+          <w:p>
+            <w:pPr>
+              <w:jc w:val="center"/>
+              <w:spacing w:after="0"/>
+            </w:pPr>
+            <w:r>
+              <w:rPr>
+                <w:rStyle w:val="Arial11"/>
+              </w:rPr>
+              <w:t xml:space="preserve">-</w:t>
+            </w:r>
+          </w:p>
+        </w:tc>
+      </w:tr>
+      <w:tr>
+        <w:trPr/>
+        <w:tc>
+          <w:tcPr>
+            <w:tcW w:w="10500" w:type="dxa"/>
+          </w:tcPr>
+          <w:p>
+            <w:pPr>
+              <w:spacing w:after="0"/>
+            </w:pPr>
+            <w:r>
+              <w:rPr>
+                <w:rStyle w:val="Arial11"/>
+              </w:rPr>
+              <w:t xml:space="preserve">(Advances)/repayment from a shareholder</w:t>
+            </w:r>
+          </w:p>
+        </w:tc>
+        <w:tc>
+          <w:tcPr>
+            <w:tcW w:w="1750" w:type="dxa"/>
+          </w:tcPr>
+          <w:p>
+            <w:pPr>
+              <w:jc w:val="center"/>
+              <w:spacing w:after="0"/>
+            </w:pPr>
+            <w:r>
+              <w:rPr>
+                <w:rStyle w:val="Arial11"/>
+              </w:rPr>
+              <w:t xml:space="preserve">-</w:t>
+            </w:r>
+          </w:p>
+        </w:tc>
+      </w:tr>
+      <w:tr>
+        <w:trPr/>
+        <w:tc>
+          <w:tcPr>
+            <w:tcW w:w="10500" w:type="dxa"/>
+          </w:tcPr>
+          <w:p>
             <w:pPr/>
             <w:r>
               <w:rPr>
-                <w:rStyle w:val="ArialBlack11"/>
-              </w:rPr>
-              <w:t xml:space="preserve">Net cash (used in) investing activities</w:t>
+                <w:rStyle w:val="Arial11"/>
+              </w:rPr>
+              <w:t xml:space="preserve">Interest paid</w:t>
             </w:r>
           </w:p>
         </w:tc>
@@ -2676,7 +2298,7 @@
               <w:rPr>
                 <w:rStyle w:val="Arial11"/>
               </w:rPr>
-              <w:t xml:space="preserve">(42,065)</w:t>
+              <w:t xml:space="preserve">-</w:t>
             </w:r>
           </w:p>
         </w:tc>
@@ -2688,103 +2310,12 @@
             <w:tcW w:w="10500" w:type="dxa"/>
           </w:tcPr>
           <w:p>
-            <w:pPr>
-              <w:spacing w:after="0"/>
-            </w:pPr>
+            <w:pPr/>
             <w:r>
               <w:rPr>
                 <w:rStyle w:val="ArialBlack11"/>
               </w:rPr>
-              <w:t xml:space="preserve">Cash flows from financing activities:</w:t>
-            </w:r>
-          </w:p>
-        </w:tc>
-      </w:tr>
-      <w:tr>
-        <w:trPr/>
-        <w:tc>
-          <w:tcPr>
-            <w:tcW w:w="10500" w:type="dxa"/>
-          </w:tcPr>
-          <w:p>
-            <w:pPr>
-              <w:spacing w:after="0"/>
-            </w:pPr>
-            <w:r>
-              <w:rPr>
-                <w:rStyle w:val="Arial11"/>
-              </w:rPr>
-              <w:t xml:space="preserve">Proceeds from issuance of ordinary shares</w:t>
-            </w:r>
-          </w:p>
-        </w:tc>
-        <w:tc>
-          <w:tcPr>
-            <w:tcW w:w="1750" w:type="dxa"/>
-          </w:tcPr>
-          <w:p>
-            <w:pPr>
-              <w:jc w:val="center"/>
-              <w:spacing w:after="0"/>
-            </w:pPr>
-            <w:r>
-              <w:rPr>
-                <w:rStyle w:val="Arial11"/>
-              </w:rPr>
-              <w:t xml:space="preserve">-</w:t>
-            </w:r>
-          </w:p>
-        </w:tc>
-      </w:tr>
-      <w:tr>
-        <w:trPr/>
-        <w:tc>
-          <w:tcPr>
-            <w:tcW w:w="10500" w:type="dxa"/>
-          </w:tcPr>
-          <w:p>
-            <w:pPr>
-              <w:spacing w:after="0"/>
-            </w:pPr>
-            <w:r>
-              <w:rPr>
-                <w:rStyle w:val="Arial11"/>
-              </w:rPr>
-              <w:t xml:space="preserve">(Advances)/repayment from a shareholder</w:t>
-            </w:r>
-          </w:p>
-        </w:tc>
-        <w:tc>
-          <w:tcPr>
-            <w:tcW w:w="1750" w:type="dxa"/>
-          </w:tcPr>
-          <w:p>
-            <w:pPr>
-              <w:jc w:val="center"/>
-              <w:spacing w:after="0"/>
-            </w:pPr>
-            <w:r>
-              <w:rPr>
-                <w:rStyle w:val="Arial11"/>
-              </w:rPr>
-              <w:t xml:space="preserve">(453,412)</w:t>
-            </w:r>
-          </w:p>
-        </w:tc>
-      </w:tr>
-      <w:tr>
-        <w:trPr/>
-        <w:tc>
-          <w:tcPr>
-            <w:tcW w:w="10500" w:type="dxa"/>
-          </w:tcPr>
-          <w:p>
-            <w:pPr/>
-            <w:r>
-              <w:rPr>
-                <w:rStyle w:val="Arial11"/>
-              </w:rPr>
-              <w:t xml:space="preserve">Interest paid</w:t>
+              <w:t xml:space="preserve">Net cash generated from financing activities</w:t>
             </w:r>
           </w:p>
         </w:tc>
@@ -2804,7 +2335,7 @@
               <w:rPr>
                 <w:rStyle w:val="Arial11"/>
               </w:rPr>
-              <w:t xml:space="preserve">(191)</w:t>
+              <w:t xml:space="preserve">-</w:t>
             </w:r>
           </w:p>
         </w:tc>
@@ -2816,12 +2347,50 @@
             <w:tcW w:w="10500" w:type="dxa"/>
           </w:tcPr>
           <w:p>
-            <w:pPr/>
+            <w:pPr>
+              <w:spacing w:after="0"/>
+            </w:pPr>
+            <w:r>
+              <w:rPr>
+                <w:rStyle w:val="Arial11"/>
+              </w:rPr>
+              <w:t xml:space="preserve">Net decrease in cash and cash equivalents</w:t>
+            </w:r>
+          </w:p>
+        </w:tc>
+        <w:tc>
+          <w:tcPr>
+            <w:tcW w:w="1750" w:type="dxa"/>
+          </w:tcPr>
+          <w:p>
+            <w:pPr>
+              <w:jc w:val="center"/>
+              <w:spacing w:after="0"/>
+            </w:pPr>
+            <w:r>
+              <w:rPr>
+                <w:rStyle w:val="Arial11"/>
+              </w:rPr>
+              <w:t xml:space="preserve">(8,975)</w:t>
+            </w:r>
+          </w:p>
+        </w:tc>
+      </w:tr>
+      <w:tr>
+        <w:trPr/>
+        <w:tc>
+          <w:tcPr>
+            <w:tcW w:w="10500" w:type="dxa"/>
+          </w:tcPr>
+          <w:p>
+            <w:pPr>
+              <w:spacing w:after="0"/>
+            </w:pPr>
             <w:r>
               <w:rPr>
                 <w:rStyle w:val="ArialBlack11"/>
               </w:rPr>
-              <w:t xml:space="preserve">Net cash (used in) financing activities</w:t>
+              <w:t xml:space="preserve">Cash and cash equivalents at end of financial year/period</w:t>
             </w:r>
           </w:p>
         </w:tc>
@@ -2841,121 +2410,7 @@
               <w:rPr>
                 <w:rStyle w:val="Arial11"/>
               </w:rPr>
-              <w:t xml:space="preserve">(453,603)</w:t>
-            </w:r>
-          </w:p>
-        </w:tc>
-      </w:tr>
-      <w:tr>
-        <w:trPr/>
-        <w:tc>
-          <w:tcPr>
-            <w:tcW w:w="10500" w:type="dxa"/>
-          </w:tcPr>
-          <w:p>
-            <w:pPr>
-              <w:spacing w:after="0"/>
-            </w:pPr>
-            <w:r>
-              <w:rPr>
-                <w:rStyle w:val="Arial11"/>
-              </w:rPr>
-              <w:t xml:space="preserve">Net increase in cash and cash equivalents</w:t>
-            </w:r>
-          </w:p>
-        </w:tc>
-        <w:tc>
-          <w:tcPr>
-            <w:tcW w:w="1750" w:type="dxa"/>
-          </w:tcPr>
-          <w:p>
-            <w:pPr>
-              <w:jc w:val="center"/>
-              <w:spacing w:after="0"/>
-            </w:pPr>
-            <w:r>
-              <w:rPr>
-                <w:rStyle w:val="Arial11"/>
-              </w:rPr>
-              <w:t xml:space="preserve">742,167</w:t>
-            </w:r>
-          </w:p>
-        </w:tc>
-      </w:tr>
-      <w:tr>
-        <w:trPr/>
-        <w:tc>
-          <w:tcPr>
-            <w:tcW w:w="10500" w:type="dxa"/>
-          </w:tcPr>
-          <w:p>
-            <w:pPr>
-              <w:spacing w:after="0"/>
-            </w:pPr>
-            <w:r>
-              <w:rPr>
-                <w:rStyle w:val="Arial11"/>
-              </w:rPr>
-              <w:t xml:space="preserve">Cash and cash equivalents at beginning of financial year/period</w:t>
-            </w:r>
-          </w:p>
-        </w:tc>
-        <w:tc>
-          <w:tcPr>
-            <w:tcW w:w="1750" w:type="dxa"/>
-            <w:tcBorders>
-              <w:bottom w:val="single" w:sz="1" w:color="000000"/>
-            </w:tcBorders>
-          </w:tcPr>
-          <w:p>
-            <w:pPr>
-              <w:jc w:val="center"/>
-              <w:spacing w:after="0"/>
-            </w:pPr>
-            <w:r>
-              <w:rPr>
-                <w:rStyle w:val="Arial11"/>
-              </w:rPr>
-              <w:t xml:space="preserve">-</w:t>
-            </w:r>
-          </w:p>
-        </w:tc>
-      </w:tr>
-      <w:tr>
-        <w:trPr/>
-        <w:tc>
-          <w:tcPr>
-            <w:tcW w:w="10500" w:type="dxa"/>
-          </w:tcPr>
-          <w:p>
-            <w:pPr>
-              <w:spacing w:after="0"/>
-            </w:pPr>
-            <w:r>
-              <w:rPr>
-                <w:rStyle w:val="ArialBlack11"/>
-              </w:rPr>
-              <w:t xml:space="preserve">Cash and cash equivalents at end of financial year/period</w:t>
-            </w:r>
-          </w:p>
-        </w:tc>
-        <w:tc>
-          <w:tcPr>
-            <w:tcW w:w="1750" w:type="dxa"/>
-            <w:tcBorders>
-              <w:bottom w:val="single" w:sz="1" w:color="000000"/>
-            </w:tcBorders>
-          </w:tcPr>
-          <w:p>
-            <w:pPr>
-              <w:jc w:val="center"/>
-              <w:spacing w:after="0"/>
-            </w:pPr>
-            <w:r>
-              <w:rPr>
-                <w:rStyle w:val="Arial11"/>
-              </w:rPr>
-              <w:t xml:space="preserve">742,167</w:t>
+              <w:t xml:space="preserve">(8,975)</w:t>
             </w:r>
           </w:p>
         </w:tc>
@@ -3016,18 +2471,18 @@
         <w:rPr>
           <w:rStyle w:val="Arial11"/>
         </w:rPr>
-        <w:t xml:space="preserve">	The Company’s principal activities are those to carry-on the businesses of wer</w:t>
-      </w:r>
-    </w:p>
-    <w:p>
-      <w:pPr>
-        <w:pStyle w:val="justifiedParagraph"/>
-      </w:pPr>
-      <w:r>
-        <w:rPr>
-          <w:rStyle w:val="Arial11"/>
-        </w:rPr>
-        <w:t xml:space="preserve">	The Company’s registered office is at ewr</w:t>
+        <w:t xml:space="preserve">	The Company’s principal activities are those to carry-on the businesses of sd</w:t>
+      </w:r>
+    </w:p>
+    <w:p>
+      <w:pPr>
+        <w:pStyle w:val="justifiedParagraph"/>
+      </w:pPr>
+      <w:r>
+        <w:rPr>
+          <w:rStyle w:val="Arial11"/>
+        </w:rPr>
+        <w:t xml:space="preserve">	The Company’s registered office is at df</w:t>
       </w:r>
     </w:p>
     <w:p>
@@ -3127,7 +2582,7 @@
         <w:rPr>
           <w:rStyle w:val="Arial11"/>
         </w:rPr>
-        <w:t xml:space="preserve">	On November 11 2016 the Company adopted the new or amended FRS and 	Interpretations to FRS (“INT FRS”) that are mandatory for application for the financial 	year. The adoption of these new or amended FRS and INT FRS did not result 	insubstantial changes of the Company’s accounting policies and had no material 	effect on the amounts reported for the current or prior financial period.</w:t>
+        <w:t xml:space="preserve">	On July 11 2018 the Company adopted the new or amended FRS and 	Interpretations to FRS (“INT FRS”) that are mandatory for application for the financial 	year. The adoption of these new or amended FRS and INT FRS did not result 	insubstantial changes of the Company’s accounting policies and had no material 	effect on the amounts reported for the current or prior financial period.</w:t>
       </w:r>
     </w:p>
     <w:p>
@@ -4494,24 +3949,24 @@
             <w:pPr/>
             <w:r>
               <w:rPr/>
-              <w:t xml:space="preserve">Office Equipment At Cost</w:t>
-            </w:r>
-          </w:p>
-        </w:tc>
-        <w:tc>
-          <w:tcPr>
-            <w:tcW w:w="1750" w:type="dxa"/>
-          </w:tcPr>
-          <w:p>
-            <w:pPr>
-              <w:jc w:val="center"/>
-              <w:spacing w:after="0"/>
-            </w:pPr>
-            <w:r>
-              <w:rPr>
-                <w:rStyle w:val="Arial11"/>
-              </w:rPr>
-              <w:t xml:space="preserve">2,808</w:t>
+              <w:t xml:space="preserve">Income Tax Expenses</w:t>
+            </w:r>
+          </w:p>
+        </w:tc>
+        <w:tc>
+          <w:tcPr>
+            <w:tcW w:w="1750" w:type="dxa"/>
+          </w:tcPr>
+          <w:p>
+            <w:pPr>
+              <w:jc w:val="center"/>
+              <w:spacing w:after="0"/>
+            </w:pPr>
+            <w:r>
+              <w:rPr>
+                <w:rStyle w:val="Arial11"/>
+              </w:rPr>
+              <w:t xml:space="preserve">99,641</w:t>
             </w:r>
           </w:p>
         </w:tc>
@@ -4541,7 +3996,7 @@
               <w:rPr>
                 <w:rStyle w:val="Arial11"/>
               </w:rPr>
-              <w:t xml:space="preserve">2,808</w:t>
+              <w:t xml:space="preserve">99,641</w:t>
             </w:r>
           </w:p>
         </w:tc>
@@ -4551,6 +4006,231 @@
         <w:tc>
           <w:tcPr>
             <w:tcW w:w="7000" w:type="dxa"/>
+          </w:tcPr>
+          <w:p/>
+        </w:tc>
+      </w:tr>
+      <w:tr>
+        <w:trPr/>
+        <w:tc>
+          <w:tcPr>
+            <w:tcW w:w="8750" w:type="dxa"/>
+          </w:tcPr>
+          <w:p>
+            <w:pPr>
+              <w:numPr>
+                <w:ilvl w:val="0"/>
+                <w:numId w:val="7"/>
+              </w:numPr>
+            </w:pPr>
+            <w:r>
+              <w:rPr/>
+              <w:t xml:space="preserve">TRADE AND OTHER PAYABLES</w:t>
+            </w:r>
+          </w:p>
+        </w:tc>
+      </w:tr>
+      <w:tr>
+        <w:trPr/>
+        <w:tc>
+          <w:tcPr>
+            <w:tcW w:w="8750" w:type="dxa"/>
+          </w:tcPr>
+          <w:p/>
+        </w:tc>
+        <w:tc>
+          <w:tcPr>
+            <w:tcW w:w="1750" w:type="dxa"/>
+          </w:tcPr>
+          <w:p>
+            <w:pPr/>
+            <w:r>
+              <w:rPr/>
+              <w:t xml:space="preserve">01.01.2016</w:t>
+            </w:r>
+          </w:p>
+          <w:p>
+            <w:pPr>
+              <w:jc w:val="center"/>
+              <w:spacing w:after="0"/>
+            </w:pPr>
+            <w:r>
+              <w:rPr>
+                <w:rStyle w:val="Arial11"/>
+              </w:rPr>
+              <w:t xml:space="preserve">to</w:t>
+            </w:r>
+          </w:p>
+          <w:p>
+            <w:pPr/>
+            <w:r>
+              <w:rPr>
+                <w:rStyle w:val="TableUnderline"/>
+              </w:rPr>
+              <w:t xml:space="preserve">31.12.2016</w:t>
+            </w:r>
+          </w:p>
+          <w:p>
+            <w:pPr>
+              <w:jc w:val="center"/>
+              <w:spacing w:after="0"/>
+            </w:pPr>
+            <w:r>
+              <w:rPr>
+                <w:rStyle w:val="Arial11"/>
+              </w:rPr>
+              <w:t xml:space="preserve">$</w:t>
+            </w:r>
+          </w:p>
+        </w:tc>
+      </w:tr>
+      <w:tr>
+        <w:trPr/>
+        <w:tc>
+          <w:tcPr>
+            <w:tcW w:w="8750" w:type="dxa"/>
+          </w:tcPr>
+          <w:p>
+            <w:pPr/>
+            <w:r>
+              <w:rPr>
+                <w:rStyle w:val="TableUnderline"/>
+              </w:rPr>
+              <w:t xml:space="preserve">Other payables</w:t>
+            </w:r>
+          </w:p>
+        </w:tc>
+      </w:tr>
+      <w:tr>
+        <w:trPr/>
+        <w:tc>
+          <w:tcPr>
+            <w:tcW w:w="8750" w:type="dxa"/>
+          </w:tcPr>
+          <w:p>
+            <w:pPr/>
+            <w:r>
+              <w:rPr/>
+              <w:t xml:space="preserve">Unrealised Exchange Difference</w:t>
+            </w:r>
+          </w:p>
+        </w:tc>
+        <w:tc>
+          <w:tcPr>
+            <w:tcW w:w="1750" w:type="dxa"/>
+          </w:tcPr>
+          <w:p>
+            <w:pPr>
+              <w:jc w:val="center"/>
+              <w:spacing w:after="0"/>
+            </w:pPr>
+            <w:r>
+              <w:rPr>
+                <w:rStyle w:val="Arial11"/>
+              </w:rPr>
+              <w:t xml:space="preserve">54,685</w:t>
+            </w:r>
+          </w:p>
+        </w:tc>
+      </w:tr>
+      <w:tr>
+        <w:trPr/>
+        <w:tc>
+          <w:tcPr>
+            <w:tcW w:w="8750" w:type="dxa"/>
+          </w:tcPr>
+          <w:p/>
+        </w:tc>
+        <w:tc>
+          <w:tcPr>
+            <w:tcW w:w="1750" w:type="dxa"/>
+            <w:tcBorders>
+              <w:top w:val="single" w:sz="1" w:color="000000"/>
+            </w:tcBorders>
+          </w:tcPr>
+          <w:p>
+            <w:pPr>
+              <w:jc w:val="center"/>
+              <w:spacing w:after="0"/>
+            </w:pPr>
+            <w:r>
+              <w:rPr>
+                <w:rStyle w:val="Arial11"/>
+              </w:rPr>
+              <w:t xml:space="preserve">54,685</w:t>
+            </w:r>
+          </w:p>
+        </w:tc>
+      </w:tr>
+      <w:tr>
+        <w:trPr/>
+        <w:tc>
+          <w:tcPr>
+            <w:tcW w:w="8750" w:type="dxa"/>
+          </w:tcPr>
+          <w:p/>
+        </w:tc>
+      </w:tr>
+      <w:tr>
+        <w:trPr/>
+        <w:tc>
+          <w:tcPr>
+            <w:tcW w:w="8750" w:type="dxa"/>
+          </w:tcPr>
+          <w:p/>
+        </w:tc>
+        <w:tc>
+          <w:tcPr>
+            <w:tcW w:w="1750" w:type="dxa"/>
+            <w:tcBorders>
+              <w:top w:val="single" w:sz="1" w:color="#000000"/>
+              <w:bottom w:val="single" w:sz="18" w:color="#000000"/>
+            </w:tcBorders>
+          </w:tcPr>
+          <w:p>
+            <w:pPr>
+              <w:jc w:val="center"/>
+              <w:spacing w:after="0"/>
+            </w:pPr>
+            <w:r>
+              <w:rPr>
+                <w:rStyle w:val="Arial11"/>
+              </w:rPr>
+              <w:t xml:space="preserve">0</w:t>
+            </w:r>
+          </w:p>
+        </w:tc>
+      </w:tr>
+      <w:tr>
+        <w:trPr/>
+        <w:tc>
+          <w:tcPr>
+            <w:tcW w:w="8750" w:type="dxa"/>
+          </w:tcPr>
+          <w:p/>
+        </w:tc>
+      </w:tr>
+      <w:tr>
+        <w:trPr/>
+        <w:tc>
+          <w:tcPr>
+            <w:tcW w:w="8750" w:type="dxa"/>
+            <w:gridSpan w:val="5"/>
+          </w:tcPr>
+          <w:p>
+            <w:pPr/>
+            <w:r>
+              <w:rPr/>
+              <w:t xml:space="preserve">The amount owing to a shareholder is unsecured, non-trade, interest free and repayable on demand.</w:t>
+            </w:r>
+          </w:p>
+        </w:tc>
+      </w:tr>
+      <w:tr>
+        <w:trPr/>
+        <w:tc>
+          <w:tcPr>
+            <w:tcW w:w="8750" w:type="dxa"/>
           </w:tcPr>
           <w:p/>
         </w:tc>
@@ -4677,24 +4357,24 @@
               <w:rPr>
                 <w:rStyle w:val="Arial11"/>
               </w:rPr>
-              <w:t xml:space="preserve">500,000</w:t>
-            </w:r>
-          </w:p>
-        </w:tc>
-        <w:tc>
-          <w:tcPr>
-            <w:tcW w:w="1750" w:type="dxa"/>
-          </w:tcPr>
-          <w:p>
-            <w:pPr>
-              <w:jc w:val="center"/>
-              <w:spacing w:after="0"/>
-            </w:pPr>
-            <w:r>
-              <w:rPr>
-                <w:rStyle w:val="Arial11"/>
-              </w:rPr>
-              <w:t xml:space="preserve">500,000</w:t>
+              <w:t xml:space="preserve">65,000</w:t>
+            </w:r>
+          </w:p>
+        </w:tc>
+        <w:tc>
+          <w:tcPr>
+            <w:tcW w:w="1750" w:type="dxa"/>
+          </w:tcPr>
+          <w:p>
+            <w:pPr>
+              <w:jc w:val="center"/>
+              <w:spacing w:after="0"/>
+            </w:pPr>
+            <w:r>
+              <w:rPr>
+                <w:rStyle w:val="Arial11"/>
+              </w:rPr>
+              <w:t xml:space="preserve">65,000</w:t>
             </w:r>
           </w:p>
         </w:tc>
@@ -4758,24 +4438,24 @@
               <w:rPr>
                 <w:rStyle w:val="Arial11"/>
               </w:rPr>
-              <w:t xml:space="preserve">500,000</w:t>
-            </w:r>
-          </w:p>
-        </w:tc>
-        <w:tc>
-          <w:tcPr>
-            <w:tcW w:w="1750" w:type="dxa"/>
-          </w:tcPr>
-          <w:p>
-            <w:pPr>
-              <w:jc w:val="center"/>
-              <w:spacing w:after="0"/>
-            </w:pPr>
-            <w:r>
-              <w:rPr>
-                <w:rStyle w:val="Arial11"/>
-              </w:rPr>
-              <w:t xml:space="preserve">500,000</w:t>
+              <w:t xml:space="preserve">65,000</w:t>
+            </w:r>
+          </w:p>
+        </w:tc>
+        <w:tc>
+          <w:tcPr>
+            <w:tcW w:w="1750" w:type="dxa"/>
+          </w:tcPr>
+          <w:p>
+            <w:pPr>
+              <w:jc w:val="center"/>
+              <w:spacing w:after="0"/>
+            </w:pPr>
+            <w:r>
+              <w:rPr>
+                <w:rStyle w:val="Arial11"/>
+              </w:rPr>
+              <w:t xml:space="preserve">65,000</w:t>
             </w:r>
           </w:p>
         </w:tc>
@@ -5086,7 +4766,7 @@
               <w:rPr>
                 <w:rStyle w:val="Arial11"/>
               </w:rPr>
-              <w:t xml:space="preserve">39,257</w:t>
+              <w:t xml:space="preserve">7,607</w:t>
             </w:r>
           </w:p>
         </w:tc>
@@ -5106,7 +4786,7 @@
               <w:rPr>
                 <w:rStyle w:val="Arial11"/>
               </w:rPr>
-              <w:t xml:space="preserve">2,808</w:t>
+              <w:t xml:space="preserve">1,368</w:t>
             </w:r>
           </w:p>
         </w:tc>
@@ -5126,7 +4806,7 @@
               <w:rPr>
                 <w:rStyle w:val="Arial11"/>
               </w:rPr>
-              <w:t xml:space="preserve">42,065</w:t>
+              <w:t xml:space="preserve">8,975</w:t>
             </w:r>
           </w:p>
         </w:tc>
@@ -5162,7 +4842,7 @@
               <w:rPr>
                 <w:rStyle w:val="Arial11"/>
               </w:rPr>
-              <w:t xml:space="preserve">39,257</w:t>
+              <w:t xml:space="preserve">7,607</w:t>
             </w:r>
           </w:p>
         </w:tc>
@@ -5183,7 +4863,7 @@
               <w:rPr>
                 <w:rStyle w:val="Arial11"/>
               </w:rPr>
-              <w:t xml:space="preserve">2,808</w:t>
+              <w:t xml:space="preserve">1,368</w:t>
             </w:r>
           </w:p>
         </w:tc>
@@ -5204,7 +4884,7 @@
               <w:rPr>
                 <w:rStyle w:val="Arial11"/>
               </w:rPr>
-              <w:t xml:space="preserve">42,065</w:t>
+              <w:t xml:space="preserve">8,975</w:t>
             </w:r>
           </w:p>
         </w:tc>
@@ -5331,7 +5011,7 @@
               <w:rPr>
                 <w:rStyle w:val="Arial11"/>
               </w:rPr>
-              <w:t xml:space="preserve">9,685</w:t>
+              <w:t xml:space="preserve">7,607</w:t>
             </w:r>
           </w:p>
         </w:tc>
@@ -5351,7 +5031,7 @@
               <w:rPr>
                 <w:rStyle w:val="Arial11"/>
               </w:rPr>
-              <w:t xml:space="preserve">1,392</w:t>
+              <w:t xml:space="preserve">456</w:t>
             </w:r>
           </w:p>
         </w:tc>
@@ -5371,7 +5051,7 @@
               <w:rPr>
                 <w:rStyle w:val="Arial11"/>
               </w:rPr>
-              <w:t xml:space="preserve">11,077</w:t>
+              <w:t xml:space="preserve">8,063</w:t>
             </w:r>
           </w:p>
         </w:tc>
@@ -5407,7 +5087,7 @@
               <w:rPr>
                 <w:rStyle w:val="Arial11"/>
               </w:rPr>
-              <w:t xml:space="preserve">9,685</w:t>
+              <w:t xml:space="preserve">7,607</w:t>
             </w:r>
           </w:p>
         </w:tc>
@@ -5428,7 +5108,7 @@
               <w:rPr>
                 <w:rStyle w:val="Arial11"/>
               </w:rPr>
-              <w:t xml:space="preserve">1,392</w:t>
+              <w:t xml:space="preserve">456</w:t>
             </w:r>
           </w:p>
         </w:tc>
@@ -5449,7 +5129,7 @@
               <w:rPr>
                 <w:rStyle w:val="Arial11"/>
               </w:rPr>
-              <w:t xml:space="preserve">11,077</w:t>
+              <w:t xml:space="preserve">8,063</w:t>
             </w:r>
           </w:p>
         </w:tc>
@@ -5510,7 +5190,7 @@
               <w:rPr>
                 <w:rStyle w:val="Arial11"/>
               </w:rPr>
-              <w:t xml:space="preserve">29,572</w:t>
+              <w:t xml:space="preserve">-</w:t>
             </w:r>
           </w:p>
         </w:tc>
@@ -5530,7 +5210,7 @@
               <w:rPr>
                 <w:rStyle w:val="Arial11"/>
               </w:rPr>
-              <w:t xml:space="preserve">1,416</w:t>
+              <w:t xml:space="preserve">912</w:t>
             </w:r>
           </w:p>
         </w:tc>
@@ -5550,7 +5230,7 @@
               <w:rPr>
                 <w:rStyle w:val="Arial11"/>
               </w:rPr>
-              <w:t xml:space="preserve">30,988</w:t>
+              <w:t xml:space="preserve">912</w:t>
             </w:r>
           </w:p>
         </w:tc>
@@ -6145,7 +5825,7 @@
               <w:rPr>
                 <w:rStyle w:val="Arial11"/>
               </w:rPr>
-              <w:t xml:space="preserve">2,168,614</w:t>
+              <w:t xml:space="preserve">-</w:t>
             </w:r>
           </w:p>
         </w:tc>
@@ -6184,7 +5864,7 @@
               <w:rPr>
                 <w:rStyle w:val="Arial11"/>
               </w:rPr>
-              <w:t xml:space="preserve">1,338,882</w:t>
+              <w:t xml:space="preserve">1,978,616</w:t>
             </w:r>
           </w:p>
         </w:tc>
@@ -6201,24 +5881,24 @@
               <w:rPr>
                 <w:rStyle w:val="ArialBlack11"/>
               </w:rPr>
-              <w:t xml:space="preserve">Gross profit</w:t>
-            </w:r>
-          </w:p>
-        </w:tc>
-        <w:tc>
-          <w:tcPr>
-            <w:tcW w:w="1750" w:type="dxa"/>
-          </w:tcPr>
-          <w:p>
-            <w:pPr>
-              <w:jc w:val="center"/>
-              <w:spacing w:after="0"/>
-            </w:pPr>
-            <w:r>
-              <w:rPr>
-                <w:rStyle w:val="Arial11"/>
-              </w:rPr>
-              <w:t xml:space="preserve">829,732</w:t>
+              <w:t xml:space="preserve">Gross </w:t>
+            </w:r>
+          </w:p>
+        </w:tc>
+        <w:tc>
+          <w:tcPr>
+            <w:tcW w:w="1750" w:type="dxa"/>
+          </w:tcPr>
+          <w:p>
+            <w:pPr>
+              <w:jc w:val="center"/>
+              <w:spacing w:after="0"/>
+            </w:pPr>
+            <w:r>
+              <w:rPr>
+                <w:rStyle w:val="Arial11"/>
+              </w:rPr>
+              <w:t xml:space="preserve">-</w:t>
             </w:r>
           </w:p>
         </w:tc>
@@ -6330,7 +6010,7 @@
               <w:rPr>
                 <w:rStyle w:val="Arial11"/>
               </w:rPr>
-              <w:t xml:space="preserve">62,733</w:t>
+              <w:t xml:space="preserve">-</w:t>
             </w:r>
           </w:p>
         </w:tc>
@@ -6356,7 +6036,7 @@
               <w:rPr>
                 <w:rStyle w:val="Arial11"/>
               </w:rPr>
-              <w:t xml:space="preserve">62,733</w:t>
+              <w:t xml:space="preserve">-</w:t>
             </w:r>
           </w:p>
         </w:tc>
@@ -6417,7 +6097,7 @@
               <w:rPr>
                 <w:rStyle w:val="Arial11"/>
               </w:rPr>
-              <w:t xml:space="preserve">237,327</w:t>
+              <w:t xml:space="preserve">-</w:t>
             </w:r>
           </w:p>
         </w:tc>
@@ -6452,42 +6132,7 @@
               <w:rPr>
                 <w:rStyle w:val="Arial11"/>
               </w:rPr>
-              <w:t xml:space="preserve">1,049</w:t>
-            </w:r>
-          </w:p>
-        </w:tc>
-      </w:tr>
-      <w:tr>
-        <w:trPr/>
-        <w:tc>
-          <w:tcPr>
-            <w:tcW w:w="10500" w:type="dxa"/>
-          </w:tcPr>
-          <w:p>
-            <w:pPr/>
-            <w:r>
-              <w:rPr>
-                <w:rStyle w:val="Arial11"/>
-              </w:rPr>
-              <w:t xml:space="preserve">Finance Expenses </w:t>
-            </w:r>
-            <w:r>
-              <w:rPr>
-                <w:rStyle w:val="Arial11Italic"/>
-              </w:rPr>
-              <w:t xml:space="preserve">(Appendix II)</w:t>
-            </w:r>
-          </w:p>
-          <w:p>
-            <w:pPr>
-              <w:jc w:val="center"/>
-              <w:spacing w:after="0"/>
-            </w:pPr>
-            <w:r>
-              <w:rPr>
-                <w:rStyle w:val="Arial11"/>
-              </w:rPr>
-              <w:t xml:space="preserve">191</w:t>
+              <w:t xml:space="preserve">-</w:t>
             </w:r>
           </w:p>
         </w:tc>
@@ -6516,7 +6161,7 @@
               <w:rPr>
                 <w:rStyle w:val="Arial11"/>
               </w:rPr>
-              <w:t xml:space="preserve">(238,567)</w:t>
+              <w:t xml:space="preserve">-</w:t>
             </w:r>
           </w:p>
         </w:tc>
@@ -6553,7 +6198,7 @@
               <w:rPr>
                 <w:rStyle w:val="Arial11"/>
               </w:rPr>
-              <w:t xml:space="preserve">653,898</w:t>
+              <w:t xml:space="preserve">-</w:t>
             </w:r>
           </w:p>
         </w:tc>
@@ -6661,36 +6306,22 @@
           <w:tcPr>
             <w:tcW w:w="10500" w:type="dxa"/>
           </w:tcPr>
-          <w:p>
-            <w:pPr>
-              <w:spacing w:after="0"/>
-            </w:pPr>
-            <w:r>
-              <w:rPr>
-                <w:rStyle w:val="Arial11"/>
-              </w:rPr>
-              <w:t xml:space="preserve">Accounting fee</w:t>
-            </w:r>
-          </w:p>
-        </w:tc>
-        <w:tc>
-          <w:tcPr>
-            <w:tcW w:w="1750" w:type="dxa"/>
-            <w:tcBorders>
-              <w:top w:val="single" w:sz="1" w:color="#000000"/>
-              <w:right w:val="single" w:sz="1" w:color="#000000"/>
-            </w:tcBorders>
-          </w:tcPr>
-          <w:p>
-            <w:pPr>
-              <w:jc w:val="center"/>
-              <w:spacing w:after="0"/>
-            </w:pPr>
-            <w:r>
-              <w:rPr>
-                <w:rStyle w:val="Arial11"/>
-              </w:rPr>
-              <w:t xml:space="preserve">5,100</w:t>
+          <w:p/>
+        </w:tc>
+        <w:tc>
+          <w:tcPr>
+            <w:tcW w:w="1750" w:type="dxa"/>
+          </w:tcPr>
+          <w:p>
+            <w:pPr>
+              <w:jc w:val="center"/>
+              <w:spacing w:after="0"/>
+            </w:pPr>
+            <w:r>
+              <w:rPr>
+                <w:rStyle w:val="Arial11"/>
+              </w:rPr>
+              <w:t xml:space="preserve">-</w:t>
             </w:r>
           </w:p>
         </w:tc>
@@ -6707,29 +6338,9 @@
             </w:pPr>
             <w:r>
               <w:rPr>
-                <w:rStyle w:val="Arial11"/>
-              </w:rPr>
-              <w:t xml:space="preserve">Business entertainment</w:t>
-            </w:r>
-          </w:p>
-        </w:tc>
-        <w:tc>
-          <w:tcPr>
-            <w:tcW w:w="1750" w:type="dxa"/>
-            <w:tcBorders>
-              <w:right w:val="single" w:sz="1" w:color="#000000"/>
-            </w:tcBorders>
-          </w:tcPr>
-          <w:p>
-            <w:pPr>
-              <w:jc w:val="center"/>
-              <w:spacing w:after="0"/>
-            </w:pPr>
-            <w:r>
-              <w:rPr>
-                <w:rStyle w:val="Arial11"/>
-              </w:rPr>
-              <w:t xml:space="preserve">722</w:t>
+                <w:rStyle w:val="TableUnderline"/>
+              </w:rPr>
+              <w:t xml:space="preserve">Distribution and marketing expenses</w:t>
             </w:r>
           </w:p>
         </w:tc>
@@ -6740,35 +6351,22 @@
           <w:tcPr>
             <w:tcW w:w="10500" w:type="dxa"/>
           </w:tcPr>
-          <w:p>
-            <w:pPr>
-              <w:spacing w:after="0"/>
-            </w:pPr>
-            <w:r>
-              <w:rPr>
-                <w:rStyle w:val="Arial11"/>
-              </w:rPr>
-              <w:t xml:space="preserve">Bank Charges</w:t>
-            </w:r>
-          </w:p>
-        </w:tc>
-        <w:tc>
-          <w:tcPr>
-            <w:tcW w:w="1750" w:type="dxa"/>
-            <w:tcBorders>
-              <w:right w:val="single" w:sz="1" w:color="#000000"/>
-            </w:tcBorders>
-          </w:tcPr>
-          <w:p>
-            <w:pPr>
-              <w:jc w:val="center"/>
-              <w:spacing w:after="0"/>
-            </w:pPr>
-            <w:r>
-              <w:rPr>
-                <w:rStyle w:val="Arial11"/>
-              </w:rPr>
-              <w:t xml:space="preserve">472</w:t>
+          <w:p/>
+        </w:tc>
+        <w:tc>
+          <w:tcPr>
+            <w:tcW w:w="1750" w:type="dxa"/>
+          </w:tcPr>
+          <w:p>
+            <w:pPr>
+              <w:jc w:val="center"/>
+              <w:spacing w:after="0"/>
+            </w:pPr>
+            <w:r>
+              <w:rPr>
+                <w:rStyle w:val="Arial11"/>
+              </w:rPr>
+              <w:t xml:space="preserve">-</w:t>
             </w:r>
           </w:p>
         </w:tc>
@@ -6785,29 +6383,9 @@
             </w:pPr>
             <w:r>
               <w:rPr>
-                <w:rStyle w:val="Arial11"/>
-              </w:rPr>
-              <w:t xml:space="preserve">Compilation fee</w:t>
-            </w:r>
-          </w:p>
-        </w:tc>
-        <w:tc>
-          <w:tcPr>
-            <w:tcW w:w="1750" w:type="dxa"/>
-            <w:tcBorders>
-              <w:right w:val="single" w:sz="1" w:color="#000000"/>
-            </w:tcBorders>
-          </w:tcPr>
-          <w:p>
-            <w:pPr>
-              <w:jc w:val="center"/>
-              <w:spacing w:after="0"/>
-            </w:pPr>
-            <w:r>
-              <w:rPr>
-                <w:rStyle w:val="Arial11"/>
-              </w:rPr>
-              <w:t xml:space="preserve">900</w:t>
+                <w:rStyle w:val="TableUnderline"/>
+              </w:rPr>
+              <w:t xml:space="preserve">Finance expenses</w:t>
             </w:r>
           </w:p>
         </w:tc>
@@ -6818,670 +6396,6 @@
           <w:tcPr>
             <w:tcW w:w="10500" w:type="dxa"/>
           </w:tcPr>
-          <w:p>
-            <w:pPr>
-              <w:spacing w:after="0"/>
-            </w:pPr>
-            <w:r>
-              <w:rPr>
-                <w:rStyle w:val="Arial11"/>
-              </w:rPr>
-              <w:t xml:space="preserve">Depreciation</w:t>
-            </w:r>
-          </w:p>
-        </w:tc>
-        <w:tc>
-          <w:tcPr>
-            <w:tcW w:w="1750" w:type="dxa"/>
-            <w:tcBorders>
-              <w:right w:val="single" w:sz="1" w:color="#000000"/>
-            </w:tcBorders>
-          </w:tcPr>
-          <w:p>
-            <w:pPr>
-              <w:jc w:val="center"/>
-              <w:spacing w:after="0"/>
-            </w:pPr>
-            <w:r>
-              <w:rPr>
-                <w:rStyle w:val="Arial11"/>
-              </w:rPr>
-              <w:t xml:space="preserve">3,014</w:t>
-            </w:r>
-          </w:p>
-        </w:tc>
-      </w:tr>
-      <w:tr>
-        <w:trPr/>
-        <w:tc>
-          <w:tcPr>
-            <w:tcW w:w="10500" w:type="dxa"/>
-          </w:tcPr>
-          <w:p>
-            <w:pPr>
-              <w:spacing w:after="0"/>
-            </w:pPr>
-            <w:r>
-              <w:rPr>
-                <w:rStyle w:val="Arial11"/>
-              </w:rPr>
-              <w:t xml:space="preserve">Director Remuneration</w:t>
-            </w:r>
-          </w:p>
-        </w:tc>
-        <w:tc>
-          <w:tcPr>
-            <w:tcW w:w="1750" w:type="dxa"/>
-            <w:tcBorders>
-              <w:right w:val="single" w:sz="1" w:color="#000000"/>
-            </w:tcBorders>
-          </w:tcPr>
-          <w:p>
-            <w:pPr>
-              <w:jc w:val="center"/>
-              <w:spacing w:after="0"/>
-            </w:pPr>
-            <w:r>
-              <w:rPr>
-                <w:rStyle w:val="Arial11"/>
-              </w:rPr>
-              <w:t xml:space="preserve">36,000</w:t>
-            </w:r>
-          </w:p>
-        </w:tc>
-      </w:tr>
-      <w:tr>
-        <w:trPr/>
-        <w:tc>
-          <w:tcPr>
-            <w:tcW w:w="10500" w:type="dxa"/>
-          </w:tcPr>
-          <w:p>
-            <w:pPr>
-              <w:spacing w:after="0"/>
-            </w:pPr>
-            <w:r>
-              <w:rPr>
-                <w:rStyle w:val="Arial11"/>
-              </w:rPr>
-              <w:t xml:space="preserve">Insurance</w:t>
-            </w:r>
-          </w:p>
-        </w:tc>
-        <w:tc>
-          <w:tcPr>
-            <w:tcW w:w="1750" w:type="dxa"/>
-            <w:tcBorders>
-              <w:right w:val="single" w:sz="1" w:color="#000000"/>
-            </w:tcBorders>
-          </w:tcPr>
-          <w:p>
-            <w:pPr>
-              <w:jc w:val="center"/>
-              <w:spacing w:after="0"/>
-            </w:pPr>
-            <w:r>
-              <w:rPr>
-                <w:rStyle w:val="Arial11"/>
-              </w:rPr>
-              <w:t xml:space="preserve">500</w:t>
-            </w:r>
-          </w:p>
-        </w:tc>
-      </w:tr>
-      <w:tr>
-        <w:trPr/>
-        <w:tc>
-          <w:tcPr>
-            <w:tcW w:w="10500" w:type="dxa"/>
-          </w:tcPr>
-          <w:p>
-            <w:pPr>
-              <w:spacing w:after="0"/>
-            </w:pPr>
-            <w:r>
-              <w:rPr>
-                <w:rStyle w:val="Arial11"/>
-              </w:rPr>
-              <w:t xml:space="preserve">Internet expenses</w:t>
-            </w:r>
-          </w:p>
-        </w:tc>
-        <w:tc>
-          <w:tcPr>
-            <w:tcW w:w="1750" w:type="dxa"/>
-            <w:tcBorders>
-              <w:right w:val="single" w:sz="1" w:color="#000000"/>
-            </w:tcBorders>
-          </w:tcPr>
-          <w:p>
-            <w:pPr>
-              <w:jc w:val="center"/>
-              <w:spacing w:after="0"/>
-            </w:pPr>
-            <w:r>
-              <w:rPr>
-                <w:rStyle w:val="Arial11"/>
-              </w:rPr>
-              <w:t xml:space="preserve">88</w:t>
-            </w:r>
-          </w:p>
-        </w:tc>
-      </w:tr>
-      <w:tr>
-        <w:trPr/>
-        <w:tc>
-          <w:tcPr>
-            <w:tcW w:w="10500" w:type="dxa"/>
-          </w:tcPr>
-          <w:p>
-            <w:pPr>
-              <w:spacing w:after="0"/>
-            </w:pPr>
-            <w:r>
-              <w:rPr>
-                <w:rStyle w:val="Arial11"/>
-              </w:rPr>
-              <w:t xml:space="preserve">Late Fees Paid</w:t>
-            </w:r>
-          </w:p>
-        </w:tc>
-        <w:tc>
-          <w:tcPr>
-            <w:tcW w:w="1750" w:type="dxa"/>
-            <w:tcBorders>
-              <w:right w:val="single" w:sz="1" w:color="#000000"/>
-            </w:tcBorders>
-          </w:tcPr>
-          <w:p>
-            <w:pPr>
-              <w:jc w:val="center"/>
-              <w:spacing w:after="0"/>
-            </w:pPr>
-            <w:r>
-              <w:rPr>
-                <w:rStyle w:val="Arial11"/>
-              </w:rPr>
-              <w:t xml:space="preserve">10</w:t>
-            </w:r>
-          </w:p>
-        </w:tc>
-      </w:tr>
-      <w:tr>
-        <w:trPr/>
-        <w:tc>
-          <w:tcPr>
-            <w:tcW w:w="10500" w:type="dxa"/>
-          </w:tcPr>
-          <w:p>
-            <w:pPr>
-              <w:spacing w:after="0"/>
-            </w:pPr>
-            <w:r>
-              <w:rPr>
-                <w:rStyle w:val="Arial11"/>
-              </w:rPr>
-              <w:t xml:space="preserve">Nominee Director Services</w:t>
-            </w:r>
-          </w:p>
-        </w:tc>
-        <w:tc>
-          <w:tcPr>
-            <w:tcW w:w="1750" w:type="dxa"/>
-            <w:tcBorders>
-              <w:right w:val="single" w:sz="1" w:color="#000000"/>
-            </w:tcBorders>
-          </w:tcPr>
-          <w:p>
-            <w:pPr>
-              <w:jc w:val="center"/>
-              <w:spacing w:after="0"/>
-            </w:pPr>
-            <w:r>
-              <w:rPr>
-                <w:rStyle w:val="Arial11"/>
-              </w:rPr>
-              <w:t xml:space="preserve">3,450</w:t>
-            </w:r>
-          </w:p>
-        </w:tc>
-      </w:tr>
-      <w:tr>
-        <w:trPr/>
-        <w:tc>
-          <w:tcPr>
-            <w:tcW w:w="10500" w:type="dxa"/>
-          </w:tcPr>
-          <w:p>
-            <w:pPr>
-              <w:spacing w:after="0"/>
-            </w:pPr>
-            <w:r>
-              <w:rPr>
-                <w:rStyle w:val="Arial11"/>
-              </w:rPr>
-              <w:t xml:space="preserve">Postage and courier</w:t>
-            </w:r>
-          </w:p>
-        </w:tc>
-        <w:tc>
-          <w:tcPr>
-            <w:tcW w:w="1750" w:type="dxa"/>
-            <w:tcBorders>
-              <w:right w:val="single" w:sz="1" w:color="#000000"/>
-            </w:tcBorders>
-          </w:tcPr>
-          <w:p>
-            <w:pPr>
-              <w:jc w:val="center"/>
-              <w:spacing w:after="0"/>
-            </w:pPr>
-            <w:r>
-              <w:rPr>
-                <w:rStyle w:val="Arial11"/>
-              </w:rPr>
-              <w:t xml:space="preserve">4</w:t>
-            </w:r>
-          </w:p>
-        </w:tc>
-      </w:tr>
-      <w:tr>
-        <w:trPr/>
-        <w:tc>
-          <w:tcPr>
-            <w:tcW w:w="10500" w:type="dxa"/>
-          </w:tcPr>
-          <w:p>
-            <w:pPr>
-              <w:spacing w:after="0"/>
-            </w:pPr>
-            <w:r>
-              <w:rPr>
-                <w:rStyle w:val="Arial11"/>
-              </w:rPr>
-              <w:t xml:space="preserve">Professional Fee</w:t>
-            </w:r>
-          </w:p>
-        </w:tc>
-        <w:tc>
-          <w:tcPr>
-            <w:tcW w:w="1750" w:type="dxa"/>
-            <w:tcBorders>
-              <w:right w:val="single" w:sz="1" w:color="#000000"/>
-            </w:tcBorders>
-          </w:tcPr>
-          <w:p>
-            <w:pPr>
-              <w:jc w:val="center"/>
-              <w:spacing w:after="0"/>
-            </w:pPr>
-            <w:r>
-              <w:rPr>
-                <w:rStyle w:val="Arial11"/>
-              </w:rPr>
-              <w:t xml:space="preserve">600</w:t>
-            </w:r>
-          </w:p>
-        </w:tc>
-      </w:tr>
-      <w:tr>
-        <w:trPr/>
-        <w:tc>
-          <w:tcPr>
-            <w:tcW w:w="10500" w:type="dxa"/>
-          </w:tcPr>
-          <w:p>
-            <w:pPr>
-              <w:spacing w:after="0"/>
-            </w:pPr>
-            <w:r>
-              <w:rPr>
-                <w:rStyle w:val="Arial11"/>
-              </w:rPr>
-              <w:t xml:space="preserve">Printing and stationery</w:t>
-            </w:r>
-          </w:p>
-        </w:tc>
-        <w:tc>
-          <w:tcPr>
-            <w:tcW w:w="1750" w:type="dxa"/>
-            <w:tcBorders>
-              <w:right w:val="single" w:sz="1" w:color="#000000"/>
-            </w:tcBorders>
-          </w:tcPr>
-          <w:p>
-            <w:pPr>
-              <w:jc w:val="center"/>
-              <w:spacing w:after="0"/>
-            </w:pPr>
-            <w:r>
-              <w:rPr>
-                <w:rStyle w:val="Arial11"/>
-              </w:rPr>
-              <w:t xml:space="preserve">259</w:t>
-            </w:r>
-          </w:p>
-        </w:tc>
-      </w:tr>
-      <w:tr>
-        <w:trPr/>
-        <w:tc>
-          <w:tcPr>
-            <w:tcW w:w="10500" w:type="dxa"/>
-          </w:tcPr>
-          <w:p>
-            <w:pPr>
-              <w:spacing w:after="0"/>
-            </w:pPr>
-            <w:r>
-              <w:rPr>
-                <w:rStyle w:val="Arial11"/>
-              </w:rPr>
-              <w:t xml:space="preserve">Rent</w:t>
-            </w:r>
-          </w:p>
-        </w:tc>
-        <w:tc>
-          <w:tcPr>
-            <w:tcW w:w="1750" w:type="dxa"/>
-            <w:tcBorders>
-              <w:right w:val="single" w:sz="1" w:color="#000000"/>
-            </w:tcBorders>
-          </w:tcPr>
-          <w:p>
-            <w:pPr>
-              <w:jc w:val="center"/>
-              <w:spacing w:after="0"/>
-            </w:pPr>
-            <w:r>
-              <w:rPr>
-                <w:rStyle w:val="Arial11"/>
-              </w:rPr>
-              <w:t xml:space="preserve">3,600</w:t>
-            </w:r>
-          </w:p>
-        </w:tc>
-      </w:tr>
-      <w:tr>
-        <w:trPr/>
-        <w:tc>
-          <w:tcPr>
-            <w:tcW w:w="10500" w:type="dxa"/>
-          </w:tcPr>
-          <w:p>
-            <w:pPr>
-              <w:spacing w:after="0"/>
-            </w:pPr>
-            <w:r>
-              <w:rPr>
-                <w:rStyle w:val="Arial11"/>
-              </w:rPr>
-              <w:t xml:space="preserve">Secretarial services</w:t>
-            </w:r>
-          </w:p>
-        </w:tc>
-        <w:tc>
-          <w:tcPr>
-            <w:tcW w:w="1750" w:type="dxa"/>
-            <w:tcBorders>
-              <w:right w:val="single" w:sz="1" w:color="#000000"/>
-            </w:tcBorders>
-          </w:tcPr>
-          <w:p>
-            <w:pPr>
-              <w:jc w:val="center"/>
-              <w:spacing w:after="0"/>
-            </w:pPr>
-            <w:r>
-              <w:rPr>
-                <w:rStyle w:val="Arial11"/>
-              </w:rPr>
-              <w:t xml:space="preserve">998</w:t>
-            </w:r>
-          </w:p>
-        </w:tc>
-      </w:tr>
-      <w:tr>
-        <w:trPr/>
-        <w:tc>
-          <w:tcPr>
-            <w:tcW w:w="10500" w:type="dxa"/>
-          </w:tcPr>
-          <w:p>
-            <w:pPr>
-              <w:spacing w:after="0"/>
-            </w:pPr>
-            <w:r>
-              <w:rPr>
-                <w:rStyle w:val="Arial11"/>
-              </w:rPr>
-              <w:t xml:space="preserve">Staff Salaries</w:t>
-            </w:r>
-          </w:p>
-        </w:tc>
-        <w:tc>
-          <w:tcPr>
-            <w:tcW w:w="1750" w:type="dxa"/>
-            <w:tcBorders>
-              <w:right w:val="single" w:sz="1" w:color="#000000"/>
-            </w:tcBorders>
-          </w:tcPr>
-          <w:p>
-            <w:pPr>
-              <w:jc w:val="center"/>
-              <w:spacing w:after="0"/>
-            </w:pPr>
-            <w:r>
-              <w:rPr>
-                <w:rStyle w:val="Arial11"/>
-              </w:rPr>
-              <w:t xml:space="preserve">156,484</w:t>
-            </w:r>
-          </w:p>
-        </w:tc>
-      </w:tr>
-      <w:tr>
-        <w:trPr/>
-        <w:tc>
-          <w:tcPr>
-            <w:tcW w:w="10500" w:type="dxa"/>
-          </w:tcPr>
-          <w:p>
-            <w:pPr>
-              <w:spacing w:after="0"/>
-            </w:pPr>
-            <w:r>
-              <w:rPr>
-                <w:rStyle w:val="Arial11"/>
-              </w:rPr>
-              <w:t xml:space="preserve">Staff cost - employment pass</w:t>
-            </w:r>
-          </w:p>
-        </w:tc>
-        <w:tc>
-          <w:tcPr>
-            <w:tcW w:w="1750" w:type="dxa"/>
-            <w:tcBorders>
-              <w:right w:val="single" w:sz="1" w:color="#000000"/>
-            </w:tcBorders>
-          </w:tcPr>
-          <w:p>
-            <w:pPr>
-              <w:jc w:val="center"/>
-              <w:spacing w:after="0"/>
-            </w:pPr>
-            <w:r>
-              <w:rPr>
-                <w:rStyle w:val="Arial11"/>
-              </w:rPr>
-              <w:t xml:space="preserve">180</w:t>
-            </w:r>
-          </w:p>
-        </w:tc>
-      </w:tr>
-      <w:tr>
-        <w:trPr/>
-        <w:tc>
-          <w:tcPr>
-            <w:tcW w:w="10500" w:type="dxa"/>
-          </w:tcPr>
-          <w:p>
-            <w:pPr>
-              <w:spacing w:after="0"/>
-            </w:pPr>
-            <w:r>
-              <w:rPr>
-                <w:rStyle w:val="Arial11"/>
-              </w:rPr>
-              <w:t xml:space="preserve">Secretarial  fee</w:t>
-            </w:r>
-          </w:p>
-        </w:tc>
-        <w:tc>
-          <w:tcPr>
-            <w:tcW w:w="1750" w:type="dxa"/>
-            <w:tcBorders>
-              <w:right w:val="single" w:sz="1" w:color="#000000"/>
-            </w:tcBorders>
-          </w:tcPr>
-          <w:p>
-            <w:pPr>
-              <w:jc w:val="center"/>
-              <w:spacing w:after="0"/>
-            </w:pPr>
-            <w:r>
-              <w:rPr>
-                <w:rStyle w:val="Arial11"/>
-              </w:rPr>
-              <w:t xml:space="preserve">438</w:t>
-            </w:r>
-          </w:p>
-        </w:tc>
-      </w:tr>
-      <w:tr>
-        <w:trPr/>
-        <w:tc>
-          <w:tcPr>
-            <w:tcW w:w="10500" w:type="dxa"/>
-          </w:tcPr>
-          <w:p>
-            <w:pPr>
-              <w:spacing w:after="0"/>
-            </w:pPr>
-            <w:r>
-              <w:rPr>
-                <w:rStyle w:val="Arial11"/>
-              </w:rPr>
-              <w:t xml:space="preserve">Taxation services</w:t>
-            </w:r>
-          </w:p>
-        </w:tc>
-        <w:tc>
-          <w:tcPr>
-            <w:tcW w:w="1750" w:type="dxa"/>
-            <w:tcBorders>
-              <w:right w:val="single" w:sz="1" w:color="#000000"/>
-            </w:tcBorders>
-          </w:tcPr>
-          <w:p>
-            <w:pPr>
-              <w:jc w:val="center"/>
-              <w:spacing w:after="0"/>
-            </w:pPr>
-            <w:r>
-              <w:rPr>
-                <w:rStyle w:val="Arial11"/>
-              </w:rPr>
-              <w:t xml:space="preserve">1,200</w:t>
-            </w:r>
-          </w:p>
-        </w:tc>
-      </w:tr>
-      <w:tr>
-        <w:trPr/>
-        <w:tc>
-          <w:tcPr>
-            <w:tcW w:w="10500" w:type="dxa"/>
-          </w:tcPr>
-          <w:p>
-            <w:pPr>
-              <w:spacing w:after="0"/>
-            </w:pPr>
-            <w:r>
-              <w:rPr>
-                <w:rStyle w:val="Arial11"/>
-              </w:rPr>
-              <w:t xml:space="preserve">Exchange difference</w:t>
-            </w:r>
-          </w:p>
-        </w:tc>
-        <w:tc>
-          <w:tcPr>
-            <w:tcW w:w="1750" w:type="dxa"/>
-            <w:tcBorders>
-              <w:right w:val="single" w:sz="1" w:color="#000000"/>
-            </w:tcBorders>
-          </w:tcPr>
-          <w:p>
-            <w:pPr>
-              <w:jc w:val="center"/>
-              <w:spacing w:after="0"/>
-            </w:pPr>
-            <w:r>
-              <w:rPr>
-                <w:rStyle w:val="Arial11"/>
-              </w:rPr>
-              <w:t xml:space="preserve">13,643</w:t>
-            </w:r>
-          </w:p>
-        </w:tc>
-      </w:tr>
-      <w:tr>
-        <w:trPr/>
-        <w:tc>
-          <w:tcPr>
-            <w:tcW w:w="10500" w:type="dxa"/>
-          </w:tcPr>
-          <w:p>
-            <w:pPr>
-              <w:spacing w:after="0"/>
-            </w:pPr>
-            <w:r>
-              <w:rPr>
-                <w:rStyle w:val="Arial11"/>
-              </w:rPr>
-              <w:t xml:space="preserve">Unrealised exch - Non trade</w:t>
-            </w:r>
-          </w:p>
-        </w:tc>
-        <w:tc>
-          <w:tcPr>
-            <w:tcW w:w="1750" w:type="dxa"/>
-            <w:tcBorders>
-              <w:right w:val="single" w:sz="1" w:color="#000000"/>
-              <w:bottom w:val="single" w:sz="1" w:color="#000000"/>
-            </w:tcBorders>
-          </w:tcPr>
-          <w:p>
-            <w:pPr>
-              <w:jc w:val="center"/>
-              <w:spacing w:after="0"/>
-            </w:pPr>
-            <w:r>
-              <w:rPr>
-                <w:rStyle w:val="Arial11"/>
-              </w:rPr>
-              <w:t xml:space="preserve">9,666</w:t>
-            </w:r>
-          </w:p>
-        </w:tc>
-      </w:tr>
-      <w:tr>
-        <w:trPr/>
-        <w:tc>
-          <w:tcPr>
-            <w:tcW w:w="10500" w:type="dxa"/>
-          </w:tcPr>
           <w:p/>
         </w:tc>
         <w:tc>
@@ -7497,258 +6411,7 @@
               <w:rPr>
                 <w:rStyle w:val="Arial11"/>
               </w:rPr>
-              <w:t xml:space="preserve">(237,327)</w:t>
-            </w:r>
-          </w:p>
-        </w:tc>
-      </w:tr>
-      <w:tr>
-        <w:trPr/>
-        <w:tc>
-          <w:tcPr>
-            <w:tcW w:w="10500" w:type="dxa"/>
-          </w:tcPr>
-          <w:p>
-            <w:pPr>
-              <w:spacing w:after="0"/>
-            </w:pPr>
-            <w:r>
-              <w:rPr>
-                <w:rStyle w:val="TableUnderline"/>
-              </w:rPr>
-              <w:t xml:space="preserve">Distribution and marketing expenses</w:t>
-            </w:r>
-          </w:p>
-        </w:tc>
-      </w:tr>
-      <w:tr>
-        <w:trPr/>
-        <w:tc>
-          <w:tcPr>
-            <w:tcW w:w="10500" w:type="dxa"/>
-          </w:tcPr>
-          <w:p>
-            <w:pPr>
-              <w:spacing w:after="0"/>
-            </w:pPr>
-            <w:r>
-              <w:rPr>
-                <w:rStyle w:val="Arial11"/>
-              </w:rPr>
-              <w:t xml:space="preserve">Telephone</w:t>
-            </w:r>
-          </w:p>
-        </w:tc>
-        <w:tc>
-          <w:tcPr>
-            <w:tcW w:w="1750" w:type="dxa"/>
-            <w:tcBorders>
-              <w:top w:val="single" w:sz="1" w:color="#000000"/>
-              <w:right w:val="single" w:sz="1" w:color="#000000"/>
-            </w:tcBorders>
-          </w:tcPr>
-          <w:p>
-            <w:pPr>
-              <w:jc w:val="center"/>
-              <w:spacing w:after="0"/>
-            </w:pPr>
-            <w:r>
-              <w:rPr>
-                <w:rStyle w:val="Arial11"/>
-              </w:rPr>
-              <w:t xml:space="preserve">244</w:t>
-            </w:r>
-          </w:p>
-        </w:tc>
-      </w:tr>
-      <w:tr>
-        <w:trPr/>
-        <w:tc>
-          <w:tcPr>
-            <w:tcW w:w="10500" w:type="dxa"/>
-          </w:tcPr>
-          <w:p>
-            <w:pPr>
-              <w:spacing w:after="0"/>
-            </w:pPr>
-            <w:r>
-              <w:rPr>
-                <w:rStyle w:val="Arial11"/>
-              </w:rPr>
-              <w:t xml:space="preserve">Transport - Taxi fare</w:t>
-            </w:r>
-          </w:p>
-        </w:tc>
-        <w:tc>
-          <w:tcPr>
-            <w:tcW w:w="1750" w:type="dxa"/>
-            <w:tcBorders>
-              <w:right w:val="single" w:sz="1" w:color="#000000"/>
-            </w:tcBorders>
-          </w:tcPr>
-          <w:p>
-            <w:pPr>
-              <w:jc w:val="center"/>
-              <w:spacing w:after="0"/>
-            </w:pPr>
-            <w:r>
-              <w:rPr>
-                <w:rStyle w:val="Arial11"/>
-              </w:rPr>
-              <w:t xml:space="preserve">155</w:t>
-            </w:r>
-          </w:p>
-        </w:tc>
-      </w:tr>
-      <w:tr>
-        <w:trPr/>
-        <w:tc>
-          <w:tcPr>
-            <w:tcW w:w="10500" w:type="dxa"/>
-          </w:tcPr>
-          <w:p>
-            <w:pPr>
-              <w:spacing w:after="0"/>
-            </w:pPr>
-            <w:r>
-              <w:rPr>
-                <w:rStyle w:val="Arial11"/>
-              </w:rPr>
-              <w:t xml:space="preserve">Travelling</w:t>
-            </w:r>
-          </w:p>
-        </w:tc>
-        <w:tc>
-          <w:tcPr>
-            <w:tcW w:w="1750" w:type="dxa"/>
-            <w:tcBorders>
-              <w:right w:val="single" w:sz="1" w:color="#000000"/>
-              <w:bottom w:val="single" w:sz="1" w:color="#000000"/>
-            </w:tcBorders>
-          </w:tcPr>
-          <w:p>
-            <w:pPr>
-              <w:jc w:val="center"/>
-              <w:spacing w:after="0"/>
-            </w:pPr>
-            <w:r>
-              <w:rPr>
-                <w:rStyle w:val="Arial11"/>
-              </w:rPr>
-              <w:t xml:space="preserve">651</w:t>
-            </w:r>
-          </w:p>
-        </w:tc>
-      </w:tr>
-      <w:tr>
-        <w:trPr/>
-        <w:tc>
-          <w:tcPr>
-            <w:tcW w:w="10500" w:type="dxa"/>
-          </w:tcPr>
-          <w:p/>
-        </w:tc>
-        <w:tc>
-          <w:tcPr>
-            <w:tcW w:w="1750" w:type="dxa"/>
-          </w:tcPr>
-          <w:p>
-            <w:pPr>
-              <w:jc w:val="center"/>
-              <w:spacing w:after="0"/>
-            </w:pPr>
-            <w:r>
-              <w:rPr>
-                <w:rStyle w:val="Arial11"/>
-              </w:rPr>
-              <w:t xml:space="preserve">(1,049)</w:t>
-            </w:r>
-          </w:p>
-        </w:tc>
-      </w:tr>
-      <w:tr>
-        <w:trPr/>
-        <w:tc>
-          <w:tcPr>
-            <w:tcW w:w="10500" w:type="dxa"/>
-          </w:tcPr>
-          <w:p>
-            <w:pPr>
-              <w:spacing w:after="0"/>
-            </w:pPr>
-            <w:r>
-              <w:rPr>
-                <w:rStyle w:val="TableUnderline"/>
-              </w:rPr>
-              <w:t xml:space="preserve">Finance expenses</w:t>
-            </w:r>
-          </w:p>
-        </w:tc>
-      </w:tr>
-      <w:tr>
-        <w:trPr/>
-        <w:tc>
-          <w:tcPr>
-            <w:tcW w:w="10500" w:type="dxa"/>
-          </w:tcPr>
-          <w:p>
-            <w:pPr>
-              <w:spacing w:after="0"/>
-            </w:pPr>
-            <w:r>
-              <w:rPr>
-                <w:rStyle w:val="Arial11"/>
-              </w:rPr>
-              <w:t xml:space="preserve">Interest on bank borrowings</w:t>
-            </w:r>
-          </w:p>
-        </w:tc>
-        <w:tc>
-          <w:tcPr>
-            <w:tcW w:w="1750" w:type="dxa"/>
-            <w:tcBorders>
-              <w:top w:val="single" w:sz="1" w:color="#000000"/>
-              <w:left w:val="single" w:sz="1" w:color="#000000"/>
-              <w:right w:val="single" w:sz="1" w:color="#000000"/>
-              <w:bottom w:val="single" w:sz="1" w:color="#000000"/>
-            </w:tcBorders>
-          </w:tcPr>
-          <w:p>
-            <w:pPr>
-              <w:jc w:val="center"/>
-              <w:spacing w:after="0"/>
-            </w:pPr>
-            <w:r>
-              <w:rPr>
-                <w:rStyle w:val="Arial11"/>
-              </w:rPr>
-              <w:t xml:space="preserve">191</w:t>
-            </w:r>
-          </w:p>
-        </w:tc>
-      </w:tr>
-      <w:tr>
-        <w:trPr/>
-        <w:tc>
-          <w:tcPr>
-            <w:tcW w:w="10500" w:type="dxa"/>
-          </w:tcPr>
-          <w:p/>
-        </w:tc>
-        <w:tc>
-          <w:tcPr>
-            <w:tcW w:w="1750" w:type="dxa"/>
-          </w:tcPr>
-          <w:p>
-            <w:pPr>
-              <w:jc w:val="center"/>
-              <w:spacing w:after="0"/>
-            </w:pPr>
-            <w:r>
-              <w:rPr>
-                <w:rStyle w:val="Arial11"/>
-              </w:rPr>
-              <w:t xml:space="preserve">(191)</w:t>
+              <w:t xml:space="preserve">-</w:t>
             </w:r>
           </w:p>
         </w:tc>
@@ -7775,7 +6438,7 @@
       <w:rPr>
         <w:rStyle w:val="ArialBlack11"/>
       </w:rPr>
-      <w:t xml:space="preserve">123</w:t>
+      <w:t xml:space="preserve">MAMA COMPANY</w:t>
     </w:r>
   </w:p>
   <w:p>
@@ -7813,7 +6476,7 @@
       <w:rPr>
         <w:rStyle w:val="ArialBlack11"/>
       </w:rPr>
-      <w:t xml:space="preserve">123</w:t>
+      <w:t xml:space="preserve">MAMA COMPANY</w:t>
     </w:r>
   </w:p>
   <w:p>
@@ -7851,7 +6514,7 @@
       <w:rPr>
         <w:rStyle w:val="ArialBlack11"/>
       </w:rPr>
-      <w:t xml:space="preserve">123</w:t>
+      <w:t xml:space="preserve">MAMA COMPANY</w:t>
     </w:r>
   </w:p>
   <w:p>
@@ -7889,7 +6552,7 @@
       <w:rPr>
         <w:rStyle w:val="ArialBlack11"/>
       </w:rPr>
-      <w:t xml:space="preserve">123</w:t>
+      <w:t xml:space="preserve">MAMA COMPANY</w:t>
     </w:r>
   </w:p>
   <w:p>
@@ -7927,7 +6590,7 @@
       <w:rPr>
         <w:rStyle w:val="ArialBlack11"/>
       </w:rPr>
-      <w:t xml:space="preserve">123</w:t>
+      <w:t xml:space="preserve">MAMA COMPANY</w:t>
     </w:r>
   </w:p>
   <w:p>
@@ -7965,7 +6628,7 @@
       <w:rPr>
         <w:rStyle w:val="ArialBlack11"/>
       </w:rPr>
-      <w:t xml:space="preserve">123</w:t>
+      <w:t xml:space="preserve">MAMA COMPANY</w:t>
     </w:r>
   </w:p>
   <w:p>
@@ -8003,7 +6666,7 @@
       <w:rPr>
         <w:rStyle w:val="ArialBlack11"/>
       </w:rPr>
-      <w:t xml:space="preserve">123</w:t>
+      <w:t xml:space="preserve">MAMA COMPANY</w:t>
     </w:r>
   </w:p>
   <w:p>
@@ -8044,7 +6707,7 @@
       <w:rPr>
         <w:rStyle w:val="ArialBlack11"/>
       </w:rPr>
-      <w:t xml:space="preserve">123</w:t>
+      <w:t xml:space="preserve">MAMA COMPANY</w:t>
     </w:r>
   </w:p>
   <w:p>
@@ -8085,7 +6748,7 @@
       <w:rPr>
         <w:rStyle w:val="ArialBlack11"/>
       </w:rPr>
-      <w:t xml:space="preserve">123</w:t>
+      <w:t xml:space="preserve">MAMA COMPANY</w:t>
     </w:r>
   </w:p>
   <w:p>
@@ -8118,7 +6781,7 @@
 <file path=word/numbering.xml><?xml version="1.0" encoding="utf-8"?>
 <w:numbering xmlns:ve="http://schemas.openxmlformats.org/markup-compatibility/2006" xmlns:o="urn:schemas-microsoft-com:office:office" xmlns:r="http://schemas.openxmlformats.org/officeDocument/2006/relationships" xmlns:m="http://schemas.openxmlformats.org/officeDocument/2006/math" xmlns:v="urn:schemas-microsoft-com:vml" xmlns:wp="http://schemas.openxmlformats.org/drawingml/2006/wordprocessingDrawing" xmlns:w10="urn:schemas-microsoft-com:office:word" xmlns:w="http://schemas.openxmlformats.org/wordprocessingml/2006/main" xmlns:wne="http://schemas.microsoft.com/office/word/2006/wordml">
   <w:abstractNum w:abstractNumId="6">
-    <w:nsid w:val="17A3D187"/>
+    <w:nsid w:val="9C5EB4E2"/>
     <w:multiLevelType w:val="multilevel"/>
     <w:lvl w:ilvl="0">
       <w:start w:val="1"/>
@@ -8242,7 +6905,7 @@
     </w:lvl>
   </w:abstractNum>
   <w:abstractNum w:abstractNumId="7">
-    <w:nsid w:val="388567BF"/>
+    <w:nsid w:val="05CF5D00"/>
     <w:multiLevelType w:val="multilevel"/>
     <w:lvl w:ilvl="0">
       <w:start w:val="1"/>
@@ -8381,7 +7044,7 @@
     </w:lvl>
   </w:abstractNum>
   <w:abstractNum w:abstractNumId="8">
-    <w:nsid w:val="538211FA"/>
+    <w:nsid w:val="DF868413"/>
     <w:multiLevelType w:val="multilevel"/>
     <w:lvl w:ilvl="0">
       <w:start w:val="1"/>

</xml_diff>

<commit_message>
Edited bugs for categories
</commit_message>
<xml_diff>
--- a/pages/report_fs/preview.docx
+++ b/pages/report_fs/preview.docx
@@ -147,7 +147,7 @@
         <w:rPr>
           <w:rStyle w:val="Arial11"/>
         </w:rPr>
-        <w:t xml:space="preserve">	lala   appointed on 17 July 2018</w:t>
+        <w:t xml:space="preserve">	awd   appointed on 16 July 2018</w:t>
       </w:r>
     </w:p>
     <w:p>
@@ -274,7 +274,7 @@
               <w:rPr>
                 <w:rStyle w:val="Arial11"/>
               </w:rPr>
-              <w:t xml:space="preserve">lala</w:t>
+              <w:t xml:space="preserve">awd</w:t>
             </w:r>
           </w:p>
         </w:tc>
@@ -438,7 +438,7 @@
           <w:rStyle w:val="Arial11"/>
         </w:rPr>
         <w:t xml:space="preserve">
-          lala
+          awd
           <w:br/>
           Director
         </w:t>
@@ -575,7 +575,7 @@
               <w:rPr>
                 <w:rStyle w:val="Arial11"/>
               </w:rPr>
-              <w:t xml:space="preserve">0</w:t>
+              <w:t xml:space="preserve">429,477</w:t>
             </w:r>
           </w:p>
         </w:tc>
@@ -616,7 +616,7 @@
               <w:rPr>
                 <w:rStyle w:val="Arial11"/>
               </w:rPr>
-              <w:t xml:space="preserve">(1,978,616)</w:t>
+              <w:t xml:space="preserve">(312,581)</w:t>
             </w:r>
           </w:p>
         </w:tc>
@@ -633,7 +633,7 @@
               <w:rPr>
                 <w:rStyle w:val="ArialBlack11"/>
               </w:rPr>
-              <w:t xml:space="preserve">Gross </w:t>
+              <w:t xml:space="preserve">Gross profit</w:t>
             </w:r>
           </w:p>
         </w:tc>
@@ -656,7 +656,7 @@
               <w:rPr>
                 <w:rStyle w:val="Arial11"/>
               </w:rPr>
-              <w:t xml:space="preserve">-</w:t>
+              <w:t xml:space="preserve">116,896</w:t>
             </w:r>
           </w:p>
         </w:tc>
@@ -688,7 +688,7 @@
               <w:rPr>
                 <w:rStyle w:val="Arial11"/>
               </w:rPr>
-              <w:t xml:space="preserve">7</w:t>
+              <w:t xml:space="preserve">6</w:t>
             </w:r>
           </w:p>
         </w:tc>
@@ -758,7 +758,7 @@
               <w:rPr>
                 <w:rStyle w:val="Arial11"/>
               </w:rPr>
-              <w:t xml:space="preserve">-</w:t>
+              <w:t xml:space="preserve">(32,305)</w:t>
             </w:r>
           </w:p>
         </w:tc>
@@ -836,7 +836,7 @@
               <w:rPr>
                 <w:rStyle w:val="Arial11"/>
               </w:rPr>
-              <w:t xml:space="preserve">0</w:t>
+              <w:t xml:space="preserve">84,591</w:t>
             </w:r>
           </w:p>
         </w:tc>
@@ -900,7 +900,7 @@
               <w:rPr>
                 <w:rStyle w:val="Arial11"/>
               </w:rPr>
-              <w:t xml:space="preserve">0</w:t>
+              <w:t xml:space="preserve">84,591</w:t>
             </w:r>
           </w:p>
         </w:tc>
@@ -1023,6 +1023,46 @@
               <w:rPr>
                 <w:rStyle w:val="Arial11"/>
               </w:rPr>
+              <w:t xml:space="preserve">Bank balances</w:t>
+            </w:r>
+          </w:p>
+        </w:tc>
+        <w:tc>
+          <w:tcPr>
+            <w:tcW w:w="1750" w:type="dxa"/>
+          </w:tcPr>
+          <w:p/>
+        </w:tc>
+        <w:tc>
+          <w:tcPr>
+            <w:tcW w:w="1750" w:type="dxa"/>
+          </w:tcPr>
+          <w:p>
+            <w:pPr>
+              <w:jc w:val="center"/>
+              <w:spacing w:after="0"/>
+            </w:pPr>
+            <w:r>
+              <w:rPr>
+                <w:rStyle w:val="Arial11"/>
+              </w:rPr>
+              <w:t xml:space="preserve">277,676</w:t>
+            </w:r>
+          </w:p>
+        </w:tc>
+      </w:tr>
+      <w:tr>
+        <w:trPr/>
+        <w:tc>
+          <w:tcPr>
+            <w:tcW w:w="8750" w:type="dxa"/>
+          </w:tcPr>
+          <w:p>
+            <w:pPr/>
+            <w:r>
+              <w:rPr>
+                <w:rStyle w:val="Arial11"/>
+              </w:rPr>
               <w:t xml:space="preserve">Trade and other receivables</w:t>
             </w:r>
           </w:p>
@@ -1049,7 +1089,7 @@
               <w:rPr>
                 <w:rStyle w:val="Arial11"/>
               </w:rPr>
-              <w:t xml:space="preserve">-</w:t>
+              <w:t xml:space="preserve">95</w:t>
             </w:r>
           </w:p>
         </w:tc>
@@ -1081,7 +1121,7 @@
               <w:rPr>
                 <w:rStyle w:val="Arial11"/>
               </w:rPr>
-              <w:t xml:space="preserve">-</w:t>
+              <w:t xml:space="preserve">277,771</w:t>
             </w:r>
           </w:p>
         </w:tc>
@@ -1141,7 +1181,7 @@
               <w:rPr>
                 <w:rStyle w:val="Arial11"/>
               </w:rPr>
-              <w:t xml:space="preserve">-</w:t>
+              <w:t xml:space="preserve">277,771</w:t>
             </w:r>
           </w:p>
         </w:tc>
@@ -1207,7 +1247,7 @@
               <w:rPr>
                 <w:rStyle w:val="Arial11"/>
               </w:rPr>
-              <w:t xml:space="preserve">5</w:t>
+              <w:t xml:space="preserve">4</w:t>
             </w:r>
           </w:p>
         </w:tc>
@@ -1238,18 +1278,27 @@
           <w:p>
             <w:pPr/>
             <w:r>
-              <w:rPr>
-                <w:rStyle w:val="ArialBlack11"/>
-              </w:rPr>
-              <w:t xml:space="preserve">Total liabilities</w:t>
-            </w:r>
-          </w:p>
-        </w:tc>
-        <w:tc>
-          <w:tcPr>
-            <w:tcW w:w="1750" w:type="dxa"/>
-          </w:tcPr>
-          <w:p/>
+              <w:rPr/>
+              <w:t xml:space="preserve">Trade and other payables</w:t>
+            </w:r>
+          </w:p>
+        </w:tc>
+        <w:tc>
+          <w:tcPr>
+            <w:tcW w:w="1750" w:type="dxa"/>
+          </w:tcPr>
+          <w:p>
+            <w:pPr>
+              <w:jc w:val="center"/>
+              <w:spacing w:after="0"/>
+            </w:pPr>
+            <w:r>
+              <w:rPr>
+                <w:rStyle w:val="Arial11"/>
+              </w:rPr>
+              <w:t xml:space="preserve">4</w:t>
+            </w:r>
+          </w:p>
         </w:tc>
         <w:tc>
           <w:tcPr>
@@ -1267,7 +1316,7 @@
               <w:rPr>
                 <w:rStyle w:val="Arial11"/>
               </w:rPr>
-              <w:t xml:space="preserve">-</w:t>
+              <w:t xml:space="preserve">202,783</w:t>
             </w:r>
           </w:p>
         </w:tc>
@@ -1284,18 +1333,9 @@
               <w:rPr>
                 <w:rStyle w:val="ArialBlack11"/>
               </w:rPr>
-              <w:t xml:space="preserve">Non-current liabilities</w:t>
-            </w:r>
-          </w:p>
-        </w:tc>
-      </w:tr>
-      <w:tr>
-        <w:trPr/>
-        <w:tc>
-          <w:tcPr>
-            <w:tcW w:w="8750" w:type="dxa"/>
-          </w:tcPr>
-          <w:p/>
+              <w:t xml:space="preserve">Total liabilities</w:t>
+            </w:r>
+          </w:p>
         </w:tc>
         <w:tc>
           <w:tcPr>
@@ -1310,24 +1350,44 @@
               <w:bottom w:val="single" w:sz="1" w:color="000000"/>
             </w:tcBorders>
           </w:tcPr>
+          <w:p>
+            <w:pPr>
+              <w:jc w:val="center"/>
+              <w:spacing w:after="0"/>
+            </w:pPr>
+            <w:r>
+              <w:rPr>
+                <w:rStyle w:val="Arial11"/>
+              </w:rPr>
+              <w:t xml:space="preserve">202,783</w:t>
+            </w:r>
+          </w:p>
+        </w:tc>
+      </w:tr>
+      <w:tr>
+        <w:trPr/>
+        <w:tc>
+          <w:tcPr>
+            <w:tcW w:w="8750" w:type="dxa"/>
+          </w:tcPr>
+          <w:p>
+            <w:pPr/>
+            <w:r>
+              <w:rPr>
+                <w:rStyle w:val="ArialBlack11"/>
+              </w:rPr>
+              <w:t xml:space="preserve">Non-current liabilities</w:t>
+            </w:r>
+          </w:p>
+        </w:tc>
+      </w:tr>
+      <w:tr>
+        <w:trPr/>
+        <w:tc>
+          <w:tcPr>
+            <w:tcW w:w="8750" w:type="dxa"/>
+          </w:tcPr>
           <w:p/>
-        </w:tc>
-      </w:tr>
-      <w:tr>
-        <w:trPr/>
-        <w:tc>
-          <w:tcPr>
-            <w:tcW w:w="8750" w:type="dxa"/>
-          </w:tcPr>
-          <w:p>
-            <w:pPr/>
-            <w:r>
-              <w:rPr>
-                <w:rStyle w:val="ArialBlack11"/>
-              </w:rPr>
-              <w:t xml:space="preserve">Total liabilities</w:t>
-            </w:r>
-          </w:p>
         </w:tc>
         <w:tc>
           <w:tcPr>
@@ -1342,16 +1402,48 @@
               <w:bottom w:val="single" w:sz="1" w:color="000000"/>
             </w:tcBorders>
           </w:tcPr>
-          <w:p>
-            <w:pPr>
-              <w:jc w:val="center"/>
-              <w:spacing w:after="0"/>
-            </w:pPr>
-            <w:r>
-              <w:rPr>
-                <w:rStyle w:val="Arial11"/>
-              </w:rPr>
-              <w:t xml:space="preserve">-</w:t>
+          <w:p/>
+        </w:tc>
+      </w:tr>
+      <w:tr>
+        <w:trPr/>
+        <w:tc>
+          <w:tcPr>
+            <w:tcW w:w="8750" w:type="dxa"/>
+          </w:tcPr>
+          <w:p>
+            <w:pPr/>
+            <w:r>
+              <w:rPr>
+                <w:rStyle w:val="ArialBlack11"/>
+              </w:rPr>
+              <w:t xml:space="preserve">Total liabilities</w:t>
+            </w:r>
+          </w:p>
+        </w:tc>
+        <w:tc>
+          <w:tcPr>
+            <w:tcW w:w="1750" w:type="dxa"/>
+          </w:tcPr>
+          <w:p/>
+        </w:tc>
+        <w:tc>
+          <w:tcPr>
+            <w:tcW w:w="1750" w:type="dxa"/>
+            <w:tcBorders>
+              <w:bottom w:val="single" w:sz="1" w:color="000000"/>
+            </w:tcBorders>
+          </w:tcPr>
+          <w:p>
+            <w:pPr>
+              <w:jc w:val="center"/>
+              <w:spacing w:after="0"/>
+            </w:pPr>
+            <w:r>
+              <w:rPr>
+                <w:rStyle w:val="Arial11"/>
+              </w:rPr>
+              <w:t xml:space="preserve">202,783</w:t>
             </w:r>
           </w:p>
         </w:tc>
@@ -1394,7 +1486,7 @@
               <w:rPr>
                 <w:rStyle w:val="Arial11"/>
               </w:rPr>
-              <w:t xml:space="preserve">-</w:t>
+              <w:t xml:space="preserve">74,988</w:t>
             </w:r>
           </w:p>
         </w:tc>
@@ -1432,7 +1524,56 @@
             <w:pPr/>
             <w:r>
               <w:rPr/>
-              <w:t xml:space="preserve"/>
+              <w:t xml:space="preserve">Share Capital</w:t>
+            </w:r>
+          </w:p>
+        </w:tc>
+        <w:tc>
+          <w:tcPr>
+            <w:tcW w:w="1750" w:type="dxa"/>
+          </w:tcPr>
+          <w:p>
+            <w:pPr>
+              <w:jc w:val="center"/>
+              <w:spacing w:after="0"/>
+            </w:pPr>
+            <w:r>
+              <w:rPr>
+                <w:rStyle w:val="Arial11"/>
+              </w:rPr>
+              <w:t xml:space="preserve">5</w:t>
+            </w:r>
+          </w:p>
+        </w:tc>
+        <w:tc>
+          <w:tcPr>
+            <w:tcW w:w="1750" w:type="dxa"/>
+          </w:tcPr>
+          <w:p>
+            <w:pPr>
+              <w:jc w:val="center"/>
+              <w:spacing w:after="0"/>
+            </w:pPr>
+            <w:r>
+              <w:rPr>
+                <w:rStyle w:val="Arial11"/>
+              </w:rPr>
+              <w:t xml:space="preserve">100</w:t>
+            </w:r>
+          </w:p>
+        </w:tc>
+      </w:tr>
+      <w:tr>
+        <w:trPr/>
+        <w:tc>
+          <w:tcPr>
+            <w:tcW w:w="8750" w:type="dxa"/>
+          </w:tcPr>
+          <w:p>
+            <w:pPr/>
+            <w:r>
+              <w:rPr/>
+              <w:t xml:space="preserve">Retained Profits</w:t>
             </w:r>
           </w:p>
         </w:tc>
@@ -1441,6 +1582,26 @@
             <w:tcW w:w="1750" w:type="dxa"/>
           </w:tcPr>
           <w:p/>
+        </w:tc>
+        <w:tc>
+          <w:tcPr>
+            <w:tcW w:w="1750" w:type="dxa"/>
+            <w:tcBorders>
+              <w:bottom w:val="single" w:sz="1" w:color="000000"/>
+            </w:tcBorders>
+          </w:tcPr>
+          <w:p>
+            <w:pPr>
+              <w:jc w:val="center"/>
+              <w:spacing w:after="0"/>
+            </w:pPr>
+            <w:r>
+              <w:rPr>
+                <w:rStyle w:val="Arial11"/>
+              </w:rPr>
+              <w:t xml:space="preserve">88,012</w:t>
+            </w:r>
+          </w:p>
         </w:tc>
       </w:tr>
       <w:tr>
@@ -1481,7 +1642,7 @@
               <w:rPr>
                 <w:rStyle w:val="Arial11"/>
               </w:rPr>
-              <w:t xml:space="preserve">-</w:t>
+              <w:t xml:space="preserve">100</w:t>
             </w:r>
           </w:p>
         </w:tc>
@@ -1650,6 +1811,147 @@
         <w:tc>
           <w:tcPr>
             <w:tcW w:w="1750" w:type="dxa"/>
+          </w:tcPr>
+          <w:p>
+            <w:pPr>
+              <w:jc w:val="center"/>
+              <w:spacing w:after="0"/>
+            </w:pPr>
+            <w:r>
+              <w:rPr>
+                <w:rStyle w:val="Arial11"/>
+              </w:rPr>
+              <w:t xml:space="preserve">100</w:t>
+            </w:r>
+          </w:p>
+        </w:tc>
+        <w:tc>
+          <w:tcPr>
+            <w:tcW w:w="1750" w:type="dxa"/>
+          </w:tcPr>
+          <w:p>
+            <w:pPr>
+              <w:jc w:val="center"/>
+              <w:spacing w:after="0"/>
+            </w:pPr>
+            <w:r>
+              <w:rPr>
+                <w:rStyle w:val="Arial11"/>
+              </w:rPr>
+              <w:t xml:space="preserve">3,421</w:t>
+            </w:r>
+          </w:p>
+        </w:tc>
+        <w:tc>
+          <w:tcPr>
+            <w:tcW w:w="1750" w:type="dxa"/>
+          </w:tcPr>
+          <w:p>
+            <w:pPr>
+              <w:jc w:val="center"/>
+              <w:spacing w:after="0"/>
+            </w:pPr>
+            <w:r>
+              <w:rPr>
+                <w:rStyle w:val="Arial11"/>
+              </w:rPr>
+              <w:t xml:space="preserve">3,521</w:t>
+            </w:r>
+          </w:p>
+        </w:tc>
+      </w:tr>
+      <w:tr>
+        <w:trPr/>
+        <w:tc>
+          <w:tcPr>
+            <w:tcW w:w="7000" w:type="dxa"/>
+          </w:tcPr>
+          <w:p>
+            <w:pPr/>
+            <w:r>
+              <w:rPr/>
+              <w:t xml:space="preserve">Total comprehensive income for the financial period</w:t>
+            </w:r>
+          </w:p>
+        </w:tc>
+        <w:tc>
+          <w:tcPr>
+            <w:tcW w:w="1750" w:type="dxa"/>
+            <w:tcBorders>
+              <w:bottom w:val="single" w:sz="1" w:color="000000"/>
+            </w:tcBorders>
+          </w:tcPr>
+          <w:p>
+            <w:pPr>
+              <w:jc w:val="center"/>
+              <w:spacing w:after="0"/>
+            </w:pPr>
+            <w:r>
+              <w:rPr>
+                <w:rStyle w:val="Arial11"/>
+              </w:rPr>
+              <w:t xml:space="preserve">-</w:t>
+            </w:r>
+          </w:p>
+        </w:tc>
+        <w:tc>
+          <w:tcPr>
+            <w:tcW w:w="1750" w:type="dxa"/>
+            <w:tcBorders>
+              <w:bottom w:val="single" w:sz="1" w:color="000000"/>
+            </w:tcBorders>
+          </w:tcPr>
+          <w:p>
+            <w:pPr>
+              <w:jc w:val="center"/>
+              <w:spacing w:after="0"/>
+            </w:pPr>
+            <w:r>
+              <w:rPr>
+                <w:rStyle w:val="Arial11"/>
+              </w:rPr>
+              <w:t xml:space="preserve">84,591</w:t>
+            </w:r>
+          </w:p>
+        </w:tc>
+        <w:tc>
+          <w:tcPr>
+            <w:tcW w:w="1750" w:type="dxa"/>
+            <w:tcBorders>
+              <w:bottom w:val="single" w:sz="1" w:color="000000"/>
+            </w:tcBorders>
+          </w:tcPr>
+          <w:p>
+            <w:pPr>
+              <w:jc w:val="center"/>
+              <w:spacing w:after="0"/>
+            </w:pPr>
+            <w:r>
+              <w:rPr>
+                <w:rStyle w:val="Arial11"/>
+              </w:rPr>
+              <w:t xml:space="preserve">84,591</w:t>
+            </w:r>
+          </w:p>
+        </w:tc>
+      </w:tr>
+      <w:tr>
+        <w:trPr/>
+        <w:tc>
+          <w:tcPr>
+            <w:tcW w:w="7000" w:type="dxa"/>
+          </w:tcPr>
+          <w:p>
+            <w:pPr/>
+            <w:r>
+              <w:rPr/>
+              <w:t xml:space="preserve">Balance as at 31 December 2016</w:t>
+            </w:r>
+          </w:p>
+        </w:tc>
+        <w:tc>
+          <w:tcPr>
+            <w:tcW w:w="1750" w:type="dxa"/>
             <w:tcBorders>
               <w:bottom w:val="single" w:sz="18" w:color="#000000"/>
             </w:tcBorders>
@@ -1663,7 +1965,7 @@
               <w:rPr>
                 <w:rStyle w:val="Arial11"/>
               </w:rPr>
-              <w:t xml:space="preserve">0</w:t>
+              <w:t xml:space="preserve">100</w:t>
             </w:r>
           </w:p>
         </w:tc>
@@ -1683,7 +1985,7 @@
               <w:rPr>
                 <w:rStyle w:val="Arial11"/>
               </w:rPr>
-              <w:t xml:space="preserve">0</w:t>
+              <w:t xml:space="preserve">88,012</w:t>
             </w:r>
           </w:p>
         </w:tc>
@@ -1703,7 +2005,7 @@
               <w:rPr>
                 <w:rStyle w:val="Arial11"/>
               </w:rPr>
-              <w:t xml:space="preserve">0</w:t>
+              <w:t xml:space="preserve">88,112</w:t>
             </w:r>
           </w:p>
         </w:tc>
@@ -1836,7 +2138,7 @@
               <w:rPr>
                 <w:rStyle w:val="Arial11"/>
               </w:rPr>
-              <w:t xml:space="preserve">-</w:t>
+              <w:t xml:space="preserve">84,591</w:t>
             </w:r>
           </w:p>
         </w:tc>
@@ -1877,7 +2179,7 @@
               <w:rPr>
                 <w:rStyle w:val="Arial11"/>
               </w:rPr>
-              <w:t xml:space="preserve">-</w:t>
+              <w:t xml:space="preserve">84,591</w:t>
             </w:r>
           </w:p>
         </w:tc>
@@ -1932,7 +2234,7 @@
               <w:rPr>
                 <w:rStyle w:val="Arial11"/>
               </w:rPr>
-              <w:t xml:space="preserve">-</w:t>
+              <w:t xml:space="preserve">95</w:t>
             </w:r>
           </w:p>
         </w:tc>
@@ -2003,7 +2305,7 @@
               <w:rPr>
                 <w:rStyle w:val="Arial11"/>
               </w:rPr>
-              <w:t xml:space="preserve">0</w:t>
+              <w:t xml:space="preserve">84,686</w:t>
             </w:r>
           </w:p>
         </w:tc>
@@ -2077,7 +2379,7 @@
               <w:rPr>
                 <w:rStyle w:val="Arial11"/>
               </w:rPr>
-              <w:t xml:space="preserve">0</w:t>
+              <w:t xml:space="preserve">84,686</w:t>
             </w:r>
           </w:p>
         </w:tc>
@@ -2114,6 +2416,131 @@
                 <w:rStyle w:val="Arial11"/>
               </w:rPr>
               <w:t xml:space="preserve">Additions to plant and equipment</w:t>
+            </w:r>
+          </w:p>
+        </w:tc>
+      </w:tr>
+      <w:tr>
+        <w:trPr/>
+        <w:tc>
+          <w:tcPr>
+            <w:tcW w:w="10500" w:type="dxa"/>
+          </w:tcPr>
+          <w:p>
+            <w:pPr/>
+            <w:r>
+              <w:rPr>
+                <w:rStyle w:val="ArialBlack11"/>
+              </w:rPr>
+              <w:t xml:space="preserve">Net cash investing activities</w:t>
+            </w:r>
+          </w:p>
+        </w:tc>
+      </w:tr>
+      <w:tr>
+        <w:trPr/>
+        <w:tc>
+          <w:tcPr>
+            <w:tcW w:w="10500" w:type="dxa"/>
+          </w:tcPr>
+          <w:p>
+            <w:pPr>
+              <w:spacing w:after="0"/>
+            </w:pPr>
+            <w:r>
+              <w:rPr>
+                <w:rStyle w:val="ArialBlack11"/>
+              </w:rPr>
+              <w:t xml:space="preserve">Cash flows from financing activities:</w:t>
+            </w:r>
+          </w:p>
+        </w:tc>
+      </w:tr>
+      <w:tr>
+        <w:trPr/>
+        <w:tc>
+          <w:tcPr>
+            <w:tcW w:w="10500" w:type="dxa"/>
+          </w:tcPr>
+          <w:p>
+            <w:pPr>
+              <w:spacing w:after="0"/>
+            </w:pPr>
+            <w:r>
+              <w:rPr>
+                <w:rStyle w:val="Arial11"/>
+              </w:rPr>
+              <w:t xml:space="preserve">Proceeds from issuance of ordinary shares</w:t>
+            </w:r>
+          </w:p>
+        </w:tc>
+        <w:tc>
+          <w:tcPr>
+            <w:tcW w:w="1750" w:type="dxa"/>
+          </w:tcPr>
+          <w:p>
+            <w:pPr>
+              <w:jc w:val="center"/>
+              <w:spacing w:after="0"/>
+            </w:pPr>
+            <w:r>
+              <w:rPr>
+                <w:rStyle w:val="Arial11"/>
+              </w:rPr>
+              <w:t xml:space="preserve">-</w:t>
+            </w:r>
+          </w:p>
+        </w:tc>
+      </w:tr>
+      <w:tr>
+        <w:trPr/>
+        <w:tc>
+          <w:tcPr>
+            <w:tcW w:w="10500" w:type="dxa"/>
+          </w:tcPr>
+          <w:p>
+            <w:pPr>
+              <w:spacing w:after="0"/>
+            </w:pPr>
+            <w:r>
+              <w:rPr>
+                <w:rStyle w:val="Arial11"/>
+              </w:rPr>
+              <w:t xml:space="preserve">(Advances)/repayment from a shareholder</w:t>
+            </w:r>
+          </w:p>
+        </w:tc>
+        <w:tc>
+          <w:tcPr>
+            <w:tcW w:w="1750" w:type="dxa"/>
+          </w:tcPr>
+          <w:p>
+            <w:pPr>
+              <w:jc w:val="center"/>
+              <w:spacing w:after="0"/>
+            </w:pPr>
+            <w:r>
+              <w:rPr>
+                <w:rStyle w:val="Arial11"/>
+              </w:rPr>
+              <w:t xml:space="preserve">-</w:t>
+            </w:r>
+          </w:p>
+        </w:tc>
+      </w:tr>
+      <w:tr>
+        <w:trPr/>
+        <w:tc>
+          <w:tcPr>
+            <w:tcW w:w="10500" w:type="dxa"/>
+          </w:tcPr>
+          <w:p>
+            <w:pPr/>
+            <w:r>
+              <w:rPr>
+                <w:rStyle w:val="Arial11"/>
+              </w:rPr>
+              <w:t xml:space="preserve">Interest paid</w:t>
             </w:r>
           </w:p>
         </w:tc>
@@ -2133,7 +2560,7 @@
               <w:rPr>
                 <w:rStyle w:val="Arial11"/>
               </w:rPr>
-              <w:t xml:space="preserve">(8,975)</w:t>
+              <w:t xml:space="preserve">-</w:t>
             </w:r>
           </w:p>
         </w:tc>
@@ -2150,7 +2577,7 @@
               <w:rPr>
                 <w:rStyle w:val="ArialBlack11"/>
               </w:rPr>
-              <w:t xml:space="preserve">Net cash (used in) investing activities</w:t>
+              <w:t xml:space="preserve">Net cash generated from financing activities</w:t>
             </w:r>
           </w:p>
         </w:tc>
@@ -2170,7 +2597,7 @@
               <w:rPr>
                 <w:rStyle w:val="Arial11"/>
               </w:rPr>
-              <w:t xml:space="preserve">(8,975)</w:t>
+              <w:t xml:space="preserve">-</w:t>
             </w:r>
           </w:p>
         </w:tc>
@@ -2187,9 +2614,26 @@
             </w:pPr>
             <w:r>
               <w:rPr>
-                <w:rStyle w:val="ArialBlack11"/>
-              </w:rPr>
-              <w:t xml:space="preserve">Cash flows from financing activities:</w:t>
+                <w:rStyle w:val="Arial11"/>
+              </w:rPr>
+              <w:t xml:space="preserve">Net increase in cash and cash equivalents</w:t>
+            </w:r>
+          </w:p>
+        </w:tc>
+        <w:tc>
+          <w:tcPr>
+            <w:tcW w:w="1750" w:type="dxa"/>
+          </w:tcPr>
+          <w:p>
+            <w:pPr>
+              <w:jc w:val="center"/>
+              <w:spacing w:after="0"/>
+            </w:pPr>
+            <w:r>
+              <w:rPr>
+                <w:rStyle w:val="Arial11"/>
+              </w:rPr>
+              <w:t xml:space="preserve">84,686</w:t>
             </w:r>
           </w:p>
         </w:tc>
@@ -2208,77 +2652,7 @@
               <w:rPr>
                 <w:rStyle w:val="Arial11"/>
               </w:rPr>
-              <w:t xml:space="preserve">Proceeds from issuance of ordinary shares</w:t>
-            </w:r>
-          </w:p>
-        </w:tc>
-        <w:tc>
-          <w:tcPr>
-            <w:tcW w:w="1750" w:type="dxa"/>
-          </w:tcPr>
-          <w:p>
-            <w:pPr>
-              <w:jc w:val="center"/>
-              <w:spacing w:after="0"/>
-            </w:pPr>
-            <w:r>
-              <w:rPr>
-                <w:rStyle w:val="Arial11"/>
-              </w:rPr>
-              <w:t xml:space="preserve">-</w:t>
-            </w:r>
-          </w:p>
-        </w:tc>
-      </w:tr>
-      <w:tr>
-        <w:trPr/>
-        <w:tc>
-          <w:tcPr>
-            <w:tcW w:w="10500" w:type="dxa"/>
-          </w:tcPr>
-          <w:p>
-            <w:pPr>
-              <w:spacing w:after="0"/>
-            </w:pPr>
-            <w:r>
-              <w:rPr>
-                <w:rStyle w:val="Arial11"/>
-              </w:rPr>
-              <w:t xml:space="preserve">(Advances)/repayment from a shareholder</w:t>
-            </w:r>
-          </w:p>
-        </w:tc>
-        <w:tc>
-          <w:tcPr>
-            <w:tcW w:w="1750" w:type="dxa"/>
-          </w:tcPr>
-          <w:p>
-            <w:pPr>
-              <w:jc w:val="center"/>
-              <w:spacing w:after="0"/>
-            </w:pPr>
-            <w:r>
-              <w:rPr>
-                <w:rStyle w:val="Arial11"/>
-              </w:rPr>
-              <w:t xml:space="preserve">-</w:t>
-            </w:r>
-          </w:p>
-        </w:tc>
-      </w:tr>
-      <w:tr>
-        <w:trPr/>
-        <w:tc>
-          <w:tcPr>
-            <w:tcW w:w="10500" w:type="dxa"/>
-          </w:tcPr>
-          <w:p>
-            <w:pPr/>
-            <w:r>
-              <w:rPr>
-                <w:rStyle w:val="Arial11"/>
-              </w:rPr>
-              <w:t xml:space="preserve">Interest paid</w:t>
+              <w:t xml:space="preserve">Cash and cash equivalents at beginning of financial year/period</w:t>
             </w:r>
           </w:p>
         </w:tc>
@@ -2310,12 +2684,14 @@
             <w:tcW w:w="10500" w:type="dxa"/>
           </w:tcPr>
           <w:p>
-            <w:pPr/>
+            <w:pPr>
+              <w:spacing w:after="0"/>
+            </w:pPr>
             <w:r>
               <w:rPr>
                 <w:rStyle w:val="ArialBlack11"/>
               </w:rPr>
-              <w:t xml:space="preserve">Net cash generated from financing activities</w:t>
+              <w:t xml:space="preserve">Cash and cash equivalents at end of financial year/period</w:t>
             </w:r>
           </w:p>
         </w:tc>
@@ -2335,82 +2711,7 @@
               <w:rPr>
                 <w:rStyle w:val="Arial11"/>
               </w:rPr>
-              <w:t xml:space="preserve">-</w:t>
-            </w:r>
-          </w:p>
-        </w:tc>
-      </w:tr>
-      <w:tr>
-        <w:trPr/>
-        <w:tc>
-          <w:tcPr>
-            <w:tcW w:w="10500" w:type="dxa"/>
-          </w:tcPr>
-          <w:p>
-            <w:pPr>
-              <w:spacing w:after="0"/>
-            </w:pPr>
-            <w:r>
-              <w:rPr>
-                <w:rStyle w:val="Arial11"/>
-              </w:rPr>
-              <w:t xml:space="preserve">Net decrease in cash and cash equivalents</w:t>
-            </w:r>
-          </w:p>
-        </w:tc>
-        <w:tc>
-          <w:tcPr>
-            <w:tcW w:w="1750" w:type="dxa"/>
-          </w:tcPr>
-          <w:p>
-            <w:pPr>
-              <w:jc w:val="center"/>
-              <w:spacing w:after="0"/>
-            </w:pPr>
-            <w:r>
-              <w:rPr>
-                <w:rStyle w:val="Arial11"/>
-              </w:rPr>
-              <w:t xml:space="preserve">(8,975)</w:t>
-            </w:r>
-          </w:p>
-        </w:tc>
-      </w:tr>
-      <w:tr>
-        <w:trPr/>
-        <w:tc>
-          <w:tcPr>
-            <w:tcW w:w="10500" w:type="dxa"/>
-          </w:tcPr>
-          <w:p>
-            <w:pPr>
-              <w:spacing w:after="0"/>
-            </w:pPr>
-            <w:r>
-              <w:rPr>
-                <w:rStyle w:val="ArialBlack11"/>
-              </w:rPr>
-              <w:t xml:space="preserve">Cash and cash equivalents at end of financial year/period</w:t>
-            </w:r>
-          </w:p>
-        </w:tc>
-        <w:tc>
-          <w:tcPr>
-            <w:tcW w:w="1750" w:type="dxa"/>
-            <w:tcBorders>
-              <w:bottom w:val="single" w:sz="1" w:color="000000"/>
-            </w:tcBorders>
-          </w:tcPr>
-          <w:p>
-            <w:pPr>
-              <w:jc w:val="center"/>
-              <w:spacing w:after="0"/>
-            </w:pPr>
-            <w:r>
-              <w:rPr>
-                <w:rStyle w:val="Arial11"/>
-              </w:rPr>
-              <w:t xml:space="preserve">(8,975)</w:t>
+              <w:t xml:space="preserve">84,686</w:t>
             </w:r>
           </w:p>
         </w:tc>
@@ -2471,18 +2772,18 @@
         <w:rPr>
           <w:rStyle w:val="Arial11"/>
         </w:rPr>
-        <w:t xml:space="preserve">	The Company’s principal activities are those to carry-on the businesses of sd</w:t>
-      </w:r>
-    </w:p>
-    <w:p>
-      <w:pPr>
-        <w:pStyle w:val="justifiedParagraph"/>
-      </w:pPr>
-      <w:r>
-        <w:rPr>
-          <w:rStyle w:val="Arial11"/>
-        </w:rPr>
-        <w:t xml:space="preserve">	The Company’s registered office is at df</w:t>
+        <w:t xml:space="preserve">	The Company’s principal activities are those to carry-on the businesses of w</w:t>
+      </w:r>
+    </w:p>
+    <w:p>
+      <w:pPr>
+        <w:pStyle w:val="justifiedParagraph"/>
+      </w:pPr>
+      <w:r>
+        <w:rPr>
+          <w:rStyle w:val="Arial11"/>
+        </w:rPr>
+        <w:t xml:space="preserve">	The Company’s registered office is at e</w:t>
       </w:r>
     </w:p>
     <w:p>
@@ -2582,7 +2883,7 @@
         <w:rPr>
           <w:rStyle w:val="Arial11"/>
         </w:rPr>
-        <w:t xml:space="preserve">	On July 11 2018 the Company adopted the new or amended FRS and 	Interpretations to FRS (“INT FRS”) that are mandatory for application for the financial 	year. The adoption of these new or amended FRS and INT FRS did not result 	insubstantial changes of the Company’s accounting policies and had no material 	effect on the amounts reported for the current or prior financial period.</w:t>
+        <w:t xml:space="preserve">	On July 12 2018 the Company adopted the new or amended FRS and 	Interpretations to FRS (“INT FRS”) that are mandatory for application for the financial 	year. The adoption of these new or amended FRS and INT FRS did not result 	insubstantial changes of the Company’s accounting policies and had no material 	effect on the amounts reported for the current or prior financial period.</w:t>
       </w:r>
     </w:p>
     <w:p>
@@ -3949,24 +4250,24 @@
             <w:pPr/>
             <w:r>
               <w:rPr/>
-              <w:t xml:space="preserve">Income Tax Expenses</w:t>
-            </w:r>
-          </w:p>
-        </w:tc>
-        <w:tc>
-          <w:tcPr>
-            <w:tcW w:w="1750" w:type="dxa"/>
-          </w:tcPr>
-          <w:p>
-            <w:pPr>
-              <w:jc w:val="center"/>
-              <w:spacing w:after="0"/>
-            </w:pPr>
-            <w:r>
-              <w:rPr>
-                <w:rStyle w:val="Arial11"/>
-              </w:rPr>
-              <w:t xml:space="preserve">99,641</w:t>
+              <w:t xml:space="preserve">Foreign Exchange Loss</w:t>
+            </w:r>
+          </w:p>
+        </w:tc>
+        <w:tc>
+          <w:tcPr>
+            <w:tcW w:w="1750" w:type="dxa"/>
+          </w:tcPr>
+          <w:p>
+            <w:pPr>
+              <w:jc w:val="center"/>
+              <w:spacing w:after="0"/>
+            </w:pPr>
+            <w:r>
+              <w:rPr>
+                <w:rStyle w:val="Arial11"/>
+              </w:rPr>
+              <w:t xml:space="preserve">6,001</w:t>
             </w:r>
           </w:p>
         </w:tc>
@@ -3996,7 +4297,7 @@
               <w:rPr>
                 <w:rStyle w:val="Arial11"/>
               </w:rPr>
-              <w:t xml:space="preserve">99,641</w:t>
+              <w:t xml:space="preserve">6,001</w:t>
             </w:r>
           </w:p>
         </w:tc>
@@ -4111,24 +4412,56 @@
             <w:pPr/>
             <w:r>
               <w:rPr/>
-              <w:t xml:space="preserve">Unrealised Exchange Difference</w:t>
-            </w:r>
-          </w:p>
-        </w:tc>
-        <w:tc>
-          <w:tcPr>
-            <w:tcW w:w="1750" w:type="dxa"/>
-          </w:tcPr>
-          <w:p>
-            <w:pPr>
-              <w:jc w:val="center"/>
-              <w:spacing w:after="0"/>
-            </w:pPr>
-            <w:r>
-              <w:rPr>
-                <w:rStyle w:val="Arial11"/>
-              </w:rPr>
-              <w:t xml:space="preserve">54,685</w:t>
+              <w:t xml:space="preserve">Website And Mailing Expenses</w:t>
+            </w:r>
+          </w:p>
+        </w:tc>
+        <w:tc>
+          <w:tcPr>
+            <w:tcW w:w="1750" w:type="dxa"/>
+          </w:tcPr>
+          <w:p>
+            <w:pPr>
+              <w:jc w:val="center"/>
+              <w:spacing w:after="0"/>
+            </w:pPr>
+            <w:r>
+              <w:rPr>
+                <w:rStyle w:val="Arial11"/>
+              </w:rPr>
+              <w:t xml:space="preserve">505</w:t>
+            </w:r>
+          </w:p>
+        </w:tc>
+      </w:tr>
+      <w:tr>
+        <w:trPr/>
+        <w:tc>
+          <w:tcPr>
+            <w:tcW w:w="8750" w:type="dxa"/>
+          </w:tcPr>
+          <w:p>
+            <w:pPr/>
+            <w:r>
+              <w:rPr/>
+              <w:t xml:space="preserve">Foreign Exchange Loss</w:t>
+            </w:r>
+          </w:p>
+        </w:tc>
+        <w:tc>
+          <w:tcPr>
+            <w:tcW w:w="1750" w:type="dxa"/>
+          </w:tcPr>
+          <w:p>
+            <w:pPr>
+              <w:jc w:val="center"/>
+              <w:spacing w:after="0"/>
+            </w:pPr>
+            <w:r>
+              <w:rPr>
+                <w:rStyle w:val="Arial11"/>
+              </w:rPr>
+              <w:t xml:space="preserve">6,001</w:t>
             </w:r>
           </w:p>
         </w:tc>
@@ -4157,7 +4490,7 @@
               <w:rPr>
                 <w:rStyle w:val="Arial11"/>
               </w:rPr>
-              <w:t xml:space="preserve">54,685</w:t>
+              <w:t xml:space="preserve">6,506</w:t>
             </w:r>
           </w:p>
         </w:tc>
@@ -4357,24 +4690,24 @@
               <w:rPr>
                 <w:rStyle w:val="Arial11"/>
               </w:rPr>
-              <w:t xml:space="preserve">65,000</w:t>
-            </w:r>
-          </w:p>
-        </w:tc>
-        <w:tc>
-          <w:tcPr>
-            <w:tcW w:w="1750" w:type="dxa"/>
-          </w:tcPr>
-          <w:p>
-            <w:pPr>
-              <w:jc w:val="center"/>
-              <w:spacing w:after="0"/>
-            </w:pPr>
-            <w:r>
-              <w:rPr>
-                <w:rStyle w:val="Arial11"/>
-              </w:rPr>
-              <w:t xml:space="preserve">65,000</w:t>
+              <w:t xml:space="preserve">100</w:t>
+            </w:r>
+          </w:p>
+        </w:tc>
+        <w:tc>
+          <w:tcPr>
+            <w:tcW w:w="1750" w:type="dxa"/>
+          </w:tcPr>
+          <w:p>
+            <w:pPr>
+              <w:jc w:val="center"/>
+              <w:spacing w:after="0"/>
+            </w:pPr>
+            <w:r>
+              <w:rPr>
+                <w:rStyle w:val="Arial11"/>
+              </w:rPr>
+              <w:t xml:space="preserve">100</w:t>
             </w:r>
           </w:p>
         </w:tc>
@@ -4438,24 +4771,24 @@
               <w:rPr>
                 <w:rStyle w:val="Arial11"/>
               </w:rPr>
-              <w:t xml:space="preserve">65,000</w:t>
-            </w:r>
-          </w:p>
-        </w:tc>
-        <w:tc>
-          <w:tcPr>
-            <w:tcW w:w="1750" w:type="dxa"/>
-          </w:tcPr>
-          <w:p>
-            <w:pPr>
-              <w:jc w:val="center"/>
-              <w:spacing w:after="0"/>
-            </w:pPr>
-            <w:r>
-              <w:rPr>
-                <w:rStyle w:val="Arial11"/>
-              </w:rPr>
-              <w:t xml:space="preserve">65,000</w:t>
+              <w:t xml:space="preserve">100</w:t>
+            </w:r>
+          </w:p>
+        </w:tc>
+        <w:tc>
+          <w:tcPr>
+            <w:tcW w:w="1750" w:type="dxa"/>
+          </w:tcPr>
+          <w:p>
+            <w:pPr>
+              <w:jc w:val="center"/>
+              <w:spacing w:after="0"/>
+            </w:pPr>
+            <w:r>
+              <w:rPr>
+                <w:rStyle w:val="Arial11"/>
+              </w:rPr>
+              <w:t xml:space="preserve">100</w:t>
             </w:r>
           </w:p>
         </w:tc>
@@ -4497,745 +4830,162 @@
         </w:sectPr>
       </w:pPr>
     </w:p>
-    <w:tbl>
-      <w:tblGrid>
-        <w:gridCol w:w="8750" w:type="dxa"/>
-        <w:gridCol w:w="1750" w:type="dxa"/>
-        <w:gridCol w:w="1750" w:type="dxa"/>
-        <w:gridCol w:w="1750" w:type="dxa"/>
-      </w:tblGrid>
-      <w:tr>
-        <w:trPr/>
-        <w:tc>
-          <w:tcPr>
-            <w:tcW w:w="8750" w:type="dxa"/>
-          </w:tcPr>
-          <w:p>
-            <w:pPr>
-              <w:numPr>
-                <w:ilvl w:val="0"/>
-                <w:numId w:val="7"/>
-              </w:numPr>
-            </w:pPr>
-            <w:r>
-              <w:rPr/>
-              <w:t xml:space="preserve">PLANT AND EQUIPMENT</w:t>
-            </w:r>
-          </w:p>
-        </w:tc>
-      </w:tr>
-      <w:tr>
-        <w:trPr/>
-        <w:tc>
-          <w:tcPr>
-            <w:tcW w:w="8750" w:type="dxa"/>
-          </w:tcPr>
-          <w:p/>
-        </w:tc>
-        <w:tc>
-          <w:tcPr>
-            <w:tcW w:w="1750" w:type="dxa"/>
-            <w:tcBorders>
-              <w:bottom w:val="single" w:sz="1" w:color="000000"/>
-            </w:tcBorders>
-          </w:tcPr>
-          <w:p>
-            <w:pPr>
-              <w:jc w:val="center"/>
-              <w:spacing w:after="0"/>
-            </w:pPr>
-            <w:r>
-              <w:rPr>
-                <w:rStyle w:val="Arial11"/>
-              </w:rPr>
-              <w:t xml:space="preserve">Computer and Softwares</w:t>
-            </w:r>
-          </w:p>
-        </w:tc>
-        <w:tc>
-          <w:tcPr>
-            <w:tcW w:w="1750" w:type="dxa"/>
-            <w:tcBorders>
-              <w:bottom w:val="single" w:sz="1" w:color="000000"/>
-            </w:tcBorders>
-          </w:tcPr>
-          <w:p>
-            <w:pPr>
-              <w:jc w:val="center"/>
-              <w:spacing w:after="0"/>
-            </w:pPr>
-            <w:r>
-              <w:rPr>
-                <w:rStyle w:val="Arial11"/>
-              </w:rPr>
-              <w:t xml:space="preserve">Office equipment</w:t>
-            </w:r>
-          </w:p>
-        </w:tc>
-        <w:tc>
-          <w:tcPr>
-            <w:tcW w:w="1750" w:type="dxa"/>
-            <w:tcBorders>
-              <w:bottom w:val="single" w:sz="1" w:color="000000"/>
-            </w:tcBorders>
-          </w:tcPr>
-          <w:p>
-            <w:pPr>
-              <w:jc w:val="center"/>
-              <w:spacing w:after="0"/>
-            </w:pPr>
-            <w:r>
-              <w:rPr>
-                <w:rStyle w:val="Arial11"/>
-              </w:rPr>
-              <w:t xml:space="preserve">Total</w:t>
-            </w:r>
-          </w:p>
-        </w:tc>
-      </w:tr>
-      <w:tr>
-        <w:trPr/>
-        <w:tc>
-          <w:tcPr>
-            <w:tcW w:w="8750" w:type="dxa"/>
-          </w:tcPr>
-          <w:p/>
-        </w:tc>
-        <w:tc>
-          <w:tcPr>
-            <w:tcW w:w="1750" w:type="dxa"/>
-          </w:tcPr>
-          <w:p>
-            <w:pPr>
-              <w:jc w:val="center"/>
-              <w:spacing w:after="0"/>
-            </w:pPr>
-            <w:r>
-              <w:rPr>
-                <w:rStyle w:val="Arial11"/>
-              </w:rPr>
-              <w:t xml:space="preserve">$</w:t>
-            </w:r>
-          </w:p>
-        </w:tc>
-        <w:tc>
-          <w:tcPr>
-            <w:tcW w:w="1750" w:type="dxa"/>
-          </w:tcPr>
-          <w:p>
-            <w:pPr>
-              <w:jc w:val="center"/>
-              <w:spacing w:after="0"/>
-            </w:pPr>
-            <w:r>
-              <w:rPr>
-                <w:rStyle w:val="Arial11"/>
-              </w:rPr>
-              <w:t xml:space="preserve">$</w:t>
-            </w:r>
-          </w:p>
-        </w:tc>
-        <w:tc>
-          <w:tcPr>
-            <w:tcW w:w="1750" w:type="dxa"/>
-          </w:tcPr>
-          <w:p>
-            <w:pPr>
-              <w:jc w:val="center"/>
-              <w:spacing w:after="0"/>
-            </w:pPr>
-            <w:r>
-              <w:rPr>
-                <w:rStyle w:val="Arial11"/>
-              </w:rPr>
-              <w:t xml:space="preserve">$</w:t>
-            </w:r>
-          </w:p>
-        </w:tc>
-      </w:tr>
-      <w:tr>
-        <w:trPr/>
-        <w:tc>
-          <w:tcPr>
-            <w:tcW w:w="8750" w:type="dxa"/>
-          </w:tcPr>
-          <w:p>
-            <w:pPr/>
-            <w:r>
-              <w:rPr>
-                <w:rStyle w:val="ArialBlack11"/>
-              </w:rPr>
-              <w:t xml:space="preserve">Cost: </w:t>
-            </w:r>
-          </w:p>
-        </w:tc>
-      </w:tr>
-      <w:tr>
-        <w:trPr/>
-        <w:tc>
-          <w:tcPr>
-            <w:tcW w:w="8750" w:type="dxa"/>
-          </w:tcPr>
-          <w:p>
-            <w:pPr/>
-            <w:r>
-              <w:rPr/>
-              <w:t xml:space="preserve">As as 1 July 2014</w:t>
-            </w:r>
-          </w:p>
-        </w:tc>
-        <w:tc>
-          <w:tcPr>
-            <w:tcW w:w="1750" w:type="dxa"/>
-          </w:tcPr>
-          <w:p>
-            <w:pPr>
-              <w:jc w:val="center"/>
-              <w:spacing w:after="0"/>
-            </w:pPr>
-            <w:r>
-              <w:rPr>
-                <w:rStyle w:val="Arial11"/>
-              </w:rPr>
-              <w:t xml:space="preserve">-</w:t>
-            </w:r>
-          </w:p>
-        </w:tc>
-        <w:tc>
-          <w:tcPr>
-            <w:tcW w:w="1750" w:type="dxa"/>
-          </w:tcPr>
-          <w:p>
-            <w:pPr>
-              <w:jc w:val="center"/>
-              <w:spacing w:after="0"/>
-            </w:pPr>
-            <w:r>
-              <w:rPr>
-                <w:rStyle w:val="Arial11"/>
-              </w:rPr>
-              <w:t xml:space="preserve">-</w:t>
-            </w:r>
-          </w:p>
-        </w:tc>
-        <w:tc>
-          <w:tcPr>
-            <w:tcW w:w="1750" w:type="dxa"/>
-          </w:tcPr>
-          <w:p>
-            <w:pPr>
-              <w:jc w:val="center"/>
-              <w:spacing w:after="0"/>
-            </w:pPr>
-            <w:r>
-              <w:rPr>
-                <w:rStyle w:val="Arial11"/>
-              </w:rPr>
-              <w:t xml:space="preserve">-</w:t>
-            </w:r>
-          </w:p>
-        </w:tc>
-      </w:tr>
-      <w:tr>
-        <w:trPr/>
-        <w:tc>
-          <w:tcPr>
-            <w:tcW w:w="8750" w:type="dxa"/>
-          </w:tcPr>
-          <w:p>
-            <w:pPr/>
-            <w:r>
-              <w:rPr/>
-              <w:t xml:space="preserve">Additions</w:t>
-            </w:r>
-          </w:p>
-        </w:tc>
-        <w:tc>
-          <w:tcPr>
-            <w:tcW w:w="1750" w:type="dxa"/>
-            <w:tcBorders>
-              <w:bottom w:val="single" w:sz="1" w:color="000000"/>
-            </w:tcBorders>
-          </w:tcPr>
-          <w:p>
-            <w:pPr>
-              <w:jc w:val="center"/>
-              <w:spacing w:after="0"/>
-            </w:pPr>
-            <w:r>
-              <w:rPr>
-                <w:rStyle w:val="Arial11"/>
-              </w:rPr>
-              <w:t xml:space="preserve">7,607</w:t>
-            </w:r>
-          </w:p>
-        </w:tc>
-        <w:tc>
-          <w:tcPr>
-            <w:tcW w:w="1750" w:type="dxa"/>
-            <w:tcBorders>
-              <w:bottom w:val="single" w:sz="1" w:color="000000"/>
-            </w:tcBorders>
-          </w:tcPr>
-          <w:p>
-            <w:pPr>
-              <w:jc w:val="center"/>
-              <w:spacing w:after="0"/>
-            </w:pPr>
-            <w:r>
-              <w:rPr>
-                <w:rStyle w:val="Arial11"/>
-              </w:rPr>
-              <w:t xml:space="preserve">1,368</w:t>
-            </w:r>
-          </w:p>
-        </w:tc>
-        <w:tc>
-          <w:tcPr>
-            <w:tcW w:w="1750" w:type="dxa"/>
-            <w:tcBorders>
-              <w:bottom w:val="single" w:sz="1" w:color="000000"/>
-            </w:tcBorders>
-          </w:tcPr>
-          <w:p>
-            <w:pPr>
-              <w:jc w:val="center"/>
-              <w:spacing w:after="0"/>
-            </w:pPr>
-            <w:r>
-              <w:rPr>
-                <w:rStyle w:val="Arial11"/>
-              </w:rPr>
-              <w:t xml:space="preserve">8,975</w:t>
-            </w:r>
-          </w:p>
-        </w:tc>
-      </w:tr>
-      <w:tr>
-        <w:trPr/>
-        <w:tc>
-          <w:tcPr>
-            <w:tcW w:w="8750" w:type="dxa"/>
-          </w:tcPr>
-          <w:p>
-            <w:pPr/>
-            <w:r>
-              <w:rPr/>
-              <w:t xml:space="preserve">As at 31 December 2016</w:t>
-            </w:r>
-          </w:p>
-        </w:tc>
-        <w:tc>
-          <w:tcPr>
-            <w:tcW w:w="1750" w:type="dxa"/>
-            <w:tcBorders>
-              <w:top w:val="single" w:sz="1" w:color="#000000"/>
-              <w:bottom w:val="single" w:sz="1" w:color="#000000"/>
-            </w:tcBorders>
-          </w:tcPr>
-          <w:p>
-            <w:pPr>
-              <w:jc w:val="center"/>
-              <w:spacing w:after="0"/>
-            </w:pPr>
-            <w:r>
-              <w:rPr>
-                <w:rStyle w:val="Arial11"/>
-              </w:rPr>
-              <w:t xml:space="preserve">7,607</w:t>
-            </w:r>
-          </w:p>
-        </w:tc>
-        <w:tc>
-          <w:tcPr>
-            <w:tcW w:w="1750" w:type="dxa"/>
-            <w:tcBorders>
-              <w:top w:val="single" w:sz="1" w:color="#000000"/>
-              <w:bottom w:val="single" w:sz="1" w:color="#000000"/>
-            </w:tcBorders>
-          </w:tcPr>
-          <w:p>
-            <w:pPr>
-              <w:jc w:val="center"/>
-              <w:spacing w:after="0"/>
-            </w:pPr>
-            <w:r>
-              <w:rPr>
-                <w:rStyle w:val="Arial11"/>
-              </w:rPr>
-              <w:t xml:space="preserve">1,368</w:t>
-            </w:r>
-          </w:p>
-        </w:tc>
-        <w:tc>
-          <w:tcPr>
-            <w:tcW w:w="1750" w:type="dxa"/>
-            <w:tcBorders>
-              <w:top w:val="single" w:sz="1" w:color="#000000"/>
-              <w:bottom w:val="single" w:sz="1" w:color="#000000"/>
-            </w:tcBorders>
-          </w:tcPr>
-          <w:p>
-            <w:pPr>
-              <w:jc w:val="center"/>
-              <w:spacing w:after="0"/>
-            </w:pPr>
-            <w:r>
-              <w:rPr>
-                <w:rStyle w:val="Arial11"/>
-              </w:rPr>
-              <w:t xml:space="preserve">8,975</w:t>
-            </w:r>
-          </w:p>
-        </w:tc>
-      </w:tr>
-      <w:tr>
-        <w:trPr/>
-        <w:tc>
-          <w:tcPr>
-            <w:tcW w:w="8750" w:type="dxa"/>
-          </w:tcPr>
-          <w:p/>
-        </w:tc>
-      </w:tr>
-      <w:tr>
-        <w:trPr/>
-        <w:tc>
-          <w:tcPr>
-            <w:tcW w:w="8750" w:type="dxa"/>
-          </w:tcPr>
-          <w:p>
-            <w:pPr/>
-            <w:r>
-              <w:rPr>
-                <w:rStyle w:val="ArialBlack11"/>
-              </w:rPr>
-              <w:t xml:space="preserve">Accumulated depreciation: </w:t>
-            </w:r>
-          </w:p>
-        </w:tc>
-      </w:tr>
-      <w:tr>
-        <w:trPr/>
-        <w:tc>
-          <w:tcPr>
-            <w:tcW w:w="8750" w:type="dxa"/>
-          </w:tcPr>
-          <w:p>
-            <w:pPr/>
-            <w:r>
-              <w:rPr/>
-              <w:t xml:space="preserve">As as 1 July 2014</w:t>
-            </w:r>
-          </w:p>
-        </w:tc>
-        <w:tc>
-          <w:tcPr>
-            <w:tcW w:w="1750" w:type="dxa"/>
-          </w:tcPr>
-          <w:p>
-            <w:pPr>
-              <w:jc w:val="center"/>
-              <w:spacing w:after="0"/>
-            </w:pPr>
-            <w:r>
-              <w:rPr>
-                <w:rStyle w:val="Arial11"/>
-              </w:rPr>
-              <w:t xml:space="preserve">-</w:t>
-            </w:r>
-          </w:p>
-        </w:tc>
-        <w:tc>
-          <w:tcPr>
-            <w:tcW w:w="1750" w:type="dxa"/>
-          </w:tcPr>
-          <w:p>
-            <w:pPr>
-              <w:jc w:val="center"/>
-              <w:spacing w:after="0"/>
-            </w:pPr>
-            <w:r>
-              <w:rPr>
-                <w:rStyle w:val="Arial11"/>
-              </w:rPr>
-              <w:t xml:space="preserve">-</w:t>
-            </w:r>
-          </w:p>
-        </w:tc>
-        <w:tc>
-          <w:tcPr>
-            <w:tcW w:w="1750" w:type="dxa"/>
-          </w:tcPr>
-          <w:p>
-            <w:pPr>
-              <w:jc w:val="center"/>
-              <w:spacing w:after="0"/>
-            </w:pPr>
-            <w:r>
-              <w:rPr>
-                <w:rStyle w:val="Arial11"/>
-              </w:rPr>
-              <w:t xml:space="preserve">-</w:t>
-            </w:r>
-          </w:p>
-        </w:tc>
-      </w:tr>
-      <w:tr>
-        <w:trPr/>
-        <w:tc>
-          <w:tcPr>
-            <w:tcW w:w="8750" w:type="dxa"/>
-          </w:tcPr>
-          <w:p>
-            <w:pPr/>
-            <w:r>
-              <w:rPr/>
-              <w:t xml:space="preserve">Charge for the financial period</w:t>
-            </w:r>
-          </w:p>
-        </w:tc>
-        <w:tc>
-          <w:tcPr>
-            <w:tcW w:w="1750" w:type="dxa"/>
-            <w:tcBorders>
-              <w:bottom w:val="single" w:sz="1" w:color="000000"/>
-            </w:tcBorders>
-          </w:tcPr>
-          <w:p>
-            <w:pPr>
-              <w:jc w:val="center"/>
-              <w:spacing w:after="0"/>
-            </w:pPr>
-            <w:r>
-              <w:rPr>
-                <w:rStyle w:val="Arial11"/>
-              </w:rPr>
-              <w:t xml:space="preserve">7,607</w:t>
-            </w:r>
-          </w:p>
-        </w:tc>
-        <w:tc>
-          <w:tcPr>
-            <w:tcW w:w="1750" w:type="dxa"/>
-            <w:tcBorders>
-              <w:bottom w:val="single" w:sz="1" w:color="000000"/>
-            </w:tcBorders>
-          </w:tcPr>
-          <w:p>
-            <w:pPr>
-              <w:jc w:val="center"/>
-              <w:spacing w:after="0"/>
-            </w:pPr>
-            <w:r>
-              <w:rPr>
-                <w:rStyle w:val="Arial11"/>
-              </w:rPr>
-              <w:t xml:space="preserve">456</w:t>
-            </w:r>
-          </w:p>
-        </w:tc>
-        <w:tc>
-          <w:tcPr>
-            <w:tcW w:w="1750" w:type="dxa"/>
-            <w:tcBorders>
-              <w:bottom w:val="single" w:sz="1" w:color="000000"/>
-            </w:tcBorders>
-          </w:tcPr>
-          <w:p>
-            <w:pPr>
-              <w:jc w:val="center"/>
-              <w:spacing w:after="0"/>
-            </w:pPr>
-            <w:r>
-              <w:rPr>
-                <w:rStyle w:val="Arial11"/>
-              </w:rPr>
-              <w:t xml:space="preserve">8,063</w:t>
-            </w:r>
-          </w:p>
-        </w:tc>
-      </w:tr>
-      <w:tr>
-        <w:trPr/>
-        <w:tc>
-          <w:tcPr>
-            <w:tcW w:w="8750" w:type="dxa"/>
-          </w:tcPr>
-          <w:p>
-            <w:pPr/>
-            <w:r>
-              <w:rPr/>
-              <w:t xml:space="preserve">As at 31 December 2016</w:t>
-            </w:r>
-          </w:p>
-        </w:tc>
-        <w:tc>
-          <w:tcPr>
-            <w:tcW w:w="1750" w:type="dxa"/>
-            <w:tcBorders>
-              <w:top w:val="single" w:sz="1" w:color="#000000"/>
-              <w:bottom w:val="single" w:sz="1" w:color="#000000"/>
-            </w:tcBorders>
-          </w:tcPr>
-          <w:p>
-            <w:pPr>
-              <w:jc w:val="center"/>
-              <w:spacing w:after="0"/>
-            </w:pPr>
-            <w:r>
-              <w:rPr>
-                <w:rStyle w:val="Arial11"/>
-              </w:rPr>
-              <w:t xml:space="preserve">7,607</w:t>
-            </w:r>
-          </w:p>
-        </w:tc>
-        <w:tc>
-          <w:tcPr>
-            <w:tcW w:w="1750" w:type="dxa"/>
-            <w:tcBorders>
-              <w:top w:val="single" w:sz="1" w:color="#000000"/>
-              <w:bottom w:val="single" w:sz="1" w:color="#000000"/>
-            </w:tcBorders>
-          </w:tcPr>
-          <w:p>
-            <w:pPr>
-              <w:jc w:val="center"/>
-              <w:spacing w:after="0"/>
-            </w:pPr>
-            <w:r>
-              <w:rPr>
-                <w:rStyle w:val="Arial11"/>
-              </w:rPr>
-              <w:t xml:space="preserve">456</w:t>
-            </w:r>
-          </w:p>
-        </w:tc>
-        <w:tc>
-          <w:tcPr>
-            <w:tcW w:w="1750" w:type="dxa"/>
-            <w:tcBorders>
-              <w:top w:val="single" w:sz="1" w:color="#000000"/>
-              <w:bottom w:val="single" w:sz="1" w:color="#000000"/>
-            </w:tcBorders>
-          </w:tcPr>
-          <w:p>
-            <w:pPr>
-              <w:jc w:val="center"/>
-              <w:spacing w:after="0"/>
-            </w:pPr>
-            <w:r>
-              <w:rPr>
-                <w:rStyle w:val="Arial11"/>
-              </w:rPr>
-              <w:t xml:space="preserve">8,063</w:t>
-            </w:r>
-          </w:p>
-        </w:tc>
-      </w:tr>
-      <w:tr>
-        <w:trPr/>
-        <w:tc>
-          <w:tcPr>
-            <w:tcW w:w="8750" w:type="dxa"/>
-          </w:tcPr>
-          <w:p/>
-        </w:tc>
-      </w:tr>
-      <w:tr>
-        <w:trPr/>
-        <w:tc>
-          <w:tcPr>
-            <w:tcW w:w="8750" w:type="dxa"/>
-          </w:tcPr>
-          <w:p>
-            <w:pPr/>
-            <w:r>
-              <w:rPr>
-                <w:rStyle w:val="ArialBlack11"/>
-              </w:rPr>
-              <w:t xml:space="preserve">Net book value: </w:t>
-            </w:r>
-          </w:p>
-        </w:tc>
-      </w:tr>
-      <w:tr>
-        <w:trPr/>
-        <w:tc>
-          <w:tcPr>
-            <w:tcW w:w="8750" w:type="dxa"/>
-          </w:tcPr>
-          <w:p>
-            <w:pPr/>
-            <w:r>
-              <w:rPr/>
-              <w:t xml:space="preserve">As at 31 December 2016</w:t>
-            </w:r>
-          </w:p>
-        </w:tc>
-        <w:tc>
-          <w:tcPr>
-            <w:tcW w:w="1750" w:type="dxa"/>
-            <w:tcBorders>
-              <w:bottom w:val="single" w:sz="18" w:color="000000"/>
-            </w:tcBorders>
-          </w:tcPr>
-          <w:p>
-            <w:pPr>
-              <w:jc w:val="center"/>
-              <w:spacing w:after="0"/>
-            </w:pPr>
-            <w:r>
-              <w:rPr>
-                <w:rStyle w:val="Arial11"/>
-              </w:rPr>
-              <w:t xml:space="preserve">-</w:t>
-            </w:r>
-          </w:p>
-        </w:tc>
-        <w:tc>
-          <w:tcPr>
-            <w:tcW w:w="1750" w:type="dxa"/>
-            <w:tcBorders>
-              <w:bottom w:val="single" w:sz="18" w:color="000000"/>
-            </w:tcBorders>
-          </w:tcPr>
-          <w:p>
-            <w:pPr>
-              <w:jc w:val="center"/>
-              <w:spacing w:after="0"/>
-            </w:pPr>
-            <w:r>
-              <w:rPr>
-                <w:rStyle w:val="Arial11"/>
-              </w:rPr>
-              <w:t xml:space="preserve">912</w:t>
-            </w:r>
-          </w:p>
-        </w:tc>
-        <w:tc>
-          <w:tcPr>
-            <w:tcW w:w="1750" w:type="dxa"/>
-            <w:tcBorders>
-              <w:bottom w:val="single" w:sz="18" w:color="000000"/>
-            </w:tcBorders>
-          </w:tcPr>
-          <w:p>
-            <w:pPr>
-              <w:jc w:val="center"/>
-              <w:spacing w:after="0"/>
-            </w:pPr>
-            <w:r>
-              <w:rPr>
-                <w:rStyle w:val="Arial11"/>
-              </w:rPr>
-              <w:t xml:space="preserve">912</w:t>
-            </w:r>
-          </w:p>
-        </w:tc>
-      </w:tr>
-    </w:tbl>
+    <w:p>
+      <w:pPr>
+        <w:numPr>
+          <w:ilvl w:val="0"/>
+          <w:numId w:val="7"/>
+        </w:numPr>
+      </w:pPr>
+      <w:r>
+        <w:rPr>
+          <w:rStyle w:val="Arial11"/>
+        </w:rPr>
+        <w:t xml:space="preserve">	FINANCIAL RISK MANAGEMENT </w:t>
+      </w:r>
+    </w:p>
+    <w:p>
+      <w:pPr>
+        <w:pStyle w:val="justifiedParagraph"/>
+      </w:pPr>
+      <w:r>
+        <w:rPr>
+          <w:rStyle w:val="Arial11"/>
+        </w:rPr>
+        <w:t xml:space="preserve">	The Company’s activities expose it to a variety of financial risks. The Company’s 	overall business strategies, tolerance risk and general risk management philosophy 	are determined by directors in accordance with prevailing economic and operating 	conditions.</w:t>
+      </w:r>
+    </w:p>
+    <w:p>
+      <w:pPr/>
+      <w:r>
+        <w:rPr/>
+        <w:t xml:space="preserve">	</w:t>
+      </w:r>
+      <w:r>
+        <w:rPr>
+          <w:u w:val="single"/>
+        </w:rPr>
+        <w:t xml:space="preserve">Currency risk</w:t>
+      </w:r>
+    </w:p>
+    <w:p>
+      <w:pPr>
+        <w:pStyle w:val="justifiedParagraph"/>
+      </w:pPr>
+      <w:r>
+        <w:rPr>
+          <w:rStyle w:val="Arial11"/>
+        </w:rPr>
+        <w:t xml:space="preserve">	The Company’s exposure to foreign exchange risk is minimal as transactions are 	predominantly denominated in Singapore Dollar, being the functional currency of the Company.</w:t>
+      </w:r>
+    </w:p>
+    <w:p>
+      <w:pPr/>
+      <w:r>
+        <w:rPr/>
+        <w:t xml:space="preserve">	</w:t>
+      </w:r>
+      <w:r>
+        <w:rPr>
+          <w:u w:val="single"/>
+        </w:rPr>
+        <w:t xml:space="preserve">Interest rate risk</w:t>
+      </w:r>
+    </w:p>
+    <w:p>
+      <w:pPr>
+        <w:pStyle w:val="justifiedParagraph"/>
+      </w:pPr>
+      <w:r>
+        <w:rPr>
+          <w:rStyle w:val="Arial11"/>
+        </w:rPr>
+        <w:t xml:space="preserve">	Cash flow interest rate risk is the risk that the future cash flows of a financial 	instrument will fluctuate because of changes in market interest rates. Fair value 	interest rate risk is the risk that the fair value of a financial instrument will fluctuate 	due to changes in market interest rates. As the Company has no significant interest 	bearing assets or liabilities, the Company’s income and operating cash flows are 	substantially independent of changes in market interest rates.</w:t>
+      </w:r>
+    </w:p>
+    <w:p>
+      <w:pPr/>
+      <w:r>
+        <w:rPr/>
+        <w:t xml:space="preserve">	</w:t>
+      </w:r>
+      <w:r>
+        <w:rPr>
+          <w:u w:val="single"/>
+        </w:rPr>
+        <w:t xml:space="preserve">Liquidity risk</w:t>
+      </w:r>
+    </w:p>
+    <w:p>
+      <w:pPr>
+        <w:pStyle w:val="justifiedParagraph"/>
+      </w:pPr>
+      <w:r>
+        <w:rPr>
+          <w:rStyle w:val="Arial11"/>
+        </w:rPr>
+        <w:t xml:space="preserve">	Prudent liquidity management implies maintaining sufficient cash and the availability 	of funding through an adequate amount of committed credit facilities. The Company 	maintains sufficient cash balances to provide flexibility in meeting its day to day 	funding requirements. Cash and cash equivalents are placed with credit worthy 	institutions.</w:t>
+      </w:r>
+    </w:p>
+    <w:p>
+      <w:pPr>
+        <w:pStyle w:val="justifiedParagraph"/>
+      </w:pPr>
+      <w:r>
+        <w:rPr>
+          <w:rStyle w:val="Arial11"/>
+        </w:rPr>
+        <w:t xml:space="preserve">	The Company’s financial liabilities are due less than 1 year based on the remaining 	period from the reporting date to the contractual maturity date.  Balances due within 	12 months equal their carrying balances as the impact of discounting is not 	significant.</w:t>
+      </w:r>
+    </w:p>
+    <w:p>
+      <w:pPr/>
+      <w:r>
+        <w:rPr/>
+        <w:t xml:space="preserve">	</w:t>
+      </w:r>
+      <w:r>
+        <w:rPr>
+          <w:u w:val="single"/>
+        </w:rPr>
+        <w:t xml:space="preserve">Fair value measurements</w:t>
+      </w:r>
+    </w:p>
+    <w:p>
+      <w:pPr>
+        <w:pStyle w:val="justifiedParagraph"/>
+      </w:pPr>
+      <w:r>
+        <w:rPr>
+          <w:rStyle w:val="Arial11"/>
+        </w:rPr>
+        <w:t xml:space="preserve">	The Company does not have any financial instruments as at end of the financial year 	which are measured at fair value. The carrying values of other receivables and other 	payables are assumed to approximate their fair values.</w:t>
+      </w:r>
+    </w:p>
+    <w:p>
+      <w:pPr/>
+      <w:r>
+        <w:rPr/>
+        <w:t xml:space="preserve">	</w:t>
+      </w:r>
+      <w:r>
+        <w:rPr>
+          <w:u w:val="single"/>
+        </w:rPr>
+        <w:t xml:space="preserve">Credit risk</w:t>
+      </w:r>
+    </w:p>
+    <w:p>
+      <w:pPr>
+        <w:pStyle w:val="justifiedParagraph"/>
+      </w:pPr>
+      <w:r>
+        <w:rPr>
+          <w:rStyle w:val="Arial11"/>
+        </w:rPr>
+        <w:t xml:space="preserve">	Credit risk is the risk that companies and other parties will be unable to meet their 	obligations to the Company resulting in financial loss to the Company. The Company 	manages such risks by dealing with a diverse of credit-worthy counterparties to 	mitigate any significant concentration of credit risk. Credit policy includes assessing 	and evaluation of existing and new customers' credit reliability and monitoring of 	receivable collections. The Company places its cash and cash equivalents with 	creditworthy institutions.</w:t>
+      </w:r>
+    </w:p>
     <w:p>
       <w:pPr>
         <w:sectPr>
@@ -5246,6 +4996,133 @@
       </w:pPr>
     </w:p>
     <w:p>
+      <w:pPr/>
+      <w:r>
+        <w:rPr/>
+        <w:t xml:space="preserve">	</w:t>
+      </w:r>
+      <w:r>
+        <w:rPr>
+          <w:u w:val="single"/>
+        </w:rPr>
+        <w:t xml:space="preserve">Credit risk (Cont’d)</w:t>
+      </w:r>
+    </w:p>
+    <w:p>
+      <w:pPr>
+        <w:pStyle w:val="justifiedParagraph"/>
+      </w:pPr>
+      <w:r>
+        <w:rPr>
+          <w:rStyle w:val="Arial11"/>
+        </w:rPr>
+        <w:t xml:space="preserve">	The maximum exposure to credit risk in the event that the counterparties fail to 	perform the obligations as at the end of the financial period in relation to each class 	of financial assets is the carrying amount of these assets in the statement of financial 	position.</w:t>
+      </w:r>
+    </w:p>
+    <w:p>
+      <w:pPr>
+        <w:pStyle w:val="justifiedParagraph"/>
+      </w:pPr>
+      <w:r>
+        <w:rPr>
+          <w:rStyle w:val="Arial11"/>
+        </w:rPr>
+        <w:t xml:space="preserve">	The credit risk for receivables based on the information provided to key management 	is as follows:</w:t>
+      </w:r>
+    </w:p>
+    <w:p>
+      <w:pPr>
+        <w:numPr>
+          <w:ilvl w:val="1"/>
+          <w:numId w:val="6"/>
+        </w:numPr>
+      </w:pPr>
+      <w:r>
+        <w:rPr>
+          <w:rStyle w:val="Arial11"/>
+        </w:rPr>
+        <w:t xml:space="preserve">Financial assets that are neither past due nor impaired</w:t>
+      </w:r>
+    </w:p>
+    <w:p>
+      <w:pPr>
+        <w:pStyle w:val="justifiedParagraph"/>
+      </w:pPr>
+      <w:r>
+        <w:rPr>
+          <w:rStyle w:val="Arial11"/>
+        </w:rPr>
+        <w:t xml:space="preserve">	Bank deposits that are neither past due nor impaired are mainly deposits with banks 	with high credit-ratings assigned by international credit-rating agencies. Other 	receivables that are neither past due nor impaired are substantially companies with a 	good collection track record with the Company.</w:t>
+      </w:r>
+    </w:p>
+    <w:p>
+      <w:pPr>
+        <w:numPr>
+          <w:ilvl w:val="1"/>
+          <w:numId w:val="6"/>
+        </w:numPr>
+      </w:pPr>
+      <w:r>
+        <w:rPr>
+          <w:rStyle w:val="Arial11"/>
+        </w:rPr>
+        <w:t xml:space="preserve">Financial assets that are past due and/or impaired</w:t>
+      </w:r>
+    </w:p>
+    <w:p>
+      <w:pPr>
+        <w:pStyle w:val="justifiedParagraph"/>
+      </w:pPr>
+      <w:r>
+        <w:rPr>
+          <w:rStyle w:val="Arial11"/>
+        </w:rPr>
+        <w:t xml:space="preserve">	There is no other class of financial assets that is past due and/or impaired.</w:t>
+      </w:r>
+    </w:p>
+    <w:p>
+      <w:pPr/>
+      <w:r>
+        <w:rPr/>
+        <w:t xml:space="preserve">	</w:t>
+      </w:r>
+      <w:r>
+        <w:rPr>
+          <w:u w:val="single"/>
+        </w:rPr>
+        <w:t xml:space="preserve">Capital risk</w:t>
+      </w:r>
+    </w:p>
+    <w:p>
+      <w:pPr>
+        <w:pStyle w:val="justifiedParagraph"/>
+      </w:pPr>
+      <w:r>
+        <w:rPr>
+          <w:rStyle w:val="Arial11"/>
+        </w:rPr>
+        <w:t xml:space="preserve">	The Company’s objectives when managing capital are:</w:t>
+      </w:r>
+    </w:p>
+    <w:p>
+      <w:pPr/>
+      <w:r>
+        <w:rPr>
+          <w:rStyle w:val="Arial11"/>
+        </w:rPr>
+        <w:t xml:space="preserve">	The capital structure of the Company consists primarily of equity, comprising issued 	share capital.</w:t>
+      </w:r>
+    </w:p>
+    <w:p>
+      <w:pPr/>
+      <w:r>
+        <w:rPr>
+          <w:rStyle w:val="Arial11"/>
+        </w:rPr>
+        <w:t xml:space="preserve">	The Company manages its capital structure and makes adjustment to it in light of 	changes in economic conditions. It may maintain or adjust its capital structure 	through the payment of dividends, return of capital or issue of new shares.</w:t>
+      </w:r>
+    </w:p>
+    <w:p>
       <w:pPr>
         <w:numPr>
           <w:ilvl w:val="0"/>
@@ -5256,149 +5133,25 @@
         <w:rPr>
           <w:rStyle w:val="Arial11"/>
         </w:rPr>
-        <w:t xml:space="preserve">	FINANCIAL RISK MANAGEMENT </w:t>
-      </w:r>
-    </w:p>
-    <w:p>
-      <w:pPr>
-        <w:pStyle w:val="justifiedParagraph"/>
-      </w:pPr>
-      <w:r>
-        <w:rPr>
-          <w:rStyle w:val="Arial11"/>
-        </w:rPr>
-        <w:t xml:space="preserve">	The Company’s activities expose it to a variety of financial risks. The Company’s 	overall business strategies, tolerance risk and general risk management philosophy 	are determined by directors in accordance with prevailing economic and operating 	conditions.</w:t>
+        <w:t xml:space="preserve">	RELATED PARTY TRANSACTIONS </w:t>
       </w:r>
     </w:p>
     <w:p>
       <w:pPr/>
       <w:r>
-        <w:rPr/>
-        <w:t xml:space="preserve">	</w:t>
-      </w:r>
-      <w:r>
-        <w:rPr>
-          <w:u w:val="single"/>
-        </w:rPr>
-        <w:t xml:space="preserve">Currency risk</w:t>
-      </w:r>
-    </w:p>
-    <w:p>
-      <w:pPr>
-        <w:pStyle w:val="justifiedParagraph"/>
-      </w:pPr>
-      <w:r>
-        <w:rPr>
-          <w:rStyle w:val="Arial11"/>
-        </w:rPr>
-        <w:t xml:space="preserve">	The Company’s exposure to foreign exchange risk is minimal as transactions are 	predominantly denominated in Singapore Dollar, being the functional currency of the Company.</w:t>
+        <w:rPr>
+          <w:rStyle w:val="Arial11"/>
+        </w:rPr>
+        <w:t xml:space="preserve">	Related parties comprise mainly of companies which are controlled or significantly 	influenced by the Company’s key management personnel and their close family 	members.</w:t>
       </w:r>
     </w:p>
     <w:p>
       <w:pPr/>
       <w:r>
-        <w:rPr/>
-        <w:t xml:space="preserve">	</w:t>
-      </w:r>
-      <w:r>
-        <w:rPr>
-          <w:u w:val="single"/>
-        </w:rPr>
-        <w:t xml:space="preserve">Interest rate risk</w:t>
-      </w:r>
-    </w:p>
-    <w:p>
-      <w:pPr>
-        <w:pStyle w:val="justifiedParagraph"/>
-      </w:pPr>
-      <w:r>
-        <w:rPr>
-          <w:rStyle w:val="Arial11"/>
-        </w:rPr>
-        <w:t xml:space="preserve">	Cash flow interest rate risk is the risk that the future cash flows of a financial 	instrument will fluctuate because of changes in market interest rates. Fair value 	interest rate risk is the risk that the fair value of a financial instrument will fluctuate 	due to changes in market interest rates. As the Company has no significant interest 	bearing assets or liabilities, the Company’s income and operating cash flows are 	substantially independent of changes in market interest rates.</w:t>
-      </w:r>
-    </w:p>
-    <w:p>
-      <w:pPr/>
-      <w:r>
-        <w:rPr/>
-        <w:t xml:space="preserve">	</w:t>
-      </w:r>
-      <w:r>
-        <w:rPr>
-          <w:u w:val="single"/>
-        </w:rPr>
-        <w:t xml:space="preserve">Liquidity risk</w:t>
-      </w:r>
-    </w:p>
-    <w:p>
-      <w:pPr>
-        <w:pStyle w:val="justifiedParagraph"/>
-      </w:pPr>
-      <w:r>
-        <w:rPr>
-          <w:rStyle w:val="Arial11"/>
-        </w:rPr>
-        <w:t xml:space="preserve">	Prudent liquidity management implies maintaining sufficient cash and the availability 	of funding through an adequate amount of committed credit facilities. The Company 	maintains sufficient cash balances to provide flexibility in meeting its day to day 	funding requirements. Cash and cash equivalents are placed with credit worthy 	institutions.</w:t>
-      </w:r>
-    </w:p>
-    <w:p>
-      <w:pPr>
-        <w:pStyle w:val="justifiedParagraph"/>
-      </w:pPr>
-      <w:r>
-        <w:rPr>
-          <w:rStyle w:val="Arial11"/>
-        </w:rPr>
-        <w:t xml:space="preserve">	The Company’s financial liabilities are due less than 1 year based on the remaining 	period from the reporting date to the contractual maturity date.  Balances due within 	12 months equal their carrying balances as the impact of discounting is not 	significant.</w:t>
-      </w:r>
-    </w:p>
-    <w:p>
-      <w:pPr/>
-      <w:r>
-        <w:rPr/>
-        <w:t xml:space="preserve">	</w:t>
-      </w:r>
-      <w:r>
-        <w:rPr>
-          <w:u w:val="single"/>
-        </w:rPr>
-        <w:t xml:space="preserve">Fair value measurements</w:t>
-      </w:r>
-    </w:p>
-    <w:p>
-      <w:pPr>
-        <w:pStyle w:val="justifiedParagraph"/>
-      </w:pPr>
-      <w:r>
-        <w:rPr>
-          <w:rStyle w:val="Arial11"/>
-        </w:rPr>
-        <w:t xml:space="preserve">	The Company does not have any financial instruments as at end of the financial year 	which are measured at fair value. The carrying values of other receivables and other 	payables are assumed to approximate their fair values.</w:t>
-      </w:r>
-    </w:p>
-    <w:p>
-      <w:pPr/>
-      <w:r>
-        <w:rPr/>
-        <w:t xml:space="preserve">	</w:t>
-      </w:r>
-      <w:r>
-        <w:rPr>
-          <w:u w:val="single"/>
-        </w:rPr>
-        <w:t xml:space="preserve">Credit risk</w:t>
-      </w:r>
-    </w:p>
-    <w:p>
-      <w:pPr>
-        <w:pStyle w:val="justifiedParagraph"/>
-      </w:pPr>
-      <w:r>
-        <w:rPr>
-          <w:rStyle w:val="Arial11"/>
-        </w:rPr>
-        <w:t xml:space="preserve">	Credit risk is the risk that companies and other parties will be unable to meet their 	obligations to the Company resulting in financial loss to the Company. The Company 	manages such risks by dealing with a diverse of credit-worthy counterparties to 	mitigate any significant concentration of credit risk. Credit policy includes assessing 	and evaluation of existing and new customers' credit reliability and monitoring of 	receivable collections. The Company places its cash and cash equivalents with 	creditworthy institutions.</w:t>
+        <w:rPr>
+          <w:rStyle w:val="Arial11"/>
+        </w:rPr>
+        <w:t xml:space="preserve">	Key management personnel of the Company are those persons having the authority 	and responsibility for planning, directing and controlling activities of the Company.  	The directors and executive officers of the Company are considered as key 	management personnel of the Company.</w:t>
       </w:r>
     </w:p>
     <w:p>
@@ -5411,133 +5164,6 @@
       </w:pPr>
     </w:p>
     <w:p>
-      <w:pPr/>
-      <w:r>
-        <w:rPr/>
-        <w:t xml:space="preserve">	</w:t>
-      </w:r>
-      <w:r>
-        <w:rPr>
-          <w:u w:val="single"/>
-        </w:rPr>
-        <w:t xml:space="preserve">Credit risk (Cont’d)</w:t>
-      </w:r>
-    </w:p>
-    <w:p>
-      <w:pPr>
-        <w:pStyle w:val="justifiedParagraph"/>
-      </w:pPr>
-      <w:r>
-        <w:rPr>
-          <w:rStyle w:val="Arial11"/>
-        </w:rPr>
-        <w:t xml:space="preserve">	The maximum exposure to credit risk in the event that the counterparties fail to 	perform the obligations as at the end of the financial period in relation to each class 	of financial assets is the carrying amount of these assets in the statement of financial 	position.</w:t>
-      </w:r>
-    </w:p>
-    <w:p>
-      <w:pPr>
-        <w:pStyle w:val="justifiedParagraph"/>
-      </w:pPr>
-      <w:r>
-        <w:rPr>
-          <w:rStyle w:val="Arial11"/>
-        </w:rPr>
-        <w:t xml:space="preserve">	The credit risk for receivables based on the information provided to key management 	is as follows:</w:t>
-      </w:r>
-    </w:p>
-    <w:p>
-      <w:pPr>
-        <w:numPr>
-          <w:ilvl w:val="1"/>
-          <w:numId w:val="6"/>
-        </w:numPr>
-      </w:pPr>
-      <w:r>
-        <w:rPr>
-          <w:rStyle w:val="Arial11"/>
-        </w:rPr>
-        <w:t xml:space="preserve">Financial assets that are neither past due nor impaired</w:t>
-      </w:r>
-    </w:p>
-    <w:p>
-      <w:pPr>
-        <w:pStyle w:val="justifiedParagraph"/>
-      </w:pPr>
-      <w:r>
-        <w:rPr>
-          <w:rStyle w:val="Arial11"/>
-        </w:rPr>
-        <w:t xml:space="preserve">	Bank deposits that are neither past due nor impaired are mainly deposits with banks 	with high credit-ratings assigned by international credit-rating agencies. Other 	receivables that are neither past due nor impaired are substantially companies with a 	good collection track record with the Company.</w:t>
-      </w:r>
-    </w:p>
-    <w:p>
-      <w:pPr>
-        <w:numPr>
-          <w:ilvl w:val="1"/>
-          <w:numId w:val="6"/>
-        </w:numPr>
-      </w:pPr>
-      <w:r>
-        <w:rPr>
-          <w:rStyle w:val="Arial11"/>
-        </w:rPr>
-        <w:t xml:space="preserve">Financial assets that are past due and/or impaired</w:t>
-      </w:r>
-    </w:p>
-    <w:p>
-      <w:pPr>
-        <w:pStyle w:val="justifiedParagraph"/>
-      </w:pPr>
-      <w:r>
-        <w:rPr>
-          <w:rStyle w:val="Arial11"/>
-        </w:rPr>
-        <w:t xml:space="preserve">	There is no other class of financial assets that is past due and/or impaired.</w:t>
-      </w:r>
-    </w:p>
-    <w:p>
-      <w:pPr/>
-      <w:r>
-        <w:rPr/>
-        <w:t xml:space="preserve">	</w:t>
-      </w:r>
-      <w:r>
-        <w:rPr>
-          <w:u w:val="single"/>
-        </w:rPr>
-        <w:t xml:space="preserve">Capital risk</w:t>
-      </w:r>
-    </w:p>
-    <w:p>
-      <w:pPr>
-        <w:pStyle w:val="justifiedParagraph"/>
-      </w:pPr>
-      <w:r>
-        <w:rPr>
-          <w:rStyle w:val="Arial11"/>
-        </w:rPr>
-        <w:t xml:space="preserve">	The Company’s objectives when managing capital are:</w:t>
-      </w:r>
-    </w:p>
-    <w:p>
-      <w:pPr/>
-      <w:r>
-        <w:rPr>
-          <w:rStyle w:val="Arial11"/>
-        </w:rPr>
-        <w:t xml:space="preserve">	The capital structure of the Company consists primarily of equity, comprising issued 	share capital.</w:t>
-      </w:r>
-    </w:p>
-    <w:p>
-      <w:pPr/>
-      <w:r>
-        <w:rPr>
-          <w:rStyle w:val="Arial11"/>
-        </w:rPr>
-        <w:t xml:space="preserve">	The Company manages its capital structure and makes adjustment to it in light of 	changes in economic conditions. It may maintain or adjust its capital structure 	through the payment of dividends, return of capital or issue of new shares.</w:t>
-      </w:r>
-    </w:p>
-    <w:p>
       <w:pPr>
         <w:numPr>
           <w:ilvl w:val="0"/>
@@ -5548,16 +5174,31 @@
         <w:rPr>
           <w:rStyle w:val="Arial11"/>
         </w:rPr>
-        <w:t xml:space="preserve">	RELATED PARTY TRANSACTIONS </w:t>
+        <w:t xml:space="preserve">	RELATED PARTY TRANSACTIONS (CONT’D)</w:t>
+      </w:r>
+    </w:p>
+    <w:p>
+      <w:pPr>
+        <w:pStyle w:val="justifiedParagraph"/>
+      </w:pPr>
+      <w:r>
+        <w:rPr>
+          <w:rStyle w:val="Arial11"/>
+        </w:rPr>
+        <w:t xml:space="preserve">	The inter-company balances are unsecured and interest-free, unless stated 	otherwise, and are subject to the normal credit terms of the respective parties and 	are repayable on demand.</w:t>
       </w:r>
     </w:p>
     <w:p>
       <w:pPr/>
       <w:r>
-        <w:rPr>
-          <w:rStyle w:val="Arial11"/>
-        </w:rPr>
-        <w:t xml:space="preserve">	Related parties comprise mainly of companies which are controlled or significantly 	influenced by the Company’s key management personnel and their close family 	members.</w:t>
+        <w:rPr/>
+        <w:t xml:space="preserve">	</w:t>
+      </w:r>
+      <w:r>
+        <w:rPr>
+          <w:u w:val="single"/>
+        </w:rPr>
+        <w:t xml:space="preserve">Key management personnel compensation</w:t>
       </w:r>
     </w:p>
     <w:p>
@@ -5566,7 +5207,100 @@
         <w:rPr>
           <w:rStyle w:val="Arial11"/>
         </w:rPr>
-        <w:t xml:space="preserve">	Key management personnel of the Company are those persons having the authority 	and responsibility for planning, directing and controlling activities of the Company.  	The directors and executive officers of the Company are considered as key 	management personnel of the Company.</w:t>
+        <w:t xml:space="preserve">	Director’s remuneration</w:t>
+      </w:r>
+    </w:p>
+    <w:p>
+      <w:pPr>
+        <w:numPr>
+          <w:ilvl w:val="0"/>
+          <w:numId w:val="7"/>
+        </w:numPr>
+      </w:pPr>
+      <w:r>
+        <w:rPr>
+          <w:rStyle w:val="Arial11"/>
+        </w:rPr>
+        <w:t xml:space="preserve">	NEW OR REVISED ACCOUNTING STANDARDS AND INTERPRETATIONS</w:t>
+      </w:r>
+    </w:p>
+    <w:p>
+      <w:pPr/>
+      <w:r>
+        <w:rPr>
+          <w:rStyle w:val="Arial11"/>
+        </w:rPr>
+        <w:t xml:space="preserve">	Certain new standards, amendments and interpretations to existing standards have 	been published and are mandatory for the Company’s accounting periods beginning 	on or after 1 January 2017  or later periods and which the Company has not early 	adopted.</w:t>
+      </w:r>
+    </w:p>
+    <w:p>
+      <w:pPr/>
+      <w:r>
+        <w:rPr>
+          <w:rStyle w:val="Arial11"/>
+        </w:rPr>
+        <w:t xml:space="preserve">	The management anticipates that the adoption of the new amendments to FRS in the 	future periods will not have a material impact on the financial statements of the 	Company and of the Company in the period of their initial adoption.</w:t>
+      </w:r>
+    </w:p>
+    <w:p>
+      <w:pPr>
+        <w:numPr>
+          <w:ilvl w:val="0"/>
+          <w:numId w:val="7"/>
+        </w:numPr>
+      </w:pPr>
+      <w:r>
+        <w:rPr>
+          <w:rStyle w:val="Arial11"/>
+        </w:rPr>
+        <w:t xml:space="preserve">	COMPARATIVE FIGURES </w:t>
+      </w:r>
+    </w:p>
+    <w:p>
+      <w:pPr>
+        <w:pStyle w:val="justifiedParagraph"/>
+      </w:pPr>
+      <w:r>
+        <w:rPr>
+          <w:rStyle w:val="Arial11"/>
+        </w:rPr>
+        <w:t xml:space="preserve">	The management anticipates that the adoption of the new amendments to FRS in the 	future periods will not have a material impact on the financial statements of the 	Company and of the Company in the period of their initial adoption.</w:t>
+      </w:r>
+    </w:p>
+    <w:p>
+      <w:pPr>
+        <w:numPr>
+          <w:ilvl w:val="0"/>
+          <w:numId w:val="7"/>
+        </w:numPr>
+      </w:pPr>
+      <w:r>
+        <w:rPr>
+          <w:rStyle w:val="Arial11"/>
+        </w:rPr>
+        <w:t xml:space="preserve">	COMPARATIVE FIGURES </w:t>
+      </w:r>
+    </w:p>
+    <w:p>
+      <w:pPr>
+        <w:pStyle w:val="justifiedParagraph"/>
+      </w:pPr>
+      <w:r>
+        <w:rPr>
+          <w:rStyle w:val="Arial11"/>
+        </w:rPr>
+        <w:t xml:space="preserve">	The financial statements cover the financial period since incorporation on 1 July 2014 	to 31 December 2015. This being the first set of financial statements,there are no 	comparative.</w:t>
+      </w:r>
+    </w:p>
+    <w:p>
+      <w:pPr>
+        <w:pStyle w:val="justifiedParagraph"/>
+      </w:pPr>
+      <w:r>
+        <w:rPr>
+          <w:rStyle w:val="Arial11"/>
+        </w:rPr>
+        <w:t xml:space="preserve">End of unaudited financial statements</w:t>
       </w:r>
     </w:p>
     <w:p>
@@ -5578,155 +5312,6 @@
         </w:sectPr>
       </w:pPr>
     </w:p>
-    <w:p>
-      <w:pPr>
-        <w:numPr>
-          <w:ilvl w:val="0"/>
-          <w:numId w:val="7"/>
-        </w:numPr>
-      </w:pPr>
-      <w:r>
-        <w:rPr>
-          <w:rStyle w:val="Arial11"/>
-        </w:rPr>
-        <w:t xml:space="preserve">	RELATED PARTY TRANSACTIONS (CONT’D)</w:t>
-      </w:r>
-    </w:p>
-    <w:p>
-      <w:pPr>
-        <w:pStyle w:val="justifiedParagraph"/>
-      </w:pPr>
-      <w:r>
-        <w:rPr>
-          <w:rStyle w:val="Arial11"/>
-        </w:rPr>
-        <w:t xml:space="preserve">	The inter-company balances are unsecured and interest-free, unless stated 	otherwise, and are subject to the normal credit terms of the respective parties and 	are repayable on demand.</w:t>
-      </w:r>
-    </w:p>
-    <w:p>
-      <w:pPr/>
-      <w:r>
-        <w:rPr/>
-        <w:t xml:space="preserve">	</w:t>
-      </w:r>
-      <w:r>
-        <w:rPr>
-          <w:u w:val="single"/>
-        </w:rPr>
-        <w:t xml:space="preserve">Key management personnel compensation</w:t>
-      </w:r>
-    </w:p>
-    <w:p>
-      <w:pPr/>
-      <w:r>
-        <w:rPr>
-          <w:rStyle w:val="Arial11"/>
-        </w:rPr>
-        <w:t xml:space="preserve">	Director’s remuneration</w:t>
-      </w:r>
-    </w:p>
-    <w:p>
-      <w:pPr>
-        <w:numPr>
-          <w:ilvl w:val="0"/>
-          <w:numId w:val="7"/>
-        </w:numPr>
-      </w:pPr>
-      <w:r>
-        <w:rPr>
-          <w:rStyle w:val="Arial11"/>
-        </w:rPr>
-        <w:t xml:space="preserve">	NEW OR REVISED ACCOUNTING STANDARDS AND INTERPRETATIONS</w:t>
-      </w:r>
-    </w:p>
-    <w:p>
-      <w:pPr/>
-      <w:r>
-        <w:rPr>
-          <w:rStyle w:val="Arial11"/>
-        </w:rPr>
-        <w:t xml:space="preserve">	Certain new standards, amendments and interpretations to existing standards have 	been published and are mandatory for the Company’s accounting periods beginning 	on or after 1 January 2017  or later periods and which the Company has not early 	adopted.</w:t>
-      </w:r>
-    </w:p>
-    <w:p>
-      <w:pPr/>
-      <w:r>
-        <w:rPr>
-          <w:rStyle w:val="Arial11"/>
-        </w:rPr>
-        <w:t xml:space="preserve">	The management anticipates that the adoption of the new amendments to FRS in the 	future periods will not have a material impact on the financial statements of the 	Company and of the Company in the period of their initial adoption.</w:t>
-      </w:r>
-    </w:p>
-    <w:p>
-      <w:pPr>
-        <w:numPr>
-          <w:ilvl w:val="0"/>
-          <w:numId w:val="7"/>
-        </w:numPr>
-      </w:pPr>
-      <w:r>
-        <w:rPr>
-          <w:rStyle w:val="Arial11"/>
-        </w:rPr>
-        <w:t xml:space="preserve">	COMPARATIVE FIGURES </w:t>
-      </w:r>
-    </w:p>
-    <w:p>
-      <w:pPr>
-        <w:pStyle w:val="justifiedParagraph"/>
-      </w:pPr>
-      <w:r>
-        <w:rPr>
-          <w:rStyle w:val="Arial11"/>
-        </w:rPr>
-        <w:t xml:space="preserve">	The management anticipates that the adoption of the new amendments to FRS in the 	future periods will not have a material impact on the financial statements of the 	Company and of the Company in the period of their initial adoption.</w:t>
-      </w:r>
-    </w:p>
-    <w:p>
-      <w:pPr>
-        <w:numPr>
-          <w:ilvl w:val="0"/>
-          <w:numId w:val="7"/>
-        </w:numPr>
-      </w:pPr>
-      <w:r>
-        <w:rPr>
-          <w:rStyle w:val="Arial11"/>
-        </w:rPr>
-        <w:t xml:space="preserve">	COMPARATIVE FIGURES </w:t>
-      </w:r>
-    </w:p>
-    <w:p>
-      <w:pPr>
-        <w:pStyle w:val="justifiedParagraph"/>
-      </w:pPr>
-      <w:r>
-        <w:rPr>
-          <w:rStyle w:val="Arial11"/>
-        </w:rPr>
-        <w:t xml:space="preserve">	The financial statements cover the financial period since incorporation on 1 July 2014 	to 31 December 2015. This being the first set of financial statements,there are no 	comparative.</w:t>
-      </w:r>
-    </w:p>
-    <w:p>
-      <w:pPr>
-        <w:pStyle w:val="justifiedParagraph"/>
-      </w:pPr>
-      <w:r>
-        <w:rPr>
-          <w:rStyle w:val="Arial11"/>
-        </w:rPr>
-        <w:t xml:space="preserve">End of unaudited financial statements</w:t>
-      </w:r>
-    </w:p>
-    <w:p>
-      <w:pPr>
-        <w:sectPr>
-          <w:pgSz w:orient="portrait" w:w="11905.511811024" w:h="16837.795275591"/>
-          <w:pgMar w:top="1440" w:right="1440" w:bottom="1440" w:left="1440" w:header="720" w:footer="720" w:gutter="0"/>
-          <w:cols w:num="1" w:space="720"/>
-        </w:sectPr>
-      </w:pPr>
-    </w:p>
     <w:tbl>
       <w:tblGrid>
         <w:gridCol w:w="10500" w:type="dxa"/>
@@ -5825,7 +5410,7 @@
               <w:rPr>
                 <w:rStyle w:val="Arial11"/>
               </w:rPr>
-              <w:t xml:space="preserve">-</w:t>
+              <w:t xml:space="preserve">429,477</w:t>
             </w:r>
           </w:p>
         </w:tc>
@@ -5864,7 +5449,7 @@
               <w:rPr>
                 <w:rStyle w:val="Arial11"/>
               </w:rPr>
-              <w:t xml:space="preserve">1,978,616</w:t>
+              <w:t xml:space="preserve">312,581</w:t>
             </w:r>
           </w:p>
         </w:tc>
@@ -5881,24 +5466,24 @@
               <w:rPr>
                 <w:rStyle w:val="ArialBlack11"/>
               </w:rPr>
-              <w:t xml:space="preserve">Gross </w:t>
-            </w:r>
-          </w:p>
-        </w:tc>
-        <w:tc>
-          <w:tcPr>
-            <w:tcW w:w="1750" w:type="dxa"/>
-          </w:tcPr>
-          <w:p>
-            <w:pPr>
-              <w:jc w:val="center"/>
-              <w:spacing w:after="0"/>
-            </w:pPr>
-            <w:r>
-              <w:rPr>
-                <w:rStyle w:val="Arial11"/>
-              </w:rPr>
-              <w:t xml:space="preserve">-</w:t>
+              <w:t xml:space="preserve">Gross profit</w:t>
+            </w:r>
+          </w:p>
+        </w:tc>
+        <w:tc>
+          <w:tcPr>
+            <w:tcW w:w="1750" w:type="dxa"/>
+          </w:tcPr>
+          <w:p>
+            <w:pPr>
+              <w:jc w:val="center"/>
+              <w:spacing w:after="0"/>
+            </w:pPr>
+            <w:r>
+              <w:rPr>
+                <w:rStyle w:val="Arial11"/>
+              </w:rPr>
+              <w:t xml:space="preserve">116,896</w:t>
             </w:r>
           </w:p>
         </w:tc>
@@ -6097,7 +5682,7 @@
               <w:rPr>
                 <w:rStyle w:val="Arial11"/>
               </w:rPr>
-              <w:t xml:space="preserve">-</w:t>
+              <w:t xml:space="preserve">32,305</w:t>
             </w:r>
           </w:p>
         </w:tc>
@@ -6161,7 +5746,7 @@
               <w:rPr>
                 <w:rStyle w:val="Arial11"/>
               </w:rPr>
-              <w:t xml:space="preserve">-</w:t>
+              <w:t xml:space="preserve">(32,305)</w:t>
             </w:r>
           </w:p>
         </w:tc>
@@ -6198,7 +5783,7 @@
               <w:rPr>
                 <w:rStyle w:val="Arial11"/>
               </w:rPr>
-              <w:t xml:space="preserve">-</w:t>
+              <w:t xml:space="preserve">84,591</w:t>
             </w:r>
           </w:p>
         </w:tc>
@@ -6306,6 +5891,240 @@
           <w:tcPr>
             <w:tcW w:w="10500" w:type="dxa"/>
           </w:tcPr>
+          <w:p>
+            <w:pPr>
+              <w:spacing w:after="0"/>
+            </w:pPr>
+            <w:r>
+              <w:rPr>
+                <w:rStyle w:val="Arial11"/>
+              </w:rPr>
+              <w:t xml:space="preserve">Freight charges</w:t>
+            </w:r>
+          </w:p>
+        </w:tc>
+        <w:tc>
+          <w:tcPr>
+            <w:tcW w:w="1750" w:type="dxa"/>
+            <w:tcBorders>
+              <w:right w:val="single" w:sz="1" w:color="#000000"/>
+            </w:tcBorders>
+          </w:tcPr>
+          <w:p>
+            <w:pPr>
+              <w:jc w:val="center"/>
+              <w:spacing w:after="0"/>
+            </w:pPr>
+            <w:r>
+              <w:rPr>
+                <w:rStyle w:val="Arial11"/>
+              </w:rPr>
+              <w:t xml:space="preserve">6,403</w:t>
+            </w:r>
+          </w:p>
+        </w:tc>
+      </w:tr>
+      <w:tr>
+        <w:trPr/>
+        <w:tc>
+          <w:tcPr>
+            <w:tcW w:w="10500" w:type="dxa"/>
+          </w:tcPr>
+          <w:p>
+            <w:pPr>
+              <w:spacing w:after="0"/>
+            </w:pPr>
+            <w:r>
+              <w:rPr>
+                <w:rStyle w:val="Arial11"/>
+              </w:rPr>
+              <w:t xml:space="preserve">Accounting fee</w:t>
+            </w:r>
+          </w:p>
+        </w:tc>
+        <w:tc>
+          <w:tcPr>
+            <w:tcW w:w="1750" w:type="dxa"/>
+            <w:tcBorders>
+              <w:right w:val="single" w:sz="1" w:color="#000000"/>
+            </w:tcBorders>
+          </w:tcPr>
+          <w:p>
+            <w:pPr>
+              <w:jc w:val="center"/>
+              <w:spacing w:after="0"/>
+            </w:pPr>
+            <w:r>
+              <w:rPr>
+                <w:rStyle w:val="Arial11"/>
+              </w:rPr>
+              <w:t xml:space="preserve">11,299</w:t>
+            </w:r>
+          </w:p>
+        </w:tc>
+      </w:tr>
+      <w:tr>
+        <w:trPr/>
+        <w:tc>
+          <w:tcPr>
+            <w:tcW w:w="10500" w:type="dxa"/>
+          </w:tcPr>
+          <w:p>
+            <w:pPr>
+              <w:spacing w:after="0"/>
+            </w:pPr>
+            <w:r>
+              <w:rPr>
+                <w:rStyle w:val="Arial11"/>
+              </w:rPr>
+              <w:t xml:space="preserve">Secretarial fee</w:t>
+            </w:r>
+          </w:p>
+        </w:tc>
+        <w:tc>
+          <w:tcPr>
+            <w:tcW w:w="1750" w:type="dxa"/>
+            <w:tcBorders>
+              <w:right w:val="single" w:sz="1" w:color="#000000"/>
+            </w:tcBorders>
+          </w:tcPr>
+          <w:p>
+            <w:pPr>
+              <w:jc w:val="center"/>
+              <w:spacing w:after="0"/>
+            </w:pPr>
+            <w:r>
+              <w:rPr>
+                <w:rStyle w:val="Arial11"/>
+              </w:rPr>
+              <w:t xml:space="preserve">1,125</w:t>
+            </w:r>
+          </w:p>
+        </w:tc>
+      </w:tr>
+      <w:tr>
+        <w:trPr/>
+        <w:tc>
+          <w:tcPr>
+            <w:tcW w:w="10500" w:type="dxa"/>
+          </w:tcPr>
+          <w:p>
+            <w:pPr>
+              <w:spacing w:after="0"/>
+            </w:pPr>
+            <w:r>
+              <w:rPr>
+                <w:rStyle w:val="Arial11"/>
+              </w:rPr>
+              <w:t xml:space="preserve">Telephone expenses</w:t>
+            </w:r>
+          </w:p>
+        </w:tc>
+        <w:tc>
+          <w:tcPr>
+            <w:tcW w:w="1750" w:type="dxa"/>
+            <w:tcBorders>
+              <w:right w:val="single" w:sz="1" w:color="#000000"/>
+            </w:tcBorders>
+          </w:tcPr>
+          <w:p>
+            <w:pPr>
+              <w:jc w:val="center"/>
+              <w:spacing w:after="0"/>
+            </w:pPr>
+            <w:r>
+              <w:rPr>
+                <w:rStyle w:val="Arial11"/>
+              </w:rPr>
+              <w:t xml:space="preserve">261</w:t>
+            </w:r>
+          </w:p>
+        </w:tc>
+      </w:tr>
+      <w:tr>
+        <w:trPr/>
+        <w:tc>
+          <w:tcPr>
+            <w:tcW w:w="10500" w:type="dxa"/>
+          </w:tcPr>
+          <w:p>
+            <w:pPr>
+              <w:spacing w:after="0"/>
+            </w:pPr>
+            <w:r>
+              <w:rPr>
+                <w:rStyle w:val="Arial11"/>
+              </w:rPr>
+              <w:t xml:space="preserve">Travelling expenses</w:t>
+            </w:r>
+          </w:p>
+        </w:tc>
+        <w:tc>
+          <w:tcPr>
+            <w:tcW w:w="1750" w:type="dxa"/>
+            <w:tcBorders>
+              <w:right w:val="single" w:sz="1" w:color="#000000"/>
+            </w:tcBorders>
+          </w:tcPr>
+          <w:p>
+            <w:pPr>
+              <w:jc w:val="center"/>
+              <w:spacing w:after="0"/>
+            </w:pPr>
+            <w:r>
+              <w:rPr>
+                <w:rStyle w:val="Arial11"/>
+              </w:rPr>
+              <w:t xml:space="preserve">7,063</w:t>
+            </w:r>
+          </w:p>
+        </w:tc>
+      </w:tr>
+      <w:tr>
+        <w:trPr/>
+        <w:tc>
+          <w:tcPr>
+            <w:tcW w:w="10500" w:type="dxa"/>
+          </w:tcPr>
+          <w:p>
+            <w:pPr>
+              <w:spacing w:after="0"/>
+            </w:pPr>
+            <w:r>
+              <w:rPr>
+                <w:rStyle w:val="Arial11"/>
+              </w:rPr>
+              <w:t xml:space="preserve">E</w:t>
+            </w:r>
+          </w:p>
+        </w:tc>
+        <w:tc>
+          <w:tcPr>
+            <w:tcW w:w="1750" w:type="dxa"/>
+            <w:tcBorders>
+              <w:right w:val="single" w:sz="1" w:color="#000000"/>
+            </w:tcBorders>
+          </w:tcPr>
+          <w:p>
+            <w:pPr>
+              <w:jc w:val="center"/>
+              <w:spacing w:after="0"/>
+            </w:pPr>
+            <w:r>
+              <w:rPr>
+                <w:rStyle w:val="Arial11"/>
+              </w:rPr>
+              <w:t xml:space="preserve">505</w:t>
+            </w:r>
+          </w:p>
+        </w:tc>
+      </w:tr>
+      <w:tr>
+        <w:trPr/>
+        <w:tc>
+          <w:tcPr>
+            <w:tcW w:w="10500" w:type="dxa"/>
+          </w:tcPr>
           <w:p/>
         </w:tc>
         <w:tc>
@@ -6321,7 +6140,7 @@
               <w:rPr>
                 <w:rStyle w:val="Arial11"/>
               </w:rPr>
-              <w:t xml:space="preserve">-</w:t>
+              <w:t xml:space="preserve">(32,305)</w:t>
             </w:r>
           </w:p>
         </w:tc>
@@ -6696,7 +6515,7 @@
 </w:hdr>
 </file>
 
-<file path=word/header64.xml><?xml version="1.0" encoding="utf-8"?>
+<file path=word/header61.xml><?xml version="1.0" encoding="utf-8"?>
 <w:hdr xmlns:ve="http://schemas.openxmlformats.org/markup-compatibility/2006" xmlns:o="urn:schemas-microsoft-com:office:office" xmlns:r="http://schemas.openxmlformats.org/officeDocument/2006/relationships" xmlns:m="http://schemas.openxmlformats.org/officeDocument/2006/math" xmlns:v="urn:schemas-microsoft-com:vml" xmlns:wp="http://schemas.openxmlformats.org/drawingml/2006/wordprocessingDrawing" xmlns:w10="urn:schemas-microsoft-com:office:word" xmlns:w="http://schemas.openxmlformats.org/wordprocessingml/2006/main" xmlns:wne="http://schemas.microsoft.com/office/word/2006/wordml">
   <w:p>
     <w:pPr>
@@ -6781,7 +6600,7 @@
 <file path=word/numbering.xml><?xml version="1.0" encoding="utf-8"?>
 <w:numbering xmlns:ve="http://schemas.openxmlformats.org/markup-compatibility/2006" xmlns:o="urn:schemas-microsoft-com:office:office" xmlns:r="http://schemas.openxmlformats.org/officeDocument/2006/relationships" xmlns:m="http://schemas.openxmlformats.org/officeDocument/2006/math" xmlns:v="urn:schemas-microsoft-com:vml" xmlns:wp="http://schemas.openxmlformats.org/drawingml/2006/wordprocessingDrawing" xmlns:w10="urn:schemas-microsoft-com:office:word" xmlns:w="http://schemas.openxmlformats.org/wordprocessingml/2006/main" xmlns:wne="http://schemas.microsoft.com/office/word/2006/wordml">
   <w:abstractNum w:abstractNumId="6">
-    <w:nsid w:val="9C5EB4E2"/>
+    <w:nsid w:val="95007DBF"/>
     <w:multiLevelType w:val="multilevel"/>
     <w:lvl w:ilvl="0">
       <w:start w:val="1"/>
@@ -6905,7 +6724,7 @@
     </w:lvl>
   </w:abstractNum>
   <w:abstractNum w:abstractNumId="7">
-    <w:nsid w:val="05CF5D00"/>
+    <w:nsid w:val="8185DBAF"/>
     <w:multiLevelType w:val="multilevel"/>
     <w:lvl w:ilvl="0">
       <w:start w:val="1"/>
@@ -7044,7 +6863,7 @@
     </w:lvl>
   </w:abstractNum>
   <w:abstractNum w:abstractNumId="8">
-    <w:nsid w:val="DF868413"/>
+    <w:nsid w:val="45B32145"/>
     <w:multiLevelType w:val="multilevel"/>
     <w:lvl w:ilvl="0">
       <w:start w:val="1"/>

</xml_diff>